<commit_message>
make some changes on the book
</commit_message>
<xml_diff>
--- a/docs/ProcessBook.docx
+++ b/docs/ProcessBook.docx
@@ -1559,23 +1559,13 @@
         </w:rPr>
         <w:t xml:space="preserve">constructions for condominiums and apartments around the city. Are </w:t>
       </w:r>
-      <w:proofErr w:type="spellStart"/>
-      <w:r>
-        <w:rPr>
-          <w:rFonts w:ascii="Times New Roman" w:eastAsia="Times New Roman" w:hAnsi="Times New Roman" w:cs="Times New Roman"/>
-          <w:sz w:val="24"/>
-          <w:szCs w:val="24"/>
-        </w:rPr>
-        <w:t>millennials</w:t>
-      </w:r>
-      <w:proofErr w:type="spellEnd"/>
-      <w:r>
-        <w:rPr>
-          <w:rFonts w:ascii="Times New Roman" w:eastAsia="Times New Roman" w:hAnsi="Times New Roman" w:cs="Times New Roman"/>
-          <w:sz w:val="24"/>
-          <w:szCs w:val="24"/>
-        </w:rPr>
-        <w:t xml:space="preserve"> </w:t>
+      <w:r>
+        <w:rPr>
+          <w:rFonts w:ascii="Times New Roman" w:eastAsia="Times New Roman" w:hAnsi="Times New Roman" w:cs="Times New Roman"/>
+          <w:sz w:val="24"/>
+          <w:szCs w:val="24"/>
+        </w:rPr>
+        <w:t xml:space="preserve">millennials </w:t>
       </w:r>
       <w:r>
         <w:rPr>
@@ -1591,25 +1581,7 @@
           <w:sz w:val="24"/>
           <w:szCs w:val="24"/>
         </w:rPr>
-        <w:t xml:space="preserve">Renting has long since been an acceptable way to pay for housing throughout the civilized world for many, many generations, but does renting make financial </w:t>
-      </w:r>
-      <w:proofErr w:type="gramStart"/>
-      <w:r>
-        <w:rPr>
-          <w:rFonts w:ascii="Times New Roman" w:eastAsia="Times New Roman" w:hAnsi="Times New Roman" w:cs="Times New Roman"/>
-          <w:sz w:val="24"/>
-          <w:szCs w:val="24"/>
-        </w:rPr>
-        <w:t>sense?</w:t>
-      </w:r>
-      <w:proofErr w:type="gramEnd"/>
-      <w:r>
-        <w:rPr>
-          <w:rFonts w:ascii="Times New Roman" w:eastAsia="Times New Roman" w:hAnsi="Times New Roman" w:cs="Times New Roman"/>
-          <w:sz w:val="24"/>
-          <w:szCs w:val="24"/>
-        </w:rPr>
-        <w:t xml:space="preserve">  Part of the American dream is to own your own home, but is the rising property prices pushing our young generation away from buying houses?</w:t>
+        <w:t>Renting has long since been an acceptable way to pay for housing throughout the civilized world for many, many generations, but does renting make financial sense?  Part of the American dream is to own your own home, but is the rising property prices pushing our young generation away from buying houses?</w:t>
       </w:r>
     </w:p>
     <w:p>
@@ -1696,43 +1668,7 @@
           <w:sz w:val="24"/>
           <w:szCs w:val="24"/>
         </w:rPr>
-        <w:t xml:space="preserve"> However, based on one of the census reports, there were </w:t>
-      </w:r>
-      <w:proofErr w:type="gramStart"/>
-      <w:r>
-        <w:rPr>
-          <w:rFonts w:ascii="Times New Roman" w:eastAsia="Times New Roman" w:hAnsi="Times New Roman" w:cs="Times New Roman"/>
-          <w:sz w:val="24"/>
-          <w:szCs w:val="24"/>
-        </w:rPr>
-        <w:t>more new homes sold in July than in nearly a decade</w:t>
-      </w:r>
-      <w:proofErr w:type="gramEnd"/>
-      <w:r>
-        <w:rPr>
-          <w:rFonts w:ascii="Times New Roman" w:eastAsia="Times New Roman" w:hAnsi="Times New Roman" w:cs="Times New Roman"/>
-          <w:sz w:val="24"/>
-          <w:szCs w:val="24"/>
-        </w:rPr>
-        <w:t xml:space="preserve">. Buyers are purchasing single-family houses at annual rate of 654,000. This has motivated us to find out more about </w:t>
-      </w:r>
-      <w:proofErr w:type="gramStart"/>
-      <w:r>
-        <w:rPr>
-          <w:rFonts w:ascii="Times New Roman" w:eastAsia="Times New Roman" w:hAnsi="Times New Roman" w:cs="Times New Roman"/>
-          <w:sz w:val="24"/>
-          <w:szCs w:val="24"/>
-        </w:rPr>
-        <w:t>our current housing market and where we stand</w:t>
-      </w:r>
-      <w:proofErr w:type="gramEnd"/>
-      <w:r>
-        <w:rPr>
-          <w:rFonts w:ascii="Times New Roman" w:eastAsia="Times New Roman" w:hAnsi="Times New Roman" w:cs="Times New Roman"/>
-          <w:sz w:val="24"/>
-          <w:szCs w:val="24"/>
-        </w:rPr>
-        <w:t xml:space="preserve"> right now compared to the housing market crisis in 2008.</w:t>
+        <w:t xml:space="preserve"> However, based on one of the census reports, there were more new homes sold in July than in nearly a decade. Buyers are purchasing single-family houses at annual rate of 654,000. This has motivated us to find out more about our current housing market and where we stand right now compared to the housing market crisis in 2008.</w:t>
       </w:r>
     </w:p>
     <w:p>
@@ -1864,9 +1800,8 @@
           <w:szCs w:val="24"/>
           <w:shd w:val="clear" w:color="auto" w:fill="FFFFFF"/>
         </w:rPr>
-        <w:t xml:space="preserve">cost but they </w:t>
-      </w:r>
-      <w:proofErr w:type="gramStart"/>
+        <w:t xml:space="preserve">cost but they don’t visualize how fast house price increase in historical time as well as reveal housing market crisis </w:t>
+      </w:r>
       <w:r>
         <w:rPr>
           <w:rFonts w:ascii="Times New Roman" w:eastAsia="Times New Roman" w:hAnsi="Times New Roman" w:cs="Times New Roman"/>
@@ -1874,9 +1809,8 @@
           <w:szCs w:val="24"/>
           <w:shd w:val="clear" w:color="auto" w:fill="FFFFFF"/>
         </w:rPr>
-        <w:t>don’t</w:t>
-      </w:r>
-      <w:proofErr w:type="gramEnd"/>
+        <w:t xml:space="preserve">in </w:t>
+      </w:r>
       <w:r>
         <w:rPr>
           <w:rFonts w:ascii="Times New Roman" w:eastAsia="Times New Roman" w:hAnsi="Times New Roman" w:cs="Times New Roman"/>
@@ -1884,7 +1818,7 @@
           <w:szCs w:val="24"/>
           <w:shd w:val="clear" w:color="auto" w:fill="FFFFFF"/>
         </w:rPr>
-        <w:t xml:space="preserve"> visualize how fast house price increase in historical time as well as reveal housing market crisis </w:t>
+        <w:t xml:space="preserve">2008.  Some of </w:t>
       </w:r>
       <w:r>
         <w:rPr>
@@ -1893,7 +1827,7 @@
           <w:szCs w:val="24"/>
           <w:shd w:val="clear" w:color="auto" w:fill="FFFFFF"/>
         </w:rPr>
-        <w:t xml:space="preserve">in </w:t>
+        <w:t>website</w:t>
       </w:r>
       <w:r>
         <w:rPr>
@@ -1902,7 +1836,7 @@
           <w:szCs w:val="24"/>
           <w:shd w:val="clear" w:color="auto" w:fill="FFFFFF"/>
         </w:rPr>
-        <w:t xml:space="preserve">2008.  Some of </w:t>
+        <w:t xml:space="preserve"> </w:t>
       </w:r>
       <w:r>
         <w:rPr>
@@ -1911,7 +1845,7 @@
           <w:szCs w:val="24"/>
           <w:shd w:val="clear" w:color="auto" w:fill="FFFFFF"/>
         </w:rPr>
-        <w:t>website</w:t>
+        <w:t>l</w:t>
       </w:r>
       <w:r>
         <w:rPr>
@@ -1920,6 +1854,24 @@
           <w:szCs w:val="24"/>
           <w:shd w:val="clear" w:color="auto" w:fill="FFFFFF"/>
         </w:rPr>
+        <w:t>et</w:t>
+      </w:r>
+      <w:r>
+        <w:rPr>
+          <w:rFonts w:ascii="Times New Roman" w:eastAsia="Times New Roman" w:hAnsi="Times New Roman" w:cs="Times New Roman"/>
+          <w:sz w:val="24"/>
+          <w:szCs w:val="24"/>
+          <w:shd w:val="clear" w:color="auto" w:fill="FFFFFF"/>
+        </w:rPr>
+        <w:t>s</w:t>
+      </w:r>
+      <w:r>
+        <w:rPr>
+          <w:rFonts w:ascii="Times New Roman" w:eastAsia="Times New Roman" w:hAnsi="Times New Roman" w:cs="Times New Roman"/>
+          <w:sz w:val="24"/>
+          <w:szCs w:val="24"/>
+          <w:shd w:val="clear" w:color="auto" w:fill="FFFFFF"/>
+        </w:rPr>
         <w:t xml:space="preserve"> </w:t>
       </w:r>
       <w:r>
@@ -1929,7 +1881,7 @@
           <w:szCs w:val="24"/>
           <w:shd w:val="clear" w:color="auto" w:fill="FFFFFF"/>
         </w:rPr>
-        <w:t>l</w:t>
+        <w:t>readers</w:t>
       </w:r>
       <w:r>
         <w:rPr>
@@ -1938,7 +1890,7 @@
           <w:szCs w:val="24"/>
           <w:shd w:val="clear" w:color="auto" w:fill="FFFFFF"/>
         </w:rPr>
-        <w:t>et</w:t>
+        <w:t xml:space="preserve"> calculate renting or buying house, </w:t>
       </w:r>
       <w:r>
         <w:rPr>
@@ -1947,7 +1899,7 @@
           <w:szCs w:val="24"/>
           <w:shd w:val="clear" w:color="auto" w:fill="FFFFFF"/>
         </w:rPr>
-        <w:t>s</w:t>
+        <w:t xml:space="preserve">aim to answer </w:t>
       </w:r>
       <w:r>
         <w:rPr>
@@ -1956,7 +1908,7 @@
           <w:szCs w:val="24"/>
           <w:shd w:val="clear" w:color="auto" w:fill="FFFFFF"/>
         </w:rPr>
-        <w:t xml:space="preserve"> </w:t>
+        <w:t>which is better</w:t>
       </w:r>
       <w:r>
         <w:rPr>
@@ -1965,7 +1917,7 @@
           <w:szCs w:val="24"/>
           <w:shd w:val="clear" w:color="auto" w:fill="FFFFFF"/>
         </w:rPr>
-        <w:t>readers</w:t>
+        <w:t>?</w:t>
       </w:r>
       <w:r>
         <w:rPr>
@@ -1974,54 +1926,7 @@
           <w:szCs w:val="24"/>
           <w:shd w:val="clear" w:color="auto" w:fill="FFFFFF"/>
         </w:rPr>
-        <w:t xml:space="preserve"> calculate renting or buying house, </w:t>
-      </w:r>
-      <w:r>
-        <w:rPr>
-          <w:rFonts w:ascii="Times New Roman" w:eastAsia="Times New Roman" w:hAnsi="Times New Roman" w:cs="Times New Roman"/>
-          <w:sz w:val="24"/>
-          <w:szCs w:val="24"/>
-          <w:shd w:val="clear" w:color="auto" w:fill="FFFFFF"/>
-        </w:rPr>
-        <w:t xml:space="preserve">aim to answer </w:t>
-      </w:r>
-      <w:r>
-        <w:rPr>
-          <w:rFonts w:ascii="Times New Roman" w:eastAsia="Times New Roman" w:hAnsi="Times New Roman" w:cs="Times New Roman"/>
-          <w:sz w:val="24"/>
-          <w:szCs w:val="24"/>
-          <w:shd w:val="clear" w:color="auto" w:fill="FFFFFF"/>
-        </w:rPr>
-        <w:t>which is better</w:t>
-      </w:r>
-      <w:proofErr w:type="gramStart"/>
-      <w:r>
-        <w:rPr>
-          <w:rFonts w:ascii="Times New Roman" w:eastAsia="Times New Roman" w:hAnsi="Times New Roman" w:cs="Times New Roman"/>
-          <w:sz w:val="24"/>
-          <w:szCs w:val="24"/>
-          <w:shd w:val="clear" w:color="auto" w:fill="FFFFFF"/>
-        </w:rPr>
-        <w:t>?</w:t>
-      </w:r>
-      <w:r>
-        <w:rPr>
-          <w:rFonts w:ascii="Times New Roman" w:eastAsia="Times New Roman" w:hAnsi="Times New Roman" w:cs="Times New Roman"/>
-          <w:sz w:val="24"/>
-          <w:szCs w:val="24"/>
-          <w:shd w:val="clear" w:color="auto" w:fill="FFFFFF"/>
-        </w:rPr>
-        <w:t>.</w:t>
-      </w:r>
-      <w:proofErr w:type="gramEnd"/>
-      <w:r>
-        <w:rPr>
-          <w:rFonts w:ascii="Times New Roman" w:eastAsia="Times New Roman" w:hAnsi="Times New Roman" w:cs="Times New Roman"/>
-          <w:sz w:val="24"/>
-          <w:szCs w:val="24"/>
-          <w:shd w:val="clear" w:color="auto" w:fill="FFFFFF"/>
-        </w:rPr>
-        <w:t xml:space="preserve"> </w:t>
+        <w:t xml:space="preserve">. </w:t>
       </w:r>
       <w:r>
         <w:rPr>
@@ -2175,25 +2080,7 @@
           <w:sz w:val="24"/>
           <w:szCs w:val="24"/>
         </w:rPr>
-        <w:t xml:space="preserve">use </w:t>
-      </w:r>
-      <w:proofErr w:type="spellStart"/>
-      <w:r>
-        <w:rPr>
-          <w:rFonts w:ascii="Times New Roman" w:hAnsi="Times New Roman" w:cs="Times New Roman"/>
-          <w:sz w:val="24"/>
-          <w:szCs w:val="24"/>
-        </w:rPr>
-        <w:t>Zillow</w:t>
-      </w:r>
-      <w:proofErr w:type="spellEnd"/>
-      <w:r>
-        <w:rPr>
-          <w:rFonts w:ascii="Times New Roman" w:hAnsi="Times New Roman" w:cs="Times New Roman"/>
-          <w:sz w:val="24"/>
-          <w:szCs w:val="24"/>
-        </w:rPr>
-        <w:t xml:space="preserve"> data to compare how rent and house price between biggest cities, but</w:t>
+        <w:t>use Zillow data to compare how rent and house price between biggest cities, but</w:t>
       </w:r>
       <w:r>
         <w:rPr>
@@ -2347,25 +2234,7 @@
           <w:sz w:val="24"/>
           <w:szCs w:val="24"/>
         </w:rPr>
-        <w:t xml:space="preserve">Besides, </w:t>
-      </w:r>
-      <w:proofErr w:type="gramStart"/>
-      <w:r>
-        <w:rPr>
-          <w:rFonts w:ascii="Times New Roman" w:hAnsi="Times New Roman" w:cs="Times New Roman"/>
-          <w:sz w:val="24"/>
-          <w:szCs w:val="24"/>
-        </w:rPr>
-        <w:t>we’ve</w:t>
-      </w:r>
-      <w:proofErr w:type="gramEnd"/>
-      <w:r>
-        <w:rPr>
-          <w:rFonts w:ascii="Times New Roman" w:hAnsi="Times New Roman" w:cs="Times New Roman"/>
-          <w:sz w:val="24"/>
-          <w:szCs w:val="24"/>
-        </w:rPr>
-        <w:t xml:space="preserve"> realized most of websites about house market is very heavy in text and lack of </w:t>
+        <w:t xml:space="preserve">Besides, we’ve realized most of websites about house market is very heavy in text and lack of </w:t>
       </w:r>
       <w:r>
         <w:rPr>
@@ -2525,33 +2394,15 @@
           <w:sz w:val="24"/>
           <w:szCs w:val="24"/>
         </w:rPr>
-        <w:t xml:space="preserve">market </w:t>
-      </w:r>
-      <w:proofErr w:type="gramStart"/>
-      <w:r>
-        <w:rPr>
-          <w:rFonts w:ascii="Times New Roman" w:eastAsia="Times New Roman" w:hAnsi="Times New Roman" w:cs="Times New Roman"/>
-          <w:sz w:val="24"/>
-          <w:szCs w:val="24"/>
-        </w:rPr>
-        <w:t>has</w:t>
-      </w:r>
-      <w:r>
-        <w:rPr>
-          <w:rFonts w:ascii="Times New Roman" w:eastAsia="Times New Roman" w:hAnsi="Times New Roman" w:cs="Times New Roman"/>
-          <w:sz w:val="24"/>
-          <w:szCs w:val="24"/>
-        </w:rPr>
-        <w:t xml:space="preserve"> been affected</w:t>
-      </w:r>
-      <w:proofErr w:type="gramEnd"/>
-      <w:r>
-        <w:rPr>
-          <w:rFonts w:ascii="Times New Roman" w:eastAsia="Times New Roman" w:hAnsi="Times New Roman" w:cs="Times New Roman"/>
-          <w:sz w:val="24"/>
-          <w:szCs w:val="24"/>
-        </w:rPr>
-        <w:t xml:space="preserve"> by the 2008 housing market crash and the current state of recovery. We would like to be able to display </w:t>
+        <w:t>market has</w:t>
+      </w:r>
+      <w:r>
+        <w:rPr>
+          <w:rFonts w:ascii="Times New Roman" w:eastAsia="Times New Roman" w:hAnsi="Times New Roman" w:cs="Times New Roman"/>
+          <w:sz w:val="24"/>
+          <w:szCs w:val="24"/>
+        </w:rPr>
+        <w:t xml:space="preserve"> been affected by the 2008 housing market crash and the current state of recovery. We would like to be able to display </w:t>
       </w:r>
       <w:r>
         <w:rPr>
@@ -2722,25 +2573,7 @@
           <w:sz w:val="24"/>
           <w:szCs w:val="24"/>
         </w:rPr>
-        <w:t xml:space="preserve">Our data sets </w:t>
-      </w:r>
-      <w:proofErr w:type="gramStart"/>
-      <w:r>
-        <w:rPr>
-          <w:rFonts w:ascii="Times New Roman" w:hAnsi="Times New Roman" w:cs="Times New Roman"/>
-          <w:sz w:val="24"/>
-          <w:szCs w:val="24"/>
-        </w:rPr>
-        <w:t>are derived</w:t>
-      </w:r>
-      <w:proofErr w:type="gramEnd"/>
-      <w:r>
-        <w:rPr>
-          <w:rFonts w:ascii="Times New Roman" w:hAnsi="Times New Roman" w:cs="Times New Roman"/>
-          <w:sz w:val="24"/>
-          <w:szCs w:val="24"/>
-        </w:rPr>
-        <w:t xml:space="preserve"> from </w:t>
+        <w:t xml:space="preserve">Our data sets are derived from </w:t>
       </w:r>
       <w:r>
         <w:rPr>
@@ -2847,25 +2680,7 @@
           <w:sz w:val="24"/>
           <w:szCs w:val="24"/>
         </w:rPr>
-        <w:t xml:space="preserve"> (</w:t>
-      </w:r>
-      <w:proofErr w:type="spellStart"/>
-      <w:r>
-        <w:rPr>
-          <w:rFonts w:ascii="Times New Roman" w:eastAsia="Times New Roman" w:hAnsi="Times New Roman" w:cs="Times New Roman"/>
-          <w:sz w:val="24"/>
-          <w:szCs w:val="24"/>
-        </w:rPr>
-        <w:t>Zillow</w:t>
-      </w:r>
-      <w:proofErr w:type="spellEnd"/>
-      <w:r>
-        <w:rPr>
-          <w:rFonts w:ascii="Times New Roman" w:eastAsia="Times New Roman" w:hAnsi="Times New Roman" w:cs="Times New Roman"/>
-          <w:sz w:val="24"/>
-          <w:szCs w:val="24"/>
-        </w:rPr>
-        <w:t xml:space="preserve"> Home Value Index)</w:t>
+        <w:t xml:space="preserve"> (Zillow Home Value Index)</w:t>
       </w:r>
       <w:r>
         <w:rPr>
@@ -2915,25 +2730,7 @@
           <w:sz w:val="24"/>
           <w:szCs w:val="24"/>
         </w:rPr>
-        <w:t>(</w:t>
-      </w:r>
-      <w:proofErr w:type="spellStart"/>
-      <w:r>
-        <w:rPr>
-          <w:rFonts w:ascii="Times New Roman" w:eastAsia="Times New Roman" w:hAnsi="Times New Roman" w:cs="Times New Roman"/>
-          <w:sz w:val="24"/>
-          <w:szCs w:val="24"/>
-        </w:rPr>
-        <w:t>Zillow</w:t>
-      </w:r>
-      <w:proofErr w:type="spellEnd"/>
-      <w:r>
-        <w:rPr>
-          <w:rFonts w:ascii="Times New Roman" w:eastAsia="Times New Roman" w:hAnsi="Times New Roman" w:cs="Times New Roman"/>
-          <w:sz w:val="24"/>
-          <w:szCs w:val="24"/>
-        </w:rPr>
-        <w:t xml:space="preserve"> Rent Index) </w:t>
+        <w:t xml:space="preserve">(Zillow Rent Index) </w:t>
       </w:r>
       <w:hyperlink r:id="rId18" w:anchor="rental-data" w:history="1">
         <w:r>
@@ -3174,41 +2971,13 @@
         </w:rPr>
         <w:t xml:space="preserve">Unfortunately, </w:t>
       </w:r>
-      <w:proofErr w:type="spellStart"/>
-      <w:r>
-        <w:rPr>
-          <w:rFonts w:ascii="Times New Roman" w:eastAsia="Times New Roman" w:hAnsi="Times New Roman" w:cs="Times New Roman"/>
-          <w:sz w:val="24"/>
-          <w:szCs w:val="24"/>
-        </w:rPr>
-        <w:t>Zillow</w:t>
-      </w:r>
-      <w:proofErr w:type="spellEnd"/>
-      <w:r>
-        <w:rPr>
-          <w:rFonts w:ascii="Times New Roman" w:eastAsia="Times New Roman" w:hAnsi="Times New Roman" w:cs="Times New Roman"/>
-          <w:sz w:val="24"/>
-          <w:szCs w:val="24"/>
-        </w:rPr>
-        <w:t xml:space="preserve"> </w:t>
-      </w:r>
-      <w:proofErr w:type="gramStart"/>
-      <w:r>
-        <w:rPr>
-          <w:rFonts w:ascii="Times New Roman" w:eastAsia="Times New Roman" w:hAnsi="Times New Roman" w:cs="Times New Roman"/>
-          <w:sz w:val="24"/>
-          <w:szCs w:val="24"/>
-        </w:rPr>
-        <w:t>doesn’t</w:t>
-      </w:r>
-      <w:proofErr w:type="gramEnd"/>
-      <w:r>
-        <w:rPr>
-          <w:rFonts w:ascii="Times New Roman" w:eastAsia="Times New Roman" w:hAnsi="Times New Roman" w:cs="Times New Roman"/>
-          <w:sz w:val="24"/>
-          <w:szCs w:val="24"/>
-        </w:rPr>
-        <w:t xml:space="preserve"> provide enough data for all </w:t>
+      <w:r>
+        <w:rPr>
+          <w:rFonts w:ascii="Times New Roman" w:eastAsia="Times New Roman" w:hAnsi="Times New Roman" w:cs="Times New Roman"/>
+          <w:sz w:val="24"/>
+          <w:szCs w:val="24"/>
+        </w:rPr>
+        <w:t xml:space="preserve">Zillow doesn’t provide enough data for all </w:t>
       </w:r>
       <w:r>
         <w:rPr>
@@ -3240,25 +3009,7 @@
           <w:sz w:val="24"/>
           <w:szCs w:val="24"/>
         </w:rPr>
-        <w:t xml:space="preserve"> </w:t>
-      </w:r>
-      <w:proofErr w:type="spellStart"/>
-      <w:r>
-        <w:rPr>
-          <w:rFonts w:ascii="Times New Roman" w:eastAsia="Times New Roman" w:hAnsi="Times New Roman" w:cs="Times New Roman"/>
-          <w:sz w:val="24"/>
-          <w:szCs w:val="24"/>
-        </w:rPr>
-        <w:t>Zillow</w:t>
-      </w:r>
-      <w:proofErr w:type="spellEnd"/>
-      <w:r>
-        <w:rPr>
-          <w:rFonts w:ascii="Times New Roman" w:eastAsia="Times New Roman" w:hAnsi="Times New Roman" w:cs="Times New Roman"/>
-          <w:sz w:val="24"/>
-          <w:szCs w:val="24"/>
-        </w:rPr>
-        <w:t xml:space="preserve"> data research team </w:t>
+        <w:t xml:space="preserve"> Zillow data research team </w:t>
       </w:r>
       <w:r>
         <w:rPr>
@@ -3280,23 +3031,13 @@
           <w:szCs w:val="24"/>
         </w:rPr>
       </w:pPr>
-      <w:proofErr w:type="gramStart"/>
-      <w:r>
-        <w:rPr>
-          <w:rFonts w:ascii="Times New Roman" w:eastAsia="Times New Roman" w:hAnsi="Times New Roman" w:cs="Times New Roman"/>
-          <w:sz w:val="24"/>
-          <w:szCs w:val="24"/>
-        </w:rPr>
-        <w:t>They’re</w:t>
-      </w:r>
-      <w:proofErr w:type="gramEnd"/>
-      <w:r>
-        <w:rPr>
-          <w:rFonts w:ascii="Times New Roman" w:eastAsia="Times New Roman" w:hAnsi="Times New Roman" w:cs="Times New Roman"/>
-          <w:sz w:val="24"/>
-          <w:szCs w:val="24"/>
-        </w:rPr>
-        <w:t xml:space="preserve"> very helpful but we are not able to get data for all regions in US. </w:t>
+      <w:r>
+        <w:rPr>
+          <w:rFonts w:ascii="Times New Roman" w:eastAsia="Times New Roman" w:hAnsi="Times New Roman" w:cs="Times New Roman"/>
+          <w:sz w:val="24"/>
+          <w:szCs w:val="24"/>
+        </w:rPr>
+        <w:t xml:space="preserve">They’re very helpful but we are not able to get data for all regions in US. </w:t>
       </w:r>
     </w:p>
     <w:p>
@@ -3318,59 +3059,13 @@
         </w:rPr>
         <w:t xml:space="preserve">However, </w:t>
       </w:r>
-      <w:proofErr w:type="spellStart"/>
-      <w:r>
-        <w:rPr>
-          <w:rFonts w:ascii="Times New Roman" w:eastAsia="Times New Roman" w:hAnsi="Times New Roman" w:cs="Times New Roman"/>
-          <w:sz w:val="24"/>
-          <w:szCs w:val="24"/>
-        </w:rPr>
-        <w:t>Zillow</w:t>
-      </w:r>
-      <w:proofErr w:type="spellEnd"/>
-      <w:r>
-        <w:rPr>
-          <w:rFonts w:ascii="Times New Roman" w:eastAsia="Times New Roman" w:hAnsi="Times New Roman" w:cs="Times New Roman"/>
-          <w:sz w:val="24"/>
-          <w:szCs w:val="24"/>
-        </w:rPr>
-        <w:t xml:space="preserve"> has come up with </w:t>
-      </w:r>
-      <w:proofErr w:type="gramStart"/>
-      <w:r>
-        <w:rPr>
-          <w:rFonts w:ascii="Times New Roman" w:eastAsia="Times New Roman" w:hAnsi="Times New Roman" w:cs="Times New Roman"/>
-          <w:sz w:val="24"/>
-          <w:szCs w:val="24"/>
-        </w:rPr>
-        <w:t>their own</w:t>
-      </w:r>
-      <w:proofErr w:type="gramEnd"/>
-      <w:r>
-        <w:rPr>
-          <w:rFonts w:ascii="Times New Roman" w:eastAsia="Times New Roman" w:hAnsi="Times New Roman" w:cs="Times New Roman"/>
-          <w:sz w:val="24"/>
-          <w:szCs w:val="24"/>
-        </w:rPr>
-        <w:t xml:space="preserve"> methodology for real estate data - </w:t>
-      </w:r>
-      <w:proofErr w:type="spellStart"/>
-      <w:r>
-        <w:rPr>
-          <w:rFonts w:ascii="Times New Roman" w:eastAsia="Times New Roman" w:hAnsi="Times New Roman" w:cs="Times New Roman"/>
-          <w:sz w:val="24"/>
-          <w:szCs w:val="24"/>
-        </w:rPr>
-        <w:t>Zillow</w:t>
-      </w:r>
-      <w:proofErr w:type="spellEnd"/>
-      <w:r>
-        <w:rPr>
-          <w:rFonts w:ascii="Times New Roman" w:eastAsia="Times New Roman" w:hAnsi="Times New Roman" w:cs="Times New Roman"/>
-          <w:sz w:val="24"/>
-          <w:szCs w:val="24"/>
-        </w:rPr>
-        <w:t xml:space="preserve"> Home Value Index</w:t>
+      <w:r>
+        <w:rPr>
+          <w:rFonts w:ascii="Times New Roman" w:eastAsia="Times New Roman" w:hAnsi="Times New Roman" w:cs="Times New Roman"/>
+          <w:sz w:val="24"/>
+          <w:szCs w:val="24"/>
+        </w:rPr>
+        <w:t>Zillow has come up with their own methodology for real estate data - Zillow Home Value Index</w:t>
       </w:r>
       <w:r>
         <w:rPr>
@@ -3442,25 +3137,7 @@
           <w:sz w:val="24"/>
           <w:szCs w:val="24"/>
         </w:rPr>
-        <w:t xml:space="preserve">, </w:t>
-      </w:r>
-      <w:proofErr w:type="spellStart"/>
-      <w:r>
-        <w:rPr>
-          <w:rFonts w:ascii="Times New Roman" w:eastAsia="Times New Roman" w:hAnsi="Times New Roman" w:cs="Times New Roman"/>
-          <w:sz w:val="24"/>
-          <w:szCs w:val="24"/>
-        </w:rPr>
-        <w:t>Zillow</w:t>
-      </w:r>
-      <w:proofErr w:type="spellEnd"/>
-      <w:r>
-        <w:rPr>
-          <w:rFonts w:ascii="Times New Roman" w:eastAsia="Times New Roman" w:hAnsi="Times New Roman" w:cs="Times New Roman"/>
-          <w:sz w:val="24"/>
-          <w:szCs w:val="24"/>
-        </w:rPr>
-        <w:t xml:space="preserve"> Rent Index (ZRI) tracks the monthly median rent</w:t>
+        <w:t>, Zillow Rent Index (ZRI) tracks the monthly median rent</w:t>
       </w:r>
       <w:r>
         <w:rPr>
@@ -3496,23 +3173,13 @@
         </w:rPr>
         <w:t xml:space="preserve">. </w:t>
       </w:r>
-      <w:proofErr w:type="gramStart"/>
-      <w:r>
-        <w:rPr>
-          <w:rFonts w:ascii="Times New Roman" w:eastAsia="Times New Roman" w:hAnsi="Times New Roman" w:cs="Times New Roman"/>
-          <w:sz w:val="24"/>
-          <w:szCs w:val="24"/>
-        </w:rPr>
-        <w:t>We’ve</w:t>
-      </w:r>
-      <w:proofErr w:type="gramEnd"/>
-      <w:r>
-        <w:rPr>
-          <w:rFonts w:ascii="Times New Roman" w:eastAsia="Times New Roman" w:hAnsi="Times New Roman" w:cs="Times New Roman"/>
-          <w:sz w:val="24"/>
-          <w:szCs w:val="24"/>
-        </w:rPr>
-        <w:t xml:space="preserve"> used their ZHVI, ZRI of states, </w:t>
+      <w:r>
+        <w:rPr>
+          <w:rFonts w:ascii="Times New Roman" w:eastAsia="Times New Roman" w:hAnsi="Times New Roman" w:cs="Times New Roman"/>
+          <w:sz w:val="24"/>
+          <w:szCs w:val="24"/>
+        </w:rPr>
+        <w:t xml:space="preserve">We’ve used their ZHVI, ZRI of states, </w:t>
       </w:r>
       <w:r>
         <w:rPr>
@@ -3589,25 +3256,7 @@
           <w:sz w:val="24"/>
           <w:szCs w:val="24"/>
         </w:rPr>
-        <w:t xml:space="preserve">Since that is the dates made available to us in some of the home prices data sets we found.  However, since we submitted the proposal we </w:t>
-      </w:r>
-      <w:proofErr w:type="gramStart"/>
-      <w:r>
-        <w:rPr>
-          <w:rFonts w:ascii="Times New Roman" w:eastAsia="Times New Roman" w:hAnsi="Times New Roman" w:cs="Times New Roman"/>
-          <w:sz w:val="24"/>
-          <w:szCs w:val="24"/>
-        </w:rPr>
-        <w:t>haven't</w:t>
-      </w:r>
-      <w:proofErr w:type="gramEnd"/>
-      <w:r>
-        <w:rPr>
-          <w:rFonts w:ascii="Times New Roman" w:eastAsia="Times New Roman" w:hAnsi="Times New Roman" w:cs="Times New Roman"/>
-          <w:sz w:val="24"/>
-          <w:szCs w:val="24"/>
-        </w:rPr>
-        <w:t xml:space="preserve"> been able to find rental data prior to 2010.</w:t>
+        <w:t>Since that is the dates made available to us in some of the home prices data sets we found.  However, since we submitted the proposal we haven't been able to find rental data prior to 2010.</w:t>
       </w:r>
     </w:p>
     <w:p>
@@ -3700,27 +3349,8 @@
           <w:sz w:val="24"/>
           <w:szCs w:val="24"/>
         </w:rPr>
-        <w:t xml:space="preserve">our TA </w:t>
-      </w:r>
-      <w:proofErr w:type="spellStart"/>
-      <w:r>
-        <w:rPr>
-          <w:rFonts w:ascii="Times New Roman" w:eastAsia="Times New Roman" w:hAnsi="Times New Roman" w:cs="Times New Roman"/>
-          <w:sz w:val="24"/>
-          <w:szCs w:val="24"/>
-        </w:rPr>
-        <w:t>Vinitha</w:t>
-      </w:r>
-      <w:proofErr w:type="spellEnd"/>
-      <w:r>
-        <w:rPr>
-          <w:rFonts w:ascii="Times New Roman" w:eastAsia="Times New Roman" w:hAnsi="Times New Roman" w:cs="Times New Roman"/>
-          <w:sz w:val="24"/>
-          <w:szCs w:val="24"/>
-        </w:rPr>
-        <w:t xml:space="preserve"> </w:t>
-      </w:r>
-      <w:proofErr w:type="spellStart"/>
+        <w:t xml:space="preserve">our TA Vinitha </w:t>
+      </w:r>
       <w:r>
         <w:rPr>
           <w:rFonts w:ascii="Times New Roman" w:eastAsia="Times New Roman" w:hAnsi="Times New Roman" w:cs="Times New Roman"/>
@@ -3729,7 +3359,6 @@
         </w:rPr>
         <w:t>Yaski</w:t>
       </w:r>
-      <w:proofErr w:type="spellEnd"/>
       <w:r>
         <w:rPr>
           <w:rFonts w:ascii="Times New Roman" w:eastAsia="Times New Roman" w:hAnsi="Times New Roman" w:cs="Times New Roman"/>
@@ -3852,23 +3481,13 @@
           </wp:anchor>
         </w:drawing>
       </w:r>
-      <w:proofErr w:type="spellStart"/>
-      <w:r>
-        <w:rPr>
-          <w:rFonts w:ascii="Times New Roman" w:eastAsia="Times New Roman" w:hAnsi="Times New Roman" w:cs="Times New Roman"/>
-          <w:sz w:val="24"/>
-          <w:szCs w:val="24"/>
-        </w:rPr>
-        <w:t>Zillow</w:t>
-      </w:r>
-      <w:proofErr w:type="spellEnd"/>
-      <w:r>
-        <w:rPr>
-          <w:rFonts w:ascii="Times New Roman" w:eastAsia="Times New Roman" w:hAnsi="Times New Roman" w:cs="Times New Roman"/>
-          <w:sz w:val="24"/>
-          <w:szCs w:val="24"/>
-        </w:rPr>
-        <w:t xml:space="preserve"> offers huge data sets. I</w:t>
+      <w:r>
+        <w:rPr>
+          <w:rFonts w:ascii="Times New Roman" w:eastAsia="Times New Roman" w:hAnsi="Times New Roman" w:cs="Times New Roman"/>
+          <w:sz w:val="24"/>
+          <w:szCs w:val="24"/>
+        </w:rPr>
+        <w:t>Zillow offers huge data sets. I</w:t>
       </w:r>
       <w:r>
         <w:rPr>
@@ -3900,33 +3519,15 @@
           <w:sz w:val="24"/>
           <w:szCs w:val="24"/>
         </w:rPr>
-        <w:t xml:space="preserve"> are suitable for what </w:t>
-      </w:r>
-      <w:proofErr w:type="gramStart"/>
-      <w:r>
-        <w:rPr>
-          <w:rFonts w:ascii="Times New Roman" w:eastAsia="Times New Roman" w:hAnsi="Times New Roman" w:cs="Times New Roman"/>
-          <w:sz w:val="24"/>
-          <w:szCs w:val="24"/>
-        </w:rPr>
-        <w:t>we</w:t>
-      </w:r>
-      <w:r>
-        <w:rPr>
-          <w:rFonts w:ascii="Times New Roman" w:eastAsia="Times New Roman" w:hAnsi="Times New Roman" w:cs="Times New Roman"/>
-          <w:sz w:val="24"/>
-          <w:szCs w:val="24"/>
-        </w:rPr>
-        <w:t>’d</w:t>
-      </w:r>
-      <w:proofErr w:type="gramEnd"/>
-      <w:r>
-        <w:rPr>
-          <w:rFonts w:ascii="Times New Roman" w:eastAsia="Times New Roman" w:hAnsi="Times New Roman" w:cs="Times New Roman"/>
-          <w:sz w:val="24"/>
-          <w:szCs w:val="24"/>
-        </w:rPr>
-        <w:t xml:space="preserve"> like to implement in </w:t>
+        <w:t xml:space="preserve"> are suitable for what we</w:t>
+      </w:r>
+      <w:r>
+        <w:rPr>
+          <w:rFonts w:ascii="Times New Roman" w:eastAsia="Times New Roman" w:hAnsi="Times New Roman" w:cs="Times New Roman"/>
+          <w:sz w:val="24"/>
+          <w:szCs w:val="24"/>
+        </w:rPr>
+        <w:t xml:space="preserve">’d like to implement in </w:t>
       </w:r>
       <w:r>
         <w:rPr>
@@ -4019,25 +3620,7 @@
           <w:sz w:val="24"/>
           <w:szCs w:val="24"/>
         </w:rPr>
-        <w:t xml:space="preserve"> provided by </w:t>
-      </w:r>
-      <w:proofErr w:type="spellStart"/>
-      <w:r>
-        <w:rPr>
-          <w:rFonts w:ascii="Times New Roman" w:eastAsia="Times New Roman" w:hAnsi="Times New Roman" w:cs="Times New Roman"/>
-          <w:sz w:val="24"/>
-          <w:szCs w:val="24"/>
-        </w:rPr>
-        <w:t>Zillow</w:t>
-      </w:r>
-      <w:proofErr w:type="spellEnd"/>
-      <w:r>
-        <w:rPr>
-          <w:rFonts w:ascii="Times New Roman" w:eastAsia="Times New Roman" w:hAnsi="Times New Roman" w:cs="Times New Roman"/>
-          <w:sz w:val="24"/>
-          <w:szCs w:val="24"/>
-        </w:rPr>
-        <w:t xml:space="preserve"> and </w:t>
+        <w:t xml:space="preserve"> provided by Zillow and </w:t>
       </w:r>
       <w:r>
         <w:rPr>
@@ -4371,25 +3954,7 @@
           <w:sz w:val="24"/>
           <w:szCs w:val="24"/>
         </w:rPr>
-        <w:t xml:space="preserve">Mike </w:t>
-      </w:r>
-      <w:proofErr w:type="spellStart"/>
-      <w:r>
-        <w:rPr>
-          <w:rFonts w:ascii="Times New Roman" w:eastAsia="Times New Roman" w:hAnsi="Times New Roman" w:cs="Times New Roman"/>
-          <w:sz w:val="24"/>
-          <w:szCs w:val="24"/>
-        </w:rPr>
-        <w:t>Bostock’s</w:t>
-      </w:r>
-      <w:proofErr w:type="spellEnd"/>
-      <w:r>
-        <w:rPr>
-          <w:rFonts w:ascii="Times New Roman" w:eastAsia="Times New Roman" w:hAnsi="Times New Roman" w:cs="Times New Roman"/>
-          <w:sz w:val="24"/>
-          <w:szCs w:val="24"/>
-        </w:rPr>
-        <w:t xml:space="preserve"> website provides ra</w:t>
+        <w:t>Mike Bostock’s website provides ra</w:t>
       </w:r>
       <w:r>
         <w:rPr>
@@ -4863,25 +4428,7 @@
           <w:sz w:val="24"/>
           <w:szCs w:val="24"/>
         </w:rPr>
-        <w:t xml:space="preserve"> there is not any related attribute between map and rent value datasets. The important thing we gain here is that we have to add states abbreviations in datasets. </w:t>
-      </w:r>
-      <w:proofErr w:type="gramStart"/>
-      <w:r>
-        <w:rPr>
-          <w:rFonts w:ascii="Times New Roman" w:hAnsi="Times New Roman" w:cs="Times New Roman"/>
-          <w:sz w:val="24"/>
-          <w:szCs w:val="24"/>
-        </w:rPr>
-        <w:t>We’ve</w:t>
-      </w:r>
-      <w:proofErr w:type="gramEnd"/>
-      <w:r>
-        <w:rPr>
-          <w:rFonts w:ascii="Times New Roman" w:hAnsi="Times New Roman" w:cs="Times New Roman"/>
-          <w:sz w:val="24"/>
-          <w:szCs w:val="24"/>
-        </w:rPr>
-        <w:t xml:space="preserve"> learnt that exploratory data analysis is significant step that helps to detect mistakes, figure out necessary attributes, relationship between features prepared for a successful visualization. </w:t>
+        <w:t xml:space="preserve"> there is not any related attribute between map and rent value datasets. The important thing we gain here is that we have to add states abbreviations in datasets. We’ve learnt that exploratory data analysis is significant step that helps to detect mistakes, figure out necessary attributes, relationship between features prepared for a successful visualization. </w:t>
       </w:r>
     </w:p>
     <w:p>
@@ -5129,25 +4676,7 @@
           <w:sz w:val="24"/>
           <w:szCs w:val="24"/>
         </w:rPr>
-        <w:t xml:space="preserve">Slider View: This will be a time slider, as in design 2, for the years 1996 to 2016, in </w:t>
-      </w:r>
-      <w:proofErr w:type="gramStart"/>
-      <w:r>
-        <w:rPr>
-          <w:rFonts w:ascii="Times New Roman" w:hAnsi="Times New Roman" w:cs="Times New Roman"/>
-          <w:sz w:val="24"/>
-          <w:szCs w:val="24"/>
-        </w:rPr>
-        <w:t>one year</w:t>
-      </w:r>
-      <w:proofErr w:type="gramEnd"/>
-      <w:r>
-        <w:rPr>
-          <w:rFonts w:ascii="Times New Roman" w:hAnsi="Times New Roman" w:cs="Times New Roman"/>
-          <w:sz w:val="24"/>
-          <w:szCs w:val="24"/>
-        </w:rPr>
-        <w:t xml:space="preserve"> increments. This will be interactive by the user to update the rest of the views.</w:t>
+        <w:t>Slider View: This will be a time slider, as in design 2, for the years 1996 to 2016, in one year increments. This will be interactive by the user to update the rest of the views.</w:t>
       </w:r>
     </w:p>
     <w:p>
@@ -5168,25 +4697,7 @@
           <w:sz w:val="24"/>
           <w:szCs w:val="24"/>
         </w:rPr>
-        <w:t xml:space="preserve">Map View: The map section, as in design 1, will display the entire United States of America with the states outlines and names shown. The map will be interactive where the user is able to click on and select one or more states. Selected states data will be shown in the line charts view and detail view. The map will also have a color </w:t>
-      </w:r>
-      <w:proofErr w:type="gramStart"/>
-      <w:r>
-        <w:rPr>
-          <w:rFonts w:ascii="Times New Roman" w:hAnsi="Times New Roman" w:cs="Times New Roman"/>
-          <w:sz w:val="24"/>
-          <w:szCs w:val="24"/>
-        </w:rPr>
-        <w:t>scale which</w:t>
-      </w:r>
-      <w:proofErr w:type="gramEnd"/>
-      <w:r>
-        <w:rPr>
-          <w:rFonts w:ascii="Times New Roman" w:hAnsi="Times New Roman" w:cs="Times New Roman"/>
-          <w:sz w:val="24"/>
-          <w:szCs w:val="24"/>
-        </w:rPr>
-        <w:t xml:space="preserve"> will represent the rent statistics for the year selected by the slider view.</w:t>
+        <w:t>Map View: The map section, as in design 1, will display the entire United States of America with the states outlines and names shown. The map will be interactive where the user is able to click on and select one or more states. Selected states data will be shown in the line charts view and detail view. The map will also have a color scale which will represent the rent statistics for the year selected by the slider view.</w:t>
       </w:r>
     </w:p>
     <w:p>
@@ -5207,25 +4718,7 @@
           <w:sz w:val="24"/>
           <w:szCs w:val="24"/>
         </w:rPr>
-        <w:t>Bubble Chart View: This will be as in design 2. Chart view has a function that shows how fast housing price increases over time. As the map, bubble chart will be interactive with time slider in order to show average house price of all states have changed in 20 years. One circle represents for one state. Size and color of each circle shows US state size rank by population. The more state’s population is</w:t>
-      </w:r>
-      <w:proofErr w:type="gramStart"/>
-      <w:r>
-        <w:rPr>
-          <w:rFonts w:ascii="Times New Roman" w:hAnsi="Times New Roman" w:cs="Times New Roman"/>
-          <w:sz w:val="24"/>
-          <w:szCs w:val="24"/>
-        </w:rPr>
-        <w:t>,</w:t>
-      </w:r>
-      <w:proofErr w:type="gramEnd"/>
-      <w:r>
-        <w:rPr>
-          <w:rFonts w:ascii="Times New Roman" w:hAnsi="Times New Roman" w:cs="Times New Roman"/>
-          <w:sz w:val="24"/>
-          <w:szCs w:val="24"/>
-        </w:rPr>
-        <w:t xml:space="preserve"> the more size of circle is. </w:t>
+        <w:t xml:space="preserve">Bubble Chart View: This will be as in design 2. Chart view has a function that shows how fast housing price increases over time. As the map, bubble chart will be interactive with time slider in order to show average house price of all states have changed in 20 years. One circle represents for one state. Size and color of each circle shows US state size rank by population. The more state’s population is, the more size of circle is. </w:t>
       </w:r>
       <w:r>
         <w:rPr>
@@ -5275,25 +4768,7 @@
           <w:sz w:val="24"/>
           <w:szCs w:val="24"/>
         </w:rPr>
-        <w:t xml:space="preserve">Detail View: This will represent </w:t>
-      </w:r>
-      <w:proofErr w:type="gramStart"/>
-      <w:r>
-        <w:rPr>
-          <w:rFonts w:ascii="Times New Roman" w:hAnsi="Times New Roman" w:cs="Times New Roman"/>
-          <w:sz w:val="24"/>
-          <w:szCs w:val="24"/>
-        </w:rPr>
-        <w:t>more specific details of each of the selected states</w:t>
-      </w:r>
-      <w:proofErr w:type="gramEnd"/>
-      <w:r>
-        <w:rPr>
-          <w:rFonts w:ascii="Times New Roman" w:hAnsi="Times New Roman" w:cs="Times New Roman"/>
-          <w:sz w:val="24"/>
-          <w:szCs w:val="24"/>
-        </w:rPr>
-        <w:t>.  Some details it may include, but not limited to, are population, average home price, average rent rate and so forth.</w:t>
+        <w:t>Detail View: This will represent more specific details of each of the selected states.  Some details it may include, but not limited to, are population, average home price, average rent rate and so forth.</w:t>
       </w:r>
     </w:p>
     <w:p>
@@ -5733,25 +5208,7 @@
           <w:szCs w:val="24"/>
         </w:rPr>
         <w:lastRenderedPageBreak/>
-        <w:t xml:space="preserve">We </w:t>
-      </w:r>
-      <w:proofErr w:type="gramStart"/>
-      <w:r>
-        <w:rPr>
-          <w:rFonts w:ascii="Times New Roman" w:hAnsi="Times New Roman" w:cs="Times New Roman"/>
-          <w:sz w:val="24"/>
-          <w:szCs w:val="24"/>
-        </w:rPr>
-        <w:t>didn’t</w:t>
-      </w:r>
-      <w:proofErr w:type="gramEnd"/>
-      <w:r>
-        <w:rPr>
-          <w:rFonts w:ascii="Times New Roman" w:hAnsi="Times New Roman" w:cs="Times New Roman"/>
-          <w:sz w:val="24"/>
-          <w:szCs w:val="24"/>
-        </w:rPr>
-        <w:t xml:space="preserve"> </w:t>
+        <w:t xml:space="preserve">We didn’t </w:t>
       </w:r>
       <w:r>
         <w:rPr>
@@ -5783,25 +5240,7 @@
           <w:sz w:val="24"/>
           <w:szCs w:val="24"/>
         </w:rPr>
-        <w:t xml:space="preserve">. </w:t>
-      </w:r>
-      <w:proofErr w:type="gramStart"/>
-      <w:r>
-        <w:rPr>
-          <w:rFonts w:ascii="Times New Roman" w:hAnsi="Times New Roman" w:cs="Times New Roman"/>
-          <w:sz w:val="24"/>
-          <w:szCs w:val="24"/>
-        </w:rPr>
-        <w:t>We’ve</w:t>
-      </w:r>
-      <w:proofErr w:type="gramEnd"/>
-      <w:r>
-        <w:rPr>
-          <w:rFonts w:ascii="Times New Roman" w:hAnsi="Times New Roman" w:cs="Times New Roman"/>
-          <w:sz w:val="24"/>
-          <w:szCs w:val="24"/>
-        </w:rPr>
-        <w:t xml:space="preserve"> decided to not change anything on the final design above but adding more </w:t>
+        <w:t xml:space="preserve">. We’ve decided to not change anything on the final design above but adding more </w:t>
       </w:r>
       <w:r>
         <w:rPr>
@@ -5833,16 +5272,7 @@
           <w:sz w:val="24"/>
           <w:szCs w:val="24"/>
         </w:rPr>
-        <w:t xml:space="preserve">. Since </w:t>
-      </w:r>
-      <w:proofErr w:type="gramStart"/>
-      <w:r>
-        <w:rPr>
-          <w:rFonts w:ascii="Times New Roman" w:hAnsi="Times New Roman" w:cs="Times New Roman"/>
-          <w:sz w:val="24"/>
-          <w:szCs w:val="24"/>
-        </w:rPr>
-        <w:t>we</w:t>
+        <w:t>. Since we</w:t>
       </w:r>
       <w:r>
         <w:rPr>
@@ -5852,7 +5282,6 @@
         </w:rPr>
         <w:t>’ve</w:t>
       </w:r>
-      <w:proofErr w:type="gramEnd"/>
       <w:r>
         <w:rPr>
           <w:rFonts w:ascii="Times New Roman" w:hAnsi="Times New Roman" w:cs="Times New Roman"/>
@@ -6032,21 +5461,12 @@
           <w:b/>
         </w:rPr>
       </w:pPr>
-      <w:proofErr w:type="gramStart"/>
-      <w:r>
-        <w:rPr>
-          <w:rFonts w:ascii="Times New Roman" w:hAnsi="Times New Roman" w:cs="Times New Roman"/>
-          <w:b/>
-        </w:rPr>
-        <w:t>data</w:t>
-      </w:r>
-      <w:proofErr w:type="gramEnd"/>
-      <w:r>
-        <w:rPr>
-          <w:rFonts w:ascii="Times New Roman" w:hAnsi="Times New Roman" w:cs="Times New Roman"/>
-          <w:b/>
-        </w:rPr>
-        <w:t>/</w:t>
+      <w:r>
+        <w:rPr>
+          <w:rFonts w:ascii="Times New Roman" w:hAnsi="Times New Roman" w:cs="Times New Roman"/>
+          <w:b/>
+        </w:rPr>
+        <w:t>data/</w:t>
       </w:r>
       <w:r>
         <w:rPr>
@@ -6073,16 +5493,8 @@
           <w:b/>
         </w:rPr>
         <w:tab/>
-      </w:r>
-      <w:proofErr w:type="spellStart"/>
-      <w:r>
-        <w:rPr>
-          <w:rFonts w:ascii="Times New Roman" w:hAnsi="Times New Roman" w:cs="Times New Roman"/>
-          <w:b/>
-        </w:rPr>
         <w:t>State_MedianRentalPricePerSqft_AllHomes.csv</w:t>
       </w:r>
-      <w:proofErr w:type="spellEnd"/>
       <w:r>
         <w:rPr>
           <w:rFonts w:ascii="Times New Roman" w:hAnsi="Times New Roman" w:cs="Times New Roman"/>
@@ -6108,16 +5520,8 @@
           <w:b/>
         </w:rPr>
         <w:tab/>
-      </w:r>
-      <w:proofErr w:type="spellStart"/>
-      <w:r>
-        <w:rPr>
-          <w:rFonts w:ascii="Times New Roman" w:hAnsi="Times New Roman" w:cs="Times New Roman"/>
-          <w:b/>
-        </w:rPr>
         <w:t>State_MedianValuePerSqft_AllHomes.csv</w:t>
       </w:r>
-      <w:proofErr w:type="spellEnd"/>
       <w:r>
         <w:rPr>
           <w:rFonts w:ascii="Times New Roman" w:hAnsi="Times New Roman" w:cs="Times New Roman"/>
@@ -6143,16 +5547,8 @@
           <w:b/>
         </w:rPr>
         <w:tab/>
-      </w:r>
-      <w:proofErr w:type="spellStart"/>
-      <w:r>
-        <w:rPr>
-          <w:rFonts w:ascii="Times New Roman" w:hAnsi="Times New Roman" w:cs="Times New Roman"/>
-          <w:b/>
-        </w:rPr>
         <w:t>State_Zhvi_AllHomes.csv</w:t>
       </w:r>
-      <w:proofErr w:type="spellEnd"/>
       <w:r>
         <w:rPr>
           <w:rFonts w:ascii="Times New Roman" w:hAnsi="Times New Roman" w:cs="Times New Roman"/>
@@ -6185,16 +5581,8 @@
           <w:b/>
         </w:rPr>
         <w:tab/>
-      </w:r>
-      <w:proofErr w:type="spellStart"/>
-      <w:r>
-        <w:rPr>
-          <w:rFonts w:ascii="Times New Roman" w:hAnsi="Times New Roman" w:cs="Times New Roman"/>
-          <w:b/>
-        </w:rPr>
         <w:t>State_Zri_AllHomes.csv</w:t>
       </w:r>
-      <w:proofErr w:type="spellEnd"/>
       <w:r>
         <w:rPr>
           <w:rFonts w:ascii="Times New Roman" w:hAnsi="Times New Roman" w:cs="Times New Roman"/>
@@ -6227,16 +5615,8 @@
           <w:b/>
         </w:rPr>
         <w:tab/>
-      </w:r>
-      <w:proofErr w:type="spellStart"/>
-      <w:r>
-        <w:rPr>
-          <w:rFonts w:ascii="Times New Roman" w:hAnsi="Times New Roman" w:cs="Times New Roman"/>
-          <w:b/>
-        </w:rPr>
         <w:t>US_Population_AllStates.csv</w:t>
       </w:r>
-      <w:proofErr w:type="spellEnd"/>
       <w:r>
         <w:rPr>
           <w:rFonts w:ascii="Times New Roman" w:hAnsi="Times New Roman" w:cs="Times New Roman"/>
@@ -6269,16 +5649,8 @@
           <w:b/>
         </w:rPr>
         <w:tab/>
-      </w:r>
-      <w:proofErr w:type="spellStart"/>
-      <w:r>
-        <w:rPr>
-          <w:rFonts w:ascii="Times New Roman" w:hAnsi="Times New Roman" w:cs="Times New Roman"/>
-          <w:b/>
-        </w:rPr>
         <w:t>Us_states.json</w:t>
       </w:r>
-      <w:proofErr w:type="spellEnd"/>
     </w:p>
     <w:p>
       <w:pPr>
@@ -6291,21 +5663,12 @@
           <w:b/>
         </w:rPr>
       </w:pPr>
-      <w:proofErr w:type="gramStart"/>
-      <w:r>
-        <w:rPr>
-          <w:rFonts w:ascii="Times New Roman" w:hAnsi="Times New Roman" w:cs="Times New Roman"/>
-          <w:b/>
-        </w:rPr>
-        <w:t>public</w:t>
-      </w:r>
-      <w:proofErr w:type="gramEnd"/>
-      <w:r>
-        <w:rPr>
-          <w:rFonts w:ascii="Times New Roman" w:hAnsi="Times New Roman" w:cs="Times New Roman"/>
-          <w:b/>
-        </w:rPr>
-        <w:t>/</w:t>
+      <w:r>
+        <w:rPr>
+          <w:rFonts w:ascii="Times New Roman" w:hAnsi="Times New Roman" w:cs="Times New Roman"/>
+          <w:b/>
+        </w:rPr>
+        <w:t>public/</w:t>
       </w:r>
     </w:p>
     <w:p>
@@ -6332,24 +5695,7 @@
           <w:b/>
         </w:rPr>
         <w:tab/>
-      </w:r>
-      <w:proofErr w:type="spellStart"/>
-      <w:proofErr w:type="gramStart"/>
-      <w:r>
-        <w:rPr>
-          <w:rFonts w:ascii="Times New Roman" w:hAnsi="Times New Roman" w:cs="Times New Roman"/>
-          <w:b/>
-        </w:rPr>
-        <w:t>css</w:t>
-      </w:r>
-      <w:proofErr w:type="spellEnd"/>
-      <w:proofErr w:type="gramEnd"/>
-      <w:r>
-        <w:rPr>
-          <w:rFonts w:ascii="Times New Roman" w:hAnsi="Times New Roman" w:cs="Times New Roman"/>
-          <w:b/>
-        </w:rPr>
-        <w:t>/</w:t>
+        <w:t>css/</w:t>
       </w:r>
     </w:p>
     <w:p>
@@ -6383,16 +5729,8 @@
           <w:b/>
         </w:rPr>
         <w:tab/>
-      </w:r>
-      <w:proofErr w:type="spellStart"/>
-      <w:r>
-        <w:rPr>
-          <w:rFonts w:ascii="Times New Roman" w:hAnsi="Times New Roman" w:cs="Times New Roman"/>
-          <w:b/>
-        </w:rPr>
         <w:t>style.css</w:t>
       </w:r>
-      <w:proofErr w:type="spellEnd"/>
     </w:p>
     <w:p>
       <w:pPr>
@@ -6418,24 +5756,7 @@
           <w:b/>
         </w:rPr>
         <w:tab/>
-      </w:r>
-      <w:proofErr w:type="spellStart"/>
-      <w:proofErr w:type="gramStart"/>
-      <w:r>
-        <w:rPr>
-          <w:rFonts w:ascii="Times New Roman" w:hAnsi="Times New Roman" w:cs="Times New Roman"/>
-          <w:b/>
-        </w:rPr>
-        <w:t>js</w:t>
-      </w:r>
-      <w:proofErr w:type="spellEnd"/>
-      <w:proofErr w:type="gramEnd"/>
-      <w:r>
-        <w:rPr>
-          <w:rFonts w:ascii="Times New Roman" w:hAnsi="Times New Roman" w:cs="Times New Roman"/>
-          <w:b/>
-        </w:rPr>
-        <w:t xml:space="preserve">/ </w:t>
+        <w:t xml:space="preserve">js/ </w:t>
       </w:r>
       <w:r>
         <w:rPr>
@@ -6483,18 +5804,8 @@
           <w:b/>
         </w:rPr>
         <w:tab/>
-      </w:r>
-      <w:proofErr w:type="spellStart"/>
-      <w:proofErr w:type="gramStart"/>
-      <w:r>
-        <w:rPr>
-          <w:rFonts w:ascii="Times New Roman" w:hAnsi="Times New Roman" w:cs="Times New Roman"/>
-          <w:b/>
-        </w:rPr>
         <w:t>bubbleChart.js</w:t>
       </w:r>
-      <w:proofErr w:type="spellEnd"/>
-      <w:proofErr w:type="gramEnd"/>
       <w:r>
         <w:rPr>
           <w:rFonts w:ascii="Times New Roman" w:hAnsi="Times New Roman" w:cs="Times New Roman"/>
@@ -6555,18 +5866,8 @@
           <w:b/>
         </w:rPr>
         <w:tab/>
-      </w:r>
-      <w:proofErr w:type="spellStart"/>
-      <w:proofErr w:type="gramStart"/>
-      <w:r>
-        <w:rPr>
-          <w:rFonts w:ascii="Times New Roman" w:hAnsi="Times New Roman" w:cs="Times New Roman"/>
-          <w:b/>
-        </w:rPr>
         <w:t>detailCards.js</w:t>
       </w:r>
-      <w:proofErr w:type="spellEnd"/>
-      <w:proofErr w:type="gramEnd"/>
       <w:r>
         <w:rPr>
           <w:rFonts w:ascii="Times New Roman" w:hAnsi="Times New Roman" w:cs="Times New Roman"/>
@@ -6627,18 +5928,8 @@
           <w:b/>
         </w:rPr>
         <w:tab/>
-      </w:r>
-      <w:proofErr w:type="spellStart"/>
-      <w:proofErr w:type="gramStart"/>
-      <w:r>
-        <w:rPr>
-          <w:rFonts w:ascii="Times New Roman" w:hAnsi="Times New Roman" w:cs="Times New Roman"/>
-          <w:b/>
-        </w:rPr>
         <w:t>houseChart.js</w:t>
       </w:r>
-      <w:proofErr w:type="spellEnd"/>
-      <w:proofErr w:type="gramEnd"/>
       <w:r>
         <w:rPr>
           <w:rFonts w:ascii="Times New Roman" w:hAnsi="Times New Roman" w:cs="Times New Roman"/>
@@ -6692,18 +5983,8 @@
           <w:b/>
         </w:rPr>
         <w:tab/>
-      </w:r>
-      <w:proofErr w:type="spellStart"/>
-      <w:proofErr w:type="gramStart"/>
-      <w:r>
-        <w:rPr>
-          <w:rFonts w:ascii="Times New Roman" w:hAnsi="Times New Roman" w:cs="Times New Roman"/>
-          <w:b/>
-        </w:rPr>
         <w:t>main.js</w:t>
       </w:r>
-      <w:proofErr w:type="spellEnd"/>
-      <w:proofErr w:type="gramEnd"/>
       <w:r>
         <w:rPr>
           <w:rFonts w:ascii="Times New Roman" w:hAnsi="Times New Roman" w:cs="Times New Roman"/>
@@ -6764,18 +6045,8 @@
           <w:b/>
         </w:rPr>
         <w:tab/>
-      </w:r>
-      <w:proofErr w:type="spellStart"/>
-      <w:proofErr w:type="gramStart"/>
-      <w:r>
-        <w:rPr>
-          <w:rFonts w:ascii="Times New Roman" w:hAnsi="Times New Roman" w:cs="Times New Roman"/>
-          <w:b/>
-        </w:rPr>
         <w:t>mapView.js</w:t>
       </w:r>
-      <w:proofErr w:type="spellEnd"/>
-      <w:proofErr w:type="gramEnd"/>
       <w:r>
         <w:rPr>
           <w:rFonts w:ascii="Times New Roman" w:hAnsi="Times New Roman" w:cs="Times New Roman"/>
@@ -6836,18 +6107,8 @@
           <w:b/>
         </w:rPr>
         <w:tab/>
-      </w:r>
-      <w:proofErr w:type="spellStart"/>
-      <w:proofErr w:type="gramStart"/>
-      <w:r>
-        <w:rPr>
-          <w:rFonts w:ascii="Times New Roman" w:hAnsi="Times New Roman" w:cs="Times New Roman"/>
-          <w:b/>
-        </w:rPr>
         <w:t>rentChart.js</w:t>
       </w:r>
-      <w:proofErr w:type="spellEnd"/>
-      <w:proofErr w:type="gramEnd"/>
       <w:r>
         <w:rPr>
           <w:rFonts w:ascii="Times New Roman" w:hAnsi="Times New Roman" w:cs="Times New Roman"/>
@@ -7127,25 +6388,7 @@
           <w:sz w:val="24"/>
           <w:szCs w:val="24"/>
         </w:rPr>
-        <w:t xml:space="preserve">, </w:t>
-      </w:r>
-      <w:proofErr w:type="gramStart"/>
-      <w:r>
-        <w:rPr>
-          <w:rFonts w:ascii="Times New Roman" w:hAnsi="Times New Roman" w:cs="Times New Roman"/>
-          <w:sz w:val="24"/>
-          <w:szCs w:val="24"/>
-        </w:rPr>
-        <w:t>we’ve</w:t>
-      </w:r>
-      <w:proofErr w:type="gramEnd"/>
-      <w:r>
-        <w:rPr>
-          <w:rFonts w:ascii="Times New Roman" w:hAnsi="Times New Roman" w:cs="Times New Roman"/>
-          <w:sz w:val="24"/>
-          <w:szCs w:val="24"/>
-        </w:rPr>
-        <w:t xml:space="preserve"> implemented initial U.S map allows </w:t>
+        <w:t xml:space="preserve">, we’ve implemented initial U.S map allows </w:t>
       </w:r>
       <w:r>
         <w:rPr>
@@ -7778,25 +7021,7 @@
           <w:sz w:val="24"/>
           <w:szCs w:val="24"/>
         </w:rPr>
-        <w:t>‘</w:t>
-      </w:r>
-      <w:proofErr w:type="spellStart"/>
-      <w:r>
-        <w:rPr>
-          <w:rFonts w:ascii="Times New Roman" w:hAnsi="Times New Roman" w:cs="Times New Roman"/>
-          <w:sz w:val="24"/>
-          <w:szCs w:val="24"/>
-        </w:rPr>
-        <w:t>cx</w:t>
-      </w:r>
-      <w:proofErr w:type="spellEnd"/>
-      <w:r>
-        <w:rPr>
-          <w:rFonts w:ascii="Times New Roman" w:hAnsi="Times New Roman" w:cs="Times New Roman"/>
-          <w:sz w:val="24"/>
-          <w:szCs w:val="24"/>
-        </w:rPr>
-        <w:t>’</w:t>
+        <w:t>‘cx’</w:t>
       </w:r>
       <w:r>
         <w:rPr>
@@ -8319,8 +7544,6 @@
         </w:rPr>
         <w:t xml:space="preserve">Our datasets are ready, </w:t>
       </w:r>
-      <w:proofErr w:type="spellStart"/>
-      <w:proofErr w:type="gramStart"/>
       <w:r>
         <w:rPr>
           <w:rFonts w:ascii="Times New Roman" w:hAnsi="Times New Roman" w:cs="Times New Roman"/>
@@ -8329,8 +7552,6 @@
         </w:rPr>
         <w:t>vis</w:t>
       </w:r>
-      <w:proofErr w:type="spellEnd"/>
-      <w:proofErr w:type="gramEnd"/>
       <w:r>
         <w:rPr>
           <w:rFonts w:ascii="Times New Roman" w:hAnsi="Times New Roman" w:cs="Times New Roman"/>
@@ -8385,7 +7606,15 @@
           <w:sz w:val="24"/>
           <w:szCs w:val="24"/>
         </w:rPr>
-        <w:t xml:space="preserve"> We also think </w:t>
+        <w:t xml:space="preserve"> We </w:t>
+      </w:r>
+      <w:r>
+        <w:rPr>
+          <w:rFonts w:ascii="Times New Roman" w:hAnsi="Times New Roman" w:cs="Times New Roman"/>
+          <w:sz w:val="24"/>
+          <w:szCs w:val="24"/>
+        </w:rPr>
+        <w:t xml:space="preserve">think </w:t>
       </w:r>
       <w:r>
         <w:rPr>
@@ -8608,7 +7837,7 @@
         <w:sz w:val="22"/>
         <w:szCs w:val="22"/>
       </w:rPr>
-      <w:t>1</w:t>
+      <w:t>11</w:t>
     </w:r>
     <w:r>
       <w:rPr>
@@ -8710,25 +7939,7 @@
           <w:sz w:val="20"/>
           <w:szCs w:val="20"/>
         </w:rPr>
-        <w:t xml:space="preserve"> Irwin, Neil. </w:t>
-      </w:r>
-      <w:proofErr w:type="gramStart"/>
-      <w:r>
-        <w:rPr>
-          <w:rFonts w:ascii="Times New Roman" w:hAnsi="Times New Roman" w:cs="Times New Roman"/>
-          <w:sz w:val="20"/>
-          <w:szCs w:val="20"/>
-        </w:rPr>
-        <w:t>The New York Times.</w:t>
-      </w:r>
-      <w:proofErr w:type="gramEnd"/>
-      <w:r>
-        <w:rPr>
-          <w:rFonts w:ascii="Times New Roman" w:hAnsi="Times New Roman" w:cs="Times New Roman"/>
-          <w:sz w:val="20"/>
-          <w:szCs w:val="20"/>
-        </w:rPr>
-        <w:t xml:space="preserve"> “The Housing Market Is Finally Starting to Look Healthy.” </w:t>
+        <w:t xml:space="preserve"> Irwin, Neil. The New York Times. “The Housing Market Is Finally Starting to Look Healthy.” </w:t>
       </w:r>
     </w:p>
     <w:p>
@@ -8780,77 +7991,41 @@
         </w:rPr>
         <w:t xml:space="preserve"> </w:t>
       </w:r>
-      <w:proofErr w:type="gramStart"/>
       <w:r>
         <w:rPr>
           <w:rFonts w:ascii="Times New Roman" w:hAnsi="Times New Roman" w:cs="Times New Roman"/>
         </w:rPr>
         <w:t xml:space="preserve">Bun, </w:t>
       </w:r>
-      <w:proofErr w:type="spellStart"/>
       <w:r>
         <w:rPr>
           <w:rFonts w:ascii="Times New Roman" w:hAnsi="Times New Roman" w:cs="Times New Roman"/>
         </w:rPr>
         <w:t>Yengon</w:t>
       </w:r>
-      <w:proofErr w:type="spellEnd"/>
-      <w:r>
-        <w:rPr>
-          <w:rFonts w:ascii="Times New Roman" w:hAnsi="Times New Roman" w:cs="Times New Roman"/>
-        </w:rPr>
-        <w:t>.</w:t>
-      </w:r>
-      <w:proofErr w:type="gramEnd"/>
-      <w:r>
-        <w:rPr>
-          <w:rFonts w:ascii="Times New Roman" w:hAnsi="Times New Roman" w:cs="Times New Roman"/>
-        </w:rPr>
-        <w:t xml:space="preserve"> </w:t>
-      </w:r>
-      <w:proofErr w:type="spellStart"/>
-      <w:proofErr w:type="gramStart"/>
+      <w:r>
+        <w:rPr>
+          <w:rFonts w:ascii="Times New Roman" w:hAnsi="Times New Roman" w:cs="Times New Roman"/>
+        </w:rPr>
+        <w:t xml:space="preserve">. </w:t>
+      </w:r>
       <w:r>
         <w:rPr>
           <w:rFonts w:ascii="Times New Roman" w:hAnsi="Times New Roman" w:cs="Times New Roman"/>
         </w:rPr>
         <w:t>Zillow</w:t>
       </w:r>
-      <w:proofErr w:type="spellEnd"/>
-      <w:r>
-        <w:rPr>
-          <w:rFonts w:ascii="Times New Roman" w:hAnsi="Times New Roman" w:cs="Times New Roman"/>
-        </w:rPr>
-        <w:t>.</w:t>
-      </w:r>
-      <w:proofErr w:type="gramEnd"/>
-      <w:r>
-        <w:rPr>
-          <w:rFonts w:ascii="Times New Roman" w:hAnsi="Times New Roman" w:cs="Times New Roman"/>
-        </w:rPr>
-        <w:t xml:space="preserve"> </w:t>
-      </w:r>
-      <w:proofErr w:type="spellStart"/>
-      <w:proofErr w:type="gramStart"/>
-      <w:r>
-        <w:rPr>
-          <w:rFonts w:ascii="Times New Roman" w:hAnsi="Times New Roman" w:cs="Times New Roman"/>
-        </w:rPr>
-        <w:t>Zillow</w:t>
-      </w:r>
-      <w:proofErr w:type="spellEnd"/>
-      <w:r>
-        <w:rPr>
-          <w:rFonts w:ascii="Times New Roman" w:hAnsi="Times New Roman" w:cs="Times New Roman"/>
-        </w:rPr>
-        <w:t xml:space="preserve"> Rent Index: Methodology.</w:t>
-      </w:r>
-      <w:proofErr w:type="gramEnd"/>
-      <w:r>
-        <w:rPr>
-          <w:rFonts w:ascii="Times New Roman" w:hAnsi="Times New Roman" w:cs="Times New Roman"/>
-        </w:rPr>
-        <w:t xml:space="preserve"> </w:t>
+      <w:r>
+        <w:rPr>
+          <w:rFonts w:ascii="Times New Roman" w:hAnsi="Times New Roman" w:cs="Times New Roman"/>
+        </w:rPr>
+        <w:t xml:space="preserve">. </w:t>
+      </w:r>
+      <w:r>
+        <w:rPr>
+          <w:rFonts w:ascii="Times New Roman" w:hAnsi="Times New Roman" w:cs="Times New Roman"/>
+        </w:rPr>
+        <w:t xml:space="preserve">Zillow Rent Index: Methodology. </w:t>
       </w:r>
       <w:r>
         <w:rPr>
@@ -8898,7 +8073,7 @@
         <v:path o:extrusionok="f" gradientshapeok="t" o:connecttype="rect"/>
         <o:lock v:ext="edit" aspectratio="t"/>
       </v:shapetype>
-      <v:shape id="_x0000_i1048" type="#_x0000_t75" style="width:11.25pt;height:11.25pt" o:bullet="t">
+      <v:shape id="_x0000_i1027" type="#_x0000_t75" style="width:11.25pt;height:11.25pt" o:bullet="t">
         <v:imagedata r:id="rId1" o:title="mso9639"/>
       </v:shape>
     </w:pict>
@@ -14469,7 +13644,7 @@
 </file>
 
 <file path=customXml/itemProps2.xml><?xml version="1.0" encoding="utf-8"?>
-<ds:datastoreItem xmlns:ds="http://schemas.openxmlformats.org/officeDocument/2006/customXml" ds:itemID="{53A6D6C8-CCCA-45D5-9CCC-DE6B6B602F30}">
+<ds:datastoreItem xmlns:ds="http://schemas.openxmlformats.org/officeDocument/2006/customXml" ds:itemID="{05C37A5A-E2CB-4EE4-BA8B-9DECF64AB7EA}">
   <ds:schemaRefs>
     <ds:schemaRef ds:uri="http://schemas.openxmlformats.org/officeDocument/2006/bibliography"/>
   </ds:schemaRefs>

</xml_diff>

<commit_message>
Made some minor edits to Process Book
</commit_message>
<xml_diff>
--- a/docs/ProcessBook.docx
+++ b/docs/ProcessBook.docx
@@ -1,6 +1,6 @@
 
 <file path=word/document.xml><?xml version="1.0" encoding="utf-8"?>
-<w:document xmlns:ve="http://schemas.openxmlformats.org/markup-compatibility/2006" xmlns:o="urn:schemas-microsoft-com:office:office" xmlns:r="http://schemas.openxmlformats.org/officeDocument/2006/relationships" xmlns:m="http://schemas.openxmlformats.org/officeDocument/2006/math" xmlns:v="urn:schemas-microsoft-com:vml" xmlns:wp="http://schemas.openxmlformats.org/drawingml/2006/wordprocessingDrawing" xmlns:w10="urn:schemas-microsoft-com:office:word" xmlns:w="http://schemas.openxmlformats.org/wordprocessingml/2006/main" xmlns:wne="http://schemas.microsoft.com/office/word/2006/wordml">
+<w:document xmlns:wpc="http://schemas.microsoft.com/office/word/2010/wordprocessingCanvas" xmlns:mc="http://schemas.openxmlformats.org/markup-compatibility/2006" xmlns:o="urn:schemas-microsoft-com:office:office" xmlns:r="http://schemas.openxmlformats.org/officeDocument/2006/relationships" xmlns:m="http://schemas.openxmlformats.org/officeDocument/2006/math" xmlns:v="urn:schemas-microsoft-com:vml" xmlns:wp14="http://schemas.microsoft.com/office/word/2010/wordprocessingDrawing" xmlns:wp="http://schemas.openxmlformats.org/drawingml/2006/wordprocessingDrawing" xmlns:w10="urn:schemas-microsoft-com:office:word" xmlns:w="http://schemas.openxmlformats.org/wordprocessingml/2006/main" xmlns:w14="http://schemas.microsoft.com/office/word/2010/wordml" xmlns:w15="http://schemas.microsoft.com/office/word/2012/wordml" xmlns:wpg="http://schemas.microsoft.com/office/word/2010/wordprocessingGroup" xmlns:wpi="http://schemas.microsoft.com/office/word/2010/wordprocessingInk" xmlns:wne="http://schemas.microsoft.com/office/word/2006/wordml" xmlns:wps="http://schemas.microsoft.com/office/word/2010/wordprocessingShape" mc:Ignorable="w14 w15 wp14">
   <w:background w:color="FFFFFF"/>
   <w:body>
     <w:sdt>
@@ -59,6 +59,7 @@
                             <w:dataBinding w:prefixMappings="xmlns:ns0='http://schemas.openxmlformats.org/package/2006/metadata/core-properties' xmlns:ns1='http://purl.org/dc/elements/1.1/'" w:xpath="/ns0:coreProperties[1]/ns1:title[1]" w:storeItemID="{6C3C8BC8-F283-45AE-878A-BAB7291924A1}"/>
                             <w:text/>
                           </w:sdtPr>
+                          <w:sdtEndPr/>
                           <w:sdtContent>
                             <w:p>
                               <w:pPr>
@@ -99,6 +100,7 @@
                             <w:dataBinding w:prefixMappings="xmlns:ns0='http://schemas.openxmlformats.org/package/2006/metadata/core-properties' xmlns:ns1='http://purl.org/dc/elements/1.1/'" w:xpath="/ns0:coreProperties[1]/ns1:subject[1]" w:storeItemID="{6C3C8BC8-F283-45AE-878A-BAB7291924A1}"/>
                             <w:text/>
                           </w:sdtPr>
+                          <w:sdtEndPr/>
                           <w:sdtContent>
                             <w:p>
                               <w:pPr>
@@ -143,6 +145,7 @@
                             <w:dataBinding w:prefixMappings="xmlns:ns0='http://schemas.microsoft.com/office/2006/coverPageProps'" w:xpath="/ns0:CoverPageProperties[1]/ns0:Abstract[1]" w:storeItemID="{55AF091B-3C7A-41E3-B477-F2FDAA23CFDA}"/>
                             <w:text/>
                           </w:sdtPr>
+                          <w:sdtEndPr/>
                           <w:sdtContent>
                             <w:p>
                               <w:pPr>
@@ -334,6 +337,7 @@
                               <w:calendar w:val="gregorian"/>
                             </w:date>
                           </w:sdtPr>
+                          <w:sdtEndPr/>
                           <w:sdtContent>
                             <w:p>
                               <w:pPr>
@@ -411,6 +415,7 @@
                                 <w:calendar w:val="gregorian"/>
                               </w:date>
                             </w:sdtPr>
+                            <w:sdtEndPr/>
                             <w:sdtContent>
                               <w:r>
                                 <w:rPr>
@@ -483,10 +488,12 @@
             <w:br w:type="page"/>
           </w:r>
         </w:p>
+        <w:bookmarkStart w:id="0" w:name="_GoBack" w:displacedByCustomXml="next"/>
+        <w:bookmarkEnd w:id="0" w:displacedByCustomXml="next"/>
       </w:sdtContent>
     </w:sdt>
-    <w:bookmarkStart w:id="0" w:name="_oy80221owyq2" w:colFirst="0" w:colLast="0" w:displacedByCustomXml="next"/>
-    <w:bookmarkEnd w:id="0" w:displacedByCustomXml="next"/>
+    <w:bookmarkStart w:id="1" w:name="_oy80221owyq2" w:colFirst="0" w:colLast="0" w:displacedByCustomXml="next"/>
+    <w:bookmarkEnd w:id="1" w:displacedByCustomXml="next"/>
     <w:sdt>
       <w:sdtPr>
         <w:rPr>
@@ -503,6 +510,7 @@
           <w:docPartUnique/>
         </w:docPartObj>
       </w:sdtPr>
+      <w:sdtEndPr/>
       <w:sdtContent>
         <w:p>
           <w:pPr>
@@ -1431,12 +1439,12 @@
           <w:szCs w:val="24"/>
         </w:rPr>
       </w:pPr>
-      <w:bookmarkStart w:id="1" w:name="_lcruf0lz12ci" w:colFirst="0" w:colLast="0"/>
-      <w:bookmarkEnd w:id="1"/>
-    </w:p>
-    <w:p>
-      <w:pPr>
-        <w:pStyle w:val="normal0"/>
+      <w:bookmarkStart w:id="2" w:name="_lcruf0lz12ci" w:colFirst="0" w:colLast="0"/>
+      <w:bookmarkEnd w:id="2"/>
+    </w:p>
+    <w:p>
+      <w:pPr>
+        <w:pStyle w:val="Normal1"/>
         <w:spacing w:before="240" w:after="240"/>
         <w:jc w:val="both"/>
         <w:rPr>
@@ -1453,8 +1461,8 @@
         </w:rPr>
         <w:br w:type="page"/>
       </w:r>
-      <w:bookmarkStart w:id="2" w:name="_5r8e98yu4pmc" w:colFirst="0" w:colLast="0"/>
-      <w:bookmarkEnd w:id="2"/>
+      <w:bookmarkStart w:id="3" w:name="_5r8e98yu4pmc" w:colFirst="0" w:colLast="0"/>
+      <w:bookmarkEnd w:id="3"/>
     </w:p>
     <w:p>
       <w:pPr>
@@ -1477,10 +1485,10 @@
           <w:szCs w:val="24"/>
         </w:rPr>
       </w:pPr>
-      <w:bookmarkStart w:id="3" w:name="_8bcai28aoqn7" w:colFirst="0" w:colLast="0"/>
-      <w:bookmarkStart w:id="4" w:name="_Toc466614051"/>
-      <w:bookmarkStart w:id="5" w:name="_Toc466614088"/>
-      <w:bookmarkEnd w:id="3"/>
+      <w:bookmarkStart w:id="4" w:name="_8bcai28aoqn7" w:colFirst="0" w:colLast="0"/>
+      <w:bookmarkStart w:id="5" w:name="_Toc466614051"/>
+      <w:bookmarkStart w:id="6" w:name="_Toc466614088"/>
+      <w:bookmarkEnd w:id="4"/>
       <w:r>
         <w:rPr>
           <w:rFonts w:ascii="Times New Roman" w:hAnsi="Times New Roman" w:cs="Times New Roman"/>
@@ -1512,12 +1520,12 @@
         </w:rPr>
         <w:t>Overview</w:t>
       </w:r>
-      <w:bookmarkEnd w:id="4"/>
       <w:bookmarkEnd w:id="5"/>
-    </w:p>
-    <w:p>
-      <w:pPr>
-        <w:pStyle w:val="normal0"/>
+      <w:bookmarkEnd w:id="6"/>
+    </w:p>
+    <w:p>
+      <w:pPr>
+        <w:pStyle w:val="Normal1"/>
         <w:spacing w:before="240" w:after="240"/>
         <w:ind w:firstLine="360"/>
         <w:jc w:val="both"/>
@@ -1559,23 +1567,13 @@
         </w:rPr>
         <w:t xml:space="preserve">constructions for condominiums and apartments around the city. Are </w:t>
       </w:r>
-      <w:proofErr w:type="spellStart"/>
-      <w:r>
-        <w:rPr>
-          <w:rFonts w:ascii="Times New Roman" w:eastAsia="Times New Roman" w:hAnsi="Times New Roman" w:cs="Times New Roman"/>
-          <w:sz w:val="24"/>
-          <w:szCs w:val="24"/>
-        </w:rPr>
-        <w:t>millennials</w:t>
-      </w:r>
-      <w:proofErr w:type="spellEnd"/>
-      <w:r>
-        <w:rPr>
-          <w:rFonts w:ascii="Times New Roman" w:eastAsia="Times New Roman" w:hAnsi="Times New Roman" w:cs="Times New Roman"/>
-          <w:sz w:val="24"/>
-          <w:szCs w:val="24"/>
-        </w:rPr>
-        <w:t xml:space="preserve"> </w:t>
+      <w:r>
+        <w:rPr>
+          <w:rFonts w:ascii="Times New Roman" w:eastAsia="Times New Roman" w:hAnsi="Times New Roman" w:cs="Times New Roman"/>
+          <w:sz w:val="24"/>
+          <w:szCs w:val="24"/>
+        </w:rPr>
+        <w:t xml:space="preserve">millennials </w:t>
       </w:r>
       <w:r>
         <w:rPr>
@@ -1591,30 +1589,12 @@
           <w:sz w:val="24"/>
           <w:szCs w:val="24"/>
         </w:rPr>
-        <w:t xml:space="preserve">Renting has long since been an acceptable way to pay for housing throughout the civilized world for many, many generations, but does renting make financial </w:t>
-      </w:r>
-      <w:proofErr w:type="gramStart"/>
-      <w:r>
-        <w:rPr>
-          <w:rFonts w:ascii="Times New Roman" w:eastAsia="Times New Roman" w:hAnsi="Times New Roman" w:cs="Times New Roman"/>
-          <w:sz w:val="24"/>
-          <w:szCs w:val="24"/>
-        </w:rPr>
-        <w:t>sense?</w:t>
-      </w:r>
-      <w:proofErr w:type="gramEnd"/>
-      <w:r>
-        <w:rPr>
-          <w:rFonts w:ascii="Times New Roman" w:eastAsia="Times New Roman" w:hAnsi="Times New Roman" w:cs="Times New Roman"/>
-          <w:sz w:val="24"/>
-          <w:szCs w:val="24"/>
-        </w:rPr>
-        <w:t xml:space="preserve">  Part of the American dream is to own your own home, but is the rising property prices pushing our young generation away from buying houses?</w:t>
-      </w:r>
-    </w:p>
-    <w:p>
-      <w:pPr>
-        <w:pStyle w:val="normal0"/>
+        <w:t>Renting has long since been an acceptable way to pay for housing throughout the civilized world for many, many generations, but does renting make financial sense?  Part of the American dream is to own your own home, but is the rising property prices pushing our young generation away from buying houses?</w:t>
+      </w:r>
+    </w:p>
+    <w:p>
+      <w:pPr>
+        <w:pStyle w:val="Normal1"/>
         <w:spacing w:before="240" w:after="240"/>
         <w:ind w:firstLine="360"/>
         <w:jc w:val="both"/>
@@ -1696,43 +1676,7 @@
           <w:sz w:val="24"/>
           <w:szCs w:val="24"/>
         </w:rPr>
-        <w:t xml:space="preserve"> However, based on one of the census reports, there were </w:t>
-      </w:r>
-      <w:proofErr w:type="gramStart"/>
-      <w:r>
-        <w:rPr>
-          <w:rFonts w:ascii="Times New Roman" w:eastAsia="Times New Roman" w:hAnsi="Times New Roman" w:cs="Times New Roman"/>
-          <w:sz w:val="24"/>
-          <w:szCs w:val="24"/>
-        </w:rPr>
-        <w:t>more new homes sold in July than in nearly a decade</w:t>
-      </w:r>
-      <w:proofErr w:type="gramEnd"/>
-      <w:r>
-        <w:rPr>
-          <w:rFonts w:ascii="Times New Roman" w:eastAsia="Times New Roman" w:hAnsi="Times New Roman" w:cs="Times New Roman"/>
-          <w:sz w:val="24"/>
-          <w:szCs w:val="24"/>
-        </w:rPr>
-        <w:t xml:space="preserve">. Buyers are purchasing single-family houses at annual rate of 654,000. This has motivated us to find out more about </w:t>
-      </w:r>
-      <w:proofErr w:type="gramStart"/>
-      <w:r>
-        <w:rPr>
-          <w:rFonts w:ascii="Times New Roman" w:eastAsia="Times New Roman" w:hAnsi="Times New Roman" w:cs="Times New Roman"/>
-          <w:sz w:val="24"/>
-          <w:szCs w:val="24"/>
-        </w:rPr>
-        <w:t>our current housing market and where we stand</w:t>
-      </w:r>
-      <w:proofErr w:type="gramEnd"/>
-      <w:r>
-        <w:rPr>
-          <w:rFonts w:ascii="Times New Roman" w:eastAsia="Times New Roman" w:hAnsi="Times New Roman" w:cs="Times New Roman"/>
-          <w:sz w:val="24"/>
-          <w:szCs w:val="24"/>
-        </w:rPr>
-        <w:t xml:space="preserve"> right now compared to the housing market crisis in 2008.</w:t>
+        <w:t xml:space="preserve"> However, based on one of the census reports, there were more new homes sold in July than in nearly a decade. Buyers are purchasing single-family houses at annual rate of 654,000. This has motivated us to find out more about our current housing market and where we stand right now compared to the housing market crisis in 2008.</w:t>
       </w:r>
     </w:p>
     <w:p>
@@ -1757,10 +1701,10 @@
           <w:szCs w:val="24"/>
         </w:rPr>
       </w:pPr>
-      <w:bookmarkStart w:id="6" w:name="_lj01i93fpx1r" w:colFirst="0" w:colLast="0"/>
-      <w:bookmarkStart w:id="7" w:name="_Toc466614052"/>
-      <w:bookmarkStart w:id="8" w:name="_Toc466614089"/>
-      <w:bookmarkEnd w:id="6"/>
+      <w:bookmarkStart w:id="7" w:name="_lj01i93fpx1r" w:colFirst="0" w:colLast="0"/>
+      <w:bookmarkStart w:id="8" w:name="_Toc466614052"/>
+      <w:bookmarkStart w:id="9" w:name="_Toc466614089"/>
+      <w:bookmarkEnd w:id="7"/>
       <w:r>
         <w:rPr>
           <w:rFonts w:ascii="Times New Roman" w:hAnsi="Times New Roman" w:cs="Times New Roman"/>
@@ -1771,12 +1715,12 @@
         </w:rPr>
         <w:t>Related Works</w:t>
       </w:r>
-      <w:bookmarkEnd w:id="7"/>
       <w:bookmarkEnd w:id="8"/>
-    </w:p>
-    <w:p>
-      <w:pPr>
-        <w:pStyle w:val="normal0"/>
+      <w:bookmarkEnd w:id="9"/>
+    </w:p>
+    <w:p>
+      <w:pPr>
+        <w:pStyle w:val="Normal1"/>
         <w:spacing w:before="240" w:after="240"/>
         <w:rPr>
           <w:rFonts w:ascii="Times New Roman" w:eastAsia="Times New Roman" w:hAnsi="Times New Roman" w:cs="Times New Roman"/>
@@ -1801,7 +1745,7 @@
           <w:szCs w:val="24"/>
           <w:shd w:val="clear" w:color="auto" w:fill="FFFFFF"/>
         </w:rPr>
-        <w:t>is</w:t>
+        <w:t>are</w:t>
       </w:r>
       <w:r>
         <w:rPr>
@@ -1828,6 +1772,15 @@
           <w:szCs w:val="24"/>
           <w:shd w:val="clear" w:color="auto" w:fill="FFFFFF"/>
         </w:rPr>
+        <w:t xml:space="preserve">which </w:t>
+      </w:r>
+      <w:r>
+        <w:rPr>
+          <w:rFonts w:ascii="Times New Roman" w:eastAsia="Times New Roman" w:hAnsi="Times New Roman" w:cs="Times New Roman"/>
+          <w:sz w:val="24"/>
+          <w:szCs w:val="24"/>
+          <w:shd w:val="clear" w:color="auto" w:fill="FFFFFF"/>
+        </w:rPr>
         <w:t>show</w:t>
       </w:r>
       <w:r>
@@ -1846,7 +1799,7 @@
           <w:szCs w:val="24"/>
           <w:shd w:val="clear" w:color="auto" w:fill="FFFFFF"/>
         </w:rPr>
-        <w:t xml:space="preserve">comparison between rent and </w:t>
+        <w:t>comparison</w:t>
       </w:r>
       <w:r>
         <w:rPr>
@@ -1855,6 +1808,24 @@
           <w:szCs w:val="24"/>
           <w:shd w:val="clear" w:color="auto" w:fill="FFFFFF"/>
         </w:rPr>
+        <w:t>s</w:t>
+      </w:r>
+      <w:r>
+        <w:rPr>
+          <w:rFonts w:ascii="Times New Roman" w:eastAsia="Times New Roman" w:hAnsi="Times New Roman" w:cs="Times New Roman"/>
+          <w:sz w:val="24"/>
+          <w:szCs w:val="24"/>
+          <w:shd w:val="clear" w:color="auto" w:fill="FFFFFF"/>
+        </w:rPr>
+        <w:t xml:space="preserve"> between rent and </w:t>
+      </w:r>
+      <w:r>
+        <w:rPr>
+          <w:rFonts w:ascii="Times New Roman" w:eastAsia="Times New Roman" w:hAnsi="Times New Roman" w:cs="Times New Roman"/>
+          <w:sz w:val="24"/>
+          <w:szCs w:val="24"/>
+          <w:shd w:val="clear" w:color="auto" w:fill="FFFFFF"/>
+        </w:rPr>
         <w:t xml:space="preserve">house </w:t>
       </w:r>
       <w:r>
@@ -1864,9 +1835,8 @@
           <w:szCs w:val="24"/>
           <w:shd w:val="clear" w:color="auto" w:fill="FFFFFF"/>
         </w:rPr>
-        <w:t xml:space="preserve">cost but they </w:t>
-      </w:r>
-      <w:proofErr w:type="gramStart"/>
+        <w:t>cost</w:t>
+      </w:r>
       <w:r>
         <w:rPr>
           <w:rFonts w:ascii="Times New Roman" w:eastAsia="Times New Roman" w:hAnsi="Times New Roman" w:cs="Times New Roman"/>
@@ -1874,9 +1844,8 @@
           <w:szCs w:val="24"/>
           <w:shd w:val="clear" w:color="auto" w:fill="FFFFFF"/>
         </w:rPr>
-        <w:t>don’t</w:t>
-      </w:r>
-      <w:proofErr w:type="gramEnd"/>
+        <w:t>s</w:t>
+      </w:r>
       <w:r>
         <w:rPr>
           <w:rFonts w:ascii="Times New Roman" w:eastAsia="Times New Roman" w:hAnsi="Times New Roman" w:cs="Times New Roman"/>
@@ -1884,7 +1853,7 @@
           <w:szCs w:val="24"/>
           <w:shd w:val="clear" w:color="auto" w:fill="FFFFFF"/>
         </w:rPr>
-        <w:t xml:space="preserve"> visualize how fast house price increase in historical time as well as reveal housing market crisis </w:t>
+        <w:t xml:space="preserve"> but they don’t visualize how fast house price increase in historical time as well as reveal </w:t>
       </w:r>
       <w:r>
         <w:rPr>
@@ -1893,6 +1862,24 @@
           <w:szCs w:val="24"/>
           <w:shd w:val="clear" w:color="auto" w:fill="FFFFFF"/>
         </w:rPr>
+        <w:t xml:space="preserve">the </w:t>
+      </w:r>
+      <w:r>
+        <w:rPr>
+          <w:rFonts w:ascii="Times New Roman" w:eastAsia="Times New Roman" w:hAnsi="Times New Roman" w:cs="Times New Roman"/>
+          <w:sz w:val="24"/>
+          <w:szCs w:val="24"/>
+          <w:shd w:val="clear" w:color="auto" w:fill="FFFFFF"/>
+        </w:rPr>
+        <w:t xml:space="preserve">housing market crisis </w:t>
+      </w:r>
+      <w:r>
+        <w:rPr>
+          <w:rFonts w:ascii="Times New Roman" w:eastAsia="Times New Roman" w:hAnsi="Times New Roman" w:cs="Times New Roman"/>
+          <w:sz w:val="24"/>
+          <w:szCs w:val="24"/>
+          <w:shd w:val="clear" w:color="auto" w:fill="FFFFFF"/>
+        </w:rPr>
         <w:t xml:space="preserve">in </w:t>
       </w:r>
       <w:r>
@@ -1929,7 +1916,7 @@
           <w:szCs w:val="24"/>
           <w:shd w:val="clear" w:color="auto" w:fill="FFFFFF"/>
         </w:rPr>
-        <w:t>l</w:t>
+        <w:t>allows</w:t>
       </w:r>
       <w:r>
         <w:rPr>
@@ -1938,7 +1925,7 @@
           <w:szCs w:val="24"/>
           <w:shd w:val="clear" w:color="auto" w:fill="FFFFFF"/>
         </w:rPr>
-        <w:t>et</w:t>
+        <w:t xml:space="preserve"> </w:t>
       </w:r>
       <w:r>
         <w:rPr>
@@ -1947,7 +1934,7 @@
           <w:szCs w:val="24"/>
           <w:shd w:val="clear" w:color="auto" w:fill="FFFFFF"/>
         </w:rPr>
-        <w:t>s</w:t>
+        <w:t>readers</w:t>
       </w:r>
       <w:r>
         <w:rPr>
@@ -1965,7 +1952,7 @@
           <w:szCs w:val="24"/>
           <w:shd w:val="clear" w:color="auto" w:fill="FFFFFF"/>
         </w:rPr>
-        <w:t>readers</w:t>
+        <w:t xml:space="preserve">to </w:t>
       </w:r>
       <w:r>
         <w:rPr>
@@ -1974,7 +1961,7 @@
           <w:szCs w:val="24"/>
           <w:shd w:val="clear" w:color="auto" w:fill="FFFFFF"/>
         </w:rPr>
-        <w:t xml:space="preserve"> calculate renting or buying house, </w:t>
+        <w:t xml:space="preserve">calculate </w:t>
       </w:r>
       <w:r>
         <w:rPr>
@@ -1983,6 +1970,51 @@
           <w:szCs w:val="24"/>
           <w:shd w:val="clear" w:color="auto" w:fill="FFFFFF"/>
         </w:rPr>
+        <w:t xml:space="preserve">the costs of </w:t>
+      </w:r>
+      <w:r>
+        <w:rPr>
+          <w:rFonts w:ascii="Times New Roman" w:eastAsia="Times New Roman" w:hAnsi="Times New Roman" w:cs="Times New Roman"/>
+          <w:sz w:val="24"/>
+          <w:szCs w:val="24"/>
+          <w:shd w:val="clear" w:color="auto" w:fill="FFFFFF"/>
+        </w:rPr>
+        <w:t xml:space="preserve">renting or buying </w:t>
+      </w:r>
+      <w:r>
+        <w:rPr>
+          <w:rFonts w:ascii="Times New Roman" w:eastAsia="Times New Roman" w:hAnsi="Times New Roman" w:cs="Times New Roman"/>
+          <w:sz w:val="24"/>
+          <w:szCs w:val="24"/>
+          <w:shd w:val="clear" w:color="auto" w:fill="FFFFFF"/>
+        </w:rPr>
+        <w:t>a home</w:t>
+      </w:r>
+      <w:r>
+        <w:rPr>
+          <w:rFonts w:ascii="Times New Roman" w:eastAsia="Times New Roman" w:hAnsi="Times New Roman" w:cs="Times New Roman"/>
+          <w:sz w:val="24"/>
+          <w:szCs w:val="24"/>
+          <w:shd w:val="clear" w:color="auto" w:fill="FFFFFF"/>
+        </w:rPr>
+        <w:t xml:space="preserve">, </w:t>
+      </w:r>
+      <w:r>
+        <w:rPr>
+          <w:rFonts w:ascii="Times New Roman" w:eastAsia="Times New Roman" w:hAnsi="Times New Roman" w:cs="Times New Roman"/>
+          <w:sz w:val="24"/>
+          <w:szCs w:val="24"/>
+          <w:shd w:val="clear" w:color="auto" w:fill="FFFFFF"/>
+        </w:rPr>
+        <w:t xml:space="preserve">they </w:t>
+      </w:r>
+      <w:r>
+        <w:rPr>
+          <w:rFonts w:ascii="Times New Roman" w:eastAsia="Times New Roman" w:hAnsi="Times New Roman" w:cs="Times New Roman"/>
+          <w:sz w:val="24"/>
+          <w:szCs w:val="24"/>
+          <w:shd w:val="clear" w:color="auto" w:fill="FFFFFF"/>
+        </w:rPr>
         <w:t xml:space="preserve">aim to answer </w:t>
       </w:r>
       <w:r>
@@ -1994,7 +2026,6 @@
         </w:rPr>
         <w:t>which is better</w:t>
       </w:r>
-      <w:proofErr w:type="gramStart"/>
       <w:r>
         <w:rPr>
           <w:rFonts w:ascii="Times New Roman" w:eastAsia="Times New Roman" w:hAnsi="Times New Roman" w:cs="Times New Roman"/>
@@ -2004,16 +2035,6 @@
         </w:rPr>
         <w:t>?</w:t>
       </w:r>
-      <w:r>
-        <w:rPr>
-          <w:rFonts w:ascii="Times New Roman" w:eastAsia="Times New Roman" w:hAnsi="Times New Roman" w:cs="Times New Roman"/>
-          <w:sz w:val="24"/>
-          <w:szCs w:val="24"/>
-          <w:shd w:val="clear" w:color="auto" w:fill="FFFFFF"/>
-        </w:rPr>
-        <w:t>.</w:t>
-      </w:r>
-      <w:proofErr w:type="gramEnd"/>
       <w:r>
         <w:rPr>
           <w:rFonts w:ascii="Times New Roman" w:eastAsia="Times New Roman" w:hAnsi="Times New Roman" w:cs="Times New Roman"/>
@@ -2047,7 +2068,7 @@
     </w:p>
     <w:p>
       <w:pPr>
-        <w:pStyle w:val="normal0"/>
+        <w:pStyle w:val="Normal1"/>
         <w:spacing w:before="240" w:after="240"/>
         <w:jc w:val="center"/>
         <w:rPr>
@@ -2112,7 +2133,7 @@
     </w:p>
     <w:p>
       <w:pPr>
-        <w:pStyle w:val="normal0"/>
+        <w:pStyle w:val="Normal1"/>
         <w:spacing w:before="240" w:after="240"/>
         <w:jc w:val="center"/>
         <w:rPr>
@@ -2135,7 +2156,7 @@
     </w:p>
     <w:p>
       <w:pPr>
-        <w:pStyle w:val="normal0"/>
+        <w:pStyle w:val="Normal1"/>
         <w:spacing w:before="240" w:after="240"/>
         <w:jc w:val="both"/>
         <w:rPr>
@@ -2175,25 +2196,23 @@
           <w:sz w:val="24"/>
           <w:szCs w:val="24"/>
         </w:rPr>
-        <w:t xml:space="preserve">use </w:t>
-      </w:r>
-      <w:proofErr w:type="spellStart"/>
-      <w:r>
-        <w:rPr>
-          <w:rFonts w:ascii="Times New Roman" w:hAnsi="Times New Roman" w:cs="Times New Roman"/>
-          <w:sz w:val="24"/>
-          <w:szCs w:val="24"/>
-        </w:rPr>
-        <w:t>Zillow</w:t>
-      </w:r>
-      <w:proofErr w:type="spellEnd"/>
-      <w:r>
-        <w:rPr>
-          <w:rFonts w:ascii="Times New Roman" w:hAnsi="Times New Roman" w:cs="Times New Roman"/>
-          <w:sz w:val="24"/>
-          <w:szCs w:val="24"/>
-        </w:rPr>
-        <w:t xml:space="preserve"> data to compare how rent and house price between biggest cities, but</w:t>
+        <w:t>use Zillow data to compare rent and house price</w:t>
+      </w:r>
+      <w:r>
+        <w:rPr>
+          <w:rFonts w:ascii="Times New Roman" w:hAnsi="Times New Roman" w:cs="Times New Roman"/>
+          <w:sz w:val="24"/>
+          <w:szCs w:val="24"/>
+        </w:rPr>
+        <w:t>s</w:t>
+      </w:r>
+      <w:r>
+        <w:rPr>
+          <w:rFonts w:ascii="Times New Roman" w:hAnsi="Times New Roman" w:cs="Times New Roman"/>
+          <w:sz w:val="24"/>
+          <w:szCs w:val="24"/>
+        </w:rPr>
+        <w:t xml:space="preserve"> between big cities, but</w:t>
       </w:r>
       <w:r>
         <w:rPr>
@@ -2209,7 +2228,43 @@
           <w:sz w:val="24"/>
           <w:szCs w:val="24"/>
         </w:rPr>
-        <w:t xml:space="preserve"> all states. </w:t>
+        <w:t xml:space="preserve"> all states</w:t>
+      </w:r>
+      <w:r>
+        <w:rPr>
+          <w:rFonts w:ascii="Times New Roman" w:hAnsi="Times New Roman" w:cs="Times New Roman"/>
+          <w:sz w:val="24"/>
+          <w:szCs w:val="24"/>
+        </w:rPr>
+        <w:t xml:space="preserve"> are represented</w:t>
+      </w:r>
+      <w:r>
+        <w:rPr>
+          <w:rFonts w:ascii="Times New Roman" w:hAnsi="Times New Roman" w:cs="Times New Roman"/>
+          <w:sz w:val="24"/>
+          <w:szCs w:val="24"/>
+        </w:rPr>
+        <w:t>.</w:t>
+      </w:r>
+    </w:p>
+    <w:p>
+      <w:pPr>
+        <w:pStyle w:val="Normal1"/>
+        <w:spacing w:before="240" w:after="240"/>
+        <w:jc w:val="both"/>
+        <w:rPr>
+          <w:rFonts w:ascii="Times New Roman" w:hAnsi="Times New Roman" w:cs="Times New Roman"/>
+          <w:sz w:val="24"/>
+          <w:szCs w:val="24"/>
+        </w:rPr>
+      </w:pPr>
+      <w:r>
+        <w:rPr>
+          <w:rFonts w:ascii="Times New Roman" w:hAnsi="Times New Roman" w:cs="Times New Roman"/>
+          <w:sz w:val="24"/>
+          <w:szCs w:val="24"/>
+        </w:rPr>
+        <w:t xml:space="preserve"> </w:t>
       </w:r>
       <w:hyperlink r:id="rId13" w:history="1">
         <w:r>
@@ -2233,7 +2288,7 @@
     </w:p>
     <w:p>
       <w:pPr>
-        <w:pStyle w:val="normal0"/>
+        <w:pStyle w:val="Normal1"/>
         <w:spacing w:before="240" w:after="240"/>
         <w:jc w:val="center"/>
         <w:rPr>
@@ -2298,7 +2353,7 @@
     </w:p>
     <w:p>
       <w:pPr>
-        <w:pStyle w:val="normal0"/>
+        <w:pStyle w:val="Normal1"/>
         <w:spacing w:before="240" w:after="240"/>
         <w:jc w:val="center"/>
         <w:rPr>
@@ -2331,7 +2386,7 @@
     </w:p>
     <w:p>
       <w:pPr>
-        <w:pStyle w:val="normal0"/>
+        <w:pStyle w:val="Normal1"/>
         <w:spacing w:before="240" w:after="240"/>
         <w:ind w:firstLine="360"/>
         <w:jc w:val="both"/>
@@ -2347,33 +2402,79 @@
           <w:sz w:val="24"/>
           <w:szCs w:val="24"/>
         </w:rPr>
-        <w:t xml:space="preserve">Besides, </w:t>
-      </w:r>
-      <w:proofErr w:type="gramStart"/>
-      <w:r>
-        <w:rPr>
-          <w:rFonts w:ascii="Times New Roman" w:hAnsi="Times New Roman" w:cs="Times New Roman"/>
-          <w:sz w:val="24"/>
-          <w:szCs w:val="24"/>
-        </w:rPr>
-        <w:t>we’ve</w:t>
-      </w:r>
-      <w:proofErr w:type="gramEnd"/>
-      <w:r>
-        <w:rPr>
-          <w:rFonts w:ascii="Times New Roman" w:hAnsi="Times New Roman" w:cs="Times New Roman"/>
-          <w:sz w:val="24"/>
-          <w:szCs w:val="24"/>
-        </w:rPr>
-        <w:t xml:space="preserve"> realized most of websites about house market is very heavy in text and lack of </w:t>
-      </w:r>
-      <w:r>
-        <w:rPr>
-          <w:rFonts w:ascii="Times New Roman" w:hAnsi="Times New Roman" w:cs="Times New Roman"/>
-          <w:sz w:val="24"/>
-          <w:szCs w:val="24"/>
-        </w:rPr>
-        <w:t xml:space="preserve">visualization. </w:t>
+        <w:t xml:space="preserve">Besides, we’ve realized </w:t>
+      </w:r>
+      <w:r>
+        <w:rPr>
+          <w:rFonts w:ascii="Times New Roman" w:hAnsi="Times New Roman" w:cs="Times New Roman"/>
+          <w:sz w:val="24"/>
+          <w:szCs w:val="24"/>
+        </w:rPr>
+        <w:t xml:space="preserve">that </w:t>
+      </w:r>
+      <w:r>
+        <w:rPr>
+          <w:rFonts w:ascii="Times New Roman" w:hAnsi="Times New Roman" w:cs="Times New Roman"/>
+          <w:sz w:val="24"/>
+          <w:szCs w:val="24"/>
+        </w:rPr>
+        <w:t xml:space="preserve">most of websites about </w:t>
+      </w:r>
+      <w:r>
+        <w:rPr>
+          <w:rFonts w:ascii="Times New Roman" w:hAnsi="Times New Roman" w:cs="Times New Roman"/>
+          <w:sz w:val="24"/>
+          <w:szCs w:val="24"/>
+        </w:rPr>
+        <w:t xml:space="preserve">the </w:t>
+      </w:r>
+      <w:r>
+        <w:rPr>
+          <w:rFonts w:ascii="Times New Roman" w:hAnsi="Times New Roman" w:cs="Times New Roman"/>
+          <w:sz w:val="24"/>
+          <w:szCs w:val="24"/>
+        </w:rPr>
+        <w:t>hous</w:t>
+      </w:r>
+      <w:r>
+        <w:rPr>
+          <w:rFonts w:ascii="Times New Roman" w:hAnsi="Times New Roman" w:cs="Times New Roman"/>
+          <w:sz w:val="24"/>
+          <w:szCs w:val="24"/>
+        </w:rPr>
+        <w:t>ing</w:t>
+      </w:r>
+      <w:r>
+        <w:rPr>
+          <w:rFonts w:ascii="Times New Roman" w:hAnsi="Times New Roman" w:cs="Times New Roman"/>
+          <w:sz w:val="24"/>
+          <w:szCs w:val="24"/>
+        </w:rPr>
+        <w:t xml:space="preserve"> market is very heavy in text and lack of </w:t>
+      </w:r>
+      <w:r>
+        <w:rPr>
+          <w:rFonts w:ascii="Times New Roman" w:hAnsi="Times New Roman" w:cs="Times New Roman"/>
+          <w:sz w:val="24"/>
+          <w:szCs w:val="24"/>
+        </w:rPr>
+        <w:t>visualization</w:t>
+      </w:r>
+      <w:r>
+        <w:rPr>
+          <w:rFonts w:ascii="Times New Roman" w:hAnsi="Times New Roman" w:cs="Times New Roman"/>
+          <w:sz w:val="24"/>
+          <w:szCs w:val="24"/>
+        </w:rPr>
+        <w:t>s</w:t>
+      </w:r>
+      <w:r>
+        <w:rPr>
+          <w:rFonts w:ascii="Times New Roman" w:hAnsi="Times New Roman" w:cs="Times New Roman"/>
+          <w:sz w:val="24"/>
+          <w:szCs w:val="24"/>
+        </w:rPr>
+        <w:t xml:space="preserve">. </w:t>
       </w:r>
     </w:p>
     <w:p>
@@ -2398,10 +2499,10 @@
           <w:szCs w:val="24"/>
         </w:rPr>
       </w:pPr>
-      <w:bookmarkStart w:id="9" w:name="_mza57in2f8kl" w:colFirst="0" w:colLast="0"/>
-      <w:bookmarkStart w:id="10" w:name="_Toc466614053"/>
-      <w:bookmarkStart w:id="11" w:name="_Toc466614090"/>
-      <w:bookmarkEnd w:id="9"/>
+      <w:bookmarkStart w:id="10" w:name="_mza57in2f8kl" w:colFirst="0" w:colLast="0"/>
+      <w:bookmarkStart w:id="11" w:name="_Toc466614053"/>
+      <w:bookmarkStart w:id="12" w:name="_Toc466614090"/>
+      <w:bookmarkEnd w:id="10"/>
       <w:r>
         <w:rPr>
           <w:rFonts w:ascii="Times New Roman" w:hAnsi="Times New Roman" w:cs="Times New Roman"/>
@@ -2412,12 +2513,22 @@
         </w:rPr>
         <w:t>Question</w:t>
       </w:r>
-      <w:bookmarkEnd w:id="10"/>
       <w:bookmarkEnd w:id="11"/>
-    </w:p>
-    <w:p>
-      <w:pPr>
-        <w:pStyle w:val="normal0"/>
+      <w:bookmarkEnd w:id="12"/>
+      <w:r>
+        <w:rPr>
+          <w:rFonts w:ascii="Times New Roman" w:hAnsi="Times New Roman" w:cs="Times New Roman"/>
+          <w:b/>
+          <w:color w:val="auto"/>
+          <w:sz w:val="24"/>
+          <w:szCs w:val="24"/>
+        </w:rPr>
+        <w:t>s</w:t>
+      </w:r>
+    </w:p>
+    <w:p>
+      <w:pPr>
+        <w:pStyle w:val="Normal1"/>
         <w:spacing w:before="240" w:after="240"/>
         <w:ind w:firstLine="360"/>
         <w:jc w:val="both"/>
@@ -2502,7 +2613,7 @@
     </w:p>
     <w:p>
       <w:pPr>
-        <w:pStyle w:val="normal0"/>
+        <w:pStyle w:val="Normal1"/>
         <w:ind w:firstLine="360"/>
         <w:jc w:val="both"/>
         <w:rPr>
@@ -2525,33 +2636,15 @@
           <w:sz w:val="24"/>
           <w:szCs w:val="24"/>
         </w:rPr>
-        <w:t xml:space="preserve">market </w:t>
-      </w:r>
-      <w:proofErr w:type="gramStart"/>
-      <w:r>
-        <w:rPr>
-          <w:rFonts w:ascii="Times New Roman" w:eastAsia="Times New Roman" w:hAnsi="Times New Roman" w:cs="Times New Roman"/>
-          <w:sz w:val="24"/>
-          <w:szCs w:val="24"/>
-        </w:rPr>
-        <w:t>has</w:t>
-      </w:r>
-      <w:r>
-        <w:rPr>
-          <w:rFonts w:ascii="Times New Roman" w:eastAsia="Times New Roman" w:hAnsi="Times New Roman" w:cs="Times New Roman"/>
-          <w:sz w:val="24"/>
-          <w:szCs w:val="24"/>
-        </w:rPr>
-        <w:t xml:space="preserve"> been affected</w:t>
-      </w:r>
-      <w:proofErr w:type="gramEnd"/>
-      <w:r>
-        <w:rPr>
-          <w:rFonts w:ascii="Times New Roman" w:eastAsia="Times New Roman" w:hAnsi="Times New Roman" w:cs="Times New Roman"/>
-          <w:sz w:val="24"/>
-          <w:szCs w:val="24"/>
-        </w:rPr>
-        <w:t xml:space="preserve"> by the 2008 housing market crash and the current state of recovery. We would like to be able to display </w:t>
+        <w:t>market has</w:t>
+      </w:r>
+      <w:r>
+        <w:rPr>
+          <w:rFonts w:ascii="Times New Roman" w:eastAsia="Times New Roman" w:hAnsi="Times New Roman" w:cs="Times New Roman"/>
+          <w:sz w:val="24"/>
+          <w:szCs w:val="24"/>
+        </w:rPr>
+        <w:t xml:space="preserve"> been affected by the 2008 housing market crash and the current state of recovery. We would like to be able to display </w:t>
       </w:r>
       <w:r>
         <w:rPr>
@@ -2580,7 +2673,7 @@
     </w:p>
     <w:p>
       <w:pPr>
-        <w:pStyle w:val="normal0"/>
+        <w:pStyle w:val="Normal1"/>
         <w:ind w:firstLine="360"/>
         <w:jc w:val="both"/>
         <w:rPr>
@@ -2592,7 +2685,7 @@
     </w:p>
     <w:p>
       <w:pPr>
-        <w:pStyle w:val="normal0"/>
+        <w:pStyle w:val="Normal1"/>
         <w:ind w:firstLine="360"/>
         <w:jc w:val="both"/>
         <w:rPr>
@@ -2657,10 +2750,10 @@
           <w:szCs w:val="26"/>
         </w:rPr>
       </w:pPr>
-      <w:bookmarkStart w:id="12" w:name="_e7vuxb2amv5h" w:colFirst="0" w:colLast="0"/>
-      <w:bookmarkStart w:id="13" w:name="_Toc466614054"/>
-      <w:bookmarkStart w:id="14" w:name="_Toc466614091"/>
-      <w:bookmarkEnd w:id="12"/>
+      <w:bookmarkStart w:id="13" w:name="_e7vuxb2amv5h" w:colFirst="0" w:colLast="0"/>
+      <w:bookmarkStart w:id="14" w:name="_Toc466614054"/>
+      <w:bookmarkStart w:id="15" w:name="_Toc466614091"/>
+      <w:bookmarkEnd w:id="13"/>
       <w:r>
         <w:rPr>
           <w:rFonts w:ascii="Times New Roman" w:hAnsi="Times New Roman" w:cs="Times New Roman"/>
@@ -2671,12 +2764,12 @@
         </w:rPr>
         <w:t>Data</w:t>
       </w:r>
-      <w:bookmarkEnd w:id="13"/>
       <w:bookmarkEnd w:id="14"/>
-    </w:p>
-    <w:p>
-      <w:pPr>
-        <w:pStyle w:val="normal0"/>
+      <w:bookmarkEnd w:id="15"/>
+    </w:p>
+    <w:p>
+      <w:pPr>
+        <w:pStyle w:val="Normal1"/>
         <w:numPr>
           <w:ilvl w:val="0"/>
           <w:numId w:val="21"/>
@@ -2707,7 +2800,7 @@
     </w:p>
     <w:p>
       <w:pPr>
-        <w:pStyle w:val="normal0"/>
+        <w:pStyle w:val="Normal1"/>
         <w:spacing w:before="240" w:after="240"/>
         <w:jc w:val="both"/>
         <w:rPr>
@@ -2722,25 +2815,7 @@
           <w:sz w:val="24"/>
           <w:szCs w:val="24"/>
         </w:rPr>
-        <w:t xml:space="preserve">Our data sets </w:t>
-      </w:r>
-      <w:proofErr w:type="gramStart"/>
-      <w:r>
-        <w:rPr>
-          <w:rFonts w:ascii="Times New Roman" w:hAnsi="Times New Roman" w:cs="Times New Roman"/>
-          <w:sz w:val="24"/>
-          <w:szCs w:val="24"/>
-        </w:rPr>
-        <w:t>are derived</w:t>
-      </w:r>
-      <w:proofErr w:type="gramEnd"/>
-      <w:r>
-        <w:rPr>
-          <w:rFonts w:ascii="Times New Roman" w:hAnsi="Times New Roman" w:cs="Times New Roman"/>
-          <w:sz w:val="24"/>
-          <w:szCs w:val="24"/>
-        </w:rPr>
-        <w:t xml:space="preserve"> from </w:t>
+        <w:t xml:space="preserve">Our data sets are derived from </w:t>
       </w:r>
       <w:r>
         <w:rPr>
@@ -2753,7 +2828,7 @@
     </w:p>
     <w:p>
       <w:pPr>
-        <w:pStyle w:val="normal0"/>
+        <w:pStyle w:val="Normal1"/>
         <w:numPr>
           <w:ilvl w:val="0"/>
           <w:numId w:val="29"/>
@@ -2787,7 +2862,7 @@
     </w:p>
     <w:p>
       <w:pPr>
-        <w:pStyle w:val="normal0"/>
+        <w:pStyle w:val="Normal1"/>
         <w:numPr>
           <w:ilvl w:val="0"/>
           <w:numId w:val="29"/>
@@ -2821,7 +2896,7 @@
     </w:p>
     <w:p>
       <w:pPr>
-        <w:pStyle w:val="normal0"/>
+        <w:pStyle w:val="Normal1"/>
         <w:numPr>
           <w:ilvl w:val="0"/>
           <w:numId w:val="29"/>
@@ -2847,25 +2922,7 @@
           <w:sz w:val="24"/>
           <w:szCs w:val="24"/>
         </w:rPr>
-        <w:t xml:space="preserve"> (</w:t>
-      </w:r>
-      <w:proofErr w:type="spellStart"/>
-      <w:r>
-        <w:rPr>
-          <w:rFonts w:ascii="Times New Roman" w:eastAsia="Times New Roman" w:hAnsi="Times New Roman" w:cs="Times New Roman"/>
-          <w:sz w:val="24"/>
-          <w:szCs w:val="24"/>
-        </w:rPr>
-        <w:t>Zillow</w:t>
-      </w:r>
-      <w:proofErr w:type="spellEnd"/>
-      <w:r>
-        <w:rPr>
-          <w:rFonts w:ascii="Times New Roman" w:eastAsia="Times New Roman" w:hAnsi="Times New Roman" w:cs="Times New Roman"/>
-          <w:sz w:val="24"/>
-          <w:szCs w:val="24"/>
-        </w:rPr>
-        <w:t xml:space="preserve"> Home Value Index)</w:t>
+        <w:t xml:space="preserve"> (Zillow Home Value Index)</w:t>
       </w:r>
       <w:r>
         <w:rPr>
@@ -2889,7 +2946,7 @@
     </w:p>
     <w:p>
       <w:pPr>
-        <w:pStyle w:val="normal0"/>
+        <w:pStyle w:val="Normal1"/>
         <w:numPr>
           <w:ilvl w:val="0"/>
           <w:numId w:val="29"/>
@@ -2915,25 +2972,7 @@
           <w:sz w:val="24"/>
           <w:szCs w:val="24"/>
         </w:rPr>
-        <w:t>(</w:t>
-      </w:r>
-      <w:proofErr w:type="spellStart"/>
-      <w:r>
-        <w:rPr>
-          <w:rFonts w:ascii="Times New Roman" w:eastAsia="Times New Roman" w:hAnsi="Times New Roman" w:cs="Times New Roman"/>
-          <w:sz w:val="24"/>
-          <w:szCs w:val="24"/>
-        </w:rPr>
-        <w:t>Zillow</w:t>
-      </w:r>
-      <w:proofErr w:type="spellEnd"/>
-      <w:r>
-        <w:rPr>
-          <w:rFonts w:ascii="Times New Roman" w:eastAsia="Times New Roman" w:hAnsi="Times New Roman" w:cs="Times New Roman"/>
-          <w:sz w:val="24"/>
-          <w:szCs w:val="24"/>
-        </w:rPr>
-        <w:t xml:space="preserve"> Rent Index) </w:t>
+        <w:t xml:space="preserve">(Zillow Rent Index) </w:t>
       </w:r>
       <w:hyperlink r:id="rId18" w:anchor="rental-data" w:history="1">
         <w:r>
@@ -2949,7 +2988,7 @@
     </w:p>
     <w:p>
       <w:pPr>
-        <w:pStyle w:val="normal0"/>
+        <w:pStyle w:val="Normal1"/>
         <w:numPr>
           <w:ilvl w:val="0"/>
           <w:numId w:val="29"/>
@@ -2998,7 +3037,7 @@
     </w:p>
     <w:p>
       <w:pPr>
-        <w:pStyle w:val="normal0"/>
+        <w:pStyle w:val="Normal1"/>
         <w:ind w:left="720"/>
         <w:rPr>
           <w:rFonts w:ascii="Times New Roman" w:eastAsia="Times New Roman" w:hAnsi="Times New Roman" w:cs="Times New Roman"/>
@@ -3009,7 +3048,7 @@
     </w:p>
     <w:p>
       <w:pPr>
-        <w:pStyle w:val="normal0"/>
+        <w:pStyle w:val="Normal1"/>
         <w:numPr>
           <w:ilvl w:val="0"/>
           <w:numId w:val="21"/>
@@ -3039,7 +3078,7 @@
     </w:p>
     <w:p>
       <w:pPr>
-        <w:pStyle w:val="normal0"/>
+        <w:pStyle w:val="Normal1"/>
         <w:spacing w:before="240" w:after="240"/>
         <w:ind w:firstLine="360"/>
         <w:jc w:val="both"/>
@@ -3174,41 +3213,13 @@
         </w:rPr>
         <w:t xml:space="preserve">Unfortunately, </w:t>
       </w:r>
-      <w:proofErr w:type="spellStart"/>
-      <w:r>
-        <w:rPr>
-          <w:rFonts w:ascii="Times New Roman" w:eastAsia="Times New Roman" w:hAnsi="Times New Roman" w:cs="Times New Roman"/>
-          <w:sz w:val="24"/>
-          <w:szCs w:val="24"/>
-        </w:rPr>
-        <w:t>Zillow</w:t>
-      </w:r>
-      <w:proofErr w:type="spellEnd"/>
-      <w:r>
-        <w:rPr>
-          <w:rFonts w:ascii="Times New Roman" w:eastAsia="Times New Roman" w:hAnsi="Times New Roman" w:cs="Times New Roman"/>
-          <w:sz w:val="24"/>
-          <w:szCs w:val="24"/>
-        </w:rPr>
-        <w:t xml:space="preserve"> </w:t>
-      </w:r>
-      <w:proofErr w:type="gramStart"/>
-      <w:r>
-        <w:rPr>
-          <w:rFonts w:ascii="Times New Roman" w:eastAsia="Times New Roman" w:hAnsi="Times New Roman" w:cs="Times New Roman"/>
-          <w:sz w:val="24"/>
-          <w:szCs w:val="24"/>
-        </w:rPr>
-        <w:t>doesn’t</w:t>
-      </w:r>
-      <w:proofErr w:type="gramEnd"/>
-      <w:r>
-        <w:rPr>
-          <w:rFonts w:ascii="Times New Roman" w:eastAsia="Times New Roman" w:hAnsi="Times New Roman" w:cs="Times New Roman"/>
-          <w:sz w:val="24"/>
-          <w:szCs w:val="24"/>
-        </w:rPr>
-        <w:t xml:space="preserve"> provide enough data for all </w:t>
+      <w:r>
+        <w:rPr>
+          <w:rFonts w:ascii="Times New Roman" w:eastAsia="Times New Roman" w:hAnsi="Times New Roman" w:cs="Times New Roman"/>
+          <w:sz w:val="24"/>
+          <w:szCs w:val="24"/>
+        </w:rPr>
+        <w:t xml:space="preserve">Zillow doesn’t provide enough data for all </w:t>
       </w:r>
       <w:r>
         <w:rPr>
@@ -3240,25 +3251,7 @@
           <w:sz w:val="24"/>
           <w:szCs w:val="24"/>
         </w:rPr>
-        <w:t xml:space="preserve"> </w:t>
-      </w:r>
-      <w:proofErr w:type="spellStart"/>
-      <w:r>
-        <w:rPr>
-          <w:rFonts w:ascii="Times New Roman" w:eastAsia="Times New Roman" w:hAnsi="Times New Roman" w:cs="Times New Roman"/>
-          <w:sz w:val="24"/>
-          <w:szCs w:val="24"/>
-        </w:rPr>
-        <w:t>Zillow</w:t>
-      </w:r>
-      <w:proofErr w:type="spellEnd"/>
-      <w:r>
-        <w:rPr>
-          <w:rFonts w:ascii="Times New Roman" w:eastAsia="Times New Roman" w:hAnsi="Times New Roman" w:cs="Times New Roman"/>
-          <w:sz w:val="24"/>
-          <w:szCs w:val="24"/>
-        </w:rPr>
-        <w:t xml:space="preserve"> data research team </w:t>
+        <w:t xml:space="preserve"> Zillow data research team </w:t>
       </w:r>
       <w:r>
         <w:rPr>
@@ -3271,7 +3264,7 @@
     </w:p>
     <w:p>
       <w:pPr>
-        <w:pStyle w:val="normal0"/>
+        <w:pStyle w:val="Normal1"/>
         <w:spacing w:before="240" w:after="240"/>
         <w:jc w:val="both"/>
         <w:rPr>
@@ -3280,28 +3273,18 @@
           <w:szCs w:val="24"/>
         </w:rPr>
       </w:pPr>
-      <w:proofErr w:type="gramStart"/>
-      <w:r>
-        <w:rPr>
-          <w:rFonts w:ascii="Times New Roman" w:eastAsia="Times New Roman" w:hAnsi="Times New Roman" w:cs="Times New Roman"/>
-          <w:sz w:val="24"/>
-          <w:szCs w:val="24"/>
-        </w:rPr>
-        <w:t>They’re</w:t>
-      </w:r>
-      <w:proofErr w:type="gramEnd"/>
-      <w:r>
-        <w:rPr>
-          <w:rFonts w:ascii="Times New Roman" w:eastAsia="Times New Roman" w:hAnsi="Times New Roman" w:cs="Times New Roman"/>
-          <w:sz w:val="24"/>
-          <w:szCs w:val="24"/>
-        </w:rPr>
-        <w:t xml:space="preserve"> very helpful but we are not able to get data for all regions in US. </w:t>
-      </w:r>
-    </w:p>
-    <w:p>
-      <w:pPr>
-        <w:pStyle w:val="normal0"/>
+      <w:r>
+        <w:rPr>
+          <w:rFonts w:ascii="Times New Roman" w:eastAsia="Times New Roman" w:hAnsi="Times New Roman" w:cs="Times New Roman"/>
+          <w:sz w:val="24"/>
+          <w:szCs w:val="24"/>
+        </w:rPr>
+        <w:t xml:space="preserve">They’re very helpful but we are not able to get data for all regions in US. </w:t>
+      </w:r>
+    </w:p>
+    <w:p>
+      <w:pPr>
+        <w:pStyle w:val="Normal1"/>
         <w:spacing w:before="240" w:after="240"/>
         <w:jc w:val="both"/>
         <w:rPr>
@@ -3318,59 +3301,13 @@
         </w:rPr>
         <w:t xml:space="preserve">However, </w:t>
       </w:r>
-      <w:proofErr w:type="spellStart"/>
-      <w:r>
-        <w:rPr>
-          <w:rFonts w:ascii="Times New Roman" w:eastAsia="Times New Roman" w:hAnsi="Times New Roman" w:cs="Times New Roman"/>
-          <w:sz w:val="24"/>
-          <w:szCs w:val="24"/>
-        </w:rPr>
-        <w:t>Zillow</w:t>
-      </w:r>
-      <w:proofErr w:type="spellEnd"/>
-      <w:r>
-        <w:rPr>
-          <w:rFonts w:ascii="Times New Roman" w:eastAsia="Times New Roman" w:hAnsi="Times New Roman" w:cs="Times New Roman"/>
-          <w:sz w:val="24"/>
-          <w:szCs w:val="24"/>
-        </w:rPr>
-        <w:t xml:space="preserve"> has come up with </w:t>
-      </w:r>
-      <w:proofErr w:type="gramStart"/>
-      <w:r>
-        <w:rPr>
-          <w:rFonts w:ascii="Times New Roman" w:eastAsia="Times New Roman" w:hAnsi="Times New Roman" w:cs="Times New Roman"/>
-          <w:sz w:val="24"/>
-          <w:szCs w:val="24"/>
-        </w:rPr>
-        <w:t>their own</w:t>
-      </w:r>
-      <w:proofErr w:type="gramEnd"/>
-      <w:r>
-        <w:rPr>
-          <w:rFonts w:ascii="Times New Roman" w:eastAsia="Times New Roman" w:hAnsi="Times New Roman" w:cs="Times New Roman"/>
-          <w:sz w:val="24"/>
-          <w:szCs w:val="24"/>
-        </w:rPr>
-        <w:t xml:space="preserve"> methodology for real estate data - </w:t>
-      </w:r>
-      <w:proofErr w:type="spellStart"/>
-      <w:r>
-        <w:rPr>
-          <w:rFonts w:ascii="Times New Roman" w:eastAsia="Times New Roman" w:hAnsi="Times New Roman" w:cs="Times New Roman"/>
-          <w:sz w:val="24"/>
-          <w:szCs w:val="24"/>
-        </w:rPr>
-        <w:t>Zillow</w:t>
-      </w:r>
-      <w:proofErr w:type="spellEnd"/>
-      <w:r>
-        <w:rPr>
-          <w:rFonts w:ascii="Times New Roman" w:eastAsia="Times New Roman" w:hAnsi="Times New Roman" w:cs="Times New Roman"/>
-          <w:sz w:val="24"/>
-          <w:szCs w:val="24"/>
-        </w:rPr>
-        <w:t xml:space="preserve"> Home Value Index</w:t>
+      <w:r>
+        <w:rPr>
+          <w:rFonts w:ascii="Times New Roman" w:eastAsia="Times New Roman" w:hAnsi="Times New Roman" w:cs="Times New Roman"/>
+          <w:sz w:val="24"/>
+          <w:szCs w:val="24"/>
+        </w:rPr>
+        <w:t>Zillow has come up with their own methodology for real estate data - Zillow Home Value Index</w:t>
       </w:r>
       <w:r>
         <w:rPr>
@@ -3442,25 +3379,7 @@
           <w:sz w:val="24"/>
           <w:szCs w:val="24"/>
         </w:rPr>
-        <w:t xml:space="preserve">, </w:t>
-      </w:r>
-      <w:proofErr w:type="spellStart"/>
-      <w:r>
-        <w:rPr>
-          <w:rFonts w:ascii="Times New Roman" w:eastAsia="Times New Roman" w:hAnsi="Times New Roman" w:cs="Times New Roman"/>
-          <w:sz w:val="24"/>
-          <w:szCs w:val="24"/>
-        </w:rPr>
-        <w:t>Zillow</w:t>
-      </w:r>
-      <w:proofErr w:type="spellEnd"/>
-      <w:r>
-        <w:rPr>
-          <w:rFonts w:ascii="Times New Roman" w:eastAsia="Times New Roman" w:hAnsi="Times New Roman" w:cs="Times New Roman"/>
-          <w:sz w:val="24"/>
-          <w:szCs w:val="24"/>
-        </w:rPr>
-        <w:t xml:space="preserve"> Rent Index (ZRI) tracks the monthly median rent</w:t>
+        <w:t>, Zillow Rent Index (ZRI) tracks the monthly median rent</w:t>
       </w:r>
       <w:r>
         <w:rPr>
@@ -3496,23 +3415,13 @@
         </w:rPr>
         <w:t xml:space="preserve">. </w:t>
       </w:r>
-      <w:proofErr w:type="gramStart"/>
-      <w:r>
-        <w:rPr>
-          <w:rFonts w:ascii="Times New Roman" w:eastAsia="Times New Roman" w:hAnsi="Times New Roman" w:cs="Times New Roman"/>
-          <w:sz w:val="24"/>
-          <w:szCs w:val="24"/>
-        </w:rPr>
-        <w:t>We’ve</w:t>
-      </w:r>
-      <w:proofErr w:type="gramEnd"/>
-      <w:r>
-        <w:rPr>
-          <w:rFonts w:ascii="Times New Roman" w:eastAsia="Times New Roman" w:hAnsi="Times New Roman" w:cs="Times New Roman"/>
-          <w:sz w:val="24"/>
-          <w:szCs w:val="24"/>
-        </w:rPr>
-        <w:t xml:space="preserve"> used their ZHVI, ZRI of states, </w:t>
+      <w:r>
+        <w:rPr>
+          <w:rFonts w:ascii="Times New Roman" w:eastAsia="Times New Roman" w:hAnsi="Times New Roman" w:cs="Times New Roman"/>
+          <w:sz w:val="24"/>
+          <w:szCs w:val="24"/>
+        </w:rPr>
+        <w:t xml:space="preserve">We’ve used their ZHVI, ZRI of states, </w:t>
       </w:r>
       <w:r>
         <w:rPr>
@@ -3557,7 +3466,7 @@
     </w:p>
     <w:p>
       <w:pPr>
-        <w:pStyle w:val="normal0"/>
+        <w:pStyle w:val="Normal1"/>
         <w:spacing w:before="240" w:after="240"/>
         <w:ind w:firstLine="360"/>
         <w:jc w:val="both"/>
@@ -3589,30 +3498,12 @@
           <w:sz w:val="24"/>
           <w:szCs w:val="24"/>
         </w:rPr>
-        <w:t xml:space="preserve">Since that is the dates made available to us in some of the home prices data sets we found.  However, since we submitted the proposal we </w:t>
-      </w:r>
-      <w:proofErr w:type="gramStart"/>
-      <w:r>
-        <w:rPr>
-          <w:rFonts w:ascii="Times New Roman" w:eastAsia="Times New Roman" w:hAnsi="Times New Roman" w:cs="Times New Roman"/>
-          <w:sz w:val="24"/>
-          <w:szCs w:val="24"/>
-        </w:rPr>
-        <w:t>haven't</w:t>
-      </w:r>
-      <w:proofErr w:type="gramEnd"/>
-      <w:r>
-        <w:rPr>
-          <w:rFonts w:ascii="Times New Roman" w:eastAsia="Times New Roman" w:hAnsi="Times New Roman" w:cs="Times New Roman"/>
-          <w:sz w:val="24"/>
-          <w:szCs w:val="24"/>
-        </w:rPr>
-        <w:t xml:space="preserve"> been able to find rental data prior to 2010.</w:t>
-      </w:r>
-    </w:p>
-    <w:p>
-      <w:pPr>
-        <w:pStyle w:val="normal0"/>
+        <w:t>Since that is the dates made available to us in some of the home prices data sets we found.  However, since we submitted the proposal we haven't been able to find rental data prior to 2010.</w:t>
+      </w:r>
+    </w:p>
+    <w:p>
+      <w:pPr>
+        <w:pStyle w:val="Normal1"/>
         <w:spacing w:before="240" w:after="240"/>
         <w:ind w:firstLine="360"/>
         <w:jc w:val="both"/>
@@ -3744,7 +3635,23 @@
           <w:sz w:val="24"/>
           <w:szCs w:val="24"/>
         </w:rPr>
-        <w:t xml:space="preserve">She has suggested us implement our project </w:t>
+        <w:t>She has suggested</w:t>
+      </w:r>
+      <w:r>
+        <w:rPr>
+          <w:rFonts w:ascii="Times New Roman" w:eastAsia="Times New Roman" w:hAnsi="Times New Roman" w:cs="Times New Roman"/>
+          <w:sz w:val="24"/>
+          <w:szCs w:val="24"/>
+        </w:rPr>
+        <w:t xml:space="preserve"> to</w:t>
+      </w:r>
+      <w:r>
+        <w:rPr>
+          <w:rFonts w:ascii="Times New Roman" w:eastAsia="Times New Roman" w:hAnsi="Times New Roman" w:cs="Times New Roman"/>
+          <w:sz w:val="24"/>
+          <w:szCs w:val="24"/>
+        </w:rPr>
+        <w:t xml:space="preserve"> us implement our project </w:t>
       </w:r>
       <w:r>
         <w:rPr>
@@ -3768,12 +3675,52 @@
           <w:sz w:val="24"/>
           <w:szCs w:val="24"/>
         </w:rPr>
-        <w:t xml:space="preserve">the second option. </w:t>
-      </w:r>
-    </w:p>
-    <w:p>
-      <w:pPr>
-        <w:pStyle w:val="normal0"/>
+        <w:t xml:space="preserve">with </w:t>
+      </w:r>
+      <w:r>
+        <w:rPr>
+          <w:rFonts w:ascii="Times New Roman" w:eastAsia="Times New Roman" w:hAnsi="Times New Roman" w:cs="Times New Roman"/>
+          <w:sz w:val="24"/>
+          <w:szCs w:val="24"/>
+        </w:rPr>
+        <w:t>the second option</w:t>
+      </w:r>
+      <w:r>
+        <w:rPr>
+          <w:rFonts w:ascii="Times New Roman" w:eastAsia="Times New Roman" w:hAnsi="Times New Roman" w:cs="Times New Roman"/>
+          <w:sz w:val="24"/>
+          <w:szCs w:val="24"/>
+        </w:rPr>
+        <w:t xml:space="preserve">, which is to </w:t>
+      </w:r>
+      <w:r>
+        <w:rPr>
+          <w:rFonts w:ascii="Times New Roman" w:eastAsia="Times New Roman" w:hAnsi="Times New Roman" w:cs="Times New Roman"/>
+          <w:sz w:val="24"/>
+          <w:szCs w:val="24"/>
+        </w:rPr>
+        <w:t>show home prices from 1996 to 2016 and rental cost from 2010 to 2016</w:t>
+      </w:r>
+      <w:r>
+        <w:rPr>
+          <w:rFonts w:ascii="Times New Roman" w:eastAsia="Times New Roman" w:hAnsi="Times New Roman" w:cs="Times New Roman"/>
+          <w:sz w:val="24"/>
+          <w:szCs w:val="24"/>
+        </w:rPr>
+        <w:t>.</w:t>
+      </w:r>
+      <w:r>
+        <w:rPr>
+          <w:rFonts w:ascii="Times New Roman" w:eastAsia="Times New Roman" w:hAnsi="Times New Roman" w:cs="Times New Roman"/>
+          <w:sz w:val="24"/>
+          <w:szCs w:val="24"/>
+        </w:rPr>
+        <w:t xml:space="preserve">  At least we will be able to show part of the original story we were trying to tell with our visualizations.</w:t>
+      </w:r>
+    </w:p>
+    <w:p>
+      <w:pPr>
+        <w:pStyle w:val="Normal1"/>
         <w:spacing w:before="240" w:after="240"/>
         <w:ind w:firstLine="360"/>
         <w:jc w:val="both"/>
@@ -3852,23 +3799,13 @@
           </wp:anchor>
         </w:drawing>
       </w:r>
-      <w:proofErr w:type="spellStart"/>
-      <w:r>
-        <w:rPr>
-          <w:rFonts w:ascii="Times New Roman" w:eastAsia="Times New Roman" w:hAnsi="Times New Roman" w:cs="Times New Roman"/>
-          <w:sz w:val="24"/>
-          <w:szCs w:val="24"/>
-        </w:rPr>
-        <w:t>Zillow</w:t>
-      </w:r>
-      <w:proofErr w:type="spellEnd"/>
-      <w:r>
-        <w:rPr>
-          <w:rFonts w:ascii="Times New Roman" w:eastAsia="Times New Roman" w:hAnsi="Times New Roman" w:cs="Times New Roman"/>
-          <w:sz w:val="24"/>
-          <w:szCs w:val="24"/>
-        </w:rPr>
-        <w:t xml:space="preserve"> offers huge data sets. I</w:t>
+      <w:r>
+        <w:rPr>
+          <w:rFonts w:ascii="Times New Roman" w:eastAsia="Times New Roman" w:hAnsi="Times New Roman" w:cs="Times New Roman"/>
+          <w:sz w:val="24"/>
+          <w:szCs w:val="24"/>
+        </w:rPr>
+        <w:t>Zillow offers huge data sets. I</w:t>
       </w:r>
       <w:r>
         <w:rPr>
@@ -3900,33 +3837,15 @@
           <w:sz w:val="24"/>
           <w:szCs w:val="24"/>
         </w:rPr>
-        <w:t xml:space="preserve"> are suitable for what </w:t>
-      </w:r>
-      <w:proofErr w:type="gramStart"/>
-      <w:r>
-        <w:rPr>
-          <w:rFonts w:ascii="Times New Roman" w:eastAsia="Times New Roman" w:hAnsi="Times New Roman" w:cs="Times New Roman"/>
-          <w:sz w:val="24"/>
-          <w:szCs w:val="24"/>
-        </w:rPr>
-        <w:t>we</w:t>
-      </w:r>
-      <w:r>
-        <w:rPr>
-          <w:rFonts w:ascii="Times New Roman" w:eastAsia="Times New Roman" w:hAnsi="Times New Roman" w:cs="Times New Roman"/>
-          <w:sz w:val="24"/>
-          <w:szCs w:val="24"/>
-        </w:rPr>
-        <w:t>’d</w:t>
-      </w:r>
-      <w:proofErr w:type="gramEnd"/>
-      <w:r>
-        <w:rPr>
-          <w:rFonts w:ascii="Times New Roman" w:eastAsia="Times New Roman" w:hAnsi="Times New Roman" w:cs="Times New Roman"/>
-          <w:sz w:val="24"/>
-          <w:szCs w:val="24"/>
-        </w:rPr>
-        <w:t xml:space="preserve"> like to implement in </w:t>
+        <w:t xml:space="preserve"> are suitable for what we</w:t>
+      </w:r>
+      <w:r>
+        <w:rPr>
+          <w:rFonts w:ascii="Times New Roman" w:eastAsia="Times New Roman" w:hAnsi="Times New Roman" w:cs="Times New Roman"/>
+          <w:sz w:val="24"/>
+          <w:szCs w:val="24"/>
+        </w:rPr>
+        <w:t xml:space="preserve">’d like to implement in </w:t>
       </w:r>
       <w:r>
         <w:rPr>
@@ -3987,7 +3906,7 @@
     </w:p>
     <w:p>
       <w:pPr>
-        <w:pStyle w:val="normal0"/>
+        <w:pStyle w:val="Normal1"/>
         <w:spacing w:before="240" w:after="240"/>
         <w:ind w:firstLine="360"/>
         <w:jc w:val="both"/>
@@ -4019,25 +3938,7 @@
           <w:sz w:val="24"/>
           <w:szCs w:val="24"/>
         </w:rPr>
-        <w:t xml:space="preserve"> provided by </w:t>
-      </w:r>
-      <w:proofErr w:type="spellStart"/>
-      <w:r>
-        <w:rPr>
-          <w:rFonts w:ascii="Times New Roman" w:eastAsia="Times New Roman" w:hAnsi="Times New Roman" w:cs="Times New Roman"/>
-          <w:sz w:val="24"/>
-          <w:szCs w:val="24"/>
-        </w:rPr>
-        <w:t>Zillow</w:t>
-      </w:r>
-      <w:proofErr w:type="spellEnd"/>
-      <w:r>
-        <w:rPr>
-          <w:rFonts w:ascii="Times New Roman" w:eastAsia="Times New Roman" w:hAnsi="Times New Roman" w:cs="Times New Roman"/>
-          <w:sz w:val="24"/>
-          <w:szCs w:val="24"/>
-        </w:rPr>
-        <w:t xml:space="preserve"> and </w:t>
+        <w:t xml:space="preserve"> provided by Zillow and </w:t>
       </w:r>
       <w:r>
         <w:rPr>
@@ -4122,7 +4023,7 @@
     </w:p>
     <w:p>
       <w:pPr>
-        <w:pStyle w:val="normal0"/>
+        <w:pStyle w:val="Normal1"/>
         <w:spacing w:before="240" w:after="240"/>
         <w:ind w:firstLine="360"/>
         <w:jc w:val="both"/>
@@ -4135,7 +4036,7 @@
     </w:p>
     <w:p>
       <w:pPr>
-        <w:pStyle w:val="normal0"/>
+        <w:pStyle w:val="Normal1"/>
         <w:spacing w:before="240" w:after="240"/>
         <w:ind w:firstLine="360"/>
         <w:jc w:val="both"/>
@@ -4148,7 +4049,7 @@
     </w:p>
     <w:p>
       <w:pPr>
-        <w:pStyle w:val="normal0"/>
+        <w:pStyle w:val="Normal1"/>
         <w:spacing w:before="240" w:after="240"/>
         <w:ind w:left="1440"/>
         <w:rPr>
@@ -4170,7 +4071,7 @@
     </w:p>
     <w:p>
       <w:pPr>
-        <w:pStyle w:val="normal0"/>
+        <w:pStyle w:val="Normal1"/>
         <w:spacing w:before="240" w:after="240"/>
         <w:ind w:firstLine="360"/>
         <w:jc w:val="both"/>
@@ -4183,7 +4084,7 @@
     </w:p>
     <w:p>
       <w:pPr>
-        <w:pStyle w:val="normal0"/>
+        <w:pStyle w:val="Normal1"/>
         <w:spacing w:before="240" w:after="240"/>
         <w:jc w:val="both"/>
         <w:rPr>
@@ -4195,7 +4096,7 @@
     </w:p>
     <w:p>
       <w:pPr>
-        <w:pStyle w:val="normal0"/>
+        <w:pStyle w:val="Normal1"/>
         <w:spacing w:before="240" w:after="240"/>
         <w:ind w:firstLine="360"/>
         <w:jc w:val="center"/>
@@ -4212,7 +4113,6 @@
           <w:sz w:val="24"/>
           <w:szCs w:val="24"/>
         </w:rPr>
-        <w:lastRenderedPageBreak/>
         <w:drawing>
           <wp:inline distT="0" distB="0" distL="0" distR="0">
             <wp:extent cx="4465168" cy="1898272"/>
@@ -4262,7 +4162,7 @@
     </w:p>
     <w:p>
       <w:pPr>
-        <w:pStyle w:val="normal0"/>
+        <w:pStyle w:val="Normal1"/>
         <w:spacing w:before="240" w:after="240"/>
         <w:jc w:val="center"/>
         <w:rPr>
@@ -4286,7 +4186,7 @@
     </w:p>
     <w:p>
       <w:pPr>
-        <w:pStyle w:val="normal0"/>
+        <w:pStyle w:val="Normal1"/>
         <w:spacing w:before="240" w:after="240"/>
         <w:ind w:firstLine="360"/>
         <w:jc w:val="both"/>
@@ -4371,25 +4271,7 @@
           <w:sz w:val="24"/>
           <w:szCs w:val="24"/>
         </w:rPr>
-        <w:t xml:space="preserve">Mike </w:t>
-      </w:r>
-      <w:proofErr w:type="spellStart"/>
-      <w:r>
-        <w:rPr>
-          <w:rFonts w:ascii="Times New Roman" w:eastAsia="Times New Roman" w:hAnsi="Times New Roman" w:cs="Times New Roman"/>
-          <w:sz w:val="24"/>
-          <w:szCs w:val="24"/>
-        </w:rPr>
-        <w:t>Bostock’s</w:t>
-      </w:r>
-      <w:proofErr w:type="spellEnd"/>
-      <w:r>
-        <w:rPr>
-          <w:rFonts w:ascii="Times New Roman" w:eastAsia="Times New Roman" w:hAnsi="Times New Roman" w:cs="Times New Roman"/>
-          <w:sz w:val="24"/>
-          <w:szCs w:val="24"/>
-        </w:rPr>
-        <w:t xml:space="preserve"> website provides ra</w:t>
+        <w:t>Mike Bostock’s website provides ra</w:t>
       </w:r>
       <w:r>
         <w:rPr>
@@ -4466,7 +4348,7 @@
     </w:p>
     <w:p>
       <w:pPr>
-        <w:pStyle w:val="normal0"/>
+        <w:pStyle w:val="Normal1"/>
         <w:spacing w:before="240" w:after="240"/>
         <w:jc w:val="center"/>
         <w:rPr>
@@ -4479,7 +4361,7 @@
     </w:p>
     <w:p>
       <w:pPr>
-        <w:pStyle w:val="normal0"/>
+        <w:pStyle w:val="Normal1"/>
         <w:spacing w:before="240" w:after="240"/>
         <w:jc w:val="center"/>
         <w:rPr>
@@ -4492,7 +4374,7 @@
     </w:p>
     <w:p>
       <w:pPr>
-        <w:pStyle w:val="normal0"/>
+        <w:pStyle w:val="Normal1"/>
         <w:spacing w:before="240" w:after="240"/>
         <w:jc w:val="center"/>
         <w:rPr>
@@ -4505,7 +4387,7 @@
     </w:p>
     <w:p>
       <w:pPr>
-        <w:pStyle w:val="normal0"/>
+        <w:pStyle w:val="Normal1"/>
         <w:spacing w:before="240" w:after="240"/>
         <w:jc w:val="center"/>
         <w:rPr>
@@ -4518,7 +4400,7 @@
     </w:p>
     <w:p>
       <w:pPr>
-        <w:pStyle w:val="normal0"/>
+        <w:pStyle w:val="Normal1"/>
         <w:spacing w:before="240" w:after="240"/>
         <w:jc w:val="center"/>
         <w:rPr>
@@ -4531,7 +4413,7 @@
     </w:p>
     <w:p>
       <w:pPr>
-        <w:pStyle w:val="normal0"/>
+        <w:pStyle w:val="Normal1"/>
         <w:spacing w:before="240" w:after="240"/>
         <w:jc w:val="center"/>
         <w:rPr>
@@ -4591,10 +4473,10 @@
           <w:szCs w:val="24"/>
         </w:rPr>
       </w:pPr>
-      <w:bookmarkStart w:id="15" w:name="_ql7okqocqet" w:colFirst="0" w:colLast="0"/>
-      <w:bookmarkStart w:id="16" w:name="_Toc466614055"/>
-      <w:bookmarkStart w:id="17" w:name="_Toc466614092"/>
-      <w:bookmarkEnd w:id="15"/>
+      <w:bookmarkStart w:id="16" w:name="_ql7okqocqet" w:colFirst="0" w:colLast="0"/>
+      <w:bookmarkStart w:id="17" w:name="_Toc466614055"/>
+      <w:bookmarkStart w:id="18" w:name="_Toc466614092"/>
+      <w:bookmarkEnd w:id="16"/>
       <w:r>
         <w:rPr>
           <w:rFonts w:ascii="Times New Roman" w:hAnsi="Times New Roman" w:cs="Times New Roman"/>
@@ -4605,12 +4487,12 @@
         </w:rPr>
         <w:t>Exploratory Data Analysis</w:t>
       </w:r>
-      <w:bookmarkEnd w:id="16"/>
       <w:bookmarkEnd w:id="17"/>
-    </w:p>
-    <w:p>
-      <w:pPr>
-        <w:pStyle w:val="normal0"/>
+      <w:bookmarkEnd w:id="18"/>
+    </w:p>
+    <w:p>
+      <w:pPr>
+        <w:pStyle w:val="Normal1"/>
         <w:spacing w:before="240" w:after="240"/>
         <w:ind w:firstLine="360"/>
         <w:jc w:val="both"/>
@@ -4777,7 +4659,7 @@
     </w:p>
     <w:p>
       <w:pPr>
-        <w:pStyle w:val="normal0"/>
+        <w:pStyle w:val="Normal1"/>
         <w:spacing w:before="240" w:after="240"/>
         <w:ind w:firstLine="360"/>
         <w:jc w:val="center"/>
@@ -4795,6 +4677,7 @@
           <w:sz w:val="20"/>
           <w:szCs w:val="20"/>
         </w:rPr>
+        <w:lastRenderedPageBreak/>
         <w:t xml:space="preserve">Figure 6: </w:t>
       </w:r>
       <w:r>
@@ -4830,7 +4713,7 @@
     </w:p>
     <w:p>
       <w:pPr>
-        <w:pStyle w:val="normal0"/>
+        <w:pStyle w:val="Normal1"/>
         <w:spacing w:before="240" w:after="240"/>
         <w:ind w:firstLine="360"/>
         <w:jc w:val="both"/>
@@ -4846,8 +4729,23 @@
           <w:sz w:val="24"/>
           <w:szCs w:val="24"/>
         </w:rPr>
-        <w:lastRenderedPageBreak/>
-        <w:t xml:space="preserve">After getting initial map, we tried to color our map but Tableau showed a message </w:t>
+        <w:t xml:space="preserve">After getting </w:t>
+      </w:r>
+      <w:r>
+        <w:rPr>
+          <w:rFonts w:ascii="Times New Roman" w:hAnsi="Times New Roman" w:cs="Times New Roman"/>
+          <w:sz w:val="24"/>
+          <w:szCs w:val="24"/>
+        </w:rPr>
+        <w:t xml:space="preserve">the </w:t>
+      </w:r>
+      <w:r>
+        <w:rPr>
+          <w:rFonts w:ascii="Times New Roman" w:hAnsi="Times New Roman" w:cs="Times New Roman"/>
+          <w:sz w:val="24"/>
+          <w:szCs w:val="24"/>
+        </w:rPr>
+        <w:t xml:space="preserve">initial map, we tried to color our map but Tableau showed a message </w:t>
       </w:r>
       <w:r>
         <w:rPr>
@@ -4863,25 +4761,55 @@
           <w:sz w:val="24"/>
           <w:szCs w:val="24"/>
         </w:rPr>
-        <w:t xml:space="preserve"> there is not any related attribute between map and rent value datasets. The important thing we gain here is that we have to add states abbreviations in datasets. </w:t>
-      </w:r>
-      <w:proofErr w:type="gramStart"/>
-      <w:r>
-        <w:rPr>
-          <w:rFonts w:ascii="Times New Roman" w:hAnsi="Times New Roman" w:cs="Times New Roman"/>
-          <w:sz w:val="24"/>
-          <w:szCs w:val="24"/>
-        </w:rPr>
-        <w:t>We’ve</w:t>
-      </w:r>
-      <w:proofErr w:type="gramEnd"/>
-      <w:r>
-        <w:rPr>
-          <w:rFonts w:ascii="Times New Roman" w:hAnsi="Times New Roman" w:cs="Times New Roman"/>
-          <w:sz w:val="24"/>
-          <w:szCs w:val="24"/>
-        </w:rPr>
-        <w:t xml:space="preserve"> learnt that exploratory data analysis is significant step that helps to detect mistakes, figure out necessary attributes, relationship between features prepared for a successful visualization. </w:t>
+        <w:t xml:space="preserve"> there is not any related attribute between map and rent value datasets. The important thing we gain here is that we have to add states abbreviations in datasets. We’ve learnt that exploratory data analysis is significant step that helps to detect mistakes, figure out necessary attributes, </w:t>
+      </w:r>
+      <w:r>
+        <w:rPr>
+          <w:rFonts w:ascii="Times New Roman" w:hAnsi="Times New Roman" w:cs="Times New Roman"/>
+          <w:sz w:val="24"/>
+          <w:szCs w:val="24"/>
+        </w:rPr>
+        <w:t xml:space="preserve">and discover </w:t>
+      </w:r>
+      <w:r>
+        <w:rPr>
+          <w:rFonts w:ascii="Times New Roman" w:hAnsi="Times New Roman" w:cs="Times New Roman"/>
+          <w:sz w:val="24"/>
+          <w:szCs w:val="24"/>
+        </w:rPr>
+        <w:t>relationship</w:t>
+      </w:r>
+      <w:r>
+        <w:rPr>
+          <w:rFonts w:ascii="Times New Roman" w:hAnsi="Times New Roman" w:cs="Times New Roman"/>
+          <w:sz w:val="24"/>
+          <w:szCs w:val="24"/>
+        </w:rPr>
+        <w:t>s</w:t>
+      </w:r>
+      <w:r>
+        <w:rPr>
+          <w:rFonts w:ascii="Times New Roman" w:hAnsi="Times New Roman" w:cs="Times New Roman"/>
+          <w:sz w:val="24"/>
+          <w:szCs w:val="24"/>
+        </w:rPr>
+        <w:t xml:space="preserve"> between features </w:t>
+      </w:r>
+      <w:r>
+        <w:rPr>
+          <w:rFonts w:ascii="Times New Roman" w:hAnsi="Times New Roman" w:cs="Times New Roman"/>
+          <w:sz w:val="24"/>
+          <w:szCs w:val="24"/>
+        </w:rPr>
+        <w:t xml:space="preserve">in order to </w:t>
+      </w:r>
+      <w:r>
+        <w:rPr>
+          <w:rFonts w:ascii="Times New Roman" w:hAnsi="Times New Roman" w:cs="Times New Roman"/>
+          <w:sz w:val="24"/>
+          <w:szCs w:val="24"/>
+        </w:rPr>
+        <w:t xml:space="preserve">prepare for a successful visualization. </w:t>
       </w:r>
     </w:p>
     <w:p>
@@ -4906,10 +4834,10 @@
           <w:szCs w:val="24"/>
         </w:rPr>
       </w:pPr>
-      <w:bookmarkStart w:id="18" w:name="_m8s7biww33sg" w:colFirst="0" w:colLast="0"/>
-      <w:bookmarkStart w:id="19" w:name="_Toc466614056"/>
-      <w:bookmarkStart w:id="20" w:name="_Toc466614093"/>
-      <w:bookmarkEnd w:id="18"/>
+      <w:bookmarkStart w:id="19" w:name="_m8s7biww33sg" w:colFirst="0" w:colLast="0"/>
+      <w:bookmarkStart w:id="20" w:name="_Toc466614056"/>
+      <w:bookmarkStart w:id="21" w:name="_Toc466614093"/>
+      <w:bookmarkEnd w:id="19"/>
       <w:r>
         <w:rPr>
           <w:rFonts w:ascii="Times New Roman" w:hAnsi="Times New Roman" w:cs="Times New Roman"/>
@@ -4920,12 +4848,12 @@
         </w:rPr>
         <w:t>Design Evolution</w:t>
       </w:r>
-      <w:bookmarkEnd w:id="19"/>
       <w:bookmarkEnd w:id="20"/>
-    </w:p>
-    <w:p>
-      <w:pPr>
-        <w:pStyle w:val="normal0"/>
+      <w:bookmarkEnd w:id="21"/>
+    </w:p>
+    <w:p>
+      <w:pPr>
+        <w:pStyle w:val="Normal1"/>
         <w:numPr>
           <w:ilvl w:val="0"/>
           <w:numId w:val="30"/>
@@ -4958,7 +4886,7 @@
     </w:p>
     <w:p>
       <w:pPr>
-        <w:pStyle w:val="normal0"/>
+        <w:pStyle w:val="Normal1"/>
         <w:spacing w:before="240" w:after="240"/>
         <w:jc w:val="center"/>
         <w:rPr>
@@ -4974,6 +4902,7 @@
           <w:sz w:val="24"/>
           <w:szCs w:val="24"/>
         </w:rPr>
+        <w:lastRenderedPageBreak/>
         <w:drawing>
           <wp:inline distT="114300" distB="114300" distL="114300" distR="114300">
             <wp:extent cx="4906633" cy="6181542"/>
@@ -5013,7 +4942,7 @@
     </w:p>
     <w:p>
       <w:pPr>
-        <w:pStyle w:val="normal0"/>
+        <w:pStyle w:val="Normal1"/>
         <w:spacing w:before="240" w:after="240"/>
         <w:jc w:val="center"/>
         <w:rPr>
@@ -5085,7 +5014,7 @@
     </w:p>
     <w:p>
       <w:pPr>
-        <w:pStyle w:val="normal0"/>
+        <w:pStyle w:val="Normal1"/>
         <w:numPr>
           <w:ilvl w:val="0"/>
           <w:numId w:val="30"/>
@@ -5107,13 +5036,12 @@
           <w:sz w:val="24"/>
           <w:szCs w:val="24"/>
         </w:rPr>
-        <w:lastRenderedPageBreak/>
         <w:t>Description</w:t>
       </w:r>
     </w:p>
     <w:p>
       <w:pPr>
-        <w:pStyle w:val="normal0"/>
+        <w:pStyle w:val="Normal1"/>
         <w:spacing w:before="240" w:after="240"/>
         <w:ind w:firstLine="360"/>
         <w:jc w:val="both"/>
@@ -5129,30 +5057,12 @@
           <w:sz w:val="24"/>
           <w:szCs w:val="24"/>
         </w:rPr>
-        <w:t xml:space="preserve">Slider View: This will be a time slider, as in design 2, for the years 1996 to 2016, in </w:t>
-      </w:r>
-      <w:proofErr w:type="gramStart"/>
-      <w:r>
-        <w:rPr>
-          <w:rFonts w:ascii="Times New Roman" w:hAnsi="Times New Roman" w:cs="Times New Roman"/>
-          <w:sz w:val="24"/>
-          <w:szCs w:val="24"/>
-        </w:rPr>
-        <w:t>one year</w:t>
-      </w:r>
-      <w:proofErr w:type="gramEnd"/>
-      <w:r>
-        <w:rPr>
-          <w:rFonts w:ascii="Times New Roman" w:hAnsi="Times New Roman" w:cs="Times New Roman"/>
-          <w:sz w:val="24"/>
-          <w:szCs w:val="24"/>
-        </w:rPr>
-        <w:t xml:space="preserve"> increments. This will be interactive by the user to update the rest of the views.</w:t>
-      </w:r>
-    </w:p>
-    <w:p>
-      <w:pPr>
-        <w:pStyle w:val="normal0"/>
+        <w:t>Slider View: This will be a time slider, as in design 2, for the years 1996 to 2016, in one year increments. This will be interactive by the user to update the rest of the views.</w:t>
+      </w:r>
+    </w:p>
+    <w:p>
+      <w:pPr>
+        <w:pStyle w:val="Normal1"/>
         <w:spacing w:before="240" w:after="240"/>
         <w:ind w:firstLine="360"/>
         <w:jc w:val="both"/>
@@ -5168,30 +5078,21 @@
           <w:sz w:val="24"/>
           <w:szCs w:val="24"/>
         </w:rPr>
-        <w:t xml:space="preserve">Map View: The map section, as in design 1, will display the entire United States of America with the states outlines and names shown. The map will be interactive where the user is able to click on and select one or more states. Selected states data will be shown in the line charts view and detail view. The map will also have a color </w:t>
-      </w:r>
-      <w:proofErr w:type="gramStart"/>
-      <w:r>
-        <w:rPr>
-          <w:rFonts w:ascii="Times New Roman" w:hAnsi="Times New Roman" w:cs="Times New Roman"/>
-          <w:sz w:val="24"/>
-          <w:szCs w:val="24"/>
-        </w:rPr>
-        <w:t>scale which</w:t>
-      </w:r>
-      <w:proofErr w:type="gramEnd"/>
-      <w:r>
-        <w:rPr>
-          <w:rFonts w:ascii="Times New Roman" w:hAnsi="Times New Roman" w:cs="Times New Roman"/>
-          <w:sz w:val="24"/>
-          <w:szCs w:val="24"/>
-        </w:rPr>
-        <w:t xml:space="preserve"> will represent the rent statistics for the year selected by the slider view.</w:t>
-      </w:r>
-    </w:p>
-    <w:p>
-      <w:pPr>
-        <w:pStyle w:val="normal0"/>
+        <w:t xml:space="preserve">Map View: The map section, as in design 1, will display the entire United States of America with the states outlines and names shown. The map will be interactive where the user is able to click on and select one or more states. Selected states data will be shown in the line charts view </w:t>
+      </w:r>
+      <w:r>
+        <w:rPr>
+          <w:rFonts w:ascii="Times New Roman" w:hAnsi="Times New Roman" w:cs="Times New Roman"/>
+          <w:sz w:val="24"/>
+          <w:szCs w:val="24"/>
+        </w:rPr>
+        <w:lastRenderedPageBreak/>
+        <w:t>and detail view. The map will also have a color scale which will represent the rent statistics for the year selected by the slider view.</w:t>
+      </w:r>
+    </w:p>
+    <w:p>
+      <w:pPr>
+        <w:pStyle w:val="Normal1"/>
         <w:spacing w:before="240" w:after="240"/>
         <w:ind w:firstLine="360"/>
         <w:jc w:val="both"/>
@@ -5207,25 +5108,7 @@
           <w:sz w:val="24"/>
           <w:szCs w:val="24"/>
         </w:rPr>
-        <w:t>Bubble Chart View: This will be as in design 2. Chart view has a function that shows how fast housing price increases over time. As the map, bubble chart will be interactive with time slider in order to show average house price of all states have changed in 20 years. One circle represents for one state. Size and color of each circle shows US state size rank by population. The more state’s population is</w:t>
-      </w:r>
-      <w:proofErr w:type="gramStart"/>
-      <w:r>
-        <w:rPr>
-          <w:rFonts w:ascii="Times New Roman" w:hAnsi="Times New Roman" w:cs="Times New Roman"/>
-          <w:sz w:val="24"/>
-          <w:szCs w:val="24"/>
-        </w:rPr>
-        <w:t>,</w:t>
-      </w:r>
-      <w:proofErr w:type="gramEnd"/>
-      <w:r>
-        <w:rPr>
-          <w:rFonts w:ascii="Times New Roman" w:hAnsi="Times New Roman" w:cs="Times New Roman"/>
-          <w:sz w:val="24"/>
-          <w:szCs w:val="24"/>
-        </w:rPr>
-        <w:t xml:space="preserve"> the more size of circle is. </w:t>
+        <w:t xml:space="preserve">Bubble Chart View: This will be as in design 2. Chart view has a function that shows how fast housing price increases over time. As the map, bubble chart will be interactive with time slider in order to show average house price of all states have changed in 20 years. One circle represents for one state. Size and color of each circle shows US state size rank by population. The more state’s population is, the more size of circle is. </w:t>
       </w:r>
       <w:r>
         <w:rPr>
@@ -5238,7 +5121,7 @@
     </w:p>
     <w:p>
       <w:pPr>
-        <w:pStyle w:val="normal0"/>
+        <w:pStyle w:val="Normal1"/>
         <w:spacing w:before="240" w:after="240"/>
         <w:ind w:firstLine="360"/>
         <w:jc w:val="both"/>
@@ -5259,7 +5142,7 @@
     </w:p>
     <w:p>
       <w:pPr>
-        <w:pStyle w:val="normal0"/>
+        <w:pStyle w:val="Normal1"/>
         <w:spacing w:before="240" w:after="240"/>
         <w:ind w:firstLine="360"/>
         <w:jc w:val="both"/>
@@ -5275,30 +5158,12 @@
           <w:sz w:val="24"/>
           <w:szCs w:val="24"/>
         </w:rPr>
-        <w:t xml:space="preserve">Detail View: This will represent </w:t>
-      </w:r>
-      <w:proofErr w:type="gramStart"/>
-      <w:r>
-        <w:rPr>
-          <w:rFonts w:ascii="Times New Roman" w:hAnsi="Times New Roman" w:cs="Times New Roman"/>
-          <w:sz w:val="24"/>
-          <w:szCs w:val="24"/>
-        </w:rPr>
-        <w:t>more specific details of each of the selected states</w:t>
-      </w:r>
-      <w:proofErr w:type="gramEnd"/>
-      <w:r>
-        <w:rPr>
-          <w:rFonts w:ascii="Times New Roman" w:hAnsi="Times New Roman" w:cs="Times New Roman"/>
-          <w:sz w:val="24"/>
-          <w:szCs w:val="24"/>
-        </w:rPr>
-        <w:t>.  Some details it may include, but not limited to, are population, average home price, average rent rate and so forth.</w:t>
-      </w:r>
-    </w:p>
-    <w:p>
-      <w:pPr>
-        <w:pStyle w:val="normal0"/>
+        <w:t>Detail View: This will represent more specific details of each of the selected states.  Some details it may include, but not limited to, are population, average home price, average rent rate and so forth.</w:t>
+      </w:r>
+    </w:p>
+    <w:p>
+      <w:pPr>
+        <w:pStyle w:val="Normal1"/>
         <w:spacing w:before="240" w:after="240"/>
         <w:ind w:firstLine="360"/>
         <w:jc w:val="both"/>
@@ -5327,7 +5192,7 @@
     </w:p>
     <w:p>
       <w:pPr>
-        <w:pStyle w:val="normal0"/>
+        <w:pStyle w:val="Normal1"/>
         <w:numPr>
           <w:ilvl w:val="0"/>
           <w:numId w:val="43"/>
@@ -5354,7 +5219,7 @@
     </w:p>
     <w:p>
       <w:pPr>
-        <w:pStyle w:val="normal0"/>
+        <w:pStyle w:val="Normal1"/>
         <w:numPr>
           <w:ilvl w:val="0"/>
           <w:numId w:val="43"/>
@@ -5381,7 +5246,7 @@
     </w:p>
     <w:p>
       <w:pPr>
-        <w:pStyle w:val="normal0"/>
+        <w:pStyle w:val="Normal1"/>
         <w:numPr>
           <w:ilvl w:val="0"/>
           <w:numId w:val="43"/>
@@ -5408,7 +5273,7 @@
     </w:p>
     <w:p>
       <w:pPr>
-        <w:pStyle w:val="normal0"/>
+        <w:pStyle w:val="Normal1"/>
         <w:numPr>
           <w:ilvl w:val="0"/>
           <w:numId w:val="43"/>
@@ -5435,7 +5300,7 @@
     </w:p>
     <w:p>
       <w:pPr>
-        <w:pStyle w:val="normal0"/>
+        <w:pStyle w:val="Normal1"/>
         <w:numPr>
           <w:ilvl w:val="0"/>
           <w:numId w:val="43"/>
@@ -5462,7 +5327,7 @@
     </w:p>
     <w:p>
       <w:pPr>
-        <w:pStyle w:val="normal0"/>
+        <w:pStyle w:val="Normal1"/>
         <w:numPr>
           <w:ilvl w:val="0"/>
           <w:numId w:val="43"/>
@@ -5489,7 +5354,7 @@
     </w:p>
     <w:p>
       <w:pPr>
-        <w:pStyle w:val="normal0"/>
+        <w:pStyle w:val="Normal1"/>
         <w:spacing w:before="240" w:after="240" w:line="240" w:lineRule="auto"/>
         <w:ind w:firstLine="360"/>
         <w:jc w:val="both"/>
@@ -5518,7 +5383,7 @@
     </w:p>
     <w:p>
       <w:pPr>
-        <w:pStyle w:val="normal0"/>
+        <w:pStyle w:val="Normal1"/>
         <w:numPr>
           <w:ilvl w:val="0"/>
           <w:numId w:val="44"/>
@@ -5545,7 +5410,7 @@
     </w:p>
     <w:p>
       <w:pPr>
-        <w:pStyle w:val="normal0"/>
+        <w:pStyle w:val="Normal1"/>
         <w:numPr>
           <w:ilvl w:val="0"/>
           <w:numId w:val="44"/>
@@ -5572,7 +5437,7 @@
     </w:p>
     <w:p>
       <w:pPr>
-        <w:pStyle w:val="normal0"/>
+        <w:pStyle w:val="Normal1"/>
         <w:numPr>
           <w:ilvl w:val="0"/>
           <w:numId w:val="44"/>
@@ -5599,7 +5464,7 @@
     </w:p>
     <w:p>
       <w:pPr>
-        <w:pStyle w:val="normal0"/>
+        <w:pStyle w:val="Normal1"/>
         <w:numPr>
           <w:ilvl w:val="0"/>
           <w:numId w:val="44"/>
@@ -5626,7 +5491,7 @@
     </w:p>
     <w:p>
       <w:pPr>
-        <w:pStyle w:val="normal0"/>
+        <w:pStyle w:val="Normal1"/>
         <w:numPr>
           <w:ilvl w:val="0"/>
           <w:numId w:val="44"/>
@@ -5653,7 +5518,7 @@
     </w:p>
     <w:p>
       <w:pPr>
-        <w:pStyle w:val="normal0"/>
+        <w:pStyle w:val="Normal1"/>
         <w:tabs>
           <w:tab w:val="left" w:pos="720"/>
         </w:tabs>
@@ -5667,7 +5532,7 @@
     </w:p>
     <w:p>
       <w:pPr>
-        <w:pStyle w:val="normal0"/>
+        <w:pStyle w:val="Normal1"/>
         <w:tabs>
           <w:tab w:val="left" w:pos="720"/>
         </w:tabs>
@@ -5681,7 +5546,7 @@
     </w:p>
     <w:p>
       <w:pPr>
-        <w:pStyle w:val="normal0"/>
+        <w:pStyle w:val="Normal1"/>
         <w:numPr>
           <w:ilvl w:val="0"/>
           <w:numId w:val="30"/>
@@ -5716,7 +5581,7 @@
     </w:p>
     <w:p>
       <w:pPr>
-        <w:pStyle w:val="normal0"/>
+        <w:pStyle w:val="Normal1"/>
         <w:spacing w:before="240" w:after="240"/>
         <w:ind w:firstLine="360"/>
         <w:jc w:val="both"/>
@@ -5732,26 +5597,7 @@
           <w:sz w:val="24"/>
           <w:szCs w:val="24"/>
         </w:rPr>
-        <w:lastRenderedPageBreak/>
-        <w:t xml:space="preserve">We </w:t>
-      </w:r>
-      <w:proofErr w:type="gramStart"/>
-      <w:r>
-        <w:rPr>
-          <w:rFonts w:ascii="Times New Roman" w:hAnsi="Times New Roman" w:cs="Times New Roman"/>
-          <w:sz w:val="24"/>
-          <w:szCs w:val="24"/>
-        </w:rPr>
-        <w:t>didn’t</w:t>
-      </w:r>
-      <w:proofErr w:type="gramEnd"/>
-      <w:r>
-        <w:rPr>
-          <w:rFonts w:ascii="Times New Roman" w:hAnsi="Times New Roman" w:cs="Times New Roman"/>
-          <w:sz w:val="24"/>
-          <w:szCs w:val="24"/>
-        </w:rPr>
-        <w:t xml:space="preserve"> </w:t>
+        <w:t xml:space="preserve">We didn’t </w:t>
       </w:r>
       <w:r>
         <w:rPr>
@@ -5783,25 +5629,7 @@
           <w:sz w:val="24"/>
           <w:szCs w:val="24"/>
         </w:rPr>
-        <w:t xml:space="preserve">. </w:t>
-      </w:r>
-      <w:proofErr w:type="gramStart"/>
-      <w:r>
-        <w:rPr>
-          <w:rFonts w:ascii="Times New Roman" w:hAnsi="Times New Roman" w:cs="Times New Roman"/>
-          <w:sz w:val="24"/>
-          <w:szCs w:val="24"/>
-        </w:rPr>
-        <w:t>We’ve</w:t>
-      </w:r>
-      <w:proofErr w:type="gramEnd"/>
-      <w:r>
-        <w:rPr>
-          <w:rFonts w:ascii="Times New Roman" w:hAnsi="Times New Roman" w:cs="Times New Roman"/>
-          <w:sz w:val="24"/>
-          <w:szCs w:val="24"/>
-        </w:rPr>
-        <w:t xml:space="preserve"> decided to not change anything on the final design above but adding more </w:t>
+        <w:t xml:space="preserve">. We’ve decided to not change anything on the final design above but adding more </w:t>
       </w:r>
       <w:r>
         <w:rPr>
@@ -5833,16 +5661,7 @@
           <w:sz w:val="24"/>
           <w:szCs w:val="24"/>
         </w:rPr>
-        <w:t xml:space="preserve">. Since </w:t>
-      </w:r>
-      <w:proofErr w:type="gramStart"/>
-      <w:r>
-        <w:rPr>
-          <w:rFonts w:ascii="Times New Roman" w:hAnsi="Times New Roman" w:cs="Times New Roman"/>
-          <w:sz w:val="24"/>
-          <w:szCs w:val="24"/>
-        </w:rPr>
-        <w:t>we</w:t>
+        <w:t>. Since we</w:t>
       </w:r>
       <w:r>
         <w:rPr>
@@ -5852,7 +5671,6 @@
         </w:rPr>
         <w:t>’ve</w:t>
       </w:r>
-      <w:proofErr w:type="gramEnd"/>
       <w:r>
         <w:rPr>
           <w:rFonts w:ascii="Times New Roman" w:hAnsi="Times New Roman" w:cs="Times New Roman"/>
@@ -5891,10 +5709,10 @@
           <w:szCs w:val="24"/>
         </w:rPr>
       </w:pPr>
-      <w:bookmarkStart w:id="21" w:name="_pnsrg9p5mo0" w:colFirst="0" w:colLast="0"/>
-      <w:bookmarkStart w:id="22" w:name="_Toc466614057"/>
-      <w:bookmarkStart w:id="23" w:name="_Toc466614094"/>
-      <w:bookmarkEnd w:id="21"/>
+      <w:bookmarkStart w:id="22" w:name="_pnsrg9p5mo0" w:colFirst="0" w:colLast="0"/>
+      <w:bookmarkStart w:id="23" w:name="_Toc466614057"/>
+      <w:bookmarkStart w:id="24" w:name="_Toc466614094"/>
+      <w:bookmarkEnd w:id="22"/>
       <w:r>
         <w:rPr>
           <w:rFonts w:ascii="Times New Roman" w:hAnsi="Times New Roman" w:cs="Times New Roman"/>
@@ -5904,8 +5722,8 @@
         </w:rPr>
         <w:t>Implementation</w:t>
       </w:r>
-      <w:bookmarkEnd w:id="22"/>
       <w:bookmarkEnd w:id="23"/>
+      <w:bookmarkEnd w:id="24"/>
       <w:r>
         <w:rPr>
           <w:rFonts w:ascii="Times New Roman" w:hAnsi="Times New Roman" w:cs="Times New Roman"/>
@@ -5918,7 +5736,7 @@
     </w:p>
     <w:p>
       <w:pPr>
-        <w:pStyle w:val="normal0"/>
+        <w:pStyle w:val="Normal1"/>
         <w:numPr>
           <w:ilvl w:val="1"/>
           <w:numId w:val="33"/>
@@ -5951,7 +5769,7 @@
     </w:p>
     <w:p>
       <w:pPr>
-        <w:pStyle w:val="normal0"/>
+        <w:pStyle w:val="Normal1"/>
         <w:tabs>
           <w:tab w:val="left" w:pos="360"/>
         </w:tabs>
@@ -5972,6 +5790,7 @@
           <w:sz w:val="24"/>
           <w:szCs w:val="24"/>
         </w:rPr>
+        <w:lastRenderedPageBreak/>
         <w:t xml:space="preserve">We </w:t>
       </w:r>
       <w:r>
@@ -6004,7 +5823,7 @@
     </w:p>
     <w:p>
       <w:pPr>
-        <w:pStyle w:val="normal0"/>
+        <w:pStyle w:val="Normal1"/>
         <w:spacing w:line="240" w:lineRule="auto"/>
         <w:ind w:left="1440"/>
         <w:jc w:val="both"/>
@@ -6023,7 +5842,7 @@
     </w:p>
     <w:p>
       <w:pPr>
-        <w:pStyle w:val="normal0"/>
+        <w:pStyle w:val="Normal1"/>
         <w:spacing w:line="240" w:lineRule="auto"/>
         <w:ind w:left="1440"/>
         <w:jc w:val="both"/>
@@ -6058,7 +5877,7 @@
     </w:p>
     <w:p>
       <w:pPr>
-        <w:pStyle w:val="normal0"/>
+        <w:pStyle w:val="Normal1"/>
         <w:spacing w:line="240" w:lineRule="auto"/>
         <w:ind w:left="1440"/>
         <w:jc w:val="both"/>
@@ -6073,16 +5892,8 @@
           <w:b/>
         </w:rPr>
         <w:tab/>
-      </w:r>
-      <w:proofErr w:type="spellStart"/>
-      <w:r>
-        <w:rPr>
-          <w:rFonts w:ascii="Times New Roman" w:hAnsi="Times New Roman" w:cs="Times New Roman"/>
-          <w:b/>
-        </w:rPr>
         <w:t>State_MedianRentalPricePerSqft_AllHomes.csv</w:t>
       </w:r>
-      <w:proofErr w:type="spellEnd"/>
       <w:r>
         <w:rPr>
           <w:rFonts w:ascii="Times New Roman" w:hAnsi="Times New Roman" w:cs="Times New Roman"/>
@@ -6093,7 +5904,7 @@
     </w:p>
     <w:p>
       <w:pPr>
-        <w:pStyle w:val="normal0"/>
+        <w:pStyle w:val="Normal1"/>
         <w:spacing w:line="240" w:lineRule="auto"/>
         <w:ind w:left="1440"/>
         <w:jc w:val="both"/>
@@ -6108,16 +5919,8 @@
           <w:b/>
         </w:rPr>
         <w:tab/>
-      </w:r>
-      <w:proofErr w:type="spellStart"/>
-      <w:r>
-        <w:rPr>
-          <w:rFonts w:ascii="Times New Roman" w:hAnsi="Times New Roman" w:cs="Times New Roman"/>
-          <w:b/>
-        </w:rPr>
         <w:t>State_MedianValuePerSqft_AllHomes.csv</w:t>
       </w:r>
-      <w:proofErr w:type="spellEnd"/>
       <w:r>
         <w:rPr>
           <w:rFonts w:ascii="Times New Roman" w:hAnsi="Times New Roman" w:cs="Times New Roman"/>
@@ -6128,7 +5931,7 @@
     </w:p>
     <w:p>
       <w:pPr>
-        <w:pStyle w:val="normal0"/>
+        <w:pStyle w:val="Normal1"/>
         <w:spacing w:line="240" w:lineRule="auto"/>
         <w:ind w:left="1440"/>
         <w:jc w:val="both"/>
@@ -6143,16 +5946,8 @@
           <w:b/>
         </w:rPr>
         <w:tab/>
-      </w:r>
-      <w:proofErr w:type="spellStart"/>
-      <w:r>
-        <w:rPr>
-          <w:rFonts w:ascii="Times New Roman" w:hAnsi="Times New Roman" w:cs="Times New Roman"/>
-          <w:b/>
-        </w:rPr>
         <w:t>State_Zhvi_AllHomes.csv</w:t>
       </w:r>
-      <w:proofErr w:type="spellEnd"/>
       <w:r>
         <w:rPr>
           <w:rFonts w:ascii="Times New Roman" w:hAnsi="Times New Roman" w:cs="Times New Roman"/>
@@ -6170,7 +5965,7 @@
     </w:p>
     <w:p>
       <w:pPr>
-        <w:pStyle w:val="normal0"/>
+        <w:pStyle w:val="Normal1"/>
         <w:spacing w:line="240" w:lineRule="auto"/>
         <w:ind w:left="1440"/>
         <w:jc w:val="both"/>
@@ -6185,16 +5980,8 @@
           <w:b/>
         </w:rPr>
         <w:tab/>
-      </w:r>
-      <w:proofErr w:type="spellStart"/>
-      <w:r>
-        <w:rPr>
-          <w:rFonts w:ascii="Times New Roman" w:hAnsi="Times New Roman" w:cs="Times New Roman"/>
-          <w:b/>
-        </w:rPr>
         <w:t>State_Zri_AllHomes.csv</w:t>
       </w:r>
-      <w:proofErr w:type="spellEnd"/>
       <w:r>
         <w:rPr>
           <w:rFonts w:ascii="Times New Roman" w:hAnsi="Times New Roman" w:cs="Times New Roman"/>
@@ -6212,7 +5999,7 @@
     </w:p>
     <w:p>
       <w:pPr>
-        <w:pStyle w:val="normal0"/>
+        <w:pStyle w:val="Normal1"/>
         <w:spacing w:line="240" w:lineRule="auto"/>
         <w:ind w:left="1440"/>
         <w:jc w:val="both"/>
@@ -6227,16 +6014,8 @@
           <w:b/>
         </w:rPr>
         <w:tab/>
-      </w:r>
-      <w:proofErr w:type="spellStart"/>
-      <w:r>
-        <w:rPr>
-          <w:rFonts w:ascii="Times New Roman" w:hAnsi="Times New Roman" w:cs="Times New Roman"/>
-          <w:b/>
-        </w:rPr>
         <w:t>US_Population_AllStates.csv</w:t>
       </w:r>
-      <w:proofErr w:type="spellEnd"/>
       <w:r>
         <w:rPr>
           <w:rFonts w:ascii="Times New Roman" w:hAnsi="Times New Roman" w:cs="Times New Roman"/>
@@ -6254,7 +6033,7 @@
     </w:p>
     <w:p>
       <w:pPr>
-        <w:pStyle w:val="normal0"/>
+        <w:pStyle w:val="Normal1"/>
         <w:spacing w:line="240" w:lineRule="auto"/>
         <w:ind w:left="1440"/>
         <w:jc w:val="both"/>
@@ -6282,7 +6061,7 @@
     </w:p>
     <w:p>
       <w:pPr>
-        <w:pStyle w:val="normal0"/>
+        <w:pStyle w:val="Normal1"/>
         <w:spacing w:line="240" w:lineRule="auto"/>
         <w:ind w:left="1440"/>
         <w:jc w:val="both"/>
@@ -6310,7 +6089,7 @@
     </w:p>
     <w:p>
       <w:pPr>
-        <w:pStyle w:val="normal0"/>
+        <w:pStyle w:val="Normal1"/>
         <w:spacing w:line="240" w:lineRule="auto"/>
         <w:ind w:left="1440"/>
         <w:jc w:val="both"/>
@@ -6354,7 +6133,7 @@
     </w:p>
     <w:p>
       <w:pPr>
-        <w:pStyle w:val="normal0"/>
+        <w:pStyle w:val="Normal1"/>
         <w:spacing w:line="240" w:lineRule="auto"/>
         <w:ind w:left="1440"/>
         <w:jc w:val="both"/>
@@ -6383,20 +6162,12 @@
           <w:b/>
         </w:rPr>
         <w:tab/>
-      </w:r>
-      <w:proofErr w:type="spellStart"/>
-      <w:r>
-        <w:rPr>
-          <w:rFonts w:ascii="Times New Roman" w:hAnsi="Times New Roman" w:cs="Times New Roman"/>
-          <w:b/>
-        </w:rPr>
         <w:t>style.css</w:t>
       </w:r>
-      <w:proofErr w:type="spellEnd"/>
-    </w:p>
-    <w:p>
-      <w:pPr>
-        <w:pStyle w:val="normal0"/>
+    </w:p>
+    <w:p>
+      <w:pPr>
+        <w:pStyle w:val="Normal1"/>
         <w:spacing w:line="240" w:lineRule="auto"/>
         <w:ind w:left="1440"/>
         <w:jc w:val="both"/>
@@ -6454,7 +6225,7 @@
     </w:p>
     <w:p>
       <w:pPr>
-        <w:pStyle w:val="normal0"/>
+        <w:pStyle w:val="Normal1"/>
         <w:spacing w:line="240" w:lineRule="auto"/>
         <w:ind w:left="1440"/>
         <w:jc w:val="both"/>
@@ -6484,7 +6255,6 @@
         </w:rPr>
         <w:tab/>
       </w:r>
-      <w:proofErr w:type="spellStart"/>
       <w:proofErr w:type="gramStart"/>
       <w:r>
         <w:rPr>
@@ -6493,7 +6263,6 @@
         </w:rPr>
         <w:t>bubbleChart.js</w:t>
       </w:r>
-      <w:proofErr w:type="spellEnd"/>
       <w:proofErr w:type="gramEnd"/>
       <w:r>
         <w:rPr>
@@ -6526,7 +6295,7 @@
     </w:p>
     <w:p>
       <w:pPr>
-        <w:pStyle w:val="normal0"/>
+        <w:pStyle w:val="Normal1"/>
         <w:spacing w:line="240" w:lineRule="auto"/>
         <w:ind w:left="1440"/>
         <w:jc w:val="both"/>
@@ -6556,7 +6325,6 @@
         </w:rPr>
         <w:tab/>
       </w:r>
-      <w:proofErr w:type="spellStart"/>
       <w:proofErr w:type="gramStart"/>
       <w:r>
         <w:rPr>
@@ -6565,7 +6333,6 @@
         </w:rPr>
         <w:t>detailCards.js</w:t>
       </w:r>
-      <w:proofErr w:type="spellEnd"/>
       <w:proofErr w:type="gramEnd"/>
       <w:r>
         <w:rPr>
@@ -6598,7 +6365,7 @@
     </w:p>
     <w:p>
       <w:pPr>
-        <w:pStyle w:val="normal0"/>
+        <w:pStyle w:val="Normal1"/>
         <w:spacing w:line="240" w:lineRule="auto"/>
         <w:ind w:left="1440"/>
         <w:jc w:val="both"/>
@@ -6628,7 +6395,6 @@
         </w:rPr>
         <w:tab/>
       </w:r>
-      <w:proofErr w:type="spellStart"/>
       <w:proofErr w:type="gramStart"/>
       <w:r>
         <w:rPr>
@@ -6637,7 +6403,6 @@
         </w:rPr>
         <w:t>houseChart.js</w:t>
       </w:r>
-      <w:proofErr w:type="spellEnd"/>
       <w:proofErr w:type="gramEnd"/>
       <w:r>
         <w:rPr>
@@ -6663,7 +6428,7 @@
     </w:p>
     <w:p>
       <w:pPr>
-        <w:pStyle w:val="normal0"/>
+        <w:pStyle w:val="Normal1"/>
         <w:spacing w:line="240" w:lineRule="auto"/>
         <w:ind w:left="1440"/>
         <w:jc w:val="both"/>
@@ -6693,7 +6458,6 @@
         </w:rPr>
         <w:tab/>
       </w:r>
-      <w:proofErr w:type="spellStart"/>
       <w:proofErr w:type="gramStart"/>
       <w:r>
         <w:rPr>
@@ -6702,7 +6466,6 @@
         </w:rPr>
         <w:t>main.js</w:t>
       </w:r>
-      <w:proofErr w:type="spellEnd"/>
       <w:proofErr w:type="gramEnd"/>
       <w:r>
         <w:rPr>
@@ -6735,7 +6498,7 @@
     </w:p>
     <w:p>
       <w:pPr>
-        <w:pStyle w:val="normal0"/>
+        <w:pStyle w:val="Normal1"/>
         <w:spacing w:line="240" w:lineRule="auto"/>
         <w:ind w:left="1440"/>
         <w:jc w:val="both"/>
@@ -6765,7 +6528,6 @@
         </w:rPr>
         <w:tab/>
       </w:r>
-      <w:proofErr w:type="spellStart"/>
       <w:proofErr w:type="gramStart"/>
       <w:r>
         <w:rPr>
@@ -6774,7 +6536,6 @@
         </w:rPr>
         <w:t>mapView.js</w:t>
       </w:r>
-      <w:proofErr w:type="spellEnd"/>
       <w:proofErr w:type="gramEnd"/>
       <w:r>
         <w:rPr>
@@ -6807,7 +6568,7 @@
     </w:p>
     <w:p>
       <w:pPr>
-        <w:pStyle w:val="normal0"/>
+        <w:pStyle w:val="Normal1"/>
         <w:spacing w:line="240" w:lineRule="auto"/>
         <w:ind w:left="1440"/>
         <w:jc w:val="both"/>
@@ -6837,7 +6598,6 @@
         </w:rPr>
         <w:tab/>
       </w:r>
-      <w:proofErr w:type="spellStart"/>
       <w:proofErr w:type="gramStart"/>
       <w:r>
         <w:rPr>
@@ -6846,7 +6606,6 @@
         </w:rPr>
         <w:t>rentChart.js</w:t>
       </w:r>
-      <w:proofErr w:type="spellEnd"/>
       <w:proofErr w:type="gramEnd"/>
       <w:r>
         <w:rPr>
@@ -6879,7 +6638,7 @@
     </w:p>
     <w:p>
       <w:pPr>
-        <w:pStyle w:val="normal0"/>
+        <w:pStyle w:val="Normal1"/>
         <w:spacing w:line="240" w:lineRule="auto"/>
         <w:jc w:val="both"/>
         <w:rPr>
@@ -6891,7 +6650,7 @@
     </w:p>
     <w:p>
       <w:pPr>
-        <w:pStyle w:val="normal0"/>
+        <w:pStyle w:val="Normal1"/>
         <w:numPr>
           <w:ilvl w:val="1"/>
           <w:numId w:val="33"/>
@@ -6922,7 +6681,7 @@
     </w:p>
     <w:p>
       <w:pPr>
-        <w:pStyle w:val="normal0"/>
+        <w:pStyle w:val="Normal1"/>
         <w:tabs>
           <w:tab w:val="left" w:pos="360"/>
         </w:tabs>
@@ -6939,7 +6698,7 @@
     </w:p>
     <w:p>
       <w:pPr>
-        <w:pStyle w:val="normal0"/>
+        <w:pStyle w:val="Normal1"/>
         <w:numPr>
           <w:ilvl w:val="0"/>
           <w:numId w:val="34"/>
@@ -6968,7 +6727,7 @@
     </w:p>
     <w:p>
       <w:pPr>
-        <w:pStyle w:val="normal0"/>
+        <w:pStyle w:val="Normal1"/>
         <w:spacing w:before="240" w:after="240"/>
         <w:jc w:val="center"/>
         <w:rPr>
@@ -7023,7 +6782,7 @@
     </w:p>
     <w:p>
       <w:pPr>
-        <w:pStyle w:val="normal0"/>
+        <w:pStyle w:val="Normal1"/>
         <w:jc w:val="center"/>
         <w:rPr>
           <w:rFonts w:ascii="Times New Roman" w:hAnsi="Times New Roman" w:cs="Times New Roman"/>
@@ -7074,7 +6833,7 @@
     </w:p>
     <w:p>
       <w:pPr>
-        <w:pStyle w:val="normal0"/>
+        <w:pStyle w:val="Normal1"/>
         <w:spacing w:before="240" w:after="240"/>
         <w:jc w:val="center"/>
         <w:rPr>
@@ -7086,7 +6845,7 @@
     </w:p>
     <w:p>
       <w:pPr>
-        <w:pStyle w:val="normal0"/>
+        <w:pStyle w:val="Normal1"/>
         <w:spacing w:before="240" w:after="240"/>
         <w:ind w:firstLine="360"/>
         <w:jc w:val="both"/>
@@ -7102,7 +6861,6 @@
           <w:sz w:val="24"/>
           <w:szCs w:val="24"/>
         </w:rPr>
-        <w:lastRenderedPageBreak/>
         <w:t xml:space="preserve">In </w:t>
       </w:r>
       <w:r>
@@ -7127,25 +6885,7 @@
           <w:sz w:val="24"/>
           <w:szCs w:val="24"/>
         </w:rPr>
-        <w:t xml:space="preserve">, </w:t>
-      </w:r>
-      <w:proofErr w:type="gramStart"/>
-      <w:r>
-        <w:rPr>
-          <w:rFonts w:ascii="Times New Roman" w:hAnsi="Times New Roman" w:cs="Times New Roman"/>
-          <w:sz w:val="24"/>
-          <w:szCs w:val="24"/>
-        </w:rPr>
-        <w:t>we’ve</w:t>
-      </w:r>
-      <w:proofErr w:type="gramEnd"/>
-      <w:r>
-        <w:rPr>
-          <w:rFonts w:ascii="Times New Roman" w:hAnsi="Times New Roman" w:cs="Times New Roman"/>
-          <w:sz w:val="24"/>
-          <w:szCs w:val="24"/>
-        </w:rPr>
-        <w:t xml:space="preserve"> implemented initial U.S map allows </w:t>
+        <w:t xml:space="preserve">, we’ve implemented initial U.S map allows </w:t>
       </w:r>
       <w:r>
         <w:rPr>
@@ -7198,7 +6938,7 @@
     </w:p>
     <w:p>
       <w:pPr>
-        <w:pStyle w:val="normal0"/>
+        <w:pStyle w:val="Normal1"/>
         <w:spacing w:before="240" w:after="240"/>
         <w:jc w:val="both"/>
         <w:rPr>
@@ -7218,7 +6958,7 @@
     </w:p>
     <w:p>
       <w:pPr>
-        <w:pStyle w:val="normal0"/>
+        <w:pStyle w:val="Normal1"/>
         <w:numPr>
           <w:ilvl w:val="0"/>
           <w:numId w:val="41"/>
@@ -7279,7 +7019,7 @@
     </w:p>
     <w:p>
       <w:pPr>
-        <w:pStyle w:val="normal0"/>
+        <w:pStyle w:val="Normal1"/>
         <w:numPr>
           <w:ilvl w:val="0"/>
           <w:numId w:val="41"/>
@@ -7308,7 +7048,7 @@
     </w:p>
     <w:p>
       <w:pPr>
-        <w:pStyle w:val="normal0"/>
+        <w:pStyle w:val="Normal1"/>
         <w:numPr>
           <w:ilvl w:val="0"/>
           <w:numId w:val="41"/>
@@ -7332,6 +7072,7 @@
           <w:sz w:val="24"/>
           <w:szCs w:val="24"/>
         </w:rPr>
+        <w:lastRenderedPageBreak/>
         <w:t>Implement click event shows</w:t>
       </w:r>
       <w:r>
@@ -7377,7 +7118,7 @@
     </w:p>
     <w:p>
       <w:pPr>
-        <w:pStyle w:val="normal0"/>
+        <w:pStyle w:val="Normal1"/>
         <w:tabs>
           <w:tab w:val="left" w:pos="720"/>
         </w:tabs>
@@ -7393,7 +7134,7 @@
     </w:p>
     <w:p>
       <w:pPr>
-        <w:pStyle w:val="normal0"/>
+        <w:pStyle w:val="Normal1"/>
         <w:numPr>
           <w:ilvl w:val="0"/>
           <w:numId w:val="37"/>
@@ -7421,7 +7162,7 @@
     </w:p>
     <w:p>
       <w:pPr>
-        <w:pStyle w:val="normal0"/>
+        <w:pStyle w:val="Normal1"/>
         <w:spacing w:before="240" w:after="240"/>
         <w:jc w:val="both"/>
         <w:rPr>
@@ -7476,7 +7217,7 @@
     </w:p>
     <w:p>
       <w:pPr>
-        <w:pStyle w:val="normal0"/>
+        <w:pStyle w:val="Normal1"/>
         <w:spacing w:before="240" w:after="240"/>
         <w:jc w:val="center"/>
         <w:rPr>
@@ -7528,7 +7269,7 @@
     </w:p>
     <w:p>
       <w:pPr>
-        <w:pStyle w:val="normal0"/>
+        <w:pStyle w:val="Normal1"/>
         <w:spacing w:before="240" w:after="240"/>
         <w:ind w:firstLine="360"/>
         <w:jc w:val="both"/>
@@ -7733,7 +7474,7 @@
     </w:p>
     <w:p>
       <w:pPr>
-        <w:pStyle w:val="normal0"/>
+        <w:pStyle w:val="Normal1"/>
         <w:spacing w:before="240" w:after="240"/>
         <w:jc w:val="both"/>
         <w:rPr>
@@ -7753,7 +7494,7 @@
     </w:p>
     <w:p>
       <w:pPr>
-        <w:pStyle w:val="normal0"/>
+        <w:pStyle w:val="Normal1"/>
         <w:numPr>
           <w:ilvl w:val="0"/>
           <w:numId w:val="42"/>
@@ -7776,7 +7517,7 @@
     </w:p>
     <w:p>
       <w:pPr>
-        <w:pStyle w:val="normal0"/>
+        <w:pStyle w:val="Normal1"/>
         <w:numPr>
           <w:ilvl w:val="0"/>
           <w:numId w:val="42"/>
@@ -7802,25 +7543,7 @@
           <w:sz w:val="24"/>
           <w:szCs w:val="24"/>
         </w:rPr>
-        <w:t>‘</w:t>
-      </w:r>
-      <w:proofErr w:type="spellStart"/>
-      <w:r>
-        <w:rPr>
-          <w:rFonts w:ascii="Times New Roman" w:hAnsi="Times New Roman" w:cs="Times New Roman"/>
-          <w:sz w:val="24"/>
-          <w:szCs w:val="24"/>
-        </w:rPr>
-        <w:t>cx</w:t>
-      </w:r>
-      <w:proofErr w:type="spellEnd"/>
-      <w:r>
-        <w:rPr>
-          <w:rFonts w:ascii="Times New Roman" w:hAnsi="Times New Roman" w:cs="Times New Roman"/>
-          <w:sz w:val="24"/>
-          <w:szCs w:val="24"/>
-        </w:rPr>
-        <w:t>’</w:t>
+        <w:t>‘cx’</w:t>
       </w:r>
       <w:r>
         <w:rPr>
@@ -7833,7 +7556,7 @@
     </w:p>
     <w:p>
       <w:pPr>
-        <w:pStyle w:val="normal0"/>
+        <w:pStyle w:val="Normal1"/>
         <w:numPr>
           <w:ilvl w:val="0"/>
           <w:numId w:val="42"/>
@@ -7856,7 +7579,7 @@
     </w:p>
     <w:p>
       <w:pPr>
-        <w:pStyle w:val="normal0"/>
+        <w:pStyle w:val="Normal1"/>
         <w:numPr>
           <w:ilvl w:val="0"/>
           <w:numId w:val="39"/>
@@ -7884,7 +7607,7 @@
     </w:p>
     <w:p>
       <w:pPr>
-        <w:pStyle w:val="normal0"/>
+        <w:pStyle w:val="Normal1"/>
         <w:tabs>
           <w:tab w:val="left" w:pos="360"/>
         </w:tabs>
@@ -7899,7 +7622,7 @@
     </w:p>
     <w:p>
       <w:pPr>
-        <w:pStyle w:val="normal0"/>
+        <w:pStyle w:val="Normal1"/>
         <w:tabs>
           <w:tab w:val="left" w:pos="360"/>
         </w:tabs>
@@ -7914,7 +7637,7 @@
     </w:p>
     <w:p>
       <w:pPr>
-        <w:pStyle w:val="normal0"/>
+        <w:pStyle w:val="Normal1"/>
         <w:spacing w:before="240" w:after="240"/>
         <w:jc w:val="center"/>
         <w:rPr>
@@ -7931,7 +7654,6 @@
           <w:sz w:val="20"/>
           <w:szCs w:val="20"/>
         </w:rPr>
-        <w:lastRenderedPageBreak/>
         <w:t xml:space="preserve">Figure </w:t>
       </w:r>
       <w:r>
@@ -7967,7 +7689,7 @@
     </w:p>
     <w:p>
       <w:pPr>
-        <w:pStyle w:val="normal0"/>
+        <w:pStyle w:val="Normal1"/>
         <w:tabs>
           <w:tab w:val="left" w:pos="360"/>
         </w:tabs>
@@ -7982,7 +7704,7 @@
     </w:p>
     <w:p>
       <w:pPr>
-        <w:pStyle w:val="normal0"/>
+        <w:pStyle w:val="Normal1"/>
         <w:tabs>
           <w:tab w:val="left" w:pos="360"/>
         </w:tabs>
@@ -7997,7 +7719,7 @@
     </w:p>
     <w:p>
       <w:pPr>
-        <w:pStyle w:val="normal0"/>
+        <w:pStyle w:val="Normal1"/>
         <w:tabs>
           <w:tab w:val="left" w:pos="360"/>
         </w:tabs>
@@ -8020,7 +7742,7 @@
     </w:p>
     <w:p>
       <w:pPr>
-        <w:pStyle w:val="normal0"/>
+        <w:pStyle w:val="Normal1"/>
         <w:numPr>
           <w:ilvl w:val="0"/>
           <w:numId w:val="42"/>
@@ -8038,6 +7760,7 @@
           <w:sz w:val="24"/>
           <w:szCs w:val="24"/>
         </w:rPr>
+        <w:lastRenderedPageBreak/>
         <w:t>Add tooltips</w:t>
       </w:r>
       <w:r>
@@ -8083,7 +7806,7 @@
     </w:p>
     <w:p>
       <w:pPr>
-        <w:pStyle w:val="normal0"/>
+        <w:pStyle w:val="Normal1"/>
         <w:numPr>
           <w:ilvl w:val="0"/>
           <w:numId w:val="42"/>
@@ -8106,7 +7829,7 @@
     </w:p>
     <w:p>
       <w:pPr>
-        <w:pStyle w:val="normal0"/>
+        <w:pStyle w:val="Normal1"/>
         <w:ind w:left="360"/>
         <w:jc w:val="both"/>
         <w:rPr>
@@ -8118,7 +7841,7 @@
     </w:p>
     <w:p>
       <w:pPr>
-        <w:pStyle w:val="normal0"/>
+        <w:pStyle w:val="Normal1"/>
         <w:numPr>
           <w:ilvl w:val="0"/>
           <w:numId w:val="40"/>
@@ -8146,7 +7869,7 @@
     </w:p>
     <w:p>
       <w:pPr>
-        <w:pStyle w:val="normal0"/>
+        <w:pStyle w:val="Normal1"/>
         <w:tabs>
           <w:tab w:val="left" w:pos="360"/>
         </w:tabs>
@@ -8161,7 +7884,7 @@
     </w:p>
     <w:p>
       <w:pPr>
-        <w:pStyle w:val="normal0"/>
+        <w:pStyle w:val="Normal1"/>
         <w:tabs>
           <w:tab w:val="left" w:pos="360"/>
         </w:tabs>
@@ -8176,7 +7899,7 @@
     </w:p>
     <w:p>
       <w:pPr>
-        <w:pStyle w:val="normal0"/>
+        <w:pStyle w:val="Normal1"/>
         <w:spacing w:before="240" w:after="240"/>
         <w:jc w:val="center"/>
         <w:rPr>
@@ -8228,7 +7951,7 @@
     </w:p>
     <w:p>
       <w:pPr>
-        <w:pStyle w:val="normal0"/>
+        <w:pStyle w:val="Normal1"/>
         <w:tabs>
           <w:tab w:val="left" w:pos="360"/>
         </w:tabs>
@@ -8251,7 +7974,7 @@
     </w:p>
     <w:p>
       <w:pPr>
-        <w:pStyle w:val="normal0"/>
+        <w:pStyle w:val="Normal1"/>
         <w:numPr>
           <w:ilvl w:val="0"/>
           <w:numId w:val="42"/>
@@ -8301,10 +8024,10 @@
           <w:szCs w:val="24"/>
         </w:rPr>
       </w:pPr>
-      <w:bookmarkStart w:id="24" w:name="_k3lxrmz5xg0j" w:colFirst="0" w:colLast="0"/>
-      <w:bookmarkStart w:id="25" w:name="_Toc466614058"/>
-      <w:bookmarkStart w:id="26" w:name="_Toc466614095"/>
-      <w:bookmarkEnd w:id="24"/>
+      <w:bookmarkStart w:id="25" w:name="_k3lxrmz5xg0j" w:colFirst="0" w:colLast="0"/>
+      <w:bookmarkStart w:id="26" w:name="_Toc466614058"/>
+      <w:bookmarkStart w:id="27" w:name="_Toc466614095"/>
+      <w:bookmarkEnd w:id="25"/>
       <w:r>
         <w:rPr>
           <w:rFonts w:ascii="Times New Roman" w:hAnsi="Times New Roman" w:cs="Times New Roman"/>
@@ -8314,12 +8037,12 @@
         </w:rPr>
         <w:t>Evaluation</w:t>
       </w:r>
-      <w:bookmarkEnd w:id="25"/>
       <w:bookmarkEnd w:id="26"/>
-    </w:p>
-    <w:p>
-      <w:pPr>
-        <w:pStyle w:val="normal0"/>
+      <w:bookmarkEnd w:id="27"/>
+    </w:p>
+    <w:p>
+      <w:pPr>
+        <w:pStyle w:val="Normal1"/>
         <w:spacing w:before="240" w:after="240"/>
         <w:ind w:firstLine="360"/>
         <w:jc w:val="both"/>
@@ -8343,8 +8066,6 @@
         </w:rPr>
         <w:t xml:space="preserve">Our datasets are ready, </w:t>
       </w:r>
-      <w:proofErr w:type="spellStart"/>
-      <w:proofErr w:type="gramStart"/>
       <w:r>
         <w:rPr>
           <w:rFonts w:ascii="Times New Roman" w:hAnsi="Times New Roman" w:cs="Times New Roman"/>
@@ -8353,8 +8074,14 @@
         </w:rPr>
         <w:t>vis</w:t>
       </w:r>
-      <w:proofErr w:type="spellEnd"/>
-      <w:proofErr w:type="gramEnd"/>
+      <w:r>
+        <w:rPr>
+          <w:rFonts w:ascii="Times New Roman" w:hAnsi="Times New Roman" w:cs="Times New Roman"/>
+          <w:sz w:val="24"/>
+          <w:szCs w:val="24"/>
+        </w:rPr>
+        <w:t>ualizations</w:t>
+      </w:r>
       <w:r>
         <w:rPr>
           <w:rFonts w:ascii="Times New Roman" w:hAnsi="Times New Roman" w:cs="Times New Roman"/>
@@ -8425,15 +8152,15 @@
           <w:sz w:val="24"/>
           <w:szCs w:val="24"/>
         </w:rPr>
-        <w:t>our visualization would be much better if we add more interactions and option features. We</w:t>
-      </w:r>
-      <w:r>
-        <w:rPr>
-          <w:rFonts w:ascii="Times New Roman" w:hAnsi="Times New Roman" w:cs="Times New Roman"/>
-          <w:sz w:val="24"/>
-          <w:szCs w:val="24"/>
-        </w:rPr>
-        <w:t xml:space="preserve"> also think add interaction between map view and bubble chart.</w:t>
+        <w:t xml:space="preserve">our visualization </w:t>
+      </w:r>
+      <w:r>
+        <w:rPr>
+          <w:rFonts w:ascii="Times New Roman" w:hAnsi="Times New Roman" w:cs="Times New Roman"/>
+          <w:sz w:val="24"/>
+          <w:szCs w:val="24"/>
+        </w:rPr>
+        <w:t>will</w:t>
       </w:r>
       <w:r>
         <w:rPr>
@@ -8443,10 +8170,98 @@
         </w:rPr>
         <w:t xml:space="preserve"> </w:t>
       </w:r>
-    </w:p>
-    <w:p>
-      <w:pPr>
-        <w:pStyle w:val="normal0"/>
+      <w:r>
+        <w:rPr>
+          <w:rFonts w:ascii="Times New Roman" w:hAnsi="Times New Roman" w:cs="Times New Roman"/>
+          <w:sz w:val="24"/>
+          <w:szCs w:val="24"/>
+        </w:rPr>
+        <w:t xml:space="preserve">be much better </w:t>
+      </w:r>
+      <w:r>
+        <w:rPr>
+          <w:rFonts w:ascii="Times New Roman" w:hAnsi="Times New Roman" w:cs="Times New Roman"/>
+          <w:sz w:val="24"/>
+          <w:szCs w:val="24"/>
+        </w:rPr>
+        <w:t xml:space="preserve">when </w:t>
+      </w:r>
+      <w:r>
+        <w:rPr>
+          <w:rFonts w:ascii="Times New Roman" w:hAnsi="Times New Roman" w:cs="Times New Roman"/>
+          <w:sz w:val="24"/>
+          <w:szCs w:val="24"/>
+        </w:rPr>
+        <w:t>we add more interactions and option features. We</w:t>
+      </w:r>
+      <w:r>
+        <w:rPr>
+          <w:rFonts w:ascii="Times New Roman" w:hAnsi="Times New Roman" w:cs="Times New Roman"/>
+          <w:sz w:val="24"/>
+          <w:szCs w:val="24"/>
+        </w:rPr>
+        <w:t xml:space="preserve"> </w:t>
+      </w:r>
+      <w:r>
+        <w:rPr>
+          <w:rFonts w:ascii="Times New Roman" w:hAnsi="Times New Roman" w:cs="Times New Roman"/>
+          <w:sz w:val="24"/>
+          <w:szCs w:val="24"/>
+        </w:rPr>
+        <w:t xml:space="preserve">are </w:t>
+      </w:r>
+      <w:r>
+        <w:rPr>
+          <w:rFonts w:ascii="Times New Roman" w:hAnsi="Times New Roman" w:cs="Times New Roman"/>
+          <w:sz w:val="24"/>
+          <w:szCs w:val="24"/>
+        </w:rPr>
+        <w:t>also think</w:t>
+      </w:r>
+      <w:r>
+        <w:rPr>
+          <w:rFonts w:ascii="Times New Roman" w:hAnsi="Times New Roman" w:cs="Times New Roman"/>
+          <w:sz w:val="24"/>
+          <w:szCs w:val="24"/>
+        </w:rPr>
+        <w:t xml:space="preserve">ing of </w:t>
+      </w:r>
+      <w:r>
+        <w:rPr>
+          <w:rFonts w:ascii="Times New Roman" w:hAnsi="Times New Roman" w:cs="Times New Roman"/>
+          <w:sz w:val="24"/>
+          <w:szCs w:val="24"/>
+        </w:rPr>
+        <w:t>add</w:t>
+      </w:r>
+      <w:r>
+        <w:rPr>
+          <w:rFonts w:ascii="Times New Roman" w:hAnsi="Times New Roman" w:cs="Times New Roman"/>
+          <w:sz w:val="24"/>
+          <w:szCs w:val="24"/>
+        </w:rPr>
+        <w:t>ing</w:t>
+      </w:r>
+      <w:r>
+        <w:rPr>
+          <w:rFonts w:ascii="Times New Roman" w:hAnsi="Times New Roman" w:cs="Times New Roman"/>
+          <w:sz w:val="24"/>
+          <w:szCs w:val="24"/>
+        </w:rPr>
+        <w:t xml:space="preserve"> interaction between map view and bubble chart.</w:t>
+      </w:r>
+      <w:r>
+        <w:rPr>
+          <w:rFonts w:ascii="Times New Roman" w:hAnsi="Times New Roman" w:cs="Times New Roman"/>
+          <w:sz w:val="24"/>
+          <w:szCs w:val="24"/>
+        </w:rPr>
+        <w:t xml:space="preserve"> </w:t>
+      </w:r>
+    </w:p>
+    <w:p>
+      <w:pPr>
+        <w:pStyle w:val="Normal1"/>
         <w:spacing w:before="240" w:after="240"/>
         <w:ind w:firstLine="360"/>
         <w:jc w:val="both"/>
@@ -8483,7 +8298,7 @@
     </w:p>
     <w:p>
       <w:pPr>
-        <w:pStyle w:val="normal0"/>
+        <w:pStyle w:val="Normal1"/>
         <w:spacing w:before="240" w:after="240"/>
         <w:ind w:firstLine="360"/>
         <w:jc w:val="both"/>
@@ -8494,7 +8309,7 @@
     </w:p>
     <w:p>
       <w:pPr>
-        <w:pStyle w:val="normal0"/>
+        <w:pStyle w:val="Normal1"/>
         <w:spacing w:before="240" w:after="240"/>
         <w:jc w:val="both"/>
         <w:rPr>
@@ -8506,7 +8321,7 @@
     </w:p>
     <w:p>
       <w:pPr>
-        <w:pStyle w:val="normal0"/>
+        <w:pStyle w:val="Normal1"/>
         <w:spacing w:before="240" w:after="240"/>
         <w:jc w:val="both"/>
         <w:rPr>
@@ -8530,7 +8345,7 @@
 </file>
 
 <file path=word/endnotes.xml><?xml version="1.0" encoding="utf-8"?>
-<w:endnotes xmlns:ve="http://schemas.openxmlformats.org/markup-compatibility/2006" xmlns:o="urn:schemas-microsoft-com:office:office" xmlns:r="http://schemas.openxmlformats.org/officeDocument/2006/relationships" xmlns:m="http://schemas.openxmlformats.org/officeDocument/2006/math" xmlns:v="urn:schemas-microsoft-com:vml" xmlns:wp="http://schemas.openxmlformats.org/drawingml/2006/wordprocessingDrawing" xmlns:w10="urn:schemas-microsoft-com:office:word" xmlns:w="http://schemas.openxmlformats.org/wordprocessingml/2006/main" xmlns:wne="http://schemas.microsoft.com/office/word/2006/wordml">
+<w:endnotes xmlns:wpc="http://schemas.microsoft.com/office/word/2010/wordprocessingCanvas" xmlns:mc="http://schemas.openxmlformats.org/markup-compatibility/2006" xmlns:o="urn:schemas-microsoft-com:office:office" xmlns:r="http://schemas.openxmlformats.org/officeDocument/2006/relationships" xmlns:m="http://schemas.openxmlformats.org/officeDocument/2006/math" xmlns:v="urn:schemas-microsoft-com:vml" xmlns:wp14="http://schemas.microsoft.com/office/word/2010/wordprocessingDrawing" xmlns:wp="http://schemas.openxmlformats.org/drawingml/2006/wordprocessingDrawing" xmlns:w10="urn:schemas-microsoft-com:office:word" xmlns:w="http://schemas.openxmlformats.org/wordprocessingml/2006/main" xmlns:w14="http://schemas.microsoft.com/office/word/2010/wordml" xmlns:w15="http://schemas.microsoft.com/office/word/2012/wordml" xmlns:wpg="http://schemas.microsoft.com/office/word/2010/wordprocessingGroup" xmlns:wpi="http://schemas.microsoft.com/office/word/2010/wordprocessingInk" xmlns:wne="http://schemas.microsoft.com/office/word/2006/wordml" xmlns:wps="http://schemas.microsoft.com/office/word/2010/wordprocessingShape" mc:Ignorable="w14 w15 wp14">
   <w:endnote w:type="separator" w:id="-1">
     <w:p>
       <w:pPr>
@@ -8555,10 +8370,10 @@
 </file>
 
 <file path=word/footer1.xml><?xml version="1.0" encoding="utf-8"?>
-<w:ftr xmlns:ve="http://schemas.openxmlformats.org/markup-compatibility/2006" xmlns:o="urn:schemas-microsoft-com:office:office" xmlns:r="http://schemas.openxmlformats.org/officeDocument/2006/relationships" xmlns:m="http://schemas.openxmlformats.org/officeDocument/2006/math" xmlns:v="urn:schemas-microsoft-com:vml" xmlns:wp="http://schemas.openxmlformats.org/drawingml/2006/wordprocessingDrawing" xmlns:w10="urn:schemas-microsoft-com:office:word" xmlns:w="http://schemas.openxmlformats.org/wordprocessingml/2006/main" xmlns:wne="http://schemas.microsoft.com/office/word/2006/wordml">
+<w:ftr xmlns:wpc="http://schemas.microsoft.com/office/word/2010/wordprocessingCanvas" xmlns:mc="http://schemas.openxmlformats.org/markup-compatibility/2006" xmlns:o="urn:schemas-microsoft-com:office:office" xmlns:r="http://schemas.openxmlformats.org/officeDocument/2006/relationships" xmlns:m="http://schemas.openxmlformats.org/officeDocument/2006/math" xmlns:v="urn:schemas-microsoft-com:vml" xmlns:wp14="http://schemas.microsoft.com/office/word/2010/wordprocessingDrawing" xmlns:wp="http://schemas.openxmlformats.org/drawingml/2006/wordprocessingDrawing" xmlns:w10="urn:schemas-microsoft-com:office:word" xmlns:w="http://schemas.openxmlformats.org/wordprocessingml/2006/main" xmlns:w14="http://schemas.microsoft.com/office/word/2010/wordml" xmlns:w15="http://schemas.microsoft.com/office/word/2012/wordml" xmlns:wpg="http://schemas.microsoft.com/office/word/2010/wordprocessingGroup" xmlns:wpi="http://schemas.microsoft.com/office/word/2010/wordprocessingInk" xmlns:wne="http://schemas.microsoft.com/office/word/2006/wordml" xmlns:wps="http://schemas.microsoft.com/office/word/2010/wordprocessingShape" mc:Ignorable="w14 w15 wp14">
   <w:p>
     <w:pPr>
-      <w:pStyle w:val="normal0"/>
+      <w:pStyle w:val="Normal1"/>
     </w:pPr>
   </w:p>
   <w:p>
@@ -8567,8 +8382,8 @@
       <w:contextualSpacing w:val="0"/>
       <w:jc w:val="center"/>
     </w:pPr>
-    <w:bookmarkStart w:id="27" w:name="_q154nhevk1bw" w:colFirst="0" w:colLast="0"/>
-    <w:bookmarkEnd w:id="27"/>
+    <w:bookmarkStart w:id="28" w:name="_q154nhevk1bw" w:colFirst="0" w:colLast="0"/>
+    <w:bookmarkEnd w:id="28"/>
     <w:r>
       <w:rPr>
         <w:rFonts w:ascii="Times New Roman" w:eastAsia="Times New Roman" w:hAnsi="Times New Roman" w:cs="Times New Roman"/>
@@ -8640,7 +8455,7 @@
         <w:sz w:val="22"/>
         <w:szCs w:val="22"/>
       </w:rPr>
-      <w:t>10</w:t>
+      <w:t>1</w:t>
     </w:r>
     <w:r>
       <w:rPr>
@@ -8695,7 +8510,7 @@
 </file>
 
 <file path=word/footnotes.xml><?xml version="1.0" encoding="utf-8"?>
-<w:footnotes xmlns:ve="http://schemas.openxmlformats.org/markup-compatibility/2006" xmlns:o="urn:schemas-microsoft-com:office:office" xmlns:r="http://schemas.openxmlformats.org/officeDocument/2006/relationships" xmlns:m="http://schemas.openxmlformats.org/officeDocument/2006/math" xmlns:v="urn:schemas-microsoft-com:vml" xmlns:wp="http://schemas.openxmlformats.org/drawingml/2006/wordprocessingDrawing" xmlns:w10="urn:schemas-microsoft-com:office:word" xmlns:w="http://schemas.openxmlformats.org/wordprocessingml/2006/main" xmlns:wne="http://schemas.microsoft.com/office/word/2006/wordml">
+<w:footnotes xmlns:wpc="http://schemas.microsoft.com/office/word/2010/wordprocessingCanvas" xmlns:mc="http://schemas.openxmlformats.org/markup-compatibility/2006" xmlns:o="urn:schemas-microsoft-com:office:office" xmlns:r="http://schemas.openxmlformats.org/officeDocument/2006/relationships" xmlns:m="http://schemas.openxmlformats.org/officeDocument/2006/math" xmlns:v="urn:schemas-microsoft-com:vml" xmlns:wp14="http://schemas.microsoft.com/office/word/2010/wordprocessingDrawing" xmlns:wp="http://schemas.openxmlformats.org/drawingml/2006/wordprocessingDrawing" xmlns:w10="urn:schemas-microsoft-com:office:word" xmlns:w="http://schemas.openxmlformats.org/wordprocessingml/2006/main" xmlns:w14="http://schemas.microsoft.com/office/word/2010/wordml" xmlns:w15="http://schemas.microsoft.com/office/word/2012/wordml" xmlns:wpg="http://schemas.microsoft.com/office/word/2010/wordprocessingGroup" xmlns:wpi="http://schemas.microsoft.com/office/word/2010/wordprocessingInk" xmlns:wne="http://schemas.microsoft.com/office/word/2006/wordml" xmlns:wps="http://schemas.microsoft.com/office/word/2010/wordprocessingShape" mc:Ignorable="w14 w15 wp14">
   <w:footnote w:type="separator" w:id="-1">
     <w:p>
       <w:pPr>
@@ -8719,7 +8534,7 @@
   <w:footnote w:id="1">
     <w:p>
       <w:pPr>
-        <w:pStyle w:val="normal0"/>
+        <w:pStyle w:val="Normal1"/>
         <w:spacing w:line="240" w:lineRule="auto"/>
         <w:rPr>
           <w:rFonts w:ascii="Times New Roman" w:hAnsi="Times New Roman" w:cs="Times New Roman"/>
@@ -8742,30 +8557,12 @@
           <w:sz w:val="20"/>
           <w:szCs w:val="20"/>
         </w:rPr>
-        <w:t xml:space="preserve"> Irwin, Neil. </w:t>
-      </w:r>
-      <w:proofErr w:type="gramStart"/>
-      <w:r>
-        <w:rPr>
-          <w:rFonts w:ascii="Times New Roman" w:hAnsi="Times New Roman" w:cs="Times New Roman"/>
-          <w:sz w:val="20"/>
-          <w:szCs w:val="20"/>
-        </w:rPr>
-        <w:t>The New York Times.</w:t>
-      </w:r>
-      <w:proofErr w:type="gramEnd"/>
-      <w:r>
-        <w:rPr>
-          <w:rFonts w:ascii="Times New Roman" w:hAnsi="Times New Roman" w:cs="Times New Roman"/>
-          <w:sz w:val="20"/>
-          <w:szCs w:val="20"/>
-        </w:rPr>
-        <w:t xml:space="preserve"> “The Housing Market Is Finally Starting to Look Healthy.” </w:t>
-      </w:r>
-    </w:p>
-    <w:p>
-      <w:pPr>
-        <w:pStyle w:val="normal0"/>
+        <w:t xml:space="preserve"> Irwin, Neil. The New York Times. “The Housing Market Is Finally Starting to Look Healthy.” </w:t>
+      </w:r>
+    </w:p>
+    <w:p>
+      <w:pPr>
+        <w:pStyle w:val="Normal1"/>
         <w:spacing w:line="240" w:lineRule="auto"/>
       </w:pPr>
       <w:r>
@@ -8812,7 +8609,6 @@
         </w:rPr>
         <w:t xml:space="preserve"> </w:t>
       </w:r>
-      <w:proofErr w:type="gramStart"/>
       <w:r>
         <w:rPr>
           <w:rFonts w:ascii="Times New Roman" w:hAnsi="Times New Roman" w:cs="Times New Roman"/>
@@ -8831,58 +8627,25 @@
         <w:rPr>
           <w:rFonts w:ascii="Times New Roman" w:hAnsi="Times New Roman" w:cs="Times New Roman"/>
         </w:rPr>
-        <w:t>.</w:t>
-      </w:r>
-      <w:proofErr w:type="gramEnd"/>
-      <w:r>
-        <w:rPr>
-          <w:rFonts w:ascii="Times New Roman" w:hAnsi="Times New Roman" w:cs="Times New Roman"/>
-        </w:rPr>
-        <w:t xml:space="preserve"> </w:t>
-      </w:r>
-      <w:proofErr w:type="spellStart"/>
-      <w:proofErr w:type="gramStart"/>
+        <w:t xml:space="preserve">. </w:t>
+      </w:r>
       <w:r>
         <w:rPr>
           <w:rFonts w:ascii="Times New Roman" w:hAnsi="Times New Roman" w:cs="Times New Roman"/>
         </w:rPr>
         <w:t>Zillow</w:t>
       </w:r>
-      <w:proofErr w:type="spellEnd"/>
-      <w:r>
-        <w:rPr>
-          <w:rFonts w:ascii="Times New Roman" w:hAnsi="Times New Roman" w:cs="Times New Roman"/>
-        </w:rPr>
-        <w:t>.</w:t>
-      </w:r>
-      <w:proofErr w:type="gramEnd"/>
-      <w:r>
-        <w:rPr>
-          <w:rFonts w:ascii="Times New Roman" w:hAnsi="Times New Roman" w:cs="Times New Roman"/>
-        </w:rPr>
-        <w:t xml:space="preserve"> </w:t>
-      </w:r>
-      <w:proofErr w:type="spellStart"/>
-      <w:proofErr w:type="gramStart"/>
-      <w:r>
-        <w:rPr>
-          <w:rFonts w:ascii="Times New Roman" w:hAnsi="Times New Roman" w:cs="Times New Roman"/>
-        </w:rPr>
-        <w:t>Zillow</w:t>
-      </w:r>
-      <w:proofErr w:type="spellEnd"/>
-      <w:r>
-        <w:rPr>
-          <w:rFonts w:ascii="Times New Roman" w:hAnsi="Times New Roman" w:cs="Times New Roman"/>
-        </w:rPr>
-        <w:t xml:space="preserve"> Rent Index: Methodology.</w:t>
-      </w:r>
-      <w:proofErr w:type="gramEnd"/>
-      <w:r>
-        <w:rPr>
-          <w:rFonts w:ascii="Times New Roman" w:hAnsi="Times New Roman" w:cs="Times New Roman"/>
-        </w:rPr>
-        <w:t xml:space="preserve"> </w:t>
+      <w:r>
+        <w:rPr>
+          <w:rFonts w:ascii="Times New Roman" w:hAnsi="Times New Roman" w:cs="Times New Roman"/>
+        </w:rPr>
+        <w:t xml:space="preserve">. </w:t>
+      </w:r>
+      <w:r>
+        <w:rPr>
+          <w:rFonts w:ascii="Times New Roman" w:hAnsi="Times New Roman" w:cs="Times New Roman"/>
+        </w:rPr>
+        <w:t xml:space="preserve">Zillow Rent Index: Methodology. </w:t>
       </w:r>
       <w:r>
         <w:rPr>
@@ -8908,7 +8671,7 @@
 </file>
 
 <file path=word/numbering.xml><?xml version="1.0" encoding="utf-8"?>
-<w:numbering xmlns:ve="http://schemas.openxmlformats.org/markup-compatibility/2006" xmlns:o="urn:schemas-microsoft-com:office:office" xmlns:r="http://schemas.openxmlformats.org/officeDocument/2006/relationships" xmlns:m="http://schemas.openxmlformats.org/officeDocument/2006/math" xmlns:v="urn:schemas-microsoft-com:vml" xmlns:wp="http://schemas.openxmlformats.org/drawingml/2006/wordprocessingDrawing" xmlns:w10="urn:schemas-microsoft-com:office:word" xmlns:w="http://schemas.openxmlformats.org/wordprocessingml/2006/main" xmlns:wne="http://schemas.microsoft.com/office/word/2006/wordml">
+<w:numbering xmlns:wpc="http://schemas.microsoft.com/office/word/2010/wordprocessingCanvas" xmlns:mc="http://schemas.openxmlformats.org/markup-compatibility/2006" xmlns:o="urn:schemas-microsoft-com:office:office" xmlns:r="http://schemas.openxmlformats.org/officeDocument/2006/relationships" xmlns:m="http://schemas.openxmlformats.org/officeDocument/2006/math" xmlns:v="urn:schemas-microsoft-com:vml" xmlns:wp14="http://schemas.microsoft.com/office/word/2010/wordprocessingDrawing" xmlns:wp="http://schemas.openxmlformats.org/drawingml/2006/wordprocessingDrawing" xmlns:w10="urn:schemas-microsoft-com:office:word" xmlns:w="http://schemas.openxmlformats.org/wordprocessingml/2006/main" xmlns:w14="http://schemas.microsoft.com/office/word/2010/wordml" xmlns:w15="http://schemas.microsoft.com/office/word/2012/wordml" xmlns:wpg="http://schemas.microsoft.com/office/word/2010/wordprocessingGroup" xmlns:wpi="http://schemas.microsoft.com/office/word/2010/wordprocessingInk" xmlns:wne="http://schemas.microsoft.com/office/word/2006/wordml" xmlns:wps="http://schemas.microsoft.com/office/word/2010/wordprocessingShape" mc:Ignorable="w14 w15 wp14">
   <w:numPicBullet w:numPicBulletId="0">
     <w:pict>
       <v:shapetype id="_x0000_t75" coordsize="21600,21600" o:spt="75" o:preferrelative="t" path="m@4@5l@4@11@9@11@9@5xe" filled="f" stroked="f">
@@ -8930,12 +8693,12 @@
         <v:path o:extrusionok="f" gradientshapeok="t" o:connecttype="rect"/>
         <o:lock v:ext="edit" aspectratio="t"/>
       </v:shapetype>
-      <v:shape id="_x0000_i1029" type="#_x0000_t75" style="width:11.25pt;height:11.25pt" o:bullet="t">
+      <v:shape id="_x0000_i1031" type="#_x0000_t75" style="width:11.5pt;height:11.5pt" o:bullet="t">
         <v:imagedata r:id="rId1" o:title="mso9639"/>
       </v:shape>
     </w:pict>
   </w:numPicBullet>
-  <w:abstractNum w:abstractNumId="0">
+  <w:abstractNum w:abstractNumId="0" w15:restartNumberingAfterBreak="0">
     <w:nsid w:val="047704D2"/>
     <w:multiLevelType w:val="hybridMultilevel"/>
     <w:tmpl w:val="18D8707C"/>
@@ -9048,7 +8811,7 @@
       </w:rPr>
     </w:lvl>
   </w:abstractNum>
-  <w:abstractNum w:abstractNumId="1">
+  <w:abstractNum w:abstractNumId="1" w15:restartNumberingAfterBreak="0">
     <w:nsid w:val="06EA67D9"/>
     <w:multiLevelType w:val="hybridMultilevel"/>
     <w:tmpl w:val="6A467E48"/>
@@ -9134,7 +8897,7 @@
       </w:pPr>
     </w:lvl>
   </w:abstractNum>
-  <w:abstractNum w:abstractNumId="2">
+  <w:abstractNum w:abstractNumId="2" w15:restartNumberingAfterBreak="0">
     <w:nsid w:val="071E285D"/>
     <w:multiLevelType w:val="hybridMultilevel"/>
     <w:tmpl w:val="0CE87874"/>
@@ -9220,7 +8983,7 @@
       </w:pPr>
     </w:lvl>
   </w:abstractNum>
-  <w:abstractNum w:abstractNumId="3">
+  <w:abstractNum w:abstractNumId="3" w15:restartNumberingAfterBreak="0">
     <w:nsid w:val="09896B8A"/>
     <w:multiLevelType w:val="hybridMultilevel"/>
     <w:tmpl w:val="97F04468"/>
@@ -9306,7 +9069,7 @@
       </w:pPr>
     </w:lvl>
   </w:abstractNum>
-  <w:abstractNum w:abstractNumId="4">
+  <w:abstractNum w:abstractNumId="4" w15:restartNumberingAfterBreak="0">
     <w:nsid w:val="0E1E4C25"/>
     <w:multiLevelType w:val="hybridMultilevel"/>
     <w:tmpl w:val="FC563A74"/>
@@ -9392,7 +9155,7 @@
       </w:pPr>
     </w:lvl>
   </w:abstractNum>
-  <w:abstractNum w:abstractNumId="5">
+  <w:abstractNum w:abstractNumId="5" w15:restartNumberingAfterBreak="0">
     <w:nsid w:val="0E92194C"/>
     <w:multiLevelType w:val="hybridMultilevel"/>
     <w:tmpl w:val="450C5542"/>
@@ -9505,7 +9268,7 @@
       </w:rPr>
     </w:lvl>
   </w:abstractNum>
-  <w:abstractNum w:abstractNumId="6">
+  <w:abstractNum w:abstractNumId="6" w15:restartNumberingAfterBreak="0">
     <w:nsid w:val="0F1D6BDC"/>
     <w:multiLevelType w:val="multilevel"/>
     <w:tmpl w:val="62A6D08A"/>
@@ -9618,7 +9381,7 @@
       </w:rPr>
     </w:lvl>
   </w:abstractNum>
-  <w:abstractNum w:abstractNumId="7">
+  <w:abstractNum w:abstractNumId="7" w15:restartNumberingAfterBreak="0">
     <w:nsid w:val="12D1139F"/>
     <w:multiLevelType w:val="multilevel"/>
     <w:tmpl w:val="002E6428"/>
@@ -9731,7 +9494,7 @@
       </w:rPr>
     </w:lvl>
   </w:abstractNum>
-  <w:abstractNum w:abstractNumId="8">
+  <w:abstractNum w:abstractNumId="8" w15:restartNumberingAfterBreak="0">
     <w:nsid w:val="146C32BF"/>
     <w:multiLevelType w:val="hybridMultilevel"/>
     <w:tmpl w:val="F6F24BF2"/>
@@ -9817,7 +9580,7 @@
       </w:pPr>
     </w:lvl>
   </w:abstractNum>
-  <w:abstractNum w:abstractNumId="9">
+  <w:abstractNum w:abstractNumId="9" w15:restartNumberingAfterBreak="0">
     <w:nsid w:val="1D324DAE"/>
     <w:multiLevelType w:val="multilevel"/>
     <w:tmpl w:val="91C48B34"/>
@@ -9930,7 +9693,7 @@
       </w:rPr>
     </w:lvl>
   </w:abstractNum>
-  <w:abstractNum w:abstractNumId="10">
+  <w:abstractNum w:abstractNumId="10" w15:restartNumberingAfterBreak="0">
     <w:nsid w:val="28657219"/>
     <w:multiLevelType w:val="hybridMultilevel"/>
     <w:tmpl w:val="F8F68D58"/>
@@ -10043,7 +9806,7 @@
       </w:rPr>
     </w:lvl>
   </w:abstractNum>
-  <w:abstractNum w:abstractNumId="11">
+  <w:abstractNum w:abstractNumId="11" w15:restartNumberingAfterBreak="0">
     <w:nsid w:val="2C5A4593"/>
     <w:multiLevelType w:val="hybridMultilevel"/>
     <w:tmpl w:val="CA1AED8E"/>
@@ -10156,7 +9919,7 @@
       </w:rPr>
     </w:lvl>
   </w:abstractNum>
-  <w:abstractNum w:abstractNumId="12">
+  <w:abstractNum w:abstractNumId="12" w15:restartNumberingAfterBreak="0">
     <w:nsid w:val="2D7111DC"/>
     <w:multiLevelType w:val="hybridMultilevel"/>
     <w:tmpl w:val="C7661E48"/>
@@ -10245,7 +10008,7 @@
       </w:pPr>
     </w:lvl>
   </w:abstractNum>
-  <w:abstractNum w:abstractNumId="13">
+  <w:abstractNum w:abstractNumId="13" w15:restartNumberingAfterBreak="0">
     <w:nsid w:val="3069603A"/>
     <w:multiLevelType w:val="hybridMultilevel"/>
     <w:tmpl w:val="D9E4C270"/>
@@ -10331,7 +10094,7 @@
       </w:pPr>
     </w:lvl>
   </w:abstractNum>
-  <w:abstractNum w:abstractNumId="14">
+  <w:abstractNum w:abstractNumId="14" w15:restartNumberingAfterBreak="0">
     <w:nsid w:val="34171DCA"/>
     <w:multiLevelType w:val="hybridMultilevel"/>
     <w:tmpl w:val="EAFC7D06"/>
@@ -10417,7 +10180,7 @@
       </w:pPr>
     </w:lvl>
   </w:abstractNum>
-  <w:abstractNum w:abstractNumId="15">
+  <w:abstractNum w:abstractNumId="15" w15:restartNumberingAfterBreak="0">
     <w:nsid w:val="38DC21AA"/>
     <w:multiLevelType w:val="hybridMultilevel"/>
     <w:tmpl w:val="55841522"/>
@@ -10503,7 +10266,7 @@
       </w:pPr>
     </w:lvl>
   </w:abstractNum>
-  <w:abstractNum w:abstractNumId="16">
+  <w:abstractNum w:abstractNumId="16" w15:restartNumberingAfterBreak="0">
     <w:nsid w:val="39B76E1A"/>
     <w:multiLevelType w:val="hybridMultilevel"/>
     <w:tmpl w:val="361C59B2"/>
@@ -10589,7 +10352,7 @@
       </w:pPr>
     </w:lvl>
   </w:abstractNum>
-  <w:abstractNum w:abstractNumId="17">
+  <w:abstractNum w:abstractNumId="17" w15:restartNumberingAfterBreak="0">
     <w:nsid w:val="3A410FCE"/>
     <w:multiLevelType w:val="hybridMultilevel"/>
     <w:tmpl w:val="D0D630AE"/>
@@ -10675,7 +10438,7 @@
       </w:pPr>
     </w:lvl>
   </w:abstractNum>
-  <w:abstractNum w:abstractNumId="18">
+  <w:abstractNum w:abstractNumId="18" w15:restartNumberingAfterBreak="0">
     <w:nsid w:val="3C4A300D"/>
     <w:multiLevelType w:val="multilevel"/>
     <w:tmpl w:val="40BCE852"/>
@@ -10788,7 +10551,7 @@
       </w:rPr>
     </w:lvl>
   </w:abstractNum>
-  <w:abstractNum w:abstractNumId="19">
+  <w:abstractNum w:abstractNumId="19" w15:restartNumberingAfterBreak="0">
     <w:nsid w:val="40EE2E06"/>
     <w:multiLevelType w:val="hybridMultilevel"/>
     <w:tmpl w:val="D1AE763E"/>
@@ -10901,7 +10664,7 @@
       </w:rPr>
     </w:lvl>
   </w:abstractNum>
-  <w:abstractNum w:abstractNumId="20">
+  <w:abstractNum w:abstractNumId="20" w15:restartNumberingAfterBreak="0">
     <w:nsid w:val="459D5ABE"/>
     <w:multiLevelType w:val="hybridMultilevel"/>
     <w:tmpl w:val="D7D6E79C"/>
@@ -11014,7 +10777,7 @@
       </w:rPr>
     </w:lvl>
   </w:abstractNum>
-  <w:abstractNum w:abstractNumId="21">
+  <w:abstractNum w:abstractNumId="21" w15:restartNumberingAfterBreak="0">
     <w:nsid w:val="46A02490"/>
     <w:multiLevelType w:val="hybridMultilevel"/>
     <w:tmpl w:val="0D3E703C"/>
@@ -11105,7 +10868,7 @@
       </w:pPr>
     </w:lvl>
   </w:abstractNum>
-  <w:abstractNum w:abstractNumId="22">
+  <w:abstractNum w:abstractNumId="22" w15:restartNumberingAfterBreak="0">
     <w:nsid w:val="4CCA2588"/>
     <w:multiLevelType w:val="multilevel"/>
     <w:tmpl w:val="F222AA44"/>
@@ -11219,7 +10982,7 @@
       </w:rPr>
     </w:lvl>
   </w:abstractNum>
-  <w:abstractNum w:abstractNumId="23">
+  <w:abstractNum w:abstractNumId="23" w15:restartNumberingAfterBreak="0">
     <w:nsid w:val="4F843DC4"/>
     <w:multiLevelType w:val="hybridMultilevel"/>
     <w:tmpl w:val="73D64D1E"/>
@@ -11305,7 +11068,7 @@
       </w:pPr>
     </w:lvl>
   </w:abstractNum>
-  <w:abstractNum w:abstractNumId="24">
+  <w:abstractNum w:abstractNumId="24" w15:restartNumberingAfterBreak="0">
     <w:nsid w:val="53BB64C4"/>
     <w:multiLevelType w:val="hybridMultilevel"/>
     <w:tmpl w:val="E480AA82"/>
@@ -11391,7 +11154,7 @@
       </w:pPr>
     </w:lvl>
   </w:abstractNum>
-  <w:abstractNum w:abstractNumId="25">
+  <w:abstractNum w:abstractNumId="25" w15:restartNumberingAfterBreak="0">
     <w:nsid w:val="5829761C"/>
     <w:multiLevelType w:val="hybridMultilevel"/>
     <w:tmpl w:val="BB38D4BA"/>
@@ -11504,7 +11267,7 @@
       </w:rPr>
     </w:lvl>
   </w:abstractNum>
-  <w:abstractNum w:abstractNumId="26">
+  <w:abstractNum w:abstractNumId="26" w15:restartNumberingAfterBreak="0">
     <w:nsid w:val="58E20FCC"/>
     <w:multiLevelType w:val="hybridMultilevel"/>
     <w:tmpl w:val="8530FC12"/>
@@ -11590,7 +11353,7 @@
       </w:pPr>
     </w:lvl>
   </w:abstractNum>
-  <w:abstractNum w:abstractNumId="27">
+  <w:abstractNum w:abstractNumId="27" w15:restartNumberingAfterBreak="0">
     <w:nsid w:val="5A34427B"/>
     <w:multiLevelType w:val="multilevel"/>
     <w:tmpl w:val="67660FD0"/>
@@ -11703,7 +11466,7 @@
       </w:rPr>
     </w:lvl>
   </w:abstractNum>
-  <w:abstractNum w:abstractNumId="28">
+  <w:abstractNum w:abstractNumId="28" w15:restartNumberingAfterBreak="0">
     <w:nsid w:val="5BB02BB4"/>
     <w:multiLevelType w:val="hybridMultilevel"/>
     <w:tmpl w:val="63506608"/>
@@ -11792,7 +11555,7 @@
       </w:pPr>
     </w:lvl>
   </w:abstractNum>
-  <w:abstractNum w:abstractNumId="29">
+  <w:abstractNum w:abstractNumId="29" w15:restartNumberingAfterBreak="0">
     <w:nsid w:val="5F103FA5"/>
     <w:multiLevelType w:val="multilevel"/>
     <w:tmpl w:val="A4FA73D0"/>
@@ -11905,7 +11668,7 @@
       </w:rPr>
     </w:lvl>
   </w:abstractNum>
-  <w:abstractNum w:abstractNumId="30">
+  <w:abstractNum w:abstractNumId="30" w15:restartNumberingAfterBreak="0">
     <w:nsid w:val="61745EEB"/>
     <w:multiLevelType w:val="hybridMultilevel"/>
     <w:tmpl w:val="5442E674"/>
@@ -12018,7 +11781,7 @@
       </w:rPr>
     </w:lvl>
   </w:abstractNum>
-  <w:abstractNum w:abstractNumId="31">
+  <w:abstractNum w:abstractNumId="31" w15:restartNumberingAfterBreak="0">
     <w:nsid w:val="634518C8"/>
     <w:multiLevelType w:val="multilevel"/>
     <w:tmpl w:val="A9440E46"/>
@@ -12131,7 +11894,7 @@
       </w:rPr>
     </w:lvl>
   </w:abstractNum>
-  <w:abstractNum w:abstractNumId="32">
+  <w:abstractNum w:abstractNumId="32" w15:restartNumberingAfterBreak="0">
     <w:nsid w:val="636E3D46"/>
     <w:multiLevelType w:val="hybridMultilevel"/>
     <w:tmpl w:val="97F04468"/>
@@ -12217,7 +11980,7 @@
       </w:pPr>
     </w:lvl>
   </w:abstractNum>
-  <w:abstractNum w:abstractNumId="33">
+  <w:abstractNum w:abstractNumId="33" w15:restartNumberingAfterBreak="0">
     <w:nsid w:val="63894D7C"/>
     <w:multiLevelType w:val="hybridMultilevel"/>
     <w:tmpl w:val="991E96F8"/>
@@ -12330,7 +12093,7 @@
       </w:rPr>
     </w:lvl>
   </w:abstractNum>
-  <w:abstractNum w:abstractNumId="34">
+  <w:abstractNum w:abstractNumId="34" w15:restartNumberingAfterBreak="0">
     <w:nsid w:val="65466836"/>
     <w:multiLevelType w:val="hybridMultilevel"/>
     <w:tmpl w:val="63CAB388"/>
@@ -12416,7 +12179,7 @@
       </w:pPr>
     </w:lvl>
   </w:abstractNum>
-  <w:abstractNum w:abstractNumId="35">
+  <w:abstractNum w:abstractNumId="35" w15:restartNumberingAfterBreak="0">
     <w:nsid w:val="655D5CDF"/>
     <w:multiLevelType w:val="hybridMultilevel"/>
     <w:tmpl w:val="6308C118"/>
@@ -12529,7 +12292,7 @@
       </w:rPr>
     </w:lvl>
   </w:abstractNum>
-  <w:abstractNum w:abstractNumId="36">
+  <w:abstractNum w:abstractNumId="36" w15:restartNumberingAfterBreak="0">
     <w:nsid w:val="68572D3E"/>
     <w:multiLevelType w:val="multilevel"/>
     <w:tmpl w:val="CD6ADA88"/>
@@ -12642,7 +12405,7 @@
       </w:rPr>
     </w:lvl>
   </w:abstractNum>
-  <w:abstractNum w:abstractNumId="37">
+  <w:abstractNum w:abstractNumId="37" w15:restartNumberingAfterBreak="0">
     <w:nsid w:val="732A5CE6"/>
     <w:multiLevelType w:val="hybridMultilevel"/>
     <w:tmpl w:val="7D3494D0"/>
@@ -12755,7 +12518,7 @@
       </w:rPr>
     </w:lvl>
   </w:abstractNum>
-  <w:abstractNum w:abstractNumId="38">
+  <w:abstractNum w:abstractNumId="38" w15:restartNumberingAfterBreak="0">
     <w:nsid w:val="75CB4503"/>
     <w:multiLevelType w:val="hybridMultilevel"/>
     <w:tmpl w:val="AAF4F98E"/>
@@ -12841,7 +12604,7 @@
       </w:pPr>
     </w:lvl>
   </w:abstractNum>
-  <w:abstractNum w:abstractNumId="39">
+  <w:abstractNum w:abstractNumId="39" w15:restartNumberingAfterBreak="0">
     <w:nsid w:val="76B559B4"/>
     <w:multiLevelType w:val="hybridMultilevel"/>
     <w:tmpl w:val="2C94B8CA"/>
@@ -12955,7 +12718,7 @@
       </w:rPr>
     </w:lvl>
   </w:abstractNum>
-  <w:abstractNum w:abstractNumId="40">
+  <w:abstractNum w:abstractNumId="40" w15:restartNumberingAfterBreak="0">
     <w:nsid w:val="7A5446ED"/>
     <w:multiLevelType w:val="hybridMultilevel"/>
     <w:tmpl w:val="4E324458"/>
@@ -13041,7 +12804,7 @@
       </w:pPr>
     </w:lvl>
   </w:abstractNum>
-  <w:abstractNum w:abstractNumId="41">
+  <w:abstractNum w:abstractNumId="41" w15:restartNumberingAfterBreak="0">
     <w:nsid w:val="7AF42CDC"/>
     <w:multiLevelType w:val="hybridMultilevel"/>
     <w:tmpl w:val="8052508E"/>
@@ -13130,7 +12893,7 @@
       </w:pPr>
     </w:lvl>
   </w:abstractNum>
-  <w:abstractNum w:abstractNumId="42">
+  <w:abstractNum w:abstractNumId="42" w15:restartNumberingAfterBreak="0">
     <w:nsid w:val="7E3F0397"/>
     <w:multiLevelType w:val="multilevel"/>
     <w:tmpl w:val="B95A6818"/>
@@ -13243,7 +13006,7 @@
       </w:rPr>
     </w:lvl>
   </w:abstractNum>
-  <w:abstractNum w:abstractNumId="43">
+  <w:abstractNum w:abstractNumId="43" w15:restartNumberingAfterBreak="0">
     <w:nsid w:val="7F6B749F"/>
     <w:multiLevelType w:val="hybridMultilevel"/>
     <w:tmpl w:val="B1E2E0DA"/>
@@ -13465,7 +13228,7 @@
 </file>
 
 <file path=word/styles.xml><?xml version="1.0" encoding="utf-8"?>
-<w:styles xmlns:r="http://schemas.openxmlformats.org/officeDocument/2006/relationships" xmlns:w="http://schemas.openxmlformats.org/wordprocessingml/2006/main">
+<w:styles xmlns:mc="http://schemas.openxmlformats.org/markup-compatibility/2006" xmlns:r="http://schemas.openxmlformats.org/officeDocument/2006/relationships" xmlns:w="http://schemas.openxmlformats.org/wordprocessingml/2006/main" xmlns:w14="http://schemas.microsoft.com/office/word/2010/wordml" xmlns:w15="http://schemas.microsoft.com/office/word/2012/wordml" mc:Ignorable="w14 w15">
   <w:docDefaults>
     <w:rPrDefault>
       <w:rPr>
@@ -13482,144 +13245,378 @@
       </w:pPr>
     </w:pPrDefault>
   </w:docDefaults>
-  <w:latentStyles w:defLockedState="0" w:defUIPriority="99" w:defSemiHidden="1" w:defUnhideWhenUsed="1" w:defQFormat="0" w:count="267">
-    <w:lsdException w:name="Normal" w:semiHidden="0" w:uiPriority="0" w:unhideWhenUsed="0" w:qFormat="1"/>
-    <w:lsdException w:name="heading 1" w:semiHidden="0" w:uiPriority="9" w:unhideWhenUsed="0" w:qFormat="1"/>
-    <w:lsdException w:name="heading 2" w:uiPriority="9" w:qFormat="1"/>
-    <w:lsdException w:name="heading 3" w:uiPriority="9" w:qFormat="1"/>
-    <w:lsdException w:name="heading 4" w:uiPriority="9" w:qFormat="1"/>
-    <w:lsdException w:name="heading 5" w:uiPriority="9" w:qFormat="1"/>
-    <w:lsdException w:name="heading 6" w:uiPriority="9" w:qFormat="1"/>
-    <w:lsdException w:name="heading 7" w:uiPriority="9" w:qFormat="1"/>
-    <w:lsdException w:name="heading 8" w:uiPriority="9" w:qFormat="1"/>
-    <w:lsdException w:name="heading 9" w:uiPriority="9" w:qFormat="1"/>
-    <w:lsdException w:name="toc 1" w:uiPriority="39" w:qFormat="1"/>
-    <w:lsdException w:name="toc 2" w:uiPriority="39" w:qFormat="1"/>
-    <w:lsdException w:name="toc 3" w:uiPriority="39" w:qFormat="1"/>
-    <w:lsdException w:name="toc 4" w:uiPriority="39"/>
-    <w:lsdException w:name="toc 5" w:uiPriority="39"/>
-    <w:lsdException w:name="toc 6" w:uiPriority="39"/>
-    <w:lsdException w:name="toc 7" w:uiPriority="39"/>
-    <w:lsdException w:name="toc 8" w:uiPriority="39"/>
-    <w:lsdException w:name="toc 9" w:uiPriority="39"/>
-    <w:lsdException w:name="caption" w:uiPriority="35" w:qFormat="1"/>
-    <w:lsdException w:name="Title" w:semiHidden="0" w:uiPriority="10" w:unhideWhenUsed="0" w:qFormat="1"/>
-    <w:lsdException w:name="Default Paragraph Font" w:uiPriority="1"/>
-    <w:lsdException w:name="Subtitle" w:semiHidden="0" w:uiPriority="11" w:unhideWhenUsed="0" w:qFormat="1"/>
-    <w:lsdException w:name="Strong" w:semiHidden="0" w:uiPriority="22" w:unhideWhenUsed="0" w:qFormat="1"/>
-    <w:lsdException w:name="Emphasis" w:semiHidden="0" w:uiPriority="20" w:unhideWhenUsed="0" w:qFormat="1"/>
-    <w:lsdException w:name="Table Grid" w:semiHidden="0" w:uiPriority="59" w:unhideWhenUsed="0"/>
-    <w:lsdException w:name="Placeholder Text" w:unhideWhenUsed="0"/>
-    <w:lsdException w:name="No Spacing" w:semiHidden="0" w:uiPriority="1" w:unhideWhenUsed="0" w:qFormat="1"/>
-    <w:lsdException w:name="Light Shading" w:semiHidden="0" w:uiPriority="60" w:unhideWhenUsed="0"/>
-    <w:lsdException w:name="Light List" w:semiHidden="0" w:uiPriority="61" w:unhideWhenUsed="0"/>
-    <w:lsdException w:name="Light Grid" w:semiHidden="0" w:uiPriority="62" w:unhideWhenUsed="0"/>
-    <w:lsdException w:name="Medium Shading 1" w:semiHidden="0" w:uiPriority="63" w:unhideWhenUsed="0"/>
-    <w:lsdException w:name="Medium Shading 2" w:semiHidden="0" w:uiPriority="64" w:unhideWhenUsed="0"/>
-    <w:lsdException w:name="Medium List 1" w:semiHidden="0" w:uiPriority="65" w:unhideWhenUsed="0"/>
-    <w:lsdException w:name="Medium List 2" w:semiHidden="0" w:uiPriority="66" w:unhideWhenUsed="0"/>
-    <w:lsdException w:name="Medium Grid 1" w:semiHidden="0" w:uiPriority="67" w:unhideWhenUsed="0"/>
-    <w:lsdException w:name="Medium Grid 2" w:semiHidden="0" w:uiPriority="68" w:unhideWhenUsed="0"/>
-    <w:lsdException w:name="Medium Grid 3" w:semiHidden="0" w:uiPriority="69" w:unhideWhenUsed="0"/>
-    <w:lsdException w:name="Dark List" w:semiHidden="0" w:uiPriority="70" w:unhideWhenUsed="0"/>
-    <w:lsdException w:name="Colorful Shading" w:semiHidden="0" w:uiPriority="71" w:unhideWhenUsed="0"/>
-    <w:lsdException w:name="Colorful List" w:semiHidden="0" w:uiPriority="72" w:unhideWhenUsed="0"/>
-    <w:lsdException w:name="Colorful Grid" w:semiHidden="0" w:uiPriority="73" w:unhideWhenUsed="0"/>
-    <w:lsdException w:name="Light Shading Accent 1" w:semiHidden="0" w:uiPriority="60" w:unhideWhenUsed="0"/>
-    <w:lsdException w:name="Light List Accent 1" w:semiHidden="0" w:uiPriority="61" w:unhideWhenUsed="0"/>
-    <w:lsdException w:name="Light Grid Accent 1" w:semiHidden="0" w:uiPriority="62" w:unhideWhenUsed="0"/>
-    <w:lsdException w:name="Medium Shading 1 Accent 1" w:semiHidden="0" w:uiPriority="63" w:unhideWhenUsed="0"/>
-    <w:lsdException w:name="Medium Shading 2 Accent 1" w:semiHidden="0" w:uiPriority="64" w:unhideWhenUsed="0"/>
-    <w:lsdException w:name="Medium List 1 Accent 1" w:semiHidden="0" w:uiPriority="65" w:unhideWhenUsed="0"/>
-    <w:lsdException w:name="Revision" w:unhideWhenUsed="0"/>
-    <w:lsdException w:name="List Paragraph" w:semiHidden="0" w:uiPriority="34" w:unhideWhenUsed="0" w:qFormat="1"/>
-    <w:lsdException w:name="Quote" w:semiHidden="0" w:uiPriority="29" w:unhideWhenUsed="0" w:qFormat="1"/>
-    <w:lsdException w:name="Intense Quote" w:semiHidden="0" w:uiPriority="30" w:unhideWhenUsed="0" w:qFormat="1"/>
-    <w:lsdException w:name="Medium List 2 Accent 1" w:semiHidden="0" w:uiPriority="66" w:unhideWhenUsed="0"/>
-    <w:lsdException w:name="Medium Grid 1 Accent 1" w:semiHidden="0" w:uiPriority="67" w:unhideWhenUsed="0"/>
-    <w:lsdException w:name="Medium Grid 2 Accent 1" w:semiHidden="0" w:uiPriority="68" w:unhideWhenUsed="0"/>
-    <w:lsdException w:name="Medium Grid 3 Accent 1" w:semiHidden="0" w:uiPriority="69" w:unhideWhenUsed="0"/>
-    <w:lsdException w:name="Dark List Accent 1" w:semiHidden="0" w:uiPriority="70" w:unhideWhenUsed="0"/>
-    <w:lsdException w:name="Colorful Shading Accent 1" w:semiHidden="0" w:uiPriority="71" w:unhideWhenUsed="0"/>
-    <w:lsdException w:name="Colorful List Accent 1" w:semiHidden="0" w:uiPriority="72" w:unhideWhenUsed="0"/>
-    <w:lsdException w:name="Colorful Grid Accent 1" w:semiHidden="0" w:uiPriority="73" w:unhideWhenUsed="0"/>
-    <w:lsdException w:name="Light Shading Accent 2" w:semiHidden="0" w:uiPriority="60" w:unhideWhenUsed="0"/>
-    <w:lsdException w:name="Light List Accent 2" w:semiHidden="0" w:uiPriority="61" w:unhideWhenUsed="0"/>
-    <w:lsdException w:name="Light Grid Accent 2" w:semiHidden="0" w:uiPriority="62" w:unhideWhenUsed="0"/>
-    <w:lsdException w:name="Medium Shading 1 Accent 2" w:semiHidden="0" w:uiPriority="63" w:unhideWhenUsed="0"/>
-    <w:lsdException w:name="Medium Shading 2 Accent 2" w:semiHidden="0" w:uiPriority="64" w:unhideWhenUsed="0"/>
-    <w:lsdException w:name="Medium List 1 Accent 2" w:semiHidden="0" w:uiPriority="65" w:unhideWhenUsed="0"/>
-    <w:lsdException w:name="Medium List 2 Accent 2" w:semiHidden="0" w:uiPriority="66" w:unhideWhenUsed="0"/>
-    <w:lsdException w:name="Medium Grid 1 Accent 2" w:semiHidden="0" w:uiPriority="67" w:unhideWhenUsed="0"/>
-    <w:lsdException w:name="Medium Grid 2 Accent 2" w:semiHidden="0" w:uiPriority="68" w:unhideWhenUsed="0"/>
-    <w:lsdException w:name="Medium Grid 3 Accent 2" w:semiHidden="0" w:uiPriority="69" w:unhideWhenUsed="0"/>
-    <w:lsdException w:name="Dark List Accent 2" w:semiHidden="0" w:uiPriority="70" w:unhideWhenUsed="0"/>
-    <w:lsdException w:name="Colorful Shading Accent 2" w:semiHidden="0" w:uiPriority="71" w:unhideWhenUsed="0"/>
-    <w:lsdException w:name="Colorful List Accent 2" w:semiHidden="0" w:uiPriority="72" w:unhideWhenUsed="0"/>
-    <w:lsdException w:name="Colorful Grid Accent 2" w:semiHidden="0" w:uiPriority="73" w:unhideWhenUsed="0"/>
-    <w:lsdException w:name="Light Shading Accent 3" w:semiHidden="0" w:uiPriority="60" w:unhideWhenUsed="0"/>
-    <w:lsdException w:name="Light List Accent 3" w:semiHidden="0" w:uiPriority="61" w:unhideWhenUsed="0"/>
-    <w:lsdException w:name="Light Grid Accent 3" w:semiHidden="0" w:uiPriority="62" w:unhideWhenUsed="0"/>
-    <w:lsdException w:name="Medium Shading 1 Accent 3" w:semiHidden="0" w:uiPriority="63" w:unhideWhenUsed="0"/>
-    <w:lsdException w:name="Medium Shading 2 Accent 3" w:semiHidden="0" w:uiPriority="64" w:unhideWhenUsed="0"/>
-    <w:lsdException w:name="Medium List 1 Accent 3" w:semiHidden="0" w:uiPriority="65" w:unhideWhenUsed="0"/>
-    <w:lsdException w:name="Medium List 2 Accent 3" w:semiHidden="0" w:uiPriority="66" w:unhideWhenUsed="0"/>
-    <w:lsdException w:name="Medium Grid 1 Accent 3" w:semiHidden="0" w:uiPriority="67" w:unhideWhenUsed="0"/>
-    <w:lsdException w:name="Medium Grid 2 Accent 3" w:semiHidden="0" w:uiPriority="68" w:unhideWhenUsed="0"/>
-    <w:lsdException w:name="Medium Grid 3 Accent 3" w:semiHidden="0" w:uiPriority="69" w:unhideWhenUsed="0"/>
-    <w:lsdException w:name="Dark List Accent 3" w:semiHidden="0" w:uiPriority="70" w:unhideWhenUsed="0"/>
-    <w:lsdException w:name="Colorful Shading Accent 3" w:semiHidden="0" w:uiPriority="71" w:unhideWhenUsed="0"/>
-    <w:lsdException w:name="Colorful List Accent 3" w:semiHidden="0" w:uiPriority="72" w:unhideWhenUsed="0"/>
-    <w:lsdException w:name="Colorful Grid Accent 3" w:semiHidden="0" w:uiPriority="73" w:unhideWhenUsed="0"/>
-    <w:lsdException w:name="Light Shading Accent 4" w:semiHidden="0" w:uiPriority="60" w:unhideWhenUsed="0"/>
-    <w:lsdException w:name="Light List Accent 4" w:semiHidden="0" w:uiPriority="61" w:unhideWhenUsed="0"/>
-    <w:lsdException w:name="Light Grid Accent 4" w:semiHidden="0" w:uiPriority="62" w:unhideWhenUsed="0"/>
-    <w:lsdException w:name="Medium Shading 1 Accent 4" w:semiHidden="0" w:uiPriority="63" w:unhideWhenUsed="0"/>
-    <w:lsdException w:name="Medium Shading 2 Accent 4" w:semiHidden="0" w:uiPriority="64" w:unhideWhenUsed="0"/>
-    <w:lsdException w:name="Medium List 1 Accent 4" w:semiHidden="0" w:uiPriority="65" w:unhideWhenUsed="0"/>
-    <w:lsdException w:name="Medium List 2 Accent 4" w:semiHidden="0" w:uiPriority="66" w:unhideWhenUsed="0"/>
-    <w:lsdException w:name="Medium Grid 1 Accent 4" w:semiHidden="0" w:uiPriority="67" w:unhideWhenUsed="0"/>
-    <w:lsdException w:name="Medium Grid 2 Accent 4" w:semiHidden="0" w:uiPriority="68" w:unhideWhenUsed="0"/>
-    <w:lsdException w:name="Medium Grid 3 Accent 4" w:semiHidden="0" w:uiPriority="69" w:unhideWhenUsed="0"/>
-    <w:lsdException w:name="Dark List Accent 4" w:semiHidden="0" w:uiPriority="70" w:unhideWhenUsed="0"/>
-    <w:lsdException w:name="Colorful Shading Accent 4" w:semiHidden="0" w:uiPriority="71" w:unhideWhenUsed="0"/>
-    <w:lsdException w:name="Colorful List Accent 4" w:semiHidden="0" w:uiPriority="72" w:unhideWhenUsed="0"/>
-    <w:lsdException w:name="Colorful Grid Accent 4" w:semiHidden="0" w:uiPriority="73" w:unhideWhenUsed="0"/>
-    <w:lsdException w:name="Light Shading Accent 5" w:semiHidden="0" w:uiPriority="60" w:unhideWhenUsed="0"/>
-    <w:lsdException w:name="Light List Accent 5" w:semiHidden="0" w:uiPriority="61" w:unhideWhenUsed="0"/>
-    <w:lsdException w:name="Light Grid Accent 5" w:semiHidden="0" w:uiPriority="62" w:unhideWhenUsed="0"/>
-    <w:lsdException w:name="Medium Shading 1 Accent 5" w:semiHidden="0" w:uiPriority="63" w:unhideWhenUsed="0"/>
-    <w:lsdException w:name="Medium Shading 2 Accent 5" w:semiHidden="0" w:uiPriority="64" w:unhideWhenUsed="0"/>
-    <w:lsdException w:name="Medium List 1 Accent 5" w:semiHidden="0" w:uiPriority="65" w:unhideWhenUsed="0"/>
-    <w:lsdException w:name="Medium List 2 Accent 5" w:semiHidden="0" w:uiPriority="66" w:unhideWhenUsed="0"/>
-    <w:lsdException w:name="Medium Grid 1 Accent 5" w:semiHidden="0" w:uiPriority="67" w:unhideWhenUsed="0"/>
-    <w:lsdException w:name="Medium Grid 2 Accent 5" w:semiHidden="0" w:uiPriority="68" w:unhideWhenUsed="0"/>
-    <w:lsdException w:name="Medium Grid 3 Accent 5" w:semiHidden="0" w:uiPriority="69" w:unhideWhenUsed="0"/>
-    <w:lsdException w:name="Dark List Accent 5" w:semiHidden="0" w:uiPriority="70" w:unhideWhenUsed="0"/>
-    <w:lsdException w:name="Colorful Shading Accent 5" w:semiHidden="0" w:uiPriority="71" w:unhideWhenUsed="0"/>
-    <w:lsdException w:name="Colorful List Accent 5" w:semiHidden="0" w:uiPriority="72" w:unhideWhenUsed="0"/>
-    <w:lsdException w:name="Colorful Grid Accent 5" w:semiHidden="0" w:uiPriority="73" w:unhideWhenUsed="0"/>
-    <w:lsdException w:name="Light Shading Accent 6" w:semiHidden="0" w:uiPriority="60" w:unhideWhenUsed="0"/>
-    <w:lsdException w:name="Light List Accent 6" w:semiHidden="0" w:uiPriority="61" w:unhideWhenUsed="0"/>
-    <w:lsdException w:name="Light Grid Accent 6" w:semiHidden="0" w:uiPriority="62" w:unhideWhenUsed="0"/>
-    <w:lsdException w:name="Medium Shading 1 Accent 6" w:semiHidden="0" w:uiPriority="63" w:unhideWhenUsed="0"/>
-    <w:lsdException w:name="Medium Shading 2 Accent 6" w:semiHidden="0" w:uiPriority="64" w:unhideWhenUsed="0"/>
-    <w:lsdException w:name="Medium List 1 Accent 6" w:semiHidden="0" w:uiPriority="65" w:unhideWhenUsed="0"/>
-    <w:lsdException w:name="Medium List 2 Accent 6" w:semiHidden="0" w:uiPriority="66" w:unhideWhenUsed="0"/>
-    <w:lsdException w:name="Medium Grid 1 Accent 6" w:semiHidden="0" w:uiPriority="67" w:unhideWhenUsed="0"/>
-    <w:lsdException w:name="Medium Grid 2 Accent 6" w:semiHidden="0" w:uiPriority="68" w:unhideWhenUsed="0"/>
-    <w:lsdException w:name="Medium Grid 3 Accent 6" w:semiHidden="0" w:uiPriority="69" w:unhideWhenUsed="0"/>
-    <w:lsdException w:name="Dark List Accent 6" w:semiHidden="0" w:uiPriority="70" w:unhideWhenUsed="0"/>
-    <w:lsdException w:name="Colorful Shading Accent 6" w:semiHidden="0" w:uiPriority="71" w:unhideWhenUsed="0"/>
-    <w:lsdException w:name="Colorful List Accent 6" w:semiHidden="0" w:uiPriority="72" w:unhideWhenUsed="0"/>
-    <w:lsdException w:name="Colorful Grid Accent 6" w:semiHidden="0" w:uiPriority="73" w:unhideWhenUsed="0"/>
-    <w:lsdException w:name="Subtle Emphasis" w:semiHidden="0" w:uiPriority="19" w:unhideWhenUsed="0" w:qFormat="1"/>
-    <w:lsdException w:name="Intense Emphasis" w:semiHidden="0" w:uiPriority="21" w:unhideWhenUsed="0" w:qFormat="1"/>
-    <w:lsdException w:name="Subtle Reference" w:semiHidden="0" w:uiPriority="31" w:unhideWhenUsed="0" w:qFormat="1"/>
-    <w:lsdException w:name="Intense Reference" w:semiHidden="0" w:uiPriority="32" w:unhideWhenUsed="0" w:qFormat="1"/>
-    <w:lsdException w:name="Book Title" w:semiHidden="0" w:uiPriority="33" w:unhideWhenUsed="0" w:qFormat="1"/>
-    <w:lsdException w:name="Bibliography" w:uiPriority="37"/>
-    <w:lsdException w:name="TOC Heading" w:uiPriority="39" w:qFormat="1"/>
+  <w:latentStyles w:defLockedState="0" w:defUIPriority="99" w:defSemiHidden="0" w:defUnhideWhenUsed="0" w:defQFormat="0" w:count="371">
+    <w:lsdException w:name="Normal" w:uiPriority="0" w:qFormat="1"/>
+    <w:lsdException w:name="heading 1" w:uiPriority="9" w:qFormat="1"/>
+    <w:lsdException w:name="heading 2" w:semiHidden="1" w:uiPriority="9" w:unhideWhenUsed="1" w:qFormat="1"/>
+    <w:lsdException w:name="heading 3" w:semiHidden="1" w:uiPriority="9" w:unhideWhenUsed="1" w:qFormat="1"/>
+    <w:lsdException w:name="heading 4" w:semiHidden="1" w:uiPriority="9" w:unhideWhenUsed="1" w:qFormat="1"/>
+    <w:lsdException w:name="heading 5" w:semiHidden="1" w:uiPriority="9" w:unhideWhenUsed="1" w:qFormat="1"/>
+    <w:lsdException w:name="heading 6" w:semiHidden="1" w:uiPriority="9" w:unhideWhenUsed="1" w:qFormat="1"/>
+    <w:lsdException w:name="heading 7" w:semiHidden="1" w:uiPriority="9" w:unhideWhenUsed="1" w:qFormat="1"/>
+    <w:lsdException w:name="heading 8" w:semiHidden="1" w:uiPriority="9" w:unhideWhenUsed="1" w:qFormat="1"/>
+    <w:lsdException w:name="heading 9" w:semiHidden="1" w:uiPriority="9" w:unhideWhenUsed="1" w:qFormat="1"/>
+    <w:lsdException w:name="index 1" w:semiHidden="1" w:unhideWhenUsed="1"/>
+    <w:lsdException w:name="index 2" w:semiHidden="1" w:unhideWhenUsed="1"/>
+    <w:lsdException w:name="index 3" w:semiHidden="1" w:unhideWhenUsed="1"/>
+    <w:lsdException w:name="index 4" w:semiHidden="1" w:unhideWhenUsed="1"/>
+    <w:lsdException w:name="index 5" w:semiHidden="1" w:unhideWhenUsed="1"/>
+    <w:lsdException w:name="index 6" w:semiHidden="1" w:unhideWhenUsed="1"/>
+    <w:lsdException w:name="index 7" w:semiHidden="1" w:unhideWhenUsed="1"/>
+    <w:lsdException w:name="index 8" w:semiHidden="1" w:unhideWhenUsed="1"/>
+    <w:lsdException w:name="index 9" w:semiHidden="1" w:unhideWhenUsed="1"/>
+    <w:lsdException w:name="toc 1" w:semiHidden="1" w:uiPriority="39" w:unhideWhenUsed="1" w:qFormat="1"/>
+    <w:lsdException w:name="toc 2" w:semiHidden="1" w:uiPriority="39" w:unhideWhenUsed="1" w:qFormat="1"/>
+    <w:lsdException w:name="toc 3" w:semiHidden="1" w:uiPriority="39" w:unhideWhenUsed="1" w:qFormat="1"/>
+    <w:lsdException w:name="toc 4" w:semiHidden="1" w:uiPriority="39" w:unhideWhenUsed="1"/>
+    <w:lsdException w:name="toc 5" w:semiHidden="1" w:uiPriority="39" w:unhideWhenUsed="1"/>
+    <w:lsdException w:name="toc 6" w:semiHidden="1" w:uiPriority="39" w:unhideWhenUsed="1"/>
+    <w:lsdException w:name="toc 7" w:semiHidden="1" w:uiPriority="39" w:unhideWhenUsed="1"/>
+    <w:lsdException w:name="toc 8" w:semiHidden="1" w:uiPriority="39" w:unhideWhenUsed="1"/>
+    <w:lsdException w:name="toc 9" w:semiHidden="1" w:uiPriority="39" w:unhideWhenUsed="1"/>
+    <w:lsdException w:name="Normal Indent" w:semiHidden="1" w:unhideWhenUsed="1"/>
+    <w:lsdException w:name="footnote text" w:semiHidden="1" w:unhideWhenUsed="1"/>
+    <w:lsdException w:name="annotation text" w:semiHidden="1" w:unhideWhenUsed="1"/>
+    <w:lsdException w:name="header" w:semiHidden="1" w:unhideWhenUsed="1"/>
+    <w:lsdException w:name="footer" w:semiHidden="1" w:unhideWhenUsed="1"/>
+    <w:lsdException w:name="index heading" w:semiHidden="1" w:unhideWhenUsed="1"/>
+    <w:lsdException w:name="caption" w:semiHidden="1" w:uiPriority="35" w:unhideWhenUsed="1" w:qFormat="1"/>
+    <w:lsdException w:name="table of figures" w:semiHidden="1" w:unhideWhenUsed="1"/>
+    <w:lsdException w:name="envelope address" w:semiHidden="1" w:unhideWhenUsed="1"/>
+    <w:lsdException w:name="envelope return" w:semiHidden="1" w:unhideWhenUsed="1"/>
+    <w:lsdException w:name="footnote reference" w:semiHidden="1" w:unhideWhenUsed="1"/>
+    <w:lsdException w:name="annotation reference" w:semiHidden="1" w:unhideWhenUsed="1"/>
+    <w:lsdException w:name="line number" w:semiHidden="1" w:unhideWhenUsed="1"/>
+    <w:lsdException w:name="page number" w:semiHidden="1" w:unhideWhenUsed="1"/>
+    <w:lsdException w:name="endnote reference" w:semiHidden="1" w:unhideWhenUsed="1"/>
+    <w:lsdException w:name="endnote text" w:semiHidden="1" w:unhideWhenUsed="1"/>
+    <w:lsdException w:name="table of authorities" w:semiHidden="1" w:unhideWhenUsed="1"/>
+    <w:lsdException w:name="macro" w:semiHidden="1" w:unhideWhenUsed="1"/>
+    <w:lsdException w:name="toa heading" w:semiHidden="1" w:unhideWhenUsed="1"/>
+    <w:lsdException w:name="List" w:semiHidden="1" w:unhideWhenUsed="1"/>
+    <w:lsdException w:name="List Bullet" w:semiHidden="1" w:unhideWhenUsed="1"/>
+    <w:lsdException w:name="List Number" w:semiHidden="1" w:unhideWhenUsed="1"/>
+    <w:lsdException w:name="List 2" w:semiHidden="1" w:unhideWhenUsed="1"/>
+    <w:lsdException w:name="List 3" w:semiHidden="1" w:unhideWhenUsed="1"/>
+    <w:lsdException w:name="List 4" w:semiHidden="1" w:unhideWhenUsed="1"/>
+    <w:lsdException w:name="List 5" w:semiHidden="1" w:unhideWhenUsed="1"/>
+    <w:lsdException w:name="List Bullet 2" w:semiHidden="1" w:unhideWhenUsed="1"/>
+    <w:lsdException w:name="List Bullet 3" w:semiHidden="1" w:unhideWhenUsed="1"/>
+    <w:lsdException w:name="List Bullet 4" w:semiHidden="1" w:unhideWhenUsed="1"/>
+    <w:lsdException w:name="List Bullet 5" w:semiHidden="1" w:unhideWhenUsed="1"/>
+    <w:lsdException w:name="List Number 2" w:semiHidden="1" w:unhideWhenUsed="1"/>
+    <w:lsdException w:name="List Number 3" w:semiHidden="1" w:unhideWhenUsed="1"/>
+    <w:lsdException w:name="List Number 4" w:semiHidden="1" w:unhideWhenUsed="1"/>
+    <w:lsdException w:name="List Number 5" w:semiHidden="1" w:unhideWhenUsed="1"/>
+    <w:lsdException w:name="Title" w:uiPriority="10" w:qFormat="1"/>
+    <w:lsdException w:name="Closing" w:semiHidden="1" w:unhideWhenUsed="1"/>
+    <w:lsdException w:name="Signature" w:semiHidden="1" w:unhideWhenUsed="1"/>
+    <w:lsdException w:name="Default Paragraph Font" w:semiHidden="1" w:uiPriority="1" w:unhideWhenUsed="1"/>
+    <w:lsdException w:name="Body Text" w:semiHidden="1" w:unhideWhenUsed="1"/>
+    <w:lsdException w:name="Body Text Indent" w:semiHidden="1" w:unhideWhenUsed="1"/>
+    <w:lsdException w:name="List Continue" w:semiHidden="1" w:unhideWhenUsed="1"/>
+    <w:lsdException w:name="List Continue 2" w:semiHidden="1" w:unhideWhenUsed="1"/>
+    <w:lsdException w:name="List Continue 3" w:semiHidden="1" w:unhideWhenUsed="1"/>
+    <w:lsdException w:name="List Continue 4" w:semiHidden="1" w:unhideWhenUsed="1"/>
+    <w:lsdException w:name="List Continue 5" w:semiHidden="1" w:unhideWhenUsed="1"/>
+    <w:lsdException w:name="Message Header" w:semiHidden="1" w:unhideWhenUsed="1"/>
+    <w:lsdException w:name="Subtitle" w:uiPriority="11" w:qFormat="1"/>
+    <w:lsdException w:name="Salutation" w:semiHidden="1" w:unhideWhenUsed="1"/>
+    <w:lsdException w:name="Date" w:semiHidden="1" w:unhideWhenUsed="1"/>
+    <w:lsdException w:name="Body Text First Indent" w:semiHidden="1" w:unhideWhenUsed="1"/>
+    <w:lsdException w:name="Body Text First Indent 2" w:semiHidden="1" w:unhideWhenUsed="1"/>
+    <w:lsdException w:name="Note Heading" w:semiHidden="1" w:unhideWhenUsed="1"/>
+    <w:lsdException w:name="Body Text 2" w:semiHidden="1" w:unhideWhenUsed="1"/>
+    <w:lsdException w:name="Body Text 3" w:semiHidden="1" w:unhideWhenUsed="1"/>
+    <w:lsdException w:name="Body Text Indent 2" w:semiHidden="1" w:unhideWhenUsed="1"/>
+    <w:lsdException w:name="Body Text Indent 3" w:semiHidden="1" w:unhideWhenUsed="1"/>
+    <w:lsdException w:name="Block Text" w:semiHidden="1" w:unhideWhenUsed="1"/>
+    <w:lsdException w:name="Hyperlink" w:semiHidden="1" w:unhideWhenUsed="1"/>
+    <w:lsdException w:name="FollowedHyperlink" w:semiHidden="1" w:unhideWhenUsed="1"/>
+    <w:lsdException w:name="Strong" w:uiPriority="22" w:qFormat="1"/>
+    <w:lsdException w:name="Emphasis" w:uiPriority="20" w:qFormat="1"/>
+    <w:lsdException w:name="Document Map" w:semiHidden="1" w:unhideWhenUsed="1"/>
+    <w:lsdException w:name="Plain Text" w:semiHidden="1" w:unhideWhenUsed="1"/>
+    <w:lsdException w:name="E-mail Signature" w:semiHidden="1" w:unhideWhenUsed="1"/>
+    <w:lsdException w:name="HTML Top of Form" w:semiHidden="1" w:unhideWhenUsed="1"/>
+    <w:lsdException w:name="HTML Bottom of Form" w:semiHidden="1" w:unhideWhenUsed="1"/>
+    <w:lsdException w:name="Normal (Web)" w:semiHidden="1" w:unhideWhenUsed="1"/>
+    <w:lsdException w:name="HTML Acronym" w:semiHidden="1" w:unhideWhenUsed="1"/>
+    <w:lsdException w:name="HTML Address" w:semiHidden="1" w:unhideWhenUsed="1"/>
+    <w:lsdException w:name="HTML Cite" w:semiHidden="1" w:unhideWhenUsed="1"/>
+    <w:lsdException w:name="HTML Code" w:semiHidden="1" w:unhideWhenUsed="1"/>
+    <w:lsdException w:name="HTML Definition" w:semiHidden="1" w:unhideWhenUsed="1"/>
+    <w:lsdException w:name="HTML Keyboard" w:semiHidden="1" w:unhideWhenUsed="1"/>
+    <w:lsdException w:name="HTML Preformatted" w:semiHidden="1" w:unhideWhenUsed="1"/>
+    <w:lsdException w:name="HTML Sample" w:semiHidden="1" w:unhideWhenUsed="1"/>
+    <w:lsdException w:name="HTML Typewriter" w:semiHidden="1" w:unhideWhenUsed="1"/>
+    <w:lsdException w:name="HTML Variable" w:semiHidden="1" w:unhideWhenUsed="1"/>
+    <w:lsdException w:name="Normal Table" w:semiHidden="1" w:unhideWhenUsed="1"/>
+    <w:lsdException w:name="annotation subject" w:semiHidden="1" w:unhideWhenUsed="1"/>
+    <w:lsdException w:name="No List" w:semiHidden="1" w:unhideWhenUsed="1"/>
+    <w:lsdException w:name="Outline List 1" w:semiHidden="1" w:unhideWhenUsed="1"/>
+    <w:lsdException w:name="Outline List 2" w:semiHidden="1" w:unhideWhenUsed="1"/>
+    <w:lsdException w:name="Outline List 3" w:semiHidden="1" w:unhideWhenUsed="1"/>
+    <w:lsdException w:name="Table Simple 1" w:semiHidden="1" w:unhideWhenUsed="1"/>
+    <w:lsdException w:name="Table Simple 2" w:semiHidden="1" w:unhideWhenUsed="1"/>
+    <w:lsdException w:name="Table Simple 3" w:semiHidden="1" w:unhideWhenUsed="1"/>
+    <w:lsdException w:name="Table Classic 1" w:semiHidden="1" w:unhideWhenUsed="1"/>
+    <w:lsdException w:name="Table Classic 2" w:semiHidden="1" w:unhideWhenUsed="1"/>
+    <w:lsdException w:name="Table Classic 3" w:semiHidden="1" w:unhideWhenUsed="1"/>
+    <w:lsdException w:name="Table Classic 4" w:semiHidden="1" w:unhideWhenUsed="1"/>
+    <w:lsdException w:name="Table Colorful 1" w:semiHidden="1" w:unhideWhenUsed="1"/>
+    <w:lsdException w:name="Table Colorful 2" w:semiHidden="1" w:unhideWhenUsed="1"/>
+    <w:lsdException w:name="Table Colorful 3" w:semiHidden="1" w:unhideWhenUsed="1"/>
+    <w:lsdException w:name="Table Columns 1" w:semiHidden="1" w:unhideWhenUsed="1"/>
+    <w:lsdException w:name="Table Columns 2" w:semiHidden="1" w:unhideWhenUsed="1"/>
+    <w:lsdException w:name="Table Columns 3" w:semiHidden="1" w:unhideWhenUsed="1"/>
+    <w:lsdException w:name="Table Columns 4" w:semiHidden="1" w:unhideWhenUsed="1"/>
+    <w:lsdException w:name="Table Columns 5" w:semiHidden="1" w:unhideWhenUsed="1"/>
+    <w:lsdException w:name="Table Grid 1" w:semiHidden="1" w:unhideWhenUsed="1"/>
+    <w:lsdException w:name="Table Grid 2" w:semiHidden="1" w:unhideWhenUsed="1"/>
+    <w:lsdException w:name="Table Grid 3" w:semiHidden="1" w:unhideWhenUsed="1"/>
+    <w:lsdException w:name="Table Grid 4" w:semiHidden="1" w:unhideWhenUsed="1"/>
+    <w:lsdException w:name="Table Grid 5" w:semiHidden="1" w:unhideWhenUsed="1"/>
+    <w:lsdException w:name="Table Grid 6" w:semiHidden="1" w:unhideWhenUsed="1"/>
+    <w:lsdException w:name="Table Grid 7" w:semiHidden="1" w:unhideWhenUsed="1"/>
+    <w:lsdException w:name="Table Grid 8" w:semiHidden="1" w:unhideWhenUsed="1"/>
+    <w:lsdException w:name="Table List 1" w:semiHidden="1" w:unhideWhenUsed="1"/>
+    <w:lsdException w:name="Table List 2" w:semiHidden="1" w:unhideWhenUsed="1"/>
+    <w:lsdException w:name="Table List 3" w:semiHidden="1" w:unhideWhenUsed="1"/>
+    <w:lsdException w:name="Table List 4" w:semiHidden="1" w:unhideWhenUsed="1"/>
+    <w:lsdException w:name="Table List 5" w:semiHidden="1" w:unhideWhenUsed="1"/>
+    <w:lsdException w:name="Table List 6" w:semiHidden="1" w:unhideWhenUsed="1"/>
+    <w:lsdException w:name="Table List 7" w:semiHidden="1" w:unhideWhenUsed="1"/>
+    <w:lsdException w:name="Table List 8" w:semiHidden="1" w:unhideWhenUsed="1"/>
+    <w:lsdException w:name="Table 3D effects 1" w:semiHidden="1" w:unhideWhenUsed="1"/>
+    <w:lsdException w:name="Table 3D effects 2" w:semiHidden="1" w:unhideWhenUsed="1"/>
+    <w:lsdException w:name="Table 3D effects 3" w:semiHidden="1" w:unhideWhenUsed="1"/>
+    <w:lsdException w:name="Table Contemporary" w:semiHidden="1" w:unhideWhenUsed="1"/>
+    <w:lsdException w:name="Table Elegant" w:semiHidden="1" w:unhideWhenUsed="1"/>
+    <w:lsdException w:name="Table Professional" w:semiHidden="1" w:unhideWhenUsed="1"/>
+    <w:lsdException w:name="Table Subtle 1" w:semiHidden="1" w:unhideWhenUsed="1"/>
+    <w:lsdException w:name="Table Subtle 2" w:semiHidden="1" w:unhideWhenUsed="1"/>
+    <w:lsdException w:name="Table Web 1" w:semiHidden="1" w:unhideWhenUsed="1"/>
+    <w:lsdException w:name="Table Web 2" w:semiHidden="1" w:unhideWhenUsed="1"/>
+    <w:lsdException w:name="Table Web 3" w:semiHidden="1" w:unhideWhenUsed="1"/>
+    <w:lsdException w:name="Balloon Text" w:semiHidden="1" w:unhideWhenUsed="1"/>
+    <w:lsdException w:name="Table Grid" w:uiPriority="59"/>
+    <w:lsdException w:name="Table Theme" w:semiHidden="1" w:unhideWhenUsed="1"/>
+    <w:lsdException w:name="Placeholder Text" w:semiHidden="1"/>
+    <w:lsdException w:name="No Spacing" w:uiPriority="1" w:qFormat="1"/>
+    <w:lsdException w:name="Light Shading" w:uiPriority="60"/>
+    <w:lsdException w:name="Light List" w:uiPriority="61"/>
+    <w:lsdException w:name="Light Grid" w:uiPriority="62"/>
+    <w:lsdException w:name="Medium Shading 1" w:uiPriority="63"/>
+    <w:lsdException w:name="Medium Shading 2" w:uiPriority="64"/>
+    <w:lsdException w:name="Medium List 1" w:uiPriority="65"/>
+    <w:lsdException w:name="Medium List 2" w:uiPriority="66"/>
+    <w:lsdException w:name="Medium Grid 1" w:uiPriority="67"/>
+    <w:lsdException w:name="Medium Grid 2" w:uiPriority="68"/>
+    <w:lsdException w:name="Medium Grid 3" w:uiPriority="69"/>
+    <w:lsdException w:name="Dark List" w:uiPriority="70"/>
+    <w:lsdException w:name="Colorful Shading" w:uiPriority="71"/>
+    <w:lsdException w:name="Colorful List" w:uiPriority="72"/>
+    <w:lsdException w:name="Colorful Grid" w:uiPriority="73"/>
+    <w:lsdException w:name="Light Shading Accent 1" w:uiPriority="60"/>
+    <w:lsdException w:name="Light List Accent 1" w:uiPriority="61"/>
+    <w:lsdException w:name="Light Grid Accent 1" w:uiPriority="62"/>
+    <w:lsdException w:name="Medium Shading 1 Accent 1" w:uiPriority="63"/>
+    <w:lsdException w:name="Medium Shading 2 Accent 1" w:uiPriority="64"/>
+    <w:lsdException w:name="Medium List 1 Accent 1" w:uiPriority="65"/>
+    <w:lsdException w:name="Revision" w:semiHidden="1"/>
+    <w:lsdException w:name="List Paragraph" w:uiPriority="34" w:qFormat="1"/>
+    <w:lsdException w:name="Quote" w:uiPriority="29" w:qFormat="1"/>
+    <w:lsdException w:name="Intense Quote" w:uiPriority="30" w:qFormat="1"/>
+    <w:lsdException w:name="Medium List 2 Accent 1" w:uiPriority="66"/>
+    <w:lsdException w:name="Medium Grid 1 Accent 1" w:uiPriority="67"/>
+    <w:lsdException w:name="Medium Grid 2 Accent 1" w:uiPriority="68"/>
+    <w:lsdException w:name="Medium Grid 3 Accent 1" w:uiPriority="69"/>
+    <w:lsdException w:name="Dark List Accent 1" w:uiPriority="70"/>
+    <w:lsdException w:name="Colorful Shading Accent 1" w:uiPriority="71"/>
+    <w:lsdException w:name="Colorful List Accent 1" w:uiPriority="72"/>
+    <w:lsdException w:name="Colorful Grid Accent 1" w:uiPriority="73"/>
+    <w:lsdException w:name="Light Shading Accent 2" w:uiPriority="60"/>
+    <w:lsdException w:name="Light List Accent 2" w:uiPriority="61"/>
+    <w:lsdException w:name="Light Grid Accent 2" w:uiPriority="62"/>
+    <w:lsdException w:name="Medium Shading 1 Accent 2" w:uiPriority="63"/>
+    <w:lsdException w:name="Medium Shading 2 Accent 2" w:uiPriority="64"/>
+    <w:lsdException w:name="Medium List 1 Accent 2" w:uiPriority="65"/>
+    <w:lsdException w:name="Medium List 2 Accent 2" w:uiPriority="66"/>
+    <w:lsdException w:name="Medium Grid 1 Accent 2" w:uiPriority="67"/>
+    <w:lsdException w:name="Medium Grid 2 Accent 2" w:uiPriority="68"/>
+    <w:lsdException w:name="Medium Grid 3 Accent 2" w:uiPriority="69"/>
+    <w:lsdException w:name="Dark List Accent 2" w:uiPriority="70"/>
+    <w:lsdException w:name="Colorful Shading Accent 2" w:uiPriority="71"/>
+    <w:lsdException w:name="Colorful List Accent 2" w:uiPriority="72"/>
+    <w:lsdException w:name="Colorful Grid Accent 2" w:uiPriority="73"/>
+    <w:lsdException w:name="Light Shading Accent 3" w:uiPriority="60"/>
+    <w:lsdException w:name="Light List Accent 3" w:uiPriority="61"/>
+    <w:lsdException w:name="Light Grid Accent 3" w:uiPriority="62"/>
+    <w:lsdException w:name="Medium Shading 1 Accent 3" w:uiPriority="63"/>
+    <w:lsdException w:name="Medium Shading 2 Accent 3" w:uiPriority="64"/>
+    <w:lsdException w:name="Medium List 1 Accent 3" w:uiPriority="65"/>
+    <w:lsdException w:name="Medium List 2 Accent 3" w:uiPriority="66"/>
+    <w:lsdException w:name="Medium Grid 1 Accent 3" w:uiPriority="67"/>
+    <w:lsdException w:name="Medium Grid 2 Accent 3" w:uiPriority="68"/>
+    <w:lsdException w:name="Medium Grid 3 Accent 3" w:uiPriority="69"/>
+    <w:lsdException w:name="Dark List Accent 3" w:uiPriority="70"/>
+    <w:lsdException w:name="Colorful Shading Accent 3" w:uiPriority="71"/>
+    <w:lsdException w:name="Colorful List Accent 3" w:uiPriority="72"/>
+    <w:lsdException w:name="Colorful Grid Accent 3" w:uiPriority="73"/>
+    <w:lsdException w:name="Light Shading Accent 4" w:uiPriority="60"/>
+    <w:lsdException w:name="Light List Accent 4" w:uiPriority="61"/>
+    <w:lsdException w:name="Light Grid Accent 4" w:uiPriority="62"/>
+    <w:lsdException w:name="Medium Shading 1 Accent 4" w:uiPriority="63"/>
+    <w:lsdException w:name="Medium Shading 2 Accent 4" w:uiPriority="64"/>
+    <w:lsdException w:name="Medium List 1 Accent 4" w:uiPriority="65"/>
+    <w:lsdException w:name="Medium List 2 Accent 4" w:uiPriority="66"/>
+    <w:lsdException w:name="Medium Grid 1 Accent 4" w:uiPriority="67"/>
+    <w:lsdException w:name="Medium Grid 2 Accent 4" w:uiPriority="68"/>
+    <w:lsdException w:name="Medium Grid 3 Accent 4" w:uiPriority="69"/>
+    <w:lsdException w:name="Dark List Accent 4" w:uiPriority="70"/>
+    <w:lsdException w:name="Colorful Shading Accent 4" w:uiPriority="71"/>
+    <w:lsdException w:name="Colorful List Accent 4" w:uiPriority="72"/>
+    <w:lsdException w:name="Colorful Grid Accent 4" w:uiPriority="73"/>
+    <w:lsdException w:name="Light Shading Accent 5" w:uiPriority="60"/>
+    <w:lsdException w:name="Light List Accent 5" w:uiPriority="61"/>
+    <w:lsdException w:name="Light Grid Accent 5" w:uiPriority="62"/>
+    <w:lsdException w:name="Medium Shading 1 Accent 5" w:uiPriority="63"/>
+    <w:lsdException w:name="Medium Shading 2 Accent 5" w:uiPriority="64"/>
+    <w:lsdException w:name="Medium List 1 Accent 5" w:uiPriority="65"/>
+    <w:lsdException w:name="Medium List 2 Accent 5" w:uiPriority="66"/>
+    <w:lsdException w:name="Medium Grid 1 Accent 5" w:uiPriority="67"/>
+    <w:lsdException w:name="Medium Grid 2 Accent 5" w:uiPriority="68"/>
+    <w:lsdException w:name="Medium Grid 3 Accent 5" w:uiPriority="69"/>
+    <w:lsdException w:name="Dark List Accent 5" w:uiPriority="70"/>
+    <w:lsdException w:name="Colorful Shading Accent 5" w:uiPriority="71"/>
+    <w:lsdException w:name="Colorful List Accent 5" w:uiPriority="72"/>
+    <w:lsdException w:name="Colorful Grid Accent 5" w:uiPriority="73"/>
+    <w:lsdException w:name="Light Shading Accent 6" w:uiPriority="60"/>
+    <w:lsdException w:name="Light List Accent 6" w:uiPriority="61"/>
+    <w:lsdException w:name="Light Grid Accent 6" w:uiPriority="62"/>
+    <w:lsdException w:name="Medium Shading 1 Accent 6" w:uiPriority="63"/>
+    <w:lsdException w:name="Medium Shading 2 Accent 6" w:uiPriority="64"/>
+    <w:lsdException w:name="Medium List 1 Accent 6" w:uiPriority="65"/>
+    <w:lsdException w:name="Medium List 2 Accent 6" w:uiPriority="66"/>
+    <w:lsdException w:name="Medium Grid 1 Accent 6" w:uiPriority="67"/>
+    <w:lsdException w:name="Medium Grid 2 Accent 6" w:uiPriority="68"/>
+    <w:lsdException w:name="Medium Grid 3 Accent 6" w:uiPriority="69"/>
+    <w:lsdException w:name="Dark List Accent 6" w:uiPriority="70"/>
+    <w:lsdException w:name="Colorful Shading Accent 6" w:uiPriority="71"/>
+    <w:lsdException w:name="Colorful List Accent 6" w:uiPriority="72"/>
+    <w:lsdException w:name="Colorful Grid Accent 6" w:uiPriority="73"/>
+    <w:lsdException w:name="Subtle Emphasis" w:uiPriority="19" w:qFormat="1"/>
+    <w:lsdException w:name="Intense Emphasis" w:uiPriority="21" w:qFormat="1"/>
+    <w:lsdException w:name="Subtle Reference" w:uiPriority="31" w:qFormat="1"/>
+    <w:lsdException w:name="Intense Reference" w:uiPriority="32" w:qFormat="1"/>
+    <w:lsdException w:name="Book Title" w:uiPriority="33" w:qFormat="1"/>
+    <w:lsdException w:name="Bibliography" w:semiHidden="1" w:uiPriority="37" w:unhideWhenUsed="1"/>
+    <w:lsdException w:name="TOC Heading" w:semiHidden="1" w:uiPriority="39" w:unhideWhenUsed="1" w:qFormat="1"/>
+    <w:lsdException w:name="Plain Table 1" w:uiPriority="41"/>
+    <w:lsdException w:name="Plain Table 2" w:uiPriority="42"/>
+    <w:lsdException w:name="Plain Table 3" w:uiPriority="43"/>
+    <w:lsdException w:name="Plain Table 4" w:uiPriority="44"/>
+    <w:lsdException w:name="Plain Table 5" w:uiPriority="45"/>
+    <w:lsdException w:name="Grid Table Light" w:uiPriority="40"/>
+    <w:lsdException w:name="Grid Table 1 Light" w:uiPriority="46"/>
+    <w:lsdException w:name="Grid Table 2" w:uiPriority="47"/>
+    <w:lsdException w:name="Grid Table 3" w:uiPriority="48"/>
+    <w:lsdException w:name="Grid Table 4" w:uiPriority="49"/>
+    <w:lsdException w:name="Grid Table 5 Dark" w:uiPriority="50"/>
+    <w:lsdException w:name="Grid Table 6 Colorful" w:uiPriority="51"/>
+    <w:lsdException w:name="Grid Table 7 Colorful" w:uiPriority="52"/>
+    <w:lsdException w:name="Grid Table 1 Light Accent 1" w:uiPriority="46"/>
+    <w:lsdException w:name="Grid Table 2 Accent 1" w:uiPriority="47"/>
+    <w:lsdException w:name="Grid Table 3 Accent 1" w:uiPriority="48"/>
+    <w:lsdException w:name="Grid Table 4 Accent 1" w:uiPriority="49"/>
+    <w:lsdException w:name="Grid Table 5 Dark Accent 1" w:uiPriority="50"/>
+    <w:lsdException w:name="Grid Table 6 Colorful Accent 1" w:uiPriority="51"/>
+    <w:lsdException w:name="Grid Table 7 Colorful Accent 1" w:uiPriority="52"/>
+    <w:lsdException w:name="Grid Table 1 Light Accent 2" w:uiPriority="46"/>
+    <w:lsdException w:name="Grid Table 2 Accent 2" w:uiPriority="47"/>
+    <w:lsdException w:name="Grid Table 3 Accent 2" w:uiPriority="48"/>
+    <w:lsdException w:name="Grid Table 4 Accent 2" w:uiPriority="49"/>
+    <w:lsdException w:name="Grid Table 5 Dark Accent 2" w:uiPriority="50"/>
+    <w:lsdException w:name="Grid Table 6 Colorful Accent 2" w:uiPriority="51"/>
+    <w:lsdException w:name="Grid Table 7 Colorful Accent 2" w:uiPriority="52"/>
+    <w:lsdException w:name="Grid Table 1 Light Accent 3" w:uiPriority="46"/>
+    <w:lsdException w:name="Grid Table 2 Accent 3" w:uiPriority="47"/>
+    <w:lsdException w:name="Grid Table 3 Accent 3" w:uiPriority="48"/>
+    <w:lsdException w:name="Grid Table 4 Accent 3" w:uiPriority="49"/>
+    <w:lsdException w:name="Grid Table 5 Dark Accent 3" w:uiPriority="50"/>
+    <w:lsdException w:name="Grid Table 6 Colorful Accent 3" w:uiPriority="51"/>
+    <w:lsdException w:name="Grid Table 7 Colorful Accent 3" w:uiPriority="52"/>
+    <w:lsdException w:name="Grid Table 1 Light Accent 4" w:uiPriority="46"/>
+    <w:lsdException w:name="Grid Table 2 Accent 4" w:uiPriority="47"/>
+    <w:lsdException w:name="Grid Table 3 Accent 4" w:uiPriority="48"/>
+    <w:lsdException w:name="Grid Table 4 Accent 4" w:uiPriority="49"/>
+    <w:lsdException w:name="Grid Table 5 Dark Accent 4" w:uiPriority="50"/>
+    <w:lsdException w:name="Grid Table 6 Colorful Accent 4" w:uiPriority="51"/>
+    <w:lsdException w:name="Grid Table 7 Colorful Accent 4" w:uiPriority="52"/>
+    <w:lsdException w:name="Grid Table 1 Light Accent 5" w:uiPriority="46"/>
+    <w:lsdException w:name="Grid Table 2 Accent 5" w:uiPriority="47"/>
+    <w:lsdException w:name="Grid Table 3 Accent 5" w:uiPriority="48"/>
+    <w:lsdException w:name="Grid Table 4 Accent 5" w:uiPriority="49"/>
+    <w:lsdException w:name="Grid Table 5 Dark Accent 5" w:uiPriority="50"/>
+    <w:lsdException w:name="Grid Table 6 Colorful Accent 5" w:uiPriority="51"/>
+    <w:lsdException w:name="Grid Table 7 Colorful Accent 5" w:uiPriority="52"/>
+    <w:lsdException w:name="Grid Table 1 Light Accent 6" w:uiPriority="46"/>
+    <w:lsdException w:name="Grid Table 2 Accent 6" w:uiPriority="47"/>
+    <w:lsdException w:name="Grid Table 3 Accent 6" w:uiPriority="48"/>
+    <w:lsdException w:name="Grid Table 4 Accent 6" w:uiPriority="49"/>
+    <w:lsdException w:name="Grid Table 5 Dark Accent 6" w:uiPriority="50"/>
+    <w:lsdException w:name="Grid Table 6 Colorful Accent 6" w:uiPriority="51"/>
+    <w:lsdException w:name="Grid Table 7 Colorful Accent 6" w:uiPriority="52"/>
+    <w:lsdException w:name="List Table 1 Light" w:uiPriority="46"/>
+    <w:lsdException w:name="List Table 2" w:uiPriority="47"/>
+    <w:lsdException w:name="List Table 3" w:uiPriority="48"/>
+    <w:lsdException w:name="List Table 4" w:uiPriority="49"/>
+    <w:lsdException w:name="List Table 5 Dark" w:uiPriority="50"/>
+    <w:lsdException w:name="List Table 6 Colorful" w:uiPriority="51"/>
+    <w:lsdException w:name="List Table 7 Colorful" w:uiPriority="52"/>
+    <w:lsdException w:name="List Table 1 Light Accent 1" w:uiPriority="46"/>
+    <w:lsdException w:name="List Table 2 Accent 1" w:uiPriority="47"/>
+    <w:lsdException w:name="List Table 3 Accent 1" w:uiPriority="48"/>
+    <w:lsdException w:name="List Table 4 Accent 1" w:uiPriority="49"/>
+    <w:lsdException w:name="List Table 5 Dark Accent 1" w:uiPriority="50"/>
+    <w:lsdException w:name="List Table 6 Colorful Accent 1" w:uiPriority="51"/>
+    <w:lsdException w:name="List Table 7 Colorful Accent 1" w:uiPriority="52"/>
+    <w:lsdException w:name="List Table 1 Light Accent 2" w:uiPriority="46"/>
+    <w:lsdException w:name="List Table 2 Accent 2" w:uiPriority="47"/>
+    <w:lsdException w:name="List Table 3 Accent 2" w:uiPriority="48"/>
+    <w:lsdException w:name="List Table 4 Accent 2" w:uiPriority="49"/>
+    <w:lsdException w:name="List Table 5 Dark Accent 2" w:uiPriority="50"/>
+    <w:lsdException w:name="List Table 6 Colorful Accent 2" w:uiPriority="51"/>
+    <w:lsdException w:name="List Table 7 Colorful Accent 2" w:uiPriority="52"/>
+    <w:lsdException w:name="List Table 1 Light Accent 3" w:uiPriority="46"/>
+    <w:lsdException w:name="List Table 2 Accent 3" w:uiPriority="47"/>
+    <w:lsdException w:name="List Table 3 Accent 3" w:uiPriority="48"/>
+    <w:lsdException w:name="List Table 4 Accent 3" w:uiPriority="49"/>
+    <w:lsdException w:name="List Table 5 Dark Accent 3" w:uiPriority="50"/>
+    <w:lsdException w:name="List Table 6 Colorful Accent 3" w:uiPriority="51"/>
+    <w:lsdException w:name="List Table 7 Colorful Accent 3" w:uiPriority="52"/>
+    <w:lsdException w:name="List Table 1 Light Accent 4" w:uiPriority="46"/>
+    <w:lsdException w:name="List Table 2 Accent 4" w:uiPriority="47"/>
+    <w:lsdException w:name="List Table 3 Accent 4" w:uiPriority="48"/>
+    <w:lsdException w:name="List Table 4 Accent 4" w:uiPriority="49"/>
+    <w:lsdException w:name="List Table 5 Dark Accent 4" w:uiPriority="50"/>
+    <w:lsdException w:name="List Table 6 Colorful Accent 4" w:uiPriority="51"/>
+    <w:lsdException w:name="List Table 7 Colorful Accent 4" w:uiPriority="52"/>
+    <w:lsdException w:name="List Table 1 Light Accent 5" w:uiPriority="46"/>
+    <w:lsdException w:name="List Table 2 Accent 5" w:uiPriority="47"/>
+    <w:lsdException w:name="List Table 3 Accent 5" w:uiPriority="48"/>
+    <w:lsdException w:name="List Table 4 Accent 5" w:uiPriority="49"/>
+    <w:lsdException w:name="List Table 5 Dark Accent 5" w:uiPriority="50"/>
+    <w:lsdException w:name="List Table 6 Colorful Accent 5" w:uiPriority="51"/>
+    <w:lsdException w:name="List Table 7 Colorful Accent 5" w:uiPriority="52"/>
+    <w:lsdException w:name="List Table 1 Light Accent 6" w:uiPriority="46"/>
+    <w:lsdException w:name="List Table 2 Accent 6" w:uiPriority="47"/>
+    <w:lsdException w:name="List Table 3 Accent 6" w:uiPriority="48"/>
+    <w:lsdException w:name="List Table 4 Accent 6" w:uiPriority="49"/>
+    <w:lsdException w:name="List Table 5 Dark Accent 6" w:uiPriority="50"/>
+    <w:lsdException w:name="List Table 6 Colorful Accent 6" w:uiPriority="51"/>
+    <w:lsdException w:name="List Table 7 Colorful Accent 6" w:uiPriority="52"/>
   </w:latentStyles>
   <w:style w:type="paragraph" w:default="1" w:styleId="Normal">
     <w:name w:val="Normal"/>
@@ -13628,8 +13625,8 @@
   </w:style>
   <w:style w:type="paragraph" w:styleId="Heading1">
     <w:name w:val="heading 1"/>
-    <w:basedOn w:val="normal0"/>
-    <w:next w:val="normal0"/>
+    <w:basedOn w:val="Normal1"/>
+    <w:next w:val="Normal1"/>
     <w:rsid w:val="00AC6D2B"/>
     <w:pPr>
       <w:keepNext/>
@@ -13645,8 +13642,8 @@
   </w:style>
   <w:style w:type="paragraph" w:styleId="Heading2">
     <w:name w:val="heading 2"/>
-    <w:basedOn w:val="normal0"/>
-    <w:next w:val="normal0"/>
+    <w:basedOn w:val="Normal1"/>
+    <w:next w:val="Normal1"/>
     <w:rsid w:val="00AC6D2B"/>
     <w:pPr>
       <w:keepNext/>
@@ -13662,8 +13659,8 @@
   </w:style>
   <w:style w:type="paragraph" w:styleId="Heading3">
     <w:name w:val="heading 3"/>
-    <w:basedOn w:val="normal0"/>
-    <w:next w:val="normal0"/>
+    <w:basedOn w:val="Normal1"/>
+    <w:next w:val="Normal1"/>
     <w:rsid w:val="00AC6D2B"/>
     <w:pPr>
       <w:keepNext/>
@@ -13680,8 +13677,8 @@
   </w:style>
   <w:style w:type="paragraph" w:styleId="Heading4">
     <w:name w:val="heading 4"/>
-    <w:basedOn w:val="normal0"/>
-    <w:next w:val="normal0"/>
+    <w:basedOn w:val="Normal1"/>
+    <w:next w:val="Normal1"/>
     <w:rsid w:val="00AC6D2B"/>
     <w:pPr>
       <w:keepNext/>
@@ -13698,8 +13695,8 @@
   </w:style>
   <w:style w:type="paragraph" w:styleId="Heading5">
     <w:name w:val="heading 5"/>
-    <w:basedOn w:val="normal0"/>
-    <w:next w:val="normal0"/>
+    <w:basedOn w:val="Normal1"/>
+    <w:next w:val="Normal1"/>
     <w:rsid w:val="00AC6D2B"/>
     <w:pPr>
       <w:keepNext/>
@@ -13714,8 +13711,8 @@
   </w:style>
   <w:style w:type="paragraph" w:styleId="Heading6">
     <w:name w:val="heading 6"/>
-    <w:basedOn w:val="normal0"/>
-    <w:next w:val="normal0"/>
+    <w:basedOn w:val="Normal1"/>
+    <w:next w:val="Normal1"/>
     <w:rsid w:val="00AC6D2B"/>
     <w:pPr>
       <w:keepNext/>
@@ -13740,7 +13737,6 @@
     <w:uiPriority w:val="99"/>
     <w:semiHidden/>
     <w:unhideWhenUsed/>
-    <w:qFormat/>
     <w:tblPr>
       <w:tblInd w:w="0" w:type="dxa"/>
       <w:tblCellMar>
@@ -13757,14 +13753,14 @@
     <w:semiHidden/>
     <w:unhideWhenUsed/>
   </w:style>
-  <w:style w:type="paragraph" w:customStyle="1" w:styleId="normal0">
-    <w:name w:val="normal"/>
+  <w:style w:type="paragraph" w:customStyle="1" w:styleId="Normal1">
+    <w:name w:val="Normal1"/>
     <w:rsid w:val="00AC6D2B"/>
   </w:style>
   <w:style w:type="paragraph" w:styleId="Title">
     <w:name w:val="Title"/>
-    <w:basedOn w:val="normal0"/>
-    <w:next w:val="normal0"/>
+    <w:basedOn w:val="Normal1"/>
+    <w:next w:val="Normal1"/>
     <w:rsid w:val="00AC6D2B"/>
     <w:pPr>
       <w:keepNext/>
@@ -13779,8 +13775,8 @@
   </w:style>
   <w:style w:type="paragraph" w:styleId="Subtitle">
     <w:name w:val="Subtitle"/>
-    <w:basedOn w:val="normal0"/>
-    <w:next w:val="normal0"/>
+    <w:basedOn w:val="Normal1"/>
+    <w:next w:val="Normal1"/>
     <w:rsid w:val="00AC6D2B"/>
     <w:pPr>
       <w:keepNext/>
@@ -14191,6 +14187,46 @@
       <w:szCs w:val="28"/>
     </w:rPr>
   </w:style>
+  <w:style w:type="paragraph" w:styleId="BalloonText">
+    <w:name w:val="Balloon Text"/>
+    <w:basedOn w:val="Normal"/>
+    <w:link w:val="BalloonTextChar"/>
+    <w:uiPriority w:val="99"/>
+    <w:semiHidden/>
+    <w:unhideWhenUsed/>
+    <w:rsid w:val="00F11FF0"/>
+    <w:pPr>
+      <w:spacing w:line="240" w:lineRule="auto"/>
+    </w:pPr>
+    <w:rPr>
+      <w:rFonts w:ascii="Segoe UI" w:hAnsi="Segoe UI" w:cs="Segoe UI"/>
+      <w:sz w:val="18"/>
+      <w:szCs w:val="18"/>
+    </w:rPr>
+  </w:style>
+  <w:style w:type="character" w:customStyle="1" w:styleId="BalloonTextChar">
+    <w:name w:val="Balloon Text Char"/>
+    <w:basedOn w:val="DefaultParagraphFont"/>
+    <w:link w:val="BalloonText"/>
+    <w:uiPriority w:val="99"/>
+    <w:semiHidden/>
+    <w:rsid w:val="00F11FF0"/>
+    <w:rPr>
+      <w:rFonts w:ascii="Segoe UI" w:hAnsi="Segoe UI" w:cs="Segoe UI"/>
+      <w:sz w:val="18"/>
+      <w:szCs w:val="18"/>
+    </w:rPr>
+  </w:style>
+  <w:style w:type="paragraph" w:styleId="Revision">
+    <w:name w:val="Revision"/>
+    <w:hidden/>
+    <w:uiPriority w:val="99"/>
+    <w:semiHidden/>
+    <w:rsid w:val="00F11FF0"/>
+    <w:pPr>
+      <w:spacing w:line="240" w:lineRule="auto"/>
+    </w:pPr>
+  </w:style>
 </w:styles>
 </file>
 
@@ -14501,7 +14537,7 @@
 </file>
 
 <file path=customXml/itemProps2.xml><?xml version="1.0" encoding="utf-8"?>
-<ds:datastoreItem xmlns:ds="http://schemas.openxmlformats.org/officeDocument/2006/customXml" ds:itemID="{16B60EA1-0B29-449D-B58A-4BF3706CF116}">
+<ds:datastoreItem xmlns:ds="http://schemas.openxmlformats.org/officeDocument/2006/customXml" ds:itemID="{97F49C14-5A75-43AD-8A9A-B5CDD1C6960B}">
   <ds:schemaRefs>
     <ds:schemaRef ds:uri="http://schemas.openxmlformats.org/officeDocument/2006/bibliography"/>
   </ds:schemaRefs>

</xml_diff>

<commit_message>
changes on process book
</commit_message>
<xml_diff>
--- a/docs/ProcessBook.docx
+++ b/docs/ProcessBook.docx
@@ -1,6 +1,6 @@
 
 <file path=word/document.xml><?xml version="1.0" encoding="utf-8"?>
-<w:document xmlns:wpc="http://schemas.microsoft.com/office/word/2010/wordprocessingCanvas" xmlns:mc="http://schemas.openxmlformats.org/markup-compatibility/2006" xmlns:o="urn:schemas-microsoft-com:office:office" xmlns:r="http://schemas.openxmlformats.org/officeDocument/2006/relationships" xmlns:m="http://schemas.openxmlformats.org/officeDocument/2006/math" xmlns:v="urn:schemas-microsoft-com:vml" xmlns:wp14="http://schemas.microsoft.com/office/word/2010/wordprocessingDrawing" xmlns:wp="http://schemas.openxmlformats.org/drawingml/2006/wordprocessingDrawing" xmlns:w10="urn:schemas-microsoft-com:office:word" xmlns:w="http://schemas.openxmlformats.org/wordprocessingml/2006/main" xmlns:w14="http://schemas.microsoft.com/office/word/2010/wordml" xmlns:w15="http://schemas.microsoft.com/office/word/2012/wordml" xmlns:wpg="http://schemas.microsoft.com/office/word/2010/wordprocessingGroup" xmlns:wpi="http://schemas.microsoft.com/office/word/2010/wordprocessingInk" xmlns:wne="http://schemas.microsoft.com/office/word/2006/wordml" xmlns:wps="http://schemas.microsoft.com/office/word/2010/wordprocessingShape" mc:Ignorable="w14 w15 wp14">
+<w:document xmlns:ve="http://schemas.openxmlformats.org/markup-compatibility/2006" xmlns:o="urn:schemas-microsoft-com:office:office" xmlns:r="http://schemas.openxmlformats.org/officeDocument/2006/relationships" xmlns:m="http://schemas.openxmlformats.org/officeDocument/2006/math" xmlns:v="urn:schemas-microsoft-com:vml" xmlns:wp="http://schemas.openxmlformats.org/drawingml/2006/wordprocessingDrawing" xmlns:w10="urn:schemas-microsoft-com:office:word" xmlns:w="http://schemas.openxmlformats.org/wordprocessingml/2006/main" xmlns:wne="http://schemas.microsoft.com/office/word/2006/wordml">
   <w:background w:color="FFFFFF"/>
   <w:body>
     <w:sdt>
@@ -59,7 +59,6 @@
                             <w:dataBinding w:prefixMappings="xmlns:ns0='http://schemas.openxmlformats.org/package/2006/metadata/core-properties' xmlns:ns1='http://purl.org/dc/elements/1.1/'" w:xpath="/ns0:coreProperties[1]/ns1:title[1]" w:storeItemID="{6C3C8BC8-F283-45AE-878A-BAB7291924A1}"/>
                             <w:text/>
                           </w:sdtPr>
-                          <w:sdtEndPr/>
                           <w:sdtContent>
                             <w:p>
                               <w:pPr>
@@ -100,7 +99,6 @@
                             <w:dataBinding w:prefixMappings="xmlns:ns0='http://schemas.openxmlformats.org/package/2006/metadata/core-properties' xmlns:ns1='http://purl.org/dc/elements/1.1/'" w:xpath="/ns0:coreProperties[1]/ns1:subject[1]" w:storeItemID="{6C3C8BC8-F283-45AE-878A-BAB7291924A1}"/>
                             <w:text/>
                           </w:sdtPr>
-                          <w:sdtEndPr/>
                           <w:sdtContent>
                             <w:p>
                               <w:pPr>
@@ -145,7 +143,6 @@
                             <w:dataBinding w:prefixMappings="xmlns:ns0='http://schemas.microsoft.com/office/2006/coverPageProps'" w:xpath="/ns0:CoverPageProperties[1]/ns0:Abstract[1]" w:storeItemID="{55AF091B-3C7A-41E3-B477-F2FDAA23CFDA}"/>
                             <w:text/>
                           </w:sdtPr>
-                          <w:sdtEndPr/>
                           <w:sdtContent>
                             <w:p>
                               <w:pPr>
@@ -337,7 +334,6 @@
                               <w:calendar w:val="gregorian"/>
                             </w:date>
                           </w:sdtPr>
-                          <w:sdtEndPr/>
                           <w:sdtContent>
                             <w:p>
                               <w:pPr>
@@ -415,7 +411,6 @@
                                 <w:calendar w:val="gregorian"/>
                               </w:date>
                             </w:sdtPr>
-                            <w:sdtEndPr/>
                             <w:sdtContent>
                               <w:r>
                                 <w:rPr>
@@ -510,7 +505,6 @@
           <w:docPartUnique/>
         </w:docPartObj>
       </w:sdtPr>
-      <w:sdtEndPr/>
       <w:sdtContent>
         <w:p>
           <w:pPr>
@@ -1388,7 +1382,7 @@
                 <w:noProof/>
                 <w:webHidden/>
               </w:rPr>
-              <w:t>11</w:t>
+              <w:t>12</w:t>
             </w:r>
             <w:r>
               <w:rPr>
@@ -1722,6 +1716,7 @@
       <w:pPr>
         <w:pStyle w:val="Normal1"/>
         <w:spacing w:before="240" w:after="240"/>
+        <w:jc w:val="both"/>
         <w:rPr>
           <w:rFonts w:ascii="Times New Roman" w:eastAsia="Times New Roman" w:hAnsi="Times New Roman" w:cs="Times New Roman"/>
           <w:sz w:val="24"/>
@@ -2151,7 +2146,17 @@
           <w:sz w:val="20"/>
           <w:szCs w:val="20"/>
         </w:rPr>
-        <w:t>Figure 1: screen shot of The York Times website</w:t>
+        <w:t>Figure 1: S</w:t>
+      </w:r>
+      <w:r>
+        <w:rPr>
+          <w:rFonts w:ascii="Times New Roman" w:hAnsi="Times New Roman" w:cs="Times New Roman"/>
+          <w:b/>
+          <w:i/>
+          <w:sz w:val="20"/>
+          <w:szCs w:val="20"/>
+        </w:rPr>
+        <w:t>creen shot of The York Times website</w:t>
       </w:r>
     </w:p>
     <w:p>
@@ -2381,7 +2386,17 @@
           <w:sz w:val="20"/>
           <w:szCs w:val="20"/>
         </w:rPr>
-        <w:t>: screen shot of www.economist.com</w:t>
+        <w:t>: S</w:t>
+      </w:r>
+      <w:r>
+        <w:rPr>
+          <w:rFonts w:ascii="Times New Roman" w:hAnsi="Times New Roman" w:cs="Times New Roman"/>
+          <w:b/>
+          <w:i/>
+          <w:sz w:val="20"/>
+          <w:szCs w:val="20"/>
+        </w:rPr>
+        <w:t>creen shot of www.economist.com</w:t>
       </w:r>
     </w:p>
     <w:p>
@@ -3286,6 +3301,79 @@
       <w:pPr>
         <w:pStyle w:val="Normal1"/>
         <w:spacing w:before="240" w:after="240"/>
+        <w:ind w:left="1440"/>
+        <w:jc w:val="center"/>
+        <w:rPr>
+          <w:rFonts w:ascii="Times New Roman" w:eastAsia="Times New Roman" w:hAnsi="Times New Roman" w:cs="Times New Roman"/>
+          <w:sz w:val="24"/>
+          <w:szCs w:val="24"/>
+        </w:rPr>
+      </w:pPr>
+      <w:r>
+        <w:rPr>
+          <w:rFonts w:ascii="Times New Roman" w:eastAsia="Times New Roman" w:hAnsi="Times New Roman" w:cs="Times New Roman"/>
+          <w:b/>
+          <w:i/>
+          <w:sz w:val="20"/>
+          <w:szCs w:val="20"/>
+        </w:rPr>
+        <w:t xml:space="preserve">                </w:t>
+      </w:r>
+      <w:r>
+        <w:rPr>
+          <w:rFonts w:ascii="Times New Roman" w:eastAsia="Times New Roman" w:hAnsi="Times New Roman" w:cs="Times New Roman"/>
+          <w:b/>
+          <w:i/>
+          <w:sz w:val="20"/>
+          <w:szCs w:val="20"/>
+        </w:rPr>
+        <w:t>Figure 3: S</w:t>
+      </w:r>
+      <w:r>
+        <w:rPr>
+          <w:rFonts w:ascii="Times New Roman" w:eastAsia="Times New Roman" w:hAnsi="Times New Roman" w:cs="Times New Roman"/>
+          <w:b/>
+          <w:i/>
+          <w:sz w:val="20"/>
+          <w:szCs w:val="20"/>
+        </w:rPr>
+        <w:t xml:space="preserve">creen shot of </w:t>
+      </w:r>
+      <w:r>
+        <w:rPr>
+          <w:rFonts w:ascii="Times New Roman" w:eastAsia="Times New Roman" w:hAnsi="Times New Roman" w:cs="Times New Roman"/>
+          <w:b/>
+          <w:i/>
+          <w:sz w:val="20"/>
+          <w:szCs w:val="20"/>
+        </w:rPr>
+        <w:t xml:space="preserve">Zillow data research team’s </w:t>
+      </w:r>
+      <w:r>
+        <w:rPr>
+          <w:rFonts w:ascii="Times New Roman" w:eastAsia="Times New Roman" w:hAnsi="Times New Roman" w:cs="Times New Roman"/>
+          <w:b/>
+          <w:i/>
+          <w:sz w:val="20"/>
+          <w:szCs w:val="20"/>
+        </w:rPr>
+        <w:t>e</w:t>
+      </w:r>
+      <w:r>
+        <w:rPr>
+          <w:rFonts w:ascii="Times New Roman" w:eastAsia="Times New Roman" w:hAnsi="Times New Roman" w:cs="Times New Roman"/>
+          <w:b/>
+          <w:i/>
+          <w:sz w:val="20"/>
+          <w:szCs w:val="20"/>
+        </w:rPr>
+        <w:t>mail</w:t>
+      </w:r>
+    </w:p>
+    <w:p>
+      <w:pPr>
+        <w:pStyle w:val="Normal1"/>
+        <w:spacing w:before="240" w:after="240"/>
         <w:jc w:val="both"/>
         <w:rPr>
           <w:rFonts w:ascii="Times New Roman" w:eastAsia="Times New Roman" w:hAnsi="Times New Roman" w:cs="Times New Roman"/>
@@ -3591,27 +3679,8 @@
           <w:sz w:val="24"/>
           <w:szCs w:val="24"/>
         </w:rPr>
-        <w:t xml:space="preserve">our TA </w:t>
-      </w:r>
-      <w:proofErr w:type="spellStart"/>
-      <w:r>
-        <w:rPr>
-          <w:rFonts w:ascii="Times New Roman" w:eastAsia="Times New Roman" w:hAnsi="Times New Roman" w:cs="Times New Roman"/>
-          <w:sz w:val="24"/>
-          <w:szCs w:val="24"/>
-        </w:rPr>
-        <w:t>Vinitha</w:t>
-      </w:r>
-      <w:proofErr w:type="spellEnd"/>
-      <w:r>
-        <w:rPr>
-          <w:rFonts w:ascii="Times New Roman" w:eastAsia="Times New Roman" w:hAnsi="Times New Roman" w:cs="Times New Roman"/>
-          <w:sz w:val="24"/>
-          <w:szCs w:val="24"/>
-        </w:rPr>
-        <w:t xml:space="preserve"> </w:t>
-      </w:r>
-      <w:proofErr w:type="spellStart"/>
+        <w:t xml:space="preserve">our TA Vinitha </w:t>
+      </w:r>
       <w:r>
         <w:rPr>
           <w:rFonts w:ascii="Times New Roman" w:eastAsia="Times New Roman" w:hAnsi="Times New Roman" w:cs="Times New Roman"/>
@@ -3620,7 +3689,6 @@
         </w:rPr>
         <w:t>Yaski</w:t>
       </w:r>
-      <w:proofErr w:type="spellEnd"/>
       <w:r>
         <w:rPr>
           <w:rFonts w:ascii="Times New Roman" w:eastAsia="Times New Roman" w:hAnsi="Times New Roman" w:cs="Times New Roman"/>
@@ -3908,7 +3976,6 @@
       <w:pPr>
         <w:pStyle w:val="Normal1"/>
         <w:spacing w:before="240" w:after="240"/>
-        <w:ind w:firstLine="360"/>
         <w:jc w:val="both"/>
         <w:rPr>
           <w:rFonts w:ascii="Times New Roman" w:eastAsia="Times New Roman" w:hAnsi="Times New Roman" w:cs="Times New Roman"/>
@@ -4066,21 +4133,18 @@
           <w:sz w:val="20"/>
           <w:szCs w:val="20"/>
         </w:rPr>
-        <w:t>Figure 3: screen shot of house price dataset</w:t>
-      </w:r>
-    </w:p>
-    <w:p>
-      <w:pPr>
-        <w:pStyle w:val="Normal1"/>
-        <w:spacing w:before="240" w:after="240"/>
-        <w:ind w:firstLine="360"/>
-        <w:jc w:val="both"/>
-        <w:rPr>
-          <w:rFonts w:ascii="Times New Roman" w:eastAsia="Times New Roman" w:hAnsi="Times New Roman" w:cs="Times New Roman"/>
-          <w:sz w:val="24"/>
-          <w:szCs w:val="24"/>
-        </w:rPr>
-      </w:pPr>
+        <w:t>Figure 4: S</w:t>
+      </w:r>
+      <w:r>
+        <w:rPr>
+          <w:rFonts w:ascii="Times New Roman" w:eastAsia="Times New Roman" w:hAnsi="Times New Roman" w:cs="Times New Roman"/>
+          <w:b/>
+          <w:i/>
+          <w:sz w:val="20"/>
+          <w:szCs w:val="20"/>
+        </w:rPr>
+        <w:t>creen shot of house price dataset</w:t>
+      </w:r>
     </w:p>
     <w:p>
       <w:pPr>
@@ -4113,6 +4177,7 @@
           <w:sz w:val="24"/>
           <w:szCs w:val="24"/>
         </w:rPr>
+        <w:lastRenderedPageBreak/>
         <w:drawing>
           <wp:inline distT="0" distB="0" distL="0" distR="0">
             <wp:extent cx="4465168" cy="1898272"/>
@@ -4181,7 +4246,17 @@
           <w:sz w:val="20"/>
           <w:szCs w:val="20"/>
         </w:rPr>
-        <w:t>Figure 4: screen shot of rent cost dataset</w:t>
+        <w:t>Figure 5: S</w:t>
+      </w:r>
+      <w:r>
+        <w:rPr>
+          <w:rFonts w:ascii="Times New Roman" w:eastAsia="Times New Roman" w:hAnsi="Times New Roman" w:cs="Times New Roman"/>
+          <w:b/>
+          <w:i/>
+          <w:sz w:val="20"/>
+          <w:szCs w:val="20"/>
+        </w:rPr>
+        <w:t>creen shot of rent cost dataset</w:t>
       </w:r>
     </w:p>
     <w:p>
@@ -4199,21 +4274,123 @@
       <w:r>
         <w:rPr>
           <w:rFonts w:ascii="Times New Roman" w:eastAsia="Times New Roman" w:hAnsi="Times New Roman" w:cs="Times New Roman"/>
+          <w:sz w:val="24"/>
+          <w:szCs w:val="24"/>
+        </w:rPr>
+        <w:t xml:space="preserve">Since </w:t>
+      </w:r>
+      <w:r>
+        <w:rPr>
+          <w:rFonts w:ascii="Times New Roman" w:eastAsia="Times New Roman" w:hAnsi="Times New Roman" w:cs="Times New Roman"/>
+          <w:sz w:val="24"/>
+          <w:szCs w:val="24"/>
+        </w:rPr>
+        <w:t>Mike Bostock’s website provides ra</w:t>
+      </w:r>
+      <w:r>
+        <w:rPr>
+          <w:rFonts w:ascii="Times New Roman" w:eastAsia="Times New Roman" w:hAnsi="Times New Roman" w:cs="Times New Roman"/>
+          <w:sz w:val="24"/>
+          <w:szCs w:val="24"/>
+        </w:rPr>
+        <w:t>w U.S. map boundaries data set</w:t>
+      </w:r>
+      <w:r>
+        <w:rPr>
+          <w:rFonts w:ascii="Times New Roman" w:eastAsia="Times New Roman" w:hAnsi="Times New Roman" w:cs="Times New Roman"/>
+          <w:sz w:val="24"/>
+          <w:szCs w:val="24"/>
+        </w:rPr>
+        <w:t xml:space="preserve">, in order to implement US map, </w:t>
+      </w:r>
+      <w:r>
+        <w:rPr>
+          <w:rFonts w:ascii="Times New Roman" w:eastAsia="Times New Roman" w:hAnsi="Times New Roman" w:cs="Times New Roman"/>
+          <w:sz w:val="24"/>
+          <w:szCs w:val="24"/>
+        </w:rPr>
+        <w:t xml:space="preserve">we </w:t>
+      </w:r>
+      <w:r>
+        <w:rPr>
+          <w:rFonts w:ascii="Times New Roman" w:eastAsia="Times New Roman" w:hAnsi="Times New Roman" w:cs="Times New Roman"/>
+          <w:sz w:val="24"/>
+          <w:szCs w:val="24"/>
+        </w:rPr>
+        <w:t xml:space="preserve">merely need to add states abbreviations to JSON file </w:t>
+      </w:r>
+      <w:r>
+        <w:rPr>
+          <w:rFonts w:ascii="Times New Roman" w:eastAsia="Times New Roman" w:hAnsi="Times New Roman" w:cs="Times New Roman"/>
+          <w:sz w:val="24"/>
+          <w:szCs w:val="24"/>
+        </w:rPr>
+        <w:t xml:space="preserve">to </w:t>
+      </w:r>
+      <w:r>
+        <w:rPr>
+          <w:rFonts w:ascii="Times New Roman" w:eastAsia="Times New Roman" w:hAnsi="Times New Roman" w:cs="Times New Roman"/>
+          <w:sz w:val="24"/>
+          <w:szCs w:val="24"/>
+        </w:rPr>
+        <w:t xml:space="preserve">look up </w:t>
+      </w:r>
+      <w:r>
+        <w:rPr>
+          <w:rFonts w:ascii="Times New Roman" w:eastAsia="Times New Roman" w:hAnsi="Times New Roman" w:cs="Times New Roman"/>
+          <w:sz w:val="24"/>
+          <w:szCs w:val="24"/>
+        </w:rPr>
+        <w:t xml:space="preserve">quickly </w:t>
+      </w:r>
+      <w:r>
+        <w:rPr>
+          <w:rFonts w:ascii="Times New Roman" w:eastAsia="Times New Roman" w:hAnsi="Times New Roman" w:cs="Times New Roman"/>
+          <w:sz w:val="24"/>
+          <w:szCs w:val="24"/>
+        </w:rPr>
+        <w:t>the data we need for those other files based on the states selected</w:t>
+      </w:r>
+      <w:r>
+        <w:rPr>
+          <w:rFonts w:ascii="Times New Roman" w:eastAsia="Times New Roman" w:hAnsi="Times New Roman" w:cs="Times New Roman"/>
+          <w:sz w:val="24"/>
+          <w:szCs w:val="24"/>
+        </w:rPr>
+        <w:t xml:space="preserve">. </w:t>
+      </w:r>
+    </w:p>
+    <w:p>
+      <w:pPr>
+        <w:pStyle w:val="Normal1"/>
+        <w:spacing w:before="240" w:after="240"/>
+        <w:jc w:val="center"/>
+        <w:rPr>
+          <w:rFonts w:ascii="Times New Roman" w:eastAsia="Times New Roman" w:hAnsi="Times New Roman" w:cs="Times New Roman"/>
+          <w:i/>
+          <w:sz w:val="20"/>
+          <w:szCs w:val="20"/>
+        </w:rPr>
+      </w:pPr>
+      <w:r>
+        <w:rPr>
+          <w:rFonts w:ascii="Times New Roman" w:eastAsia="Times New Roman" w:hAnsi="Times New Roman" w:cs="Times New Roman"/>
+          <w:i/>
           <w:noProof/>
-          <w:sz w:val="24"/>
-          <w:szCs w:val="24"/>
+          <w:sz w:val="20"/>
+          <w:szCs w:val="20"/>
         </w:rPr>
         <w:drawing>
           <wp:anchor distT="0" distB="0" distL="114300" distR="114300" simplePos="0" relativeHeight="251668480" behindDoc="0" locked="0" layoutInCell="1" allowOverlap="1">
             <wp:simplePos x="0" y="0"/>
             <wp:positionH relativeFrom="column">
-              <wp:posOffset>321310</wp:posOffset>
+              <wp:posOffset>320675</wp:posOffset>
             </wp:positionH>
             <wp:positionV relativeFrom="paragraph">
-              <wp:posOffset>853440</wp:posOffset>
+              <wp:posOffset>9525</wp:posOffset>
             </wp:positionV>
-            <wp:extent cx="5124450" cy="1273810"/>
-            <wp:effectExtent l="19050" t="0" r="0" b="0"/>
+            <wp:extent cx="5121910" cy="1276350"/>
+            <wp:effectExtent l="19050" t="0" r="2540" b="0"/>
             <wp:wrapSquare wrapText="bothSides"/>
             <wp:docPr id="10" name="Picture 2"/>
             <wp:cNvGraphicFramePr>
@@ -4238,7 +4415,7 @@
                   <pic:spPr bwMode="auto">
                     <a:xfrm>
                       <a:off x="0" y="0"/>
-                      <a:ext cx="5124450" cy="1273810"/>
+                      <a:ext cx="5121910" cy="1276350"/>
                     </a:xfrm>
                     <a:prstGeom prst="rect">
                       <a:avLst/>
@@ -4257,94 +4434,6 @@
           </wp:anchor>
         </w:drawing>
       </w:r>
-      <w:r>
-        <w:rPr>
-          <w:rFonts w:ascii="Times New Roman" w:eastAsia="Times New Roman" w:hAnsi="Times New Roman" w:cs="Times New Roman"/>
-          <w:sz w:val="24"/>
-          <w:szCs w:val="24"/>
-        </w:rPr>
-        <w:t xml:space="preserve">Since </w:t>
-      </w:r>
-      <w:r>
-        <w:rPr>
-          <w:rFonts w:ascii="Times New Roman" w:eastAsia="Times New Roman" w:hAnsi="Times New Roman" w:cs="Times New Roman"/>
-          <w:sz w:val="24"/>
-          <w:szCs w:val="24"/>
-        </w:rPr>
-        <w:t>Mike Bostock’s website provides ra</w:t>
-      </w:r>
-      <w:r>
-        <w:rPr>
-          <w:rFonts w:ascii="Times New Roman" w:eastAsia="Times New Roman" w:hAnsi="Times New Roman" w:cs="Times New Roman"/>
-          <w:sz w:val="24"/>
-          <w:szCs w:val="24"/>
-        </w:rPr>
-        <w:t>w U.S. map boundaries data set</w:t>
-      </w:r>
-      <w:r>
-        <w:rPr>
-          <w:rFonts w:ascii="Times New Roman" w:eastAsia="Times New Roman" w:hAnsi="Times New Roman" w:cs="Times New Roman"/>
-          <w:sz w:val="24"/>
-          <w:szCs w:val="24"/>
-        </w:rPr>
-        <w:t xml:space="preserve">, in order to implement US map, </w:t>
-      </w:r>
-      <w:r>
-        <w:rPr>
-          <w:rFonts w:ascii="Times New Roman" w:eastAsia="Times New Roman" w:hAnsi="Times New Roman" w:cs="Times New Roman"/>
-          <w:sz w:val="24"/>
-          <w:szCs w:val="24"/>
-        </w:rPr>
-        <w:t xml:space="preserve">we </w:t>
-      </w:r>
-      <w:r>
-        <w:rPr>
-          <w:rFonts w:ascii="Times New Roman" w:eastAsia="Times New Roman" w:hAnsi="Times New Roman" w:cs="Times New Roman"/>
-          <w:sz w:val="24"/>
-          <w:szCs w:val="24"/>
-        </w:rPr>
-        <w:t xml:space="preserve">merely need to add states abbreviations to JSON file </w:t>
-      </w:r>
-      <w:r>
-        <w:rPr>
-          <w:rFonts w:ascii="Times New Roman" w:eastAsia="Times New Roman" w:hAnsi="Times New Roman" w:cs="Times New Roman"/>
-          <w:sz w:val="24"/>
-          <w:szCs w:val="24"/>
-        </w:rPr>
-        <w:t xml:space="preserve">to </w:t>
-      </w:r>
-      <w:r>
-        <w:rPr>
-          <w:rFonts w:ascii="Times New Roman" w:eastAsia="Times New Roman" w:hAnsi="Times New Roman" w:cs="Times New Roman"/>
-          <w:sz w:val="24"/>
-          <w:szCs w:val="24"/>
-        </w:rPr>
-        <w:t xml:space="preserve">look up </w:t>
-      </w:r>
-      <w:r>
-        <w:rPr>
-          <w:rFonts w:ascii="Times New Roman" w:eastAsia="Times New Roman" w:hAnsi="Times New Roman" w:cs="Times New Roman"/>
-          <w:sz w:val="24"/>
-          <w:szCs w:val="24"/>
-        </w:rPr>
-        <w:t xml:space="preserve">quickly </w:t>
-      </w:r>
-      <w:r>
-        <w:rPr>
-          <w:rFonts w:ascii="Times New Roman" w:eastAsia="Times New Roman" w:hAnsi="Times New Roman" w:cs="Times New Roman"/>
-          <w:sz w:val="24"/>
-          <w:szCs w:val="24"/>
-        </w:rPr>
-        <w:t>the data we need for those other files based on the states selected</w:t>
-      </w:r>
-      <w:r>
-        <w:rPr>
-          <w:rFonts w:ascii="Times New Roman" w:eastAsia="Times New Roman" w:hAnsi="Times New Roman" w:cs="Times New Roman"/>
-          <w:sz w:val="24"/>
-          <w:szCs w:val="24"/>
-        </w:rPr>
-        <w:t xml:space="preserve">. </w:t>
-      </w:r>
     </w:p>
     <w:p>
       <w:pPr>
@@ -4376,7 +4465,6 @@
       <w:pPr>
         <w:pStyle w:val="Normal1"/>
         <w:spacing w:before="240" w:after="240"/>
-        <w:jc w:val="center"/>
         <w:rPr>
           <w:rFonts w:ascii="Times New Roman" w:eastAsia="Times New Roman" w:hAnsi="Times New Roman" w:cs="Times New Roman"/>
           <w:i/>
@@ -4389,7 +4477,6 @@
       <w:pPr>
         <w:pStyle w:val="Normal1"/>
         <w:spacing w:before="240" w:after="240"/>
-        <w:jc w:val="center"/>
         <w:rPr>
           <w:rFonts w:ascii="Times New Roman" w:eastAsia="Times New Roman" w:hAnsi="Times New Roman" w:cs="Times New Roman"/>
           <w:i/>
@@ -4405,45 +4492,46 @@
         <w:jc w:val="center"/>
         <w:rPr>
           <w:rFonts w:ascii="Times New Roman" w:eastAsia="Times New Roman" w:hAnsi="Times New Roman" w:cs="Times New Roman"/>
+          <w:b/>
           <w:i/>
           <w:sz w:val="20"/>
           <w:szCs w:val="20"/>
         </w:rPr>
       </w:pPr>
-    </w:p>
-    <w:p>
-      <w:pPr>
-        <w:pStyle w:val="Normal1"/>
-        <w:spacing w:before="240" w:after="240"/>
-        <w:jc w:val="center"/>
-        <w:rPr>
-          <w:rFonts w:ascii="Times New Roman" w:eastAsia="Times New Roman" w:hAnsi="Times New Roman" w:cs="Times New Roman"/>
+      <w:r>
+        <w:rPr>
+          <w:rFonts w:ascii="Times New Roman" w:eastAsia="Times New Roman" w:hAnsi="Times New Roman" w:cs="Times New Roman"/>
+          <w:b/>
           <w:i/>
           <w:sz w:val="20"/>
           <w:szCs w:val="20"/>
         </w:rPr>
-      </w:pPr>
-      <w:r>
-        <w:rPr>
-          <w:rFonts w:ascii="Times New Roman" w:eastAsia="Times New Roman" w:hAnsi="Times New Roman" w:cs="Times New Roman"/>
+        <w:t xml:space="preserve">Figure </w:t>
+      </w:r>
+      <w:r>
+        <w:rPr>
+          <w:rFonts w:ascii="Times New Roman" w:eastAsia="Times New Roman" w:hAnsi="Times New Roman" w:cs="Times New Roman"/>
+          <w:b/>
           <w:i/>
           <w:sz w:val="20"/>
           <w:szCs w:val="20"/>
         </w:rPr>
-        <w:t>Figure 5</w:t>
-      </w:r>
-      <w:r>
-        <w:rPr>
-          <w:rFonts w:ascii="Times New Roman" w:eastAsia="Times New Roman" w:hAnsi="Times New Roman" w:cs="Times New Roman"/>
+        <w:t>6: S</w:t>
+      </w:r>
+      <w:r>
+        <w:rPr>
+          <w:rFonts w:ascii="Times New Roman" w:eastAsia="Times New Roman" w:hAnsi="Times New Roman" w:cs="Times New Roman"/>
+          <w:b/>
           <w:i/>
           <w:sz w:val="20"/>
           <w:szCs w:val="20"/>
         </w:rPr>
-        <w:t xml:space="preserve">: screen shot of </w:t>
-      </w:r>
-      <w:r>
-        <w:rPr>
-          <w:rFonts w:ascii="Times New Roman" w:eastAsia="Times New Roman" w:hAnsi="Times New Roman" w:cs="Times New Roman"/>
+        <w:t xml:space="preserve">creen shot of </w:t>
+      </w:r>
+      <w:r>
+        <w:rPr>
+          <w:rFonts w:ascii="Times New Roman" w:eastAsia="Times New Roman" w:hAnsi="Times New Roman" w:cs="Times New Roman"/>
+          <w:b/>
           <w:i/>
           <w:sz w:val="20"/>
           <w:szCs w:val="20"/>
@@ -4505,28 +4593,66 @@
       <w:r>
         <w:rPr>
           <w:rFonts w:ascii="Times New Roman" w:hAnsi="Times New Roman" w:cs="Times New Roman"/>
+          <w:sz w:val="24"/>
+          <w:szCs w:val="24"/>
+        </w:rPr>
+        <w:t xml:space="preserve">We have many reasons to use Tableau in order to </w:t>
+      </w:r>
+      <w:r>
+        <w:rPr>
+          <w:rFonts w:ascii="Times New Roman" w:hAnsi="Times New Roman" w:cs="Times New Roman"/>
+          <w:sz w:val="24"/>
+          <w:szCs w:val="24"/>
+        </w:rPr>
+        <w:t>explore</w:t>
+      </w:r>
+      <w:r>
+        <w:rPr>
+          <w:rFonts w:ascii="Times New Roman" w:hAnsi="Times New Roman" w:cs="Times New Roman"/>
+          <w:sz w:val="24"/>
+          <w:szCs w:val="24"/>
+        </w:rPr>
+        <w:t xml:space="preserve"> our data sets. Tableau is one of easy ways people represent data fast, beautiful and useful. </w:t>
+      </w:r>
+    </w:p>
+    <w:p>
+      <w:pPr>
+        <w:pStyle w:val="Normal1"/>
+        <w:spacing w:before="240" w:after="240"/>
+        <w:jc w:val="center"/>
+        <w:rPr>
+          <w:rFonts w:ascii="Times New Roman" w:hAnsi="Times New Roman" w:cs="Times New Roman"/>
+          <w:sz w:val="24"/>
+          <w:szCs w:val="24"/>
+        </w:rPr>
+      </w:pPr>
+      <w:r>
+        <w:rPr>
+          <w:rFonts w:ascii="Times New Roman" w:hAnsi="Times New Roman" w:cs="Times New Roman"/>
+          <w:b/>
+          <w:i/>
           <w:noProof/>
-          <w:sz w:val="24"/>
-          <w:szCs w:val="24"/>
+          <w:sz w:val="20"/>
+          <w:szCs w:val="20"/>
         </w:rPr>
         <w:drawing>
           <wp:anchor distT="0" distB="0" distL="114300" distR="114300" simplePos="0" relativeHeight="251665408" behindDoc="0" locked="0" layoutInCell="1" allowOverlap="1">
             <wp:simplePos x="0" y="0"/>
             <wp:positionH relativeFrom="column">
-              <wp:posOffset>3076575</wp:posOffset>
+              <wp:posOffset>3072765</wp:posOffset>
             </wp:positionH>
             <wp:positionV relativeFrom="paragraph">
-              <wp:posOffset>589280</wp:posOffset>
+              <wp:posOffset>33655</wp:posOffset>
             </wp:positionV>
-            <wp:extent cx="2680335" cy="1943100"/>
-            <wp:effectExtent l="19050" t="0" r="5715" b="0"/>
+            <wp:extent cx="2491105" cy="1805305"/>
+            <wp:effectExtent l="19050" t="0" r="4445" b="0"/>
             <wp:wrapThrough wrapText="bothSides">
               <wp:wrapPolygon edited="0">
-                <wp:start x="-154" y="0"/>
-                <wp:lineTo x="-154" y="21388"/>
-                <wp:lineTo x="21646" y="21388"/>
-                <wp:lineTo x="21646" y="0"/>
-                <wp:lineTo x="-154" y="0"/>
+                <wp:start x="-165" y="0"/>
+                <wp:lineTo x="-165" y="21425"/>
+                <wp:lineTo x="21639" y="21425"/>
+                <wp:lineTo x="21639" y="0"/>
+                <wp:lineTo x="-165" y="0"/>
               </wp:wrapPolygon>
             </wp:wrapThrough>
             <wp:docPr id="25" name="Picture 25"/>
@@ -4552,7 +4678,7 @@
                   <pic:spPr bwMode="auto">
                     <a:xfrm>
                       <a:off x="0" y="0"/>
-                      <a:ext cx="2680335" cy="1943100"/>
+                      <a:ext cx="2491105" cy="1805305"/>
                     </a:xfrm>
                     <a:prstGeom prst="rect">
                       <a:avLst/>
@@ -4574,20 +4700,22 @@
       <w:r>
         <w:rPr>
           <w:rFonts w:ascii="Times New Roman" w:hAnsi="Times New Roman" w:cs="Times New Roman"/>
+          <w:b/>
+          <w:i/>
           <w:noProof/>
-          <w:sz w:val="24"/>
-          <w:szCs w:val="24"/>
+          <w:sz w:val="20"/>
+          <w:szCs w:val="20"/>
         </w:rPr>
         <w:drawing>
           <wp:anchor distT="0" distB="0" distL="114300" distR="114300" simplePos="0" relativeHeight="251669504" behindDoc="0" locked="0" layoutInCell="1" allowOverlap="1">
             <wp:simplePos x="0" y="0"/>
             <wp:positionH relativeFrom="column">
-              <wp:posOffset>190500</wp:posOffset>
+              <wp:posOffset>191135</wp:posOffset>
             </wp:positionH>
             <wp:positionV relativeFrom="paragraph">
-              <wp:posOffset>589280</wp:posOffset>
+              <wp:posOffset>33655</wp:posOffset>
             </wp:positionV>
-            <wp:extent cx="2632075" cy="1885950"/>
+            <wp:extent cx="2540635" cy="1819910"/>
             <wp:effectExtent l="19050" t="0" r="0" b="0"/>
             <wp:wrapSquare wrapText="bothSides"/>
             <wp:docPr id="22" name="Picture 22"/>
@@ -4613,7 +4741,7 @@
                   <pic:spPr bwMode="auto">
                     <a:xfrm>
                       <a:off x="0" y="0"/>
-                      <a:ext cx="2632075" cy="1885950"/>
+                      <a:ext cx="2540635" cy="1819910"/>
                     </a:xfrm>
                     <a:prstGeom prst="rect">
                       <a:avLst/>
@@ -4635,50 +4763,22 @@
       <w:r>
         <w:rPr>
           <w:rFonts w:ascii="Times New Roman" w:hAnsi="Times New Roman" w:cs="Times New Roman"/>
-          <w:sz w:val="24"/>
-          <w:szCs w:val="24"/>
-        </w:rPr>
-        <w:t xml:space="preserve">We have many reasons to use Tableau in order to </w:t>
-      </w:r>
-      <w:r>
-        <w:rPr>
-          <w:rFonts w:ascii="Times New Roman" w:hAnsi="Times New Roman" w:cs="Times New Roman"/>
-          <w:sz w:val="24"/>
-          <w:szCs w:val="24"/>
-        </w:rPr>
-        <w:t>explore</w:t>
-      </w:r>
-      <w:r>
-        <w:rPr>
-          <w:rFonts w:ascii="Times New Roman" w:hAnsi="Times New Roman" w:cs="Times New Roman"/>
-          <w:sz w:val="24"/>
-          <w:szCs w:val="24"/>
-        </w:rPr>
-        <w:t xml:space="preserve"> our data sets. Tableau is one of easy ways people represent data fast, beautiful and useful. </w:t>
-      </w:r>
-    </w:p>
-    <w:p>
-      <w:pPr>
-        <w:pStyle w:val="Normal1"/>
-        <w:spacing w:before="240" w:after="240"/>
-        <w:ind w:firstLine="360"/>
-        <w:jc w:val="center"/>
-        <w:rPr>
-          <w:rFonts w:ascii="Times New Roman" w:hAnsi="Times New Roman" w:cs="Times New Roman"/>
-          <w:sz w:val="24"/>
-          <w:szCs w:val="24"/>
-        </w:rPr>
-      </w:pPr>
-      <w:r>
-        <w:rPr>
-          <w:rFonts w:ascii="Times New Roman" w:hAnsi="Times New Roman" w:cs="Times New Roman"/>
           <w:b/>
           <w:i/>
           <w:sz w:val="20"/>
           <w:szCs w:val="20"/>
         </w:rPr>
-        <w:lastRenderedPageBreak/>
-        <w:t xml:space="preserve">Figure 6: </w:t>
+        <w:t>Figure 7</w:t>
+      </w:r>
+      <w:r>
+        <w:rPr>
+          <w:rFonts w:ascii="Times New Roman" w:hAnsi="Times New Roman" w:cs="Times New Roman"/>
+          <w:b/>
+          <w:i/>
+          <w:sz w:val="20"/>
+          <w:szCs w:val="20"/>
+        </w:rPr>
+        <w:t xml:space="preserve">: </w:t>
       </w:r>
       <w:r>
         <w:rPr>
@@ -4729,6 +4829,7 @@
           <w:sz w:val="24"/>
           <w:szCs w:val="24"/>
         </w:rPr>
+        <w:lastRenderedPageBreak/>
         <w:t xml:space="preserve">After getting </w:t>
       </w:r>
       <w:r>
@@ -4891,8 +4992,10 @@
         <w:jc w:val="center"/>
         <w:rPr>
           <w:rFonts w:ascii="Times New Roman" w:hAnsi="Times New Roman" w:cs="Times New Roman"/>
-          <w:sz w:val="24"/>
-          <w:szCs w:val="24"/>
+          <w:b/>
+          <w:i/>
+          <w:sz w:val="20"/>
+          <w:szCs w:val="20"/>
         </w:rPr>
       </w:pPr>
       <w:r>
@@ -4902,11 +5005,10 @@
           <w:sz w:val="24"/>
           <w:szCs w:val="24"/>
         </w:rPr>
-        <w:lastRenderedPageBreak/>
         <w:drawing>
           <wp:inline distT="114300" distB="114300" distL="114300" distR="114300">
-            <wp:extent cx="4906633" cy="6181542"/>
-            <wp:effectExtent l="19050" t="0" r="8267" b="0"/>
+            <wp:extent cx="4813628" cy="6064370"/>
+            <wp:effectExtent l="19050" t="0" r="6022" b="0"/>
             <wp:docPr id="4" name="image09.png"/>
             <wp:cNvGraphicFramePr/>
             <a:graphic xmlns:a="http://schemas.openxmlformats.org/drawingml/2006/main">
@@ -4926,7 +5028,7 @@
                   <pic:spPr>
                     <a:xfrm>
                       <a:off x="0" y="0"/>
-                      <a:ext cx="4906634" cy="6181543"/>
+                      <a:ext cx="4813264" cy="6063911"/>
                     </a:xfrm>
                     <a:prstGeom prst="rect">
                       <a:avLst/>
@@ -4969,7 +5071,7 @@
           <w:sz w:val="20"/>
           <w:szCs w:val="20"/>
         </w:rPr>
-        <w:t>7</w:t>
+        <w:t>8</w:t>
       </w:r>
       <w:r>
         <w:rPr>
@@ -4989,7 +5091,17 @@
           <w:sz w:val="20"/>
           <w:szCs w:val="20"/>
         </w:rPr>
-        <w:t>our final s</w:t>
+        <w:t>O</w:t>
+      </w:r>
+      <w:r>
+        <w:rPr>
+          <w:rFonts w:ascii="Times New Roman" w:hAnsi="Times New Roman" w:cs="Times New Roman"/>
+          <w:b/>
+          <w:i/>
+          <w:sz w:val="20"/>
+          <w:szCs w:val="20"/>
+        </w:rPr>
+        <w:t>ur final s</w:t>
       </w:r>
       <w:r>
         <w:rPr>
@@ -5036,6 +5148,7 @@
           <w:sz w:val="24"/>
           <w:szCs w:val="24"/>
         </w:rPr>
+        <w:lastRenderedPageBreak/>
         <w:t>Description</w:t>
       </w:r>
     </w:p>
@@ -5078,16 +5191,7 @@
           <w:sz w:val="24"/>
           <w:szCs w:val="24"/>
         </w:rPr>
-        <w:t xml:space="preserve">Map View: The map section, as in design 1, will display the entire United States of America with the states outlines and names shown. The map will be interactive where the user is able to click on and select one or more states. Selected states data will be shown in the line charts view </w:t>
-      </w:r>
-      <w:r>
-        <w:rPr>
-          <w:rFonts w:ascii="Times New Roman" w:hAnsi="Times New Roman" w:cs="Times New Roman"/>
-          <w:sz w:val="24"/>
-          <w:szCs w:val="24"/>
-        </w:rPr>
-        <w:lastRenderedPageBreak/>
-        <w:t>and detail view. The map will also have a color scale which will represent the rent statistics for the year selected by the slider view.</w:t>
+        <w:t>Map View: The map section, as in design 1, will display the entire United States of America with the states outlines and names shown. The map will be interactive where the user is able to click on and select one or more states. Selected states data will be shown in the line charts view and detail view. The map will also have a color scale which will represent the rent statistics for the year selected by the slider view.</w:t>
       </w:r>
     </w:p>
     <w:p>
@@ -5547,6 +5651,20 @@
     <w:p>
       <w:pPr>
         <w:pStyle w:val="Normal1"/>
+        <w:tabs>
+          <w:tab w:val="left" w:pos="720"/>
+        </w:tabs>
+        <w:jc w:val="both"/>
+        <w:rPr>
+          <w:rFonts w:ascii="Times New Roman" w:hAnsi="Times New Roman" w:cs="Times New Roman"/>
+          <w:sz w:val="24"/>
+          <w:szCs w:val="24"/>
+        </w:rPr>
+      </w:pPr>
+    </w:p>
+    <w:p>
+      <w:pPr>
+        <w:pStyle w:val="Normal1"/>
         <w:numPr>
           <w:ilvl w:val="0"/>
           <w:numId w:val="30"/>
@@ -5567,6 +5685,7 @@
           <w:sz w:val="24"/>
           <w:szCs w:val="24"/>
         </w:rPr>
+        <w:lastRenderedPageBreak/>
         <w:t xml:space="preserve">Design </w:t>
       </w:r>
       <w:r>
@@ -5790,7 +5909,6 @@
           <w:sz w:val="24"/>
           <w:szCs w:val="24"/>
         </w:rPr>
-        <w:lastRenderedPageBreak/>
         <w:t xml:space="preserve">We </w:t>
       </w:r>
       <w:r>
@@ -5851,21 +5969,12 @@
           <w:b/>
         </w:rPr>
       </w:pPr>
-      <w:proofErr w:type="gramStart"/>
-      <w:r>
-        <w:rPr>
-          <w:rFonts w:ascii="Times New Roman" w:hAnsi="Times New Roman" w:cs="Times New Roman"/>
-          <w:b/>
-        </w:rPr>
-        <w:t>data</w:t>
-      </w:r>
-      <w:proofErr w:type="gramEnd"/>
-      <w:r>
-        <w:rPr>
-          <w:rFonts w:ascii="Times New Roman" w:hAnsi="Times New Roman" w:cs="Times New Roman"/>
-          <w:b/>
-        </w:rPr>
-        <w:t>/</w:t>
+      <w:r>
+        <w:rPr>
+          <w:rFonts w:ascii="Times New Roman" w:hAnsi="Times New Roman" w:cs="Times New Roman"/>
+          <w:b/>
+        </w:rPr>
+        <w:t>data/</w:t>
       </w:r>
       <w:r>
         <w:rPr>
@@ -6048,16 +6157,8 @@
           <w:b/>
         </w:rPr>
         <w:tab/>
-      </w:r>
-      <w:proofErr w:type="spellStart"/>
-      <w:r>
-        <w:rPr>
-          <w:rFonts w:ascii="Times New Roman" w:hAnsi="Times New Roman" w:cs="Times New Roman"/>
-          <w:b/>
-        </w:rPr>
         <w:t>Us_states.json</w:t>
       </w:r>
-      <w:proofErr w:type="spellEnd"/>
     </w:p>
     <w:p>
       <w:pPr>
@@ -6070,21 +6171,12 @@
           <w:b/>
         </w:rPr>
       </w:pPr>
-      <w:proofErr w:type="gramStart"/>
-      <w:r>
-        <w:rPr>
-          <w:rFonts w:ascii="Times New Roman" w:hAnsi="Times New Roman" w:cs="Times New Roman"/>
-          <w:b/>
-        </w:rPr>
-        <w:t>public</w:t>
-      </w:r>
-      <w:proofErr w:type="gramEnd"/>
-      <w:r>
-        <w:rPr>
-          <w:rFonts w:ascii="Times New Roman" w:hAnsi="Times New Roman" w:cs="Times New Roman"/>
-          <w:b/>
-        </w:rPr>
-        <w:t>/</w:t>
+      <w:r>
+        <w:rPr>
+          <w:rFonts w:ascii="Times New Roman" w:hAnsi="Times New Roman" w:cs="Times New Roman"/>
+          <w:b/>
+        </w:rPr>
+        <w:t>public/</w:t>
       </w:r>
     </w:p>
     <w:p>
@@ -6111,24 +6203,7 @@
           <w:b/>
         </w:rPr>
         <w:tab/>
-      </w:r>
-      <w:proofErr w:type="spellStart"/>
-      <w:proofErr w:type="gramStart"/>
-      <w:r>
-        <w:rPr>
-          <w:rFonts w:ascii="Times New Roman" w:hAnsi="Times New Roman" w:cs="Times New Roman"/>
-          <w:b/>
-        </w:rPr>
-        <w:t>css</w:t>
-      </w:r>
-      <w:proofErr w:type="spellEnd"/>
-      <w:proofErr w:type="gramEnd"/>
-      <w:r>
-        <w:rPr>
-          <w:rFonts w:ascii="Times New Roman" w:hAnsi="Times New Roman" w:cs="Times New Roman"/>
-          <w:b/>
-        </w:rPr>
-        <w:t>/</w:t>
+        <w:t>css/</w:t>
       </w:r>
     </w:p>
     <w:p>
@@ -6189,24 +6264,7 @@
           <w:b/>
         </w:rPr>
         <w:tab/>
-      </w:r>
-      <w:proofErr w:type="spellStart"/>
-      <w:proofErr w:type="gramStart"/>
-      <w:r>
-        <w:rPr>
-          <w:rFonts w:ascii="Times New Roman" w:hAnsi="Times New Roman" w:cs="Times New Roman"/>
-          <w:b/>
-        </w:rPr>
-        <w:t>js</w:t>
-      </w:r>
-      <w:proofErr w:type="spellEnd"/>
-      <w:proofErr w:type="gramEnd"/>
-      <w:r>
-        <w:rPr>
-          <w:rFonts w:ascii="Times New Roman" w:hAnsi="Times New Roman" w:cs="Times New Roman"/>
-          <w:b/>
-        </w:rPr>
-        <w:t xml:space="preserve">/ </w:t>
+        <w:t xml:space="preserve">js/ </w:t>
       </w:r>
       <w:r>
         <w:rPr>
@@ -6254,16 +6312,8 @@
           <w:b/>
         </w:rPr>
         <w:tab/>
-      </w:r>
-      <w:proofErr w:type="gramStart"/>
-      <w:r>
-        <w:rPr>
-          <w:rFonts w:ascii="Times New Roman" w:hAnsi="Times New Roman" w:cs="Times New Roman"/>
-          <w:b/>
-        </w:rPr>
         <w:t>bubbleChart.js</w:t>
       </w:r>
-      <w:proofErr w:type="gramEnd"/>
       <w:r>
         <w:rPr>
           <w:rFonts w:ascii="Times New Roman" w:hAnsi="Times New Roman" w:cs="Times New Roman"/>
@@ -6324,16 +6374,8 @@
           <w:b/>
         </w:rPr>
         <w:tab/>
-      </w:r>
-      <w:proofErr w:type="gramStart"/>
-      <w:r>
-        <w:rPr>
-          <w:rFonts w:ascii="Times New Roman" w:hAnsi="Times New Roman" w:cs="Times New Roman"/>
-          <w:b/>
-        </w:rPr>
         <w:t>detailCards.js</w:t>
       </w:r>
-      <w:proofErr w:type="gramEnd"/>
       <w:r>
         <w:rPr>
           <w:rFonts w:ascii="Times New Roman" w:hAnsi="Times New Roman" w:cs="Times New Roman"/>
@@ -6394,16 +6436,8 @@
           <w:b/>
         </w:rPr>
         <w:tab/>
-      </w:r>
-      <w:proofErr w:type="gramStart"/>
-      <w:r>
-        <w:rPr>
-          <w:rFonts w:ascii="Times New Roman" w:hAnsi="Times New Roman" w:cs="Times New Roman"/>
-          <w:b/>
-        </w:rPr>
         <w:t>houseChart.js</w:t>
       </w:r>
-      <w:proofErr w:type="gramEnd"/>
       <w:r>
         <w:rPr>
           <w:rFonts w:ascii="Times New Roman" w:hAnsi="Times New Roman" w:cs="Times New Roman"/>
@@ -6457,16 +6491,8 @@
           <w:b/>
         </w:rPr>
         <w:tab/>
-      </w:r>
-      <w:proofErr w:type="gramStart"/>
-      <w:r>
-        <w:rPr>
-          <w:rFonts w:ascii="Times New Roman" w:hAnsi="Times New Roman" w:cs="Times New Roman"/>
-          <w:b/>
-        </w:rPr>
         <w:t>main.js</w:t>
       </w:r>
-      <w:proofErr w:type="gramEnd"/>
       <w:r>
         <w:rPr>
           <w:rFonts w:ascii="Times New Roman" w:hAnsi="Times New Roman" w:cs="Times New Roman"/>
@@ -6527,16 +6553,8 @@
           <w:b/>
         </w:rPr>
         <w:tab/>
-      </w:r>
-      <w:proofErr w:type="gramStart"/>
-      <w:r>
-        <w:rPr>
-          <w:rFonts w:ascii="Times New Roman" w:hAnsi="Times New Roman" w:cs="Times New Roman"/>
-          <w:b/>
-        </w:rPr>
         <w:t>mapView.js</w:t>
       </w:r>
-      <w:proofErr w:type="gramEnd"/>
       <w:r>
         <w:rPr>
           <w:rFonts w:ascii="Times New Roman" w:hAnsi="Times New Roman" w:cs="Times New Roman"/>
@@ -6597,16 +6615,8 @@
           <w:b/>
         </w:rPr>
         <w:tab/>
-      </w:r>
-      <w:proofErr w:type="gramStart"/>
-      <w:r>
-        <w:rPr>
-          <w:rFonts w:ascii="Times New Roman" w:hAnsi="Times New Roman" w:cs="Times New Roman"/>
-          <w:b/>
-        </w:rPr>
         <w:t>rentChart.js</w:t>
       </w:r>
-      <w:proofErr w:type="gramEnd"/>
       <w:r>
         <w:rPr>
           <w:rFonts w:ascii="Times New Roman" w:hAnsi="Times New Roman" w:cs="Times New Roman"/>
@@ -6808,7 +6818,7 @@
           <w:sz w:val="20"/>
           <w:szCs w:val="20"/>
         </w:rPr>
-        <w:t>8</w:t>
+        <w:t>9: I</w:t>
       </w:r>
       <w:r>
         <w:rPr>
@@ -6818,7 +6828,7 @@
           <w:sz w:val="20"/>
           <w:szCs w:val="20"/>
         </w:rPr>
-        <w:t>: initial</w:t>
+        <w:t>nitial</w:t>
       </w:r>
       <w:r>
         <w:rPr>
@@ -7072,7 +7082,6 @@
           <w:sz w:val="24"/>
           <w:szCs w:val="24"/>
         </w:rPr>
-        <w:lastRenderedPageBreak/>
         <w:t>Implement click event shows</w:t>
       </w:r>
       <w:r>
@@ -7244,7 +7253,7 @@
           <w:sz w:val="20"/>
           <w:szCs w:val="20"/>
         </w:rPr>
-        <w:t>9</w:t>
+        <w:t>10: Initial</w:t>
       </w:r>
       <w:r>
         <w:rPr>
@@ -7254,17 +7263,7 @@
           <w:sz w:val="20"/>
           <w:szCs w:val="20"/>
         </w:rPr>
-        <w:t xml:space="preserve">: </w:t>
-      </w:r>
-      <w:r>
-        <w:rPr>
-          <w:rFonts w:ascii="Times New Roman" w:hAnsi="Times New Roman" w:cs="Times New Roman"/>
-          <w:b/>
-          <w:i/>
-          <w:sz w:val="20"/>
-          <w:szCs w:val="20"/>
-        </w:rPr>
-        <w:t>initial bubble chart</w:t>
+        <w:t xml:space="preserve"> bubble chart</w:t>
       </w:r>
     </w:p>
     <w:p>
@@ -7664,7 +7663,7 @@
           <w:sz w:val="20"/>
           <w:szCs w:val="20"/>
         </w:rPr>
-        <w:t>10</w:t>
+        <w:t>11</w:t>
       </w:r>
       <w:r>
         <w:rPr>
@@ -7760,7 +7759,6 @@
           <w:sz w:val="24"/>
           <w:szCs w:val="24"/>
         </w:rPr>
-        <w:lastRenderedPageBreak/>
         <w:t>Add tooltips</w:t>
       </w:r>
       <w:r>
@@ -7926,7 +7924,7 @@
           <w:sz w:val="20"/>
           <w:szCs w:val="20"/>
         </w:rPr>
-        <w:t>11</w:t>
+        <w:t>12</w:t>
       </w:r>
       <w:r>
         <w:rPr>
@@ -8345,7 +8343,7 @@
 </file>
 
 <file path=word/endnotes.xml><?xml version="1.0" encoding="utf-8"?>
-<w:endnotes xmlns:wpc="http://schemas.microsoft.com/office/word/2010/wordprocessingCanvas" xmlns:mc="http://schemas.openxmlformats.org/markup-compatibility/2006" xmlns:o="urn:schemas-microsoft-com:office:office" xmlns:r="http://schemas.openxmlformats.org/officeDocument/2006/relationships" xmlns:m="http://schemas.openxmlformats.org/officeDocument/2006/math" xmlns:v="urn:schemas-microsoft-com:vml" xmlns:wp14="http://schemas.microsoft.com/office/word/2010/wordprocessingDrawing" xmlns:wp="http://schemas.openxmlformats.org/drawingml/2006/wordprocessingDrawing" xmlns:w10="urn:schemas-microsoft-com:office:word" xmlns:w="http://schemas.openxmlformats.org/wordprocessingml/2006/main" xmlns:w14="http://schemas.microsoft.com/office/word/2010/wordml" xmlns:w15="http://schemas.microsoft.com/office/word/2012/wordml" xmlns:wpg="http://schemas.microsoft.com/office/word/2010/wordprocessingGroup" xmlns:wpi="http://schemas.microsoft.com/office/word/2010/wordprocessingInk" xmlns:wne="http://schemas.microsoft.com/office/word/2006/wordml" xmlns:wps="http://schemas.microsoft.com/office/word/2010/wordprocessingShape" mc:Ignorable="w14 w15 wp14">
+<w:endnotes xmlns:ve="http://schemas.openxmlformats.org/markup-compatibility/2006" xmlns:o="urn:schemas-microsoft-com:office:office" xmlns:r="http://schemas.openxmlformats.org/officeDocument/2006/relationships" xmlns:m="http://schemas.openxmlformats.org/officeDocument/2006/math" xmlns:v="urn:schemas-microsoft-com:vml" xmlns:wp="http://schemas.openxmlformats.org/drawingml/2006/wordprocessingDrawing" xmlns:w10="urn:schemas-microsoft-com:office:word" xmlns:w="http://schemas.openxmlformats.org/wordprocessingml/2006/main" xmlns:wne="http://schemas.microsoft.com/office/word/2006/wordml">
   <w:endnote w:type="separator" w:id="-1">
     <w:p>
       <w:pPr>
@@ -8370,7 +8368,7 @@
 </file>
 
 <file path=word/footer1.xml><?xml version="1.0" encoding="utf-8"?>
-<w:ftr xmlns:wpc="http://schemas.microsoft.com/office/word/2010/wordprocessingCanvas" xmlns:mc="http://schemas.openxmlformats.org/markup-compatibility/2006" xmlns:o="urn:schemas-microsoft-com:office:office" xmlns:r="http://schemas.openxmlformats.org/officeDocument/2006/relationships" xmlns:m="http://schemas.openxmlformats.org/officeDocument/2006/math" xmlns:v="urn:schemas-microsoft-com:vml" xmlns:wp14="http://schemas.microsoft.com/office/word/2010/wordprocessingDrawing" xmlns:wp="http://schemas.openxmlformats.org/drawingml/2006/wordprocessingDrawing" xmlns:w10="urn:schemas-microsoft-com:office:word" xmlns:w="http://schemas.openxmlformats.org/wordprocessingml/2006/main" xmlns:w14="http://schemas.microsoft.com/office/word/2010/wordml" xmlns:w15="http://schemas.microsoft.com/office/word/2012/wordml" xmlns:wpg="http://schemas.microsoft.com/office/word/2010/wordprocessingGroup" xmlns:wpi="http://schemas.microsoft.com/office/word/2010/wordprocessingInk" xmlns:wne="http://schemas.microsoft.com/office/word/2006/wordml" xmlns:wps="http://schemas.microsoft.com/office/word/2010/wordprocessingShape" mc:Ignorable="w14 w15 wp14">
+<w:ftr xmlns:ve="http://schemas.openxmlformats.org/markup-compatibility/2006" xmlns:o="urn:schemas-microsoft-com:office:office" xmlns:r="http://schemas.openxmlformats.org/officeDocument/2006/relationships" xmlns:m="http://schemas.openxmlformats.org/officeDocument/2006/math" xmlns:v="urn:schemas-microsoft-com:vml" xmlns:wp="http://schemas.openxmlformats.org/drawingml/2006/wordprocessingDrawing" xmlns:w10="urn:schemas-microsoft-com:office:word" xmlns:w="http://schemas.openxmlformats.org/wordprocessingml/2006/main" xmlns:wne="http://schemas.microsoft.com/office/word/2006/wordml">
   <w:p>
     <w:pPr>
       <w:pStyle w:val="Normal1"/>
@@ -8455,7 +8453,7 @@
         <w:sz w:val="22"/>
         <w:szCs w:val="22"/>
       </w:rPr>
-      <w:t>1</w:t>
+      <w:t>11</w:t>
     </w:r>
     <w:r>
       <w:rPr>
@@ -8510,7 +8508,7 @@
 </file>
 
 <file path=word/footnotes.xml><?xml version="1.0" encoding="utf-8"?>
-<w:footnotes xmlns:wpc="http://schemas.microsoft.com/office/word/2010/wordprocessingCanvas" xmlns:mc="http://schemas.openxmlformats.org/markup-compatibility/2006" xmlns:o="urn:schemas-microsoft-com:office:office" xmlns:r="http://schemas.openxmlformats.org/officeDocument/2006/relationships" xmlns:m="http://schemas.openxmlformats.org/officeDocument/2006/math" xmlns:v="urn:schemas-microsoft-com:vml" xmlns:wp14="http://schemas.microsoft.com/office/word/2010/wordprocessingDrawing" xmlns:wp="http://schemas.openxmlformats.org/drawingml/2006/wordprocessingDrawing" xmlns:w10="urn:schemas-microsoft-com:office:word" xmlns:w="http://schemas.openxmlformats.org/wordprocessingml/2006/main" xmlns:w14="http://schemas.microsoft.com/office/word/2010/wordml" xmlns:w15="http://schemas.microsoft.com/office/word/2012/wordml" xmlns:wpg="http://schemas.microsoft.com/office/word/2010/wordprocessingGroup" xmlns:wpi="http://schemas.microsoft.com/office/word/2010/wordprocessingInk" xmlns:wne="http://schemas.microsoft.com/office/word/2006/wordml" xmlns:wps="http://schemas.microsoft.com/office/word/2010/wordprocessingShape" mc:Ignorable="w14 w15 wp14">
+<w:footnotes xmlns:ve="http://schemas.openxmlformats.org/markup-compatibility/2006" xmlns:o="urn:schemas-microsoft-com:office:office" xmlns:r="http://schemas.openxmlformats.org/officeDocument/2006/relationships" xmlns:m="http://schemas.openxmlformats.org/officeDocument/2006/math" xmlns:v="urn:schemas-microsoft-com:vml" xmlns:wp="http://schemas.openxmlformats.org/drawingml/2006/wordprocessingDrawing" xmlns:w10="urn:schemas-microsoft-com:office:word" xmlns:w="http://schemas.openxmlformats.org/wordprocessingml/2006/main" xmlns:wne="http://schemas.microsoft.com/office/word/2006/wordml">
   <w:footnote w:type="separator" w:id="-1">
     <w:p>
       <w:pPr>
@@ -8615,14 +8613,12 @@
         </w:rPr>
         <w:t xml:space="preserve">Bun, </w:t>
       </w:r>
-      <w:proofErr w:type="spellStart"/>
       <w:r>
         <w:rPr>
           <w:rFonts w:ascii="Times New Roman" w:hAnsi="Times New Roman" w:cs="Times New Roman"/>
         </w:rPr>
         <w:t>Yengon</w:t>
       </w:r>
-      <w:proofErr w:type="spellEnd"/>
       <w:r>
         <w:rPr>
           <w:rFonts w:ascii="Times New Roman" w:hAnsi="Times New Roman" w:cs="Times New Roman"/>
@@ -8651,13 +8647,25 @@
         <w:rPr>
           <w:rFonts w:ascii="Times New Roman" w:hAnsi="Times New Roman" w:cs="Times New Roman"/>
         </w:rPr>
-        <w:t>Mar., 12, 2012</w:t>
+        <w:t>Mar.</w:t>
+      </w:r>
+      <w:r>
+        <w:rPr>
+          <w:rFonts w:ascii="Times New Roman" w:hAnsi="Times New Roman" w:cs="Times New Roman"/>
+        </w:rPr>
+        <w:t xml:space="preserve"> 12, 2012</w:t>
       </w:r>
       <w:r>
         <w:rPr>
           <w:rFonts w:ascii="Times New Roman" w:hAnsi="Times New Roman" w:cs="Times New Roman"/>
         </w:rPr>
         <w:t>.</w:t>
+      </w:r>
+      <w:r>
+        <w:rPr>
+          <w:rFonts w:ascii="Times New Roman" w:hAnsi="Times New Roman" w:cs="Times New Roman"/>
+        </w:rPr>
+        <w:t xml:space="preserve"> </w:t>
       </w:r>
       <w:r>
         <w:rPr>
@@ -8671,7 +8679,7 @@
 </file>
 
 <file path=word/numbering.xml><?xml version="1.0" encoding="utf-8"?>
-<w:numbering xmlns:wpc="http://schemas.microsoft.com/office/word/2010/wordprocessingCanvas" xmlns:mc="http://schemas.openxmlformats.org/markup-compatibility/2006" xmlns:o="urn:schemas-microsoft-com:office:office" xmlns:r="http://schemas.openxmlformats.org/officeDocument/2006/relationships" xmlns:m="http://schemas.openxmlformats.org/officeDocument/2006/math" xmlns:v="urn:schemas-microsoft-com:vml" xmlns:wp14="http://schemas.microsoft.com/office/word/2010/wordprocessingDrawing" xmlns:wp="http://schemas.openxmlformats.org/drawingml/2006/wordprocessingDrawing" xmlns:w10="urn:schemas-microsoft-com:office:word" xmlns:w="http://schemas.openxmlformats.org/wordprocessingml/2006/main" xmlns:w14="http://schemas.microsoft.com/office/word/2010/wordml" xmlns:w15="http://schemas.microsoft.com/office/word/2012/wordml" xmlns:wpg="http://schemas.microsoft.com/office/word/2010/wordprocessingGroup" xmlns:wpi="http://schemas.microsoft.com/office/word/2010/wordprocessingInk" xmlns:wne="http://schemas.microsoft.com/office/word/2006/wordml" xmlns:wps="http://schemas.microsoft.com/office/word/2010/wordprocessingShape" mc:Ignorable="w14 w15 wp14">
+<w:numbering xmlns:ve="http://schemas.openxmlformats.org/markup-compatibility/2006" xmlns:o="urn:schemas-microsoft-com:office:office" xmlns:r="http://schemas.openxmlformats.org/officeDocument/2006/relationships" xmlns:m="http://schemas.openxmlformats.org/officeDocument/2006/math" xmlns:v="urn:schemas-microsoft-com:vml" xmlns:wp="http://schemas.openxmlformats.org/drawingml/2006/wordprocessingDrawing" xmlns:w10="urn:schemas-microsoft-com:office:word" xmlns:w="http://schemas.openxmlformats.org/wordprocessingml/2006/main" xmlns:wne="http://schemas.microsoft.com/office/word/2006/wordml">
   <w:numPicBullet w:numPicBulletId="0">
     <w:pict>
       <v:shapetype id="_x0000_t75" coordsize="21600,21600" o:spt="75" o:preferrelative="t" path="m@4@5l@4@11@9@11@9@5xe" filled="f" stroked="f">
@@ -8693,12 +8701,12 @@
         <v:path o:extrusionok="f" gradientshapeok="t" o:connecttype="rect"/>
         <o:lock v:ext="edit" aspectratio="t"/>
       </v:shapetype>
-      <v:shape id="_x0000_i1031" type="#_x0000_t75" style="width:11.5pt;height:11.5pt" o:bullet="t">
+      <v:shape id="_x0000_i1040" type="#_x0000_t75" style="width:11.55pt;height:11.55pt" o:bullet="t">
         <v:imagedata r:id="rId1" o:title="mso9639"/>
       </v:shape>
     </w:pict>
   </w:numPicBullet>
-  <w:abstractNum w:abstractNumId="0" w15:restartNumberingAfterBreak="0">
+  <w:abstractNum w:abstractNumId="0">
     <w:nsid w:val="047704D2"/>
     <w:multiLevelType w:val="hybridMultilevel"/>
     <w:tmpl w:val="18D8707C"/>
@@ -8811,7 +8819,7 @@
       </w:rPr>
     </w:lvl>
   </w:abstractNum>
-  <w:abstractNum w:abstractNumId="1" w15:restartNumberingAfterBreak="0">
+  <w:abstractNum w:abstractNumId="1">
     <w:nsid w:val="06EA67D9"/>
     <w:multiLevelType w:val="hybridMultilevel"/>
     <w:tmpl w:val="6A467E48"/>
@@ -8897,7 +8905,7 @@
       </w:pPr>
     </w:lvl>
   </w:abstractNum>
-  <w:abstractNum w:abstractNumId="2" w15:restartNumberingAfterBreak="0">
+  <w:abstractNum w:abstractNumId="2">
     <w:nsid w:val="071E285D"/>
     <w:multiLevelType w:val="hybridMultilevel"/>
     <w:tmpl w:val="0CE87874"/>
@@ -8983,7 +8991,7 @@
       </w:pPr>
     </w:lvl>
   </w:abstractNum>
-  <w:abstractNum w:abstractNumId="3" w15:restartNumberingAfterBreak="0">
+  <w:abstractNum w:abstractNumId="3">
     <w:nsid w:val="09896B8A"/>
     <w:multiLevelType w:val="hybridMultilevel"/>
     <w:tmpl w:val="97F04468"/>
@@ -9069,7 +9077,7 @@
       </w:pPr>
     </w:lvl>
   </w:abstractNum>
-  <w:abstractNum w:abstractNumId="4" w15:restartNumberingAfterBreak="0">
+  <w:abstractNum w:abstractNumId="4">
     <w:nsid w:val="0E1E4C25"/>
     <w:multiLevelType w:val="hybridMultilevel"/>
     <w:tmpl w:val="FC563A74"/>
@@ -9155,7 +9163,7 @@
       </w:pPr>
     </w:lvl>
   </w:abstractNum>
-  <w:abstractNum w:abstractNumId="5" w15:restartNumberingAfterBreak="0">
+  <w:abstractNum w:abstractNumId="5">
     <w:nsid w:val="0E92194C"/>
     <w:multiLevelType w:val="hybridMultilevel"/>
     <w:tmpl w:val="450C5542"/>
@@ -9268,7 +9276,7 @@
       </w:rPr>
     </w:lvl>
   </w:abstractNum>
-  <w:abstractNum w:abstractNumId="6" w15:restartNumberingAfterBreak="0">
+  <w:abstractNum w:abstractNumId="6">
     <w:nsid w:val="0F1D6BDC"/>
     <w:multiLevelType w:val="multilevel"/>
     <w:tmpl w:val="62A6D08A"/>
@@ -9381,7 +9389,7 @@
       </w:rPr>
     </w:lvl>
   </w:abstractNum>
-  <w:abstractNum w:abstractNumId="7" w15:restartNumberingAfterBreak="0">
+  <w:abstractNum w:abstractNumId="7">
     <w:nsid w:val="12D1139F"/>
     <w:multiLevelType w:val="multilevel"/>
     <w:tmpl w:val="002E6428"/>
@@ -9494,7 +9502,7 @@
       </w:rPr>
     </w:lvl>
   </w:abstractNum>
-  <w:abstractNum w:abstractNumId="8" w15:restartNumberingAfterBreak="0">
+  <w:abstractNum w:abstractNumId="8">
     <w:nsid w:val="146C32BF"/>
     <w:multiLevelType w:val="hybridMultilevel"/>
     <w:tmpl w:val="F6F24BF2"/>
@@ -9580,7 +9588,7 @@
       </w:pPr>
     </w:lvl>
   </w:abstractNum>
-  <w:abstractNum w:abstractNumId="9" w15:restartNumberingAfterBreak="0">
+  <w:abstractNum w:abstractNumId="9">
     <w:nsid w:val="1D324DAE"/>
     <w:multiLevelType w:val="multilevel"/>
     <w:tmpl w:val="91C48B34"/>
@@ -9693,7 +9701,7 @@
       </w:rPr>
     </w:lvl>
   </w:abstractNum>
-  <w:abstractNum w:abstractNumId="10" w15:restartNumberingAfterBreak="0">
+  <w:abstractNum w:abstractNumId="10">
     <w:nsid w:val="28657219"/>
     <w:multiLevelType w:val="hybridMultilevel"/>
     <w:tmpl w:val="F8F68D58"/>
@@ -9806,7 +9814,7 @@
       </w:rPr>
     </w:lvl>
   </w:abstractNum>
-  <w:abstractNum w:abstractNumId="11" w15:restartNumberingAfterBreak="0">
+  <w:abstractNum w:abstractNumId="11">
     <w:nsid w:val="2C5A4593"/>
     <w:multiLevelType w:val="hybridMultilevel"/>
     <w:tmpl w:val="CA1AED8E"/>
@@ -9919,7 +9927,7 @@
       </w:rPr>
     </w:lvl>
   </w:abstractNum>
-  <w:abstractNum w:abstractNumId="12" w15:restartNumberingAfterBreak="0">
+  <w:abstractNum w:abstractNumId="12">
     <w:nsid w:val="2D7111DC"/>
     <w:multiLevelType w:val="hybridMultilevel"/>
     <w:tmpl w:val="C7661E48"/>
@@ -10008,7 +10016,7 @@
       </w:pPr>
     </w:lvl>
   </w:abstractNum>
-  <w:abstractNum w:abstractNumId="13" w15:restartNumberingAfterBreak="0">
+  <w:abstractNum w:abstractNumId="13">
     <w:nsid w:val="3069603A"/>
     <w:multiLevelType w:val="hybridMultilevel"/>
     <w:tmpl w:val="D9E4C270"/>
@@ -10094,7 +10102,7 @@
       </w:pPr>
     </w:lvl>
   </w:abstractNum>
-  <w:abstractNum w:abstractNumId="14" w15:restartNumberingAfterBreak="0">
+  <w:abstractNum w:abstractNumId="14">
     <w:nsid w:val="34171DCA"/>
     <w:multiLevelType w:val="hybridMultilevel"/>
     <w:tmpl w:val="EAFC7D06"/>
@@ -10180,7 +10188,7 @@
       </w:pPr>
     </w:lvl>
   </w:abstractNum>
-  <w:abstractNum w:abstractNumId="15" w15:restartNumberingAfterBreak="0">
+  <w:abstractNum w:abstractNumId="15">
     <w:nsid w:val="38DC21AA"/>
     <w:multiLevelType w:val="hybridMultilevel"/>
     <w:tmpl w:val="55841522"/>
@@ -10266,7 +10274,7 @@
       </w:pPr>
     </w:lvl>
   </w:abstractNum>
-  <w:abstractNum w:abstractNumId="16" w15:restartNumberingAfterBreak="0">
+  <w:abstractNum w:abstractNumId="16">
     <w:nsid w:val="39B76E1A"/>
     <w:multiLevelType w:val="hybridMultilevel"/>
     <w:tmpl w:val="361C59B2"/>
@@ -10352,7 +10360,7 @@
       </w:pPr>
     </w:lvl>
   </w:abstractNum>
-  <w:abstractNum w:abstractNumId="17" w15:restartNumberingAfterBreak="0">
+  <w:abstractNum w:abstractNumId="17">
     <w:nsid w:val="3A410FCE"/>
     <w:multiLevelType w:val="hybridMultilevel"/>
     <w:tmpl w:val="D0D630AE"/>
@@ -10438,7 +10446,7 @@
       </w:pPr>
     </w:lvl>
   </w:abstractNum>
-  <w:abstractNum w:abstractNumId="18" w15:restartNumberingAfterBreak="0">
+  <w:abstractNum w:abstractNumId="18">
     <w:nsid w:val="3C4A300D"/>
     <w:multiLevelType w:val="multilevel"/>
     <w:tmpl w:val="40BCE852"/>
@@ -10551,7 +10559,7 @@
       </w:rPr>
     </w:lvl>
   </w:abstractNum>
-  <w:abstractNum w:abstractNumId="19" w15:restartNumberingAfterBreak="0">
+  <w:abstractNum w:abstractNumId="19">
     <w:nsid w:val="40EE2E06"/>
     <w:multiLevelType w:val="hybridMultilevel"/>
     <w:tmpl w:val="D1AE763E"/>
@@ -10664,7 +10672,7 @@
       </w:rPr>
     </w:lvl>
   </w:abstractNum>
-  <w:abstractNum w:abstractNumId="20" w15:restartNumberingAfterBreak="0">
+  <w:abstractNum w:abstractNumId="20">
     <w:nsid w:val="459D5ABE"/>
     <w:multiLevelType w:val="hybridMultilevel"/>
     <w:tmpl w:val="D7D6E79C"/>
@@ -10777,7 +10785,7 @@
       </w:rPr>
     </w:lvl>
   </w:abstractNum>
-  <w:abstractNum w:abstractNumId="21" w15:restartNumberingAfterBreak="0">
+  <w:abstractNum w:abstractNumId="21">
     <w:nsid w:val="46A02490"/>
     <w:multiLevelType w:val="hybridMultilevel"/>
     <w:tmpl w:val="0D3E703C"/>
@@ -10868,7 +10876,7 @@
       </w:pPr>
     </w:lvl>
   </w:abstractNum>
-  <w:abstractNum w:abstractNumId="22" w15:restartNumberingAfterBreak="0">
+  <w:abstractNum w:abstractNumId="22">
     <w:nsid w:val="4CCA2588"/>
     <w:multiLevelType w:val="multilevel"/>
     <w:tmpl w:val="F222AA44"/>
@@ -10982,7 +10990,7 @@
       </w:rPr>
     </w:lvl>
   </w:abstractNum>
-  <w:abstractNum w:abstractNumId="23" w15:restartNumberingAfterBreak="0">
+  <w:abstractNum w:abstractNumId="23">
     <w:nsid w:val="4F843DC4"/>
     <w:multiLevelType w:val="hybridMultilevel"/>
     <w:tmpl w:val="73D64D1E"/>
@@ -11068,7 +11076,7 @@
       </w:pPr>
     </w:lvl>
   </w:abstractNum>
-  <w:abstractNum w:abstractNumId="24" w15:restartNumberingAfterBreak="0">
+  <w:abstractNum w:abstractNumId="24">
     <w:nsid w:val="53BB64C4"/>
     <w:multiLevelType w:val="hybridMultilevel"/>
     <w:tmpl w:val="E480AA82"/>
@@ -11154,7 +11162,7 @@
       </w:pPr>
     </w:lvl>
   </w:abstractNum>
-  <w:abstractNum w:abstractNumId="25" w15:restartNumberingAfterBreak="0">
+  <w:abstractNum w:abstractNumId="25">
     <w:nsid w:val="5829761C"/>
     <w:multiLevelType w:val="hybridMultilevel"/>
     <w:tmpl w:val="BB38D4BA"/>
@@ -11267,7 +11275,7 @@
       </w:rPr>
     </w:lvl>
   </w:abstractNum>
-  <w:abstractNum w:abstractNumId="26" w15:restartNumberingAfterBreak="0">
+  <w:abstractNum w:abstractNumId="26">
     <w:nsid w:val="58E20FCC"/>
     <w:multiLevelType w:val="hybridMultilevel"/>
     <w:tmpl w:val="8530FC12"/>
@@ -11353,7 +11361,7 @@
       </w:pPr>
     </w:lvl>
   </w:abstractNum>
-  <w:abstractNum w:abstractNumId="27" w15:restartNumberingAfterBreak="0">
+  <w:abstractNum w:abstractNumId="27">
     <w:nsid w:val="5A34427B"/>
     <w:multiLevelType w:val="multilevel"/>
     <w:tmpl w:val="67660FD0"/>
@@ -11466,7 +11474,7 @@
       </w:rPr>
     </w:lvl>
   </w:abstractNum>
-  <w:abstractNum w:abstractNumId="28" w15:restartNumberingAfterBreak="0">
+  <w:abstractNum w:abstractNumId="28">
     <w:nsid w:val="5BB02BB4"/>
     <w:multiLevelType w:val="hybridMultilevel"/>
     <w:tmpl w:val="63506608"/>
@@ -11555,7 +11563,7 @@
       </w:pPr>
     </w:lvl>
   </w:abstractNum>
-  <w:abstractNum w:abstractNumId="29" w15:restartNumberingAfterBreak="0">
+  <w:abstractNum w:abstractNumId="29">
     <w:nsid w:val="5F103FA5"/>
     <w:multiLevelType w:val="multilevel"/>
     <w:tmpl w:val="A4FA73D0"/>
@@ -11668,7 +11676,7 @@
       </w:rPr>
     </w:lvl>
   </w:abstractNum>
-  <w:abstractNum w:abstractNumId="30" w15:restartNumberingAfterBreak="0">
+  <w:abstractNum w:abstractNumId="30">
     <w:nsid w:val="61745EEB"/>
     <w:multiLevelType w:val="hybridMultilevel"/>
     <w:tmpl w:val="5442E674"/>
@@ -11781,7 +11789,7 @@
       </w:rPr>
     </w:lvl>
   </w:abstractNum>
-  <w:abstractNum w:abstractNumId="31" w15:restartNumberingAfterBreak="0">
+  <w:abstractNum w:abstractNumId="31">
     <w:nsid w:val="634518C8"/>
     <w:multiLevelType w:val="multilevel"/>
     <w:tmpl w:val="A9440E46"/>
@@ -11894,7 +11902,7 @@
       </w:rPr>
     </w:lvl>
   </w:abstractNum>
-  <w:abstractNum w:abstractNumId="32" w15:restartNumberingAfterBreak="0">
+  <w:abstractNum w:abstractNumId="32">
     <w:nsid w:val="636E3D46"/>
     <w:multiLevelType w:val="hybridMultilevel"/>
     <w:tmpl w:val="97F04468"/>
@@ -11980,7 +11988,7 @@
       </w:pPr>
     </w:lvl>
   </w:abstractNum>
-  <w:abstractNum w:abstractNumId="33" w15:restartNumberingAfterBreak="0">
+  <w:abstractNum w:abstractNumId="33">
     <w:nsid w:val="63894D7C"/>
     <w:multiLevelType w:val="hybridMultilevel"/>
     <w:tmpl w:val="991E96F8"/>
@@ -12093,7 +12101,7 @@
       </w:rPr>
     </w:lvl>
   </w:abstractNum>
-  <w:abstractNum w:abstractNumId="34" w15:restartNumberingAfterBreak="0">
+  <w:abstractNum w:abstractNumId="34">
     <w:nsid w:val="65466836"/>
     <w:multiLevelType w:val="hybridMultilevel"/>
     <w:tmpl w:val="63CAB388"/>
@@ -12179,7 +12187,7 @@
       </w:pPr>
     </w:lvl>
   </w:abstractNum>
-  <w:abstractNum w:abstractNumId="35" w15:restartNumberingAfterBreak="0">
+  <w:abstractNum w:abstractNumId="35">
     <w:nsid w:val="655D5CDF"/>
     <w:multiLevelType w:val="hybridMultilevel"/>
     <w:tmpl w:val="6308C118"/>
@@ -12292,7 +12300,7 @@
       </w:rPr>
     </w:lvl>
   </w:abstractNum>
-  <w:abstractNum w:abstractNumId="36" w15:restartNumberingAfterBreak="0">
+  <w:abstractNum w:abstractNumId="36">
     <w:nsid w:val="68572D3E"/>
     <w:multiLevelType w:val="multilevel"/>
     <w:tmpl w:val="CD6ADA88"/>
@@ -12405,7 +12413,7 @@
       </w:rPr>
     </w:lvl>
   </w:abstractNum>
-  <w:abstractNum w:abstractNumId="37" w15:restartNumberingAfterBreak="0">
+  <w:abstractNum w:abstractNumId="37">
     <w:nsid w:val="732A5CE6"/>
     <w:multiLevelType w:val="hybridMultilevel"/>
     <w:tmpl w:val="7D3494D0"/>
@@ -12518,7 +12526,7 @@
       </w:rPr>
     </w:lvl>
   </w:abstractNum>
-  <w:abstractNum w:abstractNumId="38" w15:restartNumberingAfterBreak="0">
+  <w:abstractNum w:abstractNumId="38">
     <w:nsid w:val="75CB4503"/>
     <w:multiLevelType w:val="hybridMultilevel"/>
     <w:tmpl w:val="AAF4F98E"/>
@@ -12604,7 +12612,7 @@
       </w:pPr>
     </w:lvl>
   </w:abstractNum>
-  <w:abstractNum w:abstractNumId="39" w15:restartNumberingAfterBreak="0">
+  <w:abstractNum w:abstractNumId="39">
     <w:nsid w:val="76B559B4"/>
     <w:multiLevelType w:val="hybridMultilevel"/>
     <w:tmpl w:val="2C94B8CA"/>
@@ -12718,7 +12726,7 @@
       </w:rPr>
     </w:lvl>
   </w:abstractNum>
-  <w:abstractNum w:abstractNumId="40" w15:restartNumberingAfterBreak="0">
+  <w:abstractNum w:abstractNumId="40">
     <w:nsid w:val="7A5446ED"/>
     <w:multiLevelType w:val="hybridMultilevel"/>
     <w:tmpl w:val="4E324458"/>
@@ -12804,7 +12812,7 @@
       </w:pPr>
     </w:lvl>
   </w:abstractNum>
-  <w:abstractNum w:abstractNumId="41" w15:restartNumberingAfterBreak="0">
+  <w:abstractNum w:abstractNumId="41">
     <w:nsid w:val="7AF42CDC"/>
     <w:multiLevelType w:val="hybridMultilevel"/>
     <w:tmpl w:val="8052508E"/>
@@ -12893,7 +12901,7 @@
       </w:pPr>
     </w:lvl>
   </w:abstractNum>
-  <w:abstractNum w:abstractNumId="42" w15:restartNumberingAfterBreak="0">
+  <w:abstractNum w:abstractNumId="42">
     <w:nsid w:val="7E3F0397"/>
     <w:multiLevelType w:val="multilevel"/>
     <w:tmpl w:val="B95A6818"/>
@@ -13006,7 +13014,7 @@
       </w:rPr>
     </w:lvl>
   </w:abstractNum>
-  <w:abstractNum w:abstractNumId="43" w15:restartNumberingAfterBreak="0">
+  <w:abstractNum w:abstractNumId="43">
     <w:nsid w:val="7F6B749F"/>
     <w:multiLevelType w:val="hybridMultilevel"/>
     <w:tmpl w:val="B1E2E0DA"/>
@@ -13228,7 +13236,7 @@
 </file>
 
 <file path=word/styles.xml><?xml version="1.0" encoding="utf-8"?>
-<w:styles xmlns:mc="http://schemas.openxmlformats.org/markup-compatibility/2006" xmlns:r="http://schemas.openxmlformats.org/officeDocument/2006/relationships" xmlns:w="http://schemas.openxmlformats.org/wordprocessingml/2006/main" xmlns:w14="http://schemas.microsoft.com/office/word/2010/wordml" xmlns:w15="http://schemas.microsoft.com/office/word/2012/wordml" mc:Ignorable="w14 w15">
+<w:styles xmlns:r="http://schemas.openxmlformats.org/officeDocument/2006/relationships" xmlns:w="http://schemas.openxmlformats.org/wordprocessingml/2006/main">
   <w:docDefaults>
     <w:rPrDefault>
       <w:rPr>
@@ -13245,378 +13253,144 @@
       </w:pPr>
     </w:pPrDefault>
   </w:docDefaults>
-  <w:latentStyles w:defLockedState="0" w:defUIPriority="99" w:defSemiHidden="0" w:defUnhideWhenUsed="0" w:defQFormat="0" w:count="371">
-    <w:lsdException w:name="Normal" w:uiPriority="0" w:qFormat="1"/>
-    <w:lsdException w:name="heading 1" w:uiPriority="9" w:qFormat="1"/>
-    <w:lsdException w:name="heading 2" w:semiHidden="1" w:uiPriority="9" w:unhideWhenUsed="1" w:qFormat="1"/>
-    <w:lsdException w:name="heading 3" w:semiHidden="1" w:uiPriority="9" w:unhideWhenUsed="1" w:qFormat="1"/>
-    <w:lsdException w:name="heading 4" w:semiHidden="1" w:uiPriority="9" w:unhideWhenUsed="1" w:qFormat="1"/>
-    <w:lsdException w:name="heading 5" w:semiHidden="1" w:uiPriority="9" w:unhideWhenUsed="1" w:qFormat="1"/>
-    <w:lsdException w:name="heading 6" w:semiHidden="1" w:uiPriority="9" w:unhideWhenUsed="1" w:qFormat="1"/>
-    <w:lsdException w:name="heading 7" w:semiHidden="1" w:uiPriority="9" w:unhideWhenUsed="1" w:qFormat="1"/>
-    <w:lsdException w:name="heading 8" w:semiHidden="1" w:uiPriority="9" w:unhideWhenUsed="1" w:qFormat="1"/>
-    <w:lsdException w:name="heading 9" w:semiHidden="1" w:uiPriority="9" w:unhideWhenUsed="1" w:qFormat="1"/>
-    <w:lsdException w:name="index 1" w:semiHidden="1" w:unhideWhenUsed="1"/>
-    <w:lsdException w:name="index 2" w:semiHidden="1" w:unhideWhenUsed="1"/>
-    <w:lsdException w:name="index 3" w:semiHidden="1" w:unhideWhenUsed="1"/>
-    <w:lsdException w:name="index 4" w:semiHidden="1" w:unhideWhenUsed="1"/>
-    <w:lsdException w:name="index 5" w:semiHidden="1" w:unhideWhenUsed="1"/>
-    <w:lsdException w:name="index 6" w:semiHidden="1" w:unhideWhenUsed="1"/>
-    <w:lsdException w:name="index 7" w:semiHidden="1" w:unhideWhenUsed="1"/>
-    <w:lsdException w:name="index 8" w:semiHidden="1" w:unhideWhenUsed="1"/>
-    <w:lsdException w:name="index 9" w:semiHidden="1" w:unhideWhenUsed="1"/>
-    <w:lsdException w:name="toc 1" w:semiHidden="1" w:uiPriority="39" w:unhideWhenUsed="1" w:qFormat="1"/>
-    <w:lsdException w:name="toc 2" w:semiHidden="1" w:uiPriority="39" w:unhideWhenUsed="1" w:qFormat="1"/>
-    <w:lsdException w:name="toc 3" w:semiHidden="1" w:uiPriority="39" w:unhideWhenUsed="1" w:qFormat="1"/>
-    <w:lsdException w:name="toc 4" w:semiHidden="1" w:uiPriority="39" w:unhideWhenUsed="1"/>
-    <w:lsdException w:name="toc 5" w:semiHidden="1" w:uiPriority="39" w:unhideWhenUsed="1"/>
-    <w:lsdException w:name="toc 6" w:semiHidden="1" w:uiPriority="39" w:unhideWhenUsed="1"/>
-    <w:lsdException w:name="toc 7" w:semiHidden="1" w:uiPriority="39" w:unhideWhenUsed="1"/>
-    <w:lsdException w:name="toc 8" w:semiHidden="1" w:uiPriority="39" w:unhideWhenUsed="1"/>
-    <w:lsdException w:name="toc 9" w:semiHidden="1" w:uiPriority="39" w:unhideWhenUsed="1"/>
-    <w:lsdException w:name="Normal Indent" w:semiHidden="1" w:unhideWhenUsed="1"/>
-    <w:lsdException w:name="footnote text" w:semiHidden="1" w:unhideWhenUsed="1"/>
-    <w:lsdException w:name="annotation text" w:semiHidden="1" w:unhideWhenUsed="1"/>
-    <w:lsdException w:name="header" w:semiHidden="1" w:unhideWhenUsed="1"/>
-    <w:lsdException w:name="footer" w:semiHidden="1" w:unhideWhenUsed="1"/>
-    <w:lsdException w:name="index heading" w:semiHidden="1" w:unhideWhenUsed="1"/>
-    <w:lsdException w:name="caption" w:semiHidden="1" w:uiPriority="35" w:unhideWhenUsed="1" w:qFormat="1"/>
-    <w:lsdException w:name="table of figures" w:semiHidden="1" w:unhideWhenUsed="1"/>
-    <w:lsdException w:name="envelope address" w:semiHidden="1" w:unhideWhenUsed="1"/>
-    <w:lsdException w:name="envelope return" w:semiHidden="1" w:unhideWhenUsed="1"/>
-    <w:lsdException w:name="footnote reference" w:semiHidden="1" w:unhideWhenUsed="1"/>
-    <w:lsdException w:name="annotation reference" w:semiHidden="1" w:unhideWhenUsed="1"/>
-    <w:lsdException w:name="line number" w:semiHidden="1" w:unhideWhenUsed="1"/>
-    <w:lsdException w:name="page number" w:semiHidden="1" w:unhideWhenUsed="1"/>
-    <w:lsdException w:name="endnote reference" w:semiHidden="1" w:unhideWhenUsed="1"/>
-    <w:lsdException w:name="endnote text" w:semiHidden="1" w:unhideWhenUsed="1"/>
-    <w:lsdException w:name="table of authorities" w:semiHidden="1" w:unhideWhenUsed="1"/>
-    <w:lsdException w:name="macro" w:semiHidden="1" w:unhideWhenUsed="1"/>
-    <w:lsdException w:name="toa heading" w:semiHidden="1" w:unhideWhenUsed="1"/>
-    <w:lsdException w:name="List" w:semiHidden="1" w:unhideWhenUsed="1"/>
-    <w:lsdException w:name="List Bullet" w:semiHidden="1" w:unhideWhenUsed="1"/>
-    <w:lsdException w:name="List Number" w:semiHidden="1" w:unhideWhenUsed="1"/>
-    <w:lsdException w:name="List 2" w:semiHidden="1" w:unhideWhenUsed="1"/>
-    <w:lsdException w:name="List 3" w:semiHidden="1" w:unhideWhenUsed="1"/>
-    <w:lsdException w:name="List 4" w:semiHidden="1" w:unhideWhenUsed="1"/>
-    <w:lsdException w:name="List 5" w:semiHidden="1" w:unhideWhenUsed="1"/>
-    <w:lsdException w:name="List Bullet 2" w:semiHidden="1" w:unhideWhenUsed="1"/>
-    <w:lsdException w:name="List Bullet 3" w:semiHidden="1" w:unhideWhenUsed="1"/>
-    <w:lsdException w:name="List Bullet 4" w:semiHidden="1" w:unhideWhenUsed="1"/>
-    <w:lsdException w:name="List Bullet 5" w:semiHidden="1" w:unhideWhenUsed="1"/>
-    <w:lsdException w:name="List Number 2" w:semiHidden="1" w:unhideWhenUsed="1"/>
-    <w:lsdException w:name="List Number 3" w:semiHidden="1" w:unhideWhenUsed="1"/>
-    <w:lsdException w:name="List Number 4" w:semiHidden="1" w:unhideWhenUsed="1"/>
-    <w:lsdException w:name="List Number 5" w:semiHidden="1" w:unhideWhenUsed="1"/>
-    <w:lsdException w:name="Title" w:uiPriority="10" w:qFormat="1"/>
-    <w:lsdException w:name="Closing" w:semiHidden="1" w:unhideWhenUsed="1"/>
-    <w:lsdException w:name="Signature" w:semiHidden="1" w:unhideWhenUsed="1"/>
-    <w:lsdException w:name="Default Paragraph Font" w:semiHidden="1" w:uiPriority="1" w:unhideWhenUsed="1"/>
-    <w:lsdException w:name="Body Text" w:semiHidden="1" w:unhideWhenUsed="1"/>
-    <w:lsdException w:name="Body Text Indent" w:semiHidden="1" w:unhideWhenUsed="1"/>
-    <w:lsdException w:name="List Continue" w:semiHidden="1" w:unhideWhenUsed="1"/>
-    <w:lsdException w:name="List Continue 2" w:semiHidden="1" w:unhideWhenUsed="1"/>
-    <w:lsdException w:name="List Continue 3" w:semiHidden="1" w:unhideWhenUsed="1"/>
-    <w:lsdException w:name="List Continue 4" w:semiHidden="1" w:unhideWhenUsed="1"/>
-    <w:lsdException w:name="List Continue 5" w:semiHidden="1" w:unhideWhenUsed="1"/>
-    <w:lsdException w:name="Message Header" w:semiHidden="1" w:unhideWhenUsed="1"/>
-    <w:lsdException w:name="Subtitle" w:uiPriority="11" w:qFormat="1"/>
-    <w:lsdException w:name="Salutation" w:semiHidden="1" w:unhideWhenUsed="1"/>
-    <w:lsdException w:name="Date" w:semiHidden="1" w:unhideWhenUsed="1"/>
-    <w:lsdException w:name="Body Text First Indent" w:semiHidden="1" w:unhideWhenUsed="1"/>
-    <w:lsdException w:name="Body Text First Indent 2" w:semiHidden="1" w:unhideWhenUsed="1"/>
-    <w:lsdException w:name="Note Heading" w:semiHidden="1" w:unhideWhenUsed="1"/>
-    <w:lsdException w:name="Body Text 2" w:semiHidden="1" w:unhideWhenUsed="1"/>
-    <w:lsdException w:name="Body Text 3" w:semiHidden="1" w:unhideWhenUsed="1"/>
-    <w:lsdException w:name="Body Text Indent 2" w:semiHidden="1" w:unhideWhenUsed="1"/>
-    <w:lsdException w:name="Body Text Indent 3" w:semiHidden="1" w:unhideWhenUsed="1"/>
-    <w:lsdException w:name="Block Text" w:semiHidden="1" w:unhideWhenUsed="1"/>
-    <w:lsdException w:name="Hyperlink" w:semiHidden="1" w:unhideWhenUsed="1"/>
-    <w:lsdException w:name="FollowedHyperlink" w:semiHidden="1" w:unhideWhenUsed="1"/>
-    <w:lsdException w:name="Strong" w:uiPriority="22" w:qFormat="1"/>
-    <w:lsdException w:name="Emphasis" w:uiPriority="20" w:qFormat="1"/>
-    <w:lsdException w:name="Document Map" w:semiHidden="1" w:unhideWhenUsed="1"/>
-    <w:lsdException w:name="Plain Text" w:semiHidden="1" w:unhideWhenUsed="1"/>
-    <w:lsdException w:name="E-mail Signature" w:semiHidden="1" w:unhideWhenUsed="1"/>
-    <w:lsdException w:name="HTML Top of Form" w:semiHidden="1" w:unhideWhenUsed="1"/>
-    <w:lsdException w:name="HTML Bottom of Form" w:semiHidden="1" w:unhideWhenUsed="1"/>
-    <w:lsdException w:name="Normal (Web)" w:semiHidden="1" w:unhideWhenUsed="1"/>
-    <w:lsdException w:name="HTML Acronym" w:semiHidden="1" w:unhideWhenUsed="1"/>
-    <w:lsdException w:name="HTML Address" w:semiHidden="1" w:unhideWhenUsed="1"/>
-    <w:lsdException w:name="HTML Cite" w:semiHidden="1" w:unhideWhenUsed="1"/>
-    <w:lsdException w:name="HTML Code" w:semiHidden="1" w:unhideWhenUsed="1"/>
-    <w:lsdException w:name="HTML Definition" w:semiHidden="1" w:unhideWhenUsed="1"/>
-    <w:lsdException w:name="HTML Keyboard" w:semiHidden="1" w:unhideWhenUsed="1"/>
-    <w:lsdException w:name="HTML Preformatted" w:semiHidden="1" w:unhideWhenUsed="1"/>
-    <w:lsdException w:name="HTML Sample" w:semiHidden="1" w:unhideWhenUsed="1"/>
-    <w:lsdException w:name="HTML Typewriter" w:semiHidden="1" w:unhideWhenUsed="1"/>
-    <w:lsdException w:name="HTML Variable" w:semiHidden="1" w:unhideWhenUsed="1"/>
-    <w:lsdException w:name="Normal Table" w:semiHidden="1" w:unhideWhenUsed="1"/>
-    <w:lsdException w:name="annotation subject" w:semiHidden="1" w:unhideWhenUsed="1"/>
-    <w:lsdException w:name="No List" w:semiHidden="1" w:unhideWhenUsed="1"/>
-    <w:lsdException w:name="Outline List 1" w:semiHidden="1" w:unhideWhenUsed="1"/>
-    <w:lsdException w:name="Outline List 2" w:semiHidden="1" w:unhideWhenUsed="1"/>
-    <w:lsdException w:name="Outline List 3" w:semiHidden="1" w:unhideWhenUsed="1"/>
-    <w:lsdException w:name="Table Simple 1" w:semiHidden="1" w:unhideWhenUsed="1"/>
-    <w:lsdException w:name="Table Simple 2" w:semiHidden="1" w:unhideWhenUsed="1"/>
-    <w:lsdException w:name="Table Simple 3" w:semiHidden="1" w:unhideWhenUsed="1"/>
-    <w:lsdException w:name="Table Classic 1" w:semiHidden="1" w:unhideWhenUsed="1"/>
-    <w:lsdException w:name="Table Classic 2" w:semiHidden="1" w:unhideWhenUsed="1"/>
-    <w:lsdException w:name="Table Classic 3" w:semiHidden="1" w:unhideWhenUsed="1"/>
-    <w:lsdException w:name="Table Classic 4" w:semiHidden="1" w:unhideWhenUsed="1"/>
-    <w:lsdException w:name="Table Colorful 1" w:semiHidden="1" w:unhideWhenUsed="1"/>
-    <w:lsdException w:name="Table Colorful 2" w:semiHidden="1" w:unhideWhenUsed="1"/>
-    <w:lsdException w:name="Table Colorful 3" w:semiHidden="1" w:unhideWhenUsed="1"/>
-    <w:lsdException w:name="Table Columns 1" w:semiHidden="1" w:unhideWhenUsed="1"/>
-    <w:lsdException w:name="Table Columns 2" w:semiHidden="1" w:unhideWhenUsed="1"/>
-    <w:lsdException w:name="Table Columns 3" w:semiHidden="1" w:unhideWhenUsed="1"/>
-    <w:lsdException w:name="Table Columns 4" w:semiHidden="1" w:unhideWhenUsed="1"/>
-    <w:lsdException w:name="Table Columns 5" w:semiHidden="1" w:unhideWhenUsed="1"/>
-    <w:lsdException w:name="Table Grid 1" w:semiHidden="1" w:unhideWhenUsed="1"/>
-    <w:lsdException w:name="Table Grid 2" w:semiHidden="1" w:unhideWhenUsed="1"/>
-    <w:lsdException w:name="Table Grid 3" w:semiHidden="1" w:unhideWhenUsed="1"/>
-    <w:lsdException w:name="Table Grid 4" w:semiHidden="1" w:unhideWhenUsed="1"/>
-    <w:lsdException w:name="Table Grid 5" w:semiHidden="1" w:unhideWhenUsed="1"/>
-    <w:lsdException w:name="Table Grid 6" w:semiHidden="1" w:unhideWhenUsed="1"/>
-    <w:lsdException w:name="Table Grid 7" w:semiHidden="1" w:unhideWhenUsed="1"/>
-    <w:lsdException w:name="Table Grid 8" w:semiHidden="1" w:unhideWhenUsed="1"/>
-    <w:lsdException w:name="Table List 1" w:semiHidden="1" w:unhideWhenUsed="1"/>
-    <w:lsdException w:name="Table List 2" w:semiHidden="1" w:unhideWhenUsed="1"/>
-    <w:lsdException w:name="Table List 3" w:semiHidden="1" w:unhideWhenUsed="1"/>
-    <w:lsdException w:name="Table List 4" w:semiHidden="1" w:unhideWhenUsed="1"/>
-    <w:lsdException w:name="Table List 5" w:semiHidden="1" w:unhideWhenUsed="1"/>
-    <w:lsdException w:name="Table List 6" w:semiHidden="1" w:unhideWhenUsed="1"/>
-    <w:lsdException w:name="Table List 7" w:semiHidden="1" w:unhideWhenUsed="1"/>
-    <w:lsdException w:name="Table List 8" w:semiHidden="1" w:unhideWhenUsed="1"/>
-    <w:lsdException w:name="Table 3D effects 1" w:semiHidden="1" w:unhideWhenUsed="1"/>
-    <w:lsdException w:name="Table 3D effects 2" w:semiHidden="1" w:unhideWhenUsed="1"/>
-    <w:lsdException w:name="Table 3D effects 3" w:semiHidden="1" w:unhideWhenUsed="1"/>
-    <w:lsdException w:name="Table Contemporary" w:semiHidden="1" w:unhideWhenUsed="1"/>
-    <w:lsdException w:name="Table Elegant" w:semiHidden="1" w:unhideWhenUsed="1"/>
-    <w:lsdException w:name="Table Professional" w:semiHidden="1" w:unhideWhenUsed="1"/>
-    <w:lsdException w:name="Table Subtle 1" w:semiHidden="1" w:unhideWhenUsed="1"/>
-    <w:lsdException w:name="Table Subtle 2" w:semiHidden="1" w:unhideWhenUsed="1"/>
-    <w:lsdException w:name="Table Web 1" w:semiHidden="1" w:unhideWhenUsed="1"/>
-    <w:lsdException w:name="Table Web 2" w:semiHidden="1" w:unhideWhenUsed="1"/>
-    <w:lsdException w:name="Table Web 3" w:semiHidden="1" w:unhideWhenUsed="1"/>
-    <w:lsdException w:name="Balloon Text" w:semiHidden="1" w:unhideWhenUsed="1"/>
-    <w:lsdException w:name="Table Grid" w:uiPriority="59"/>
-    <w:lsdException w:name="Table Theme" w:semiHidden="1" w:unhideWhenUsed="1"/>
-    <w:lsdException w:name="Placeholder Text" w:semiHidden="1"/>
-    <w:lsdException w:name="No Spacing" w:uiPriority="1" w:qFormat="1"/>
-    <w:lsdException w:name="Light Shading" w:uiPriority="60"/>
-    <w:lsdException w:name="Light List" w:uiPriority="61"/>
-    <w:lsdException w:name="Light Grid" w:uiPriority="62"/>
-    <w:lsdException w:name="Medium Shading 1" w:uiPriority="63"/>
-    <w:lsdException w:name="Medium Shading 2" w:uiPriority="64"/>
-    <w:lsdException w:name="Medium List 1" w:uiPriority="65"/>
-    <w:lsdException w:name="Medium List 2" w:uiPriority="66"/>
-    <w:lsdException w:name="Medium Grid 1" w:uiPriority="67"/>
-    <w:lsdException w:name="Medium Grid 2" w:uiPriority="68"/>
-    <w:lsdException w:name="Medium Grid 3" w:uiPriority="69"/>
-    <w:lsdException w:name="Dark List" w:uiPriority="70"/>
-    <w:lsdException w:name="Colorful Shading" w:uiPriority="71"/>
-    <w:lsdException w:name="Colorful List" w:uiPriority="72"/>
-    <w:lsdException w:name="Colorful Grid" w:uiPriority="73"/>
-    <w:lsdException w:name="Light Shading Accent 1" w:uiPriority="60"/>
-    <w:lsdException w:name="Light List Accent 1" w:uiPriority="61"/>
-    <w:lsdException w:name="Light Grid Accent 1" w:uiPriority="62"/>
-    <w:lsdException w:name="Medium Shading 1 Accent 1" w:uiPriority="63"/>
-    <w:lsdException w:name="Medium Shading 2 Accent 1" w:uiPriority="64"/>
-    <w:lsdException w:name="Medium List 1 Accent 1" w:uiPriority="65"/>
-    <w:lsdException w:name="Revision" w:semiHidden="1"/>
-    <w:lsdException w:name="List Paragraph" w:uiPriority="34" w:qFormat="1"/>
-    <w:lsdException w:name="Quote" w:uiPriority="29" w:qFormat="1"/>
-    <w:lsdException w:name="Intense Quote" w:uiPriority="30" w:qFormat="1"/>
-    <w:lsdException w:name="Medium List 2 Accent 1" w:uiPriority="66"/>
-    <w:lsdException w:name="Medium Grid 1 Accent 1" w:uiPriority="67"/>
-    <w:lsdException w:name="Medium Grid 2 Accent 1" w:uiPriority="68"/>
-    <w:lsdException w:name="Medium Grid 3 Accent 1" w:uiPriority="69"/>
-    <w:lsdException w:name="Dark List Accent 1" w:uiPriority="70"/>
-    <w:lsdException w:name="Colorful Shading Accent 1" w:uiPriority="71"/>
-    <w:lsdException w:name="Colorful List Accent 1" w:uiPriority="72"/>
-    <w:lsdException w:name="Colorful Grid Accent 1" w:uiPriority="73"/>
-    <w:lsdException w:name="Light Shading Accent 2" w:uiPriority="60"/>
-    <w:lsdException w:name="Light List Accent 2" w:uiPriority="61"/>
-    <w:lsdException w:name="Light Grid Accent 2" w:uiPriority="62"/>
-    <w:lsdException w:name="Medium Shading 1 Accent 2" w:uiPriority="63"/>
-    <w:lsdException w:name="Medium Shading 2 Accent 2" w:uiPriority="64"/>
-    <w:lsdException w:name="Medium List 1 Accent 2" w:uiPriority="65"/>
-    <w:lsdException w:name="Medium List 2 Accent 2" w:uiPriority="66"/>
-    <w:lsdException w:name="Medium Grid 1 Accent 2" w:uiPriority="67"/>
-    <w:lsdException w:name="Medium Grid 2 Accent 2" w:uiPriority="68"/>
-    <w:lsdException w:name="Medium Grid 3 Accent 2" w:uiPriority="69"/>
-    <w:lsdException w:name="Dark List Accent 2" w:uiPriority="70"/>
-    <w:lsdException w:name="Colorful Shading Accent 2" w:uiPriority="71"/>
-    <w:lsdException w:name="Colorful List Accent 2" w:uiPriority="72"/>
-    <w:lsdException w:name="Colorful Grid Accent 2" w:uiPriority="73"/>
-    <w:lsdException w:name="Light Shading Accent 3" w:uiPriority="60"/>
-    <w:lsdException w:name="Light List Accent 3" w:uiPriority="61"/>
-    <w:lsdException w:name="Light Grid Accent 3" w:uiPriority="62"/>
-    <w:lsdException w:name="Medium Shading 1 Accent 3" w:uiPriority="63"/>
-    <w:lsdException w:name="Medium Shading 2 Accent 3" w:uiPriority="64"/>
-    <w:lsdException w:name="Medium List 1 Accent 3" w:uiPriority="65"/>
-    <w:lsdException w:name="Medium List 2 Accent 3" w:uiPriority="66"/>
-    <w:lsdException w:name="Medium Grid 1 Accent 3" w:uiPriority="67"/>
-    <w:lsdException w:name="Medium Grid 2 Accent 3" w:uiPriority="68"/>
-    <w:lsdException w:name="Medium Grid 3 Accent 3" w:uiPriority="69"/>
-    <w:lsdException w:name="Dark List Accent 3" w:uiPriority="70"/>
-    <w:lsdException w:name="Colorful Shading Accent 3" w:uiPriority="71"/>
-    <w:lsdException w:name="Colorful List Accent 3" w:uiPriority="72"/>
-    <w:lsdException w:name="Colorful Grid Accent 3" w:uiPriority="73"/>
-    <w:lsdException w:name="Light Shading Accent 4" w:uiPriority="60"/>
-    <w:lsdException w:name="Light List Accent 4" w:uiPriority="61"/>
-    <w:lsdException w:name="Light Grid Accent 4" w:uiPriority="62"/>
-    <w:lsdException w:name="Medium Shading 1 Accent 4" w:uiPriority="63"/>
-    <w:lsdException w:name="Medium Shading 2 Accent 4" w:uiPriority="64"/>
-    <w:lsdException w:name="Medium List 1 Accent 4" w:uiPriority="65"/>
-    <w:lsdException w:name="Medium List 2 Accent 4" w:uiPriority="66"/>
-    <w:lsdException w:name="Medium Grid 1 Accent 4" w:uiPriority="67"/>
-    <w:lsdException w:name="Medium Grid 2 Accent 4" w:uiPriority="68"/>
-    <w:lsdException w:name="Medium Grid 3 Accent 4" w:uiPriority="69"/>
-    <w:lsdException w:name="Dark List Accent 4" w:uiPriority="70"/>
-    <w:lsdException w:name="Colorful Shading Accent 4" w:uiPriority="71"/>
-    <w:lsdException w:name="Colorful List Accent 4" w:uiPriority="72"/>
-    <w:lsdException w:name="Colorful Grid Accent 4" w:uiPriority="73"/>
-    <w:lsdException w:name="Light Shading Accent 5" w:uiPriority="60"/>
-    <w:lsdException w:name="Light List Accent 5" w:uiPriority="61"/>
-    <w:lsdException w:name="Light Grid Accent 5" w:uiPriority="62"/>
-    <w:lsdException w:name="Medium Shading 1 Accent 5" w:uiPriority="63"/>
-    <w:lsdException w:name="Medium Shading 2 Accent 5" w:uiPriority="64"/>
-    <w:lsdException w:name="Medium List 1 Accent 5" w:uiPriority="65"/>
-    <w:lsdException w:name="Medium List 2 Accent 5" w:uiPriority="66"/>
-    <w:lsdException w:name="Medium Grid 1 Accent 5" w:uiPriority="67"/>
-    <w:lsdException w:name="Medium Grid 2 Accent 5" w:uiPriority="68"/>
-    <w:lsdException w:name="Medium Grid 3 Accent 5" w:uiPriority="69"/>
-    <w:lsdException w:name="Dark List Accent 5" w:uiPriority="70"/>
-    <w:lsdException w:name="Colorful Shading Accent 5" w:uiPriority="71"/>
-    <w:lsdException w:name="Colorful List Accent 5" w:uiPriority="72"/>
-    <w:lsdException w:name="Colorful Grid Accent 5" w:uiPriority="73"/>
-    <w:lsdException w:name="Light Shading Accent 6" w:uiPriority="60"/>
-    <w:lsdException w:name="Light List Accent 6" w:uiPriority="61"/>
-    <w:lsdException w:name="Light Grid Accent 6" w:uiPriority="62"/>
-    <w:lsdException w:name="Medium Shading 1 Accent 6" w:uiPriority="63"/>
-    <w:lsdException w:name="Medium Shading 2 Accent 6" w:uiPriority="64"/>
-    <w:lsdException w:name="Medium List 1 Accent 6" w:uiPriority="65"/>
-    <w:lsdException w:name="Medium List 2 Accent 6" w:uiPriority="66"/>
-    <w:lsdException w:name="Medium Grid 1 Accent 6" w:uiPriority="67"/>
-    <w:lsdException w:name="Medium Grid 2 Accent 6" w:uiPriority="68"/>
-    <w:lsdException w:name="Medium Grid 3 Accent 6" w:uiPriority="69"/>
-    <w:lsdException w:name="Dark List Accent 6" w:uiPriority="70"/>
-    <w:lsdException w:name="Colorful Shading Accent 6" w:uiPriority="71"/>
-    <w:lsdException w:name="Colorful List Accent 6" w:uiPriority="72"/>
-    <w:lsdException w:name="Colorful Grid Accent 6" w:uiPriority="73"/>
-    <w:lsdException w:name="Subtle Emphasis" w:uiPriority="19" w:qFormat="1"/>
-    <w:lsdException w:name="Intense Emphasis" w:uiPriority="21" w:qFormat="1"/>
-    <w:lsdException w:name="Subtle Reference" w:uiPriority="31" w:qFormat="1"/>
-    <w:lsdException w:name="Intense Reference" w:uiPriority="32" w:qFormat="1"/>
-    <w:lsdException w:name="Book Title" w:uiPriority="33" w:qFormat="1"/>
-    <w:lsdException w:name="Bibliography" w:semiHidden="1" w:uiPriority="37" w:unhideWhenUsed="1"/>
-    <w:lsdException w:name="TOC Heading" w:semiHidden="1" w:uiPriority="39" w:unhideWhenUsed="1" w:qFormat="1"/>
-    <w:lsdException w:name="Plain Table 1" w:uiPriority="41"/>
-    <w:lsdException w:name="Plain Table 2" w:uiPriority="42"/>
-    <w:lsdException w:name="Plain Table 3" w:uiPriority="43"/>
-    <w:lsdException w:name="Plain Table 4" w:uiPriority="44"/>
-    <w:lsdException w:name="Plain Table 5" w:uiPriority="45"/>
-    <w:lsdException w:name="Grid Table Light" w:uiPriority="40"/>
-    <w:lsdException w:name="Grid Table 1 Light" w:uiPriority="46"/>
-    <w:lsdException w:name="Grid Table 2" w:uiPriority="47"/>
-    <w:lsdException w:name="Grid Table 3" w:uiPriority="48"/>
-    <w:lsdException w:name="Grid Table 4" w:uiPriority="49"/>
-    <w:lsdException w:name="Grid Table 5 Dark" w:uiPriority="50"/>
-    <w:lsdException w:name="Grid Table 6 Colorful" w:uiPriority="51"/>
-    <w:lsdException w:name="Grid Table 7 Colorful" w:uiPriority="52"/>
-    <w:lsdException w:name="Grid Table 1 Light Accent 1" w:uiPriority="46"/>
-    <w:lsdException w:name="Grid Table 2 Accent 1" w:uiPriority="47"/>
-    <w:lsdException w:name="Grid Table 3 Accent 1" w:uiPriority="48"/>
-    <w:lsdException w:name="Grid Table 4 Accent 1" w:uiPriority="49"/>
-    <w:lsdException w:name="Grid Table 5 Dark Accent 1" w:uiPriority="50"/>
-    <w:lsdException w:name="Grid Table 6 Colorful Accent 1" w:uiPriority="51"/>
-    <w:lsdException w:name="Grid Table 7 Colorful Accent 1" w:uiPriority="52"/>
-    <w:lsdException w:name="Grid Table 1 Light Accent 2" w:uiPriority="46"/>
-    <w:lsdException w:name="Grid Table 2 Accent 2" w:uiPriority="47"/>
-    <w:lsdException w:name="Grid Table 3 Accent 2" w:uiPriority="48"/>
-    <w:lsdException w:name="Grid Table 4 Accent 2" w:uiPriority="49"/>
-    <w:lsdException w:name="Grid Table 5 Dark Accent 2" w:uiPriority="50"/>
-    <w:lsdException w:name="Grid Table 6 Colorful Accent 2" w:uiPriority="51"/>
-    <w:lsdException w:name="Grid Table 7 Colorful Accent 2" w:uiPriority="52"/>
-    <w:lsdException w:name="Grid Table 1 Light Accent 3" w:uiPriority="46"/>
-    <w:lsdException w:name="Grid Table 2 Accent 3" w:uiPriority="47"/>
-    <w:lsdException w:name="Grid Table 3 Accent 3" w:uiPriority="48"/>
-    <w:lsdException w:name="Grid Table 4 Accent 3" w:uiPriority="49"/>
-    <w:lsdException w:name="Grid Table 5 Dark Accent 3" w:uiPriority="50"/>
-    <w:lsdException w:name="Grid Table 6 Colorful Accent 3" w:uiPriority="51"/>
-    <w:lsdException w:name="Grid Table 7 Colorful Accent 3" w:uiPriority="52"/>
-    <w:lsdException w:name="Grid Table 1 Light Accent 4" w:uiPriority="46"/>
-    <w:lsdException w:name="Grid Table 2 Accent 4" w:uiPriority="47"/>
-    <w:lsdException w:name="Grid Table 3 Accent 4" w:uiPriority="48"/>
-    <w:lsdException w:name="Grid Table 4 Accent 4" w:uiPriority="49"/>
-    <w:lsdException w:name="Grid Table 5 Dark Accent 4" w:uiPriority="50"/>
-    <w:lsdException w:name="Grid Table 6 Colorful Accent 4" w:uiPriority="51"/>
-    <w:lsdException w:name="Grid Table 7 Colorful Accent 4" w:uiPriority="52"/>
-    <w:lsdException w:name="Grid Table 1 Light Accent 5" w:uiPriority="46"/>
-    <w:lsdException w:name="Grid Table 2 Accent 5" w:uiPriority="47"/>
-    <w:lsdException w:name="Grid Table 3 Accent 5" w:uiPriority="48"/>
-    <w:lsdException w:name="Grid Table 4 Accent 5" w:uiPriority="49"/>
-    <w:lsdException w:name="Grid Table 5 Dark Accent 5" w:uiPriority="50"/>
-    <w:lsdException w:name="Grid Table 6 Colorful Accent 5" w:uiPriority="51"/>
-    <w:lsdException w:name="Grid Table 7 Colorful Accent 5" w:uiPriority="52"/>
-    <w:lsdException w:name="Grid Table 1 Light Accent 6" w:uiPriority="46"/>
-    <w:lsdException w:name="Grid Table 2 Accent 6" w:uiPriority="47"/>
-    <w:lsdException w:name="Grid Table 3 Accent 6" w:uiPriority="48"/>
-    <w:lsdException w:name="Grid Table 4 Accent 6" w:uiPriority="49"/>
-    <w:lsdException w:name="Grid Table 5 Dark Accent 6" w:uiPriority="50"/>
-    <w:lsdException w:name="Grid Table 6 Colorful Accent 6" w:uiPriority="51"/>
-    <w:lsdException w:name="Grid Table 7 Colorful Accent 6" w:uiPriority="52"/>
-    <w:lsdException w:name="List Table 1 Light" w:uiPriority="46"/>
-    <w:lsdException w:name="List Table 2" w:uiPriority="47"/>
-    <w:lsdException w:name="List Table 3" w:uiPriority="48"/>
-    <w:lsdException w:name="List Table 4" w:uiPriority="49"/>
-    <w:lsdException w:name="List Table 5 Dark" w:uiPriority="50"/>
-    <w:lsdException w:name="List Table 6 Colorful" w:uiPriority="51"/>
-    <w:lsdException w:name="List Table 7 Colorful" w:uiPriority="52"/>
-    <w:lsdException w:name="List Table 1 Light Accent 1" w:uiPriority="46"/>
-    <w:lsdException w:name="List Table 2 Accent 1" w:uiPriority="47"/>
-    <w:lsdException w:name="List Table 3 Accent 1" w:uiPriority="48"/>
-    <w:lsdException w:name="List Table 4 Accent 1" w:uiPriority="49"/>
-    <w:lsdException w:name="List Table 5 Dark Accent 1" w:uiPriority="50"/>
-    <w:lsdException w:name="List Table 6 Colorful Accent 1" w:uiPriority="51"/>
-    <w:lsdException w:name="List Table 7 Colorful Accent 1" w:uiPriority="52"/>
-    <w:lsdException w:name="List Table 1 Light Accent 2" w:uiPriority="46"/>
-    <w:lsdException w:name="List Table 2 Accent 2" w:uiPriority="47"/>
-    <w:lsdException w:name="List Table 3 Accent 2" w:uiPriority="48"/>
-    <w:lsdException w:name="List Table 4 Accent 2" w:uiPriority="49"/>
-    <w:lsdException w:name="List Table 5 Dark Accent 2" w:uiPriority="50"/>
-    <w:lsdException w:name="List Table 6 Colorful Accent 2" w:uiPriority="51"/>
-    <w:lsdException w:name="List Table 7 Colorful Accent 2" w:uiPriority="52"/>
-    <w:lsdException w:name="List Table 1 Light Accent 3" w:uiPriority="46"/>
-    <w:lsdException w:name="List Table 2 Accent 3" w:uiPriority="47"/>
-    <w:lsdException w:name="List Table 3 Accent 3" w:uiPriority="48"/>
-    <w:lsdException w:name="List Table 4 Accent 3" w:uiPriority="49"/>
-    <w:lsdException w:name="List Table 5 Dark Accent 3" w:uiPriority="50"/>
-    <w:lsdException w:name="List Table 6 Colorful Accent 3" w:uiPriority="51"/>
-    <w:lsdException w:name="List Table 7 Colorful Accent 3" w:uiPriority="52"/>
-    <w:lsdException w:name="List Table 1 Light Accent 4" w:uiPriority="46"/>
-    <w:lsdException w:name="List Table 2 Accent 4" w:uiPriority="47"/>
-    <w:lsdException w:name="List Table 3 Accent 4" w:uiPriority="48"/>
-    <w:lsdException w:name="List Table 4 Accent 4" w:uiPriority="49"/>
-    <w:lsdException w:name="List Table 5 Dark Accent 4" w:uiPriority="50"/>
-    <w:lsdException w:name="List Table 6 Colorful Accent 4" w:uiPriority="51"/>
-    <w:lsdException w:name="List Table 7 Colorful Accent 4" w:uiPriority="52"/>
-    <w:lsdException w:name="List Table 1 Light Accent 5" w:uiPriority="46"/>
-    <w:lsdException w:name="List Table 2 Accent 5" w:uiPriority="47"/>
-    <w:lsdException w:name="List Table 3 Accent 5" w:uiPriority="48"/>
-    <w:lsdException w:name="List Table 4 Accent 5" w:uiPriority="49"/>
-    <w:lsdException w:name="List Table 5 Dark Accent 5" w:uiPriority="50"/>
-    <w:lsdException w:name="List Table 6 Colorful Accent 5" w:uiPriority="51"/>
-    <w:lsdException w:name="List Table 7 Colorful Accent 5" w:uiPriority="52"/>
-    <w:lsdException w:name="List Table 1 Light Accent 6" w:uiPriority="46"/>
-    <w:lsdException w:name="List Table 2 Accent 6" w:uiPriority="47"/>
-    <w:lsdException w:name="List Table 3 Accent 6" w:uiPriority="48"/>
-    <w:lsdException w:name="List Table 4 Accent 6" w:uiPriority="49"/>
-    <w:lsdException w:name="List Table 5 Dark Accent 6" w:uiPriority="50"/>
-    <w:lsdException w:name="List Table 6 Colorful Accent 6" w:uiPriority="51"/>
-    <w:lsdException w:name="List Table 7 Colorful Accent 6" w:uiPriority="52"/>
+  <w:latentStyles w:defLockedState="0" w:defUIPriority="99" w:defSemiHidden="1" w:defUnhideWhenUsed="1" w:defQFormat="0" w:count="267">
+    <w:lsdException w:name="Normal" w:semiHidden="0" w:uiPriority="0" w:unhideWhenUsed="0" w:qFormat="1"/>
+    <w:lsdException w:name="heading 1" w:semiHidden="0" w:uiPriority="9" w:unhideWhenUsed="0" w:qFormat="1"/>
+    <w:lsdException w:name="heading 2" w:uiPriority="9" w:qFormat="1"/>
+    <w:lsdException w:name="heading 3" w:uiPriority="9" w:qFormat="1"/>
+    <w:lsdException w:name="heading 4" w:uiPriority="9" w:qFormat="1"/>
+    <w:lsdException w:name="heading 5" w:uiPriority="9" w:qFormat="1"/>
+    <w:lsdException w:name="heading 6" w:uiPriority="9" w:qFormat="1"/>
+    <w:lsdException w:name="heading 7" w:uiPriority="9" w:qFormat="1"/>
+    <w:lsdException w:name="heading 8" w:uiPriority="9" w:qFormat="1"/>
+    <w:lsdException w:name="heading 9" w:uiPriority="9" w:qFormat="1"/>
+    <w:lsdException w:name="toc 1" w:uiPriority="39" w:qFormat="1"/>
+    <w:lsdException w:name="toc 2" w:uiPriority="39" w:qFormat="1"/>
+    <w:lsdException w:name="toc 3" w:uiPriority="39" w:qFormat="1"/>
+    <w:lsdException w:name="toc 4" w:uiPriority="39"/>
+    <w:lsdException w:name="toc 5" w:uiPriority="39"/>
+    <w:lsdException w:name="toc 6" w:uiPriority="39"/>
+    <w:lsdException w:name="toc 7" w:uiPriority="39"/>
+    <w:lsdException w:name="toc 8" w:uiPriority="39"/>
+    <w:lsdException w:name="toc 9" w:uiPriority="39"/>
+    <w:lsdException w:name="caption" w:uiPriority="35" w:qFormat="1"/>
+    <w:lsdException w:name="Title" w:semiHidden="0" w:uiPriority="10" w:unhideWhenUsed="0" w:qFormat="1"/>
+    <w:lsdException w:name="Default Paragraph Font" w:uiPriority="1"/>
+    <w:lsdException w:name="Subtitle" w:semiHidden="0" w:uiPriority="11" w:unhideWhenUsed="0" w:qFormat="1"/>
+    <w:lsdException w:name="Strong" w:semiHidden="0" w:uiPriority="22" w:unhideWhenUsed="0" w:qFormat="1"/>
+    <w:lsdException w:name="Emphasis" w:semiHidden="0" w:uiPriority="20" w:unhideWhenUsed="0" w:qFormat="1"/>
+    <w:lsdException w:name="Table Grid" w:semiHidden="0" w:uiPriority="59" w:unhideWhenUsed="0"/>
+    <w:lsdException w:name="Placeholder Text" w:unhideWhenUsed="0"/>
+    <w:lsdException w:name="No Spacing" w:semiHidden="0" w:uiPriority="1" w:unhideWhenUsed="0" w:qFormat="1"/>
+    <w:lsdException w:name="Light Shading" w:semiHidden="0" w:uiPriority="60" w:unhideWhenUsed="0"/>
+    <w:lsdException w:name="Light List" w:semiHidden="0" w:uiPriority="61" w:unhideWhenUsed="0"/>
+    <w:lsdException w:name="Light Grid" w:semiHidden="0" w:uiPriority="62" w:unhideWhenUsed="0"/>
+    <w:lsdException w:name="Medium Shading 1" w:semiHidden="0" w:uiPriority="63" w:unhideWhenUsed="0"/>
+    <w:lsdException w:name="Medium Shading 2" w:semiHidden="0" w:uiPriority="64" w:unhideWhenUsed="0"/>
+    <w:lsdException w:name="Medium List 1" w:semiHidden="0" w:uiPriority="65" w:unhideWhenUsed="0"/>
+    <w:lsdException w:name="Medium List 2" w:semiHidden="0" w:uiPriority="66" w:unhideWhenUsed="0"/>
+    <w:lsdException w:name="Medium Grid 1" w:semiHidden="0" w:uiPriority="67" w:unhideWhenUsed="0"/>
+    <w:lsdException w:name="Medium Grid 2" w:semiHidden="0" w:uiPriority="68" w:unhideWhenUsed="0"/>
+    <w:lsdException w:name="Medium Grid 3" w:semiHidden="0" w:uiPriority="69" w:unhideWhenUsed="0"/>
+    <w:lsdException w:name="Dark List" w:semiHidden="0" w:uiPriority="70" w:unhideWhenUsed="0"/>
+    <w:lsdException w:name="Colorful Shading" w:semiHidden="0" w:uiPriority="71" w:unhideWhenUsed="0"/>
+    <w:lsdException w:name="Colorful List" w:semiHidden="0" w:uiPriority="72" w:unhideWhenUsed="0"/>
+    <w:lsdException w:name="Colorful Grid" w:semiHidden="0" w:uiPriority="73" w:unhideWhenUsed="0"/>
+    <w:lsdException w:name="Light Shading Accent 1" w:semiHidden="0" w:uiPriority="60" w:unhideWhenUsed="0"/>
+    <w:lsdException w:name="Light List Accent 1" w:semiHidden="0" w:uiPriority="61" w:unhideWhenUsed="0"/>
+    <w:lsdException w:name="Light Grid Accent 1" w:semiHidden="0" w:uiPriority="62" w:unhideWhenUsed="0"/>
+    <w:lsdException w:name="Medium Shading 1 Accent 1" w:semiHidden="0" w:uiPriority="63" w:unhideWhenUsed="0"/>
+    <w:lsdException w:name="Medium Shading 2 Accent 1" w:semiHidden="0" w:uiPriority="64" w:unhideWhenUsed="0"/>
+    <w:lsdException w:name="Medium List 1 Accent 1" w:semiHidden="0" w:uiPriority="65" w:unhideWhenUsed="0"/>
+    <w:lsdException w:name="Revision" w:unhideWhenUsed="0"/>
+    <w:lsdException w:name="List Paragraph" w:semiHidden="0" w:uiPriority="34" w:unhideWhenUsed="0" w:qFormat="1"/>
+    <w:lsdException w:name="Quote" w:semiHidden="0" w:uiPriority="29" w:unhideWhenUsed="0" w:qFormat="1"/>
+    <w:lsdException w:name="Intense Quote" w:semiHidden="0" w:uiPriority="30" w:unhideWhenUsed="0" w:qFormat="1"/>
+    <w:lsdException w:name="Medium List 2 Accent 1" w:semiHidden="0" w:uiPriority="66" w:unhideWhenUsed="0"/>
+    <w:lsdException w:name="Medium Grid 1 Accent 1" w:semiHidden="0" w:uiPriority="67" w:unhideWhenUsed="0"/>
+    <w:lsdException w:name="Medium Grid 2 Accent 1" w:semiHidden="0" w:uiPriority="68" w:unhideWhenUsed="0"/>
+    <w:lsdException w:name="Medium Grid 3 Accent 1" w:semiHidden="0" w:uiPriority="69" w:unhideWhenUsed="0"/>
+    <w:lsdException w:name="Dark List Accent 1" w:semiHidden="0" w:uiPriority="70" w:unhideWhenUsed="0"/>
+    <w:lsdException w:name="Colorful Shading Accent 1" w:semiHidden="0" w:uiPriority="71" w:unhideWhenUsed="0"/>
+    <w:lsdException w:name="Colorful List Accent 1" w:semiHidden="0" w:uiPriority="72" w:unhideWhenUsed="0"/>
+    <w:lsdException w:name="Colorful Grid Accent 1" w:semiHidden="0" w:uiPriority="73" w:unhideWhenUsed="0"/>
+    <w:lsdException w:name="Light Shading Accent 2" w:semiHidden="0" w:uiPriority="60" w:unhideWhenUsed="0"/>
+    <w:lsdException w:name="Light List Accent 2" w:semiHidden="0" w:uiPriority="61" w:unhideWhenUsed="0"/>
+    <w:lsdException w:name="Light Grid Accent 2" w:semiHidden="0" w:uiPriority="62" w:unhideWhenUsed="0"/>
+    <w:lsdException w:name="Medium Shading 1 Accent 2" w:semiHidden="0" w:uiPriority="63" w:unhideWhenUsed="0"/>
+    <w:lsdException w:name="Medium Shading 2 Accent 2" w:semiHidden="0" w:uiPriority="64" w:unhideWhenUsed="0"/>
+    <w:lsdException w:name="Medium List 1 Accent 2" w:semiHidden="0" w:uiPriority="65" w:unhideWhenUsed="0"/>
+    <w:lsdException w:name="Medium List 2 Accent 2" w:semiHidden="0" w:uiPriority="66" w:unhideWhenUsed="0"/>
+    <w:lsdException w:name="Medium Grid 1 Accent 2" w:semiHidden="0" w:uiPriority="67" w:unhideWhenUsed="0"/>
+    <w:lsdException w:name="Medium Grid 2 Accent 2" w:semiHidden="0" w:uiPriority="68" w:unhideWhenUsed="0"/>
+    <w:lsdException w:name="Medium Grid 3 Accent 2" w:semiHidden="0" w:uiPriority="69" w:unhideWhenUsed="0"/>
+    <w:lsdException w:name="Dark List Accent 2" w:semiHidden="0" w:uiPriority="70" w:unhideWhenUsed="0"/>
+    <w:lsdException w:name="Colorful Shading Accent 2" w:semiHidden="0" w:uiPriority="71" w:unhideWhenUsed="0"/>
+    <w:lsdException w:name="Colorful List Accent 2" w:semiHidden="0" w:uiPriority="72" w:unhideWhenUsed="0"/>
+    <w:lsdException w:name="Colorful Grid Accent 2" w:semiHidden="0" w:uiPriority="73" w:unhideWhenUsed="0"/>
+    <w:lsdException w:name="Light Shading Accent 3" w:semiHidden="0" w:uiPriority="60" w:unhideWhenUsed="0"/>
+    <w:lsdException w:name="Light List Accent 3" w:semiHidden="0" w:uiPriority="61" w:unhideWhenUsed="0"/>
+    <w:lsdException w:name="Light Grid Accent 3" w:semiHidden="0" w:uiPriority="62" w:unhideWhenUsed="0"/>
+    <w:lsdException w:name="Medium Shading 1 Accent 3" w:semiHidden="0" w:uiPriority="63" w:unhideWhenUsed="0"/>
+    <w:lsdException w:name="Medium Shading 2 Accent 3" w:semiHidden="0" w:uiPriority="64" w:unhideWhenUsed="0"/>
+    <w:lsdException w:name="Medium List 1 Accent 3" w:semiHidden="0" w:uiPriority="65" w:unhideWhenUsed="0"/>
+    <w:lsdException w:name="Medium List 2 Accent 3" w:semiHidden="0" w:uiPriority="66" w:unhideWhenUsed="0"/>
+    <w:lsdException w:name="Medium Grid 1 Accent 3" w:semiHidden="0" w:uiPriority="67" w:unhideWhenUsed="0"/>
+    <w:lsdException w:name="Medium Grid 2 Accent 3" w:semiHidden="0" w:uiPriority="68" w:unhideWhenUsed="0"/>
+    <w:lsdException w:name="Medium Grid 3 Accent 3" w:semiHidden="0" w:uiPriority="69" w:unhideWhenUsed="0"/>
+    <w:lsdException w:name="Dark List Accent 3" w:semiHidden="0" w:uiPriority="70" w:unhideWhenUsed="0"/>
+    <w:lsdException w:name="Colorful Shading Accent 3" w:semiHidden="0" w:uiPriority="71" w:unhideWhenUsed="0"/>
+    <w:lsdException w:name="Colorful List Accent 3" w:semiHidden="0" w:uiPriority="72" w:unhideWhenUsed="0"/>
+    <w:lsdException w:name="Colorful Grid Accent 3" w:semiHidden="0" w:uiPriority="73" w:unhideWhenUsed="0"/>
+    <w:lsdException w:name="Light Shading Accent 4" w:semiHidden="0" w:uiPriority="60" w:unhideWhenUsed="0"/>
+    <w:lsdException w:name="Light List Accent 4" w:semiHidden="0" w:uiPriority="61" w:unhideWhenUsed="0"/>
+    <w:lsdException w:name="Light Grid Accent 4" w:semiHidden="0" w:uiPriority="62" w:unhideWhenUsed="0"/>
+    <w:lsdException w:name="Medium Shading 1 Accent 4" w:semiHidden="0" w:uiPriority="63" w:unhideWhenUsed="0"/>
+    <w:lsdException w:name="Medium Shading 2 Accent 4" w:semiHidden="0" w:uiPriority="64" w:unhideWhenUsed="0"/>
+    <w:lsdException w:name="Medium List 1 Accent 4" w:semiHidden="0" w:uiPriority="65" w:unhideWhenUsed="0"/>
+    <w:lsdException w:name="Medium List 2 Accent 4" w:semiHidden="0" w:uiPriority="66" w:unhideWhenUsed="0"/>
+    <w:lsdException w:name="Medium Grid 1 Accent 4" w:semiHidden="0" w:uiPriority="67" w:unhideWhenUsed="0"/>
+    <w:lsdException w:name="Medium Grid 2 Accent 4" w:semiHidden="0" w:uiPriority="68" w:unhideWhenUsed="0"/>
+    <w:lsdException w:name="Medium Grid 3 Accent 4" w:semiHidden="0" w:uiPriority="69" w:unhideWhenUsed="0"/>
+    <w:lsdException w:name="Dark List Accent 4" w:semiHidden="0" w:uiPriority="70" w:unhideWhenUsed="0"/>
+    <w:lsdException w:name="Colorful Shading Accent 4" w:semiHidden="0" w:uiPriority="71" w:unhideWhenUsed="0"/>
+    <w:lsdException w:name="Colorful List Accent 4" w:semiHidden="0" w:uiPriority="72" w:unhideWhenUsed="0"/>
+    <w:lsdException w:name="Colorful Grid Accent 4" w:semiHidden="0" w:uiPriority="73" w:unhideWhenUsed="0"/>
+    <w:lsdException w:name="Light Shading Accent 5" w:semiHidden="0" w:uiPriority="60" w:unhideWhenUsed="0"/>
+    <w:lsdException w:name="Light List Accent 5" w:semiHidden="0" w:uiPriority="61" w:unhideWhenUsed="0"/>
+    <w:lsdException w:name="Light Grid Accent 5" w:semiHidden="0" w:uiPriority="62" w:unhideWhenUsed="0"/>
+    <w:lsdException w:name="Medium Shading 1 Accent 5" w:semiHidden="0" w:uiPriority="63" w:unhideWhenUsed="0"/>
+    <w:lsdException w:name="Medium Shading 2 Accent 5" w:semiHidden="0" w:uiPriority="64" w:unhideWhenUsed="0"/>
+    <w:lsdException w:name="Medium List 1 Accent 5" w:semiHidden="0" w:uiPriority="65" w:unhideWhenUsed="0"/>
+    <w:lsdException w:name="Medium List 2 Accent 5" w:semiHidden="0" w:uiPriority="66" w:unhideWhenUsed="0"/>
+    <w:lsdException w:name="Medium Grid 1 Accent 5" w:semiHidden="0" w:uiPriority="67" w:unhideWhenUsed="0"/>
+    <w:lsdException w:name="Medium Grid 2 Accent 5" w:semiHidden="0" w:uiPriority="68" w:unhideWhenUsed="0"/>
+    <w:lsdException w:name="Medium Grid 3 Accent 5" w:semiHidden="0" w:uiPriority="69" w:unhideWhenUsed="0"/>
+    <w:lsdException w:name="Dark List Accent 5" w:semiHidden="0" w:uiPriority="70" w:unhideWhenUsed="0"/>
+    <w:lsdException w:name="Colorful Shading Accent 5" w:semiHidden="0" w:uiPriority="71" w:unhideWhenUsed="0"/>
+    <w:lsdException w:name="Colorful List Accent 5" w:semiHidden="0" w:uiPriority="72" w:unhideWhenUsed="0"/>
+    <w:lsdException w:name="Colorful Grid Accent 5" w:semiHidden="0" w:uiPriority="73" w:unhideWhenUsed="0"/>
+    <w:lsdException w:name="Light Shading Accent 6" w:semiHidden="0" w:uiPriority="60" w:unhideWhenUsed="0"/>
+    <w:lsdException w:name="Light List Accent 6" w:semiHidden="0" w:uiPriority="61" w:unhideWhenUsed="0"/>
+    <w:lsdException w:name="Light Grid Accent 6" w:semiHidden="0" w:uiPriority="62" w:unhideWhenUsed="0"/>
+    <w:lsdException w:name="Medium Shading 1 Accent 6" w:semiHidden="0" w:uiPriority="63" w:unhideWhenUsed="0"/>
+    <w:lsdException w:name="Medium Shading 2 Accent 6" w:semiHidden="0" w:uiPriority="64" w:unhideWhenUsed="0"/>
+    <w:lsdException w:name="Medium List 1 Accent 6" w:semiHidden="0" w:uiPriority="65" w:unhideWhenUsed="0"/>
+    <w:lsdException w:name="Medium List 2 Accent 6" w:semiHidden="0" w:uiPriority="66" w:unhideWhenUsed="0"/>
+    <w:lsdException w:name="Medium Grid 1 Accent 6" w:semiHidden="0" w:uiPriority="67" w:unhideWhenUsed="0"/>
+    <w:lsdException w:name="Medium Grid 2 Accent 6" w:semiHidden="0" w:uiPriority="68" w:unhideWhenUsed="0"/>
+    <w:lsdException w:name="Medium Grid 3 Accent 6" w:semiHidden="0" w:uiPriority="69" w:unhideWhenUsed="0"/>
+    <w:lsdException w:name="Dark List Accent 6" w:semiHidden="0" w:uiPriority="70" w:unhideWhenUsed="0"/>
+    <w:lsdException w:name="Colorful Shading Accent 6" w:semiHidden="0" w:uiPriority="71" w:unhideWhenUsed="0"/>
+    <w:lsdException w:name="Colorful List Accent 6" w:semiHidden="0" w:uiPriority="72" w:unhideWhenUsed="0"/>
+    <w:lsdException w:name="Colorful Grid Accent 6" w:semiHidden="0" w:uiPriority="73" w:unhideWhenUsed="0"/>
+    <w:lsdException w:name="Subtle Emphasis" w:semiHidden="0" w:uiPriority="19" w:unhideWhenUsed="0" w:qFormat="1"/>
+    <w:lsdException w:name="Intense Emphasis" w:semiHidden="0" w:uiPriority="21" w:unhideWhenUsed="0" w:qFormat="1"/>
+    <w:lsdException w:name="Subtle Reference" w:semiHidden="0" w:uiPriority="31" w:unhideWhenUsed="0" w:qFormat="1"/>
+    <w:lsdException w:name="Intense Reference" w:semiHidden="0" w:uiPriority="32" w:unhideWhenUsed="0" w:qFormat="1"/>
+    <w:lsdException w:name="Book Title" w:semiHidden="0" w:uiPriority="33" w:unhideWhenUsed="0" w:qFormat="1"/>
+    <w:lsdException w:name="Bibliography" w:uiPriority="37"/>
+    <w:lsdException w:name="TOC Heading" w:uiPriority="39" w:qFormat="1"/>
   </w:latentStyles>
   <w:style w:type="paragraph" w:default="1" w:styleId="Normal">
     <w:name w:val="Normal"/>
@@ -13737,6 +13511,7 @@
     <w:uiPriority w:val="99"/>
     <w:semiHidden/>
     <w:unhideWhenUsed/>
+    <w:qFormat/>
     <w:tblPr>
       <w:tblInd w:w="0" w:type="dxa"/>
       <w:tblCellMar>
@@ -14537,7 +14312,7 @@
 </file>
 
 <file path=customXml/itemProps2.xml><?xml version="1.0" encoding="utf-8"?>
-<ds:datastoreItem xmlns:ds="http://schemas.openxmlformats.org/officeDocument/2006/customXml" ds:itemID="{97F49C14-5A75-43AD-8A9A-B5CDD1C6960B}">
+<ds:datastoreItem xmlns:ds="http://schemas.openxmlformats.org/officeDocument/2006/customXml" ds:itemID="{19D2D59A-EC13-43DA-8DEE-70C69177B3F9}">
   <ds:schemaRefs>
     <ds:schemaRef ds:uri="http://schemas.openxmlformats.org/officeDocument/2006/bibliography"/>
   </ds:schemaRefs>

</xml_diff>

<commit_message>
Updated Process Book, Removed unused csv file, and added a title to the buttons above the map.
</commit_message>
<xml_diff>
--- a/docs/ProcessBook.docx
+++ b/docs/ProcessBook.docx
@@ -1,6 +1,6 @@
 
 <file path=word/document.xml><?xml version="1.0" encoding="utf-8"?>
-<w:document xmlns:ve="http://schemas.openxmlformats.org/markup-compatibility/2006" xmlns:o="urn:schemas-microsoft-com:office:office" xmlns:r="http://schemas.openxmlformats.org/officeDocument/2006/relationships" xmlns:m="http://schemas.openxmlformats.org/officeDocument/2006/math" xmlns:v="urn:schemas-microsoft-com:vml" xmlns:wp="http://schemas.openxmlformats.org/drawingml/2006/wordprocessingDrawing" xmlns:w10="urn:schemas-microsoft-com:office:word" xmlns:w="http://schemas.openxmlformats.org/wordprocessingml/2006/main" xmlns:wne="http://schemas.microsoft.com/office/word/2006/wordml">
+<w:document xmlns:wpc="http://schemas.microsoft.com/office/word/2010/wordprocessingCanvas" xmlns:mc="http://schemas.openxmlformats.org/markup-compatibility/2006" xmlns:o="urn:schemas-microsoft-com:office:office" xmlns:r="http://schemas.openxmlformats.org/officeDocument/2006/relationships" xmlns:m="http://schemas.openxmlformats.org/officeDocument/2006/math" xmlns:v="urn:schemas-microsoft-com:vml" xmlns:wp14="http://schemas.microsoft.com/office/word/2010/wordprocessingDrawing" xmlns:wp="http://schemas.openxmlformats.org/drawingml/2006/wordprocessingDrawing" xmlns:w10="urn:schemas-microsoft-com:office:word" xmlns:w="http://schemas.openxmlformats.org/wordprocessingml/2006/main" xmlns:w14="http://schemas.microsoft.com/office/word/2010/wordml" xmlns:w15="http://schemas.microsoft.com/office/word/2012/wordml" xmlns:wpg="http://schemas.microsoft.com/office/word/2010/wordprocessingGroup" xmlns:wpi="http://schemas.microsoft.com/office/word/2010/wordprocessingInk" xmlns:wne="http://schemas.microsoft.com/office/word/2006/wordml" xmlns:wps="http://schemas.microsoft.com/office/word/2010/wordprocessingShape" mc:Ignorable="w14 w15 wp14">
   <w:background w:color="FFFFFF"/>
   <w:body>
     <w:sdt>
@@ -59,6 +59,7 @@
                             <w:dataBinding w:prefixMappings="xmlns:ns0='http://schemas.openxmlformats.org/package/2006/metadata/core-properties' xmlns:ns1='http://purl.org/dc/elements/1.1/'" w:xpath="/ns0:coreProperties[1]/ns1:title[1]" w:storeItemID="{6C3C8BC8-F283-45AE-878A-BAB7291924A1}"/>
                             <w:text/>
                           </w:sdtPr>
+                          <w:sdtEndPr/>
                           <w:sdtContent>
                             <w:p>
                               <w:pPr>
@@ -99,6 +100,7 @@
                             <w:dataBinding w:prefixMappings="xmlns:ns0='http://schemas.openxmlformats.org/package/2006/metadata/core-properties' xmlns:ns1='http://purl.org/dc/elements/1.1/'" w:xpath="/ns0:coreProperties[1]/ns1:subject[1]" w:storeItemID="{6C3C8BC8-F283-45AE-878A-BAB7291924A1}"/>
                             <w:text/>
                           </w:sdtPr>
+                          <w:sdtEndPr/>
                           <w:sdtContent>
                             <w:p>
                               <w:pPr>
@@ -131,6 +133,62 @@
                             </w:rPr>
                           </w:pPr>
                         </w:p>
+                        <w:p>
+                          <w:pPr>
+                            <w:pStyle w:val="NoSpacing"/>
+                            <w:rPr>
+                              <w:b/>
+                              <w:color w:val="C4BC96" w:themeColor="background2" w:themeShade="BF"/>
+                            </w:rPr>
+                          </w:pPr>
+                          <w:r>
+                            <w:rPr>
+                              <w:b/>
+                              <w:color w:val="C4BC96" w:themeColor="background2" w:themeShade="BF"/>
+                            </w:rPr>
+                            <w:t>University of Utah</w:t>
+                          </w:r>
+                        </w:p>
+                        <w:p>
+                          <w:pPr>
+                            <w:pStyle w:val="NoSpacing"/>
+                            <w:rPr>
+                              <w:b/>
+                              <w:color w:val="C4BC96" w:themeColor="background2" w:themeShade="BF"/>
+                            </w:rPr>
+                          </w:pPr>
+                          <w:r>
+                            <w:rPr>
+                              <w:b/>
+                              <w:color w:val="C4BC96" w:themeColor="background2" w:themeShade="BF"/>
+                            </w:rPr>
+                            <w:t xml:space="preserve">CS 6630 - Visualization </w:t>
+                          </w:r>
+                        </w:p>
+                        <w:p>
+                          <w:pPr>
+                            <w:pStyle w:val="NoSpacing"/>
+                            <w:rPr>
+                              <w:b/>
+                              <w:color w:val="C4BC96" w:themeColor="background2" w:themeShade="BF"/>
+                            </w:rPr>
+                          </w:pPr>
+                          <w:r>
+                            <w:rPr>
+                              <w:b/>
+                              <w:color w:val="C4BC96" w:themeColor="background2" w:themeShade="BF"/>
+                            </w:rPr>
+                            <w:t>Fall 2016</w:t>
+                          </w:r>
+                        </w:p>
+                        <w:p>
+                          <w:pPr>
+                            <w:pStyle w:val="NoSpacing"/>
+                            <w:rPr>
+                              <w:color w:val="C4BC96" w:themeColor="background2" w:themeShade="BF"/>
+                            </w:rPr>
+                          </w:pPr>
+                        </w:p>
                         <w:sdt>
                           <w:sdtPr>
                             <w:rPr>
@@ -143,6 +201,7 @@
                             <w:dataBinding w:prefixMappings="xmlns:ns0='http://schemas.microsoft.com/office/2006/coverPageProps'" w:xpath="/ns0:CoverPageProperties[1]/ns0:Abstract[1]" w:storeItemID="{55AF091B-3C7A-41E3-B477-F2FDAA23CFDA}"/>
                             <w:text/>
                           </w:sdtPr>
+                          <w:sdtEndPr/>
                           <w:sdtContent>
                             <w:p>
                               <w:pPr>
@@ -159,7 +218,15 @@
                                   <w:b/>
                                   <w:color w:val="C4BC96" w:themeColor="background2" w:themeShade="BF"/>
                                 </w:rPr>
-                                <w:t>Shane Brown, ShaneJBrown@Gmail.com, u0852900</w:t>
+                                <w:t>Shane Brown, shanejbrown@g</w:t>
+                              </w:r>
+                              <w:r>
+                                <w:rPr>
+                                  <w:rFonts w:ascii="Times New Roman" w:hAnsi="Times New Roman" w:cs="Times New Roman"/>
+                                  <w:b/>
+                                  <w:color w:val="C4BC96" w:themeColor="background2" w:themeShade="BF"/>
+                                </w:rPr>
+                                <w:t>mail.com, u0852900</w:t>
                               </w:r>
                               <w:r>
                                 <w:rPr>
@@ -365,6 +432,7 @@
                               <w:calendar w:val="gregorian"/>
                             </w:date>
                           </w:sdtPr>
+                          <w:sdtEndPr/>
                           <w:sdtContent>
                             <w:p>
                               <w:pPr>
@@ -442,6 +510,7 @@
                                 <w:calendar w:val="gregorian"/>
                               </w:date>
                             </w:sdtPr>
+                            <w:sdtEndPr/>
                             <w:sdtContent>
                               <w:r>
                                 <w:rPr>
@@ -492,12 +561,10 @@
             <w:br w:type="page"/>
           </w:r>
         </w:p>
-        <w:bookmarkStart w:id="0" w:name="_GoBack" w:displacedByCustomXml="next"/>
-        <w:bookmarkEnd w:id="0" w:displacedByCustomXml="next"/>
       </w:sdtContent>
     </w:sdt>
-    <w:bookmarkStart w:id="1" w:name="_oy80221owyq2" w:colFirst="0" w:colLast="0" w:displacedByCustomXml="next"/>
-    <w:bookmarkEnd w:id="1" w:displacedByCustomXml="next"/>
+    <w:bookmarkStart w:id="0" w:name="_oy80221owyq2" w:colFirst="0" w:colLast="0" w:displacedByCustomXml="next"/>
+    <w:bookmarkEnd w:id="0" w:displacedByCustomXml="next"/>
     <w:sdt>
       <w:sdtPr>
         <w:rPr>
@@ -1594,8 +1661,8 @@
           <w:szCs w:val="24"/>
         </w:rPr>
       </w:pPr>
-      <w:bookmarkStart w:id="2" w:name="_lcruf0lz12ci" w:colFirst="0" w:colLast="0"/>
-      <w:bookmarkEnd w:id="2"/>
+      <w:bookmarkStart w:id="1" w:name="_lcruf0lz12ci" w:colFirst="0" w:colLast="0"/>
+      <w:bookmarkEnd w:id="1"/>
     </w:p>
     <w:p>
       <w:pPr>
@@ -1616,8 +1683,8 @@
         </w:rPr>
         <w:br w:type="page"/>
       </w:r>
-      <w:bookmarkStart w:id="3" w:name="_5r8e98yu4pmc" w:colFirst="0" w:colLast="0"/>
-      <w:bookmarkEnd w:id="3"/>
+      <w:bookmarkStart w:id="2" w:name="_5r8e98yu4pmc" w:colFirst="0" w:colLast="0"/>
+      <w:bookmarkEnd w:id="2"/>
     </w:p>
     <w:p>
       <w:pPr>
@@ -1640,10 +1707,10 @@
           <w:szCs w:val="24"/>
         </w:rPr>
       </w:pPr>
-      <w:bookmarkStart w:id="4" w:name="_8bcai28aoqn7" w:colFirst="0" w:colLast="0"/>
-      <w:bookmarkStart w:id="5" w:name="_Toc466614051"/>
-      <w:bookmarkStart w:id="6" w:name="_Toc468470913"/>
-      <w:bookmarkEnd w:id="4"/>
+      <w:bookmarkStart w:id="3" w:name="_8bcai28aoqn7" w:colFirst="0" w:colLast="0"/>
+      <w:bookmarkStart w:id="4" w:name="_Toc466614051"/>
+      <w:bookmarkStart w:id="5" w:name="_Toc468470913"/>
+      <w:bookmarkEnd w:id="3"/>
       <w:r>
         <w:rPr>
           <w:rFonts w:ascii="Times New Roman" w:hAnsi="Times New Roman" w:cs="Times New Roman"/>
@@ -1675,8 +1742,8 @@
         </w:rPr>
         <w:t>Overview</w:t>
       </w:r>
+      <w:bookmarkEnd w:id="4"/>
       <w:bookmarkEnd w:id="5"/>
-      <w:bookmarkEnd w:id="6"/>
     </w:p>
     <w:p>
       <w:pPr>
@@ -1722,23 +1789,13 @@
         </w:rPr>
         <w:t xml:space="preserve">constructions for condominiums and apartments around the city. Are </w:t>
       </w:r>
-      <w:proofErr w:type="spellStart"/>
-      <w:r>
-        <w:rPr>
-          <w:rFonts w:ascii="Times New Roman" w:eastAsia="Times New Roman" w:hAnsi="Times New Roman" w:cs="Times New Roman"/>
-          <w:sz w:val="24"/>
-          <w:szCs w:val="24"/>
-        </w:rPr>
-        <w:t>millennials</w:t>
-      </w:r>
-      <w:proofErr w:type="spellEnd"/>
-      <w:r>
-        <w:rPr>
-          <w:rFonts w:ascii="Times New Roman" w:eastAsia="Times New Roman" w:hAnsi="Times New Roman" w:cs="Times New Roman"/>
-          <w:sz w:val="24"/>
-          <w:szCs w:val="24"/>
-        </w:rPr>
-        <w:t xml:space="preserve"> </w:t>
+      <w:r>
+        <w:rPr>
+          <w:rFonts w:ascii="Times New Roman" w:eastAsia="Times New Roman" w:hAnsi="Times New Roman" w:cs="Times New Roman"/>
+          <w:sz w:val="24"/>
+          <w:szCs w:val="24"/>
+        </w:rPr>
+        <w:t xml:space="preserve">millennials </w:t>
       </w:r>
       <w:r>
         <w:rPr>
@@ -1754,25 +1811,7 @@
           <w:sz w:val="24"/>
           <w:szCs w:val="24"/>
         </w:rPr>
-        <w:t xml:space="preserve">Renting has long since been an acceptable way to pay for housing throughout the civilized world for many, many generations, but does renting make financial </w:t>
-      </w:r>
-      <w:proofErr w:type="gramStart"/>
-      <w:r>
-        <w:rPr>
-          <w:rFonts w:ascii="Times New Roman" w:eastAsia="Times New Roman" w:hAnsi="Times New Roman" w:cs="Times New Roman"/>
-          <w:sz w:val="24"/>
-          <w:szCs w:val="24"/>
-        </w:rPr>
-        <w:t>sense?</w:t>
-      </w:r>
-      <w:proofErr w:type="gramEnd"/>
-      <w:r>
-        <w:rPr>
-          <w:rFonts w:ascii="Times New Roman" w:eastAsia="Times New Roman" w:hAnsi="Times New Roman" w:cs="Times New Roman"/>
-          <w:sz w:val="24"/>
-          <w:szCs w:val="24"/>
-        </w:rPr>
-        <w:t xml:space="preserve">  Part of the American dream is to own your own home, but is the rising property prices pushing our young generation away from buying houses?</w:t>
+        <w:t>Renting has long since been an acceptable way to pay for housing throughout the civilized world for many, many generations, but does renting make financial sense?  Part of the American dream is to own your own home, but is the rising property prices pushing our young generation away from buying houses?</w:t>
       </w:r>
     </w:p>
     <w:p>
@@ -1859,43 +1898,7 @@
           <w:sz w:val="24"/>
           <w:szCs w:val="24"/>
         </w:rPr>
-        <w:t xml:space="preserve"> However, based on one of the census reports, there were </w:t>
-      </w:r>
-      <w:proofErr w:type="gramStart"/>
-      <w:r>
-        <w:rPr>
-          <w:rFonts w:ascii="Times New Roman" w:eastAsia="Times New Roman" w:hAnsi="Times New Roman" w:cs="Times New Roman"/>
-          <w:sz w:val="24"/>
-          <w:szCs w:val="24"/>
-        </w:rPr>
-        <w:t>more new homes sold in July than in nearly a decade</w:t>
-      </w:r>
-      <w:proofErr w:type="gramEnd"/>
-      <w:r>
-        <w:rPr>
-          <w:rFonts w:ascii="Times New Roman" w:eastAsia="Times New Roman" w:hAnsi="Times New Roman" w:cs="Times New Roman"/>
-          <w:sz w:val="24"/>
-          <w:szCs w:val="24"/>
-        </w:rPr>
-        <w:t xml:space="preserve">. Buyers are purchasing single-family houses at annual rate of 654,000. This has motivated us to find out more about </w:t>
-      </w:r>
-      <w:proofErr w:type="gramStart"/>
-      <w:r>
-        <w:rPr>
-          <w:rFonts w:ascii="Times New Roman" w:eastAsia="Times New Roman" w:hAnsi="Times New Roman" w:cs="Times New Roman"/>
-          <w:sz w:val="24"/>
-          <w:szCs w:val="24"/>
-        </w:rPr>
-        <w:t>our current housing market and where we stand</w:t>
-      </w:r>
-      <w:proofErr w:type="gramEnd"/>
-      <w:r>
-        <w:rPr>
-          <w:rFonts w:ascii="Times New Roman" w:eastAsia="Times New Roman" w:hAnsi="Times New Roman" w:cs="Times New Roman"/>
-          <w:sz w:val="24"/>
-          <w:szCs w:val="24"/>
-        </w:rPr>
-        <w:t xml:space="preserve"> right now compared to the housing market crisis in 2008.</w:t>
+        <w:t xml:space="preserve"> However, based on one of the census reports, there were more new homes sold in July than in nearly a decade. Buyers are purchasing single-family houses at annual rate of 654,000. This has motivated us to find out more about our current housing market and where we stand right now compared to the housing market crisis in 2008.</w:t>
       </w:r>
     </w:p>
     <w:p>
@@ -1920,22 +1923,22 @@
           <w:szCs w:val="24"/>
         </w:rPr>
       </w:pPr>
-      <w:bookmarkStart w:id="7" w:name="_lj01i93fpx1r" w:colFirst="0" w:colLast="0"/>
-      <w:bookmarkStart w:id="8" w:name="_Toc466614052"/>
-      <w:bookmarkStart w:id="9" w:name="_Toc468470914"/>
+      <w:bookmarkStart w:id="6" w:name="_lj01i93fpx1r" w:colFirst="0" w:colLast="0"/>
+      <w:bookmarkStart w:id="7" w:name="_Toc466614052"/>
+      <w:bookmarkStart w:id="8" w:name="_Toc468470914"/>
+      <w:bookmarkEnd w:id="6"/>
+      <w:r>
+        <w:rPr>
+          <w:rFonts w:ascii="Times New Roman" w:hAnsi="Times New Roman" w:cs="Times New Roman"/>
+          <w:b/>
+          <w:color w:val="auto"/>
+          <w:sz w:val="24"/>
+          <w:szCs w:val="24"/>
+        </w:rPr>
+        <w:t>Related Works</w:t>
+      </w:r>
       <w:bookmarkEnd w:id="7"/>
-      <w:r>
-        <w:rPr>
-          <w:rFonts w:ascii="Times New Roman" w:hAnsi="Times New Roman" w:cs="Times New Roman"/>
-          <w:b/>
-          <w:color w:val="auto"/>
-          <w:sz w:val="24"/>
-          <w:szCs w:val="24"/>
-        </w:rPr>
-        <w:t>Related Works</w:t>
-      </w:r>
       <w:bookmarkEnd w:id="8"/>
-      <w:bookmarkEnd w:id="9"/>
     </w:p>
     <w:p>
       <w:pPr>
@@ -1983,9 +1986,35 @@
           <w:szCs w:val="24"/>
           <w:shd w:val="clear" w:color="auto" w:fill="FFFFFF"/>
         </w:rPr>
+        <w:t xml:space="preserve"> websites </w:t>
+      </w:r>
+      <w:r>
+        <w:rPr>
+          <w:rFonts w:ascii="Times New Roman" w:eastAsia="Times New Roman" w:hAnsi="Times New Roman" w:cs="Times New Roman"/>
+          <w:sz w:val="24"/>
+          <w:szCs w:val="24"/>
+          <w:shd w:val="clear" w:color="auto" w:fill="FFFFFF"/>
+        </w:rPr>
+        <w:t xml:space="preserve">which </w:t>
+      </w:r>
+      <w:r>
+        <w:rPr>
+          <w:rFonts w:ascii="Times New Roman" w:eastAsia="Times New Roman" w:hAnsi="Times New Roman" w:cs="Times New Roman"/>
+          <w:sz w:val="24"/>
+          <w:szCs w:val="24"/>
+          <w:shd w:val="clear" w:color="auto" w:fill="FFFFFF"/>
+        </w:rPr>
+        <w:t>show</w:t>
+      </w:r>
+      <w:r>
+        <w:rPr>
+          <w:rFonts w:ascii="Times New Roman" w:eastAsia="Times New Roman" w:hAnsi="Times New Roman" w:cs="Times New Roman"/>
+          <w:sz w:val="24"/>
+          <w:szCs w:val="24"/>
+          <w:shd w:val="clear" w:color="auto" w:fill="FFFFFF"/>
+        </w:rPr>
         <w:t xml:space="preserve"> </w:t>
       </w:r>
-      <w:proofErr w:type="gramStart"/>
       <w:r>
         <w:rPr>
           <w:rFonts w:ascii="Times New Roman" w:eastAsia="Times New Roman" w:hAnsi="Times New Roman" w:cs="Times New Roman"/>
@@ -1993,7 +2022,7 @@
           <w:szCs w:val="24"/>
           <w:shd w:val="clear" w:color="auto" w:fill="FFFFFF"/>
         </w:rPr>
-        <w:t xml:space="preserve">websites </w:t>
+        <w:t>comparison</w:t>
       </w:r>
       <w:r>
         <w:rPr>
@@ -2002,7 +2031,7 @@
           <w:szCs w:val="24"/>
           <w:shd w:val="clear" w:color="auto" w:fill="FFFFFF"/>
         </w:rPr>
-        <w:t xml:space="preserve">which </w:t>
+        <w:t>s</w:t>
       </w:r>
       <w:r>
         <w:rPr>
@@ -2011,53 +2040,7 @@
           <w:szCs w:val="24"/>
           <w:shd w:val="clear" w:color="auto" w:fill="FFFFFF"/>
         </w:rPr>
-        <w:t>show</w:t>
-      </w:r>
-      <w:r>
-        <w:rPr>
-          <w:rFonts w:ascii="Times New Roman" w:eastAsia="Times New Roman" w:hAnsi="Times New Roman" w:cs="Times New Roman"/>
-          <w:sz w:val="24"/>
-          <w:szCs w:val="24"/>
-          <w:shd w:val="clear" w:color="auto" w:fill="FFFFFF"/>
-        </w:rPr>
-        <w:t xml:space="preserve"> </w:t>
-      </w:r>
-      <w:r>
-        <w:rPr>
-          <w:rFonts w:ascii="Times New Roman" w:eastAsia="Times New Roman" w:hAnsi="Times New Roman" w:cs="Times New Roman"/>
-          <w:sz w:val="24"/>
-          <w:szCs w:val="24"/>
-          <w:shd w:val="clear" w:color="auto" w:fill="FFFFFF"/>
-        </w:rPr>
-        <w:t>comparison</w:t>
-      </w:r>
-      <w:r>
-        <w:rPr>
-          <w:rFonts w:ascii="Times New Roman" w:eastAsia="Times New Roman" w:hAnsi="Times New Roman" w:cs="Times New Roman"/>
-          <w:sz w:val="24"/>
-          <w:szCs w:val="24"/>
-          <w:shd w:val="clear" w:color="auto" w:fill="FFFFFF"/>
-        </w:rPr>
-        <w:t>s</w:t>
-      </w:r>
-      <w:r>
-        <w:rPr>
-          <w:rFonts w:ascii="Times New Roman" w:eastAsia="Times New Roman" w:hAnsi="Times New Roman" w:cs="Times New Roman"/>
-          <w:sz w:val="24"/>
-          <w:szCs w:val="24"/>
-          <w:shd w:val="clear" w:color="auto" w:fill="FFFFFF"/>
-        </w:rPr>
-        <w:t xml:space="preserve"> between rent</w:t>
-      </w:r>
-      <w:proofErr w:type="gramEnd"/>
-      <w:r>
-        <w:rPr>
-          <w:rFonts w:ascii="Times New Roman" w:eastAsia="Times New Roman" w:hAnsi="Times New Roman" w:cs="Times New Roman"/>
-          <w:sz w:val="24"/>
-          <w:szCs w:val="24"/>
-          <w:shd w:val="clear" w:color="auto" w:fill="FFFFFF"/>
-        </w:rPr>
-        <w:t xml:space="preserve"> and </w:t>
+        <w:t xml:space="preserve"> between rent and </w:t>
       </w:r>
       <w:r>
         <w:rPr>
@@ -2437,25 +2420,7 @@
           <w:sz w:val="24"/>
           <w:szCs w:val="24"/>
         </w:rPr>
-        <w:t xml:space="preserve">use </w:t>
-      </w:r>
-      <w:proofErr w:type="spellStart"/>
-      <w:r>
-        <w:rPr>
-          <w:rFonts w:ascii="Times New Roman" w:hAnsi="Times New Roman" w:cs="Times New Roman"/>
-          <w:sz w:val="24"/>
-          <w:szCs w:val="24"/>
-        </w:rPr>
-        <w:t>Zillow</w:t>
-      </w:r>
-      <w:proofErr w:type="spellEnd"/>
-      <w:r>
-        <w:rPr>
-          <w:rFonts w:ascii="Times New Roman" w:hAnsi="Times New Roman" w:cs="Times New Roman"/>
-          <w:sz w:val="24"/>
-          <w:szCs w:val="24"/>
-        </w:rPr>
-        <w:t xml:space="preserve"> data to compare rent and house price</w:t>
+        <w:t>use Zillow data to compare rent and house price</w:t>
       </w:r>
       <w:r>
         <w:rPr>
@@ -2671,25 +2636,7 @@
           <w:sz w:val="24"/>
           <w:szCs w:val="24"/>
         </w:rPr>
-        <w:t xml:space="preserve">Besides, </w:t>
-      </w:r>
-      <w:proofErr w:type="gramStart"/>
-      <w:r>
-        <w:rPr>
-          <w:rFonts w:ascii="Times New Roman" w:hAnsi="Times New Roman" w:cs="Times New Roman"/>
-          <w:sz w:val="24"/>
-          <w:szCs w:val="24"/>
-        </w:rPr>
-        <w:t>we’ve</w:t>
-      </w:r>
-      <w:proofErr w:type="gramEnd"/>
-      <w:r>
-        <w:rPr>
-          <w:rFonts w:ascii="Times New Roman" w:hAnsi="Times New Roman" w:cs="Times New Roman"/>
-          <w:sz w:val="24"/>
-          <w:szCs w:val="24"/>
-        </w:rPr>
-        <w:t xml:space="preserve"> realized </w:t>
+        <w:t xml:space="preserve">Besides, we’ve realized </w:t>
       </w:r>
       <w:r>
         <w:rPr>
@@ -2786,9 +2733,20 @@
           <w:szCs w:val="24"/>
         </w:rPr>
       </w:pPr>
-      <w:bookmarkStart w:id="10" w:name="_mza57in2f8kl" w:colFirst="0" w:colLast="0"/>
-      <w:bookmarkStart w:id="11" w:name="_Toc466614053"/>
-      <w:bookmarkStart w:id="12" w:name="_Toc468470915"/>
+      <w:bookmarkStart w:id="9" w:name="_mza57in2f8kl" w:colFirst="0" w:colLast="0"/>
+      <w:bookmarkStart w:id="10" w:name="_Toc466614053"/>
+      <w:bookmarkStart w:id="11" w:name="_Toc468470915"/>
+      <w:bookmarkEnd w:id="9"/>
+      <w:r>
+        <w:rPr>
+          <w:rFonts w:ascii="Times New Roman" w:hAnsi="Times New Roman" w:cs="Times New Roman"/>
+          <w:b/>
+          <w:color w:val="auto"/>
+          <w:sz w:val="24"/>
+          <w:szCs w:val="24"/>
+        </w:rPr>
+        <w:t>Question</w:t>
+      </w:r>
       <w:bookmarkEnd w:id="10"/>
       <w:r>
         <w:rPr>
@@ -2798,20 +2756,9 @@
           <w:sz w:val="24"/>
           <w:szCs w:val="24"/>
         </w:rPr>
-        <w:t>Question</w:t>
+        <w:t>s</w:t>
       </w:r>
       <w:bookmarkEnd w:id="11"/>
-      <w:r>
-        <w:rPr>
-          <w:rFonts w:ascii="Times New Roman" w:hAnsi="Times New Roman" w:cs="Times New Roman"/>
-          <w:b/>
-          <w:color w:val="auto"/>
-          <w:sz w:val="24"/>
-          <w:szCs w:val="24"/>
-        </w:rPr>
-        <w:t>s</w:t>
-      </w:r>
-      <w:bookmarkEnd w:id="12"/>
     </w:p>
     <w:p>
       <w:pPr>
@@ -2923,33 +2870,15 @@
           <w:sz w:val="24"/>
           <w:szCs w:val="24"/>
         </w:rPr>
-        <w:t xml:space="preserve">market </w:t>
-      </w:r>
-      <w:proofErr w:type="gramStart"/>
-      <w:r>
-        <w:rPr>
-          <w:rFonts w:ascii="Times New Roman" w:eastAsia="Times New Roman" w:hAnsi="Times New Roman" w:cs="Times New Roman"/>
-          <w:sz w:val="24"/>
-          <w:szCs w:val="24"/>
-        </w:rPr>
-        <w:t>has</w:t>
-      </w:r>
-      <w:r>
-        <w:rPr>
-          <w:rFonts w:ascii="Times New Roman" w:eastAsia="Times New Roman" w:hAnsi="Times New Roman" w:cs="Times New Roman"/>
-          <w:sz w:val="24"/>
-          <w:szCs w:val="24"/>
-        </w:rPr>
-        <w:t xml:space="preserve"> been affected</w:t>
-      </w:r>
-      <w:proofErr w:type="gramEnd"/>
-      <w:r>
-        <w:rPr>
-          <w:rFonts w:ascii="Times New Roman" w:eastAsia="Times New Roman" w:hAnsi="Times New Roman" w:cs="Times New Roman"/>
-          <w:sz w:val="24"/>
-          <w:szCs w:val="24"/>
-        </w:rPr>
-        <w:t xml:space="preserve"> by the 2008 housing market crash and the current state of recovery. We would like to be able to display </w:t>
+        <w:t>market has</w:t>
+      </w:r>
+      <w:r>
+        <w:rPr>
+          <w:rFonts w:ascii="Times New Roman" w:eastAsia="Times New Roman" w:hAnsi="Times New Roman" w:cs="Times New Roman"/>
+          <w:sz w:val="24"/>
+          <w:szCs w:val="24"/>
+        </w:rPr>
+        <w:t xml:space="preserve"> been affected by the 2008 housing market crash and the current state of recovery. We would like to be able to display </w:t>
       </w:r>
       <w:r>
         <w:rPr>
@@ -3055,10 +2984,10 @@
           <w:szCs w:val="26"/>
         </w:rPr>
       </w:pPr>
-      <w:bookmarkStart w:id="13" w:name="_e7vuxb2amv5h" w:colFirst="0" w:colLast="0"/>
-      <w:bookmarkStart w:id="14" w:name="_Toc466614054"/>
-      <w:bookmarkStart w:id="15" w:name="_Toc468470916"/>
-      <w:bookmarkEnd w:id="13"/>
+      <w:bookmarkStart w:id="12" w:name="_e7vuxb2amv5h" w:colFirst="0" w:colLast="0"/>
+      <w:bookmarkStart w:id="13" w:name="_Toc466614054"/>
+      <w:bookmarkStart w:id="14" w:name="_Toc468470916"/>
+      <w:bookmarkEnd w:id="12"/>
       <w:r>
         <w:rPr>
           <w:rFonts w:ascii="Times New Roman" w:hAnsi="Times New Roman" w:cs="Times New Roman"/>
@@ -3069,8 +2998,8 @@
         </w:rPr>
         <w:t>Data</w:t>
       </w:r>
+      <w:bookmarkEnd w:id="13"/>
       <w:bookmarkEnd w:id="14"/>
-      <w:bookmarkEnd w:id="15"/>
     </w:p>
     <w:p>
       <w:pPr>
@@ -3120,25 +3049,7 @@
           <w:sz w:val="24"/>
           <w:szCs w:val="24"/>
         </w:rPr>
-        <w:t xml:space="preserve">Our data sets </w:t>
-      </w:r>
-      <w:proofErr w:type="gramStart"/>
-      <w:r>
-        <w:rPr>
-          <w:rFonts w:ascii="Times New Roman" w:hAnsi="Times New Roman" w:cs="Times New Roman"/>
-          <w:sz w:val="24"/>
-          <w:szCs w:val="24"/>
-        </w:rPr>
-        <w:t>are derived</w:t>
-      </w:r>
-      <w:proofErr w:type="gramEnd"/>
-      <w:r>
-        <w:rPr>
-          <w:rFonts w:ascii="Times New Roman" w:hAnsi="Times New Roman" w:cs="Times New Roman"/>
-          <w:sz w:val="24"/>
-          <w:szCs w:val="24"/>
-        </w:rPr>
-        <w:t xml:space="preserve"> from </w:t>
+        <w:t xml:space="preserve">Our data sets are derived from </w:t>
       </w:r>
       <w:r>
         <w:rPr>
@@ -3245,25 +3156,7 @@
           <w:sz w:val="24"/>
           <w:szCs w:val="24"/>
         </w:rPr>
-        <w:t xml:space="preserve"> (</w:t>
-      </w:r>
-      <w:proofErr w:type="spellStart"/>
-      <w:r>
-        <w:rPr>
-          <w:rFonts w:ascii="Times New Roman" w:eastAsia="Times New Roman" w:hAnsi="Times New Roman" w:cs="Times New Roman"/>
-          <w:sz w:val="24"/>
-          <w:szCs w:val="24"/>
-        </w:rPr>
-        <w:t>Zillow</w:t>
-      </w:r>
-      <w:proofErr w:type="spellEnd"/>
-      <w:r>
-        <w:rPr>
-          <w:rFonts w:ascii="Times New Roman" w:eastAsia="Times New Roman" w:hAnsi="Times New Roman" w:cs="Times New Roman"/>
-          <w:sz w:val="24"/>
-          <w:szCs w:val="24"/>
-        </w:rPr>
-        <w:t xml:space="preserve"> Home Value Index)</w:t>
+        <w:t xml:space="preserve"> (Zillow Home Value Index)</w:t>
       </w:r>
       <w:r>
         <w:rPr>
@@ -3313,25 +3206,23 @@
           <w:sz w:val="24"/>
           <w:szCs w:val="24"/>
         </w:rPr>
-        <w:t>(</w:t>
-      </w:r>
-      <w:proofErr w:type="spellStart"/>
-      <w:r>
-        <w:rPr>
-          <w:rFonts w:ascii="Times New Roman" w:eastAsia="Times New Roman" w:hAnsi="Times New Roman" w:cs="Times New Roman"/>
-          <w:sz w:val="24"/>
-          <w:szCs w:val="24"/>
-        </w:rPr>
-        <w:t>Zillow</w:t>
-      </w:r>
-      <w:proofErr w:type="spellEnd"/>
-      <w:r>
-        <w:rPr>
-          <w:rFonts w:ascii="Times New Roman" w:eastAsia="Times New Roman" w:hAnsi="Times New Roman" w:cs="Times New Roman"/>
-          <w:sz w:val="24"/>
-          <w:szCs w:val="24"/>
-        </w:rPr>
-        <w:t xml:space="preserve"> Rent Index) </w:t>
+        <w:t>(Zillow Rent Index)</w:t>
+      </w:r>
+      <w:r>
+        <w:rPr>
+          <w:rFonts w:ascii="Times New Roman" w:eastAsia="Times New Roman" w:hAnsi="Times New Roman" w:cs="Times New Roman"/>
+          <w:sz w:val="24"/>
+          <w:szCs w:val="24"/>
+        </w:rPr>
+        <w:t xml:space="preserve"> -</w:t>
+      </w:r>
+      <w:r>
+        <w:rPr>
+          <w:rFonts w:ascii="Times New Roman" w:eastAsia="Times New Roman" w:hAnsi="Times New Roman" w:cs="Times New Roman"/>
+          <w:sz w:val="24"/>
+          <w:szCs w:val="24"/>
+        </w:rPr>
+        <w:t xml:space="preserve"> </w:t>
       </w:r>
       <w:hyperlink r:id="rId19" w:anchor="rental-data" w:history="1">
         <w:r>
@@ -3353,9 +3244,12 @@
           <w:numId w:val="29"/>
         </w:numPr>
         <w:rPr>
-          <w:rFonts w:ascii="Times New Roman" w:eastAsia="Times New Roman" w:hAnsi="Times New Roman" w:cs="Times New Roman"/>
-          <w:sz w:val="24"/>
-          <w:szCs w:val="24"/>
+          <w:rStyle w:val="Hyperlink"/>
+          <w:rFonts w:ascii="Times New Roman" w:eastAsia="Times New Roman" w:hAnsi="Times New Roman" w:cs="Times New Roman"/>
+          <w:color w:val="000000"/>
+          <w:sz w:val="24"/>
+          <w:szCs w:val="24"/>
+          <w:u w:val="none"/>
         </w:rPr>
       </w:pPr>
       <w:r>
@@ -3391,6 +3285,42 @@
             <w:szCs w:val="24"/>
           </w:rPr>
           <w:t>http://bl.ocks.org/mbostock/raw/2206489/7110de3d8412433d3222c9b7e3ac6593593162b2/us-states.json</w:t>
+        </w:r>
+      </w:hyperlink>
+    </w:p>
+    <w:p>
+      <w:pPr>
+        <w:pStyle w:val="Normal1"/>
+        <w:numPr>
+          <w:ilvl w:val="0"/>
+          <w:numId w:val="29"/>
+        </w:numPr>
+        <w:rPr>
+          <w:rFonts w:ascii="Times New Roman" w:eastAsia="Times New Roman" w:hAnsi="Times New Roman" w:cs="Times New Roman"/>
+          <w:sz w:val="24"/>
+          <w:szCs w:val="24"/>
+        </w:rPr>
+      </w:pPr>
+      <w:r>
+        <w:rPr>
+          <w:rStyle w:val="Hyperlink"/>
+          <w:rFonts w:ascii="Times New Roman" w:eastAsia="Times New Roman" w:hAnsi="Times New Roman" w:cs="Times New Roman"/>
+          <w:color w:val="000000" w:themeColor="text1"/>
+          <w:sz w:val="24"/>
+          <w:szCs w:val="24"/>
+          <w:u w:val="none"/>
+        </w:rPr>
+        <w:t xml:space="preserve">State Statistics - </w:t>
+      </w:r>
+      <w:hyperlink r:id="rId21" w:history="1">
+        <w:r>
+          <w:rPr>
+            <w:rStyle w:val="Hyperlink"/>
+            <w:rFonts w:ascii="Times New Roman" w:eastAsia="Times New Roman" w:hAnsi="Times New Roman" w:cs="Times New Roman"/>
+            <w:sz w:val="24"/>
+            <w:szCs w:val="24"/>
+          </w:rPr>
+          <w:t>https://en.wikipedia.org/wiki/List_of_states_and_territories_of_the_United_States</w:t>
         </w:r>
       </w:hyperlink>
     </w:p>
@@ -3480,7 +3410,7 @@
                     </pic:cNvPicPr>
                   </pic:nvPicPr>
                   <pic:blipFill>
-                    <a:blip r:embed="rId21" cstate="print"/>
+                    <a:blip r:embed="rId22" cstate="print"/>
                     <a:srcRect/>
                     <a:stretch>
                       <a:fillRect/>
@@ -3572,41 +3502,13 @@
         </w:rPr>
         <w:t xml:space="preserve">Unfortunately, </w:t>
       </w:r>
-      <w:proofErr w:type="spellStart"/>
-      <w:r>
-        <w:rPr>
-          <w:rFonts w:ascii="Times New Roman" w:eastAsia="Times New Roman" w:hAnsi="Times New Roman" w:cs="Times New Roman"/>
-          <w:sz w:val="24"/>
-          <w:szCs w:val="24"/>
-        </w:rPr>
-        <w:t>Zillow</w:t>
-      </w:r>
-      <w:proofErr w:type="spellEnd"/>
-      <w:r>
-        <w:rPr>
-          <w:rFonts w:ascii="Times New Roman" w:eastAsia="Times New Roman" w:hAnsi="Times New Roman" w:cs="Times New Roman"/>
-          <w:sz w:val="24"/>
-          <w:szCs w:val="24"/>
-        </w:rPr>
-        <w:t xml:space="preserve"> </w:t>
-      </w:r>
-      <w:proofErr w:type="gramStart"/>
-      <w:r>
-        <w:rPr>
-          <w:rFonts w:ascii="Times New Roman" w:eastAsia="Times New Roman" w:hAnsi="Times New Roman" w:cs="Times New Roman"/>
-          <w:sz w:val="24"/>
-          <w:szCs w:val="24"/>
-        </w:rPr>
-        <w:t>doesn’t</w:t>
-      </w:r>
-      <w:proofErr w:type="gramEnd"/>
-      <w:r>
-        <w:rPr>
-          <w:rFonts w:ascii="Times New Roman" w:eastAsia="Times New Roman" w:hAnsi="Times New Roman" w:cs="Times New Roman"/>
-          <w:sz w:val="24"/>
-          <w:szCs w:val="24"/>
-        </w:rPr>
-        <w:t xml:space="preserve"> provide enough data for all </w:t>
+      <w:r>
+        <w:rPr>
+          <w:rFonts w:ascii="Times New Roman" w:eastAsia="Times New Roman" w:hAnsi="Times New Roman" w:cs="Times New Roman"/>
+          <w:sz w:val="24"/>
+          <w:szCs w:val="24"/>
+        </w:rPr>
+        <w:t xml:space="preserve">Zillow doesn’t provide enough data for all </w:t>
       </w:r>
       <w:r>
         <w:rPr>
@@ -3638,25 +3540,7 @@
           <w:sz w:val="24"/>
           <w:szCs w:val="24"/>
         </w:rPr>
-        <w:t xml:space="preserve"> </w:t>
-      </w:r>
-      <w:proofErr w:type="spellStart"/>
-      <w:r>
-        <w:rPr>
-          <w:rFonts w:ascii="Times New Roman" w:eastAsia="Times New Roman" w:hAnsi="Times New Roman" w:cs="Times New Roman"/>
-          <w:sz w:val="24"/>
-          <w:szCs w:val="24"/>
-        </w:rPr>
-        <w:t>Zillow</w:t>
-      </w:r>
-      <w:proofErr w:type="spellEnd"/>
-      <w:r>
-        <w:rPr>
-          <w:rFonts w:ascii="Times New Roman" w:eastAsia="Times New Roman" w:hAnsi="Times New Roman" w:cs="Times New Roman"/>
-          <w:sz w:val="24"/>
-          <w:szCs w:val="24"/>
-        </w:rPr>
-        <w:t xml:space="preserve"> data research team </w:t>
+        <w:t xml:space="preserve"> Zillow data research team </w:t>
       </w:r>
       <w:r>
         <w:rPr>
@@ -3678,23 +3562,13 @@
           <w:szCs w:val="24"/>
         </w:rPr>
       </w:pPr>
-      <w:proofErr w:type="gramStart"/>
-      <w:r>
-        <w:rPr>
-          <w:rFonts w:ascii="Times New Roman" w:eastAsia="Times New Roman" w:hAnsi="Times New Roman" w:cs="Times New Roman"/>
-          <w:sz w:val="24"/>
-          <w:szCs w:val="24"/>
-        </w:rPr>
-        <w:t>They’re</w:t>
-      </w:r>
-      <w:proofErr w:type="gramEnd"/>
-      <w:r>
-        <w:rPr>
-          <w:rFonts w:ascii="Times New Roman" w:eastAsia="Times New Roman" w:hAnsi="Times New Roman" w:cs="Times New Roman"/>
-          <w:sz w:val="24"/>
-          <w:szCs w:val="24"/>
-        </w:rPr>
-        <w:t xml:space="preserve"> very helpful but we are not able to get data for all regions in US. </w:t>
+      <w:r>
+        <w:rPr>
+          <w:rFonts w:ascii="Times New Roman" w:eastAsia="Times New Roman" w:hAnsi="Times New Roman" w:cs="Times New Roman"/>
+          <w:sz w:val="24"/>
+          <w:szCs w:val="24"/>
+        </w:rPr>
+        <w:t xml:space="preserve">They’re very helpful but we are not able to get data for all regions in US. </w:t>
       </w:r>
     </w:p>
     <w:p>
@@ -3739,7 +3613,6 @@
         </w:rPr>
         <w:t xml:space="preserve">creen shot of </w:t>
       </w:r>
-      <w:proofErr w:type="spellStart"/>
       <w:r>
         <w:rPr>
           <w:rFonts w:ascii="Times New Roman" w:eastAsia="Times New Roman" w:hAnsi="Times New Roman" w:cs="Times New Roman"/>
@@ -3748,9 +3621,8 @@
           <w:sz w:val="20"/>
           <w:szCs w:val="20"/>
         </w:rPr>
-        <w:t>Zillow</w:t>
-      </w:r>
-      <w:proofErr w:type="spellEnd"/>
+        <w:t xml:space="preserve">Zillow data research team’s </w:t>
+      </w:r>
       <w:r>
         <w:rPr>
           <w:rFonts w:ascii="Times New Roman" w:eastAsia="Times New Roman" w:hAnsi="Times New Roman" w:cs="Times New Roman"/>
@@ -3759,7 +3631,7 @@
           <w:sz w:val="20"/>
           <w:szCs w:val="20"/>
         </w:rPr>
-        <w:t xml:space="preserve"> data research team’s </w:t>
+        <w:t>e</w:t>
       </w:r>
       <w:r>
         <w:rPr>
@@ -3769,16 +3641,6 @@
           <w:sz w:val="20"/>
           <w:szCs w:val="20"/>
         </w:rPr>
-        <w:t>e</w:t>
-      </w:r>
-      <w:r>
-        <w:rPr>
-          <w:rFonts w:ascii="Times New Roman" w:eastAsia="Times New Roman" w:hAnsi="Times New Roman" w:cs="Times New Roman"/>
-          <w:b/>
-          <w:i/>
-          <w:sz w:val="20"/>
-          <w:szCs w:val="20"/>
-        </w:rPr>
         <w:t>mail</w:t>
       </w:r>
     </w:p>
@@ -3801,59 +3663,13 @@
         </w:rPr>
         <w:t xml:space="preserve">However, </w:t>
       </w:r>
-      <w:proofErr w:type="spellStart"/>
-      <w:r>
-        <w:rPr>
-          <w:rFonts w:ascii="Times New Roman" w:eastAsia="Times New Roman" w:hAnsi="Times New Roman" w:cs="Times New Roman"/>
-          <w:sz w:val="24"/>
-          <w:szCs w:val="24"/>
-        </w:rPr>
-        <w:t>Zillow</w:t>
-      </w:r>
-      <w:proofErr w:type="spellEnd"/>
-      <w:r>
-        <w:rPr>
-          <w:rFonts w:ascii="Times New Roman" w:eastAsia="Times New Roman" w:hAnsi="Times New Roman" w:cs="Times New Roman"/>
-          <w:sz w:val="24"/>
-          <w:szCs w:val="24"/>
-        </w:rPr>
-        <w:t xml:space="preserve"> has come up with </w:t>
-      </w:r>
-      <w:proofErr w:type="gramStart"/>
-      <w:r>
-        <w:rPr>
-          <w:rFonts w:ascii="Times New Roman" w:eastAsia="Times New Roman" w:hAnsi="Times New Roman" w:cs="Times New Roman"/>
-          <w:sz w:val="24"/>
-          <w:szCs w:val="24"/>
-        </w:rPr>
-        <w:t>their own</w:t>
-      </w:r>
-      <w:proofErr w:type="gramEnd"/>
-      <w:r>
-        <w:rPr>
-          <w:rFonts w:ascii="Times New Roman" w:eastAsia="Times New Roman" w:hAnsi="Times New Roman" w:cs="Times New Roman"/>
-          <w:sz w:val="24"/>
-          <w:szCs w:val="24"/>
-        </w:rPr>
-        <w:t xml:space="preserve"> methodology for real estate data - </w:t>
-      </w:r>
-      <w:proofErr w:type="spellStart"/>
-      <w:r>
-        <w:rPr>
-          <w:rFonts w:ascii="Times New Roman" w:eastAsia="Times New Roman" w:hAnsi="Times New Roman" w:cs="Times New Roman"/>
-          <w:sz w:val="24"/>
-          <w:szCs w:val="24"/>
-        </w:rPr>
-        <w:t>Zillow</w:t>
-      </w:r>
-      <w:proofErr w:type="spellEnd"/>
-      <w:r>
-        <w:rPr>
-          <w:rFonts w:ascii="Times New Roman" w:eastAsia="Times New Roman" w:hAnsi="Times New Roman" w:cs="Times New Roman"/>
-          <w:sz w:val="24"/>
-          <w:szCs w:val="24"/>
-        </w:rPr>
-        <w:t xml:space="preserve"> Home Value Index</w:t>
+      <w:r>
+        <w:rPr>
+          <w:rFonts w:ascii="Times New Roman" w:eastAsia="Times New Roman" w:hAnsi="Times New Roman" w:cs="Times New Roman"/>
+          <w:sz w:val="24"/>
+          <w:szCs w:val="24"/>
+        </w:rPr>
+        <w:t>Zillow has come up with their own methodology for real estate data - Zillow Home Value Index</w:t>
       </w:r>
       <w:r>
         <w:rPr>
@@ -3909,6 +3725,7 @@
           <w:sz w:val="24"/>
           <w:szCs w:val="24"/>
         </w:rPr>
+        <w:lastRenderedPageBreak/>
         <w:t>nation.</w:t>
       </w:r>
       <w:r>
@@ -3925,42 +3742,15 @@
           <w:sz w:val="24"/>
           <w:szCs w:val="24"/>
         </w:rPr>
-        <w:t xml:space="preserve">, </w:t>
-      </w:r>
-      <w:proofErr w:type="spellStart"/>
-      <w:r>
-        <w:rPr>
-          <w:rFonts w:ascii="Times New Roman" w:eastAsia="Times New Roman" w:hAnsi="Times New Roman" w:cs="Times New Roman"/>
-          <w:sz w:val="24"/>
-          <w:szCs w:val="24"/>
-        </w:rPr>
-        <w:t>Zillow</w:t>
-      </w:r>
-      <w:proofErr w:type="spellEnd"/>
-      <w:r>
-        <w:rPr>
-          <w:rFonts w:ascii="Times New Roman" w:eastAsia="Times New Roman" w:hAnsi="Times New Roman" w:cs="Times New Roman"/>
-          <w:sz w:val="24"/>
-          <w:szCs w:val="24"/>
-        </w:rPr>
-        <w:t xml:space="preserve"> Rent Index (ZRI) tracks the monthly median rent</w:t>
-      </w:r>
-      <w:r>
-        <w:rPr>
-          <w:rFonts w:ascii="Times New Roman" w:eastAsia="Times New Roman" w:hAnsi="Times New Roman" w:cs="Times New Roman"/>
-          <w:sz w:val="24"/>
-          <w:szCs w:val="24"/>
-        </w:rPr>
-        <w:t xml:space="preserve"> in particular </w:t>
-      </w:r>
-      <w:r>
-        <w:rPr>
-          <w:rFonts w:ascii="Times New Roman" w:eastAsia="Times New Roman" w:hAnsi="Times New Roman" w:cs="Times New Roman"/>
-          <w:sz w:val="24"/>
-          <w:szCs w:val="24"/>
-        </w:rPr>
-        <w:lastRenderedPageBreak/>
-        <w:t>regions</w:t>
+        <w:t>, Zillow Rent Index (ZRI) tracks the monthly median rent</w:t>
+      </w:r>
+      <w:r>
+        <w:rPr>
+          <w:rFonts w:ascii="Times New Roman" w:eastAsia="Times New Roman" w:hAnsi="Times New Roman" w:cs="Times New Roman"/>
+          <w:sz w:val="24"/>
+          <w:szCs w:val="24"/>
+        </w:rPr>
+        <w:t xml:space="preserve"> in particular regions</w:t>
       </w:r>
       <w:r>
         <w:rPr>
@@ -3979,63 +3769,45 @@
         </w:rPr>
         <w:t xml:space="preserve">. </w:t>
       </w:r>
-      <w:proofErr w:type="gramStart"/>
-      <w:r>
-        <w:rPr>
-          <w:rFonts w:ascii="Times New Roman" w:eastAsia="Times New Roman" w:hAnsi="Times New Roman" w:cs="Times New Roman"/>
-          <w:sz w:val="24"/>
-          <w:szCs w:val="24"/>
-        </w:rPr>
-        <w:t>We’ve</w:t>
-      </w:r>
-      <w:proofErr w:type="gramEnd"/>
-      <w:r>
-        <w:rPr>
-          <w:rFonts w:ascii="Times New Roman" w:eastAsia="Times New Roman" w:hAnsi="Times New Roman" w:cs="Times New Roman"/>
-          <w:sz w:val="24"/>
-          <w:szCs w:val="24"/>
-        </w:rPr>
-        <w:t xml:space="preserve"> used their ZHVI, ZRI of states, </w:t>
-      </w:r>
-      <w:r>
-        <w:rPr>
-          <w:rFonts w:ascii="Times New Roman" w:eastAsia="Times New Roman" w:hAnsi="Times New Roman" w:cs="Times New Roman"/>
-          <w:sz w:val="24"/>
-          <w:szCs w:val="24"/>
-        </w:rPr>
-        <w:t>and three other metrics of population, median rental price</w:t>
-      </w:r>
-      <w:r>
-        <w:rPr>
-          <w:rFonts w:ascii="Times New Roman" w:eastAsia="Times New Roman" w:hAnsi="Times New Roman" w:cs="Times New Roman"/>
-          <w:sz w:val="24"/>
-          <w:szCs w:val="24"/>
-        </w:rPr>
-        <w:t>/</w:t>
-      </w:r>
-      <w:r>
-        <w:rPr>
-          <w:rFonts w:ascii="Times New Roman" w:eastAsia="Times New Roman" w:hAnsi="Times New Roman" w:cs="Times New Roman"/>
-          <w:sz w:val="24"/>
-          <w:szCs w:val="24"/>
-        </w:rPr>
-        <w:t xml:space="preserve">house cost </w:t>
-      </w:r>
-      <w:r>
-        <w:rPr>
-          <w:rFonts w:ascii="Times New Roman" w:eastAsia="Times New Roman" w:hAnsi="Times New Roman" w:cs="Times New Roman"/>
-          <w:sz w:val="24"/>
-          <w:szCs w:val="24"/>
-        </w:rPr>
-        <w:t>per square foot</w:t>
-      </w:r>
-      <w:r>
-        <w:rPr>
-          <w:rFonts w:ascii="Times New Roman" w:eastAsia="Times New Roman" w:hAnsi="Times New Roman" w:cs="Times New Roman"/>
-          <w:sz w:val="24"/>
-          <w:szCs w:val="24"/>
-        </w:rPr>
-        <w:t xml:space="preserve">. </w:t>
+      <w:r>
+        <w:rPr>
+          <w:rFonts w:ascii="Times New Roman" w:eastAsia="Times New Roman" w:hAnsi="Times New Roman" w:cs="Times New Roman"/>
+          <w:sz w:val="24"/>
+          <w:szCs w:val="24"/>
+        </w:rPr>
+        <w:t>We’ve used their ZHVI</w:t>
+      </w:r>
+      <w:r>
+        <w:rPr>
+          <w:rFonts w:ascii="Times New Roman" w:eastAsia="Times New Roman" w:hAnsi="Times New Roman" w:cs="Times New Roman"/>
+          <w:sz w:val="24"/>
+          <w:szCs w:val="24"/>
+        </w:rPr>
+        <w:t xml:space="preserve"> and</w:t>
+      </w:r>
+      <w:r>
+        <w:rPr>
+          <w:rFonts w:ascii="Times New Roman" w:eastAsia="Times New Roman" w:hAnsi="Times New Roman" w:cs="Times New Roman"/>
+          <w:sz w:val="24"/>
+          <w:szCs w:val="24"/>
+        </w:rPr>
+        <w:t xml:space="preserve"> ZRI of states</w:t>
+      </w:r>
+      <w:r>
+        <w:rPr>
+          <w:rFonts w:ascii="Times New Roman" w:eastAsia="Times New Roman" w:hAnsi="Times New Roman" w:cs="Times New Roman"/>
+          <w:sz w:val="24"/>
+          <w:szCs w:val="24"/>
+        </w:rPr>
+        <w:t>.</w:t>
+      </w:r>
+      <w:r>
+        <w:rPr>
+          <w:rFonts w:ascii="Times New Roman" w:eastAsia="Times New Roman" w:hAnsi="Times New Roman" w:cs="Times New Roman"/>
+          <w:sz w:val="24"/>
+          <w:szCs w:val="24"/>
+        </w:rPr>
+        <w:t xml:space="preserve"> </w:t>
       </w:r>
     </w:p>
     <w:p>
@@ -4056,7 +3828,23 @@
           <w:sz w:val="24"/>
           <w:szCs w:val="24"/>
         </w:rPr>
-        <w:t>In addition, missing states data is a main cause raised a dilemma faced us. In our proposal, we wanted to display how the housing market looks like since the 2008 financial crisis. We planned to have charts to show the home prices and rental rates for years fr</w:t>
+        <w:t xml:space="preserve">In addition, missing states data is a main dilemma </w:t>
+      </w:r>
+      <w:r>
+        <w:rPr>
+          <w:rFonts w:ascii="Times New Roman" w:eastAsia="Times New Roman" w:hAnsi="Times New Roman" w:cs="Times New Roman"/>
+          <w:sz w:val="24"/>
+          <w:szCs w:val="24"/>
+        </w:rPr>
+        <w:t xml:space="preserve">which </w:t>
+      </w:r>
+      <w:r>
+        <w:rPr>
+          <w:rFonts w:ascii="Times New Roman" w:eastAsia="Times New Roman" w:hAnsi="Times New Roman" w:cs="Times New Roman"/>
+          <w:sz w:val="24"/>
+          <w:szCs w:val="24"/>
+        </w:rPr>
+        <w:t>faced us. In our proposal, we wanted to display how the housing market looks like since the 2008 financial crisis. We planned to have charts to show the home prices and rental rates for years fr</w:t>
       </w:r>
       <w:r>
         <w:rPr>
@@ -4072,25 +3860,7 @@
           <w:sz w:val="24"/>
           <w:szCs w:val="24"/>
         </w:rPr>
-        <w:t xml:space="preserve">Since that is the dates made available to us in some of the home prices data sets we found.  However, since we submitted the proposal we </w:t>
-      </w:r>
-      <w:proofErr w:type="gramStart"/>
-      <w:r>
-        <w:rPr>
-          <w:rFonts w:ascii="Times New Roman" w:eastAsia="Times New Roman" w:hAnsi="Times New Roman" w:cs="Times New Roman"/>
-          <w:sz w:val="24"/>
-          <w:szCs w:val="24"/>
-        </w:rPr>
-        <w:t>haven't</w:t>
-      </w:r>
-      <w:proofErr w:type="gramEnd"/>
-      <w:r>
-        <w:rPr>
-          <w:rFonts w:ascii="Times New Roman" w:eastAsia="Times New Roman" w:hAnsi="Times New Roman" w:cs="Times New Roman"/>
-          <w:sz w:val="24"/>
-          <w:szCs w:val="24"/>
-        </w:rPr>
-        <w:t xml:space="preserve"> been able to find rental data prior to 2010.</w:t>
+        <w:t>Since that is the dates made available to us in some of the home prices data sets we found.  However, since we submitted the proposal we haven't been able to find rental data prior to 2010.</w:t>
       </w:r>
     </w:p>
     <w:p>
@@ -4111,7 +3881,23 @@
           <w:sz w:val="24"/>
           <w:szCs w:val="24"/>
         </w:rPr>
-        <w:t xml:space="preserve">There were two options came to our team. In the first option, we </w:t>
+        <w:t xml:space="preserve">There were two options </w:t>
+      </w:r>
+      <w:r>
+        <w:rPr>
+          <w:rFonts w:ascii="Times New Roman" w:eastAsia="Times New Roman" w:hAnsi="Times New Roman" w:cs="Times New Roman"/>
+          <w:sz w:val="24"/>
+          <w:szCs w:val="24"/>
+        </w:rPr>
+        <w:t>for</w:t>
+      </w:r>
+      <w:r>
+        <w:rPr>
+          <w:rFonts w:ascii="Times New Roman" w:eastAsia="Times New Roman" w:hAnsi="Times New Roman" w:cs="Times New Roman"/>
+          <w:sz w:val="24"/>
+          <w:szCs w:val="24"/>
+        </w:rPr>
+        <w:t xml:space="preserve"> our team. In the first option, we </w:t>
       </w:r>
       <w:r>
         <w:rPr>
@@ -4127,7 +3913,7 @@
           <w:sz w:val="24"/>
           <w:szCs w:val="24"/>
         </w:rPr>
-        <w:t xml:space="preserve">miss our project goal and only showing house price changes since 2010. On the other hand, </w:t>
+        <w:t xml:space="preserve">miss our project goal and only show house price changes since 2010. On the other hand, </w:t>
       </w:r>
       <w:r>
         <w:rPr>
@@ -4243,23 +4029,23 @@
           <w:sz w:val="24"/>
           <w:szCs w:val="24"/>
         </w:rPr>
-        <w:t xml:space="preserve"> us implement our project </w:t>
-      </w:r>
-      <w:r>
-        <w:rPr>
-          <w:rFonts w:ascii="Times New Roman" w:eastAsia="Times New Roman" w:hAnsi="Times New Roman" w:cs="Times New Roman"/>
-          <w:sz w:val="24"/>
-          <w:szCs w:val="24"/>
-        </w:rPr>
-        <w:t>goes</w:t>
-      </w:r>
-      <w:r>
-        <w:rPr>
-          <w:rFonts w:ascii="Times New Roman" w:eastAsia="Times New Roman" w:hAnsi="Times New Roman" w:cs="Times New Roman"/>
-          <w:sz w:val="24"/>
-          <w:szCs w:val="24"/>
-        </w:rPr>
-        <w:t xml:space="preserve"> </w:t>
+        <w:t xml:space="preserve"> us </w:t>
+      </w:r>
+      <w:r>
+        <w:rPr>
+          <w:rFonts w:ascii="Times New Roman" w:eastAsia="Times New Roman" w:hAnsi="Times New Roman" w:cs="Times New Roman"/>
+          <w:sz w:val="24"/>
+          <w:szCs w:val="24"/>
+        </w:rPr>
+        <w:t xml:space="preserve">to </w:t>
+      </w:r>
+      <w:r>
+        <w:rPr>
+          <w:rFonts w:ascii="Times New Roman" w:eastAsia="Times New Roman" w:hAnsi="Times New Roman" w:cs="Times New Roman"/>
+          <w:sz w:val="24"/>
+          <w:szCs w:val="24"/>
+        </w:rPr>
+        <w:t xml:space="preserve">implement our project </w:t>
       </w:r>
       <w:r>
         <w:rPr>
@@ -4355,7 +4141,7 @@
                     </pic:cNvPicPr>
                   </pic:nvPicPr>
                   <pic:blipFill>
-                    <a:blip r:embed="rId22" cstate="print"/>
+                    <a:blip r:embed="rId23" cstate="print"/>
                     <a:srcRect/>
                     <a:stretch>
                       <a:fillRect/>
@@ -4383,23 +4169,13 @@
           </wp:anchor>
         </w:drawing>
       </w:r>
-      <w:proofErr w:type="spellStart"/>
-      <w:r>
-        <w:rPr>
-          <w:rFonts w:ascii="Times New Roman" w:eastAsia="Times New Roman" w:hAnsi="Times New Roman" w:cs="Times New Roman"/>
-          <w:sz w:val="24"/>
-          <w:szCs w:val="24"/>
-        </w:rPr>
-        <w:t>Zillow</w:t>
-      </w:r>
-      <w:proofErr w:type="spellEnd"/>
-      <w:r>
-        <w:rPr>
-          <w:rFonts w:ascii="Times New Roman" w:eastAsia="Times New Roman" w:hAnsi="Times New Roman" w:cs="Times New Roman"/>
-          <w:sz w:val="24"/>
-          <w:szCs w:val="24"/>
-        </w:rPr>
-        <w:t xml:space="preserve"> offers huge data sets. I</w:t>
+      <w:r>
+        <w:rPr>
+          <w:rFonts w:ascii="Times New Roman" w:eastAsia="Times New Roman" w:hAnsi="Times New Roman" w:cs="Times New Roman"/>
+          <w:sz w:val="24"/>
+          <w:szCs w:val="24"/>
+        </w:rPr>
+        <w:t>Zillow offers huge data sets. I</w:t>
       </w:r>
       <w:r>
         <w:rPr>
@@ -4431,33 +4207,15 @@
           <w:sz w:val="24"/>
           <w:szCs w:val="24"/>
         </w:rPr>
-        <w:t xml:space="preserve"> are suitable for what </w:t>
-      </w:r>
-      <w:proofErr w:type="gramStart"/>
-      <w:r>
-        <w:rPr>
-          <w:rFonts w:ascii="Times New Roman" w:eastAsia="Times New Roman" w:hAnsi="Times New Roman" w:cs="Times New Roman"/>
-          <w:sz w:val="24"/>
-          <w:szCs w:val="24"/>
-        </w:rPr>
-        <w:t>we</w:t>
-      </w:r>
-      <w:r>
-        <w:rPr>
-          <w:rFonts w:ascii="Times New Roman" w:eastAsia="Times New Roman" w:hAnsi="Times New Roman" w:cs="Times New Roman"/>
-          <w:sz w:val="24"/>
-          <w:szCs w:val="24"/>
-        </w:rPr>
-        <w:t>’d</w:t>
-      </w:r>
-      <w:proofErr w:type="gramEnd"/>
-      <w:r>
-        <w:rPr>
-          <w:rFonts w:ascii="Times New Roman" w:eastAsia="Times New Roman" w:hAnsi="Times New Roman" w:cs="Times New Roman"/>
-          <w:sz w:val="24"/>
-          <w:szCs w:val="24"/>
-        </w:rPr>
-        <w:t xml:space="preserve"> like to implement in </w:t>
+        <w:t xml:space="preserve"> are suitable for what we</w:t>
+      </w:r>
+      <w:r>
+        <w:rPr>
+          <w:rFonts w:ascii="Times New Roman" w:eastAsia="Times New Roman" w:hAnsi="Times New Roman" w:cs="Times New Roman"/>
+          <w:sz w:val="24"/>
+          <w:szCs w:val="24"/>
+        </w:rPr>
+        <w:t xml:space="preserve">’d like to implement in </w:t>
       </w:r>
       <w:r>
         <w:rPr>
@@ -4505,7 +4263,23 @@
           <w:sz w:val="24"/>
           <w:szCs w:val="24"/>
         </w:rPr>
-        <w:t xml:space="preserve"> from 1996 to 2016 and rent </w:t>
+        <w:t xml:space="preserve"> from 1996 to 2016 and rent</w:t>
+      </w:r>
+      <w:r>
+        <w:rPr>
+          <w:rFonts w:ascii="Times New Roman" w:eastAsia="Times New Roman" w:hAnsi="Times New Roman" w:cs="Times New Roman"/>
+          <w:sz w:val="24"/>
+          <w:szCs w:val="24"/>
+        </w:rPr>
+        <w:t>al</w:t>
+      </w:r>
+      <w:r>
+        <w:rPr>
+          <w:rFonts w:ascii="Times New Roman" w:eastAsia="Times New Roman" w:hAnsi="Times New Roman" w:cs="Times New Roman"/>
+          <w:sz w:val="24"/>
+          <w:szCs w:val="24"/>
+        </w:rPr>
+        <w:t xml:space="preserve"> </w:t>
       </w:r>
       <w:r>
         <w:rPr>
@@ -4549,25 +4323,7 @@
           <w:sz w:val="24"/>
           <w:szCs w:val="24"/>
         </w:rPr>
-        <w:t xml:space="preserve"> provided by </w:t>
-      </w:r>
-      <w:proofErr w:type="spellStart"/>
-      <w:r>
-        <w:rPr>
-          <w:rFonts w:ascii="Times New Roman" w:eastAsia="Times New Roman" w:hAnsi="Times New Roman" w:cs="Times New Roman"/>
-          <w:sz w:val="24"/>
-          <w:szCs w:val="24"/>
-        </w:rPr>
-        <w:t>Zillow</w:t>
-      </w:r>
-      <w:proofErr w:type="spellEnd"/>
-      <w:r>
-        <w:rPr>
-          <w:rFonts w:ascii="Times New Roman" w:eastAsia="Times New Roman" w:hAnsi="Times New Roman" w:cs="Times New Roman"/>
-          <w:sz w:val="24"/>
-          <w:szCs w:val="24"/>
-        </w:rPr>
-        <w:t xml:space="preserve"> and </w:t>
+        <w:t xml:space="preserve"> provided by Zillow and </w:t>
       </w:r>
       <w:r>
         <w:rPr>
@@ -4758,7 +4514,7 @@
                     </pic:cNvPicPr>
                   </pic:nvPicPr>
                   <pic:blipFill>
-                    <a:blip r:embed="rId23" cstate="print"/>
+                    <a:blip r:embed="rId24" cstate="print"/>
                     <a:srcRect/>
                     <a:stretch>
                       <a:fillRect/>
@@ -4847,25 +4603,7 @@
           <w:sz w:val="24"/>
           <w:szCs w:val="24"/>
         </w:rPr>
-        <w:t xml:space="preserve">Mike </w:t>
-      </w:r>
-      <w:proofErr w:type="spellStart"/>
-      <w:r>
-        <w:rPr>
-          <w:rFonts w:ascii="Times New Roman" w:eastAsia="Times New Roman" w:hAnsi="Times New Roman" w:cs="Times New Roman"/>
-          <w:sz w:val="24"/>
-          <w:szCs w:val="24"/>
-        </w:rPr>
-        <w:t>Bostock’s</w:t>
-      </w:r>
-      <w:proofErr w:type="spellEnd"/>
-      <w:r>
-        <w:rPr>
-          <w:rFonts w:ascii="Times New Roman" w:eastAsia="Times New Roman" w:hAnsi="Times New Roman" w:cs="Times New Roman"/>
-          <w:sz w:val="24"/>
-          <w:szCs w:val="24"/>
-        </w:rPr>
-        <w:t xml:space="preserve"> website provides raw U.S. map boundaries data set</w:t>
+        <w:t>Mike Bostock’s website provides raw U.S. map boundaries data set</w:t>
       </w:r>
       <w:r>
         <w:rPr>
@@ -4978,7 +4716,7 @@
                     </pic:cNvPicPr>
                   </pic:nvPicPr>
                   <pic:blipFill>
-                    <a:blip r:embed="rId24" cstate="print"/>
+                    <a:blip r:embed="rId25" cstate="print"/>
                     <a:srcRect/>
                     <a:stretch>
                       <a:fillRect/>
@@ -5133,22 +4871,22 @@
           <w:szCs w:val="24"/>
         </w:rPr>
       </w:pPr>
-      <w:bookmarkStart w:id="16" w:name="_ql7okqocqet" w:colFirst="0" w:colLast="0"/>
-      <w:bookmarkStart w:id="17" w:name="_Toc466614055"/>
-      <w:bookmarkStart w:id="18" w:name="_Toc468470917"/>
+      <w:bookmarkStart w:id="15" w:name="_ql7okqocqet" w:colFirst="0" w:colLast="0"/>
+      <w:bookmarkStart w:id="16" w:name="_Toc466614055"/>
+      <w:bookmarkStart w:id="17" w:name="_Toc468470917"/>
+      <w:bookmarkEnd w:id="15"/>
+      <w:r>
+        <w:rPr>
+          <w:rFonts w:ascii="Times New Roman" w:hAnsi="Times New Roman" w:cs="Times New Roman"/>
+          <w:b/>
+          <w:color w:val="auto"/>
+          <w:sz w:val="24"/>
+          <w:szCs w:val="24"/>
+        </w:rPr>
+        <w:t>Exploratory Data Analysis</w:t>
+      </w:r>
       <w:bookmarkEnd w:id="16"/>
-      <w:r>
-        <w:rPr>
-          <w:rFonts w:ascii="Times New Roman" w:hAnsi="Times New Roman" w:cs="Times New Roman"/>
-          <w:b/>
-          <w:color w:val="auto"/>
-          <w:sz w:val="24"/>
-          <w:szCs w:val="24"/>
-        </w:rPr>
-        <w:t>Exploratory Data Analysis</w:t>
-      </w:r>
       <w:bookmarkEnd w:id="17"/>
-      <w:bookmarkEnd w:id="18"/>
     </w:p>
     <w:p>
       <w:pPr>
@@ -5241,7 +4979,7 @@
                     </pic:cNvPicPr>
                   </pic:nvPicPr>
                   <pic:blipFill>
-                    <a:blip r:embed="rId25" cstate="print"/>
+                    <a:blip r:embed="rId26" cstate="print"/>
                     <a:srcRect l="20824" t="2619" r="14847" b="14483"/>
                     <a:stretch>
                       <a:fillRect/>
@@ -5304,7 +5042,7 @@
                     </pic:cNvPicPr>
                   </pic:nvPicPr>
                   <pic:blipFill>
-                    <a:blip r:embed="rId26" cstate="print"/>
+                    <a:blip r:embed="rId27" cstate="print"/>
                     <a:srcRect r="32675" b="14048"/>
                     <a:stretch>
                       <a:fillRect/>
@@ -5434,25 +5172,7 @@
           <w:sz w:val="24"/>
           <w:szCs w:val="24"/>
         </w:rPr>
-        <w:t xml:space="preserve"> there is not any related attribute between map and rent value datasets. The important thing we gain here is that we have to add states abbreviations in datasets. </w:t>
-      </w:r>
-      <w:proofErr w:type="gramStart"/>
-      <w:r>
-        <w:rPr>
-          <w:rFonts w:ascii="Times New Roman" w:hAnsi="Times New Roman" w:cs="Times New Roman"/>
-          <w:sz w:val="24"/>
-          <w:szCs w:val="24"/>
-        </w:rPr>
-        <w:t>We’ve</w:t>
-      </w:r>
-      <w:proofErr w:type="gramEnd"/>
-      <w:r>
-        <w:rPr>
-          <w:rFonts w:ascii="Times New Roman" w:hAnsi="Times New Roman" w:cs="Times New Roman"/>
-          <w:sz w:val="24"/>
-          <w:szCs w:val="24"/>
-        </w:rPr>
-        <w:t xml:space="preserve"> learnt that exploratory data analysis is significant step that helps to detect mistakes, figure out necessary attributes, </w:t>
+        <w:t xml:space="preserve"> there is not any related attribute between map and rent value datasets. The important thing we gain here is that we have to add states abbreviations in datasets. We’ve learnt that exploratory data analysis is significant step that helps to detect mistakes, figure out necessary attributes, </w:t>
       </w:r>
       <w:r>
         <w:rPr>
@@ -5525,22 +5245,22 @@
           <w:szCs w:val="24"/>
         </w:rPr>
       </w:pPr>
-      <w:bookmarkStart w:id="19" w:name="_m8s7biww33sg" w:colFirst="0" w:colLast="0"/>
-      <w:bookmarkStart w:id="20" w:name="_Toc466614056"/>
-      <w:bookmarkStart w:id="21" w:name="_Toc468470918"/>
+      <w:bookmarkStart w:id="18" w:name="_m8s7biww33sg" w:colFirst="0" w:colLast="0"/>
+      <w:bookmarkStart w:id="19" w:name="_Toc466614056"/>
+      <w:bookmarkStart w:id="20" w:name="_Toc468470918"/>
+      <w:bookmarkEnd w:id="18"/>
+      <w:r>
+        <w:rPr>
+          <w:rFonts w:ascii="Times New Roman" w:hAnsi="Times New Roman" w:cs="Times New Roman"/>
+          <w:b/>
+          <w:color w:val="auto"/>
+          <w:sz w:val="24"/>
+          <w:szCs w:val="24"/>
+        </w:rPr>
+        <w:t>Design Evolution</w:t>
+      </w:r>
       <w:bookmarkEnd w:id="19"/>
-      <w:r>
-        <w:rPr>
-          <w:rFonts w:ascii="Times New Roman" w:hAnsi="Times New Roman" w:cs="Times New Roman"/>
-          <w:b/>
-          <w:color w:val="auto"/>
-          <w:sz w:val="24"/>
-          <w:szCs w:val="24"/>
-        </w:rPr>
-        <w:t>Design Evolution</w:t>
-      </w:r>
       <w:bookmarkEnd w:id="20"/>
-      <w:bookmarkEnd w:id="21"/>
     </w:p>
     <w:p>
       <w:pPr>
@@ -5609,7 +5329,7 @@
                     <pic:cNvPicPr preferRelativeResize="0"/>
                   </pic:nvPicPr>
                   <pic:blipFill>
-                    <a:blip r:embed="rId27" cstate="print"/>
+                    <a:blip r:embed="rId28" cstate="print"/>
                     <a:srcRect t="1194" b="928"/>
                     <a:stretch>
                       <a:fillRect/>
@@ -5740,25 +5460,7 @@
           <w:sz w:val="24"/>
           <w:szCs w:val="24"/>
         </w:rPr>
-        <w:t xml:space="preserve">Slider View: This will be a time slider, as in design 2, for the years 1996 to 2016, in </w:t>
-      </w:r>
-      <w:proofErr w:type="gramStart"/>
-      <w:r>
-        <w:rPr>
-          <w:rFonts w:ascii="Times New Roman" w:hAnsi="Times New Roman" w:cs="Times New Roman"/>
-          <w:sz w:val="24"/>
-          <w:szCs w:val="24"/>
-        </w:rPr>
-        <w:t>one year</w:t>
-      </w:r>
-      <w:proofErr w:type="gramEnd"/>
-      <w:r>
-        <w:rPr>
-          <w:rFonts w:ascii="Times New Roman" w:hAnsi="Times New Roman" w:cs="Times New Roman"/>
-          <w:sz w:val="24"/>
-          <w:szCs w:val="24"/>
-        </w:rPr>
-        <w:t xml:space="preserve"> increments. This will be interactive by the user to update the rest of the views.</w:t>
+        <w:t>Slider View: This will be a time slider, as in design 2, for the years 1996 to 2016, in one year increments. This will be interactive by the user to update the rest of the views.</w:t>
       </w:r>
     </w:p>
     <w:p>
@@ -5816,25 +5518,39 @@
           <w:sz w:val="24"/>
           <w:szCs w:val="24"/>
         </w:rPr>
-        <w:t>Bubble Chart View: This will be as in design 2. Chart view has a function that shows how fast housing price increases over time. As the map, bubble chart will be interactive with time slider in order to show average house price of all states have changed in 20 years. One circle represents for one state. Size and color of each circle shows US state size rank by population. The more state’s population is</w:t>
-      </w:r>
-      <w:proofErr w:type="gramStart"/>
-      <w:r>
-        <w:rPr>
-          <w:rFonts w:ascii="Times New Roman" w:hAnsi="Times New Roman" w:cs="Times New Roman"/>
-          <w:sz w:val="24"/>
-          <w:szCs w:val="24"/>
-        </w:rPr>
-        <w:t>,</w:t>
-      </w:r>
-      <w:proofErr w:type="gramEnd"/>
-      <w:r>
-        <w:rPr>
-          <w:rFonts w:ascii="Times New Roman" w:hAnsi="Times New Roman" w:cs="Times New Roman"/>
-          <w:sz w:val="24"/>
-          <w:szCs w:val="24"/>
-        </w:rPr>
-        <w:t xml:space="preserve"> the more size of circle is. </w:t>
+        <w:t xml:space="preserve">Bubble Chart View: This will be as in design 2. Chart view has a function that shows how fast housing price increases over time. As the map, bubble chart will be interactive with time slider in order to show average house price of all states have changed in 20 years. One circle represents for one state. Size and color of each circle shows US state size rank by population. The </w:t>
+      </w:r>
+      <w:r>
+        <w:rPr>
+          <w:rFonts w:ascii="Times New Roman" w:hAnsi="Times New Roman" w:cs="Times New Roman"/>
+          <w:sz w:val="24"/>
+          <w:szCs w:val="24"/>
+        </w:rPr>
+        <w:t>larger the</w:t>
+      </w:r>
+      <w:r>
+        <w:rPr>
+          <w:rFonts w:ascii="Times New Roman" w:hAnsi="Times New Roman" w:cs="Times New Roman"/>
+          <w:sz w:val="24"/>
+          <w:szCs w:val="24"/>
+        </w:rPr>
+        <w:t xml:space="preserve"> state’s population is, the </w:t>
+      </w:r>
+      <w:r>
+        <w:rPr>
+          <w:rFonts w:ascii="Times New Roman" w:hAnsi="Times New Roman" w:cs="Times New Roman"/>
+          <w:sz w:val="24"/>
+          <w:szCs w:val="24"/>
+        </w:rPr>
+        <w:t>larger the</w:t>
+      </w:r>
+      <w:r>
+        <w:rPr>
+          <w:rFonts w:ascii="Times New Roman" w:hAnsi="Times New Roman" w:cs="Times New Roman"/>
+          <w:sz w:val="24"/>
+          <w:szCs w:val="24"/>
+        </w:rPr>
+        <w:t xml:space="preserve"> size of circle is. </w:t>
       </w:r>
       <w:r>
         <w:rPr>
@@ -5884,25 +5600,7 @@
           <w:sz w:val="24"/>
           <w:szCs w:val="24"/>
         </w:rPr>
-        <w:t xml:space="preserve">Detail View: This will represent </w:t>
-      </w:r>
-      <w:proofErr w:type="gramStart"/>
-      <w:r>
-        <w:rPr>
-          <w:rFonts w:ascii="Times New Roman" w:hAnsi="Times New Roman" w:cs="Times New Roman"/>
-          <w:sz w:val="24"/>
-          <w:szCs w:val="24"/>
-        </w:rPr>
-        <w:t>more specific details of each of the selected states</w:t>
-      </w:r>
-      <w:proofErr w:type="gramEnd"/>
-      <w:r>
-        <w:rPr>
-          <w:rFonts w:ascii="Times New Roman" w:hAnsi="Times New Roman" w:cs="Times New Roman"/>
-          <w:sz w:val="24"/>
-          <w:szCs w:val="24"/>
-        </w:rPr>
-        <w:t>.  Some details it may include, but not limited to, are population, average home price, average rent rate and so forth.</w:t>
+        <w:t>Detail View: This will represent more specific details of each of the selected states.  Some details it may include, but not limited to, are population, average home price, average rent rate and so forth.</w:t>
       </w:r>
     </w:p>
     <w:p>
@@ -6350,41 +6048,93 @@
         </w:rPr>
         <w:t xml:space="preserve">We </w:t>
       </w:r>
-      <w:proofErr w:type="gramStart"/>
-      <w:r>
-        <w:rPr>
-          <w:rFonts w:ascii="Times New Roman" w:hAnsi="Times New Roman" w:cs="Times New Roman"/>
-          <w:sz w:val="24"/>
-          <w:szCs w:val="24"/>
-        </w:rPr>
-        <w:t>didn’t</w:t>
-      </w:r>
-      <w:proofErr w:type="gramEnd"/>
-      <w:r>
-        <w:rPr>
-          <w:rFonts w:ascii="Times New Roman" w:hAnsi="Times New Roman" w:cs="Times New Roman"/>
-          <w:sz w:val="24"/>
-          <w:szCs w:val="24"/>
-        </w:rPr>
-        <w:t xml:space="preserve"> deviate from our proposal. </w:t>
-      </w:r>
-      <w:proofErr w:type="gramStart"/>
-      <w:r>
-        <w:rPr>
-          <w:rFonts w:ascii="Times New Roman" w:hAnsi="Times New Roman" w:cs="Times New Roman"/>
-          <w:sz w:val="24"/>
-          <w:szCs w:val="24"/>
-        </w:rPr>
-        <w:t>We’ve</w:t>
-      </w:r>
-      <w:proofErr w:type="gramEnd"/>
-      <w:r>
-        <w:rPr>
-          <w:rFonts w:ascii="Times New Roman" w:hAnsi="Times New Roman" w:cs="Times New Roman"/>
-          <w:sz w:val="24"/>
-          <w:szCs w:val="24"/>
-        </w:rPr>
-        <w:t xml:space="preserve"> decided to not change anything on the final design above but adding more </w:t>
+      <w:r>
+        <w:rPr>
+          <w:rFonts w:ascii="Times New Roman" w:hAnsi="Times New Roman" w:cs="Times New Roman"/>
+          <w:sz w:val="24"/>
+          <w:szCs w:val="24"/>
+        </w:rPr>
+        <w:t>slightly</w:t>
+      </w:r>
+      <w:r>
+        <w:rPr>
+          <w:rFonts w:ascii="Times New Roman" w:hAnsi="Times New Roman" w:cs="Times New Roman"/>
+          <w:sz w:val="24"/>
+          <w:szCs w:val="24"/>
+        </w:rPr>
+        <w:t xml:space="preserve"> deviate</w:t>
+      </w:r>
+      <w:r>
+        <w:rPr>
+          <w:rFonts w:ascii="Times New Roman" w:hAnsi="Times New Roman" w:cs="Times New Roman"/>
+          <w:sz w:val="24"/>
+          <w:szCs w:val="24"/>
+        </w:rPr>
+        <w:t>d</w:t>
+      </w:r>
+      <w:r>
+        <w:rPr>
+          <w:rFonts w:ascii="Times New Roman" w:hAnsi="Times New Roman" w:cs="Times New Roman"/>
+          <w:sz w:val="24"/>
+          <w:szCs w:val="24"/>
+        </w:rPr>
+        <w:t xml:space="preserve"> from our proposal. </w:t>
+      </w:r>
+      <w:r>
+        <w:rPr>
+          <w:rFonts w:ascii="Times New Roman" w:hAnsi="Times New Roman" w:cs="Times New Roman"/>
+          <w:sz w:val="24"/>
+          <w:szCs w:val="24"/>
+        </w:rPr>
+        <w:t>Namely, we changed the bubble chart and line charts position.  This was done since the map and line charts interact with each other and it made more sense for them to be able to be viewed at the same time.  We also simplified the details in the states details cards</w:t>
+      </w:r>
+      <w:r>
+        <w:rPr>
+          <w:rFonts w:ascii="Times New Roman" w:hAnsi="Times New Roman" w:cs="Times New Roman"/>
+          <w:sz w:val="24"/>
+          <w:szCs w:val="24"/>
+        </w:rPr>
+        <w:t xml:space="preserve"> (State Insights)</w:t>
+      </w:r>
+      <w:r>
+        <w:rPr>
+          <w:rFonts w:ascii="Times New Roman" w:hAnsi="Times New Roman" w:cs="Times New Roman"/>
+          <w:sz w:val="24"/>
+          <w:szCs w:val="24"/>
+        </w:rPr>
+        <w:t xml:space="preserve"> since home and rental values would be redundant there.  </w:t>
+      </w:r>
+      <w:r>
+        <w:rPr>
+          <w:rFonts w:ascii="Times New Roman" w:hAnsi="Times New Roman" w:cs="Times New Roman"/>
+          <w:sz w:val="24"/>
+          <w:szCs w:val="24"/>
+        </w:rPr>
+        <w:t xml:space="preserve">We also </w:t>
+      </w:r>
+      <w:r>
+        <w:rPr>
+          <w:rFonts w:ascii="Times New Roman" w:hAnsi="Times New Roman" w:cs="Times New Roman"/>
+          <w:sz w:val="24"/>
+          <w:szCs w:val="24"/>
+        </w:rPr>
+        <w:t>add</w:t>
+      </w:r>
+      <w:r>
+        <w:rPr>
+          <w:rFonts w:ascii="Times New Roman" w:hAnsi="Times New Roman" w:cs="Times New Roman"/>
+          <w:sz w:val="24"/>
+          <w:szCs w:val="24"/>
+        </w:rPr>
+        <w:t>ed</w:t>
+      </w:r>
+      <w:r>
+        <w:rPr>
+          <w:rFonts w:ascii="Times New Roman" w:hAnsi="Times New Roman" w:cs="Times New Roman"/>
+          <w:sz w:val="24"/>
+          <w:szCs w:val="24"/>
+        </w:rPr>
+        <w:t xml:space="preserve"> more </w:t>
       </w:r>
       <w:r>
         <w:rPr>
@@ -6408,24 +6158,55 @@
           <w:sz w:val="24"/>
           <w:szCs w:val="24"/>
         </w:rPr>
-        <w:t xml:space="preserve"> if we have time</w:t>
-      </w:r>
-      <w:r>
-        <w:rPr>
-          <w:rFonts w:ascii="Times New Roman" w:hAnsi="Times New Roman" w:cs="Times New Roman"/>
-          <w:sz w:val="24"/>
-          <w:szCs w:val="24"/>
-        </w:rPr>
-        <w:t xml:space="preserve">. Since </w:t>
-      </w:r>
-      <w:proofErr w:type="gramStart"/>
-      <w:r>
-        <w:rPr>
-          <w:rFonts w:ascii="Times New Roman" w:hAnsi="Times New Roman" w:cs="Times New Roman"/>
-          <w:sz w:val="24"/>
-          <w:szCs w:val="24"/>
-        </w:rPr>
-        <w:t>we</w:t>
+        <w:t xml:space="preserve"> </w:t>
+      </w:r>
+      <w:r>
+        <w:rPr>
+          <w:rFonts w:ascii="Times New Roman" w:hAnsi="Times New Roman" w:cs="Times New Roman"/>
+          <w:sz w:val="24"/>
+          <w:szCs w:val="24"/>
+        </w:rPr>
+        <w:t>as</w:t>
+      </w:r>
+      <w:r>
+        <w:rPr>
+          <w:rFonts w:ascii="Times New Roman" w:hAnsi="Times New Roman" w:cs="Times New Roman"/>
+          <w:sz w:val="24"/>
+          <w:szCs w:val="24"/>
+        </w:rPr>
+        <w:t xml:space="preserve"> we ha</w:t>
+      </w:r>
+      <w:r>
+        <w:rPr>
+          <w:rFonts w:ascii="Times New Roman" w:hAnsi="Times New Roman" w:cs="Times New Roman"/>
+          <w:sz w:val="24"/>
+          <w:szCs w:val="24"/>
+        </w:rPr>
+        <w:t>d</w:t>
+      </w:r>
+      <w:r>
+        <w:rPr>
+          <w:rFonts w:ascii="Times New Roman" w:hAnsi="Times New Roman" w:cs="Times New Roman"/>
+          <w:sz w:val="24"/>
+          <w:szCs w:val="24"/>
+        </w:rPr>
+        <w:t xml:space="preserve"> time</w:t>
+      </w:r>
+      <w:r>
+        <w:rPr>
+          <w:rFonts w:ascii="Times New Roman" w:hAnsi="Times New Roman" w:cs="Times New Roman"/>
+          <w:sz w:val="24"/>
+          <w:szCs w:val="24"/>
+        </w:rPr>
+        <w:t xml:space="preserve"> to do so</w:t>
+      </w:r>
+      <w:r>
+        <w:rPr>
+          <w:rFonts w:ascii="Times New Roman" w:hAnsi="Times New Roman" w:cs="Times New Roman"/>
+          <w:sz w:val="24"/>
+          <w:szCs w:val="24"/>
+        </w:rPr>
+        <w:t>. Since we</w:t>
       </w:r>
       <w:r>
         <w:rPr>
@@ -6435,7 +6216,6 @@
         </w:rPr>
         <w:t>’ve</w:t>
       </w:r>
-      <w:proofErr w:type="gramEnd"/>
       <w:r>
         <w:rPr>
           <w:rFonts w:ascii="Times New Roman" w:hAnsi="Times New Roman" w:cs="Times New Roman"/>
@@ -6474,37 +6254,37 @@
           <w:szCs w:val="24"/>
         </w:rPr>
       </w:pPr>
-      <w:bookmarkStart w:id="22" w:name="_pnsrg9p5mo0" w:colFirst="0" w:colLast="0"/>
-      <w:bookmarkStart w:id="23" w:name="_Toc468470919"/>
+      <w:bookmarkStart w:id="21" w:name="_pnsrg9p5mo0" w:colFirst="0" w:colLast="0"/>
+      <w:bookmarkStart w:id="22" w:name="_Toc468470919"/>
+      <w:bookmarkEnd w:id="21"/>
+      <w:r>
+        <w:rPr>
+          <w:rFonts w:ascii="Times New Roman" w:hAnsi="Times New Roman" w:cs="Times New Roman"/>
+          <w:b/>
+          <w:sz w:val="24"/>
+          <w:szCs w:val="24"/>
+        </w:rPr>
+        <w:t>Final i</w:t>
+      </w:r>
+      <w:r>
+        <w:rPr>
+          <w:rFonts w:ascii="Times New Roman" w:hAnsi="Times New Roman" w:cs="Times New Roman"/>
+          <w:b/>
+          <w:sz w:val="24"/>
+          <w:szCs w:val="24"/>
+        </w:rPr>
+        <w:t>mplement</w:t>
+      </w:r>
+      <w:r>
+        <w:rPr>
+          <w:rFonts w:ascii="Times New Roman" w:hAnsi="Times New Roman" w:cs="Times New Roman"/>
+          <w:b/>
+          <w:sz w:val="24"/>
+          <w:szCs w:val="24"/>
+        </w:rPr>
+        <w:t>ation</w:t>
+      </w:r>
       <w:bookmarkEnd w:id="22"/>
-      <w:r>
-        <w:rPr>
-          <w:rFonts w:ascii="Times New Roman" w:hAnsi="Times New Roman" w:cs="Times New Roman"/>
-          <w:b/>
-          <w:sz w:val="24"/>
-          <w:szCs w:val="24"/>
-        </w:rPr>
-        <w:t>Final i</w:t>
-      </w:r>
-      <w:r>
-        <w:rPr>
-          <w:rFonts w:ascii="Times New Roman" w:hAnsi="Times New Roman" w:cs="Times New Roman"/>
-          <w:b/>
-          <w:sz w:val="24"/>
-          <w:szCs w:val="24"/>
-        </w:rPr>
-        <w:t>mplement</w:t>
-      </w:r>
-      <w:r>
-        <w:rPr>
-          <w:rFonts w:ascii="Times New Roman" w:hAnsi="Times New Roman" w:cs="Times New Roman"/>
-          <w:b/>
-          <w:sz w:val="24"/>
-          <w:szCs w:val="24"/>
-        </w:rPr>
-        <w:t>ation</w:t>
-      </w:r>
-      <w:bookmarkEnd w:id="23"/>
     </w:p>
     <w:p>
       <w:pPr>
@@ -6673,16 +6453,8 @@
           <w:b/>
         </w:rPr>
         <w:tab/>
-      </w:r>
-      <w:proofErr w:type="spellStart"/>
-      <w:r>
-        <w:rPr>
-          <w:rFonts w:ascii="Times New Roman" w:hAnsi="Times New Roman" w:cs="Times New Roman"/>
-          <w:b/>
-        </w:rPr>
         <w:t>State_Zhvi_AllHomes.csv</w:t>
       </w:r>
-      <w:proofErr w:type="spellEnd"/>
       <w:r>
         <w:rPr>
           <w:rFonts w:ascii="Times New Roman" w:hAnsi="Times New Roman" w:cs="Times New Roman"/>
@@ -6715,16 +6487,8 @@
           <w:b/>
         </w:rPr>
         <w:tab/>
-      </w:r>
-      <w:proofErr w:type="spellStart"/>
-      <w:r>
-        <w:rPr>
-          <w:rFonts w:ascii="Times New Roman" w:hAnsi="Times New Roman" w:cs="Times New Roman"/>
-          <w:b/>
-        </w:rPr>
         <w:t>State_Zri_AllHomes.csv</w:t>
       </w:r>
-      <w:proofErr w:type="spellEnd"/>
     </w:p>
     <w:p>
       <w:pPr>
@@ -6737,7 +6501,6 @@
           <w:b/>
         </w:rPr>
       </w:pPr>
-      <w:proofErr w:type="spellStart"/>
       <w:r>
         <w:rPr>
           <w:rFonts w:ascii="Times New Roman" w:hAnsi="Times New Roman" w:cs="Times New Roman"/>
@@ -6745,20 +6508,31 @@
         </w:rPr>
         <w:t>State_Zri_AllHomes_Simple</w:t>
       </w:r>
-      <w:proofErr w:type="spellEnd"/>
-      <w:r>
-        <w:rPr>
-          <w:rFonts w:ascii="Times New Roman" w:hAnsi="Times New Roman" w:cs="Times New Roman"/>
-          <w:b/>
-        </w:rPr>
-        <w:tab/>
-      </w:r>
-      <w:r>
-        <w:rPr>
-          <w:rFonts w:ascii="Times New Roman" w:hAnsi="Times New Roman" w:cs="Times New Roman"/>
-          <w:b/>
-        </w:rPr>
-        <w:tab/>
+      <w:r>
+        <w:rPr>
+          <w:rFonts w:ascii="Times New Roman" w:hAnsi="Times New Roman" w:cs="Times New Roman"/>
+          <w:b/>
+        </w:rPr>
+        <w:t>.csv</w:t>
+      </w:r>
+    </w:p>
+    <w:p>
+      <w:pPr>
+        <w:pStyle w:val="Normal1"/>
+        <w:spacing w:line="240" w:lineRule="auto"/>
+        <w:ind w:left="1440" w:firstLine="720"/>
+        <w:jc w:val="both"/>
+        <w:rPr>
+          <w:rFonts w:ascii="Times New Roman" w:hAnsi="Times New Roman" w:cs="Times New Roman"/>
+          <w:b/>
+        </w:rPr>
+      </w:pPr>
+      <w:r>
+        <w:rPr>
+          <w:rFonts w:ascii="Times New Roman" w:hAnsi="Times New Roman" w:cs="Times New Roman"/>
+          <w:b/>
+        </w:rPr>
+        <w:t>states_facts.csv</w:t>
       </w:r>
     </w:p>
     <w:p>
@@ -6785,28 +6559,7 @@
           <w:rFonts w:ascii="Times New Roman" w:hAnsi="Times New Roman" w:cs="Times New Roman"/>
           <w:b/>
         </w:rPr>
-        <w:t>US_Population_AllStates.csv</w:t>
-      </w:r>
-      <w:proofErr w:type="spellEnd"/>
-    </w:p>
-    <w:p>
-      <w:pPr>
-        <w:pStyle w:val="Normal1"/>
-        <w:spacing w:line="240" w:lineRule="auto"/>
-        <w:ind w:left="1440" w:firstLine="720"/>
-        <w:jc w:val="both"/>
-        <w:rPr>
-          <w:rFonts w:ascii="Times New Roman" w:hAnsi="Times New Roman" w:cs="Times New Roman"/>
-          <w:b/>
-        </w:rPr>
-      </w:pPr>
-      <w:proofErr w:type="spellStart"/>
-      <w:r>
-        <w:rPr>
-          <w:rFonts w:ascii="Times New Roman" w:hAnsi="Times New Roman" w:cs="Times New Roman"/>
-          <w:b/>
-        </w:rPr>
-        <w:t>states_facts.csv</w:t>
+        <w:t>Us_states.json</w:t>
       </w:r>
       <w:proofErr w:type="spellEnd"/>
     </w:p>
@@ -6821,22 +6574,22 @@
           <w:b/>
         </w:rPr>
       </w:pPr>
-      <w:r>
-        <w:rPr>
-          <w:rFonts w:ascii="Times New Roman" w:hAnsi="Times New Roman" w:cs="Times New Roman"/>
-          <w:b/>
-        </w:rPr>
-        <w:tab/>
-      </w:r>
-      <w:proofErr w:type="spellStart"/>
-      <w:r>
-        <w:rPr>
-          <w:rFonts w:ascii="Times New Roman" w:hAnsi="Times New Roman" w:cs="Times New Roman"/>
-          <w:b/>
-        </w:rPr>
-        <w:t>Us_states.json</w:t>
-      </w:r>
-      <w:proofErr w:type="spellEnd"/>
+      <w:proofErr w:type="gramStart"/>
+      <w:r>
+        <w:rPr>
+          <w:rFonts w:ascii="Times New Roman" w:hAnsi="Times New Roman" w:cs="Times New Roman"/>
+          <w:b/>
+        </w:rPr>
+        <w:t>public</w:t>
+      </w:r>
+      <w:proofErr w:type="gramEnd"/>
+      <w:r>
+        <w:rPr>
+          <w:rFonts w:ascii="Times New Roman" w:hAnsi="Times New Roman" w:cs="Times New Roman"/>
+          <w:b/>
+        </w:rPr>
+        <w:t>/</w:t>
+      </w:r>
     </w:p>
     <w:p>
       <w:pPr>
@@ -6849,14 +6602,30 @@
           <w:b/>
         </w:rPr>
       </w:pPr>
+      <w:r>
+        <w:rPr>
+          <w:rFonts w:ascii="Times New Roman" w:hAnsi="Times New Roman" w:cs="Times New Roman"/>
+          <w:b/>
+        </w:rPr>
+        <w:tab/>
+      </w:r>
+      <w:r>
+        <w:rPr>
+          <w:rFonts w:ascii="Times New Roman" w:hAnsi="Times New Roman" w:cs="Times New Roman"/>
+          <w:b/>
+        </w:rPr>
+        <w:tab/>
+      </w:r>
+      <w:proofErr w:type="spellStart"/>
       <w:proofErr w:type="gramStart"/>
       <w:r>
         <w:rPr>
           <w:rFonts w:ascii="Times New Roman" w:hAnsi="Times New Roman" w:cs="Times New Roman"/>
           <w:b/>
         </w:rPr>
-        <w:t>public</w:t>
-      </w:r>
+        <w:t>css</w:t>
+      </w:r>
+      <w:proofErr w:type="spellEnd"/>
       <w:proofErr w:type="gramEnd"/>
       <w:r>
         <w:rPr>
@@ -6891,23 +6660,13 @@
         </w:rPr>
         <w:tab/>
       </w:r>
-      <w:proofErr w:type="spellStart"/>
-      <w:proofErr w:type="gramStart"/>
-      <w:r>
-        <w:rPr>
-          <w:rFonts w:ascii="Times New Roman" w:hAnsi="Times New Roman" w:cs="Times New Roman"/>
-          <w:b/>
-        </w:rPr>
-        <w:t>css</w:t>
-      </w:r>
-      <w:proofErr w:type="spellEnd"/>
-      <w:proofErr w:type="gramEnd"/>
-      <w:r>
-        <w:rPr>
-          <w:rFonts w:ascii="Times New Roman" w:hAnsi="Times New Roman" w:cs="Times New Roman"/>
-          <w:b/>
-        </w:rPr>
-        <w:t>/</w:t>
+      <w:r>
+        <w:rPr>
+          <w:rFonts w:ascii="Times New Roman" w:hAnsi="Times New Roman" w:cs="Times New Roman"/>
+          <w:b/>
+        </w:rPr>
+        <w:tab/>
+        <w:t>style.css</w:t>
       </w:r>
     </w:p>
     <w:p>
@@ -6935,6 +6694,24 @@
         </w:rPr>
         <w:tab/>
       </w:r>
+      <w:proofErr w:type="spellStart"/>
+      <w:proofErr w:type="gramStart"/>
+      <w:r>
+        <w:rPr>
+          <w:rFonts w:ascii="Times New Roman" w:hAnsi="Times New Roman" w:cs="Times New Roman"/>
+          <w:b/>
+        </w:rPr>
+        <w:t>js</w:t>
+      </w:r>
+      <w:proofErr w:type="spellEnd"/>
+      <w:proofErr w:type="gramEnd"/>
+      <w:r>
+        <w:rPr>
+          <w:rFonts w:ascii="Times New Roman" w:hAnsi="Times New Roman" w:cs="Times New Roman"/>
+          <w:b/>
+        </w:rPr>
+        <w:t xml:space="preserve">/ </w:t>
+      </w:r>
       <w:r>
         <w:rPr>
           <w:rFonts w:ascii="Times New Roman" w:hAnsi="Times New Roman" w:cs="Times New Roman"/>
@@ -6942,15 +6719,13 @@
         </w:rPr>
         <w:tab/>
       </w:r>
-      <w:proofErr w:type="spellStart"/>
-      <w:r>
-        <w:rPr>
-          <w:rFonts w:ascii="Times New Roman" w:hAnsi="Times New Roman" w:cs="Times New Roman"/>
-          <w:b/>
-        </w:rPr>
-        <w:t>style.css</w:t>
-      </w:r>
-      <w:proofErr w:type="spellEnd"/>
+      <w:r>
+        <w:rPr>
+          <w:rFonts w:ascii="Times New Roman" w:hAnsi="Times New Roman" w:cs="Times New Roman"/>
+          <w:b/>
+        </w:rPr>
+        <w:tab/>
+      </w:r>
     </w:p>
     <w:p>
       <w:pPr>
@@ -6960,7 +6735,7 @@
         <w:jc w:val="both"/>
         <w:rPr>
           <w:rFonts w:ascii="Times New Roman" w:hAnsi="Times New Roman" w:cs="Times New Roman"/>
-          <w:b/>
+          <w:i/>
         </w:rPr>
       </w:pPr>
       <w:r>
@@ -6977,29 +6752,27 @@
         </w:rPr>
         <w:tab/>
       </w:r>
-      <w:proofErr w:type="spellStart"/>
+      <w:r>
+        <w:rPr>
+          <w:rFonts w:ascii="Times New Roman" w:hAnsi="Times New Roman" w:cs="Times New Roman"/>
+          <w:b/>
+        </w:rPr>
+        <w:tab/>
+      </w:r>
       <w:proofErr w:type="gramStart"/>
       <w:r>
         <w:rPr>
           <w:rFonts w:ascii="Times New Roman" w:hAnsi="Times New Roman" w:cs="Times New Roman"/>
           <w:b/>
         </w:rPr>
-        <w:t>js</w:t>
-      </w:r>
-      <w:proofErr w:type="spellEnd"/>
+        <w:t>bubbleChart.js</w:t>
+      </w:r>
       <w:proofErr w:type="gramEnd"/>
       <w:r>
         <w:rPr>
           <w:rFonts w:ascii="Times New Roman" w:hAnsi="Times New Roman" w:cs="Times New Roman"/>
           <w:b/>
         </w:rPr>
-        <w:t xml:space="preserve">/ </w:t>
-      </w:r>
-      <w:r>
-        <w:rPr>
-          <w:rFonts w:ascii="Times New Roman" w:hAnsi="Times New Roman" w:cs="Times New Roman"/>
-          <w:b/>
-        </w:rPr>
         <w:tab/>
       </w:r>
       <w:r>
@@ -7008,6 +6781,20 @@
           <w:b/>
         </w:rPr>
         <w:tab/>
+      </w:r>
+      <w:r>
+        <w:rPr>
+          <w:rFonts w:ascii="Times New Roman" w:hAnsi="Times New Roman" w:cs="Times New Roman"/>
+          <w:i/>
+        </w:rPr>
+        <w:t>visualizes</w:t>
+      </w:r>
+      <w:r>
+        <w:rPr>
+          <w:rFonts w:ascii="Times New Roman" w:hAnsi="Times New Roman" w:cs="Times New Roman"/>
+          <w:i/>
+        </w:rPr>
+        <w:t xml:space="preserve"> bubble chart</w:t>
       </w:r>
     </w:p>
     <w:p>
@@ -7042,16 +6829,14 @@
         </w:rPr>
         <w:tab/>
       </w:r>
-      <w:proofErr w:type="spellStart"/>
       <w:proofErr w:type="gramStart"/>
       <w:r>
         <w:rPr>
           <w:rFonts w:ascii="Times New Roman" w:hAnsi="Times New Roman" w:cs="Times New Roman"/>
           <w:b/>
         </w:rPr>
-        <w:t>bubbleChart.js</w:t>
-      </w:r>
-      <w:proofErr w:type="spellEnd"/>
+        <w:t>detailCards.js</w:t>
+      </w:r>
       <w:proofErr w:type="gramEnd"/>
       <w:r>
         <w:rPr>
@@ -7072,14 +6857,14 @@
           <w:rFonts w:ascii="Times New Roman" w:hAnsi="Times New Roman" w:cs="Times New Roman"/>
           <w:i/>
         </w:rPr>
-        <w:t>visualizes</w:t>
+        <w:t>displays detailed view</w:t>
       </w:r>
       <w:r>
         <w:rPr>
           <w:rFonts w:ascii="Times New Roman" w:hAnsi="Times New Roman" w:cs="Times New Roman"/>
           <w:i/>
         </w:rPr>
-        <w:t xml:space="preserve"> bubble chart</w:t>
+        <w:tab/>
       </w:r>
     </w:p>
     <w:p>
@@ -7114,16 +6899,14 @@
         </w:rPr>
         <w:tab/>
       </w:r>
-      <w:proofErr w:type="spellStart"/>
       <w:proofErr w:type="gramStart"/>
       <w:r>
         <w:rPr>
           <w:rFonts w:ascii="Times New Roman" w:hAnsi="Times New Roman" w:cs="Times New Roman"/>
           <w:b/>
         </w:rPr>
-        <w:t>detailCards.js</w:t>
-      </w:r>
-      <w:proofErr w:type="spellEnd"/>
+        <w:t>houseChart.js</w:t>
+      </w:r>
       <w:proofErr w:type="gramEnd"/>
       <w:r>
         <w:rPr>
@@ -7144,14 +6927,7 @@
           <w:rFonts w:ascii="Times New Roman" w:hAnsi="Times New Roman" w:cs="Times New Roman"/>
           <w:i/>
         </w:rPr>
-        <w:t>displays detailed view</w:t>
-      </w:r>
-      <w:r>
-        <w:rPr>
-          <w:rFonts w:ascii="Times New Roman" w:hAnsi="Times New Roman" w:cs="Times New Roman"/>
-          <w:i/>
-        </w:rPr>
-        <w:tab/>
+        <w:t>shows house-price line chart</w:t>
       </w:r>
     </w:p>
     <w:p>
@@ -7186,16 +6962,14 @@
         </w:rPr>
         <w:tab/>
       </w:r>
-      <w:proofErr w:type="spellStart"/>
       <w:proofErr w:type="gramStart"/>
       <w:r>
         <w:rPr>
           <w:rFonts w:ascii="Times New Roman" w:hAnsi="Times New Roman" w:cs="Times New Roman"/>
           <w:b/>
         </w:rPr>
-        <w:t>houseChart.js</w:t>
-      </w:r>
-      <w:proofErr w:type="spellEnd"/>
+        <w:t>main.js</w:t>
+      </w:r>
       <w:proofErr w:type="gramEnd"/>
       <w:r>
         <w:rPr>
@@ -7214,9 +6988,16 @@
       <w:r>
         <w:rPr>
           <w:rFonts w:ascii="Times New Roman" w:hAnsi="Times New Roman" w:cs="Times New Roman"/>
+          <w:b/>
+        </w:rPr>
+        <w:tab/>
+      </w:r>
+      <w:r>
+        <w:rPr>
+          <w:rFonts w:ascii="Times New Roman" w:hAnsi="Times New Roman" w:cs="Times New Roman"/>
           <w:i/>
         </w:rPr>
-        <w:t>shows house-price line chart</w:t>
+        <w:t>handles script files</w:t>
       </w:r>
     </w:p>
     <w:p>
@@ -7227,68 +7008,66 @@
         <w:jc w:val="both"/>
         <w:rPr>
           <w:rFonts w:ascii="Times New Roman" w:hAnsi="Times New Roman" w:cs="Times New Roman"/>
+          <w:b/>
+        </w:rPr>
+      </w:pPr>
+      <w:r>
+        <w:rPr>
+          <w:rFonts w:ascii="Times New Roman" w:hAnsi="Times New Roman" w:cs="Times New Roman"/>
+          <w:b/>
+        </w:rPr>
+        <w:tab/>
+      </w:r>
+      <w:r>
+        <w:rPr>
+          <w:rFonts w:ascii="Times New Roman" w:hAnsi="Times New Roman" w:cs="Times New Roman"/>
+          <w:b/>
+        </w:rPr>
+        <w:tab/>
+      </w:r>
+      <w:r>
+        <w:rPr>
+          <w:rFonts w:ascii="Times New Roman" w:hAnsi="Times New Roman" w:cs="Times New Roman"/>
+          <w:b/>
+        </w:rPr>
+        <w:tab/>
+      </w:r>
+      <w:proofErr w:type="gramStart"/>
+      <w:r>
+        <w:rPr>
+          <w:rFonts w:ascii="Times New Roman" w:hAnsi="Times New Roman" w:cs="Times New Roman"/>
+          <w:b/>
+        </w:rPr>
+        <w:t>mapView.js</w:t>
+      </w:r>
+      <w:proofErr w:type="gramEnd"/>
+      <w:r>
+        <w:rPr>
+          <w:rFonts w:ascii="Times New Roman" w:hAnsi="Times New Roman" w:cs="Times New Roman"/>
+          <w:b/>
+        </w:rPr>
+        <w:tab/>
+      </w:r>
+      <w:r>
+        <w:rPr>
+          <w:rFonts w:ascii="Times New Roman" w:hAnsi="Times New Roman" w:cs="Times New Roman"/>
+          <w:b/>
+        </w:rPr>
+        <w:tab/>
+      </w:r>
+      <w:r>
+        <w:rPr>
+          <w:rFonts w:ascii="Times New Roman" w:hAnsi="Times New Roman" w:cs="Times New Roman"/>
           <w:i/>
         </w:rPr>
-      </w:pPr>
+        <w:t>displays U.S map</w:t>
+      </w:r>
       <w:r>
         <w:rPr>
           <w:rFonts w:ascii="Times New Roman" w:hAnsi="Times New Roman" w:cs="Times New Roman"/>
           <w:b/>
         </w:rPr>
         <w:tab/>
-      </w:r>
-      <w:r>
-        <w:rPr>
-          <w:rFonts w:ascii="Times New Roman" w:hAnsi="Times New Roman" w:cs="Times New Roman"/>
-          <w:b/>
-        </w:rPr>
-        <w:tab/>
-      </w:r>
-      <w:r>
-        <w:rPr>
-          <w:rFonts w:ascii="Times New Roman" w:hAnsi="Times New Roman" w:cs="Times New Roman"/>
-          <w:b/>
-        </w:rPr>
-        <w:tab/>
-      </w:r>
-      <w:proofErr w:type="spellStart"/>
-      <w:proofErr w:type="gramStart"/>
-      <w:r>
-        <w:rPr>
-          <w:rFonts w:ascii="Times New Roman" w:hAnsi="Times New Roman" w:cs="Times New Roman"/>
-          <w:b/>
-        </w:rPr>
-        <w:t>main.js</w:t>
-      </w:r>
-      <w:proofErr w:type="spellEnd"/>
-      <w:proofErr w:type="gramEnd"/>
-      <w:r>
-        <w:rPr>
-          <w:rFonts w:ascii="Times New Roman" w:hAnsi="Times New Roman" w:cs="Times New Roman"/>
-          <w:b/>
-        </w:rPr>
-        <w:tab/>
-      </w:r>
-      <w:r>
-        <w:rPr>
-          <w:rFonts w:ascii="Times New Roman" w:hAnsi="Times New Roman" w:cs="Times New Roman"/>
-          <w:b/>
-        </w:rPr>
-        <w:tab/>
-      </w:r>
-      <w:r>
-        <w:rPr>
-          <w:rFonts w:ascii="Times New Roman" w:hAnsi="Times New Roman" w:cs="Times New Roman"/>
-          <w:b/>
-        </w:rPr>
-        <w:tab/>
-      </w:r>
-      <w:r>
-        <w:rPr>
-          <w:rFonts w:ascii="Times New Roman" w:hAnsi="Times New Roman" w:cs="Times New Roman"/>
-          <w:i/>
-        </w:rPr>
-        <w:t>handles script files</w:t>
       </w:r>
     </w:p>
     <w:p>
@@ -7323,88 +7102,14 @@
         </w:rPr>
         <w:tab/>
       </w:r>
-      <w:proofErr w:type="spellStart"/>
       <w:proofErr w:type="gramStart"/>
       <w:r>
         <w:rPr>
           <w:rFonts w:ascii="Times New Roman" w:hAnsi="Times New Roman" w:cs="Times New Roman"/>
           <w:b/>
         </w:rPr>
-        <w:t>mapView.js</w:t>
-      </w:r>
-      <w:proofErr w:type="spellEnd"/>
-      <w:proofErr w:type="gramEnd"/>
-      <w:r>
-        <w:rPr>
-          <w:rFonts w:ascii="Times New Roman" w:hAnsi="Times New Roman" w:cs="Times New Roman"/>
-          <w:b/>
-        </w:rPr>
-        <w:tab/>
-      </w:r>
-      <w:r>
-        <w:rPr>
-          <w:rFonts w:ascii="Times New Roman" w:hAnsi="Times New Roman" w:cs="Times New Roman"/>
-          <w:b/>
-        </w:rPr>
-        <w:tab/>
-      </w:r>
-      <w:r>
-        <w:rPr>
-          <w:rFonts w:ascii="Times New Roman" w:hAnsi="Times New Roman" w:cs="Times New Roman"/>
-          <w:i/>
-        </w:rPr>
-        <w:t>displays U.S map</w:t>
-      </w:r>
-      <w:r>
-        <w:rPr>
-          <w:rFonts w:ascii="Times New Roman" w:hAnsi="Times New Roman" w:cs="Times New Roman"/>
-          <w:b/>
-        </w:rPr>
-        <w:tab/>
-      </w:r>
-    </w:p>
-    <w:p>
-      <w:pPr>
-        <w:pStyle w:val="Normal1"/>
-        <w:spacing w:line="240" w:lineRule="auto"/>
-        <w:ind w:left="1440"/>
-        <w:jc w:val="both"/>
-        <w:rPr>
-          <w:rFonts w:ascii="Times New Roman" w:hAnsi="Times New Roman" w:cs="Times New Roman"/>
-          <w:b/>
-        </w:rPr>
-      </w:pPr>
-      <w:r>
-        <w:rPr>
-          <w:rFonts w:ascii="Times New Roman" w:hAnsi="Times New Roman" w:cs="Times New Roman"/>
-          <w:b/>
-        </w:rPr>
-        <w:tab/>
-      </w:r>
-      <w:r>
-        <w:rPr>
-          <w:rFonts w:ascii="Times New Roman" w:hAnsi="Times New Roman" w:cs="Times New Roman"/>
-          <w:b/>
-        </w:rPr>
-        <w:tab/>
-      </w:r>
-      <w:r>
-        <w:rPr>
-          <w:rFonts w:ascii="Times New Roman" w:hAnsi="Times New Roman" w:cs="Times New Roman"/>
-          <w:b/>
-        </w:rPr>
-        <w:tab/>
-      </w:r>
-      <w:proofErr w:type="spellStart"/>
-      <w:proofErr w:type="gramStart"/>
-      <w:r>
-        <w:rPr>
-          <w:rFonts w:ascii="Times New Roman" w:hAnsi="Times New Roman" w:cs="Times New Roman"/>
-          <w:b/>
-        </w:rPr>
         <w:t>rentChart.js</w:t>
       </w:r>
-      <w:proofErr w:type="spellEnd"/>
       <w:proofErr w:type="gramEnd"/>
       <w:r>
         <w:rPr>
@@ -7605,7 +7310,7 @@
                     <pic:cNvPicPr preferRelativeResize="0"/>
                   </pic:nvPicPr>
                   <pic:blipFill>
-                    <a:blip r:embed="rId28" cstate="print"/>
+                    <a:blip r:embed="rId29" cstate="print"/>
                     <a:srcRect t="3237" r="2006" b="3206"/>
                     <a:stretch>
                       <a:fillRect/>
@@ -7646,6 +7351,7 @@
           <w:sz w:val="20"/>
           <w:szCs w:val="20"/>
         </w:rPr>
+        <w:lastRenderedPageBreak/>
         <w:t xml:space="preserve">Figure </w:t>
       </w:r>
       <w:r>
@@ -7727,8 +7433,55 @@
           <w:sz w:val="24"/>
           <w:szCs w:val="24"/>
         </w:rPr>
-        <w:lastRenderedPageBreak/>
-        <w:t>In proposal, we planed to visualize map to show rent value changed over years</w:t>
+        <w:t>In proposal, we plan</w:t>
+      </w:r>
+      <w:r>
+        <w:rPr>
+          <w:rFonts w:ascii="Times New Roman" w:hAnsi="Times New Roman" w:cs="Times New Roman"/>
+          <w:sz w:val="24"/>
+          <w:szCs w:val="24"/>
+        </w:rPr>
+        <w:t>n</w:t>
+      </w:r>
+      <w:r>
+        <w:rPr>
+          <w:rFonts w:ascii="Times New Roman" w:hAnsi="Times New Roman" w:cs="Times New Roman"/>
+          <w:sz w:val="24"/>
+          <w:szCs w:val="24"/>
+        </w:rPr>
+        <w:t xml:space="preserve">ed to </w:t>
+      </w:r>
+      <w:r>
+        <w:rPr>
+          <w:rFonts w:ascii="Times New Roman" w:hAnsi="Times New Roman" w:cs="Times New Roman"/>
+          <w:sz w:val="24"/>
+          <w:szCs w:val="24"/>
+        </w:rPr>
+        <w:t>have the</w:t>
+      </w:r>
+      <w:r>
+        <w:rPr>
+          <w:rFonts w:ascii="Times New Roman" w:hAnsi="Times New Roman" w:cs="Times New Roman"/>
+          <w:sz w:val="24"/>
+          <w:szCs w:val="24"/>
+        </w:rPr>
+        <w:t xml:space="preserve"> map </w:t>
+      </w:r>
+      <w:r>
+        <w:rPr>
+          <w:rFonts w:ascii="Times New Roman" w:hAnsi="Times New Roman" w:cs="Times New Roman"/>
+          <w:sz w:val="24"/>
+          <w:szCs w:val="24"/>
+        </w:rPr>
+        <w:t xml:space="preserve">visualization </w:t>
+      </w:r>
+      <w:r>
+        <w:rPr>
+          <w:rFonts w:ascii="Times New Roman" w:hAnsi="Times New Roman" w:cs="Times New Roman"/>
+          <w:sz w:val="24"/>
+          <w:szCs w:val="24"/>
+        </w:rPr>
+        <w:t>to show rent value changed over years</w:t>
       </w:r>
       <w:r>
         <w:rPr>
@@ -7762,23 +7515,13 @@
         </w:rPr>
         <w:t xml:space="preserve">use both data sets of median home value index (ZHVI) and rent index (ZRI) on map. </w:t>
       </w:r>
-      <w:proofErr w:type="gramStart"/>
-      <w:r>
-        <w:rPr>
-          <w:rFonts w:ascii="Times New Roman" w:hAnsi="Times New Roman" w:cs="Times New Roman"/>
-          <w:sz w:val="24"/>
-          <w:szCs w:val="24"/>
-        </w:rPr>
-        <w:t>We’d</w:t>
-      </w:r>
-      <w:proofErr w:type="gramEnd"/>
-      <w:r>
-        <w:rPr>
-          <w:rFonts w:ascii="Times New Roman" w:hAnsi="Times New Roman" w:cs="Times New Roman"/>
-          <w:sz w:val="24"/>
-          <w:szCs w:val="24"/>
-        </w:rPr>
-        <w:t xml:space="preserve"> like to send m</w:t>
+      <w:r>
+        <w:rPr>
+          <w:rFonts w:ascii="Times New Roman" w:hAnsi="Times New Roman" w:cs="Times New Roman"/>
+          <w:sz w:val="24"/>
+          <w:szCs w:val="24"/>
+        </w:rPr>
+        <w:t>We’d like to send m</w:t>
       </w:r>
       <w:r>
         <w:rPr>
@@ -7812,7 +7555,23 @@
           <w:sz w:val="24"/>
           <w:szCs w:val="24"/>
         </w:rPr>
-        <w:t xml:space="preserve"> for great suggestion</w:t>
+        <w:t xml:space="preserve"> for </w:t>
+      </w:r>
+      <w:r>
+        <w:rPr>
+          <w:rFonts w:ascii="Times New Roman" w:hAnsi="Times New Roman" w:cs="Times New Roman"/>
+          <w:sz w:val="24"/>
+          <w:szCs w:val="24"/>
+        </w:rPr>
+        <w:t xml:space="preserve">the </w:t>
+      </w:r>
+      <w:r>
+        <w:rPr>
+          <w:rFonts w:ascii="Times New Roman" w:hAnsi="Times New Roman" w:cs="Times New Roman"/>
+          <w:sz w:val="24"/>
+          <w:szCs w:val="24"/>
+        </w:rPr>
+        <w:t>great suggestion</w:t>
       </w:r>
       <w:r>
         <w:rPr>
@@ -7852,33 +7611,15 @@
           <w:sz w:val="24"/>
           <w:szCs w:val="24"/>
         </w:rPr>
-        <w:t xml:space="preserve"> </w:t>
-      </w:r>
-      <w:proofErr w:type="gramStart"/>
-      <w:r>
-        <w:rPr>
-          <w:rFonts w:ascii="Times New Roman" w:hAnsi="Times New Roman" w:cs="Times New Roman"/>
-          <w:sz w:val="24"/>
-          <w:szCs w:val="24"/>
-        </w:rPr>
-        <w:t>w</w:t>
-      </w:r>
-      <w:r>
-        <w:rPr>
-          <w:rFonts w:ascii="Times New Roman" w:hAnsi="Times New Roman" w:cs="Times New Roman"/>
-          <w:sz w:val="24"/>
-          <w:szCs w:val="24"/>
-        </w:rPr>
-        <w:t>e’ve</w:t>
-      </w:r>
-      <w:proofErr w:type="gramEnd"/>
-      <w:r>
-        <w:rPr>
-          <w:rFonts w:ascii="Times New Roman" w:hAnsi="Times New Roman" w:cs="Times New Roman"/>
-          <w:sz w:val="24"/>
-          <w:szCs w:val="24"/>
-        </w:rPr>
-        <w:t xml:space="preserve"> a</w:t>
+        <w:t xml:space="preserve"> w</w:t>
+      </w:r>
+      <w:r>
+        <w:rPr>
+          <w:rFonts w:ascii="Times New Roman" w:hAnsi="Times New Roman" w:cs="Times New Roman"/>
+          <w:sz w:val="24"/>
+          <w:szCs w:val="24"/>
+        </w:rPr>
+        <w:t>e’ve a</w:t>
       </w:r>
       <w:r>
         <w:rPr>
@@ -8070,7 +7811,7 @@
                     </pic:cNvPicPr>
                   </pic:nvPicPr>
                   <pic:blipFill>
-                    <a:blip r:embed="rId29" cstate="print"/>
+                    <a:blip r:embed="rId30" cstate="print"/>
                     <a:srcRect t="2956"/>
                     <a:stretch>
                       <a:fillRect/>
@@ -8270,7 +8011,7 @@
                     </pic:cNvPicPr>
                   </pic:nvPicPr>
                   <pic:blipFill>
-                    <a:blip r:embed="rId30" cstate="print"/>
+                    <a:blip r:embed="rId31" cstate="print"/>
                     <a:srcRect/>
                     <a:stretch>
                       <a:fillRect/>
@@ -8317,6 +8058,7 @@
           <w:sz w:val="20"/>
           <w:szCs w:val="20"/>
         </w:rPr>
+        <w:lastRenderedPageBreak/>
         <w:t xml:space="preserve">Figure 11: </w:t>
       </w:r>
       <w:r>
@@ -8363,7 +8105,6 @@
           <w:sz w:val="24"/>
           <w:szCs w:val="24"/>
         </w:rPr>
-        <w:lastRenderedPageBreak/>
         <w:t>As we see in Figure 11, US map d</w:t>
       </w:r>
       <w:r>
@@ -8731,23 +8472,13 @@
         </w:rPr>
         <w:t xml:space="preserve"> We </w:t>
       </w:r>
-      <w:proofErr w:type="gramStart"/>
-      <w:r>
-        <w:rPr>
-          <w:rFonts w:ascii="Times New Roman" w:hAnsi="Times New Roman" w:cs="Times New Roman"/>
-          <w:sz w:val="24"/>
-          <w:szCs w:val="24"/>
-        </w:rPr>
-        <w:t>didn’t</w:t>
-      </w:r>
-      <w:proofErr w:type="gramEnd"/>
-      <w:r>
-        <w:rPr>
-          <w:rFonts w:ascii="Times New Roman" w:hAnsi="Times New Roman" w:cs="Times New Roman"/>
-          <w:sz w:val="24"/>
-          <w:szCs w:val="24"/>
-        </w:rPr>
-        <w:t xml:space="preserve"> </w:t>
+      <w:r>
+        <w:rPr>
+          <w:rFonts w:ascii="Times New Roman" w:hAnsi="Times New Roman" w:cs="Times New Roman"/>
+          <w:sz w:val="24"/>
+          <w:szCs w:val="24"/>
+        </w:rPr>
+        <w:t xml:space="preserve">didn’t </w:t>
       </w:r>
       <w:r>
         <w:rPr>
@@ -8837,7 +8568,7 @@
                     </pic:cNvPicPr>
                   </pic:nvPicPr>
                   <pic:blipFill>
-                    <a:blip r:embed="rId31" cstate="print"/>
+                    <a:blip r:embed="rId32" cstate="print"/>
                     <a:srcRect/>
                     <a:stretch>
                       <a:fillRect/>
@@ -9145,7 +8876,7 @@
                     </pic:cNvPicPr>
                   </pic:nvPicPr>
                   <pic:blipFill>
-                    <a:blip r:embed="rId32" cstate="print"/>
+                    <a:blip r:embed="rId33" cstate="print"/>
                     <a:srcRect l="1681" t="3030" r="1877" b="3020"/>
                     <a:stretch>
                       <a:fillRect/>
@@ -9289,7 +9020,7 @@
                     </pic:cNvPicPr>
                   </pic:nvPicPr>
                   <pic:blipFill>
-                    <a:blip r:embed="rId33" cstate="print"/>
+                    <a:blip r:embed="rId34" cstate="print"/>
                     <a:srcRect/>
                     <a:stretch>
                       <a:fillRect/>
@@ -9505,6 +9236,7 @@
           <w:sz w:val="20"/>
           <w:szCs w:val="20"/>
         </w:rPr>
+        <w:lastRenderedPageBreak/>
         <w:t xml:space="preserve"> </w:t>
       </w:r>
     </w:p>
@@ -9526,7 +9258,6 @@
           <w:sz w:val="24"/>
           <w:szCs w:val="24"/>
         </w:rPr>
-        <w:lastRenderedPageBreak/>
         <w:drawing>
           <wp:anchor distT="0" distB="0" distL="114300" distR="114300" simplePos="0" relativeHeight="251673600" behindDoc="0" locked="0" layoutInCell="1" allowOverlap="1">
             <wp:simplePos x="0" y="0"/>
@@ -9561,7 +9292,7 @@
                     </pic:cNvPicPr>
                   </pic:nvPicPr>
                   <pic:blipFill>
-                    <a:blip r:embed="rId34" cstate="print"/>
+                    <a:blip r:embed="rId35" cstate="print"/>
                     <a:srcRect l="2971" t="2397" r="2506" b="2397"/>
                     <a:stretch>
                       <a:fillRect/>
@@ -9661,7 +9392,7 @@
                     </pic:cNvPicPr>
                   </pic:nvPicPr>
                   <pic:blipFill>
-                    <a:blip r:embed="rId35" cstate="print"/>
+                    <a:blip r:embed="rId36" cstate="print"/>
                     <a:srcRect/>
                     <a:stretch>
                       <a:fillRect/>
@@ -10113,7 +9844,7 @@
                     </pic:cNvPicPr>
                   </pic:nvPicPr>
                   <pic:blipFill>
-                    <a:blip r:embed="rId36" cstate="print"/>
+                    <a:blip r:embed="rId37" cstate="print"/>
                     <a:srcRect/>
                     <a:stretch>
                       <a:fillRect/>
@@ -10147,7 +9878,39 @@
           <w:sz w:val="24"/>
           <w:szCs w:val="24"/>
         </w:rPr>
-        <w:t>In addition, we visualize tooltips show state names</w:t>
+        <w:t xml:space="preserve">In addition, we </w:t>
+      </w:r>
+      <w:r>
+        <w:rPr>
+          <w:rFonts w:ascii="Times New Roman" w:hAnsi="Times New Roman" w:cs="Times New Roman"/>
+          <w:sz w:val="24"/>
+          <w:szCs w:val="24"/>
+        </w:rPr>
+        <w:t>used</w:t>
+      </w:r>
+      <w:r>
+        <w:rPr>
+          <w:rFonts w:ascii="Times New Roman" w:hAnsi="Times New Roman" w:cs="Times New Roman"/>
+          <w:sz w:val="24"/>
+          <w:szCs w:val="24"/>
+        </w:rPr>
+        <w:t xml:space="preserve"> tooltips </w:t>
+      </w:r>
+      <w:r>
+        <w:rPr>
+          <w:rFonts w:ascii="Times New Roman" w:hAnsi="Times New Roman" w:cs="Times New Roman"/>
+          <w:sz w:val="24"/>
+          <w:szCs w:val="24"/>
+        </w:rPr>
+        <w:t xml:space="preserve">to </w:t>
+      </w:r>
+      <w:r>
+        <w:rPr>
+          <w:rFonts w:ascii="Times New Roman" w:hAnsi="Times New Roman" w:cs="Times New Roman"/>
+          <w:sz w:val="24"/>
+          <w:szCs w:val="24"/>
+        </w:rPr>
+        <w:t>show state names</w:t>
       </w:r>
       <w:r>
         <w:rPr>
@@ -10528,25 +10291,7 @@
           <w:sz w:val="24"/>
           <w:szCs w:val="24"/>
         </w:rPr>
-        <w:t xml:space="preserve"> </w:t>
-      </w:r>
-      <w:proofErr w:type="gramStart"/>
-      <w:r>
-        <w:rPr>
-          <w:rFonts w:ascii="Times New Roman" w:hAnsi="Times New Roman" w:cs="Times New Roman"/>
-          <w:sz w:val="24"/>
-          <w:szCs w:val="24"/>
-        </w:rPr>
-        <w:t>we’d</w:t>
-      </w:r>
-      <w:proofErr w:type="gramEnd"/>
-      <w:r>
-        <w:rPr>
-          <w:rFonts w:ascii="Times New Roman" w:hAnsi="Times New Roman" w:cs="Times New Roman"/>
-          <w:sz w:val="24"/>
-          <w:szCs w:val="24"/>
-        </w:rPr>
-        <w:t xml:space="preserve"> </w:t>
+        <w:t xml:space="preserve"> we’d </w:t>
       </w:r>
       <w:r>
         <w:rPr>
@@ -10562,7 +10307,23 @@
           <w:sz w:val="24"/>
           <w:szCs w:val="24"/>
         </w:rPr>
-        <w:t>to show on view card</w:t>
+        <w:t xml:space="preserve">to show on </w:t>
+      </w:r>
+      <w:r>
+        <w:rPr>
+          <w:rFonts w:ascii="Times New Roman" w:hAnsi="Times New Roman" w:cs="Times New Roman"/>
+          <w:sz w:val="24"/>
+          <w:szCs w:val="24"/>
+        </w:rPr>
+        <w:t xml:space="preserve">a </w:t>
+      </w:r>
+      <w:r>
+        <w:rPr>
+          <w:rFonts w:ascii="Times New Roman" w:hAnsi="Times New Roman" w:cs="Times New Roman"/>
+          <w:sz w:val="24"/>
+          <w:szCs w:val="24"/>
+        </w:rPr>
+        <w:t>card</w:t>
       </w:r>
       <w:r>
         <w:rPr>
@@ -10645,7 +10406,7 @@
                     </pic:cNvPicPr>
                   </pic:nvPicPr>
                   <pic:blipFill>
-                    <a:blip r:embed="rId37" cstate="print"/>
+                    <a:blip r:embed="rId38" cstate="print"/>
                     <a:srcRect/>
                     <a:stretch>
                       <a:fillRect/>
@@ -10730,7 +10491,7 @@
                     </pic:cNvPicPr>
                   </pic:nvPicPr>
                   <pic:blipFill>
-                    <a:blip r:embed="rId38" cstate="print"/>
+                    <a:blip r:embed="rId39" cstate="print"/>
                     <a:srcRect/>
                     <a:stretch>
                       <a:fillRect/>
@@ -11020,7 +10781,7 @@
                     </pic:cNvPicPr>
                   </pic:nvPicPr>
                   <pic:blipFill>
-                    <a:blip r:embed="rId39" cstate="print"/>
+                    <a:blip r:embed="rId40" cstate="print"/>
                     <a:srcRect l="11236" t="3922"/>
                     <a:stretch>
                       <a:fillRect/>
@@ -11258,7 +11019,7 @@
                     <pic:cNvPicPr preferRelativeResize="0"/>
                   </pic:nvPicPr>
                   <pic:blipFill>
-                    <a:blip r:embed="rId40" cstate="print"/>
+                    <a:blip r:embed="rId41" cstate="print"/>
                     <a:srcRect/>
                     <a:stretch>
                       <a:fillRect/>
@@ -11411,23 +11172,13 @@
         </w:rPr>
         <w:t xml:space="preserve">In final implement, </w:t>
       </w:r>
-      <w:proofErr w:type="gramStart"/>
-      <w:r>
-        <w:rPr>
-          <w:rFonts w:ascii="Times New Roman" w:hAnsi="Times New Roman" w:cs="Times New Roman"/>
-          <w:sz w:val="24"/>
-          <w:szCs w:val="24"/>
-        </w:rPr>
-        <w:t>we’ve</w:t>
-      </w:r>
-      <w:proofErr w:type="gramEnd"/>
-      <w:r>
-        <w:rPr>
-          <w:rFonts w:ascii="Times New Roman" w:hAnsi="Times New Roman" w:cs="Times New Roman"/>
-          <w:sz w:val="24"/>
-          <w:szCs w:val="24"/>
-        </w:rPr>
-        <w:t xml:space="preserve"> kept </w:t>
+      <w:r>
+        <w:rPr>
+          <w:rFonts w:ascii="Times New Roman" w:hAnsi="Times New Roman" w:cs="Times New Roman"/>
+          <w:sz w:val="24"/>
+          <w:szCs w:val="24"/>
+        </w:rPr>
+        <w:t xml:space="preserve">we’ve kept </w:t>
       </w:r>
       <w:r>
         <w:rPr>
@@ -11509,43 +11260,7 @@
           <w:sz w:val="24"/>
           <w:szCs w:val="24"/>
         </w:rPr>
-        <w:t xml:space="preserve"> that it </w:t>
-      </w:r>
-      <w:proofErr w:type="gramStart"/>
-      <w:r>
-        <w:rPr>
-          <w:rFonts w:ascii="Times New Roman" w:hAnsi="Times New Roman" w:cs="Times New Roman"/>
-          <w:sz w:val="24"/>
-          <w:szCs w:val="24"/>
-        </w:rPr>
-        <w:t>didn’t</w:t>
-      </w:r>
-      <w:proofErr w:type="gramEnd"/>
-      <w:r>
-        <w:rPr>
-          <w:rFonts w:ascii="Times New Roman" w:hAnsi="Times New Roman" w:cs="Times New Roman"/>
-          <w:sz w:val="24"/>
-          <w:szCs w:val="24"/>
-        </w:rPr>
-        <w:t xml:space="preserve"> make sense for her. We believe </w:t>
-      </w:r>
-      <w:proofErr w:type="gramStart"/>
-      <w:r>
-        <w:rPr>
-          <w:rFonts w:ascii="Times New Roman" w:hAnsi="Times New Roman" w:cs="Times New Roman"/>
-          <w:sz w:val="24"/>
-          <w:szCs w:val="24"/>
-        </w:rPr>
-        <w:t>it’s</w:t>
-      </w:r>
-      <w:proofErr w:type="gramEnd"/>
-      <w:r>
-        <w:rPr>
-          <w:rFonts w:ascii="Times New Roman" w:hAnsi="Times New Roman" w:cs="Times New Roman"/>
-          <w:sz w:val="24"/>
-          <w:szCs w:val="24"/>
-        </w:rPr>
-        <w:t xml:space="preserve"> </w:t>
+        <w:t xml:space="preserve"> that it didn’t make sense for her. We believe it’s </w:t>
       </w:r>
       <w:r>
         <w:rPr>
@@ -11625,7 +11340,7 @@
                     </pic:cNvPicPr>
                   </pic:nvPicPr>
                   <pic:blipFill>
-                    <a:blip r:embed="rId41" cstate="print"/>
+                    <a:blip r:embed="rId42" cstate="print"/>
                     <a:srcRect/>
                     <a:stretch>
                       <a:fillRect/>
@@ -11872,7 +11587,7 @@
                     </pic:cNvPicPr>
                   </pic:nvPicPr>
                   <pic:blipFill>
-                    <a:blip r:embed="rId42" cstate="print"/>
+                    <a:blip r:embed="rId43" cstate="print"/>
                     <a:srcRect/>
                     <a:stretch>
                       <a:fillRect/>
@@ -11941,7 +11656,7 @@
                     </pic:cNvPicPr>
                   </pic:nvPicPr>
                   <pic:blipFill>
-                    <a:blip r:embed="rId43" cstate="print"/>
+                    <a:blip r:embed="rId44" cstate="print"/>
                     <a:srcRect l="3719" r="5372" b="2090"/>
                     <a:stretch>
                       <a:fillRect/>
@@ -11994,7 +11709,7 @@
                     </pic:cNvPicPr>
                   </pic:nvPicPr>
                   <pic:blipFill>
-                    <a:blip r:embed="rId44" cstate="print"/>
+                    <a:blip r:embed="rId45" cstate="print"/>
                     <a:srcRect l="6071" b="4528"/>
                     <a:stretch>
                       <a:fillRect/>
@@ -12184,10 +11899,10 @@
           <w:szCs w:val="24"/>
         </w:rPr>
       </w:pPr>
-      <w:bookmarkStart w:id="24" w:name="_k3lxrmz5xg0j" w:colFirst="0" w:colLast="0"/>
-      <w:bookmarkStart w:id="25" w:name="_Toc466614058"/>
-      <w:bookmarkStart w:id="26" w:name="_Toc468470920"/>
-      <w:bookmarkEnd w:id="24"/>
+      <w:bookmarkStart w:id="23" w:name="_k3lxrmz5xg0j" w:colFirst="0" w:colLast="0"/>
+      <w:bookmarkStart w:id="24" w:name="_Toc466614058"/>
+      <w:bookmarkStart w:id="25" w:name="_Toc468470920"/>
+      <w:bookmarkEnd w:id="23"/>
       <w:r>
         <w:rPr>
           <w:rFonts w:ascii="Times New Roman" w:hAnsi="Times New Roman" w:cs="Times New Roman"/>
@@ -12198,8 +11913,8 @@
         <w:lastRenderedPageBreak/>
         <w:t>Evaluation</w:t>
       </w:r>
+      <w:bookmarkEnd w:id="24"/>
       <w:bookmarkEnd w:id="25"/>
-      <w:bookmarkEnd w:id="26"/>
     </w:p>
     <w:p>
       <w:pPr>
@@ -12253,16 +11968,14 @@
         </w:rPr>
         <w:t xml:space="preserve">e </w:t>
       </w:r>
-      <w:proofErr w:type="gramStart"/>
-      <w:r>
-        <w:rPr>
-          <w:rFonts w:ascii="Times New Roman" w:hAnsi="Times New Roman" w:cs="Times New Roman"/>
-          <w:sz w:val="24"/>
-          <w:szCs w:val="24"/>
-        </w:rPr>
-        <w:t>didn’t</w:t>
-      </w:r>
-      <w:proofErr w:type="gramEnd"/>
+      <w:r>
+        <w:rPr>
+          <w:rFonts w:ascii="Times New Roman" w:hAnsi="Times New Roman" w:cs="Times New Roman"/>
+          <w:sz w:val="24"/>
+          <w:szCs w:val="24"/>
+        </w:rPr>
+        <w:t>had</w:t>
+      </w:r>
       <w:r>
         <w:rPr>
           <w:rFonts w:ascii="Times New Roman" w:hAnsi="Times New Roman" w:cs="Times New Roman"/>
@@ -12277,7 +11990,39 @@
           <w:sz w:val="24"/>
           <w:szCs w:val="24"/>
         </w:rPr>
-        <w:t>deviate from our proposal</w:t>
+        <w:t xml:space="preserve">minimal </w:t>
+      </w:r>
+      <w:r>
+        <w:rPr>
+          <w:rFonts w:ascii="Times New Roman" w:hAnsi="Times New Roman" w:cs="Times New Roman"/>
+          <w:sz w:val="24"/>
+          <w:szCs w:val="24"/>
+        </w:rPr>
+        <w:t>deviat</w:t>
+      </w:r>
+      <w:r>
+        <w:rPr>
+          <w:rFonts w:ascii="Times New Roman" w:hAnsi="Times New Roman" w:cs="Times New Roman"/>
+          <w:sz w:val="24"/>
+          <w:szCs w:val="24"/>
+        </w:rPr>
+        <w:t>ions</w:t>
+      </w:r>
+      <w:r>
+        <w:rPr>
+          <w:rFonts w:ascii="Times New Roman" w:hAnsi="Times New Roman" w:cs="Times New Roman"/>
+          <w:sz w:val="24"/>
+          <w:szCs w:val="24"/>
+        </w:rPr>
+        <w:t xml:space="preserve"> from our proposal</w:t>
+      </w:r>
+      <w:r>
+        <w:rPr>
+          <w:rFonts w:ascii="Times New Roman" w:hAnsi="Times New Roman" w:cs="Times New Roman"/>
+          <w:sz w:val="24"/>
+          <w:szCs w:val="24"/>
+        </w:rPr>
+        <w:t>, made improvements</w:t>
       </w:r>
       <w:r>
         <w:rPr>
@@ -12301,6 +12046,14 @@
           <w:sz w:val="24"/>
           <w:szCs w:val="24"/>
         </w:rPr>
+        <w:t xml:space="preserve">of the </w:t>
+      </w:r>
+      <w:r>
+        <w:rPr>
+          <w:rFonts w:ascii="Times New Roman" w:hAnsi="Times New Roman" w:cs="Times New Roman"/>
+          <w:sz w:val="24"/>
+          <w:szCs w:val="24"/>
+        </w:rPr>
         <w:t>TA’</w:t>
       </w:r>
       <w:r>
@@ -12349,7 +12102,23 @@
           <w:sz w:val="24"/>
           <w:szCs w:val="24"/>
         </w:rPr>
-        <w:t xml:space="preserve"> TA’</w:t>
+        <w:t xml:space="preserve"> </w:t>
+      </w:r>
+      <w:r>
+        <w:rPr>
+          <w:rFonts w:ascii="Times New Roman" w:hAnsi="Times New Roman" w:cs="Times New Roman"/>
+          <w:sz w:val="24"/>
+          <w:szCs w:val="24"/>
+        </w:rPr>
+        <w:t xml:space="preserve">the </w:t>
+      </w:r>
+      <w:r>
+        <w:rPr>
+          <w:rFonts w:ascii="Times New Roman" w:hAnsi="Times New Roman" w:cs="Times New Roman"/>
+          <w:sz w:val="24"/>
+          <w:szCs w:val="24"/>
+        </w:rPr>
+        <w:t>TA’</w:t>
       </w:r>
       <w:r>
         <w:rPr>
@@ -12359,39 +12128,31 @@
         </w:rPr>
         <w:t xml:space="preserve">s and peers feedback. </w:t>
       </w:r>
-      <w:proofErr w:type="gramStart"/>
-      <w:r>
-        <w:rPr>
-          <w:rFonts w:ascii="Times New Roman" w:hAnsi="Times New Roman" w:cs="Times New Roman"/>
-          <w:sz w:val="24"/>
-          <w:szCs w:val="24"/>
-        </w:rPr>
-        <w:t>They’re</w:t>
-      </w:r>
-      <w:proofErr w:type="gramEnd"/>
-      <w:r>
-        <w:rPr>
-          <w:rFonts w:ascii="Times New Roman" w:hAnsi="Times New Roman" w:cs="Times New Roman"/>
-          <w:sz w:val="24"/>
-          <w:szCs w:val="24"/>
-        </w:rPr>
-        <w:t xml:space="preserve"> great and take a </w:t>
-      </w:r>
-      <w:r>
-        <w:rPr>
-          <w:rFonts w:ascii="Times New Roman" w:hAnsi="Times New Roman" w:cs="Times New Roman"/>
-          <w:sz w:val="24"/>
-          <w:szCs w:val="24"/>
-        </w:rPr>
-        <w:t xml:space="preserve">necessary </w:t>
-      </w:r>
-      <w:r>
-        <w:rPr>
-          <w:rFonts w:ascii="Times New Roman" w:hAnsi="Times New Roman" w:cs="Times New Roman"/>
-          <w:sz w:val="24"/>
-          <w:szCs w:val="24"/>
-        </w:rPr>
-        <w:t>part of our final project.</w:t>
+      <w:r>
+        <w:rPr>
+          <w:rFonts w:ascii="Times New Roman" w:hAnsi="Times New Roman" w:cs="Times New Roman"/>
+          <w:sz w:val="24"/>
+          <w:szCs w:val="24"/>
+        </w:rPr>
+        <w:t xml:space="preserve">They’re great and </w:t>
+      </w:r>
+      <w:r>
+        <w:rPr>
+          <w:rFonts w:ascii="Times New Roman" w:hAnsi="Times New Roman" w:cs="Times New Roman"/>
+          <w:sz w:val="24"/>
+          <w:szCs w:val="24"/>
+        </w:rPr>
+        <w:t>helped improve</w:t>
+      </w:r>
+      <w:bookmarkStart w:id="26" w:name="_GoBack"/>
+      <w:bookmarkEnd w:id="26"/>
+      <w:r>
+        <w:rPr>
+          <w:rFonts w:ascii="Times New Roman" w:hAnsi="Times New Roman" w:cs="Times New Roman"/>
+          <w:sz w:val="24"/>
+          <w:szCs w:val="24"/>
+        </w:rPr>
+        <w:t xml:space="preserve"> our final project.</w:t>
       </w:r>
     </w:p>
     <w:p>
@@ -12436,7 +12197,23 @@
           <w:sz w:val="24"/>
           <w:szCs w:val="24"/>
         </w:rPr>
-        <w:t xml:space="preserve">well between views. </w:t>
+        <w:t>well between</w:t>
+      </w:r>
+      <w:r>
+        <w:rPr>
+          <w:rFonts w:ascii="Times New Roman" w:hAnsi="Times New Roman" w:cs="Times New Roman"/>
+          <w:sz w:val="24"/>
+          <w:szCs w:val="24"/>
+        </w:rPr>
+        <w:t xml:space="preserve"> the different</w:t>
+      </w:r>
+      <w:r>
+        <w:rPr>
+          <w:rFonts w:ascii="Times New Roman" w:hAnsi="Times New Roman" w:cs="Times New Roman"/>
+          <w:sz w:val="24"/>
+          <w:szCs w:val="24"/>
+        </w:rPr>
+        <w:t xml:space="preserve"> views. </w:t>
       </w:r>
       <w:r>
         <w:rPr>
@@ -12524,16 +12301,7 @@
           <w:sz w:val="24"/>
           <w:szCs w:val="24"/>
         </w:rPr>
-        <w:t xml:space="preserve"> </w:t>
-      </w:r>
-      <w:proofErr w:type="gramStart"/>
-      <w:r>
-        <w:rPr>
-          <w:rFonts w:ascii="Times New Roman" w:hAnsi="Times New Roman" w:cs="Times New Roman"/>
-          <w:sz w:val="24"/>
-          <w:szCs w:val="24"/>
-        </w:rPr>
-        <w:t>we</w:t>
+        <w:t xml:space="preserve"> we</w:t>
       </w:r>
       <w:r>
         <w:rPr>
@@ -12543,7 +12311,6 @@
         </w:rPr>
         <w:t>’ve</w:t>
       </w:r>
-      <w:proofErr w:type="gramEnd"/>
       <w:r>
         <w:rPr>
           <w:rFonts w:ascii="Times New Roman" w:hAnsi="Times New Roman" w:cs="Times New Roman"/>
@@ -12630,6 +12397,261 @@
         <w:jc w:val="both"/>
         <w:rPr>
           <w:rFonts w:ascii="Times New Roman" w:hAnsi="Times New Roman" w:cs="Times New Roman"/>
+          <w:sz w:val="24"/>
+          <w:szCs w:val="24"/>
+        </w:rPr>
+      </w:pPr>
+      <w:r>
+        <w:rPr>
+          <w:rFonts w:ascii="Times New Roman" w:hAnsi="Times New Roman" w:cs="Times New Roman"/>
+          <w:sz w:val="24"/>
+          <w:szCs w:val="24"/>
+        </w:rPr>
+        <w:t xml:space="preserve">It is interesting to note that the 2008 finical crisis affected many states differently.  Some </w:t>
+      </w:r>
+      <w:r>
+        <w:rPr>
+          <w:rFonts w:ascii="Times New Roman" w:hAnsi="Times New Roman" w:cs="Times New Roman"/>
+          <w:sz w:val="24"/>
+          <w:szCs w:val="24"/>
+        </w:rPr>
+        <w:t>S</w:t>
+      </w:r>
+      <w:r>
+        <w:rPr>
+          <w:rFonts w:ascii="Times New Roman" w:hAnsi="Times New Roman" w:cs="Times New Roman"/>
+          <w:sz w:val="24"/>
+          <w:szCs w:val="24"/>
+        </w:rPr>
+        <w:t xml:space="preserve">tates saw significant </w:t>
+      </w:r>
+      <w:r>
+        <w:rPr>
+          <w:rFonts w:ascii="Times New Roman" w:hAnsi="Times New Roman" w:cs="Times New Roman"/>
+          <w:sz w:val="24"/>
+          <w:szCs w:val="24"/>
+        </w:rPr>
+        <w:t>decreases</w:t>
+      </w:r>
+      <w:r>
+        <w:rPr>
+          <w:rFonts w:ascii="Times New Roman" w:hAnsi="Times New Roman" w:cs="Times New Roman"/>
+          <w:sz w:val="24"/>
+          <w:szCs w:val="24"/>
+        </w:rPr>
+        <w:t xml:space="preserve"> in home value while others saw very little</w:t>
+      </w:r>
+      <w:r>
+        <w:rPr>
+          <w:rFonts w:ascii="Times New Roman" w:hAnsi="Times New Roman" w:cs="Times New Roman"/>
+          <w:sz w:val="24"/>
+          <w:szCs w:val="24"/>
+        </w:rPr>
+        <w:t>, if any</w:t>
+      </w:r>
+      <w:r>
+        <w:rPr>
+          <w:rFonts w:ascii="Times New Roman" w:hAnsi="Times New Roman" w:cs="Times New Roman"/>
+          <w:sz w:val="24"/>
+          <w:szCs w:val="24"/>
+        </w:rPr>
+        <w:t xml:space="preserve"> discernible</w:t>
+      </w:r>
+      <w:r>
+        <w:rPr>
+          <w:rFonts w:ascii="Times New Roman" w:hAnsi="Times New Roman" w:cs="Times New Roman"/>
+          <w:sz w:val="24"/>
+          <w:szCs w:val="24"/>
+        </w:rPr>
+        <w:t>, decreases in value</w:t>
+      </w:r>
+      <w:r>
+        <w:rPr>
+          <w:rFonts w:ascii="Times New Roman" w:hAnsi="Times New Roman" w:cs="Times New Roman"/>
+          <w:sz w:val="24"/>
+          <w:szCs w:val="24"/>
+        </w:rPr>
+        <w:t xml:space="preserve"> (See Fig 21)</w:t>
+      </w:r>
+      <w:r>
+        <w:rPr>
+          <w:rFonts w:ascii="Times New Roman" w:hAnsi="Times New Roman" w:cs="Times New Roman"/>
+          <w:sz w:val="24"/>
+          <w:szCs w:val="24"/>
+        </w:rPr>
+        <w:t xml:space="preserve">.  </w:t>
+      </w:r>
+      <w:r>
+        <w:rPr>
+          <w:rFonts w:ascii="Times New Roman" w:hAnsi="Times New Roman" w:cs="Times New Roman"/>
+          <w:sz w:val="24"/>
+          <w:szCs w:val="24"/>
+        </w:rPr>
+        <w:t>Rental rates across States seem to be relatively stable through the years, unfortunately we are lacking the data to determine how rent was affect</w:t>
+      </w:r>
+      <w:r>
+        <w:rPr>
+          <w:rFonts w:ascii="Times New Roman" w:hAnsi="Times New Roman" w:cs="Times New Roman"/>
+          <w:sz w:val="24"/>
+          <w:szCs w:val="24"/>
+        </w:rPr>
+        <w:t>ed</w:t>
+      </w:r>
+      <w:r>
+        <w:rPr>
+          <w:rFonts w:ascii="Times New Roman" w:hAnsi="Times New Roman" w:cs="Times New Roman"/>
+          <w:sz w:val="24"/>
+          <w:szCs w:val="24"/>
+        </w:rPr>
+        <w:t xml:space="preserve"> by the crisis in 2008.</w:t>
+      </w:r>
+      <w:r>
+        <w:rPr>
+          <w:rFonts w:ascii="Times New Roman" w:hAnsi="Times New Roman" w:cs="Times New Roman"/>
+          <w:sz w:val="24"/>
+          <w:szCs w:val="24"/>
+        </w:rPr>
+        <w:t xml:space="preserve">  </w:t>
+      </w:r>
+    </w:p>
+    <w:p>
+      <w:pPr>
+        <w:pStyle w:val="Normal1"/>
+        <w:spacing w:before="240" w:after="240"/>
+        <w:ind w:left="360"/>
+        <w:jc w:val="center"/>
+        <w:rPr>
+          <w:rFonts w:ascii="Times New Roman" w:hAnsi="Times New Roman" w:cs="Times New Roman"/>
+          <w:b/>
+          <w:i/>
+          <w:sz w:val="20"/>
+          <w:szCs w:val="20"/>
+        </w:rPr>
+      </w:pPr>
+      <w:r>
+        <w:rPr>
+          <w:noProof/>
+        </w:rPr>
+        <w:drawing>
+          <wp:inline distT="0" distB="0" distL="0" distR="0" wp14:anchorId="2CAFB0B2" wp14:editId="31C6A45E">
+            <wp:extent cx="3766782" cy="3056084"/>
+            <wp:effectExtent l="0" t="0" r="0" b="0"/>
+            <wp:docPr id="5" name="Picture 5"/>
+            <wp:cNvGraphicFramePr>
+              <a:graphicFrameLocks xmlns:a="http://schemas.openxmlformats.org/drawingml/2006/main" noChangeAspect="1"/>
+            </wp:cNvGraphicFramePr>
+            <a:graphic xmlns:a="http://schemas.openxmlformats.org/drawingml/2006/main">
+              <a:graphicData uri="http://schemas.openxmlformats.org/drawingml/2006/picture">
+                <pic:pic xmlns:pic="http://schemas.openxmlformats.org/drawingml/2006/picture">
+                  <pic:nvPicPr>
+                    <pic:cNvPr id="1" name=""/>
+                    <pic:cNvPicPr/>
+                  </pic:nvPicPr>
+                  <pic:blipFill>
+                    <a:blip r:embed="rId46"/>
+                    <a:stretch>
+                      <a:fillRect/>
+                    </a:stretch>
+                  </pic:blipFill>
+                  <pic:spPr>
+                    <a:xfrm>
+                      <a:off x="0" y="0"/>
+                      <a:ext cx="3769325" cy="3058148"/>
+                    </a:xfrm>
+                    <a:prstGeom prst="rect">
+                      <a:avLst/>
+                    </a:prstGeom>
+                  </pic:spPr>
+                </pic:pic>
+              </a:graphicData>
+            </a:graphic>
+          </wp:inline>
+        </w:drawing>
+      </w:r>
+      <w:r>
+        <w:rPr>
+          <w:rFonts w:ascii="Times New Roman" w:hAnsi="Times New Roman" w:cs="Times New Roman"/>
+          <w:b/>
+          <w:i/>
+          <w:sz w:val="20"/>
+          <w:szCs w:val="20"/>
+        </w:rPr>
+        <w:t xml:space="preserve"> </w:t>
+      </w:r>
+    </w:p>
+    <w:p>
+      <w:pPr>
+        <w:pStyle w:val="Normal1"/>
+        <w:spacing w:before="240" w:after="240"/>
+        <w:ind w:left="360"/>
+        <w:jc w:val="center"/>
+        <w:rPr>
+          <w:rFonts w:ascii="Times New Roman" w:hAnsi="Times New Roman" w:cs="Times New Roman"/>
+          <w:sz w:val="24"/>
+          <w:szCs w:val="24"/>
+        </w:rPr>
+      </w:pPr>
+      <w:r>
+        <w:rPr>
+          <w:rFonts w:ascii="Times New Roman" w:hAnsi="Times New Roman" w:cs="Times New Roman"/>
+          <w:b/>
+          <w:i/>
+          <w:sz w:val="20"/>
+          <w:szCs w:val="20"/>
+        </w:rPr>
+        <w:t xml:space="preserve">Figure </w:t>
+      </w:r>
+      <w:r>
+        <w:rPr>
+          <w:rFonts w:ascii="Times New Roman" w:hAnsi="Times New Roman" w:cs="Times New Roman"/>
+          <w:b/>
+          <w:i/>
+          <w:sz w:val="20"/>
+          <w:szCs w:val="20"/>
+        </w:rPr>
+        <w:t>2</w:t>
+      </w:r>
+      <w:r>
+        <w:rPr>
+          <w:rFonts w:ascii="Times New Roman" w:hAnsi="Times New Roman" w:cs="Times New Roman"/>
+          <w:b/>
+          <w:i/>
+          <w:sz w:val="20"/>
+          <w:szCs w:val="20"/>
+        </w:rPr>
+        <w:t>1</w:t>
+      </w:r>
+      <w:r>
+        <w:rPr>
+          <w:rFonts w:ascii="Times New Roman" w:hAnsi="Times New Roman" w:cs="Times New Roman"/>
+          <w:b/>
+          <w:i/>
+          <w:sz w:val="20"/>
+          <w:szCs w:val="20"/>
+        </w:rPr>
+        <w:t xml:space="preserve">: </w:t>
+      </w:r>
+      <w:r>
+        <w:rPr>
+          <w:rFonts w:ascii="Times New Roman" w:hAnsi="Times New Roman" w:cs="Times New Roman"/>
+          <w:b/>
+          <w:i/>
+          <w:sz w:val="20"/>
+          <w:szCs w:val="20"/>
+        </w:rPr>
+        <w:t>How 2008 Crisis Affected States Differently</w:t>
+      </w:r>
+    </w:p>
+    <w:p>
+      <w:pPr>
+        <w:pStyle w:val="Normal1"/>
+        <w:spacing w:before="240" w:after="240"/>
+        <w:ind w:firstLine="360"/>
+        <w:jc w:val="center"/>
+        <w:rPr>
+          <w:rFonts w:ascii="Times New Roman" w:hAnsi="Times New Roman" w:cs="Times New Roman"/>
+          <w:sz w:val="24"/>
+          <w:szCs w:val="24"/>
         </w:rPr>
       </w:pPr>
     </w:p>
@@ -12645,20 +12667,8 @@
         </w:rPr>
       </w:pPr>
     </w:p>
-    <w:p>
-      <w:pPr>
-        <w:pStyle w:val="Normal1"/>
-        <w:spacing w:before="240" w:after="240"/>
-        <w:jc w:val="both"/>
-        <w:rPr>
-          <w:rFonts w:ascii="Times New Roman" w:hAnsi="Times New Roman" w:cs="Times New Roman"/>
-          <w:sz w:val="24"/>
-          <w:szCs w:val="24"/>
-        </w:rPr>
-      </w:pPr>
-    </w:p>
     <w:sectPr>
-      <w:footerReference w:type="default" r:id="rId45"/>
+      <w:footerReference w:type="default" r:id="rId47"/>
       <w:pgSz w:w="12240" w:h="15840"/>
       <w:pgMar w:top="1170" w:right="1440" w:bottom="1440" w:left="1440" w:header="720" w:footer="720" w:gutter="0"/>
       <w:pgNumType w:start="0"/>
@@ -12671,7 +12681,7 @@
 </file>
 
 <file path=word/endnotes.xml><?xml version="1.0" encoding="utf-8"?>
-<w:endnotes xmlns:ve="http://schemas.openxmlformats.org/markup-compatibility/2006" xmlns:o="urn:schemas-microsoft-com:office:office" xmlns:r="http://schemas.openxmlformats.org/officeDocument/2006/relationships" xmlns:m="http://schemas.openxmlformats.org/officeDocument/2006/math" xmlns:v="urn:schemas-microsoft-com:vml" xmlns:wp="http://schemas.openxmlformats.org/drawingml/2006/wordprocessingDrawing" xmlns:w10="urn:schemas-microsoft-com:office:word" xmlns:w="http://schemas.openxmlformats.org/wordprocessingml/2006/main" xmlns:wne="http://schemas.microsoft.com/office/word/2006/wordml">
+<w:endnotes xmlns:wpc="http://schemas.microsoft.com/office/word/2010/wordprocessingCanvas" xmlns:mc="http://schemas.openxmlformats.org/markup-compatibility/2006" xmlns:o="urn:schemas-microsoft-com:office:office" xmlns:r="http://schemas.openxmlformats.org/officeDocument/2006/relationships" xmlns:m="http://schemas.openxmlformats.org/officeDocument/2006/math" xmlns:v="urn:schemas-microsoft-com:vml" xmlns:wp14="http://schemas.microsoft.com/office/word/2010/wordprocessingDrawing" xmlns:wp="http://schemas.openxmlformats.org/drawingml/2006/wordprocessingDrawing" xmlns:w10="urn:schemas-microsoft-com:office:word" xmlns:w="http://schemas.openxmlformats.org/wordprocessingml/2006/main" xmlns:w14="http://schemas.microsoft.com/office/word/2010/wordml" xmlns:w15="http://schemas.microsoft.com/office/word/2012/wordml" xmlns:wpg="http://schemas.microsoft.com/office/word/2010/wordprocessingGroup" xmlns:wpi="http://schemas.microsoft.com/office/word/2010/wordprocessingInk" xmlns:wne="http://schemas.microsoft.com/office/word/2006/wordml" xmlns:wps="http://schemas.microsoft.com/office/word/2010/wordprocessingShape" mc:Ignorable="w14 w15 wp14">
   <w:endnote w:type="separator" w:id="-1">
     <w:p>
       <w:pPr>
@@ -12696,7 +12706,7 @@
 </file>
 
 <file path=word/footer1.xml><?xml version="1.0" encoding="utf-8"?>
-<w:ftr xmlns:ve="http://schemas.openxmlformats.org/markup-compatibility/2006" xmlns:o="urn:schemas-microsoft-com:office:office" xmlns:r="http://schemas.openxmlformats.org/officeDocument/2006/relationships" xmlns:m="http://schemas.openxmlformats.org/officeDocument/2006/math" xmlns:v="urn:schemas-microsoft-com:vml" xmlns:wp="http://schemas.openxmlformats.org/drawingml/2006/wordprocessingDrawing" xmlns:w10="urn:schemas-microsoft-com:office:word" xmlns:w="http://schemas.openxmlformats.org/wordprocessingml/2006/main" xmlns:wne="http://schemas.microsoft.com/office/word/2006/wordml">
+<w:ftr xmlns:wpc="http://schemas.microsoft.com/office/word/2010/wordprocessingCanvas" xmlns:mc="http://schemas.openxmlformats.org/markup-compatibility/2006" xmlns:o="urn:schemas-microsoft-com:office:office" xmlns:r="http://schemas.openxmlformats.org/officeDocument/2006/relationships" xmlns:m="http://schemas.openxmlformats.org/officeDocument/2006/math" xmlns:v="urn:schemas-microsoft-com:vml" xmlns:wp14="http://schemas.microsoft.com/office/word/2010/wordprocessingDrawing" xmlns:wp="http://schemas.openxmlformats.org/drawingml/2006/wordprocessingDrawing" xmlns:w10="urn:schemas-microsoft-com:office:word" xmlns:w="http://schemas.openxmlformats.org/wordprocessingml/2006/main" xmlns:w14="http://schemas.microsoft.com/office/word/2010/wordml" xmlns:w15="http://schemas.microsoft.com/office/word/2012/wordml" xmlns:wpg="http://schemas.microsoft.com/office/word/2010/wordprocessingGroup" xmlns:wpi="http://schemas.microsoft.com/office/word/2010/wordprocessingInk" xmlns:wne="http://schemas.microsoft.com/office/word/2006/wordml" xmlns:wps="http://schemas.microsoft.com/office/word/2010/wordprocessingShape" mc:Ignorable="w14 w15 wp14">
   <w:p>
     <w:pPr>
       <w:pStyle w:val="Normal1"/>
@@ -12781,7 +12791,7 @@
         <w:sz w:val="22"/>
         <w:szCs w:val="22"/>
       </w:rPr>
-      <w:t>1</w:t>
+      <w:t>14</w:t>
     </w:r>
     <w:r>
       <w:rPr>
@@ -12836,7 +12846,7 @@
 </file>
 
 <file path=word/footnotes.xml><?xml version="1.0" encoding="utf-8"?>
-<w:footnotes xmlns:ve="http://schemas.openxmlformats.org/markup-compatibility/2006" xmlns:o="urn:schemas-microsoft-com:office:office" xmlns:r="http://schemas.openxmlformats.org/officeDocument/2006/relationships" xmlns:m="http://schemas.openxmlformats.org/officeDocument/2006/math" xmlns:v="urn:schemas-microsoft-com:vml" xmlns:wp="http://schemas.openxmlformats.org/drawingml/2006/wordprocessingDrawing" xmlns:w10="urn:schemas-microsoft-com:office:word" xmlns:w="http://schemas.openxmlformats.org/wordprocessingml/2006/main" xmlns:wne="http://schemas.microsoft.com/office/word/2006/wordml">
+<w:footnotes xmlns:wpc="http://schemas.microsoft.com/office/word/2010/wordprocessingCanvas" xmlns:mc="http://schemas.openxmlformats.org/markup-compatibility/2006" xmlns:o="urn:schemas-microsoft-com:office:office" xmlns:r="http://schemas.openxmlformats.org/officeDocument/2006/relationships" xmlns:m="http://schemas.openxmlformats.org/officeDocument/2006/math" xmlns:v="urn:schemas-microsoft-com:vml" xmlns:wp14="http://schemas.microsoft.com/office/word/2010/wordprocessingDrawing" xmlns:wp="http://schemas.openxmlformats.org/drawingml/2006/wordprocessingDrawing" xmlns:w10="urn:schemas-microsoft-com:office:word" xmlns:w="http://schemas.openxmlformats.org/wordprocessingml/2006/main" xmlns:w14="http://schemas.microsoft.com/office/word/2010/wordml" xmlns:w15="http://schemas.microsoft.com/office/word/2012/wordml" xmlns:wpg="http://schemas.microsoft.com/office/word/2010/wordprocessingGroup" xmlns:wpi="http://schemas.microsoft.com/office/word/2010/wordprocessingInk" xmlns:wne="http://schemas.microsoft.com/office/word/2006/wordml" xmlns:wps="http://schemas.microsoft.com/office/word/2010/wordprocessingShape" mc:Ignorable="w14 w15 wp14">
   <w:footnote w:type="separator" w:id="-1">
     <w:p>
       <w:pPr>
@@ -12883,25 +12893,7 @@
           <w:sz w:val="20"/>
           <w:szCs w:val="20"/>
         </w:rPr>
-        <w:t xml:space="preserve"> Irwin, Neil. </w:t>
-      </w:r>
-      <w:proofErr w:type="gramStart"/>
-      <w:r>
-        <w:rPr>
-          <w:rFonts w:ascii="Times New Roman" w:hAnsi="Times New Roman" w:cs="Times New Roman"/>
-          <w:sz w:val="20"/>
-          <w:szCs w:val="20"/>
-        </w:rPr>
-        <w:t>The New York Times.</w:t>
-      </w:r>
-      <w:proofErr w:type="gramEnd"/>
-      <w:r>
-        <w:rPr>
-          <w:rFonts w:ascii="Times New Roman" w:hAnsi="Times New Roman" w:cs="Times New Roman"/>
-          <w:sz w:val="20"/>
-          <w:szCs w:val="20"/>
-        </w:rPr>
-        <w:t xml:space="preserve"> “The Housing Market Is Finally Starting to Look Healthy.” </w:t>
+        <w:t xml:space="preserve"> Irwin, Neil. The New York Times. “The Housing Market Is Finally Starting to Look Healthy.” </w:t>
       </w:r>
     </w:p>
     <w:p>
@@ -12953,7 +12945,6 @@
         </w:rPr>
         <w:t xml:space="preserve"> </w:t>
       </w:r>
-      <w:proofErr w:type="gramStart"/>
       <w:r>
         <w:rPr>
           <w:rFonts w:ascii="Times New Roman" w:hAnsi="Times New Roman" w:cs="Times New Roman"/>
@@ -12972,58 +12963,25 @@
         <w:rPr>
           <w:rFonts w:ascii="Times New Roman" w:hAnsi="Times New Roman" w:cs="Times New Roman"/>
         </w:rPr>
-        <w:t>.</w:t>
-      </w:r>
-      <w:proofErr w:type="gramEnd"/>
-      <w:r>
-        <w:rPr>
-          <w:rFonts w:ascii="Times New Roman" w:hAnsi="Times New Roman" w:cs="Times New Roman"/>
-        </w:rPr>
-        <w:t xml:space="preserve"> </w:t>
-      </w:r>
-      <w:proofErr w:type="spellStart"/>
-      <w:proofErr w:type="gramStart"/>
+        <w:t xml:space="preserve">. </w:t>
+      </w:r>
       <w:r>
         <w:rPr>
           <w:rFonts w:ascii="Times New Roman" w:hAnsi="Times New Roman" w:cs="Times New Roman"/>
         </w:rPr>
         <w:t>Zillow</w:t>
       </w:r>
-      <w:proofErr w:type="spellEnd"/>
-      <w:r>
-        <w:rPr>
-          <w:rFonts w:ascii="Times New Roman" w:hAnsi="Times New Roman" w:cs="Times New Roman"/>
-        </w:rPr>
-        <w:t>.</w:t>
-      </w:r>
-      <w:proofErr w:type="gramEnd"/>
-      <w:r>
-        <w:rPr>
-          <w:rFonts w:ascii="Times New Roman" w:hAnsi="Times New Roman" w:cs="Times New Roman"/>
-        </w:rPr>
-        <w:t xml:space="preserve"> </w:t>
-      </w:r>
-      <w:proofErr w:type="spellStart"/>
-      <w:proofErr w:type="gramStart"/>
-      <w:r>
-        <w:rPr>
-          <w:rFonts w:ascii="Times New Roman" w:hAnsi="Times New Roman" w:cs="Times New Roman"/>
-        </w:rPr>
-        <w:t>Zillow</w:t>
-      </w:r>
-      <w:proofErr w:type="spellEnd"/>
-      <w:r>
-        <w:rPr>
-          <w:rFonts w:ascii="Times New Roman" w:hAnsi="Times New Roman" w:cs="Times New Roman"/>
-        </w:rPr>
-        <w:t xml:space="preserve"> Rent Index: Methodology.</w:t>
-      </w:r>
-      <w:proofErr w:type="gramEnd"/>
-      <w:r>
-        <w:rPr>
-          <w:rFonts w:ascii="Times New Roman" w:hAnsi="Times New Roman" w:cs="Times New Roman"/>
-        </w:rPr>
-        <w:t xml:space="preserve"> </w:t>
+      <w:r>
+        <w:rPr>
+          <w:rFonts w:ascii="Times New Roman" w:hAnsi="Times New Roman" w:cs="Times New Roman"/>
+        </w:rPr>
+        <w:t xml:space="preserve">. </w:t>
+      </w:r>
+      <w:r>
+        <w:rPr>
+          <w:rFonts w:ascii="Times New Roman" w:hAnsi="Times New Roman" w:cs="Times New Roman"/>
+        </w:rPr>
+        <w:t xml:space="preserve">Zillow Rent Index: Methodology. </w:t>
       </w:r>
       <w:r>
         <w:rPr>
@@ -13061,7 +13019,7 @@
 </file>
 
 <file path=word/numbering.xml><?xml version="1.0" encoding="utf-8"?>
-<w:numbering xmlns:ve="http://schemas.openxmlformats.org/markup-compatibility/2006" xmlns:o="urn:schemas-microsoft-com:office:office" xmlns:r="http://schemas.openxmlformats.org/officeDocument/2006/relationships" xmlns:m="http://schemas.openxmlformats.org/officeDocument/2006/math" xmlns:v="urn:schemas-microsoft-com:vml" xmlns:wp="http://schemas.openxmlformats.org/drawingml/2006/wordprocessingDrawing" xmlns:w10="urn:schemas-microsoft-com:office:word" xmlns:w="http://schemas.openxmlformats.org/wordprocessingml/2006/main" xmlns:wne="http://schemas.microsoft.com/office/word/2006/wordml">
+<w:numbering xmlns:wpc="http://schemas.microsoft.com/office/word/2010/wordprocessingCanvas" xmlns:mc="http://schemas.openxmlformats.org/markup-compatibility/2006" xmlns:o="urn:schemas-microsoft-com:office:office" xmlns:r="http://schemas.openxmlformats.org/officeDocument/2006/relationships" xmlns:m="http://schemas.openxmlformats.org/officeDocument/2006/math" xmlns:v="urn:schemas-microsoft-com:vml" xmlns:wp14="http://schemas.microsoft.com/office/word/2010/wordprocessingDrawing" xmlns:wp="http://schemas.openxmlformats.org/drawingml/2006/wordprocessingDrawing" xmlns:w10="urn:schemas-microsoft-com:office:word" xmlns:w="http://schemas.openxmlformats.org/wordprocessingml/2006/main" xmlns:w14="http://schemas.microsoft.com/office/word/2010/wordml" xmlns:w15="http://schemas.microsoft.com/office/word/2012/wordml" xmlns:wpg="http://schemas.microsoft.com/office/word/2010/wordprocessingGroup" xmlns:wpi="http://schemas.microsoft.com/office/word/2010/wordprocessingInk" xmlns:wne="http://schemas.microsoft.com/office/word/2006/wordml" xmlns:wps="http://schemas.microsoft.com/office/word/2010/wordprocessingShape" mc:Ignorable="w14 w15 wp14">
   <w:numPicBullet w:numPicBulletId="0">
     <w:pict>
       <v:shapetype id="_x0000_t75" coordsize="21600,21600" o:spt="75" o:preferrelative="t" path="m@4@5l@4@11@9@11@9@5xe" filled="f" stroked="f">
@@ -13083,12 +13041,12 @@
         <v:path o:extrusionok="f" gradientshapeok="t" o:connecttype="rect"/>
         <o:lock v:ext="edit" aspectratio="t"/>
       </v:shapetype>
-      <v:shape id="_x0000_i1306" type="#_x0000_t75" style="width:11.25pt;height:11.25pt" o:bullet="t">
+      <v:shape id="_x0000_i1067" type="#_x0000_t75" style="width:11.3pt;height:11.3pt" o:bullet="t">
         <v:imagedata r:id="rId1" o:title="mso9639"/>
       </v:shape>
     </w:pict>
   </w:numPicBullet>
-  <w:abstractNum w:abstractNumId="0">
+  <w:abstractNum w:abstractNumId="0" w15:restartNumberingAfterBreak="0">
     <w:nsid w:val="047704D2"/>
     <w:multiLevelType w:val="hybridMultilevel"/>
     <w:tmpl w:val="18D8707C"/>
@@ -13201,7 +13159,7 @@
       </w:rPr>
     </w:lvl>
   </w:abstractNum>
-  <w:abstractNum w:abstractNumId="1">
+  <w:abstractNum w:abstractNumId="1" w15:restartNumberingAfterBreak="0">
     <w:nsid w:val="06EA67D9"/>
     <w:multiLevelType w:val="hybridMultilevel"/>
     <w:tmpl w:val="6A467E48"/>
@@ -13287,7 +13245,7 @@
       </w:pPr>
     </w:lvl>
   </w:abstractNum>
-  <w:abstractNum w:abstractNumId="2">
+  <w:abstractNum w:abstractNumId="2" w15:restartNumberingAfterBreak="0">
     <w:nsid w:val="071E285D"/>
     <w:multiLevelType w:val="hybridMultilevel"/>
     <w:tmpl w:val="0CE87874"/>
@@ -13373,7 +13331,7 @@
       </w:pPr>
     </w:lvl>
   </w:abstractNum>
-  <w:abstractNum w:abstractNumId="3">
+  <w:abstractNum w:abstractNumId="3" w15:restartNumberingAfterBreak="0">
     <w:nsid w:val="09896B8A"/>
     <w:multiLevelType w:val="hybridMultilevel"/>
     <w:tmpl w:val="97F04468"/>
@@ -13459,7 +13417,7 @@
       </w:pPr>
     </w:lvl>
   </w:abstractNum>
-  <w:abstractNum w:abstractNumId="4">
+  <w:abstractNum w:abstractNumId="4" w15:restartNumberingAfterBreak="0">
     <w:nsid w:val="0E1E4C25"/>
     <w:multiLevelType w:val="hybridMultilevel"/>
     <w:tmpl w:val="FC563A74"/>
@@ -13545,7 +13503,7 @@
       </w:pPr>
     </w:lvl>
   </w:abstractNum>
-  <w:abstractNum w:abstractNumId="5">
+  <w:abstractNum w:abstractNumId="5" w15:restartNumberingAfterBreak="0">
     <w:nsid w:val="0E92194C"/>
     <w:multiLevelType w:val="hybridMultilevel"/>
     <w:tmpl w:val="450C5542"/>
@@ -13658,7 +13616,7 @@
       </w:rPr>
     </w:lvl>
   </w:abstractNum>
-  <w:abstractNum w:abstractNumId="6">
+  <w:abstractNum w:abstractNumId="6" w15:restartNumberingAfterBreak="0">
     <w:nsid w:val="0F1D6BDC"/>
     <w:multiLevelType w:val="multilevel"/>
     <w:tmpl w:val="62A6D08A"/>
@@ -13771,7 +13729,7 @@
       </w:rPr>
     </w:lvl>
   </w:abstractNum>
-  <w:abstractNum w:abstractNumId="7">
+  <w:abstractNum w:abstractNumId="7" w15:restartNumberingAfterBreak="0">
     <w:nsid w:val="12D1139F"/>
     <w:multiLevelType w:val="multilevel"/>
     <w:tmpl w:val="002E6428"/>
@@ -13884,7 +13842,7 @@
       </w:rPr>
     </w:lvl>
   </w:abstractNum>
-  <w:abstractNum w:abstractNumId="8">
+  <w:abstractNum w:abstractNumId="8" w15:restartNumberingAfterBreak="0">
     <w:nsid w:val="146C32BF"/>
     <w:multiLevelType w:val="hybridMultilevel"/>
     <w:tmpl w:val="F6F24BF2"/>
@@ -13970,7 +13928,7 @@
       </w:pPr>
     </w:lvl>
   </w:abstractNum>
-  <w:abstractNum w:abstractNumId="9">
+  <w:abstractNum w:abstractNumId="9" w15:restartNumberingAfterBreak="0">
     <w:nsid w:val="1D324DAE"/>
     <w:multiLevelType w:val="multilevel"/>
     <w:tmpl w:val="91C48B34"/>
@@ -14083,7 +14041,7 @@
       </w:rPr>
     </w:lvl>
   </w:abstractNum>
-  <w:abstractNum w:abstractNumId="10">
+  <w:abstractNum w:abstractNumId="10" w15:restartNumberingAfterBreak="0">
     <w:nsid w:val="28657219"/>
     <w:multiLevelType w:val="hybridMultilevel"/>
     <w:tmpl w:val="F8F68D58"/>
@@ -14196,7 +14154,7 @@
       </w:rPr>
     </w:lvl>
   </w:abstractNum>
-  <w:abstractNum w:abstractNumId="11">
+  <w:abstractNum w:abstractNumId="11" w15:restartNumberingAfterBreak="0">
     <w:nsid w:val="2C5A4593"/>
     <w:multiLevelType w:val="hybridMultilevel"/>
     <w:tmpl w:val="CA1AED8E"/>
@@ -14309,7 +14267,7 @@
       </w:rPr>
     </w:lvl>
   </w:abstractNum>
-  <w:abstractNum w:abstractNumId="12">
+  <w:abstractNum w:abstractNumId="12" w15:restartNumberingAfterBreak="0">
     <w:nsid w:val="2D7111DC"/>
     <w:multiLevelType w:val="hybridMultilevel"/>
     <w:tmpl w:val="C7661E48"/>
@@ -14398,7 +14356,7 @@
       </w:pPr>
     </w:lvl>
   </w:abstractNum>
-  <w:abstractNum w:abstractNumId="13">
+  <w:abstractNum w:abstractNumId="13" w15:restartNumberingAfterBreak="0">
     <w:nsid w:val="3069603A"/>
     <w:multiLevelType w:val="hybridMultilevel"/>
     <w:tmpl w:val="D9E4C270"/>
@@ -14484,7 +14442,7 @@
       </w:pPr>
     </w:lvl>
   </w:abstractNum>
-  <w:abstractNum w:abstractNumId="14">
+  <w:abstractNum w:abstractNumId="14" w15:restartNumberingAfterBreak="0">
     <w:nsid w:val="34171DCA"/>
     <w:multiLevelType w:val="hybridMultilevel"/>
     <w:tmpl w:val="EAFC7D06"/>
@@ -14570,7 +14528,7 @@
       </w:pPr>
     </w:lvl>
   </w:abstractNum>
-  <w:abstractNum w:abstractNumId="15">
+  <w:abstractNum w:abstractNumId="15" w15:restartNumberingAfterBreak="0">
     <w:nsid w:val="38DC21AA"/>
     <w:multiLevelType w:val="hybridMultilevel"/>
     <w:tmpl w:val="55841522"/>
@@ -14656,7 +14614,7 @@
       </w:pPr>
     </w:lvl>
   </w:abstractNum>
-  <w:abstractNum w:abstractNumId="16">
+  <w:abstractNum w:abstractNumId="16" w15:restartNumberingAfterBreak="0">
     <w:nsid w:val="39B76E1A"/>
     <w:multiLevelType w:val="hybridMultilevel"/>
     <w:tmpl w:val="361C59B2"/>
@@ -14742,7 +14700,7 @@
       </w:pPr>
     </w:lvl>
   </w:abstractNum>
-  <w:abstractNum w:abstractNumId="17">
+  <w:abstractNum w:abstractNumId="17" w15:restartNumberingAfterBreak="0">
     <w:nsid w:val="3A410FCE"/>
     <w:multiLevelType w:val="hybridMultilevel"/>
     <w:tmpl w:val="D0D630AE"/>
@@ -14828,7 +14786,7 @@
       </w:pPr>
     </w:lvl>
   </w:abstractNum>
-  <w:abstractNum w:abstractNumId="18">
+  <w:abstractNum w:abstractNumId="18" w15:restartNumberingAfterBreak="0">
     <w:nsid w:val="3C4A300D"/>
     <w:multiLevelType w:val="multilevel"/>
     <w:tmpl w:val="40BCE852"/>
@@ -14941,7 +14899,7 @@
       </w:rPr>
     </w:lvl>
   </w:abstractNum>
-  <w:abstractNum w:abstractNumId="19">
+  <w:abstractNum w:abstractNumId="19" w15:restartNumberingAfterBreak="0">
     <w:nsid w:val="40EE2E06"/>
     <w:multiLevelType w:val="hybridMultilevel"/>
     <w:tmpl w:val="D1AE763E"/>
@@ -15054,7 +15012,7 @@
       </w:rPr>
     </w:lvl>
   </w:abstractNum>
-  <w:abstractNum w:abstractNumId="20">
+  <w:abstractNum w:abstractNumId="20" w15:restartNumberingAfterBreak="0">
     <w:nsid w:val="459D5ABE"/>
     <w:multiLevelType w:val="hybridMultilevel"/>
     <w:tmpl w:val="D7D6E79C"/>
@@ -15167,7 +15125,7 @@
       </w:rPr>
     </w:lvl>
   </w:abstractNum>
-  <w:abstractNum w:abstractNumId="21">
+  <w:abstractNum w:abstractNumId="21" w15:restartNumberingAfterBreak="0">
     <w:nsid w:val="46A02490"/>
     <w:multiLevelType w:val="hybridMultilevel"/>
     <w:tmpl w:val="0D3E703C"/>
@@ -15258,7 +15216,7 @@
       </w:pPr>
     </w:lvl>
   </w:abstractNum>
-  <w:abstractNum w:abstractNumId="22">
+  <w:abstractNum w:abstractNumId="22" w15:restartNumberingAfterBreak="0">
     <w:nsid w:val="4CCA2588"/>
     <w:multiLevelType w:val="multilevel"/>
     <w:tmpl w:val="F222AA44"/>
@@ -15372,7 +15330,7 @@
       </w:rPr>
     </w:lvl>
   </w:abstractNum>
-  <w:abstractNum w:abstractNumId="23">
+  <w:abstractNum w:abstractNumId="23" w15:restartNumberingAfterBreak="0">
     <w:nsid w:val="4F843DC4"/>
     <w:multiLevelType w:val="hybridMultilevel"/>
     <w:tmpl w:val="73D64D1E"/>
@@ -15458,7 +15416,7 @@
       </w:pPr>
     </w:lvl>
   </w:abstractNum>
-  <w:abstractNum w:abstractNumId="24">
+  <w:abstractNum w:abstractNumId="24" w15:restartNumberingAfterBreak="0">
     <w:nsid w:val="53BB64C4"/>
     <w:multiLevelType w:val="hybridMultilevel"/>
     <w:tmpl w:val="E480AA82"/>
@@ -15544,7 +15502,7 @@
       </w:pPr>
     </w:lvl>
   </w:abstractNum>
-  <w:abstractNum w:abstractNumId="25">
+  <w:abstractNum w:abstractNumId="25" w15:restartNumberingAfterBreak="0">
     <w:nsid w:val="5829761C"/>
     <w:multiLevelType w:val="hybridMultilevel"/>
     <w:tmpl w:val="BB38D4BA"/>
@@ -15657,7 +15615,7 @@
       </w:rPr>
     </w:lvl>
   </w:abstractNum>
-  <w:abstractNum w:abstractNumId="26">
+  <w:abstractNum w:abstractNumId="26" w15:restartNumberingAfterBreak="0">
     <w:nsid w:val="58E20FCC"/>
     <w:multiLevelType w:val="hybridMultilevel"/>
     <w:tmpl w:val="8530FC12"/>
@@ -15743,7 +15701,7 @@
       </w:pPr>
     </w:lvl>
   </w:abstractNum>
-  <w:abstractNum w:abstractNumId="27">
+  <w:abstractNum w:abstractNumId="27" w15:restartNumberingAfterBreak="0">
     <w:nsid w:val="5A34427B"/>
     <w:multiLevelType w:val="multilevel"/>
     <w:tmpl w:val="67660FD0"/>
@@ -15856,7 +15814,7 @@
       </w:rPr>
     </w:lvl>
   </w:abstractNum>
-  <w:abstractNum w:abstractNumId="28">
+  <w:abstractNum w:abstractNumId="28" w15:restartNumberingAfterBreak="0">
     <w:nsid w:val="5BB02BB4"/>
     <w:multiLevelType w:val="hybridMultilevel"/>
     <w:tmpl w:val="63506608"/>
@@ -15945,7 +15903,7 @@
       </w:pPr>
     </w:lvl>
   </w:abstractNum>
-  <w:abstractNum w:abstractNumId="29">
+  <w:abstractNum w:abstractNumId="29" w15:restartNumberingAfterBreak="0">
     <w:nsid w:val="5F103FA5"/>
     <w:multiLevelType w:val="multilevel"/>
     <w:tmpl w:val="A4FA73D0"/>
@@ -16058,7 +16016,7 @@
       </w:rPr>
     </w:lvl>
   </w:abstractNum>
-  <w:abstractNum w:abstractNumId="30">
+  <w:abstractNum w:abstractNumId="30" w15:restartNumberingAfterBreak="0">
     <w:nsid w:val="61745EEB"/>
     <w:multiLevelType w:val="hybridMultilevel"/>
     <w:tmpl w:val="5442E674"/>
@@ -16171,7 +16129,7 @@
       </w:rPr>
     </w:lvl>
   </w:abstractNum>
-  <w:abstractNum w:abstractNumId="31">
+  <w:abstractNum w:abstractNumId="31" w15:restartNumberingAfterBreak="0">
     <w:nsid w:val="634518C8"/>
     <w:multiLevelType w:val="multilevel"/>
     <w:tmpl w:val="A9440E46"/>
@@ -16284,7 +16242,7 @@
       </w:rPr>
     </w:lvl>
   </w:abstractNum>
-  <w:abstractNum w:abstractNumId="32">
+  <w:abstractNum w:abstractNumId="32" w15:restartNumberingAfterBreak="0">
     <w:nsid w:val="636E3D46"/>
     <w:multiLevelType w:val="hybridMultilevel"/>
     <w:tmpl w:val="97F04468"/>
@@ -16370,7 +16328,7 @@
       </w:pPr>
     </w:lvl>
   </w:abstractNum>
-  <w:abstractNum w:abstractNumId="33">
+  <w:abstractNum w:abstractNumId="33" w15:restartNumberingAfterBreak="0">
     <w:nsid w:val="63894D7C"/>
     <w:multiLevelType w:val="hybridMultilevel"/>
     <w:tmpl w:val="991E96F8"/>
@@ -16483,7 +16441,7 @@
       </w:rPr>
     </w:lvl>
   </w:abstractNum>
-  <w:abstractNum w:abstractNumId="34">
+  <w:abstractNum w:abstractNumId="34" w15:restartNumberingAfterBreak="0">
     <w:nsid w:val="65466836"/>
     <w:multiLevelType w:val="hybridMultilevel"/>
     <w:tmpl w:val="63CAB388"/>
@@ -16569,7 +16527,7 @@
       </w:pPr>
     </w:lvl>
   </w:abstractNum>
-  <w:abstractNum w:abstractNumId="35">
+  <w:abstractNum w:abstractNumId="35" w15:restartNumberingAfterBreak="0">
     <w:nsid w:val="655D5CDF"/>
     <w:multiLevelType w:val="hybridMultilevel"/>
     <w:tmpl w:val="6308C118"/>
@@ -16682,7 +16640,7 @@
       </w:rPr>
     </w:lvl>
   </w:abstractNum>
-  <w:abstractNum w:abstractNumId="36">
+  <w:abstractNum w:abstractNumId="36" w15:restartNumberingAfterBreak="0">
     <w:nsid w:val="68572D3E"/>
     <w:multiLevelType w:val="multilevel"/>
     <w:tmpl w:val="CD6ADA88"/>
@@ -16795,7 +16753,7 @@
       </w:rPr>
     </w:lvl>
   </w:abstractNum>
-  <w:abstractNum w:abstractNumId="37">
+  <w:abstractNum w:abstractNumId="37" w15:restartNumberingAfterBreak="0">
     <w:nsid w:val="732A5CE6"/>
     <w:multiLevelType w:val="hybridMultilevel"/>
     <w:tmpl w:val="7D3494D0"/>
@@ -16908,7 +16866,7 @@
       </w:rPr>
     </w:lvl>
   </w:abstractNum>
-  <w:abstractNum w:abstractNumId="38">
+  <w:abstractNum w:abstractNumId="38" w15:restartNumberingAfterBreak="0">
     <w:nsid w:val="75CB4503"/>
     <w:multiLevelType w:val="hybridMultilevel"/>
     <w:tmpl w:val="AAF4F98E"/>
@@ -16994,7 +16952,7 @@
       </w:pPr>
     </w:lvl>
   </w:abstractNum>
-  <w:abstractNum w:abstractNumId="39">
+  <w:abstractNum w:abstractNumId="39" w15:restartNumberingAfterBreak="0">
     <w:nsid w:val="76B559B4"/>
     <w:multiLevelType w:val="hybridMultilevel"/>
     <w:tmpl w:val="2C94B8CA"/>
@@ -17108,7 +17066,7 @@
       </w:rPr>
     </w:lvl>
   </w:abstractNum>
-  <w:abstractNum w:abstractNumId="40">
+  <w:abstractNum w:abstractNumId="40" w15:restartNumberingAfterBreak="0">
     <w:nsid w:val="7A5446ED"/>
     <w:multiLevelType w:val="hybridMultilevel"/>
     <w:tmpl w:val="4E324458"/>
@@ -17194,7 +17152,7 @@
       </w:pPr>
     </w:lvl>
   </w:abstractNum>
-  <w:abstractNum w:abstractNumId="41">
+  <w:abstractNum w:abstractNumId="41" w15:restartNumberingAfterBreak="0">
     <w:nsid w:val="7AF42CDC"/>
     <w:multiLevelType w:val="hybridMultilevel"/>
     <w:tmpl w:val="8052508E"/>
@@ -17283,7 +17241,7 @@
       </w:pPr>
     </w:lvl>
   </w:abstractNum>
-  <w:abstractNum w:abstractNumId="42">
+  <w:abstractNum w:abstractNumId="42" w15:restartNumberingAfterBreak="0">
     <w:nsid w:val="7E3F0397"/>
     <w:multiLevelType w:val="multilevel"/>
     <w:tmpl w:val="B95A6818"/>
@@ -17396,7 +17354,7 @@
       </w:rPr>
     </w:lvl>
   </w:abstractNum>
-  <w:abstractNum w:abstractNumId="43">
+  <w:abstractNum w:abstractNumId="43" w15:restartNumberingAfterBreak="0">
     <w:nsid w:val="7F6B749F"/>
     <w:multiLevelType w:val="hybridMultilevel"/>
     <w:tmpl w:val="B1E2E0DA"/>
@@ -17618,7 +17576,7 @@
 </file>
 
 <file path=word/styles.xml><?xml version="1.0" encoding="utf-8"?>
-<w:styles xmlns:r="http://schemas.openxmlformats.org/officeDocument/2006/relationships" xmlns:w="http://schemas.openxmlformats.org/wordprocessingml/2006/main">
+<w:styles xmlns:mc="http://schemas.openxmlformats.org/markup-compatibility/2006" xmlns:r="http://schemas.openxmlformats.org/officeDocument/2006/relationships" xmlns:w="http://schemas.openxmlformats.org/wordprocessingml/2006/main" xmlns:w14="http://schemas.microsoft.com/office/word/2010/wordml" xmlns:w15="http://schemas.microsoft.com/office/word/2012/wordml" mc:Ignorable="w14 w15">
   <w:docDefaults>
     <w:rPrDefault>
       <w:rPr>
@@ -17635,144 +17593,378 @@
       </w:pPr>
     </w:pPrDefault>
   </w:docDefaults>
-  <w:latentStyles w:defLockedState="0" w:defUIPriority="99" w:defSemiHidden="1" w:defUnhideWhenUsed="1" w:defQFormat="0" w:count="267">
-    <w:lsdException w:name="Normal" w:semiHidden="0" w:uiPriority="0" w:unhideWhenUsed="0" w:qFormat="1"/>
-    <w:lsdException w:name="heading 1" w:semiHidden="0" w:uiPriority="9" w:unhideWhenUsed="0" w:qFormat="1"/>
-    <w:lsdException w:name="heading 2" w:uiPriority="9" w:qFormat="1"/>
-    <w:lsdException w:name="heading 3" w:uiPriority="9" w:qFormat="1"/>
-    <w:lsdException w:name="heading 4" w:uiPriority="9" w:qFormat="1"/>
-    <w:lsdException w:name="heading 5" w:uiPriority="9" w:qFormat="1"/>
-    <w:lsdException w:name="heading 6" w:uiPriority="9" w:qFormat="1"/>
-    <w:lsdException w:name="heading 7" w:uiPriority="9" w:qFormat="1"/>
-    <w:lsdException w:name="heading 8" w:uiPriority="9" w:qFormat="1"/>
-    <w:lsdException w:name="heading 9" w:uiPriority="9" w:qFormat="1"/>
-    <w:lsdException w:name="toc 1" w:uiPriority="39" w:qFormat="1"/>
-    <w:lsdException w:name="toc 2" w:uiPriority="39" w:qFormat="1"/>
-    <w:lsdException w:name="toc 3" w:uiPriority="39" w:qFormat="1"/>
-    <w:lsdException w:name="toc 4" w:uiPriority="39"/>
-    <w:lsdException w:name="toc 5" w:uiPriority="39"/>
-    <w:lsdException w:name="toc 6" w:uiPriority="39"/>
-    <w:lsdException w:name="toc 7" w:uiPriority="39"/>
-    <w:lsdException w:name="toc 8" w:uiPriority="39"/>
-    <w:lsdException w:name="toc 9" w:uiPriority="39"/>
-    <w:lsdException w:name="caption" w:uiPriority="35" w:qFormat="1"/>
-    <w:lsdException w:name="Title" w:semiHidden="0" w:uiPriority="10" w:unhideWhenUsed="0" w:qFormat="1"/>
-    <w:lsdException w:name="Default Paragraph Font" w:uiPriority="1"/>
-    <w:lsdException w:name="Subtitle" w:semiHidden="0" w:uiPriority="11" w:unhideWhenUsed="0" w:qFormat="1"/>
-    <w:lsdException w:name="Strong" w:semiHidden="0" w:uiPriority="22" w:unhideWhenUsed="0" w:qFormat="1"/>
-    <w:lsdException w:name="Emphasis" w:semiHidden="0" w:uiPriority="20" w:unhideWhenUsed="0" w:qFormat="1"/>
-    <w:lsdException w:name="Table Grid" w:semiHidden="0" w:uiPriority="59" w:unhideWhenUsed="0"/>
-    <w:lsdException w:name="Placeholder Text" w:unhideWhenUsed="0"/>
-    <w:lsdException w:name="No Spacing" w:semiHidden="0" w:uiPriority="1" w:unhideWhenUsed="0" w:qFormat="1"/>
-    <w:lsdException w:name="Light Shading" w:semiHidden="0" w:uiPriority="60" w:unhideWhenUsed="0"/>
-    <w:lsdException w:name="Light List" w:semiHidden="0" w:uiPriority="61" w:unhideWhenUsed="0"/>
-    <w:lsdException w:name="Light Grid" w:semiHidden="0" w:uiPriority="62" w:unhideWhenUsed="0"/>
-    <w:lsdException w:name="Medium Shading 1" w:semiHidden="0" w:uiPriority="63" w:unhideWhenUsed="0"/>
-    <w:lsdException w:name="Medium Shading 2" w:semiHidden="0" w:uiPriority="64" w:unhideWhenUsed="0"/>
-    <w:lsdException w:name="Medium List 1" w:semiHidden="0" w:uiPriority="65" w:unhideWhenUsed="0"/>
-    <w:lsdException w:name="Medium List 2" w:semiHidden="0" w:uiPriority="66" w:unhideWhenUsed="0"/>
-    <w:lsdException w:name="Medium Grid 1" w:semiHidden="0" w:uiPriority="67" w:unhideWhenUsed="0"/>
-    <w:lsdException w:name="Medium Grid 2" w:semiHidden="0" w:uiPriority="68" w:unhideWhenUsed="0"/>
-    <w:lsdException w:name="Medium Grid 3" w:semiHidden="0" w:uiPriority="69" w:unhideWhenUsed="0"/>
-    <w:lsdException w:name="Dark List" w:semiHidden="0" w:uiPriority="70" w:unhideWhenUsed="0"/>
-    <w:lsdException w:name="Colorful Shading" w:semiHidden="0" w:uiPriority="71" w:unhideWhenUsed="0"/>
-    <w:lsdException w:name="Colorful List" w:semiHidden="0" w:uiPriority="72" w:unhideWhenUsed="0"/>
-    <w:lsdException w:name="Colorful Grid" w:semiHidden="0" w:uiPriority="73" w:unhideWhenUsed="0"/>
-    <w:lsdException w:name="Light Shading Accent 1" w:semiHidden="0" w:uiPriority="60" w:unhideWhenUsed="0"/>
-    <w:lsdException w:name="Light List Accent 1" w:semiHidden="0" w:uiPriority="61" w:unhideWhenUsed="0"/>
-    <w:lsdException w:name="Light Grid Accent 1" w:semiHidden="0" w:uiPriority="62" w:unhideWhenUsed="0"/>
-    <w:lsdException w:name="Medium Shading 1 Accent 1" w:semiHidden="0" w:uiPriority="63" w:unhideWhenUsed="0"/>
-    <w:lsdException w:name="Medium Shading 2 Accent 1" w:semiHidden="0" w:uiPriority="64" w:unhideWhenUsed="0"/>
-    <w:lsdException w:name="Medium List 1 Accent 1" w:semiHidden="0" w:uiPriority="65" w:unhideWhenUsed="0"/>
-    <w:lsdException w:name="Revision" w:unhideWhenUsed="0"/>
-    <w:lsdException w:name="List Paragraph" w:semiHidden="0" w:uiPriority="34" w:unhideWhenUsed="0" w:qFormat="1"/>
-    <w:lsdException w:name="Quote" w:semiHidden="0" w:uiPriority="29" w:unhideWhenUsed="0" w:qFormat="1"/>
-    <w:lsdException w:name="Intense Quote" w:semiHidden="0" w:uiPriority="30" w:unhideWhenUsed="0" w:qFormat="1"/>
-    <w:lsdException w:name="Medium List 2 Accent 1" w:semiHidden="0" w:uiPriority="66" w:unhideWhenUsed="0"/>
-    <w:lsdException w:name="Medium Grid 1 Accent 1" w:semiHidden="0" w:uiPriority="67" w:unhideWhenUsed="0"/>
-    <w:lsdException w:name="Medium Grid 2 Accent 1" w:semiHidden="0" w:uiPriority="68" w:unhideWhenUsed="0"/>
-    <w:lsdException w:name="Medium Grid 3 Accent 1" w:semiHidden="0" w:uiPriority="69" w:unhideWhenUsed="0"/>
-    <w:lsdException w:name="Dark List Accent 1" w:semiHidden="0" w:uiPriority="70" w:unhideWhenUsed="0"/>
-    <w:lsdException w:name="Colorful Shading Accent 1" w:semiHidden="0" w:uiPriority="71" w:unhideWhenUsed="0"/>
-    <w:lsdException w:name="Colorful List Accent 1" w:semiHidden="0" w:uiPriority="72" w:unhideWhenUsed="0"/>
-    <w:lsdException w:name="Colorful Grid Accent 1" w:semiHidden="0" w:uiPriority="73" w:unhideWhenUsed="0"/>
-    <w:lsdException w:name="Light Shading Accent 2" w:semiHidden="0" w:uiPriority="60" w:unhideWhenUsed="0"/>
-    <w:lsdException w:name="Light List Accent 2" w:semiHidden="0" w:uiPriority="61" w:unhideWhenUsed="0"/>
-    <w:lsdException w:name="Light Grid Accent 2" w:semiHidden="0" w:uiPriority="62" w:unhideWhenUsed="0"/>
-    <w:lsdException w:name="Medium Shading 1 Accent 2" w:semiHidden="0" w:uiPriority="63" w:unhideWhenUsed="0"/>
-    <w:lsdException w:name="Medium Shading 2 Accent 2" w:semiHidden="0" w:uiPriority="64" w:unhideWhenUsed="0"/>
-    <w:lsdException w:name="Medium List 1 Accent 2" w:semiHidden="0" w:uiPriority="65" w:unhideWhenUsed="0"/>
-    <w:lsdException w:name="Medium List 2 Accent 2" w:semiHidden="0" w:uiPriority="66" w:unhideWhenUsed="0"/>
-    <w:lsdException w:name="Medium Grid 1 Accent 2" w:semiHidden="0" w:uiPriority="67" w:unhideWhenUsed="0"/>
-    <w:lsdException w:name="Medium Grid 2 Accent 2" w:semiHidden="0" w:uiPriority="68" w:unhideWhenUsed="0"/>
-    <w:lsdException w:name="Medium Grid 3 Accent 2" w:semiHidden="0" w:uiPriority="69" w:unhideWhenUsed="0"/>
-    <w:lsdException w:name="Dark List Accent 2" w:semiHidden="0" w:uiPriority="70" w:unhideWhenUsed="0"/>
-    <w:lsdException w:name="Colorful Shading Accent 2" w:semiHidden="0" w:uiPriority="71" w:unhideWhenUsed="0"/>
-    <w:lsdException w:name="Colorful List Accent 2" w:semiHidden="0" w:uiPriority="72" w:unhideWhenUsed="0"/>
-    <w:lsdException w:name="Colorful Grid Accent 2" w:semiHidden="0" w:uiPriority="73" w:unhideWhenUsed="0"/>
-    <w:lsdException w:name="Light Shading Accent 3" w:semiHidden="0" w:uiPriority="60" w:unhideWhenUsed="0"/>
-    <w:lsdException w:name="Light List Accent 3" w:semiHidden="0" w:uiPriority="61" w:unhideWhenUsed="0"/>
-    <w:lsdException w:name="Light Grid Accent 3" w:semiHidden="0" w:uiPriority="62" w:unhideWhenUsed="0"/>
-    <w:lsdException w:name="Medium Shading 1 Accent 3" w:semiHidden="0" w:uiPriority="63" w:unhideWhenUsed="0"/>
-    <w:lsdException w:name="Medium Shading 2 Accent 3" w:semiHidden="0" w:uiPriority="64" w:unhideWhenUsed="0"/>
-    <w:lsdException w:name="Medium List 1 Accent 3" w:semiHidden="0" w:uiPriority="65" w:unhideWhenUsed="0"/>
-    <w:lsdException w:name="Medium List 2 Accent 3" w:semiHidden="0" w:uiPriority="66" w:unhideWhenUsed="0"/>
-    <w:lsdException w:name="Medium Grid 1 Accent 3" w:semiHidden="0" w:uiPriority="67" w:unhideWhenUsed="0"/>
-    <w:lsdException w:name="Medium Grid 2 Accent 3" w:semiHidden="0" w:uiPriority="68" w:unhideWhenUsed="0"/>
-    <w:lsdException w:name="Medium Grid 3 Accent 3" w:semiHidden="0" w:uiPriority="69" w:unhideWhenUsed="0"/>
-    <w:lsdException w:name="Dark List Accent 3" w:semiHidden="0" w:uiPriority="70" w:unhideWhenUsed="0"/>
-    <w:lsdException w:name="Colorful Shading Accent 3" w:semiHidden="0" w:uiPriority="71" w:unhideWhenUsed="0"/>
-    <w:lsdException w:name="Colorful List Accent 3" w:semiHidden="0" w:uiPriority="72" w:unhideWhenUsed="0"/>
-    <w:lsdException w:name="Colorful Grid Accent 3" w:semiHidden="0" w:uiPriority="73" w:unhideWhenUsed="0"/>
-    <w:lsdException w:name="Light Shading Accent 4" w:semiHidden="0" w:uiPriority="60" w:unhideWhenUsed="0"/>
-    <w:lsdException w:name="Light List Accent 4" w:semiHidden="0" w:uiPriority="61" w:unhideWhenUsed="0"/>
-    <w:lsdException w:name="Light Grid Accent 4" w:semiHidden="0" w:uiPriority="62" w:unhideWhenUsed="0"/>
-    <w:lsdException w:name="Medium Shading 1 Accent 4" w:semiHidden="0" w:uiPriority="63" w:unhideWhenUsed="0"/>
-    <w:lsdException w:name="Medium Shading 2 Accent 4" w:semiHidden="0" w:uiPriority="64" w:unhideWhenUsed="0"/>
-    <w:lsdException w:name="Medium List 1 Accent 4" w:semiHidden="0" w:uiPriority="65" w:unhideWhenUsed="0"/>
-    <w:lsdException w:name="Medium List 2 Accent 4" w:semiHidden="0" w:uiPriority="66" w:unhideWhenUsed="0"/>
-    <w:lsdException w:name="Medium Grid 1 Accent 4" w:semiHidden="0" w:uiPriority="67" w:unhideWhenUsed="0"/>
-    <w:lsdException w:name="Medium Grid 2 Accent 4" w:semiHidden="0" w:uiPriority="68" w:unhideWhenUsed="0"/>
-    <w:lsdException w:name="Medium Grid 3 Accent 4" w:semiHidden="0" w:uiPriority="69" w:unhideWhenUsed="0"/>
-    <w:lsdException w:name="Dark List Accent 4" w:semiHidden="0" w:uiPriority="70" w:unhideWhenUsed="0"/>
-    <w:lsdException w:name="Colorful Shading Accent 4" w:semiHidden="0" w:uiPriority="71" w:unhideWhenUsed="0"/>
-    <w:lsdException w:name="Colorful List Accent 4" w:semiHidden="0" w:uiPriority="72" w:unhideWhenUsed="0"/>
-    <w:lsdException w:name="Colorful Grid Accent 4" w:semiHidden="0" w:uiPriority="73" w:unhideWhenUsed="0"/>
-    <w:lsdException w:name="Light Shading Accent 5" w:semiHidden="0" w:uiPriority="60" w:unhideWhenUsed="0"/>
-    <w:lsdException w:name="Light List Accent 5" w:semiHidden="0" w:uiPriority="61" w:unhideWhenUsed="0"/>
-    <w:lsdException w:name="Light Grid Accent 5" w:semiHidden="0" w:uiPriority="62" w:unhideWhenUsed="0"/>
-    <w:lsdException w:name="Medium Shading 1 Accent 5" w:semiHidden="0" w:uiPriority="63" w:unhideWhenUsed="0"/>
-    <w:lsdException w:name="Medium Shading 2 Accent 5" w:semiHidden="0" w:uiPriority="64" w:unhideWhenUsed="0"/>
-    <w:lsdException w:name="Medium List 1 Accent 5" w:semiHidden="0" w:uiPriority="65" w:unhideWhenUsed="0"/>
-    <w:lsdException w:name="Medium List 2 Accent 5" w:semiHidden="0" w:uiPriority="66" w:unhideWhenUsed="0"/>
-    <w:lsdException w:name="Medium Grid 1 Accent 5" w:semiHidden="0" w:uiPriority="67" w:unhideWhenUsed="0"/>
-    <w:lsdException w:name="Medium Grid 2 Accent 5" w:semiHidden="0" w:uiPriority="68" w:unhideWhenUsed="0"/>
-    <w:lsdException w:name="Medium Grid 3 Accent 5" w:semiHidden="0" w:uiPriority="69" w:unhideWhenUsed="0"/>
-    <w:lsdException w:name="Dark List Accent 5" w:semiHidden="0" w:uiPriority="70" w:unhideWhenUsed="0"/>
-    <w:lsdException w:name="Colorful Shading Accent 5" w:semiHidden="0" w:uiPriority="71" w:unhideWhenUsed="0"/>
-    <w:lsdException w:name="Colorful List Accent 5" w:semiHidden="0" w:uiPriority="72" w:unhideWhenUsed="0"/>
-    <w:lsdException w:name="Colorful Grid Accent 5" w:semiHidden="0" w:uiPriority="73" w:unhideWhenUsed="0"/>
-    <w:lsdException w:name="Light Shading Accent 6" w:semiHidden="0" w:uiPriority="60" w:unhideWhenUsed="0"/>
-    <w:lsdException w:name="Light List Accent 6" w:semiHidden="0" w:uiPriority="61" w:unhideWhenUsed="0"/>
-    <w:lsdException w:name="Light Grid Accent 6" w:semiHidden="0" w:uiPriority="62" w:unhideWhenUsed="0"/>
-    <w:lsdException w:name="Medium Shading 1 Accent 6" w:semiHidden="0" w:uiPriority="63" w:unhideWhenUsed="0"/>
-    <w:lsdException w:name="Medium Shading 2 Accent 6" w:semiHidden="0" w:uiPriority="64" w:unhideWhenUsed="0"/>
-    <w:lsdException w:name="Medium List 1 Accent 6" w:semiHidden="0" w:uiPriority="65" w:unhideWhenUsed="0"/>
-    <w:lsdException w:name="Medium List 2 Accent 6" w:semiHidden="0" w:uiPriority="66" w:unhideWhenUsed="0"/>
-    <w:lsdException w:name="Medium Grid 1 Accent 6" w:semiHidden="0" w:uiPriority="67" w:unhideWhenUsed="0"/>
-    <w:lsdException w:name="Medium Grid 2 Accent 6" w:semiHidden="0" w:uiPriority="68" w:unhideWhenUsed="0"/>
-    <w:lsdException w:name="Medium Grid 3 Accent 6" w:semiHidden="0" w:uiPriority="69" w:unhideWhenUsed="0"/>
-    <w:lsdException w:name="Dark List Accent 6" w:semiHidden="0" w:uiPriority="70" w:unhideWhenUsed="0"/>
-    <w:lsdException w:name="Colorful Shading Accent 6" w:semiHidden="0" w:uiPriority="71" w:unhideWhenUsed="0"/>
-    <w:lsdException w:name="Colorful List Accent 6" w:semiHidden="0" w:uiPriority="72" w:unhideWhenUsed="0"/>
-    <w:lsdException w:name="Colorful Grid Accent 6" w:semiHidden="0" w:uiPriority="73" w:unhideWhenUsed="0"/>
-    <w:lsdException w:name="Subtle Emphasis" w:semiHidden="0" w:uiPriority="19" w:unhideWhenUsed="0" w:qFormat="1"/>
-    <w:lsdException w:name="Intense Emphasis" w:semiHidden="0" w:uiPriority="21" w:unhideWhenUsed="0" w:qFormat="1"/>
-    <w:lsdException w:name="Subtle Reference" w:semiHidden="0" w:uiPriority="31" w:unhideWhenUsed="0" w:qFormat="1"/>
-    <w:lsdException w:name="Intense Reference" w:semiHidden="0" w:uiPriority="32" w:unhideWhenUsed="0" w:qFormat="1"/>
-    <w:lsdException w:name="Book Title" w:semiHidden="0" w:uiPriority="33" w:unhideWhenUsed="0" w:qFormat="1"/>
-    <w:lsdException w:name="Bibliography" w:uiPriority="37"/>
-    <w:lsdException w:name="TOC Heading" w:uiPriority="39" w:qFormat="1"/>
+  <w:latentStyles w:defLockedState="0" w:defUIPriority="99" w:defSemiHidden="0" w:defUnhideWhenUsed="0" w:defQFormat="0" w:count="371">
+    <w:lsdException w:name="Normal" w:uiPriority="0" w:qFormat="1"/>
+    <w:lsdException w:name="heading 1" w:uiPriority="9" w:qFormat="1"/>
+    <w:lsdException w:name="heading 2" w:semiHidden="1" w:uiPriority="9" w:unhideWhenUsed="1" w:qFormat="1"/>
+    <w:lsdException w:name="heading 3" w:semiHidden="1" w:uiPriority="9" w:unhideWhenUsed="1" w:qFormat="1"/>
+    <w:lsdException w:name="heading 4" w:semiHidden="1" w:uiPriority="9" w:unhideWhenUsed="1" w:qFormat="1"/>
+    <w:lsdException w:name="heading 5" w:semiHidden="1" w:uiPriority="9" w:unhideWhenUsed="1" w:qFormat="1"/>
+    <w:lsdException w:name="heading 6" w:semiHidden="1" w:uiPriority="9" w:unhideWhenUsed="1" w:qFormat="1"/>
+    <w:lsdException w:name="heading 7" w:semiHidden="1" w:uiPriority="9" w:unhideWhenUsed="1" w:qFormat="1"/>
+    <w:lsdException w:name="heading 8" w:semiHidden="1" w:uiPriority="9" w:unhideWhenUsed="1" w:qFormat="1"/>
+    <w:lsdException w:name="heading 9" w:semiHidden="1" w:uiPriority="9" w:unhideWhenUsed="1" w:qFormat="1"/>
+    <w:lsdException w:name="index 1" w:semiHidden="1" w:unhideWhenUsed="1"/>
+    <w:lsdException w:name="index 2" w:semiHidden="1" w:unhideWhenUsed="1"/>
+    <w:lsdException w:name="index 3" w:semiHidden="1" w:unhideWhenUsed="1"/>
+    <w:lsdException w:name="index 4" w:semiHidden="1" w:unhideWhenUsed="1"/>
+    <w:lsdException w:name="index 5" w:semiHidden="1" w:unhideWhenUsed="1"/>
+    <w:lsdException w:name="index 6" w:semiHidden="1" w:unhideWhenUsed="1"/>
+    <w:lsdException w:name="index 7" w:semiHidden="1" w:unhideWhenUsed="1"/>
+    <w:lsdException w:name="index 8" w:semiHidden="1" w:unhideWhenUsed="1"/>
+    <w:lsdException w:name="index 9" w:semiHidden="1" w:unhideWhenUsed="1"/>
+    <w:lsdException w:name="toc 1" w:semiHidden="1" w:uiPriority="39" w:unhideWhenUsed="1" w:qFormat="1"/>
+    <w:lsdException w:name="toc 2" w:semiHidden="1" w:uiPriority="39" w:unhideWhenUsed="1" w:qFormat="1"/>
+    <w:lsdException w:name="toc 3" w:semiHidden="1" w:uiPriority="39" w:unhideWhenUsed="1" w:qFormat="1"/>
+    <w:lsdException w:name="toc 4" w:semiHidden="1" w:uiPriority="39" w:unhideWhenUsed="1"/>
+    <w:lsdException w:name="toc 5" w:semiHidden="1" w:uiPriority="39" w:unhideWhenUsed="1"/>
+    <w:lsdException w:name="toc 6" w:semiHidden="1" w:uiPriority="39" w:unhideWhenUsed="1"/>
+    <w:lsdException w:name="toc 7" w:semiHidden="1" w:uiPriority="39" w:unhideWhenUsed="1"/>
+    <w:lsdException w:name="toc 8" w:semiHidden="1" w:uiPriority="39" w:unhideWhenUsed="1"/>
+    <w:lsdException w:name="toc 9" w:semiHidden="1" w:uiPriority="39" w:unhideWhenUsed="1"/>
+    <w:lsdException w:name="Normal Indent" w:semiHidden="1" w:unhideWhenUsed="1"/>
+    <w:lsdException w:name="footnote text" w:semiHidden="1" w:unhideWhenUsed="1"/>
+    <w:lsdException w:name="annotation text" w:semiHidden="1" w:unhideWhenUsed="1"/>
+    <w:lsdException w:name="header" w:semiHidden="1" w:unhideWhenUsed="1"/>
+    <w:lsdException w:name="footer" w:semiHidden="1" w:unhideWhenUsed="1"/>
+    <w:lsdException w:name="index heading" w:semiHidden="1" w:unhideWhenUsed="1"/>
+    <w:lsdException w:name="caption" w:semiHidden="1" w:uiPriority="35" w:unhideWhenUsed="1" w:qFormat="1"/>
+    <w:lsdException w:name="table of figures" w:semiHidden="1" w:unhideWhenUsed="1"/>
+    <w:lsdException w:name="envelope address" w:semiHidden="1" w:unhideWhenUsed="1"/>
+    <w:lsdException w:name="envelope return" w:semiHidden="1" w:unhideWhenUsed="1"/>
+    <w:lsdException w:name="footnote reference" w:semiHidden="1" w:unhideWhenUsed="1"/>
+    <w:lsdException w:name="annotation reference" w:semiHidden="1" w:unhideWhenUsed="1"/>
+    <w:lsdException w:name="line number" w:semiHidden="1" w:unhideWhenUsed="1"/>
+    <w:lsdException w:name="page number" w:semiHidden="1" w:unhideWhenUsed="1"/>
+    <w:lsdException w:name="endnote reference" w:semiHidden="1" w:unhideWhenUsed="1"/>
+    <w:lsdException w:name="endnote text" w:semiHidden="1" w:unhideWhenUsed="1"/>
+    <w:lsdException w:name="table of authorities" w:semiHidden="1" w:unhideWhenUsed="1"/>
+    <w:lsdException w:name="macro" w:semiHidden="1" w:unhideWhenUsed="1"/>
+    <w:lsdException w:name="toa heading" w:semiHidden="1" w:unhideWhenUsed="1"/>
+    <w:lsdException w:name="List" w:semiHidden="1" w:unhideWhenUsed="1"/>
+    <w:lsdException w:name="List Bullet" w:semiHidden="1" w:unhideWhenUsed="1"/>
+    <w:lsdException w:name="List Number" w:semiHidden="1" w:unhideWhenUsed="1"/>
+    <w:lsdException w:name="List 2" w:semiHidden="1" w:unhideWhenUsed="1"/>
+    <w:lsdException w:name="List 3" w:semiHidden="1" w:unhideWhenUsed="1"/>
+    <w:lsdException w:name="List 4" w:semiHidden="1" w:unhideWhenUsed="1"/>
+    <w:lsdException w:name="List 5" w:semiHidden="1" w:unhideWhenUsed="1"/>
+    <w:lsdException w:name="List Bullet 2" w:semiHidden="1" w:unhideWhenUsed="1"/>
+    <w:lsdException w:name="List Bullet 3" w:semiHidden="1" w:unhideWhenUsed="1"/>
+    <w:lsdException w:name="List Bullet 4" w:semiHidden="1" w:unhideWhenUsed="1"/>
+    <w:lsdException w:name="List Bullet 5" w:semiHidden="1" w:unhideWhenUsed="1"/>
+    <w:lsdException w:name="List Number 2" w:semiHidden="1" w:unhideWhenUsed="1"/>
+    <w:lsdException w:name="List Number 3" w:semiHidden="1" w:unhideWhenUsed="1"/>
+    <w:lsdException w:name="List Number 4" w:semiHidden="1" w:unhideWhenUsed="1"/>
+    <w:lsdException w:name="List Number 5" w:semiHidden="1" w:unhideWhenUsed="1"/>
+    <w:lsdException w:name="Title" w:uiPriority="10" w:qFormat="1"/>
+    <w:lsdException w:name="Closing" w:semiHidden="1" w:unhideWhenUsed="1"/>
+    <w:lsdException w:name="Signature" w:semiHidden="1" w:unhideWhenUsed="1"/>
+    <w:lsdException w:name="Default Paragraph Font" w:semiHidden="1" w:uiPriority="1" w:unhideWhenUsed="1"/>
+    <w:lsdException w:name="Body Text" w:semiHidden="1" w:unhideWhenUsed="1"/>
+    <w:lsdException w:name="Body Text Indent" w:semiHidden="1" w:unhideWhenUsed="1"/>
+    <w:lsdException w:name="List Continue" w:semiHidden="1" w:unhideWhenUsed="1"/>
+    <w:lsdException w:name="List Continue 2" w:semiHidden="1" w:unhideWhenUsed="1"/>
+    <w:lsdException w:name="List Continue 3" w:semiHidden="1" w:unhideWhenUsed="1"/>
+    <w:lsdException w:name="List Continue 4" w:semiHidden="1" w:unhideWhenUsed="1"/>
+    <w:lsdException w:name="List Continue 5" w:semiHidden="1" w:unhideWhenUsed="1"/>
+    <w:lsdException w:name="Message Header" w:semiHidden="1" w:unhideWhenUsed="1"/>
+    <w:lsdException w:name="Subtitle" w:uiPriority="11" w:qFormat="1"/>
+    <w:lsdException w:name="Salutation" w:semiHidden="1" w:unhideWhenUsed="1"/>
+    <w:lsdException w:name="Date" w:semiHidden="1" w:unhideWhenUsed="1"/>
+    <w:lsdException w:name="Body Text First Indent" w:semiHidden="1" w:unhideWhenUsed="1"/>
+    <w:lsdException w:name="Body Text First Indent 2" w:semiHidden="1" w:unhideWhenUsed="1"/>
+    <w:lsdException w:name="Note Heading" w:semiHidden="1" w:unhideWhenUsed="1"/>
+    <w:lsdException w:name="Body Text 2" w:semiHidden="1" w:unhideWhenUsed="1"/>
+    <w:lsdException w:name="Body Text 3" w:semiHidden="1" w:unhideWhenUsed="1"/>
+    <w:lsdException w:name="Body Text Indent 2" w:semiHidden="1" w:unhideWhenUsed="1"/>
+    <w:lsdException w:name="Body Text Indent 3" w:semiHidden="1" w:unhideWhenUsed="1"/>
+    <w:lsdException w:name="Block Text" w:semiHidden="1" w:unhideWhenUsed="1"/>
+    <w:lsdException w:name="Hyperlink" w:semiHidden="1" w:unhideWhenUsed="1"/>
+    <w:lsdException w:name="FollowedHyperlink" w:semiHidden="1" w:unhideWhenUsed="1"/>
+    <w:lsdException w:name="Strong" w:uiPriority="22" w:qFormat="1"/>
+    <w:lsdException w:name="Emphasis" w:uiPriority="20" w:qFormat="1"/>
+    <w:lsdException w:name="Document Map" w:semiHidden="1" w:unhideWhenUsed="1"/>
+    <w:lsdException w:name="Plain Text" w:semiHidden="1" w:unhideWhenUsed="1"/>
+    <w:lsdException w:name="E-mail Signature" w:semiHidden="1" w:unhideWhenUsed="1"/>
+    <w:lsdException w:name="HTML Top of Form" w:semiHidden="1" w:unhideWhenUsed="1"/>
+    <w:lsdException w:name="HTML Bottom of Form" w:semiHidden="1" w:unhideWhenUsed="1"/>
+    <w:lsdException w:name="Normal (Web)" w:semiHidden="1" w:unhideWhenUsed="1"/>
+    <w:lsdException w:name="HTML Acronym" w:semiHidden="1" w:unhideWhenUsed="1"/>
+    <w:lsdException w:name="HTML Address" w:semiHidden="1" w:unhideWhenUsed="1"/>
+    <w:lsdException w:name="HTML Cite" w:semiHidden="1" w:unhideWhenUsed="1"/>
+    <w:lsdException w:name="HTML Code" w:semiHidden="1" w:unhideWhenUsed="1"/>
+    <w:lsdException w:name="HTML Definition" w:semiHidden="1" w:unhideWhenUsed="1"/>
+    <w:lsdException w:name="HTML Keyboard" w:semiHidden="1" w:unhideWhenUsed="1"/>
+    <w:lsdException w:name="HTML Preformatted" w:semiHidden="1" w:unhideWhenUsed="1"/>
+    <w:lsdException w:name="HTML Sample" w:semiHidden="1" w:unhideWhenUsed="1"/>
+    <w:lsdException w:name="HTML Typewriter" w:semiHidden="1" w:unhideWhenUsed="1"/>
+    <w:lsdException w:name="HTML Variable" w:semiHidden="1" w:unhideWhenUsed="1"/>
+    <w:lsdException w:name="Normal Table" w:semiHidden="1" w:unhideWhenUsed="1"/>
+    <w:lsdException w:name="annotation subject" w:semiHidden="1" w:unhideWhenUsed="1"/>
+    <w:lsdException w:name="No List" w:semiHidden="1" w:unhideWhenUsed="1"/>
+    <w:lsdException w:name="Outline List 1" w:semiHidden="1" w:unhideWhenUsed="1"/>
+    <w:lsdException w:name="Outline List 2" w:semiHidden="1" w:unhideWhenUsed="1"/>
+    <w:lsdException w:name="Outline List 3" w:semiHidden="1" w:unhideWhenUsed="1"/>
+    <w:lsdException w:name="Table Simple 1" w:semiHidden="1" w:unhideWhenUsed="1"/>
+    <w:lsdException w:name="Table Simple 2" w:semiHidden="1" w:unhideWhenUsed="1"/>
+    <w:lsdException w:name="Table Simple 3" w:semiHidden="1" w:unhideWhenUsed="1"/>
+    <w:lsdException w:name="Table Classic 1" w:semiHidden="1" w:unhideWhenUsed="1"/>
+    <w:lsdException w:name="Table Classic 2" w:semiHidden="1" w:unhideWhenUsed="1"/>
+    <w:lsdException w:name="Table Classic 3" w:semiHidden="1" w:unhideWhenUsed="1"/>
+    <w:lsdException w:name="Table Classic 4" w:semiHidden="1" w:unhideWhenUsed="1"/>
+    <w:lsdException w:name="Table Colorful 1" w:semiHidden="1" w:unhideWhenUsed="1"/>
+    <w:lsdException w:name="Table Colorful 2" w:semiHidden="1" w:unhideWhenUsed="1"/>
+    <w:lsdException w:name="Table Colorful 3" w:semiHidden="1" w:unhideWhenUsed="1"/>
+    <w:lsdException w:name="Table Columns 1" w:semiHidden="1" w:unhideWhenUsed="1"/>
+    <w:lsdException w:name="Table Columns 2" w:semiHidden="1" w:unhideWhenUsed="1"/>
+    <w:lsdException w:name="Table Columns 3" w:semiHidden="1" w:unhideWhenUsed="1"/>
+    <w:lsdException w:name="Table Columns 4" w:semiHidden="1" w:unhideWhenUsed="1"/>
+    <w:lsdException w:name="Table Columns 5" w:semiHidden="1" w:unhideWhenUsed="1"/>
+    <w:lsdException w:name="Table Grid 1" w:semiHidden="1" w:unhideWhenUsed="1"/>
+    <w:lsdException w:name="Table Grid 2" w:semiHidden="1" w:unhideWhenUsed="1"/>
+    <w:lsdException w:name="Table Grid 3" w:semiHidden="1" w:unhideWhenUsed="1"/>
+    <w:lsdException w:name="Table Grid 4" w:semiHidden="1" w:unhideWhenUsed="1"/>
+    <w:lsdException w:name="Table Grid 5" w:semiHidden="1" w:unhideWhenUsed="1"/>
+    <w:lsdException w:name="Table Grid 6" w:semiHidden="1" w:unhideWhenUsed="1"/>
+    <w:lsdException w:name="Table Grid 7" w:semiHidden="1" w:unhideWhenUsed="1"/>
+    <w:lsdException w:name="Table Grid 8" w:semiHidden="1" w:unhideWhenUsed="1"/>
+    <w:lsdException w:name="Table List 1" w:semiHidden="1" w:unhideWhenUsed="1"/>
+    <w:lsdException w:name="Table List 2" w:semiHidden="1" w:unhideWhenUsed="1"/>
+    <w:lsdException w:name="Table List 3" w:semiHidden="1" w:unhideWhenUsed="1"/>
+    <w:lsdException w:name="Table List 4" w:semiHidden="1" w:unhideWhenUsed="1"/>
+    <w:lsdException w:name="Table List 5" w:semiHidden="1" w:unhideWhenUsed="1"/>
+    <w:lsdException w:name="Table List 6" w:semiHidden="1" w:unhideWhenUsed="1"/>
+    <w:lsdException w:name="Table List 7" w:semiHidden="1" w:unhideWhenUsed="1"/>
+    <w:lsdException w:name="Table List 8" w:semiHidden="1" w:unhideWhenUsed="1"/>
+    <w:lsdException w:name="Table 3D effects 1" w:semiHidden="1" w:unhideWhenUsed="1"/>
+    <w:lsdException w:name="Table 3D effects 2" w:semiHidden="1" w:unhideWhenUsed="1"/>
+    <w:lsdException w:name="Table 3D effects 3" w:semiHidden="1" w:unhideWhenUsed="1"/>
+    <w:lsdException w:name="Table Contemporary" w:semiHidden="1" w:unhideWhenUsed="1"/>
+    <w:lsdException w:name="Table Elegant" w:semiHidden="1" w:unhideWhenUsed="1"/>
+    <w:lsdException w:name="Table Professional" w:semiHidden="1" w:unhideWhenUsed="1"/>
+    <w:lsdException w:name="Table Subtle 1" w:semiHidden="1" w:unhideWhenUsed="1"/>
+    <w:lsdException w:name="Table Subtle 2" w:semiHidden="1" w:unhideWhenUsed="1"/>
+    <w:lsdException w:name="Table Web 1" w:semiHidden="1" w:unhideWhenUsed="1"/>
+    <w:lsdException w:name="Table Web 2" w:semiHidden="1" w:unhideWhenUsed="1"/>
+    <w:lsdException w:name="Table Web 3" w:semiHidden="1" w:unhideWhenUsed="1"/>
+    <w:lsdException w:name="Balloon Text" w:semiHidden="1" w:unhideWhenUsed="1"/>
+    <w:lsdException w:name="Table Grid" w:uiPriority="59"/>
+    <w:lsdException w:name="Table Theme" w:semiHidden="1" w:unhideWhenUsed="1"/>
+    <w:lsdException w:name="Placeholder Text" w:semiHidden="1"/>
+    <w:lsdException w:name="No Spacing" w:uiPriority="1" w:qFormat="1"/>
+    <w:lsdException w:name="Light Shading" w:uiPriority="60"/>
+    <w:lsdException w:name="Light List" w:uiPriority="61"/>
+    <w:lsdException w:name="Light Grid" w:uiPriority="62"/>
+    <w:lsdException w:name="Medium Shading 1" w:uiPriority="63"/>
+    <w:lsdException w:name="Medium Shading 2" w:uiPriority="64"/>
+    <w:lsdException w:name="Medium List 1" w:uiPriority="65"/>
+    <w:lsdException w:name="Medium List 2" w:uiPriority="66"/>
+    <w:lsdException w:name="Medium Grid 1" w:uiPriority="67"/>
+    <w:lsdException w:name="Medium Grid 2" w:uiPriority="68"/>
+    <w:lsdException w:name="Medium Grid 3" w:uiPriority="69"/>
+    <w:lsdException w:name="Dark List" w:uiPriority="70"/>
+    <w:lsdException w:name="Colorful Shading" w:uiPriority="71"/>
+    <w:lsdException w:name="Colorful List" w:uiPriority="72"/>
+    <w:lsdException w:name="Colorful Grid" w:uiPriority="73"/>
+    <w:lsdException w:name="Light Shading Accent 1" w:uiPriority="60"/>
+    <w:lsdException w:name="Light List Accent 1" w:uiPriority="61"/>
+    <w:lsdException w:name="Light Grid Accent 1" w:uiPriority="62"/>
+    <w:lsdException w:name="Medium Shading 1 Accent 1" w:uiPriority="63"/>
+    <w:lsdException w:name="Medium Shading 2 Accent 1" w:uiPriority="64"/>
+    <w:lsdException w:name="Medium List 1 Accent 1" w:uiPriority="65"/>
+    <w:lsdException w:name="Revision" w:semiHidden="1"/>
+    <w:lsdException w:name="List Paragraph" w:uiPriority="34" w:qFormat="1"/>
+    <w:lsdException w:name="Quote" w:uiPriority="29" w:qFormat="1"/>
+    <w:lsdException w:name="Intense Quote" w:uiPriority="30" w:qFormat="1"/>
+    <w:lsdException w:name="Medium List 2 Accent 1" w:uiPriority="66"/>
+    <w:lsdException w:name="Medium Grid 1 Accent 1" w:uiPriority="67"/>
+    <w:lsdException w:name="Medium Grid 2 Accent 1" w:uiPriority="68"/>
+    <w:lsdException w:name="Medium Grid 3 Accent 1" w:uiPriority="69"/>
+    <w:lsdException w:name="Dark List Accent 1" w:uiPriority="70"/>
+    <w:lsdException w:name="Colorful Shading Accent 1" w:uiPriority="71"/>
+    <w:lsdException w:name="Colorful List Accent 1" w:uiPriority="72"/>
+    <w:lsdException w:name="Colorful Grid Accent 1" w:uiPriority="73"/>
+    <w:lsdException w:name="Light Shading Accent 2" w:uiPriority="60"/>
+    <w:lsdException w:name="Light List Accent 2" w:uiPriority="61"/>
+    <w:lsdException w:name="Light Grid Accent 2" w:uiPriority="62"/>
+    <w:lsdException w:name="Medium Shading 1 Accent 2" w:uiPriority="63"/>
+    <w:lsdException w:name="Medium Shading 2 Accent 2" w:uiPriority="64"/>
+    <w:lsdException w:name="Medium List 1 Accent 2" w:uiPriority="65"/>
+    <w:lsdException w:name="Medium List 2 Accent 2" w:uiPriority="66"/>
+    <w:lsdException w:name="Medium Grid 1 Accent 2" w:uiPriority="67"/>
+    <w:lsdException w:name="Medium Grid 2 Accent 2" w:uiPriority="68"/>
+    <w:lsdException w:name="Medium Grid 3 Accent 2" w:uiPriority="69"/>
+    <w:lsdException w:name="Dark List Accent 2" w:uiPriority="70"/>
+    <w:lsdException w:name="Colorful Shading Accent 2" w:uiPriority="71"/>
+    <w:lsdException w:name="Colorful List Accent 2" w:uiPriority="72"/>
+    <w:lsdException w:name="Colorful Grid Accent 2" w:uiPriority="73"/>
+    <w:lsdException w:name="Light Shading Accent 3" w:uiPriority="60"/>
+    <w:lsdException w:name="Light List Accent 3" w:uiPriority="61"/>
+    <w:lsdException w:name="Light Grid Accent 3" w:uiPriority="62"/>
+    <w:lsdException w:name="Medium Shading 1 Accent 3" w:uiPriority="63"/>
+    <w:lsdException w:name="Medium Shading 2 Accent 3" w:uiPriority="64"/>
+    <w:lsdException w:name="Medium List 1 Accent 3" w:uiPriority="65"/>
+    <w:lsdException w:name="Medium List 2 Accent 3" w:uiPriority="66"/>
+    <w:lsdException w:name="Medium Grid 1 Accent 3" w:uiPriority="67"/>
+    <w:lsdException w:name="Medium Grid 2 Accent 3" w:uiPriority="68"/>
+    <w:lsdException w:name="Medium Grid 3 Accent 3" w:uiPriority="69"/>
+    <w:lsdException w:name="Dark List Accent 3" w:uiPriority="70"/>
+    <w:lsdException w:name="Colorful Shading Accent 3" w:uiPriority="71"/>
+    <w:lsdException w:name="Colorful List Accent 3" w:uiPriority="72"/>
+    <w:lsdException w:name="Colorful Grid Accent 3" w:uiPriority="73"/>
+    <w:lsdException w:name="Light Shading Accent 4" w:uiPriority="60"/>
+    <w:lsdException w:name="Light List Accent 4" w:uiPriority="61"/>
+    <w:lsdException w:name="Light Grid Accent 4" w:uiPriority="62"/>
+    <w:lsdException w:name="Medium Shading 1 Accent 4" w:uiPriority="63"/>
+    <w:lsdException w:name="Medium Shading 2 Accent 4" w:uiPriority="64"/>
+    <w:lsdException w:name="Medium List 1 Accent 4" w:uiPriority="65"/>
+    <w:lsdException w:name="Medium List 2 Accent 4" w:uiPriority="66"/>
+    <w:lsdException w:name="Medium Grid 1 Accent 4" w:uiPriority="67"/>
+    <w:lsdException w:name="Medium Grid 2 Accent 4" w:uiPriority="68"/>
+    <w:lsdException w:name="Medium Grid 3 Accent 4" w:uiPriority="69"/>
+    <w:lsdException w:name="Dark List Accent 4" w:uiPriority="70"/>
+    <w:lsdException w:name="Colorful Shading Accent 4" w:uiPriority="71"/>
+    <w:lsdException w:name="Colorful List Accent 4" w:uiPriority="72"/>
+    <w:lsdException w:name="Colorful Grid Accent 4" w:uiPriority="73"/>
+    <w:lsdException w:name="Light Shading Accent 5" w:uiPriority="60"/>
+    <w:lsdException w:name="Light List Accent 5" w:uiPriority="61"/>
+    <w:lsdException w:name="Light Grid Accent 5" w:uiPriority="62"/>
+    <w:lsdException w:name="Medium Shading 1 Accent 5" w:uiPriority="63"/>
+    <w:lsdException w:name="Medium Shading 2 Accent 5" w:uiPriority="64"/>
+    <w:lsdException w:name="Medium List 1 Accent 5" w:uiPriority="65"/>
+    <w:lsdException w:name="Medium List 2 Accent 5" w:uiPriority="66"/>
+    <w:lsdException w:name="Medium Grid 1 Accent 5" w:uiPriority="67"/>
+    <w:lsdException w:name="Medium Grid 2 Accent 5" w:uiPriority="68"/>
+    <w:lsdException w:name="Medium Grid 3 Accent 5" w:uiPriority="69"/>
+    <w:lsdException w:name="Dark List Accent 5" w:uiPriority="70"/>
+    <w:lsdException w:name="Colorful Shading Accent 5" w:uiPriority="71"/>
+    <w:lsdException w:name="Colorful List Accent 5" w:uiPriority="72"/>
+    <w:lsdException w:name="Colorful Grid Accent 5" w:uiPriority="73"/>
+    <w:lsdException w:name="Light Shading Accent 6" w:uiPriority="60"/>
+    <w:lsdException w:name="Light List Accent 6" w:uiPriority="61"/>
+    <w:lsdException w:name="Light Grid Accent 6" w:uiPriority="62"/>
+    <w:lsdException w:name="Medium Shading 1 Accent 6" w:uiPriority="63"/>
+    <w:lsdException w:name="Medium Shading 2 Accent 6" w:uiPriority="64"/>
+    <w:lsdException w:name="Medium List 1 Accent 6" w:uiPriority="65"/>
+    <w:lsdException w:name="Medium List 2 Accent 6" w:uiPriority="66"/>
+    <w:lsdException w:name="Medium Grid 1 Accent 6" w:uiPriority="67"/>
+    <w:lsdException w:name="Medium Grid 2 Accent 6" w:uiPriority="68"/>
+    <w:lsdException w:name="Medium Grid 3 Accent 6" w:uiPriority="69"/>
+    <w:lsdException w:name="Dark List Accent 6" w:uiPriority="70"/>
+    <w:lsdException w:name="Colorful Shading Accent 6" w:uiPriority="71"/>
+    <w:lsdException w:name="Colorful List Accent 6" w:uiPriority="72"/>
+    <w:lsdException w:name="Colorful Grid Accent 6" w:uiPriority="73"/>
+    <w:lsdException w:name="Subtle Emphasis" w:uiPriority="19" w:qFormat="1"/>
+    <w:lsdException w:name="Intense Emphasis" w:uiPriority="21" w:qFormat="1"/>
+    <w:lsdException w:name="Subtle Reference" w:uiPriority="31" w:qFormat="1"/>
+    <w:lsdException w:name="Intense Reference" w:uiPriority="32" w:qFormat="1"/>
+    <w:lsdException w:name="Book Title" w:uiPriority="33" w:qFormat="1"/>
+    <w:lsdException w:name="Bibliography" w:semiHidden="1" w:uiPriority="37" w:unhideWhenUsed="1"/>
+    <w:lsdException w:name="TOC Heading" w:semiHidden="1" w:uiPriority="39" w:unhideWhenUsed="1" w:qFormat="1"/>
+    <w:lsdException w:name="Plain Table 1" w:uiPriority="41"/>
+    <w:lsdException w:name="Plain Table 2" w:uiPriority="42"/>
+    <w:lsdException w:name="Plain Table 3" w:uiPriority="43"/>
+    <w:lsdException w:name="Plain Table 4" w:uiPriority="44"/>
+    <w:lsdException w:name="Plain Table 5" w:uiPriority="45"/>
+    <w:lsdException w:name="Grid Table Light" w:uiPriority="40"/>
+    <w:lsdException w:name="Grid Table 1 Light" w:uiPriority="46"/>
+    <w:lsdException w:name="Grid Table 2" w:uiPriority="47"/>
+    <w:lsdException w:name="Grid Table 3" w:uiPriority="48"/>
+    <w:lsdException w:name="Grid Table 4" w:uiPriority="49"/>
+    <w:lsdException w:name="Grid Table 5 Dark" w:uiPriority="50"/>
+    <w:lsdException w:name="Grid Table 6 Colorful" w:uiPriority="51"/>
+    <w:lsdException w:name="Grid Table 7 Colorful" w:uiPriority="52"/>
+    <w:lsdException w:name="Grid Table 1 Light Accent 1" w:uiPriority="46"/>
+    <w:lsdException w:name="Grid Table 2 Accent 1" w:uiPriority="47"/>
+    <w:lsdException w:name="Grid Table 3 Accent 1" w:uiPriority="48"/>
+    <w:lsdException w:name="Grid Table 4 Accent 1" w:uiPriority="49"/>
+    <w:lsdException w:name="Grid Table 5 Dark Accent 1" w:uiPriority="50"/>
+    <w:lsdException w:name="Grid Table 6 Colorful Accent 1" w:uiPriority="51"/>
+    <w:lsdException w:name="Grid Table 7 Colorful Accent 1" w:uiPriority="52"/>
+    <w:lsdException w:name="Grid Table 1 Light Accent 2" w:uiPriority="46"/>
+    <w:lsdException w:name="Grid Table 2 Accent 2" w:uiPriority="47"/>
+    <w:lsdException w:name="Grid Table 3 Accent 2" w:uiPriority="48"/>
+    <w:lsdException w:name="Grid Table 4 Accent 2" w:uiPriority="49"/>
+    <w:lsdException w:name="Grid Table 5 Dark Accent 2" w:uiPriority="50"/>
+    <w:lsdException w:name="Grid Table 6 Colorful Accent 2" w:uiPriority="51"/>
+    <w:lsdException w:name="Grid Table 7 Colorful Accent 2" w:uiPriority="52"/>
+    <w:lsdException w:name="Grid Table 1 Light Accent 3" w:uiPriority="46"/>
+    <w:lsdException w:name="Grid Table 2 Accent 3" w:uiPriority="47"/>
+    <w:lsdException w:name="Grid Table 3 Accent 3" w:uiPriority="48"/>
+    <w:lsdException w:name="Grid Table 4 Accent 3" w:uiPriority="49"/>
+    <w:lsdException w:name="Grid Table 5 Dark Accent 3" w:uiPriority="50"/>
+    <w:lsdException w:name="Grid Table 6 Colorful Accent 3" w:uiPriority="51"/>
+    <w:lsdException w:name="Grid Table 7 Colorful Accent 3" w:uiPriority="52"/>
+    <w:lsdException w:name="Grid Table 1 Light Accent 4" w:uiPriority="46"/>
+    <w:lsdException w:name="Grid Table 2 Accent 4" w:uiPriority="47"/>
+    <w:lsdException w:name="Grid Table 3 Accent 4" w:uiPriority="48"/>
+    <w:lsdException w:name="Grid Table 4 Accent 4" w:uiPriority="49"/>
+    <w:lsdException w:name="Grid Table 5 Dark Accent 4" w:uiPriority="50"/>
+    <w:lsdException w:name="Grid Table 6 Colorful Accent 4" w:uiPriority="51"/>
+    <w:lsdException w:name="Grid Table 7 Colorful Accent 4" w:uiPriority="52"/>
+    <w:lsdException w:name="Grid Table 1 Light Accent 5" w:uiPriority="46"/>
+    <w:lsdException w:name="Grid Table 2 Accent 5" w:uiPriority="47"/>
+    <w:lsdException w:name="Grid Table 3 Accent 5" w:uiPriority="48"/>
+    <w:lsdException w:name="Grid Table 4 Accent 5" w:uiPriority="49"/>
+    <w:lsdException w:name="Grid Table 5 Dark Accent 5" w:uiPriority="50"/>
+    <w:lsdException w:name="Grid Table 6 Colorful Accent 5" w:uiPriority="51"/>
+    <w:lsdException w:name="Grid Table 7 Colorful Accent 5" w:uiPriority="52"/>
+    <w:lsdException w:name="Grid Table 1 Light Accent 6" w:uiPriority="46"/>
+    <w:lsdException w:name="Grid Table 2 Accent 6" w:uiPriority="47"/>
+    <w:lsdException w:name="Grid Table 3 Accent 6" w:uiPriority="48"/>
+    <w:lsdException w:name="Grid Table 4 Accent 6" w:uiPriority="49"/>
+    <w:lsdException w:name="Grid Table 5 Dark Accent 6" w:uiPriority="50"/>
+    <w:lsdException w:name="Grid Table 6 Colorful Accent 6" w:uiPriority="51"/>
+    <w:lsdException w:name="Grid Table 7 Colorful Accent 6" w:uiPriority="52"/>
+    <w:lsdException w:name="List Table 1 Light" w:uiPriority="46"/>
+    <w:lsdException w:name="List Table 2" w:uiPriority="47"/>
+    <w:lsdException w:name="List Table 3" w:uiPriority="48"/>
+    <w:lsdException w:name="List Table 4" w:uiPriority="49"/>
+    <w:lsdException w:name="List Table 5 Dark" w:uiPriority="50"/>
+    <w:lsdException w:name="List Table 6 Colorful" w:uiPriority="51"/>
+    <w:lsdException w:name="List Table 7 Colorful" w:uiPriority="52"/>
+    <w:lsdException w:name="List Table 1 Light Accent 1" w:uiPriority="46"/>
+    <w:lsdException w:name="List Table 2 Accent 1" w:uiPriority="47"/>
+    <w:lsdException w:name="List Table 3 Accent 1" w:uiPriority="48"/>
+    <w:lsdException w:name="List Table 4 Accent 1" w:uiPriority="49"/>
+    <w:lsdException w:name="List Table 5 Dark Accent 1" w:uiPriority="50"/>
+    <w:lsdException w:name="List Table 6 Colorful Accent 1" w:uiPriority="51"/>
+    <w:lsdException w:name="List Table 7 Colorful Accent 1" w:uiPriority="52"/>
+    <w:lsdException w:name="List Table 1 Light Accent 2" w:uiPriority="46"/>
+    <w:lsdException w:name="List Table 2 Accent 2" w:uiPriority="47"/>
+    <w:lsdException w:name="List Table 3 Accent 2" w:uiPriority="48"/>
+    <w:lsdException w:name="List Table 4 Accent 2" w:uiPriority="49"/>
+    <w:lsdException w:name="List Table 5 Dark Accent 2" w:uiPriority="50"/>
+    <w:lsdException w:name="List Table 6 Colorful Accent 2" w:uiPriority="51"/>
+    <w:lsdException w:name="List Table 7 Colorful Accent 2" w:uiPriority="52"/>
+    <w:lsdException w:name="List Table 1 Light Accent 3" w:uiPriority="46"/>
+    <w:lsdException w:name="List Table 2 Accent 3" w:uiPriority="47"/>
+    <w:lsdException w:name="List Table 3 Accent 3" w:uiPriority="48"/>
+    <w:lsdException w:name="List Table 4 Accent 3" w:uiPriority="49"/>
+    <w:lsdException w:name="List Table 5 Dark Accent 3" w:uiPriority="50"/>
+    <w:lsdException w:name="List Table 6 Colorful Accent 3" w:uiPriority="51"/>
+    <w:lsdException w:name="List Table 7 Colorful Accent 3" w:uiPriority="52"/>
+    <w:lsdException w:name="List Table 1 Light Accent 4" w:uiPriority="46"/>
+    <w:lsdException w:name="List Table 2 Accent 4" w:uiPriority="47"/>
+    <w:lsdException w:name="List Table 3 Accent 4" w:uiPriority="48"/>
+    <w:lsdException w:name="List Table 4 Accent 4" w:uiPriority="49"/>
+    <w:lsdException w:name="List Table 5 Dark Accent 4" w:uiPriority="50"/>
+    <w:lsdException w:name="List Table 6 Colorful Accent 4" w:uiPriority="51"/>
+    <w:lsdException w:name="List Table 7 Colorful Accent 4" w:uiPriority="52"/>
+    <w:lsdException w:name="List Table 1 Light Accent 5" w:uiPriority="46"/>
+    <w:lsdException w:name="List Table 2 Accent 5" w:uiPriority="47"/>
+    <w:lsdException w:name="List Table 3 Accent 5" w:uiPriority="48"/>
+    <w:lsdException w:name="List Table 4 Accent 5" w:uiPriority="49"/>
+    <w:lsdException w:name="List Table 5 Dark Accent 5" w:uiPriority="50"/>
+    <w:lsdException w:name="List Table 6 Colorful Accent 5" w:uiPriority="51"/>
+    <w:lsdException w:name="List Table 7 Colorful Accent 5" w:uiPriority="52"/>
+    <w:lsdException w:name="List Table 1 Light Accent 6" w:uiPriority="46"/>
+    <w:lsdException w:name="List Table 2 Accent 6" w:uiPriority="47"/>
+    <w:lsdException w:name="List Table 3 Accent 6" w:uiPriority="48"/>
+    <w:lsdException w:name="List Table 4 Accent 6" w:uiPriority="49"/>
+    <w:lsdException w:name="List Table 5 Dark Accent 6" w:uiPriority="50"/>
+    <w:lsdException w:name="List Table 6 Colorful Accent 6" w:uiPriority="51"/>
+    <w:lsdException w:name="List Table 7 Colorful Accent 6" w:uiPriority="52"/>
   </w:latentStyles>
   <w:style w:type="paragraph" w:default="1" w:styleId="Normal">
     <w:name w:val="Normal"/>
@@ -17893,7 +18085,6 @@
     <w:uiPriority w:val="99"/>
     <w:semiHidden/>
     <w:unhideWhenUsed/>
-    <w:qFormat/>
     <w:tblPr>
       <w:tblInd w:w="0" w:type="dxa"/>
       <w:tblCellMar>
@@ -18412,7 +18603,6 @@
       <w:color w:val="auto"/>
     </w:rPr>
     <w:tblPr>
-      <w:tblInd w:w="0" w:type="dxa"/>
       <w:tblBorders>
         <w:top w:val="single" w:sz="4" w:space="0" w:color="auto"/>
         <w:left w:val="single" w:sz="4" w:space="0" w:color="auto"/>
@@ -18421,13 +18611,12 @@
         <w:insideH w:val="single" w:sz="4" w:space="0" w:color="auto"/>
         <w:insideV w:val="single" w:sz="4" w:space="0" w:color="auto"/>
       </w:tblBorders>
-      <w:tblCellMar>
-        <w:top w:w="0" w:type="dxa"/>
-        <w:left w:w="108" w:type="dxa"/>
-        <w:bottom w:w="0" w:type="dxa"/>
-        <w:right w:w="108" w:type="dxa"/>
-      </w:tblCellMar>
     </w:tblPr>
+  </w:style>
+  <w:style w:type="character" w:customStyle="1" w:styleId="il">
+    <w:name w:val="il"/>
+    <w:basedOn w:val="DefaultParagraphFont"/>
+    <w:rsid w:val="0017063F"/>
   </w:style>
 </w:styles>
 </file>
@@ -18718,7 +18907,7 @@
 <file path=customXml/item1.xml><?xml version="1.0" encoding="utf-8"?>
 <CoverPageProperties xmlns="http://schemas.microsoft.com/office/2006/coverPageProps">
   <PublishDate>2016-12-02T00:00:00</PublishDate>
-  <Abstract>Shane Brown, ShaneJBrown@Gmail.com, u0852900                                                    Sigmund Chow, sigmundccs@gmail.com, u0597938                                                       My Huynh, my.huynh@utah.edu, u0729654</Abstract>
+  <Abstract>Shane Brown, shanejbrown@gmail.com, u0852900                                                    Sigmund Chow, sigmundccs@gmail.com, u0597938                                                       My Huynh, my.huynh@utah.edu, u0729654</Abstract>
   <CompanyAddress/>
   <CompanyPhone/>
   <CompanyFax/>
@@ -18739,7 +18928,7 @@
 </file>
 
 <file path=customXml/itemProps2.xml><?xml version="1.0" encoding="utf-8"?>
-<ds:datastoreItem xmlns:ds="http://schemas.openxmlformats.org/officeDocument/2006/customXml" ds:itemID="{5DA2F0F3-ACD0-47CA-8A7B-778D02D5B898}">
+<ds:datastoreItem xmlns:ds="http://schemas.openxmlformats.org/officeDocument/2006/customXml" ds:itemID="{08F5D78A-1319-42F7-AAC5-DA39E7D620DF}">
   <ds:schemaRefs>
     <ds:schemaRef ds:uri="http://schemas.openxmlformats.org/officeDocument/2006/bibliography"/>
   </ds:schemaRefs>

</xml_diff>

<commit_message>
Reformat text in process book
</commit_message>
<xml_diff>
--- a/docs/ProcessBook.docx
+++ b/docs/ProcessBook.docx
@@ -1,6 +1,6 @@
 
 <file path=word/document.xml><?xml version="1.0" encoding="utf-8"?>
-<w:document xmlns:wpc="http://schemas.microsoft.com/office/word/2010/wordprocessingCanvas" xmlns:mc="http://schemas.openxmlformats.org/markup-compatibility/2006" xmlns:o="urn:schemas-microsoft-com:office:office" xmlns:r="http://schemas.openxmlformats.org/officeDocument/2006/relationships" xmlns:m="http://schemas.openxmlformats.org/officeDocument/2006/math" xmlns:v="urn:schemas-microsoft-com:vml" xmlns:wp14="http://schemas.microsoft.com/office/word/2010/wordprocessingDrawing" xmlns:wp="http://schemas.openxmlformats.org/drawingml/2006/wordprocessingDrawing" xmlns:w10="urn:schemas-microsoft-com:office:word" xmlns:w="http://schemas.openxmlformats.org/wordprocessingml/2006/main" xmlns:w14="http://schemas.microsoft.com/office/word/2010/wordml" xmlns:w15="http://schemas.microsoft.com/office/word/2012/wordml" xmlns:wpg="http://schemas.microsoft.com/office/word/2010/wordprocessingGroup" xmlns:wpi="http://schemas.microsoft.com/office/word/2010/wordprocessingInk" xmlns:wne="http://schemas.microsoft.com/office/word/2006/wordml" xmlns:wps="http://schemas.microsoft.com/office/word/2010/wordprocessingShape" mc:Ignorable="w14 w15 wp14">
+<w:document xmlns:ve="http://schemas.openxmlformats.org/markup-compatibility/2006" xmlns:o="urn:schemas-microsoft-com:office:office" xmlns:r="http://schemas.openxmlformats.org/officeDocument/2006/relationships" xmlns:m="http://schemas.openxmlformats.org/officeDocument/2006/math" xmlns:v="urn:schemas-microsoft-com:vml" xmlns:wp="http://schemas.openxmlformats.org/drawingml/2006/wordprocessingDrawing" xmlns:w10="urn:schemas-microsoft-com:office:word" xmlns:w="http://schemas.openxmlformats.org/wordprocessingml/2006/main" xmlns:wne="http://schemas.microsoft.com/office/word/2006/wordml">
   <w:background w:color="FFFFFF"/>
   <w:body>
     <w:sdt>
@@ -59,7 +59,6 @@
                             <w:dataBinding w:prefixMappings="xmlns:ns0='http://schemas.openxmlformats.org/package/2006/metadata/core-properties' xmlns:ns1='http://purl.org/dc/elements/1.1/'" w:xpath="/ns0:coreProperties[1]/ns1:title[1]" w:storeItemID="{6C3C8BC8-F283-45AE-878A-BAB7291924A1}"/>
                             <w:text/>
                           </w:sdtPr>
-                          <w:sdtEndPr/>
                           <w:sdtContent>
                             <w:p>
                               <w:pPr>
@@ -100,7 +99,6 @@
                             <w:dataBinding w:prefixMappings="xmlns:ns0='http://schemas.openxmlformats.org/package/2006/metadata/core-properties' xmlns:ns1='http://purl.org/dc/elements/1.1/'" w:xpath="/ns0:coreProperties[1]/ns1:subject[1]" w:storeItemID="{6C3C8BC8-F283-45AE-878A-BAB7291924A1}"/>
                             <w:text/>
                           </w:sdtPr>
-                          <w:sdtEndPr/>
                           <w:sdtContent>
                             <w:p>
                               <w:pPr>
@@ -201,7 +199,6 @@
                             <w:dataBinding w:prefixMappings="xmlns:ns0='http://schemas.microsoft.com/office/2006/coverPageProps'" w:xpath="/ns0:CoverPageProperties[1]/ns0:Abstract[1]" w:storeItemID="{55AF091B-3C7A-41E3-B477-F2FDAA23CFDA}"/>
                             <w:text/>
                           </w:sdtPr>
-                          <w:sdtEndPr/>
                           <w:sdtContent>
                             <w:p>
                               <w:pPr>
@@ -432,7 +429,6 @@
                               <w:calendar w:val="gregorian"/>
                             </w:date>
                           </w:sdtPr>
-                          <w:sdtEndPr/>
                           <w:sdtContent>
                             <w:p>
                               <w:pPr>
@@ -510,7 +506,6 @@
                                 <w:calendar w:val="gregorian"/>
                               </w:date>
                             </w:sdtPr>
-                            <w:sdtEndPr/>
                             <w:sdtContent>
                               <w:r>
                                 <w:rPr>
@@ -7265,22 +7260,6 @@
     <w:p>
       <w:pPr>
         <w:pStyle w:val="Normal1"/>
-        <w:tabs>
-          <w:tab w:val="left" w:pos="360"/>
-        </w:tabs>
-        <w:spacing w:before="240" w:after="240"/>
-        <w:contextualSpacing/>
-        <w:jc w:val="both"/>
-        <w:rPr>
-          <w:rFonts w:ascii="Times New Roman" w:hAnsi="Times New Roman" w:cs="Times New Roman"/>
-          <w:sz w:val="24"/>
-          <w:szCs w:val="24"/>
-        </w:rPr>
-      </w:pPr>
-    </w:p>
-    <w:p>
-      <w:pPr>
-        <w:pStyle w:val="Normal1"/>
         <w:spacing w:before="240" w:after="240"/>
         <w:jc w:val="center"/>
         <w:rPr>
@@ -7351,7 +7330,6 @@
           <w:sz w:val="20"/>
           <w:szCs w:val="20"/>
         </w:rPr>
-        <w:lastRenderedPageBreak/>
         <w:t xml:space="preserve">Figure </w:t>
       </w:r>
       <w:r>
@@ -7433,6 +7411,7 @@
           <w:sz w:val="24"/>
           <w:szCs w:val="24"/>
         </w:rPr>
+        <w:lastRenderedPageBreak/>
         <w:t>In proposal, we plan</w:t>
       </w:r>
       <w:r>
@@ -8058,7 +8037,6 @@
           <w:sz w:val="20"/>
           <w:szCs w:val="20"/>
         </w:rPr>
-        <w:lastRenderedPageBreak/>
         <w:t xml:space="preserve">Figure 11: </w:t>
       </w:r>
       <w:r>
@@ -8105,6 +8083,7 @@
           <w:sz w:val="24"/>
           <w:szCs w:val="24"/>
         </w:rPr>
+        <w:lastRenderedPageBreak/>
         <w:t>As we see in Figure 11, US map d</w:t>
       </w:r>
       <w:r>
@@ -9083,7 +9062,7 @@
           <w:szCs w:val="20"/>
         </w:rPr>
         <w:pict>
-          <v:shape id="_x0000_s1130" type="#_x0000_t202" style="position:absolute;left:0;text-align:left;margin-left:8.95pt;margin-top:24.1pt;width:310.3pt;height:31.9pt;z-index:251674624;mso-width-relative:margin;mso-height-relative:margin">
+          <v:shape id="_x0000_s1130" type="#_x0000_t202" style="position:absolute;left:0;text-align:left;margin-left:8.95pt;margin-top:16.4pt;width:310.3pt;height:31.9pt;z-index:251674624;mso-width-relative:margin;mso-height-relative:margin">
             <v:textbox style="mso-next-textbox:#_x0000_s1130">
               <w:txbxContent>
                 <w:p>
@@ -9236,7 +9215,6 @@
           <w:sz w:val="20"/>
           <w:szCs w:val="20"/>
         </w:rPr>
-        <w:lastRenderedPageBreak/>
         <w:t xml:space="preserve"> </w:t>
       </w:r>
     </w:p>
@@ -9258,6 +9236,7 @@
           <w:sz w:val="24"/>
           <w:szCs w:val="24"/>
         </w:rPr>
+        <w:lastRenderedPageBreak/>
         <w:drawing>
           <wp:anchor distT="0" distB="0" distL="114300" distR="114300" simplePos="0" relativeHeight="251673600" behindDoc="0" locked="0" layoutInCell="1" allowOverlap="1">
             <wp:simplePos x="0" y="0"/>
@@ -12533,7 +12512,7 @@
           <w:noProof/>
         </w:rPr>
         <w:drawing>
-          <wp:inline distT="0" distB="0" distL="0" distR="0" wp14:anchorId="2CAFB0B2" wp14:editId="31C6A45E">
+          <wp:inline distT="0" distB="0" distL="0" distR="0">
             <wp:extent cx="3766782" cy="3056084"/>
             <wp:effectExtent l="0" t="0" r="0" b="0"/>
             <wp:docPr id="5" name="Picture 5"/>
@@ -12548,7 +12527,7 @@
                     <pic:cNvPicPr/>
                   </pic:nvPicPr>
                   <pic:blipFill>
-                    <a:blip r:embed="rId46"/>
+                    <a:blip r:embed="rId46" cstate="print"/>
                     <a:stretch>
                       <a:fillRect/>
                     </a:stretch>
@@ -12609,17 +12588,7 @@
           <w:sz w:val="20"/>
           <w:szCs w:val="20"/>
         </w:rPr>
-        <w:t>2</w:t>
-      </w:r>
-      <w:r>
-        <w:rPr>
-          <w:rFonts w:ascii="Times New Roman" w:hAnsi="Times New Roman" w:cs="Times New Roman"/>
-          <w:b/>
-          <w:i/>
-          <w:sz w:val="20"/>
-          <w:szCs w:val="20"/>
-        </w:rPr>
-        <w:t>1</w:t>
+        <w:t>21</w:t>
       </w:r>
       <w:r>
         <w:rPr>
@@ -12681,7 +12650,7 @@
 </file>
 
 <file path=word/endnotes.xml><?xml version="1.0" encoding="utf-8"?>
-<w:endnotes xmlns:wpc="http://schemas.microsoft.com/office/word/2010/wordprocessingCanvas" xmlns:mc="http://schemas.openxmlformats.org/markup-compatibility/2006" xmlns:o="urn:schemas-microsoft-com:office:office" xmlns:r="http://schemas.openxmlformats.org/officeDocument/2006/relationships" xmlns:m="http://schemas.openxmlformats.org/officeDocument/2006/math" xmlns:v="urn:schemas-microsoft-com:vml" xmlns:wp14="http://schemas.microsoft.com/office/word/2010/wordprocessingDrawing" xmlns:wp="http://schemas.openxmlformats.org/drawingml/2006/wordprocessingDrawing" xmlns:w10="urn:schemas-microsoft-com:office:word" xmlns:w="http://schemas.openxmlformats.org/wordprocessingml/2006/main" xmlns:w14="http://schemas.microsoft.com/office/word/2010/wordml" xmlns:w15="http://schemas.microsoft.com/office/word/2012/wordml" xmlns:wpg="http://schemas.microsoft.com/office/word/2010/wordprocessingGroup" xmlns:wpi="http://schemas.microsoft.com/office/word/2010/wordprocessingInk" xmlns:wne="http://schemas.microsoft.com/office/word/2006/wordml" xmlns:wps="http://schemas.microsoft.com/office/word/2010/wordprocessingShape" mc:Ignorable="w14 w15 wp14">
+<w:endnotes xmlns:ve="http://schemas.openxmlformats.org/markup-compatibility/2006" xmlns:o="urn:schemas-microsoft-com:office:office" xmlns:r="http://schemas.openxmlformats.org/officeDocument/2006/relationships" xmlns:m="http://schemas.openxmlformats.org/officeDocument/2006/math" xmlns:v="urn:schemas-microsoft-com:vml" xmlns:wp="http://schemas.openxmlformats.org/drawingml/2006/wordprocessingDrawing" xmlns:w10="urn:schemas-microsoft-com:office:word" xmlns:w="http://schemas.openxmlformats.org/wordprocessingml/2006/main" xmlns:wne="http://schemas.microsoft.com/office/word/2006/wordml">
   <w:endnote w:type="separator" w:id="-1">
     <w:p>
       <w:pPr>
@@ -12706,7 +12675,7 @@
 </file>
 
 <file path=word/footer1.xml><?xml version="1.0" encoding="utf-8"?>
-<w:ftr xmlns:wpc="http://schemas.microsoft.com/office/word/2010/wordprocessingCanvas" xmlns:mc="http://schemas.openxmlformats.org/markup-compatibility/2006" xmlns:o="urn:schemas-microsoft-com:office:office" xmlns:r="http://schemas.openxmlformats.org/officeDocument/2006/relationships" xmlns:m="http://schemas.openxmlformats.org/officeDocument/2006/math" xmlns:v="urn:schemas-microsoft-com:vml" xmlns:wp14="http://schemas.microsoft.com/office/word/2010/wordprocessingDrawing" xmlns:wp="http://schemas.openxmlformats.org/drawingml/2006/wordprocessingDrawing" xmlns:w10="urn:schemas-microsoft-com:office:word" xmlns:w="http://schemas.openxmlformats.org/wordprocessingml/2006/main" xmlns:w14="http://schemas.microsoft.com/office/word/2010/wordml" xmlns:w15="http://schemas.microsoft.com/office/word/2012/wordml" xmlns:wpg="http://schemas.microsoft.com/office/word/2010/wordprocessingGroup" xmlns:wpi="http://schemas.microsoft.com/office/word/2010/wordprocessingInk" xmlns:wne="http://schemas.microsoft.com/office/word/2006/wordml" xmlns:wps="http://schemas.microsoft.com/office/word/2010/wordprocessingShape" mc:Ignorable="w14 w15 wp14">
+<w:ftr xmlns:ve="http://schemas.openxmlformats.org/markup-compatibility/2006" xmlns:o="urn:schemas-microsoft-com:office:office" xmlns:r="http://schemas.openxmlformats.org/officeDocument/2006/relationships" xmlns:m="http://schemas.openxmlformats.org/officeDocument/2006/math" xmlns:v="urn:schemas-microsoft-com:vml" xmlns:wp="http://schemas.openxmlformats.org/drawingml/2006/wordprocessingDrawing" xmlns:w10="urn:schemas-microsoft-com:office:word" xmlns:w="http://schemas.openxmlformats.org/wordprocessingml/2006/main" xmlns:wne="http://schemas.microsoft.com/office/word/2006/wordml">
   <w:p>
     <w:pPr>
       <w:pStyle w:val="Normal1"/>
@@ -12791,7 +12760,7 @@
         <w:sz w:val="22"/>
         <w:szCs w:val="22"/>
       </w:rPr>
-      <w:t>14</w:t>
+      <w:t>15</w:t>
     </w:r>
     <w:r>
       <w:rPr>
@@ -12846,7 +12815,7 @@
 </file>
 
 <file path=word/footnotes.xml><?xml version="1.0" encoding="utf-8"?>
-<w:footnotes xmlns:wpc="http://schemas.microsoft.com/office/word/2010/wordprocessingCanvas" xmlns:mc="http://schemas.openxmlformats.org/markup-compatibility/2006" xmlns:o="urn:schemas-microsoft-com:office:office" xmlns:r="http://schemas.openxmlformats.org/officeDocument/2006/relationships" xmlns:m="http://schemas.openxmlformats.org/officeDocument/2006/math" xmlns:v="urn:schemas-microsoft-com:vml" xmlns:wp14="http://schemas.microsoft.com/office/word/2010/wordprocessingDrawing" xmlns:wp="http://schemas.openxmlformats.org/drawingml/2006/wordprocessingDrawing" xmlns:w10="urn:schemas-microsoft-com:office:word" xmlns:w="http://schemas.openxmlformats.org/wordprocessingml/2006/main" xmlns:w14="http://schemas.microsoft.com/office/word/2010/wordml" xmlns:w15="http://schemas.microsoft.com/office/word/2012/wordml" xmlns:wpg="http://schemas.microsoft.com/office/word/2010/wordprocessingGroup" xmlns:wpi="http://schemas.microsoft.com/office/word/2010/wordprocessingInk" xmlns:wne="http://schemas.microsoft.com/office/word/2006/wordml" xmlns:wps="http://schemas.microsoft.com/office/word/2010/wordprocessingShape" mc:Ignorable="w14 w15 wp14">
+<w:footnotes xmlns:ve="http://schemas.openxmlformats.org/markup-compatibility/2006" xmlns:o="urn:schemas-microsoft-com:office:office" xmlns:r="http://schemas.openxmlformats.org/officeDocument/2006/relationships" xmlns:m="http://schemas.openxmlformats.org/officeDocument/2006/math" xmlns:v="urn:schemas-microsoft-com:vml" xmlns:wp="http://schemas.openxmlformats.org/drawingml/2006/wordprocessingDrawing" xmlns:w10="urn:schemas-microsoft-com:office:word" xmlns:w="http://schemas.openxmlformats.org/wordprocessingml/2006/main" xmlns:wne="http://schemas.microsoft.com/office/word/2006/wordml">
   <w:footnote w:type="separator" w:id="-1">
     <w:p>
       <w:pPr>
@@ -13019,7 +12988,7 @@
 </file>
 
 <file path=word/numbering.xml><?xml version="1.0" encoding="utf-8"?>
-<w:numbering xmlns:wpc="http://schemas.microsoft.com/office/word/2010/wordprocessingCanvas" xmlns:mc="http://schemas.openxmlformats.org/markup-compatibility/2006" xmlns:o="urn:schemas-microsoft-com:office:office" xmlns:r="http://schemas.openxmlformats.org/officeDocument/2006/relationships" xmlns:m="http://schemas.openxmlformats.org/officeDocument/2006/math" xmlns:v="urn:schemas-microsoft-com:vml" xmlns:wp14="http://schemas.microsoft.com/office/word/2010/wordprocessingDrawing" xmlns:wp="http://schemas.openxmlformats.org/drawingml/2006/wordprocessingDrawing" xmlns:w10="urn:schemas-microsoft-com:office:word" xmlns:w="http://schemas.openxmlformats.org/wordprocessingml/2006/main" xmlns:w14="http://schemas.microsoft.com/office/word/2010/wordml" xmlns:w15="http://schemas.microsoft.com/office/word/2012/wordml" xmlns:wpg="http://schemas.microsoft.com/office/word/2010/wordprocessingGroup" xmlns:wpi="http://schemas.microsoft.com/office/word/2010/wordprocessingInk" xmlns:wne="http://schemas.microsoft.com/office/word/2006/wordml" xmlns:wps="http://schemas.microsoft.com/office/word/2010/wordprocessingShape" mc:Ignorable="w14 w15 wp14">
+<w:numbering xmlns:ve="http://schemas.openxmlformats.org/markup-compatibility/2006" xmlns:o="urn:schemas-microsoft-com:office:office" xmlns:r="http://schemas.openxmlformats.org/officeDocument/2006/relationships" xmlns:m="http://schemas.openxmlformats.org/officeDocument/2006/math" xmlns:v="urn:schemas-microsoft-com:vml" xmlns:wp="http://schemas.openxmlformats.org/drawingml/2006/wordprocessingDrawing" xmlns:w10="urn:schemas-microsoft-com:office:word" xmlns:w="http://schemas.openxmlformats.org/wordprocessingml/2006/main" xmlns:wne="http://schemas.microsoft.com/office/word/2006/wordml">
   <w:numPicBullet w:numPicBulletId="0">
     <w:pict>
       <v:shapetype id="_x0000_t75" coordsize="21600,21600" o:spt="75" o:preferrelative="t" path="m@4@5l@4@11@9@11@9@5xe" filled="f" stroked="f">
@@ -13041,12 +13010,12 @@
         <v:path o:extrusionok="f" gradientshapeok="t" o:connecttype="rect"/>
         <o:lock v:ext="edit" aspectratio="t"/>
       </v:shapetype>
-      <v:shape id="_x0000_i1067" type="#_x0000_t75" style="width:11.3pt;height:11.3pt" o:bullet="t">
+      <v:shape id="_x0000_i1027" type="#_x0000_t75" style="width:11.1pt;height:11.1pt" o:bullet="t">
         <v:imagedata r:id="rId1" o:title="mso9639"/>
       </v:shape>
     </w:pict>
   </w:numPicBullet>
-  <w:abstractNum w:abstractNumId="0" w15:restartNumberingAfterBreak="0">
+  <w:abstractNum w:abstractNumId="0">
     <w:nsid w:val="047704D2"/>
     <w:multiLevelType w:val="hybridMultilevel"/>
     <w:tmpl w:val="18D8707C"/>
@@ -13159,7 +13128,7 @@
       </w:rPr>
     </w:lvl>
   </w:abstractNum>
-  <w:abstractNum w:abstractNumId="1" w15:restartNumberingAfterBreak="0">
+  <w:abstractNum w:abstractNumId="1">
     <w:nsid w:val="06EA67D9"/>
     <w:multiLevelType w:val="hybridMultilevel"/>
     <w:tmpl w:val="6A467E48"/>
@@ -13245,7 +13214,7 @@
       </w:pPr>
     </w:lvl>
   </w:abstractNum>
-  <w:abstractNum w:abstractNumId="2" w15:restartNumberingAfterBreak="0">
+  <w:abstractNum w:abstractNumId="2">
     <w:nsid w:val="071E285D"/>
     <w:multiLevelType w:val="hybridMultilevel"/>
     <w:tmpl w:val="0CE87874"/>
@@ -13331,7 +13300,7 @@
       </w:pPr>
     </w:lvl>
   </w:abstractNum>
-  <w:abstractNum w:abstractNumId="3" w15:restartNumberingAfterBreak="0">
+  <w:abstractNum w:abstractNumId="3">
     <w:nsid w:val="09896B8A"/>
     <w:multiLevelType w:val="hybridMultilevel"/>
     <w:tmpl w:val="97F04468"/>
@@ -13417,7 +13386,7 @@
       </w:pPr>
     </w:lvl>
   </w:abstractNum>
-  <w:abstractNum w:abstractNumId="4" w15:restartNumberingAfterBreak="0">
+  <w:abstractNum w:abstractNumId="4">
     <w:nsid w:val="0E1E4C25"/>
     <w:multiLevelType w:val="hybridMultilevel"/>
     <w:tmpl w:val="FC563A74"/>
@@ -13503,7 +13472,7 @@
       </w:pPr>
     </w:lvl>
   </w:abstractNum>
-  <w:abstractNum w:abstractNumId="5" w15:restartNumberingAfterBreak="0">
+  <w:abstractNum w:abstractNumId="5">
     <w:nsid w:val="0E92194C"/>
     <w:multiLevelType w:val="hybridMultilevel"/>
     <w:tmpl w:val="450C5542"/>
@@ -13616,7 +13585,7 @@
       </w:rPr>
     </w:lvl>
   </w:abstractNum>
-  <w:abstractNum w:abstractNumId="6" w15:restartNumberingAfterBreak="0">
+  <w:abstractNum w:abstractNumId="6">
     <w:nsid w:val="0F1D6BDC"/>
     <w:multiLevelType w:val="multilevel"/>
     <w:tmpl w:val="62A6D08A"/>
@@ -13729,7 +13698,7 @@
       </w:rPr>
     </w:lvl>
   </w:abstractNum>
-  <w:abstractNum w:abstractNumId="7" w15:restartNumberingAfterBreak="0">
+  <w:abstractNum w:abstractNumId="7">
     <w:nsid w:val="12D1139F"/>
     <w:multiLevelType w:val="multilevel"/>
     <w:tmpl w:val="002E6428"/>
@@ -13842,7 +13811,7 @@
       </w:rPr>
     </w:lvl>
   </w:abstractNum>
-  <w:abstractNum w:abstractNumId="8" w15:restartNumberingAfterBreak="0">
+  <w:abstractNum w:abstractNumId="8">
     <w:nsid w:val="146C32BF"/>
     <w:multiLevelType w:val="hybridMultilevel"/>
     <w:tmpl w:val="F6F24BF2"/>
@@ -13928,7 +13897,7 @@
       </w:pPr>
     </w:lvl>
   </w:abstractNum>
-  <w:abstractNum w:abstractNumId="9" w15:restartNumberingAfterBreak="0">
+  <w:abstractNum w:abstractNumId="9">
     <w:nsid w:val="1D324DAE"/>
     <w:multiLevelType w:val="multilevel"/>
     <w:tmpl w:val="91C48B34"/>
@@ -14041,7 +14010,7 @@
       </w:rPr>
     </w:lvl>
   </w:abstractNum>
-  <w:abstractNum w:abstractNumId="10" w15:restartNumberingAfterBreak="0">
+  <w:abstractNum w:abstractNumId="10">
     <w:nsid w:val="28657219"/>
     <w:multiLevelType w:val="hybridMultilevel"/>
     <w:tmpl w:val="F8F68D58"/>
@@ -14154,7 +14123,7 @@
       </w:rPr>
     </w:lvl>
   </w:abstractNum>
-  <w:abstractNum w:abstractNumId="11" w15:restartNumberingAfterBreak="0">
+  <w:abstractNum w:abstractNumId="11">
     <w:nsid w:val="2C5A4593"/>
     <w:multiLevelType w:val="hybridMultilevel"/>
     <w:tmpl w:val="CA1AED8E"/>
@@ -14267,7 +14236,7 @@
       </w:rPr>
     </w:lvl>
   </w:abstractNum>
-  <w:abstractNum w:abstractNumId="12" w15:restartNumberingAfterBreak="0">
+  <w:abstractNum w:abstractNumId="12">
     <w:nsid w:val="2D7111DC"/>
     <w:multiLevelType w:val="hybridMultilevel"/>
     <w:tmpl w:val="C7661E48"/>
@@ -14356,7 +14325,7 @@
       </w:pPr>
     </w:lvl>
   </w:abstractNum>
-  <w:abstractNum w:abstractNumId="13" w15:restartNumberingAfterBreak="0">
+  <w:abstractNum w:abstractNumId="13">
     <w:nsid w:val="3069603A"/>
     <w:multiLevelType w:val="hybridMultilevel"/>
     <w:tmpl w:val="D9E4C270"/>
@@ -14442,7 +14411,7 @@
       </w:pPr>
     </w:lvl>
   </w:abstractNum>
-  <w:abstractNum w:abstractNumId="14" w15:restartNumberingAfterBreak="0">
+  <w:abstractNum w:abstractNumId="14">
     <w:nsid w:val="34171DCA"/>
     <w:multiLevelType w:val="hybridMultilevel"/>
     <w:tmpl w:val="EAFC7D06"/>
@@ -14528,7 +14497,7 @@
       </w:pPr>
     </w:lvl>
   </w:abstractNum>
-  <w:abstractNum w:abstractNumId="15" w15:restartNumberingAfterBreak="0">
+  <w:abstractNum w:abstractNumId="15">
     <w:nsid w:val="38DC21AA"/>
     <w:multiLevelType w:val="hybridMultilevel"/>
     <w:tmpl w:val="55841522"/>
@@ -14614,7 +14583,7 @@
       </w:pPr>
     </w:lvl>
   </w:abstractNum>
-  <w:abstractNum w:abstractNumId="16" w15:restartNumberingAfterBreak="0">
+  <w:abstractNum w:abstractNumId="16">
     <w:nsid w:val="39B76E1A"/>
     <w:multiLevelType w:val="hybridMultilevel"/>
     <w:tmpl w:val="361C59B2"/>
@@ -14700,7 +14669,7 @@
       </w:pPr>
     </w:lvl>
   </w:abstractNum>
-  <w:abstractNum w:abstractNumId="17" w15:restartNumberingAfterBreak="0">
+  <w:abstractNum w:abstractNumId="17">
     <w:nsid w:val="3A410FCE"/>
     <w:multiLevelType w:val="hybridMultilevel"/>
     <w:tmpl w:val="D0D630AE"/>
@@ -14786,7 +14755,7 @@
       </w:pPr>
     </w:lvl>
   </w:abstractNum>
-  <w:abstractNum w:abstractNumId="18" w15:restartNumberingAfterBreak="0">
+  <w:abstractNum w:abstractNumId="18">
     <w:nsid w:val="3C4A300D"/>
     <w:multiLevelType w:val="multilevel"/>
     <w:tmpl w:val="40BCE852"/>
@@ -14899,7 +14868,7 @@
       </w:rPr>
     </w:lvl>
   </w:abstractNum>
-  <w:abstractNum w:abstractNumId="19" w15:restartNumberingAfterBreak="0">
+  <w:abstractNum w:abstractNumId="19">
     <w:nsid w:val="40EE2E06"/>
     <w:multiLevelType w:val="hybridMultilevel"/>
     <w:tmpl w:val="D1AE763E"/>
@@ -15012,7 +14981,7 @@
       </w:rPr>
     </w:lvl>
   </w:abstractNum>
-  <w:abstractNum w:abstractNumId="20" w15:restartNumberingAfterBreak="0">
+  <w:abstractNum w:abstractNumId="20">
     <w:nsid w:val="459D5ABE"/>
     <w:multiLevelType w:val="hybridMultilevel"/>
     <w:tmpl w:val="D7D6E79C"/>
@@ -15125,7 +15094,7 @@
       </w:rPr>
     </w:lvl>
   </w:abstractNum>
-  <w:abstractNum w:abstractNumId="21" w15:restartNumberingAfterBreak="0">
+  <w:abstractNum w:abstractNumId="21">
     <w:nsid w:val="46A02490"/>
     <w:multiLevelType w:val="hybridMultilevel"/>
     <w:tmpl w:val="0D3E703C"/>
@@ -15216,7 +15185,7 @@
       </w:pPr>
     </w:lvl>
   </w:abstractNum>
-  <w:abstractNum w:abstractNumId="22" w15:restartNumberingAfterBreak="0">
+  <w:abstractNum w:abstractNumId="22">
     <w:nsid w:val="4CCA2588"/>
     <w:multiLevelType w:val="multilevel"/>
     <w:tmpl w:val="F222AA44"/>
@@ -15330,7 +15299,7 @@
       </w:rPr>
     </w:lvl>
   </w:abstractNum>
-  <w:abstractNum w:abstractNumId="23" w15:restartNumberingAfterBreak="0">
+  <w:abstractNum w:abstractNumId="23">
     <w:nsid w:val="4F843DC4"/>
     <w:multiLevelType w:val="hybridMultilevel"/>
     <w:tmpl w:val="73D64D1E"/>
@@ -15416,7 +15385,7 @@
       </w:pPr>
     </w:lvl>
   </w:abstractNum>
-  <w:abstractNum w:abstractNumId="24" w15:restartNumberingAfterBreak="0">
+  <w:abstractNum w:abstractNumId="24">
     <w:nsid w:val="53BB64C4"/>
     <w:multiLevelType w:val="hybridMultilevel"/>
     <w:tmpl w:val="E480AA82"/>
@@ -15502,7 +15471,7 @@
       </w:pPr>
     </w:lvl>
   </w:abstractNum>
-  <w:abstractNum w:abstractNumId="25" w15:restartNumberingAfterBreak="0">
+  <w:abstractNum w:abstractNumId="25">
     <w:nsid w:val="5829761C"/>
     <w:multiLevelType w:val="hybridMultilevel"/>
     <w:tmpl w:val="BB38D4BA"/>
@@ -15615,7 +15584,7 @@
       </w:rPr>
     </w:lvl>
   </w:abstractNum>
-  <w:abstractNum w:abstractNumId="26" w15:restartNumberingAfterBreak="0">
+  <w:abstractNum w:abstractNumId="26">
     <w:nsid w:val="58E20FCC"/>
     <w:multiLevelType w:val="hybridMultilevel"/>
     <w:tmpl w:val="8530FC12"/>
@@ -15701,7 +15670,7 @@
       </w:pPr>
     </w:lvl>
   </w:abstractNum>
-  <w:abstractNum w:abstractNumId="27" w15:restartNumberingAfterBreak="0">
+  <w:abstractNum w:abstractNumId="27">
     <w:nsid w:val="5A34427B"/>
     <w:multiLevelType w:val="multilevel"/>
     <w:tmpl w:val="67660FD0"/>
@@ -15814,7 +15783,7 @@
       </w:rPr>
     </w:lvl>
   </w:abstractNum>
-  <w:abstractNum w:abstractNumId="28" w15:restartNumberingAfterBreak="0">
+  <w:abstractNum w:abstractNumId="28">
     <w:nsid w:val="5BB02BB4"/>
     <w:multiLevelType w:val="hybridMultilevel"/>
     <w:tmpl w:val="63506608"/>
@@ -15903,7 +15872,7 @@
       </w:pPr>
     </w:lvl>
   </w:abstractNum>
-  <w:abstractNum w:abstractNumId="29" w15:restartNumberingAfterBreak="0">
+  <w:abstractNum w:abstractNumId="29">
     <w:nsid w:val="5F103FA5"/>
     <w:multiLevelType w:val="multilevel"/>
     <w:tmpl w:val="A4FA73D0"/>
@@ -16016,7 +15985,7 @@
       </w:rPr>
     </w:lvl>
   </w:abstractNum>
-  <w:abstractNum w:abstractNumId="30" w15:restartNumberingAfterBreak="0">
+  <w:abstractNum w:abstractNumId="30">
     <w:nsid w:val="61745EEB"/>
     <w:multiLevelType w:val="hybridMultilevel"/>
     <w:tmpl w:val="5442E674"/>
@@ -16129,7 +16098,7 @@
       </w:rPr>
     </w:lvl>
   </w:abstractNum>
-  <w:abstractNum w:abstractNumId="31" w15:restartNumberingAfterBreak="0">
+  <w:abstractNum w:abstractNumId="31">
     <w:nsid w:val="634518C8"/>
     <w:multiLevelType w:val="multilevel"/>
     <w:tmpl w:val="A9440E46"/>
@@ -16242,7 +16211,7 @@
       </w:rPr>
     </w:lvl>
   </w:abstractNum>
-  <w:abstractNum w:abstractNumId="32" w15:restartNumberingAfterBreak="0">
+  <w:abstractNum w:abstractNumId="32">
     <w:nsid w:val="636E3D46"/>
     <w:multiLevelType w:val="hybridMultilevel"/>
     <w:tmpl w:val="97F04468"/>
@@ -16328,7 +16297,7 @@
       </w:pPr>
     </w:lvl>
   </w:abstractNum>
-  <w:abstractNum w:abstractNumId="33" w15:restartNumberingAfterBreak="0">
+  <w:abstractNum w:abstractNumId="33">
     <w:nsid w:val="63894D7C"/>
     <w:multiLevelType w:val="hybridMultilevel"/>
     <w:tmpl w:val="991E96F8"/>
@@ -16441,7 +16410,7 @@
       </w:rPr>
     </w:lvl>
   </w:abstractNum>
-  <w:abstractNum w:abstractNumId="34" w15:restartNumberingAfterBreak="0">
+  <w:abstractNum w:abstractNumId="34">
     <w:nsid w:val="65466836"/>
     <w:multiLevelType w:val="hybridMultilevel"/>
     <w:tmpl w:val="63CAB388"/>
@@ -16527,7 +16496,7 @@
       </w:pPr>
     </w:lvl>
   </w:abstractNum>
-  <w:abstractNum w:abstractNumId="35" w15:restartNumberingAfterBreak="0">
+  <w:abstractNum w:abstractNumId="35">
     <w:nsid w:val="655D5CDF"/>
     <w:multiLevelType w:val="hybridMultilevel"/>
     <w:tmpl w:val="6308C118"/>
@@ -16640,7 +16609,7 @@
       </w:rPr>
     </w:lvl>
   </w:abstractNum>
-  <w:abstractNum w:abstractNumId="36" w15:restartNumberingAfterBreak="0">
+  <w:abstractNum w:abstractNumId="36">
     <w:nsid w:val="68572D3E"/>
     <w:multiLevelType w:val="multilevel"/>
     <w:tmpl w:val="CD6ADA88"/>
@@ -16753,7 +16722,7 @@
       </w:rPr>
     </w:lvl>
   </w:abstractNum>
-  <w:abstractNum w:abstractNumId="37" w15:restartNumberingAfterBreak="0">
+  <w:abstractNum w:abstractNumId="37">
     <w:nsid w:val="732A5CE6"/>
     <w:multiLevelType w:val="hybridMultilevel"/>
     <w:tmpl w:val="7D3494D0"/>
@@ -16866,7 +16835,7 @@
       </w:rPr>
     </w:lvl>
   </w:abstractNum>
-  <w:abstractNum w:abstractNumId="38" w15:restartNumberingAfterBreak="0">
+  <w:abstractNum w:abstractNumId="38">
     <w:nsid w:val="75CB4503"/>
     <w:multiLevelType w:val="hybridMultilevel"/>
     <w:tmpl w:val="AAF4F98E"/>
@@ -16952,7 +16921,7 @@
       </w:pPr>
     </w:lvl>
   </w:abstractNum>
-  <w:abstractNum w:abstractNumId="39" w15:restartNumberingAfterBreak="0">
+  <w:abstractNum w:abstractNumId="39">
     <w:nsid w:val="76B559B4"/>
     <w:multiLevelType w:val="hybridMultilevel"/>
     <w:tmpl w:val="2C94B8CA"/>
@@ -17066,7 +17035,7 @@
       </w:rPr>
     </w:lvl>
   </w:abstractNum>
-  <w:abstractNum w:abstractNumId="40" w15:restartNumberingAfterBreak="0">
+  <w:abstractNum w:abstractNumId="40">
     <w:nsid w:val="7A5446ED"/>
     <w:multiLevelType w:val="hybridMultilevel"/>
     <w:tmpl w:val="4E324458"/>
@@ -17152,7 +17121,7 @@
       </w:pPr>
     </w:lvl>
   </w:abstractNum>
-  <w:abstractNum w:abstractNumId="41" w15:restartNumberingAfterBreak="0">
+  <w:abstractNum w:abstractNumId="41">
     <w:nsid w:val="7AF42CDC"/>
     <w:multiLevelType w:val="hybridMultilevel"/>
     <w:tmpl w:val="8052508E"/>
@@ -17241,7 +17210,7 @@
       </w:pPr>
     </w:lvl>
   </w:abstractNum>
-  <w:abstractNum w:abstractNumId="42" w15:restartNumberingAfterBreak="0">
+  <w:abstractNum w:abstractNumId="42">
     <w:nsid w:val="7E3F0397"/>
     <w:multiLevelType w:val="multilevel"/>
     <w:tmpl w:val="B95A6818"/>
@@ -17354,7 +17323,7 @@
       </w:rPr>
     </w:lvl>
   </w:abstractNum>
-  <w:abstractNum w:abstractNumId="43" w15:restartNumberingAfterBreak="0">
+  <w:abstractNum w:abstractNumId="43">
     <w:nsid w:val="7F6B749F"/>
     <w:multiLevelType w:val="hybridMultilevel"/>
     <w:tmpl w:val="B1E2E0DA"/>
@@ -17576,7 +17545,7 @@
 </file>
 
 <file path=word/styles.xml><?xml version="1.0" encoding="utf-8"?>
-<w:styles xmlns:mc="http://schemas.openxmlformats.org/markup-compatibility/2006" xmlns:r="http://schemas.openxmlformats.org/officeDocument/2006/relationships" xmlns:w="http://schemas.openxmlformats.org/wordprocessingml/2006/main" xmlns:w14="http://schemas.microsoft.com/office/word/2010/wordml" xmlns:w15="http://schemas.microsoft.com/office/word/2012/wordml" mc:Ignorable="w14 w15">
+<w:styles xmlns:r="http://schemas.openxmlformats.org/officeDocument/2006/relationships" xmlns:w="http://schemas.openxmlformats.org/wordprocessingml/2006/main">
   <w:docDefaults>
     <w:rPrDefault>
       <w:rPr>
@@ -17593,378 +17562,144 @@
       </w:pPr>
     </w:pPrDefault>
   </w:docDefaults>
-  <w:latentStyles w:defLockedState="0" w:defUIPriority="99" w:defSemiHidden="0" w:defUnhideWhenUsed="0" w:defQFormat="0" w:count="371">
-    <w:lsdException w:name="Normal" w:uiPriority="0" w:qFormat="1"/>
-    <w:lsdException w:name="heading 1" w:uiPriority="9" w:qFormat="1"/>
-    <w:lsdException w:name="heading 2" w:semiHidden="1" w:uiPriority="9" w:unhideWhenUsed="1" w:qFormat="1"/>
-    <w:lsdException w:name="heading 3" w:semiHidden="1" w:uiPriority="9" w:unhideWhenUsed="1" w:qFormat="1"/>
-    <w:lsdException w:name="heading 4" w:semiHidden="1" w:uiPriority="9" w:unhideWhenUsed="1" w:qFormat="1"/>
-    <w:lsdException w:name="heading 5" w:semiHidden="1" w:uiPriority="9" w:unhideWhenUsed="1" w:qFormat="1"/>
-    <w:lsdException w:name="heading 6" w:semiHidden="1" w:uiPriority="9" w:unhideWhenUsed="1" w:qFormat="1"/>
-    <w:lsdException w:name="heading 7" w:semiHidden="1" w:uiPriority="9" w:unhideWhenUsed="1" w:qFormat="1"/>
-    <w:lsdException w:name="heading 8" w:semiHidden="1" w:uiPriority="9" w:unhideWhenUsed="1" w:qFormat="1"/>
-    <w:lsdException w:name="heading 9" w:semiHidden="1" w:uiPriority="9" w:unhideWhenUsed="1" w:qFormat="1"/>
-    <w:lsdException w:name="index 1" w:semiHidden="1" w:unhideWhenUsed="1"/>
-    <w:lsdException w:name="index 2" w:semiHidden="1" w:unhideWhenUsed="1"/>
-    <w:lsdException w:name="index 3" w:semiHidden="1" w:unhideWhenUsed="1"/>
-    <w:lsdException w:name="index 4" w:semiHidden="1" w:unhideWhenUsed="1"/>
-    <w:lsdException w:name="index 5" w:semiHidden="1" w:unhideWhenUsed="1"/>
-    <w:lsdException w:name="index 6" w:semiHidden="1" w:unhideWhenUsed="1"/>
-    <w:lsdException w:name="index 7" w:semiHidden="1" w:unhideWhenUsed="1"/>
-    <w:lsdException w:name="index 8" w:semiHidden="1" w:unhideWhenUsed="1"/>
-    <w:lsdException w:name="index 9" w:semiHidden="1" w:unhideWhenUsed="1"/>
-    <w:lsdException w:name="toc 1" w:semiHidden="1" w:uiPriority="39" w:unhideWhenUsed="1" w:qFormat="1"/>
-    <w:lsdException w:name="toc 2" w:semiHidden="1" w:uiPriority="39" w:unhideWhenUsed="1" w:qFormat="1"/>
-    <w:lsdException w:name="toc 3" w:semiHidden="1" w:uiPriority="39" w:unhideWhenUsed="1" w:qFormat="1"/>
-    <w:lsdException w:name="toc 4" w:semiHidden="1" w:uiPriority="39" w:unhideWhenUsed="1"/>
-    <w:lsdException w:name="toc 5" w:semiHidden="1" w:uiPriority="39" w:unhideWhenUsed="1"/>
-    <w:lsdException w:name="toc 6" w:semiHidden="1" w:uiPriority="39" w:unhideWhenUsed="1"/>
-    <w:lsdException w:name="toc 7" w:semiHidden="1" w:uiPriority="39" w:unhideWhenUsed="1"/>
-    <w:lsdException w:name="toc 8" w:semiHidden="1" w:uiPriority="39" w:unhideWhenUsed="1"/>
-    <w:lsdException w:name="toc 9" w:semiHidden="1" w:uiPriority="39" w:unhideWhenUsed="1"/>
-    <w:lsdException w:name="Normal Indent" w:semiHidden="1" w:unhideWhenUsed="1"/>
-    <w:lsdException w:name="footnote text" w:semiHidden="1" w:unhideWhenUsed="1"/>
-    <w:lsdException w:name="annotation text" w:semiHidden="1" w:unhideWhenUsed="1"/>
-    <w:lsdException w:name="header" w:semiHidden="1" w:unhideWhenUsed="1"/>
-    <w:lsdException w:name="footer" w:semiHidden="1" w:unhideWhenUsed="1"/>
-    <w:lsdException w:name="index heading" w:semiHidden="1" w:unhideWhenUsed="1"/>
-    <w:lsdException w:name="caption" w:semiHidden="1" w:uiPriority="35" w:unhideWhenUsed="1" w:qFormat="1"/>
-    <w:lsdException w:name="table of figures" w:semiHidden="1" w:unhideWhenUsed="1"/>
-    <w:lsdException w:name="envelope address" w:semiHidden="1" w:unhideWhenUsed="1"/>
-    <w:lsdException w:name="envelope return" w:semiHidden="1" w:unhideWhenUsed="1"/>
-    <w:lsdException w:name="footnote reference" w:semiHidden="1" w:unhideWhenUsed="1"/>
-    <w:lsdException w:name="annotation reference" w:semiHidden="1" w:unhideWhenUsed="1"/>
-    <w:lsdException w:name="line number" w:semiHidden="1" w:unhideWhenUsed="1"/>
-    <w:lsdException w:name="page number" w:semiHidden="1" w:unhideWhenUsed="1"/>
-    <w:lsdException w:name="endnote reference" w:semiHidden="1" w:unhideWhenUsed="1"/>
-    <w:lsdException w:name="endnote text" w:semiHidden="1" w:unhideWhenUsed="1"/>
-    <w:lsdException w:name="table of authorities" w:semiHidden="1" w:unhideWhenUsed="1"/>
-    <w:lsdException w:name="macro" w:semiHidden="1" w:unhideWhenUsed="1"/>
-    <w:lsdException w:name="toa heading" w:semiHidden="1" w:unhideWhenUsed="1"/>
-    <w:lsdException w:name="List" w:semiHidden="1" w:unhideWhenUsed="1"/>
-    <w:lsdException w:name="List Bullet" w:semiHidden="1" w:unhideWhenUsed="1"/>
-    <w:lsdException w:name="List Number" w:semiHidden="1" w:unhideWhenUsed="1"/>
-    <w:lsdException w:name="List 2" w:semiHidden="1" w:unhideWhenUsed="1"/>
-    <w:lsdException w:name="List 3" w:semiHidden="1" w:unhideWhenUsed="1"/>
-    <w:lsdException w:name="List 4" w:semiHidden="1" w:unhideWhenUsed="1"/>
-    <w:lsdException w:name="List 5" w:semiHidden="1" w:unhideWhenUsed="1"/>
-    <w:lsdException w:name="List Bullet 2" w:semiHidden="1" w:unhideWhenUsed="1"/>
-    <w:lsdException w:name="List Bullet 3" w:semiHidden="1" w:unhideWhenUsed="1"/>
-    <w:lsdException w:name="List Bullet 4" w:semiHidden="1" w:unhideWhenUsed="1"/>
-    <w:lsdException w:name="List Bullet 5" w:semiHidden="1" w:unhideWhenUsed="1"/>
-    <w:lsdException w:name="List Number 2" w:semiHidden="1" w:unhideWhenUsed="1"/>
-    <w:lsdException w:name="List Number 3" w:semiHidden="1" w:unhideWhenUsed="1"/>
-    <w:lsdException w:name="List Number 4" w:semiHidden="1" w:unhideWhenUsed="1"/>
-    <w:lsdException w:name="List Number 5" w:semiHidden="1" w:unhideWhenUsed="1"/>
-    <w:lsdException w:name="Title" w:uiPriority="10" w:qFormat="1"/>
-    <w:lsdException w:name="Closing" w:semiHidden="1" w:unhideWhenUsed="1"/>
-    <w:lsdException w:name="Signature" w:semiHidden="1" w:unhideWhenUsed="1"/>
-    <w:lsdException w:name="Default Paragraph Font" w:semiHidden="1" w:uiPriority="1" w:unhideWhenUsed="1"/>
-    <w:lsdException w:name="Body Text" w:semiHidden="1" w:unhideWhenUsed="1"/>
-    <w:lsdException w:name="Body Text Indent" w:semiHidden="1" w:unhideWhenUsed="1"/>
-    <w:lsdException w:name="List Continue" w:semiHidden="1" w:unhideWhenUsed="1"/>
-    <w:lsdException w:name="List Continue 2" w:semiHidden="1" w:unhideWhenUsed="1"/>
-    <w:lsdException w:name="List Continue 3" w:semiHidden="1" w:unhideWhenUsed="1"/>
-    <w:lsdException w:name="List Continue 4" w:semiHidden="1" w:unhideWhenUsed="1"/>
-    <w:lsdException w:name="List Continue 5" w:semiHidden="1" w:unhideWhenUsed="1"/>
-    <w:lsdException w:name="Message Header" w:semiHidden="1" w:unhideWhenUsed="1"/>
-    <w:lsdException w:name="Subtitle" w:uiPriority="11" w:qFormat="1"/>
-    <w:lsdException w:name="Salutation" w:semiHidden="1" w:unhideWhenUsed="1"/>
-    <w:lsdException w:name="Date" w:semiHidden="1" w:unhideWhenUsed="1"/>
-    <w:lsdException w:name="Body Text First Indent" w:semiHidden="1" w:unhideWhenUsed="1"/>
-    <w:lsdException w:name="Body Text First Indent 2" w:semiHidden="1" w:unhideWhenUsed="1"/>
-    <w:lsdException w:name="Note Heading" w:semiHidden="1" w:unhideWhenUsed="1"/>
-    <w:lsdException w:name="Body Text 2" w:semiHidden="1" w:unhideWhenUsed="1"/>
-    <w:lsdException w:name="Body Text 3" w:semiHidden="1" w:unhideWhenUsed="1"/>
-    <w:lsdException w:name="Body Text Indent 2" w:semiHidden="1" w:unhideWhenUsed="1"/>
-    <w:lsdException w:name="Body Text Indent 3" w:semiHidden="1" w:unhideWhenUsed="1"/>
-    <w:lsdException w:name="Block Text" w:semiHidden="1" w:unhideWhenUsed="1"/>
-    <w:lsdException w:name="Hyperlink" w:semiHidden="1" w:unhideWhenUsed="1"/>
-    <w:lsdException w:name="FollowedHyperlink" w:semiHidden="1" w:unhideWhenUsed="1"/>
-    <w:lsdException w:name="Strong" w:uiPriority="22" w:qFormat="1"/>
-    <w:lsdException w:name="Emphasis" w:uiPriority="20" w:qFormat="1"/>
-    <w:lsdException w:name="Document Map" w:semiHidden="1" w:unhideWhenUsed="1"/>
-    <w:lsdException w:name="Plain Text" w:semiHidden="1" w:unhideWhenUsed="1"/>
-    <w:lsdException w:name="E-mail Signature" w:semiHidden="1" w:unhideWhenUsed="1"/>
-    <w:lsdException w:name="HTML Top of Form" w:semiHidden="1" w:unhideWhenUsed="1"/>
-    <w:lsdException w:name="HTML Bottom of Form" w:semiHidden="1" w:unhideWhenUsed="1"/>
-    <w:lsdException w:name="Normal (Web)" w:semiHidden="1" w:unhideWhenUsed="1"/>
-    <w:lsdException w:name="HTML Acronym" w:semiHidden="1" w:unhideWhenUsed="1"/>
-    <w:lsdException w:name="HTML Address" w:semiHidden="1" w:unhideWhenUsed="1"/>
-    <w:lsdException w:name="HTML Cite" w:semiHidden="1" w:unhideWhenUsed="1"/>
-    <w:lsdException w:name="HTML Code" w:semiHidden="1" w:unhideWhenUsed="1"/>
-    <w:lsdException w:name="HTML Definition" w:semiHidden="1" w:unhideWhenUsed="1"/>
-    <w:lsdException w:name="HTML Keyboard" w:semiHidden="1" w:unhideWhenUsed="1"/>
-    <w:lsdException w:name="HTML Preformatted" w:semiHidden="1" w:unhideWhenUsed="1"/>
-    <w:lsdException w:name="HTML Sample" w:semiHidden="1" w:unhideWhenUsed="1"/>
-    <w:lsdException w:name="HTML Typewriter" w:semiHidden="1" w:unhideWhenUsed="1"/>
-    <w:lsdException w:name="HTML Variable" w:semiHidden="1" w:unhideWhenUsed="1"/>
-    <w:lsdException w:name="Normal Table" w:semiHidden="1" w:unhideWhenUsed="1"/>
-    <w:lsdException w:name="annotation subject" w:semiHidden="1" w:unhideWhenUsed="1"/>
-    <w:lsdException w:name="No List" w:semiHidden="1" w:unhideWhenUsed="1"/>
-    <w:lsdException w:name="Outline List 1" w:semiHidden="1" w:unhideWhenUsed="1"/>
-    <w:lsdException w:name="Outline List 2" w:semiHidden="1" w:unhideWhenUsed="1"/>
-    <w:lsdException w:name="Outline List 3" w:semiHidden="1" w:unhideWhenUsed="1"/>
-    <w:lsdException w:name="Table Simple 1" w:semiHidden="1" w:unhideWhenUsed="1"/>
-    <w:lsdException w:name="Table Simple 2" w:semiHidden="1" w:unhideWhenUsed="1"/>
-    <w:lsdException w:name="Table Simple 3" w:semiHidden="1" w:unhideWhenUsed="1"/>
-    <w:lsdException w:name="Table Classic 1" w:semiHidden="1" w:unhideWhenUsed="1"/>
-    <w:lsdException w:name="Table Classic 2" w:semiHidden="1" w:unhideWhenUsed="1"/>
-    <w:lsdException w:name="Table Classic 3" w:semiHidden="1" w:unhideWhenUsed="1"/>
-    <w:lsdException w:name="Table Classic 4" w:semiHidden="1" w:unhideWhenUsed="1"/>
-    <w:lsdException w:name="Table Colorful 1" w:semiHidden="1" w:unhideWhenUsed="1"/>
-    <w:lsdException w:name="Table Colorful 2" w:semiHidden="1" w:unhideWhenUsed="1"/>
-    <w:lsdException w:name="Table Colorful 3" w:semiHidden="1" w:unhideWhenUsed="1"/>
-    <w:lsdException w:name="Table Columns 1" w:semiHidden="1" w:unhideWhenUsed="1"/>
-    <w:lsdException w:name="Table Columns 2" w:semiHidden="1" w:unhideWhenUsed="1"/>
-    <w:lsdException w:name="Table Columns 3" w:semiHidden="1" w:unhideWhenUsed="1"/>
-    <w:lsdException w:name="Table Columns 4" w:semiHidden="1" w:unhideWhenUsed="1"/>
-    <w:lsdException w:name="Table Columns 5" w:semiHidden="1" w:unhideWhenUsed="1"/>
-    <w:lsdException w:name="Table Grid 1" w:semiHidden="1" w:unhideWhenUsed="1"/>
-    <w:lsdException w:name="Table Grid 2" w:semiHidden="1" w:unhideWhenUsed="1"/>
-    <w:lsdException w:name="Table Grid 3" w:semiHidden="1" w:unhideWhenUsed="1"/>
-    <w:lsdException w:name="Table Grid 4" w:semiHidden="1" w:unhideWhenUsed="1"/>
-    <w:lsdException w:name="Table Grid 5" w:semiHidden="1" w:unhideWhenUsed="1"/>
-    <w:lsdException w:name="Table Grid 6" w:semiHidden="1" w:unhideWhenUsed="1"/>
-    <w:lsdException w:name="Table Grid 7" w:semiHidden="1" w:unhideWhenUsed="1"/>
-    <w:lsdException w:name="Table Grid 8" w:semiHidden="1" w:unhideWhenUsed="1"/>
-    <w:lsdException w:name="Table List 1" w:semiHidden="1" w:unhideWhenUsed="1"/>
-    <w:lsdException w:name="Table List 2" w:semiHidden="1" w:unhideWhenUsed="1"/>
-    <w:lsdException w:name="Table List 3" w:semiHidden="1" w:unhideWhenUsed="1"/>
-    <w:lsdException w:name="Table List 4" w:semiHidden="1" w:unhideWhenUsed="1"/>
-    <w:lsdException w:name="Table List 5" w:semiHidden="1" w:unhideWhenUsed="1"/>
-    <w:lsdException w:name="Table List 6" w:semiHidden="1" w:unhideWhenUsed="1"/>
-    <w:lsdException w:name="Table List 7" w:semiHidden="1" w:unhideWhenUsed="1"/>
-    <w:lsdException w:name="Table List 8" w:semiHidden="1" w:unhideWhenUsed="1"/>
-    <w:lsdException w:name="Table 3D effects 1" w:semiHidden="1" w:unhideWhenUsed="1"/>
-    <w:lsdException w:name="Table 3D effects 2" w:semiHidden="1" w:unhideWhenUsed="1"/>
-    <w:lsdException w:name="Table 3D effects 3" w:semiHidden="1" w:unhideWhenUsed="1"/>
-    <w:lsdException w:name="Table Contemporary" w:semiHidden="1" w:unhideWhenUsed="1"/>
-    <w:lsdException w:name="Table Elegant" w:semiHidden="1" w:unhideWhenUsed="1"/>
-    <w:lsdException w:name="Table Professional" w:semiHidden="1" w:unhideWhenUsed="1"/>
-    <w:lsdException w:name="Table Subtle 1" w:semiHidden="1" w:unhideWhenUsed="1"/>
-    <w:lsdException w:name="Table Subtle 2" w:semiHidden="1" w:unhideWhenUsed="1"/>
-    <w:lsdException w:name="Table Web 1" w:semiHidden="1" w:unhideWhenUsed="1"/>
-    <w:lsdException w:name="Table Web 2" w:semiHidden="1" w:unhideWhenUsed="1"/>
-    <w:lsdException w:name="Table Web 3" w:semiHidden="1" w:unhideWhenUsed="1"/>
-    <w:lsdException w:name="Balloon Text" w:semiHidden="1" w:unhideWhenUsed="1"/>
-    <w:lsdException w:name="Table Grid" w:uiPriority="59"/>
-    <w:lsdException w:name="Table Theme" w:semiHidden="1" w:unhideWhenUsed="1"/>
-    <w:lsdException w:name="Placeholder Text" w:semiHidden="1"/>
-    <w:lsdException w:name="No Spacing" w:uiPriority="1" w:qFormat="1"/>
-    <w:lsdException w:name="Light Shading" w:uiPriority="60"/>
-    <w:lsdException w:name="Light List" w:uiPriority="61"/>
-    <w:lsdException w:name="Light Grid" w:uiPriority="62"/>
-    <w:lsdException w:name="Medium Shading 1" w:uiPriority="63"/>
-    <w:lsdException w:name="Medium Shading 2" w:uiPriority="64"/>
-    <w:lsdException w:name="Medium List 1" w:uiPriority="65"/>
-    <w:lsdException w:name="Medium List 2" w:uiPriority="66"/>
-    <w:lsdException w:name="Medium Grid 1" w:uiPriority="67"/>
-    <w:lsdException w:name="Medium Grid 2" w:uiPriority="68"/>
-    <w:lsdException w:name="Medium Grid 3" w:uiPriority="69"/>
-    <w:lsdException w:name="Dark List" w:uiPriority="70"/>
-    <w:lsdException w:name="Colorful Shading" w:uiPriority="71"/>
-    <w:lsdException w:name="Colorful List" w:uiPriority="72"/>
-    <w:lsdException w:name="Colorful Grid" w:uiPriority="73"/>
-    <w:lsdException w:name="Light Shading Accent 1" w:uiPriority="60"/>
-    <w:lsdException w:name="Light List Accent 1" w:uiPriority="61"/>
-    <w:lsdException w:name="Light Grid Accent 1" w:uiPriority="62"/>
-    <w:lsdException w:name="Medium Shading 1 Accent 1" w:uiPriority="63"/>
-    <w:lsdException w:name="Medium Shading 2 Accent 1" w:uiPriority="64"/>
-    <w:lsdException w:name="Medium List 1 Accent 1" w:uiPriority="65"/>
-    <w:lsdException w:name="Revision" w:semiHidden="1"/>
-    <w:lsdException w:name="List Paragraph" w:uiPriority="34" w:qFormat="1"/>
-    <w:lsdException w:name="Quote" w:uiPriority="29" w:qFormat="1"/>
-    <w:lsdException w:name="Intense Quote" w:uiPriority="30" w:qFormat="1"/>
-    <w:lsdException w:name="Medium List 2 Accent 1" w:uiPriority="66"/>
-    <w:lsdException w:name="Medium Grid 1 Accent 1" w:uiPriority="67"/>
-    <w:lsdException w:name="Medium Grid 2 Accent 1" w:uiPriority="68"/>
-    <w:lsdException w:name="Medium Grid 3 Accent 1" w:uiPriority="69"/>
-    <w:lsdException w:name="Dark List Accent 1" w:uiPriority="70"/>
-    <w:lsdException w:name="Colorful Shading Accent 1" w:uiPriority="71"/>
-    <w:lsdException w:name="Colorful List Accent 1" w:uiPriority="72"/>
-    <w:lsdException w:name="Colorful Grid Accent 1" w:uiPriority="73"/>
-    <w:lsdException w:name="Light Shading Accent 2" w:uiPriority="60"/>
-    <w:lsdException w:name="Light List Accent 2" w:uiPriority="61"/>
-    <w:lsdException w:name="Light Grid Accent 2" w:uiPriority="62"/>
-    <w:lsdException w:name="Medium Shading 1 Accent 2" w:uiPriority="63"/>
-    <w:lsdException w:name="Medium Shading 2 Accent 2" w:uiPriority="64"/>
-    <w:lsdException w:name="Medium List 1 Accent 2" w:uiPriority="65"/>
-    <w:lsdException w:name="Medium List 2 Accent 2" w:uiPriority="66"/>
-    <w:lsdException w:name="Medium Grid 1 Accent 2" w:uiPriority="67"/>
-    <w:lsdException w:name="Medium Grid 2 Accent 2" w:uiPriority="68"/>
-    <w:lsdException w:name="Medium Grid 3 Accent 2" w:uiPriority="69"/>
-    <w:lsdException w:name="Dark List Accent 2" w:uiPriority="70"/>
-    <w:lsdException w:name="Colorful Shading Accent 2" w:uiPriority="71"/>
-    <w:lsdException w:name="Colorful List Accent 2" w:uiPriority="72"/>
-    <w:lsdException w:name="Colorful Grid Accent 2" w:uiPriority="73"/>
-    <w:lsdException w:name="Light Shading Accent 3" w:uiPriority="60"/>
-    <w:lsdException w:name="Light List Accent 3" w:uiPriority="61"/>
-    <w:lsdException w:name="Light Grid Accent 3" w:uiPriority="62"/>
-    <w:lsdException w:name="Medium Shading 1 Accent 3" w:uiPriority="63"/>
-    <w:lsdException w:name="Medium Shading 2 Accent 3" w:uiPriority="64"/>
-    <w:lsdException w:name="Medium List 1 Accent 3" w:uiPriority="65"/>
-    <w:lsdException w:name="Medium List 2 Accent 3" w:uiPriority="66"/>
-    <w:lsdException w:name="Medium Grid 1 Accent 3" w:uiPriority="67"/>
-    <w:lsdException w:name="Medium Grid 2 Accent 3" w:uiPriority="68"/>
-    <w:lsdException w:name="Medium Grid 3 Accent 3" w:uiPriority="69"/>
-    <w:lsdException w:name="Dark List Accent 3" w:uiPriority="70"/>
-    <w:lsdException w:name="Colorful Shading Accent 3" w:uiPriority="71"/>
-    <w:lsdException w:name="Colorful List Accent 3" w:uiPriority="72"/>
-    <w:lsdException w:name="Colorful Grid Accent 3" w:uiPriority="73"/>
-    <w:lsdException w:name="Light Shading Accent 4" w:uiPriority="60"/>
-    <w:lsdException w:name="Light List Accent 4" w:uiPriority="61"/>
-    <w:lsdException w:name="Light Grid Accent 4" w:uiPriority="62"/>
-    <w:lsdException w:name="Medium Shading 1 Accent 4" w:uiPriority="63"/>
-    <w:lsdException w:name="Medium Shading 2 Accent 4" w:uiPriority="64"/>
-    <w:lsdException w:name="Medium List 1 Accent 4" w:uiPriority="65"/>
-    <w:lsdException w:name="Medium List 2 Accent 4" w:uiPriority="66"/>
-    <w:lsdException w:name="Medium Grid 1 Accent 4" w:uiPriority="67"/>
-    <w:lsdException w:name="Medium Grid 2 Accent 4" w:uiPriority="68"/>
-    <w:lsdException w:name="Medium Grid 3 Accent 4" w:uiPriority="69"/>
-    <w:lsdException w:name="Dark List Accent 4" w:uiPriority="70"/>
-    <w:lsdException w:name="Colorful Shading Accent 4" w:uiPriority="71"/>
-    <w:lsdException w:name="Colorful List Accent 4" w:uiPriority="72"/>
-    <w:lsdException w:name="Colorful Grid Accent 4" w:uiPriority="73"/>
-    <w:lsdException w:name="Light Shading Accent 5" w:uiPriority="60"/>
-    <w:lsdException w:name="Light List Accent 5" w:uiPriority="61"/>
-    <w:lsdException w:name="Light Grid Accent 5" w:uiPriority="62"/>
-    <w:lsdException w:name="Medium Shading 1 Accent 5" w:uiPriority="63"/>
-    <w:lsdException w:name="Medium Shading 2 Accent 5" w:uiPriority="64"/>
-    <w:lsdException w:name="Medium List 1 Accent 5" w:uiPriority="65"/>
-    <w:lsdException w:name="Medium List 2 Accent 5" w:uiPriority="66"/>
-    <w:lsdException w:name="Medium Grid 1 Accent 5" w:uiPriority="67"/>
-    <w:lsdException w:name="Medium Grid 2 Accent 5" w:uiPriority="68"/>
-    <w:lsdException w:name="Medium Grid 3 Accent 5" w:uiPriority="69"/>
-    <w:lsdException w:name="Dark List Accent 5" w:uiPriority="70"/>
-    <w:lsdException w:name="Colorful Shading Accent 5" w:uiPriority="71"/>
-    <w:lsdException w:name="Colorful List Accent 5" w:uiPriority="72"/>
-    <w:lsdException w:name="Colorful Grid Accent 5" w:uiPriority="73"/>
-    <w:lsdException w:name="Light Shading Accent 6" w:uiPriority="60"/>
-    <w:lsdException w:name="Light List Accent 6" w:uiPriority="61"/>
-    <w:lsdException w:name="Light Grid Accent 6" w:uiPriority="62"/>
-    <w:lsdException w:name="Medium Shading 1 Accent 6" w:uiPriority="63"/>
-    <w:lsdException w:name="Medium Shading 2 Accent 6" w:uiPriority="64"/>
-    <w:lsdException w:name="Medium List 1 Accent 6" w:uiPriority="65"/>
-    <w:lsdException w:name="Medium List 2 Accent 6" w:uiPriority="66"/>
-    <w:lsdException w:name="Medium Grid 1 Accent 6" w:uiPriority="67"/>
-    <w:lsdException w:name="Medium Grid 2 Accent 6" w:uiPriority="68"/>
-    <w:lsdException w:name="Medium Grid 3 Accent 6" w:uiPriority="69"/>
-    <w:lsdException w:name="Dark List Accent 6" w:uiPriority="70"/>
-    <w:lsdException w:name="Colorful Shading Accent 6" w:uiPriority="71"/>
-    <w:lsdException w:name="Colorful List Accent 6" w:uiPriority="72"/>
-    <w:lsdException w:name="Colorful Grid Accent 6" w:uiPriority="73"/>
-    <w:lsdException w:name="Subtle Emphasis" w:uiPriority="19" w:qFormat="1"/>
-    <w:lsdException w:name="Intense Emphasis" w:uiPriority="21" w:qFormat="1"/>
-    <w:lsdException w:name="Subtle Reference" w:uiPriority="31" w:qFormat="1"/>
-    <w:lsdException w:name="Intense Reference" w:uiPriority="32" w:qFormat="1"/>
-    <w:lsdException w:name="Book Title" w:uiPriority="33" w:qFormat="1"/>
-    <w:lsdException w:name="Bibliography" w:semiHidden="1" w:uiPriority="37" w:unhideWhenUsed="1"/>
-    <w:lsdException w:name="TOC Heading" w:semiHidden="1" w:uiPriority="39" w:unhideWhenUsed="1" w:qFormat="1"/>
-    <w:lsdException w:name="Plain Table 1" w:uiPriority="41"/>
-    <w:lsdException w:name="Plain Table 2" w:uiPriority="42"/>
-    <w:lsdException w:name="Plain Table 3" w:uiPriority="43"/>
-    <w:lsdException w:name="Plain Table 4" w:uiPriority="44"/>
-    <w:lsdException w:name="Plain Table 5" w:uiPriority="45"/>
-    <w:lsdException w:name="Grid Table Light" w:uiPriority="40"/>
-    <w:lsdException w:name="Grid Table 1 Light" w:uiPriority="46"/>
-    <w:lsdException w:name="Grid Table 2" w:uiPriority="47"/>
-    <w:lsdException w:name="Grid Table 3" w:uiPriority="48"/>
-    <w:lsdException w:name="Grid Table 4" w:uiPriority="49"/>
-    <w:lsdException w:name="Grid Table 5 Dark" w:uiPriority="50"/>
-    <w:lsdException w:name="Grid Table 6 Colorful" w:uiPriority="51"/>
-    <w:lsdException w:name="Grid Table 7 Colorful" w:uiPriority="52"/>
-    <w:lsdException w:name="Grid Table 1 Light Accent 1" w:uiPriority="46"/>
-    <w:lsdException w:name="Grid Table 2 Accent 1" w:uiPriority="47"/>
-    <w:lsdException w:name="Grid Table 3 Accent 1" w:uiPriority="48"/>
-    <w:lsdException w:name="Grid Table 4 Accent 1" w:uiPriority="49"/>
-    <w:lsdException w:name="Grid Table 5 Dark Accent 1" w:uiPriority="50"/>
-    <w:lsdException w:name="Grid Table 6 Colorful Accent 1" w:uiPriority="51"/>
-    <w:lsdException w:name="Grid Table 7 Colorful Accent 1" w:uiPriority="52"/>
-    <w:lsdException w:name="Grid Table 1 Light Accent 2" w:uiPriority="46"/>
-    <w:lsdException w:name="Grid Table 2 Accent 2" w:uiPriority="47"/>
-    <w:lsdException w:name="Grid Table 3 Accent 2" w:uiPriority="48"/>
-    <w:lsdException w:name="Grid Table 4 Accent 2" w:uiPriority="49"/>
-    <w:lsdException w:name="Grid Table 5 Dark Accent 2" w:uiPriority="50"/>
-    <w:lsdException w:name="Grid Table 6 Colorful Accent 2" w:uiPriority="51"/>
-    <w:lsdException w:name="Grid Table 7 Colorful Accent 2" w:uiPriority="52"/>
-    <w:lsdException w:name="Grid Table 1 Light Accent 3" w:uiPriority="46"/>
-    <w:lsdException w:name="Grid Table 2 Accent 3" w:uiPriority="47"/>
-    <w:lsdException w:name="Grid Table 3 Accent 3" w:uiPriority="48"/>
-    <w:lsdException w:name="Grid Table 4 Accent 3" w:uiPriority="49"/>
-    <w:lsdException w:name="Grid Table 5 Dark Accent 3" w:uiPriority="50"/>
-    <w:lsdException w:name="Grid Table 6 Colorful Accent 3" w:uiPriority="51"/>
-    <w:lsdException w:name="Grid Table 7 Colorful Accent 3" w:uiPriority="52"/>
-    <w:lsdException w:name="Grid Table 1 Light Accent 4" w:uiPriority="46"/>
-    <w:lsdException w:name="Grid Table 2 Accent 4" w:uiPriority="47"/>
-    <w:lsdException w:name="Grid Table 3 Accent 4" w:uiPriority="48"/>
-    <w:lsdException w:name="Grid Table 4 Accent 4" w:uiPriority="49"/>
-    <w:lsdException w:name="Grid Table 5 Dark Accent 4" w:uiPriority="50"/>
-    <w:lsdException w:name="Grid Table 6 Colorful Accent 4" w:uiPriority="51"/>
-    <w:lsdException w:name="Grid Table 7 Colorful Accent 4" w:uiPriority="52"/>
-    <w:lsdException w:name="Grid Table 1 Light Accent 5" w:uiPriority="46"/>
-    <w:lsdException w:name="Grid Table 2 Accent 5" w:uiPriority="47"/>
-    <w:lsdException w:name="Grid Table 3 Accent 5" w:uiPriority="48"/>
-    <w:lsdException w:name="Grid Table 4 Accent 5" w:uiPriority="49"/>
-    <w:lsdException w:name="Grid Table 5 Dark Accent 5" w:uiPriority="50"/>
-    <w:lsdException w:name="Grid Table 6 Colorful Accent 5" w:uiPriority="51"/>
-    <w:lsdException w:name="Grid Table 7 Colorful Accent 5" w:uiPriority="52"/>
-    <w:lsdException w:name="Grid Table 1 Light Accent 6" w:uiPriority="46"/>
-    <w:lsdException w:name="Grid Table 2 Accent 6" w:uiPriority="47"/>
-    <w:lsdException w:name="Grid Table 3 Accent 6" w:uiPriority="48"/>
-    <w:lsdException w:name="Grid Table 4 Accent 6" w:uiPriority="49"/>
-    <w:lsdException w:name="Grid Table 5 Dark Accent 6" w:uiPriority="50"/>
-    <w:lsdException w:name="Grid Table 6 Colorful Accent 6" w:uiPriority="51"/>
-    <w:lsdException w:name="Grid Table 7 Colorful Accent 6" w:uiPriority="52"/>
-    <w:lsdException w:name="List Table 1 Light" w:uiPriority="46"/>
-    <w:lsdException w:name="List Table 2" w:uiPriority="47"/>
-    <w:lsdException w:name="List Table 3" w:uiPriority="48"/>
-    <w:lsdException w:name="List Table 4" w:uiPriority="49"/>
-    <w:lsdException w:name="List Table 5 Dark" w:uiPriority="50"/>
-    <w:lsdException w:name="List Table 6 Colorful" w:uiPriority="51"/>
-    <w:lsdException w:name="List Table 7 Colorful" w:uiPriority="52"/>
-    <w:lsdException w:name="List Table 1 Light Accent 1" w:uiPriority="46"/>
-    <w:lsdException w:name="List Table 2 Accent 1" w:uiPriority="47"/>
-    <w:lsdException w:name="List Table 3 Accent 1" w:uiPriority="48"/>
-    <w:lsdException w:name="List Table 4 Accent 1" w:uiPriority="49"/>
-    <w:lsdException w:name="List Table 5 Dark Accent 1" w:uiPriority="50"/>
-    <w:lsdException w:name="List Table 6 Colorful Accent 1" w:uiPriority="51"/>
-    <w:lsdException w:name="List Table 7 Colorful Accent 1" w:uiPriority="52"/>
-    <w:lsdException w:name="List Table 1 Light Accent 2" w:uiPriority="46"/>
-    <w:lsdException w:name="List Table 2 Accent 2" w:uiPriority="47"/>
-    <w:lsdException w:name="List Table 3 Accent 2" w:uiPriority="48"/>
-    <w:lsdException w:name="List Table 4 Accent 2" w:uiPriority="49"/>
-    <w:lsdException w:name="List Table 5 Dark Accent 2" w:uiPriority="50"/>
-    <w:lsdException w:name="List Table 6 Colorful Accent 2" w:uiPriority="51"/>
-    <w:lsdException w:name="List Table 7 Colorful Accent 2" w:uiPriority="52"/>
-    <w:lsdException w:name="List Table 1 Light Accent 3" w:uiPriority="46"/>
-    <w:lsdException w:name="List Table 2 Accent 3" w:uiPriority="47"/>
-    <w:lsdException w:name="List Table 3 Accent 3" w:uiPriority="48"/>
-    <w:lsdException w:name="List Table 4 Accent 3" w:uiPriority="49"/>
-    <w:lsdException w:name="List Table 5 Dark Accent 3" w:uiPriority="50"/>
-    <w:lsdException w:name="List Table 6 Colorful Accent 3" w:uiPriority="51"/>
-    <w:lsdException w:name="List Table 7 Colorful Accent 3" w:uiPriority="52"/>
-    <w:lsdException w:name="List Table 1 Light Accent 4" w:uiPriority="46"/>
-    <w:lsdException w:name="List Table 2 Accent 4" w:uiPriority="47"/>
-    <w:lsdException w:name="List Table 3 Accent 4" w:uiPriority="48"/>
-    <w:lsdException w:name="List Table 4 Accent 4" w:uiPriority="49"/>
-    <w:lsdException w:name="List Table 5 Dark Accent 4" w:uiPriority="50"/>
-    <w:lsdException w:name="List Table 6 Colorful Accent 4" w:uiPriority="51"/>
-    <w:lsdException w:name="List Table 7 Colorful Accent 4" w:uiPriority="52"/>
-    <w:lsdException w:name="List Table 1 Light Accent 5" w:uiPriority="46"/>
-    <w:lsdException w:name="List Table 2 Accent 5" w:uiPriority="47"/>
-    <w:lsdException w:name="List Table 3 Accent 5" w:uiPriority="48"/>
-    <w:lsdException w:name="List Table 4 Accent 5" w:uiPriority="49"/>
-    <w:lsdException w:name="List Table 5 Dark Accent 5" w:uiPriority="50"/>
-    <w:lsdException w:name="List Table 6 Colorful Accent 5" w:uiPriority="51"/>
-    <w:lsdException w:name="List Table 7 Colorful Accent 5" w:uiPriority="52"/>
-    <w:lsdException w:name="List Table 1 Light Accent 6" w:uiPriority="46"/>
-    <w:lsdException w:name="List Table 2 Accent 6" w:uiPriority="47"/>
-    <w:lsdException w:name="List Table 3 Accent 6" w:uiPriority="48"/>
-    <w:lsdException w:name="List Table 4 Accent 6" w:uiPriority="49"/>
-    <w:lsdException w:name="List Table 5 Dark Accent 6" w:uiPriority="50"/>
-    <w:lsdException w:name="List Table 6 Colorful Accent 6" w:uiPriority="51"/>
-    <w:lsdException w:name="List Table 7 Colorful Accent 6" w:uiPriority="52"/>
+  <w:latentStyles w:defLockedState="0" w:defUIPriority="99" w:defSemiHidden="1" w:defUnhideWhenUsed="1" w:defQFormat="0" w:count="267">
+    <w:lsdException w:name="Normal" w:semiHidden="0" w:uiPriority="0" w:unhideWhenUsed="0" w:qFormat="1"/>
+    <w:lsdException w:name="heading 1" w:semiHidden="0" w:uiPriority="9" w:unhideWhenUsed="0" w:qFormat="1"/>
+    <w:lsdException w:name="heading 2" w:uiPriority="9" w:qFormat="1"/>
+    <w:lsdException w:name="heading 3" w:uiPriority="9" w:qFormat="1"/>
+    <w:lsdException w:name="heading 4" w:uiPriority="9" w:qFormat="1"/>
+    <w:lsdException w:name="heading 5" w:uiPriority="9" w:qFormat="1"/>
+    <w:lsdException w:name="heading 6" w:uiPriority="9" w:qFormat="1"/>
+    <w:lsdException w:name="heading 7" w:uiPriority="9" w:qFormat="1"/>
+    <w:lsdException w:name="heading 8" w:uiPriority="9" w:qFormat="1"/>
+    <w:lsdException w:name="heading 9" w:uiPriority="9" w:qFormat="1"/>
+    <w:lsdException w:name="toc 1" w:uiPriority="39" w:qFormat="1"/>
+    <w:lsdException w:name="toc 2" w:uiPriority="39" w:qFormat="1"/>
+    <w:lsdException w:name="toc 3" w:uiPriority="39" w:qFormat="1"/>
+    <w:lsdException w:name="toc 4" w:uiPriority="39"/>
+    <w:lsdException w:name="toc 5" w:uiPriority="39"/>
+    <w:lsdException w:name="toc 6" w:uiPriority="39"/>
+    <w:lsdException w:name="toc 7" w:uiPriority="39"/>
+    <w:lsdException w:name="toc 8" w:uiPriority="39"/>
+    <w:lsdException w:name="toc 9" w:uiPriority="39"/>
+    <w:lsdException w:name="caption" w:uiPriority="35" w:qFormat="1"/>
+    <w:lsdException w:name="Title" w:semiHidden="0" w:uiPriority="10" w:unhideWhenUsed="0" w:qFormat="1"/>
+    <w:lsdException w:name="Default Paragraph Font" w:uiPriority="1"/>
+    <w:lsdException w:name="Subtitle" w:semiHidden="0" w:uiPriority="11" w:unhideWhenUsed="0" w:qFormat="1"/>
+    <w:lsdException w:name="Strong" w:semiHidden="0" w:uiPriority="22" w:unhideWhenUsed="0" w:qFormat="1"/>
+    <w:lsdException w:name="Emphasis" w:semiHidden="0" w:uiPriority="20" w:unhideWhenUsed="0" w:qFormat="1"/>
+    <w:lsdException w:name="Table Grid" w:semiHidden="0" w:uiPriority="59" w:unhideWhenUsed="0"/>
+    <w:lsdException w:name="Placeholder Text" w:unhideWhenUsed="0"/>
+    <w:lsdException w:name="No Spacing" w:semiHidden="0" w:uiPriority="1" w:unhideWhenUsed="0" w:qFormat="1"/>
+    <w:lsdException w:name="Light Shading" w:semiHidden="0" w:uiPriority="60" w:unhideWhenUsed="0"/>
+    <w:lsdException w:name="Light List" w:semiHidden="0" w:uiPriority="61" w:unhideWhenUsed="0"/>
+    <w:lsdException w:name="Light Grid" w:semiHidden="0" w:uiPriority="62" w:unhideWhenUsed="0"/>
+    <w:lsdException w:name="Medium Shading 1" w:semiHidden="0" w:uiPriority="63" w:unhideWhenUsed="0"/>
+    <w:lsdException w:name="Medium Shading 2" w:semiHidden="0" w:uiPriority="64" w:unhideWhenUsed="0"/>
+    <w:lsdException w:name="Medium List 1" w:semiHidden="0" w:uiPriority="65" w:unhideWhenUsed="0"/>
+    <w:lsdException w:name="Medium List 2" w:semiHidden="0" w:uiPriority="66" w:unhideWhenUsed="0"/>
+    <w:lsdException w:name="Medium Grid 1" w:semiHidden="0" w:uiPriority="67" w:unhideWhenUsed="0"/>
+    <w:lsdException w:name="Medium Grid 2" w:semiHidden="0" w:uiPriority="68" w:unhideWhenUsed="0"/>
+    <w:lsdException w:name="Medium Grid 3" w:semiHidden="0" w:uiPriority="69" w:unhideWhenUsed="0"/>
+    <w:lsdException w:name="Dark List" w:semiHidden="0" w:uiPriority="70" w:unhideWhenUsed="0"/>
+    <w:lsdException w:name="Colorful Shading" w:semiHidden="0" w:uiPriority="71" w:unhideWhenUsed="0"/>
+    <w:lsdException w:name="Colorful List" w:semiHidden="0" w:uiPriority="72" w:unhideWhenUsed="0"/>
+    <w:lsdException w:name="Colorful Grid" w:semiHidden="0" w:uiPriority="73" w:unhideWhenUsed="0"/>
+    <w:lsdException w:name="Light Shading Accent 1" w:semiHidden="0" w:uiPriority="60" w:unhideWhenUsed="0"/>
+    <w:lsdException w:name="Light List Accent 1" w:semiHidden="0" w:uiPriority="61" w:unhideWhenUsed="0"/>
+    <w:lsdException w:name="Light Grid Accent 1" w:semiHidden="0" w:uiPriority="62" w:unhideWhenUsed="0"/>
+    <w:lsdException w:name="Medium Shading 1 Accent 1" w:semiHidden="0" w:uiPriority="63" w:unhideWhenUsed="0"/>
+    <w:lsdException w:name="Medium Shading 2 Accent 1" w:semiHidden="0" w:uiPriority="64" w:unhideWhenUsed="0"/>
+    <w:lsdException w:name="Medium List 1 Accent 1" w:semiHidden="0" w:uiPriority="65" w:unhideWhenUsed="0"/>
+    <w:lsdException w:name="Revision" w:unhideWhenUsed="0"/>
+    <w:lsdException w:name="List Paragraph" w:semiHidden="0" w:uiPriority="34" w:unhideWhenUsed="0" w:qFormat="1"/>
+    <w:lsdException w:name="Quote" w:semiHidden="0" w:uiPriority="29" w:unhideWhenUsed="0" w:qFormat="1"/>
+    <w:lsdException w:name="Intense Quote" w:semiHidden="0" w:uiPriority="30" w:unhideWhenUsed="0" w:qFormat="1"/>
+    <w:lsdException w:name="Medium List 2 Accent 1" w:semiHidden="0" w:uiPriority="66" w:unhideWhenUsed="0"/>
+    <w:lsdException w:name="Medium Grid 1 Accent 1" w:semiHidden="0" w:uiPriority="67" w:unhideWhenUsed="0"/>
+    <w:lsdException w:name="Medium Grid 2 Accent 1" w:semiHidden="0" w:uiPriority="68" w:unhideWhenUsed="0"/>
+    <w:lsdException w:name="Medium Grid 3 Accent 1" w:semiHidden="0" w:uiPriority="69" w:unhideWhenUsed="0"/>
+    <w:lsdException w:name="Dark List Accent 1" w:semiHidden="0" w:uiPriority="70" w:unhideWhenUsed="0"/>
+    <w:lsdException w:name="Colorful Shading Accent 1" w:semiHidden="0" w:uiPriority="71" w:unhideWhenUsed="0"/>
+    <w:lsdException w:name="Colorful List Accent 1" w:semiHidden="0" w:uiPriority="72" w:unhideWhenUsed="0"/>
+    <w:lsdException w:name="Colorful Grid Accent 1" w:semiHidden="0" w:uiPriority="73" w:unhideWhenUsed="0"/>
+    <w:lsdException w:name="Light Shading Accent 2" w:semiHidden="0" w:uiPriority="60" w:unhideWhenUsed="0"/>
+    <w:lsdException w:name="Light List Accent 2" w:semiHidden="0" w:uiPriority="61" w:unhideWhenUsed="0"/>
+    <w:lsdException w:name="Light Grid Accent 2" w:semiHidden="0" w:uiPriority="62" w:unhideWhenUsed="0"/>
+    <w:lsdException w:name="Medium Shading 1 Accent 2" w:semiHidden="0" w:uiPriority="63" w:unhideWhenUsed="0"/>
+    <w:lsdException w:name="Medium Shading 2 Accent 2" w:semiHidden="0" w:uiPriority="64" w:unhideWhenUsed="0"/>
+    <w:lsdException w:name="Medium List 1 Accent 2" w:semiHidden="0" w:uiPriority="65" w:unhideWhenUsed="0"/>
+    <w:lsdException w:name="Medium List 2 Accent 2" w:semiHidden="0" w:uiPriority="66" w:unhideWhenUsed="0"/>
+    <w:lsdException w:name="Medium Grid 1 Accent 2" w:semiHidden="0" w:uiPriority="67" w:unhideWhenUsed="0"/>
+    <w:lsdException w:name="Medium Grid 2 Accent 2" w:semiHidden="0" w:uiPriority="68" w:unhideWhenUsed="0"/>
+    <w:lsdException w:name="Medium Grid 3 Accent 2" w:semiHidden="0" w:uiPriority="69" w:unhideWhenUsed="0"/>
+    <w:lsdException w:name="Dark List Accent 2" w:semiHidden="0" w:uiPriority="70" w:unhideWhenUsed="0"/>
+    <w:lsdException w:name="Colorful Shading Accent 2" w:semiHidden="0" w:uiPriority="71" w:unhideWhenUsed="0"/>
+    <w:lsdException w:name="Colorful List Accent 2" w:semiHidden="0" w:uiPriority="72" w:unhideWhenUsed="0"/>
+    <w:lsdException w:name="Colorful Grid Accent 2" w:semiHidden="0" w:uiPriority="73" w:unhideWhenUsed="0"/>
+    <w:lsdException w:name="Light Shading Accent 3" w:semiHidden="0" w:uiPriority="60" w:unhideWhenUsed="0"/>
+    <w:lsdException w:name="Light List Accent 3" w:semiHidden="0" w:uiPriority="61" w:unhideWhenUsed="0"/>
+    <w:lsdException w:name="Light Grid Accent 3" w:semiHidden="0" w:uiPriority="62" w:unhideWhenUsed="0"/>
+    <w:lsdException w:name="Medium Shading 1 Accent 3" w:semiHidden="0" w:uiPriority="63" w:unhideWhenUsed="0"/>
+    <w:lsdException w:name="Medium Shading 2 Accent 3" w:semiHidden="0" w:uiPriority="64" w:unhideWhenUsed="0"/>
+    <w:lsdException w:name="Medium List 1 Accent 3" w:semiHidden="0" w:uiPriority="65" w:unhideWhenUsed="0"/>
+    <w:lsdException w:name="Medium List 2 Accent 3" w:semiHidden="0" w:uiPriority="66" w:unhideWhenUsed="0"/>
+    <w:lsdException w:name="Medium Grid 1 Accent 3" w:semiHidden="0" w:uiPriority="67" w:unhideWhenUsed="0"/>
+    <w:lsdException w:name="Medium Grid 2 Accent 3" w:semiHidden="0" w:uiPriority="68" w:unhideWhenUsed="0"/>
+    <w:lsdException w:name="Medium Grid 3 Accent 3" w:semiHidden="0" w:uiPriority="69" w:unhideWhenUsed="0"/>
+    <w:lsdException w:name="Dark List Accent 3" w:semiHidden="0" w:uiPriority="70" w:unhideWhenUsed="0"/>
+    <w:lsdException w:name="Colorful Shading Accent 3" w:semiHidden="0" w:uiPriority="71" w:unhideWhenUsed="0"/>
+    <w:lsdException w:name="Colorful List Accent 3" w:semiHidden="0" w:uiPriority="72" w:unhideWhenUsed="0"/>
+    <w:lsdException w:name="Colorful Grid Accent 3" w:semiHidden="0" w:uiPriority="73" w:unhideWhenUsed="0"/>
+    <w:lsdException w:name="Light Shading Accent 4" w:semiHidden="0" w:uiPriority="60" w:unhideWhenUsed="0"/>
+    <w:lsdException w:name="Light List Accent 4" w:semiHidden="0" w:uiPriority="61" w:unhideWhenUsed="0"/>
+    <w:lsdException w:name="Light Grid Accent 4" w:semiHidden="0" w:uiPriority="62" w:unhideWhenUsed="0"/>
+    <w:lsdException w:name="Medium Shading 1 Accent 4" w:semiHidden="0" w:uiPriority="63" w:unhideWhenUsed="0"/>
+    <w:lsdException w:name="Medium Shading 2 Accent 4" w:semiHidden="0" w:uiPriority="64" w:unhideWhenUsed="0"/>
+    <w:lsdException w:name="Medium List 1 Accent 4" w:semiHidden="0" w:uiPriority="65" w:unhideWhenUsed="0"/>
+    <w:lsdException w:name="Medium List 2 Accent 4" w:semiHidden="0" w:uiPriority="66" w:unhideWhenUsed="0"/>
+    <w:lsdException w:name="Medium Grid 1 Accent 4" w:semiHidden="0" w:uiPriority="67" w:unhideWhenUsed="0"/>
+    <w:lsdException w:name="Medium Grid 2 Accent 4" w:semiHidden="0" w:uiPriority="68" w:unhideWhenUsed="0"/>
+    <w:lsdException w:name="Medium Grid 3 Accent 4" w:semiHidden="0" w:uiPriority="69" w:unhideWhenUsed="0"/>
+    <w:lsdException w:name="Dark List Accent 4" w:semiHidden="0" w:uiPriority="70" w:unhideWhenUsed="0"/>
+    <w:lsdException w:name="Colorful Shading Accent 4" w:semiHidden="0" w:uiPriority="71" w:unhideWhenUsed="0"/>
+    <w:lsdException w:name="Colorful List Accent 4" w:semiHidden="0" w:uiPriority="72" w:unhideWhenUsed="0"/>
+    <w:lsdException w:name="Colorful Grid Accent 4" w:semiHidden="0" w:uiPriority="73" w:unhideWhenUsed="0"/>
+    <w:lsdException w:name="Light Shading Accent 5" w:semiHidden="0" w:uiPriority="60" w:unhideWhenUsed="0"/>
+    <w:lsdException w:name="Light List Accent 5" w:semiHidden="0" w:uiPriority="61" w:unhideWhenUsed="0"/>
+    <w:lsdException w:name="Light Grid Accent 5" w:semiHidden="0" w:uiPriority="62" w:unhideWhenUsed="0"/>
+    <w:lsdException w:name="Medium Shading 1 Accent 5" w:semiHidden="0" w:uiPriority="63" w:unhideWhenUsed="0"/>
+    <w:lsdException w:name="Medium Shading 2 Accent 5" w:semiHidden="0" w:uiPriority="64" w:unhideWhenUsed="0"/>
+    <w:lsdException w:name="Medium List 1 Accent 5" w:semiHidden="0" w:uiPriority="65" w:unhideWhenUsed="0"/>
+    <w:lsdException w:name="Medium List 2 Accent 5" w:semiHidden="0" w:uiPriority="66" w:unhideWhenUsed="0"/>
+    <w:lsdException w:name="Medium Grid 1 Accent 5" w:semiHidden="0" w:uiPriority="67" w:unhideWhenUsed="0"/>
+    <w:lsdException w:name="Medium Grid 2 Accent 5" w:semiHidden="0" w:uiPriority="68" w:unhideWhenUsed="0"/>
+    <w:lsdException w:name="Medium Grid 3 Accent 5" w:semiHidden="0" w:uiPriority="69" w:unhideWhenUsed="0"/>
+    <w:lsdException w:name="Dark List Accent 5" w:semiHidden="0" w:uiPriority="70" w:unhideWhenUsed="0"/>
+    <w:lsdException w:name="Colorful Shading Accent 5" w:semiHidden="0" w:uiPriority="71" w:unhideWhenUsed="0"/>
+    <w:lsdException w:name="Colorful List Accent 5" w:semiHidden="0" w:uiPriority="72" w:unhideWhenUsed="0"/>
+    <w:lsdException w:name="Colorful Grid Accent 5" w:semiHidden="0" w:uiPriority="73" w:unhideWhenUsed="0"/>
+    <w:lsdException w:name="Light Shading Accent 6" w:semiHidden="0" w:uiPriority="60" w:unhideWhenUsed="0"/>
+    <w:lsdException w:name="Light List Accent 6" w:semiHidden="0" w:uiPriority="61" w:unhideWhenUsed="0"/>
+    <w:lsdException w:name="Light Grid Accent 6" w:semiHidden="0" w:uiPriority="62" w:unhideWhenUsed="0"/>
+    <w:lsdException w:name="Medium Shading 1 Accent 6" w:semiHidden="0" w:uiPriority="63" w:unhideWhenUsed="0"/>
+    <w:lsdException w:name="Medium Shading 2 Accent 6" w:semiHidden="0" w:uiPriority="64" w:unhideWhenUsed="0"/>
+    <w:lsdException w:name="Medium List 1 Accent 6" w:semiHidden="0" w:uiPriority="65" w:unhideWhenUsed="0"/>
+    <w:lsdException w:name="Medium List 2 Accent 6" w:semiHidden="0" w:uiPriority="66" w:unhideWhenUsed="0"/>
+    <w:lsdException w:name="Medium Grid 1 Accent 6" w:semiHidden="0" w:uiPriority="67" w:unhideWhenUsed="0"/>
+    <w:lsdException w:name="Medium Grid 2 Accent 6" w:semiHidden="0" w:uiPriority="68" w:unhideWhenUsed="0"/>
+    <w:lsdException w:name="Medium Grid 3 Accent 6" w:semiHidden="0" w:uiPriority="69" w:unhideWhenUsed="0"/>
+    <w:lsdException w:name="Dark List Accent 6" w:semiHidden="0" w:uiPriority="70" w:unhideWhenUsed="0"/>
+    <w:lsdException w:name="Colorful Shading Accent 6" w:semiHidden="0" w:uiPriority="71" w:unhideWhenUsed="0"/>
+    <w:lsdException w:name="Colorful List Accent 6" w:semiHidden="0" w:uiPriority="72" w:unhideWhenUsed="0"/>
+    <w:lsdException w:name="Colorful Grid Accent 6" w:semiHidden="0" w:uiPriority="73" w:unhideWhenUsed="0"/>
+    <w:lsdException w:name="Subtle Emphasis" w:semiHidden="0" w:uiPriority="19" w:unhideWhenUsed="0" w:qFormat="1"/>
+    <w:lsdException w:name="Intense Emphasis" w:semiHidden="0" w:uiPriority="21" w:unhideWhenUsed="0" w:qFormat="1"/>
+    <w:lsdException w:name="Subtle Reference" w:semiHidden="0" w:uiPriority="31" w:unhideWhenUsed="0" w:qFormat="1"/>
+    <w:lsdException w:name="Intense Reference" w:semiHidden="0" w:uiPriority="32" w:unhideWhenUsed="0" w:qFormat="1"/>
+    <w:lsdException w:name="Book Title" w:semiHidden="0" w:uiPriority="33" w:unhideWhenUsed="0" w:qFormat="1"/>
+    <w:lsdException w:name="Bibliography" w:uiPriority="37"/>
+    <w:lsdException w:name="TOC Heading" w:uiPriority="39" w:qFormat="1"/>
   </w:latentStyles>
   <w:style w:type="paragraph" w:default="1" w:styleId="Normal">
     <w:name w:val="Normal"/>
@@ -18085,6 +17820,7 @@
     <w:uiPriority w:val="99"/>
     <w:semiHidden/>
     <w:unhideWhenUsed/>
+    <w:qFormat/>
     <w:tblPr>
       <w:tblInd w:w="0" w:type="dxa"/>
       <w:tblCellMar>
@@ -18603,6 +18339,7 @@
       <w:color w:val="auto"/>
     </w:rPr>
     <w:tblPr>
+      <w:tblInd w:w="0" w:type="dxa"/>
       <w:tblBorders>
         <w:top w:val="single" w:sz="4" w:space="0" w:color="auto"/>
         <w:left w:val="single" w:sz="4" w:space="0" w:color="auto"/>
@@ -18611,6 +18348,12 @@
         <w:insideH w:val="single" w:sz="4" w:space="0" w:color="auto"/>
         <w:insideV w:val="single" w:sz="4" w:space="0" w:color="auto"/>
       </w:tblBorders>
+      <w:tblCellMar>
+        <w:top w:w="0" w:type="dxa"/>
+        <w:left w:w="108" w:type="dxa"/>
+        <w:bottom w:w="0" w:type="dxa"/>
+        <w:right w:w="108" w:type="dxa"/>
+      </w:tblCellMar>
     </w:tblPr>
   </w:style>
   <w:style w:type="character" w:customStyle="1" w:styleId="il">
@@ -18928,7 +18671,7 @@
 </file>
 
 <file path=customXml/itemProps2.xml><?xml version="1.0" encoding="utf-8"?>
-<ds:datastoreItem xmlns:ds="http://schemas.openxmlformats.org/officeDocument/2006/customXml" ds:itemID="{08F5D78A-1319-42F7-AAC5-DA39E7D620DF}">
+<ds:datastoreItem xmlns:ds="http://schemas.openxmlformats.org/officeDocument/2006/customXml" ds:itemID="{4E5F21D7-A4CC-4972-839D-51DA742A3D23}">
   <ds:schemaRefs>
     <ds:schemaRef ds:uri="http://schemas.openxmlformats.org/officeDocument/2006/bibliography"/>
   </ds:schemaRefs>

</xml_diff>